<commit_message>
Resume for SAPLabs with all education details
</commit_message>
<xml_diff>
--- a/Vishnuraj_se_resume.docx
+++ b/Vishnuraj_se_resume.docx
@@ -43,25 +43,7 @@
           <w:sz w:val="20"/>
           <w:szCs w:val="20"/>
         </w:rPr>
-        <w:t xml:space="preserve">2/1B, </w:t>
-      </w:r>
-      <w:proofErr w:type="spellStart"/>
-      <w:r>
-        <w:rPr>
-          <w:rFonts w:cstheme="minorHAnsi"/>
-          <w:sz w:val="20"/>
-          <w:szCs w:val="20"/>
-        </w:rPr>
-        <w:t>Penangu</w:t>
-      </w:r>
-      <w:proofErr w:type="spellEnd"/>
-      <w:r>
-        <w:rPr>
-          <w:rFonts w:cstheme="minorHAnsi"/>
-          <w:sz w:val="20"/>
-          <w:szCs w:val="20"/>
-        </w:rPr>
-        <w:t xml:space="preserve"> Ramasamy street, Vidyanagar</w:t>
+        <w:t>2/1B, Penangu Ramasamy street, Vidyanagar</w:t>
       </w:r>
       <w:r>
         <w:rPr>
@@ -263,6 +245,15 @@
                 <w:sz w:val="20"/>
                 <w:szCs w:val="20"/>
               </w:rPr>
+              <w:t>.5</w:t>
+            </w:r>
+            <w:r>
+              <w:rPr>
+                <w:rFonts w:cstheme="minorHAnsi"/>
+                <w:color w:val="0D0D0D" w:themeColor="text1" w:themeTint="F2"/>
+                <w:sz w:val="20"/>
+                <w:szCs w:val="20"/>
+              </w:rPr>
               <w:t>+</w:t>
             </w:r>
             <w:r>
@@ -326,7 +317,7 @@
                 <w:sz w:val="20"/>
                 <w:szCs w:val="20"/>
               </w:rPr>
-              <w:t>not limited to languages</w:t>
+              <w:t xml:space="preserve">not limited to </w:t>
             </w:r>
             <w:r>
               <w:rPr>
@@ -335,6 +326,15 @@
                 <w:sz w:val="20"/>
                 <w:szCs w:val="20"/>
               </w:rPr>
+              <w:t>Technologies</w:t>
+            </w:r>
+            <w:r>
+              <w:rPr>
+                <w:rFonts w:cstheme="minorHAnsi"/>
+                <w:color w:val="0D0D0D" w:themeColor="text1" w:themeTint="F2"/>
+                <w:sz w:val="20"/>
+                <w:szCs w:val="20"/>
+              </w:rPr>
               <w:t>)</w:t>
             </w:r>
             <w:r>
@@ -353,7 +353,52 @@
                 <w:sz w:val="20"/>
                 <w:szCs w:val="20"/>
               </w:rPr>
-              <w:t xml:space="preserve">and Mentor for new graduates. </w:t>
+              <w:t>with</w:t>
+            </w:r>
+            <w:r>
+              <w:rPr>
+                <w:rFonts w:cstheme="minorHAnsi"/>
+                <w:color w:val="0D0D0D" w:themeColor="text1" w:themeTint="F2"/>
+                <w:sz w:val="20"/>
+                <w:szCs w:val="20"/>
+              </w:rPr>
+              <w:t xml:space="preserve"> </w:t>
+            </w:r>
+            <w:r>
+              <w:rPr>
+                <w:rFonts w:cstheme="minorHAnsi"/>
+                <w:color w:val="0D0D0D" w:themeColor="text1" w:themeTint="F2"/>
+                <w:sz w:val="20"/>
+                <w:szCs w:val="20"/>
+              </w:rPr>
+              <w:t>1</w:t>
+            </w:r>
+            <w:r>
+              <w:rPr>
+                <w:rFonts w:cstheme="minorHAnsi"/>
+                <w:color w:val="0D0D0D" w:themeColor="text1" w:themeTint="F2"/>
+                <w:sz w:val="20"/>
+                <w:szCs w:val="20"/>
+              </w:rPr>
+              <w:t>+</w:t>
+            </w:r>
+            <w:r>
+              <w:rPr>
+                <w:rFonts w:cstheme="minorHAnsi"/>
+                <w:color w:val="0D0D0D" w:themeColor="text1" w:themeTint="F2"/>
+                <w:sz w:val="20"/>
+                <w:szCs w:val="20"/>
+              </w:rPr>
+              <w:t xml:space="preserve"> years of </w:t>
+            </w:r>
+            <w:r>
+              <w:rPr>
+                <w:rFonts w:cstheme="minorHAnsi"/>
+                <w:color w:val="0D0D0D" w:themeColor="text1" w:themeTint="F2"/>
+                <w:sz w:val="20"/>
+                <w:szCs w:val="20"/>
+              </w:rPr>
+              <w:t xml:space="preserve">Mentor. </w:t>
             </w:r>
           </w:p>
         </w:tc>
@@ -861,6 +906,665 @@
               <w:t>,</w:t>
             </w:r>
           </w:p>
+          <w:p>
+            <w:pPr>
+              <w:pStyle w:val="Location"/>
+              <w:rPr>
+                <w:rFonts w:asciiTheme="majorHAnsi" w:hAnsiTheme="majorHAnsi" w:cstheme="majorHAnsi"/>
+                <w:sz w:val="20"/>
+                <w:szCs w:val="20"/>
+              </w:rPr>
+            </w:pPr>
+            <w:r>
+              <w:rPr>
+                <w:rFonts w:asciiTheme="majorHAnsi" w:hAnsiTheme="majorHAnsi" w:cstheme="majorHAnsi"/>
+                <w:sz w:val="20"/>
+                <w:szCs w:val="20"/>
+              </w:rPr>
+              <w:t>GoDB Tech Pvt Ltd, Chennai</w:t>
+            </w:r>
+            <w:r>
+              <w:rPr>
+                <w:rFonts w:asciiTheme="majorHAnsi" w:hAnsiTheme="majorHAnsi" w:cstheme="majorHAnsi"/>
+                <w:sz w:val="20"/>
+                <w:szCs w:val="20"/>
+              </w:rPr>
+              <w:t>.</w:t>
+            </w:r>
+          </w:p>
+          <w:p>
+            <w:pPr>
+              <w:pStyle w:val="ListParagraph"/>
+              <w:rPr>
+                <w:rFonts w:cstheme="minorHAnsi"/>
+                <w:sz w:val="20"/>
+                <w:szCs w:val="20"/>
+              </w:rPr>
+            </w:pPr>
+            <w:r>
+              <w:rPr>
+                <w:rFonts w:cstheme="minorHAnsi"/>
+                <w:b/>
+                <w:bCs/>
+                <w:sz w:val="20"/>
+                <w:szCs w:val="20"/>
+              </w:rPr>
+              <w:t>Shaped</w:t>
+            </w:r>
+            <w:r>
+              <w:rPr>
+                <w:rFonts w:cstheme="minorHAnsi"/>
+                <w:sz w:val="20"/>
+                <w:szCs w:val="20"/>
+              </w:rPr>
+              <w:t xml:space="preserve"> 2-4 </w:t>
+            </w:r>
+            <w:r>
+              <w:rPr>
+                <w:rFonts w:cstheme="minorHAnsi"/>
+                <w:color w:val="0D0D0D" w:themeColor="text1" w:themeTint="F2"/>
+                <w:sz w:val="20"/>
+                <w:szCs w:val="20"/>
+              </w:rPr>
+              <w:t>new graduates</w:t>
+            </w:r>
+            <w:r>
+              <w:rPr>
+                <w:rFonts w:cstheme="minorHAnsi"/>
+                <w:sz w:val="20"/>
+                <w:szCs w:val="20"/>
+              </w:rPr>
+              <w:t xml:space="preserve"> for </w:t>
+            </w:r>
+            <w:r>
+              <w:rPr>
+                <w:rFonts w:cstheme="minorHAnsi"/>
+                <w:sz w:val="20"/>
+                <w:szCs w:val="20"/>
+              </w:rPr>
+              <w:t xml:space="preserve">a </w:t>
+            </w:r>
+            <w:r>
+              <w:rPr>
+                <w:rFonts w:cstheme="minorHAnsi"/>
+                <w:sz w:val="20"/>
+                <w:szCs w:val="20"/>
+              </w:rPr>
+              <w:t>project.</w:t>
+            </w:r>
+          </w:p>
+          <w:p>
+            <w:pPr>
+              <w:pStyle w:val="ListParagraph"/>
+              <w:rPr>
+                <w:rFonts w:cstheme="minorHAnsi"/>
+                <w:sz w:val="20"/>
+                <w:szCs w:val="20"/>
+              </w:rPr>
+            </w:pPr>
+            <w:r>
+              <w:rPr>
+                <w:rFonts w:cstheme="minorHAnsi"/>
+                <w:b/>
+                <w:bCs/>
+                <w:sz w:val="20"/>
+                <w:szCs w:val="20"/>
+              </w:rPr>
+              <w:t>Technical Mentor</w:t>
+            </w:r>
+            <w:r>
+              <w:rPr>
+                <w:rFonts w:cstheme="minorHAnsi"/>
+                <w:b/>
+                <w:bCs/>
+                <w:sz w:val="20"/>
+                <w:szCs w:val="20"/>
+              </w:rPr>
+              <w:t>ing</w:t>
+            </w:r>
+            <w:r>
+              <w:rPr>
+                <w:rFonts w:cstheme="minorHAnsi"/>
+                <w:sz w:val="20"/>
+                <w:szCs w:val="20"/>
+              </w:rPr>
+              <w:t xml:space="preserve"> for 2-4.</w:t>
+            </w:r>
+          </w:p>
+          <w:p>
+            <w:pPr>
+              <w:pStyle w:val="ListParagraph"/>
+              <w:rPr>
+                <w:rFonts w:cstheme="minorHAnsi"/>
+                <w:sz w:val="20"/>
+                <w:szCs w:val="20"/>
+              </w:rPr>
+            </w:pPr>
+            <w:r>
+              <w:rPr>
+                <w:rFonts w:cstheme="minorHAnsi"/>
+                <w:sz w:val="20"/>
+                <w:szCs w:val="20"/>
+              </w:rPr>
+              <w:t>Proactive Front-End developer.</w:t>
+            </w:r>
+          </w:p>
+          <w:p>
+            <w:pPr>
+              <w:pStyle w:val="ListParagraph"/>
+              <w:rPr>
+                <w:rFonts w:cstheme="minorHAnsi"/>
+                <w:sz w:val="20"/>
+                <w:szCs w:val="20"/>
+              </w:rPr>
+            </w:pPr>
+            <w:r>
+              <w:rPr>
+                <w:rFonts w:cstheme="minorHAnsi"/>
+                <w:b/>
+                <w:bCs/>
+                <w:sz w:val="20"/>
+                <w:szCs w:val="20"/>
+              </w:rPr>
+              <w:t xml:space="preserve">Collaborated </w:t>
+            </w:r>
+            <w:r>
+              <w:rPr>
+                <w:rFonts w:cstheme="minorHAnsi"/>
+                <w:sz w:val="20"/>
+                <w:szCs w:val="20"/>
+              </w:rPr>
+              <w:t>with Testing, Business Analyst</w:t>
+            </w:r>
+            <w:r>
+              <w:rPr>
+                <w:rFonts w:cstheme="minorHAnsi"/>
+                <w:sz w:val="20"/>
+                <w:szCs w:val="20"/>
+              </w:rPr>
+              <w:t>,</w:t>
+            </w:r>
+            <w:r>
+              <w:rPr>
+                <w:rFonts w:cstheme="minorHAnsi"/>
+                <w:sz w:val="20"/>
+                <w:szCs w:val="20"/>
+              </w:rPr>
+              <w:t xml:space="preserve"> and deployment teams.</w:t>
+            </w:r>
+          </w:p>
+          <w:p>
+            <w:pPr>
+              <w:pStyle w:val="ListParagraph"/>
+              <w:rPr>
+                <w:rFonts w:cstheme="minorHAnsi"/>
+                <w:sz w:val="20"/>
+                <w:szCs w:val="20"/>
+              </w:rPr>
+            </w:pPr>
+            <w:r>
+              <w:rPr>
+                <w:rFonts w:cstheme="minorHAnsi"/>
+                <w:sz w:val="20"/>
+                <w:szCs w:val="20"/>
+              </w:rPr>
+              <w:t xml:space="preserve">Resolved Development Complexity with </w:t>
+            </w:r>
+            <w:r>
+              <w:rPr>
+                <w:rFonts w:cstheme="minorHAnsi"/>
+                <w:b/>
+                <w:bCs/>
+                <w:sz w:val="20"/>
+                <w:szCs w:val="20"/>
+              </w:rPr>
+              <w:t>Design</w:t>
+            </w:r>
+            <w:r>
+              <w:rPr>
+                <w:rFonts w:cstheme="minorHAnsi"/>
+                <w:b/>
+                <w:bCs/>
+                <w:sz w:val="20"/>
+                <w:szCs w:val="20"/>
+              </w:rPr>
+              <w:t>ed</w:t>
+            </w:r>
+            <w:r>
+              <w:rPr>
+                <w:rFonts w:cstheme="minorHAnsi"/>
+                <w:b/>
+                <w:bCs/>
+                <w:sz w:val="20"/>
+                <w:szCs w:val="20"/>
+              </w:rPr>
+              <w:t xml:space="preserve"> Pattern</w:t>
+            </w:r>
+            <w:r>
+              <w:rPr>
+                <w:rFonts w:cstheme="minorHAnsi"/>
+                <w:sz w:val="20"/>
+                <w:szCs w:val="20"/>
+              </w:rPr>
+              <w:t xml:space="preserve"> (MVC, Singleton, Prototype).</w:t>
+            </w:r>
+          </w:p>
+          <w:p>
+            <w:pPr>
+              <w:pStyle w:val="ListParagraph"/>
+              <w:rPr>
+                <w:rFonts w:cstheme="minorHAnsi"/>
+                <w:sz w:val="20"/>
+                <w:szCs w:val="20"/>
+              </w:rPr>
+            </w:pPr>
+            <w:r>
+              <w:rPr>
+                <w:rFonts w:cstheme="minorHAnsi"/>
+                <w:b/>
+                <w:bCs/>
+                <w:sz w:val="20"/>
+                <w:szCs w:val="20"/>
+              </w:rPr>
+              <w:t>Self-started</w:t>
+            </w:r>
+            <w:r>
+              <w:rPr>
+                <w:rFonts w:cstheme="minorHAnsi"/>
+                <w:sz w:val="20"/>
+                <w:szCs w:val="20"/>
+              </w:rPr>
+              <w:t xml:space="preserve"> Back-End Developer. </w:t>
+            </w:r>
+            <w:r>
+              <w:rPr>
+                <w:rFonts w:cstheme="minorHAnsi"/>
+                <w:sz w:val="20"/>
+                <w:szCs w:val="20"/>
+              </w:rPr>
+              <w:t>Developed Applications in</w:t>
+            </w:r>
+            <w:r>
+              <w:rPr>
+                <w:rFonts w:cstheme="minorHAnsi"/>
+                <w:sz w:val="20"/>
+                <w:szCs w:val="20"/>
+              </w:rPr>
+              <w:t xml:space="preserve"> </w:t>
+            </w:r>
+            <w:r>
+              <w:rPr>
+                <w:rFonts w:cstheme="minorHAnsi"/>
+                <w:b/>
+                <w:bCs/>
+                <w:sz w:val="20"/>
+                <w:szCs w:val="20"/>
+              </w:rPr>
+              <w:t>Java Servlet</w:t>
+            </w:r>
+            <w:r>
+              <w:rPr>
+                <w:rFonts w:cstheme="minorHAnsi"/>
+                <w:sz w:val="20"/>
+                <w:szCs w:val="20"/>
+              </w:rPr>
+              <w:t xml:space="preserve">, </w:t>
+            </w:r>
+            <w:r>
+              <w:rPr>
+                <w:rFonts w:cstheme="minorHAnsi"/>
+                <w:b/>
+                <w:bCs/>
+                <w:sz w:val="20"/>
+                <w:szCs w:val="20"/>
+              </w:rPr>
+              <w:t>J2EE</w:t>
+            </w:r>
+            <w:r>
+              <w:rPr>
+                <w:rFonts w:cstheme="minorHAnsi"/>
+                <w:b/>
+                <w:bCs/>
+                <w:sz w:val="20"/>
+                <w:szCs w:val="20"/>
+              </w:rPr>
+              <w:t>,</w:t>
+            </w:r>
+            <w:r>
+              <w:rPr>
+                <w:rFonts w:cstheme="minorHAnsi"/>
+                <w:sz w:val="20"/>
+                <w:szCs w:val="20"/>
+              </w:rPr>
+              <w:t xml:space="preserve"> and </w:t>
+            </w:r>
+            <w:r>
+              <w:rPr>
+                <w:rFonts w:cstheme="minorHAnsi"/>
+                <w:b/>
+                <w:bCs/>
+                <w:sz w:val="20"/>
+                <w:szCs w:val="20"/>
+              </w:rPr>
+              <w:t>Node.js</w:t>
+            </w:r>
+            <w:r>
+              <w:rPr>
+                <w:rFonts w:cstheme="minorHAnsi"/>
+                <w:sz w:val="20"/>
+                <w:szCs w:val="20"/>
+              </w:rPr>
+              <w:t>.</w:t>
+            </w:r>
+          </w:p>
+          <w:p>
+            <w:pPr>
+              <w:pStyle w:val="ListParagraph"/>
+              <w:rPr>
+                <w:rFonts w:cstheme="minorHAnsi"/>
+                <w:sz w:val="20"/>
+                <w:szCs w:val="20"/>
+              </w:rPr>
+            </w:pPr>
+            <w:r>
+              <w:rPr>
+                <w:rFonts w:cstheme="minorHAnsi"/>
+                <w:sz w:val="20"/>
+                <w:szCs w:val="20"/>
+              </w:rPr>
+              <w:t>Achieved</w:t>
+            </w:r>
+            <w:r>
+              <w:rPr>
+                <w:rFonts w:cstheme="minorHAnsi"/>
+                <w:sz w:val="20"/>
+                <w:szCs w:val="20"/>
+              </w:rPr>
+              <w:t xml:space="preserve"> </w:t>
+            </w:r>
+            <w:r>
+              <w:rPr>
+                <w:rFonts w:cstheme="minorHAnsi"/>
+                <w:sz w:val="20"/>
+                <w:szCs w:val="20"/>
+              </w:rPr>
+              <w:t xml:space="preserve">Front-End development using </w:t>
+            </w:r>
+            <w:r>
+              <w:rPr>
+                <w:rFonts w:cstheme="minorHAnsi"/>
+                <w:b/>
+                <w:bCs/>
+                <w:sz w:val="20"/>
+                <w:szCs w:val="20"/>
+              </w:rPr>
+              <w:t>Angular</w:t>
+            </w:r>
+            <w:r>
+              <w:rPr>
+                <w:rFonts w:cstheme="minorHAnsi"/>
+                <w:sz w:val="20"/>
+                <w:szCs w:val="20"/>
+              </w:rPr>
+              <w:t>,</w:t>
+            </w:r>
+            <w:r>
+              <w:rPr>
+                <w:rFonts w:cstheme="minorHAnsi"/>
+                <w:sz w:val="20"/>
+                <w:szCs w:val="20"/>
+              </w:rPr>
+              <w:t xml:space="preserve"> </w:t>
+            </w:r>
+            <w:r>
+              <w:rPr>
+                <w:rFonts w:cstheme="minorHAnsi"/>
+                <w:b/>
+                <w:bCs/>
+                <w:sz w:val="20"/>
+                <w:szCs w:val="20"/>
+              </w:rPr>
+              <w:t>TypeScript</w:t>
+            </w:r>
+            <w:r>
+              <w:rPr>
+                <w:rFonts w:cstheme="minorHAnsi"/>
+                <w:sz w:val="20"/>
+                <w:szCs w:val="20"/>
+              </w:rPr>
+              <w:t>,</w:t>
+            </w:r>
+            <w:r>
+              <w:rPr>
+                <w:rFonts w:cstheme="minorHAnsi"/>
+                <w:sz w:val="20"/>
+                <w:szCs w:val="20"/>
+              </w:rPr>
+              <w:t xml:space="preserve"> </w:t>
+            </w:r>
+            <w:r>
+              <w:rPr>
+                <w:rFonts w:cstheme="minorHAnsi"/>
+                <w:b/>
+                <w:bCs/>
+                <w:sz w:val="20"/>
+                <w:szCs w:val="20"/>
+              </w:rPr>
+              <w:t>JavaScript</w:t>
+            </w:r>
+            <w:r>
+              <w:rPr>
+                <w:rFonts w:cstheme="minorHAnsi"/>
+                <w:sz w:val="20"/>
+                <w:szCs w:val="20"/>
+              </w:rPr>
+              <w:t xml:space="preserve"> (ECMAScript 5)</w:t>
+            </w:r>
+            <w:r>
+              <w:rPr>
+                <w:rFonts w:cstheme="minorHAnsi"/>
+                <w:sz w:val="20"/>
+                <w:szCs w:val="20"/>
+              </w:rPr>
+              <w:t>,</w:t>
+            </w:r>
+            <w:r>
+              <w:rPr>
+                <w:rFonts w:cstheme="minorHAnsi"/>
+                <w:sz w:val="20"/>
+                <w:szCs w:val="20"/>
+              </w:rPr>
+              <w:t xml:space="preserve"> and </w:t>
+            </w:r>
+            <w:r>
+              <w:rPr>
+                <w:rFonts w:cstheme="minorHAnsi"/>
+                <w:b/>
+                <w:bCs/>
+                <w:sz w:val="20"/>
+                <w:szCs w:val="20"/>
+              </w:rPr>
+              <w:t>jQuery</w:t>
+            </w:r>
+            <w:r>
+              <w:rPr>
+                <w:rFonts w:cstheme="minorHAnsi"/>
+                <w:sz w:val="20"/>
+                <w:szCs w:val="20"/>
+              </w:rPr>
+              <w:t>.</w:t>
+            </w:r>
+          </w:p>
+          <w:p>
+            <w:pPr>
+              <w:pStyle w:val="ListParagraph"/>
+              <w:rPr>
+                <w:rFonts w:cstheme="minorHAnsi"/>
+                <w:sz w:val="20"/>
+                <w:szCs w:val="20"/>
+              </w:rPr>
+            </w:pPr>
+            <w:r>
+              <w:rPr>
+                <w:rFonts w:cstheme="minorHAnsi"/>
+                <w:sz w:val="20"/>
+                <w:szCs w:val="20"/>
+              </w:rPr>
+              <w:t>Design</w:t>
+            </w:r>
+            <w:r>
+              <w:rPr>
+                <w:rFonts w:cstheme="minorHAnsi"/>
+                <w:sz w:val="20"/>
+                <w:szCs w:val="20"/>
+              </w:rPr>
+              <w:t>ed</w:t>
+            </w:r>
+            <w:r>
+              <w:rPr>
+                <w:rFonts w:cstheme="minorHAnsi"/>
+                <w:sz w:val="20"/>
+                <w:szCs w:val="20"/>
+              </w:rPr>
+              <w:t xml:space="preserve"> and Written Monolithic services in </w:t>
+            </w:r>
+            <w:r>
+              <w:rPr>
+                <w:rFonts w:cstheme="minorHAnsi"/>
+                <w:b/>
+                <w:bCs/>
+                <w:sz w:val="20"/>
+                <w:szCs w:val="20"/>
+              </w:rPr>
+              <w:t>Java Servlet</w:t>
+            </w:r>
+            <w:r>
+              <w:rPr>
+                <w:rFonts w:cstheme="minorHAnsi"/>
+                <w:sz w:val="20"/>
+                <w:szCs w:val="20"/>
+              </w:rPr>
+              <w:t xml:space="preserve"> using the </w:t>
+            </w:r>
+            <w:r>
+              <w:rPr>
+                <w:rFonts w:cstheme="minorHAnsi"/>
+                <w:b/>
+                <w:bCs/>
+                <w:sz w:val="20"/>
+                <w:szCs w:val="20"/>
+              </w:rPr>
+              <w:t>MVC</w:t>
+            </w:r>
+            <w:r>
+              <w:rPr>
+                <w:rFonts w:cstheme="minorHAnsi"/>
+                <w:sz w:val="20"/>
+                <w:szCs w:val="20"/>
+              </w:rPr>
+              <w:t xml:space="preserve"> pattern.</w:t>
+            </w:r>
+          </w:p>
+          <w:p>
+            <w:pPr>
+              <w:pStyle w:val="ListParagraph"/>
+              <w:rPr>
+                <w:rFonts w:cstheme="minorHAnsi"/>
+                <w:sz w:val="20"/>
+                <w:szCs w:val="20"/>
+              </w:rPr>
+            </w:pPr>
+            <w:r>
+              <w:rPr>
+                <w:rFonts w:cstheme="minorHAnsi"/>
+                <w:sz w:val="20"/>
+                <w:szCs w:val="20"/>
+              </w:rPr>
+              <w:lastRenderedPageBreak/>
+              <w:t>Build an</w:t>
+            </w:r>
+            <w:r>
+              <w:rPr>
+                <w:rFonts w:cstheme="minorHAnsi"/>
+                <w:sz w:val="20"/>
+                <w:szCs w:val="20"/>
+              </w:rPr>
+              <w:t xml:space="preserve"> Event Management system and Marine Insurance system.</w:t>
+            </w:r>
+          </w:p>
+          <w:p>
+            <w:pPr>
+              <w:pStyle w:val="ListParagraph"/>
+              <w:rPr>
+                <w:rFonts w:cstheme="minorHAnsi"/>
+                <w:sz w:val="20"/>
+                <w:szCs w:val="20"/>
+              </w:rPr>
+            </w:pPr>
+            <w:r>
+              <w:rPr>
+                <w:rFonts w:cstheme="minorHAnsi"/>
+                <w:sz w:val="20"/>
+                <w:szCs w:val="20"/>
+              </w:rPr>
+              <w:t xml:space="preserve">Aware of </w:t>
+            </w:r>
+            <w:r>
+              <w:rPr>
+                <w:rFonts w:cstheme="minorHAnsi"/>
+                <w:b/>
+                <w:bCs/>
+                <w:sz w:val="20"/>
+                <w:szCs w:val="20"/>
+              </w:rPr>
+              <w:t>agile methodology</w:t>
+            </w:r>
+            <w:r>
+              <w:rPr>
+                <w:rFonts w:cstheme="minorHAnsi"/>
+                <w:sz w:val="20"/>
+                <w:szCs w:val="20"/>
+              </w:rPr>
+              <w:t xml:space="preserve"> (SDLC).</w:t>
+            </w:r>
+          </w:p>
+          <w:p>
+            <w:pPr>
+              <w:pStyle w:val="ListParagraph"/>
+              <w:rPr>
+                <w:rFonts w:cstheme="minorHAnsi"/>
+                <w:sz w:val="20"/>
+                <w:szCs w:val="20"/>
+              </w:rPr>
+            </w:pPr>
+            <w:r>
+              <w:rPr>
+                <w:rFonts w:cstheme="minorHAnsi"/>
+                <w:sz w:val="20"/>
+                <w:szCs w:val="20"/>
+              </w:rPr>
+              <w:t xml:space="preserve">Excellent </w:t>
+            </w:r>
+            <w:r>
+              <w:rPr>
+                <w:rFonts w:cstheme="minorHAnsi"/>
+                <w:b/>
+                <w:bCs/>
+                <w:sz w:val="20"/>
+                <w:szCs w:val="20"/>
+              </w:rPr>
+              <w:t>Debugging</w:t>
+            </w:r>
+            <w:r>
+              <w:rPr>
+                <w:rFonts w:cstheme="minorHAnsi"/>
+                <w:sz w:val="20"/>
+                <w:szCs w:val="20"/>
+              </w:rPr>
+              <w:t xml:space="preserve"> skills.</w:t>
+            </w:r>
+          </w:p>
+          <w:p/>
         </w:tc>
         <w:tc>
           <w:tcPr>
@@ -881,7 +1585,16 @@
                 <w:sz w:val="20"/>
                 <w:szCs w:val="20"/>
               </w:rPr>
-              <w:t>01-08-</w:t>
+              <w:lastRenderedPageBreak/>
+              <w:t>08</w:t>
+            </w:r>
+            <w:r>
+              <w:rPr>
+                <w:rFonts w:asciiTheme="majorHAnsi" w:hAnsiTheme="majorHAnsi" w:cstheme="majorHAnsi"/>
+                <w:sz w:val="20"/>
+                <w:szCs w:val="20"/>
+              </w:rPr>
+              <w:t>/</w:t>
             </w:r>
             <w:r>
               <w:rPr>
@@ -903,816 +1616,6 @@
         </w:tc>
       </w:tr>
     </w:tbl>
-    <w:p>
-      <w:pPr>
-        <w:pStyle w:val="Location"/>
-        <w:rPr>
-          <w:rFonts w:asciiTheme="majorHAnsi" w:hAnsiTheme="majorHAnsi" w:cstheme="majorHAnsi"/>
-          <w:sz w:val="20"/>
-          <w:szCs w:val="20"/>
-        </w:rPr>
-      </w:pPr>
-      <w:r>
-        <w:rPr>
-          <w:rFonts w:asciiTheme="majorHAnsi" w:hAnsiTheme="majorHAnsi" w:cstheme="majorHAnsi"/>
-          <w:sz w:val="20"/>
-          <w:szCs w:val="20"/>
-        </w:rPr>
-        <w:t>GoDB Tech Pvt Ltd</w:t>
-      </w:r>
-      <w:r>
-        <w:rPr>
-          <w:rFonts w:asciiTheme="majorHAnsi" w:hAnsiTheme="majorHAnsi" w:cstheme="majorHAnsi"/>
-          <w:sz w:val="20"/>
-          <w:szCs w:val="20"/>
-        </w:rPr>
-        <w:t>, Chennai</w:t>
-      </w:r>
-      <w:r>
-        <w:rPr>
-          <w:rFonts w:asciiTheme="majorHAnsi" w:hAnsiTheme="majorHAnsi" w:cstheme="majorHAnsi"/>
-          <w:sz w:val="20"/>
-          <w:szCs w:val="20"/>
-        </w:rPr>
-        <w:t>.</w:t>
-      </w:r>
-    </w:p>
-    <w:p>
-      <w:pPr>
-        <w:pStyle w:val="ListParagraph"/>
-        <w:rPr>
-          <w:rFonts w:cstheme="minorHAnsi"/>
-          <w:sz w:val="20"/>
-          <w:szCs w:val="20"/>
-        </w:rPr>
-      </w:pPr>
-      <w:r>
-        <w:rPr>
-          <w:rFonts w:cstheme="minorHAnsi"/>
-          <w:b/>
-          <w:bCs/>
-          <w:sz w:val="20"/>
-          <w:szCs w:val="20"/>
-        </w:rPr>
-        <w:t>Shaped</w:t>
-      </w:r>
-      <w:r>
-        <w:rPr>
-          <w:rFonts w:cstheme="minorHAnsi"/>
-          <w:sz w:val="20"/>
-          <w:szCs w:val="20"/>
-        </w:rPr>
-        <w:t xml:space="preserve"> 2-4 </w:t>
-      </w:r>
-      <w:r>
-        <w:rPr>
-          <w:rFonts w:cstheme="minorHAnsi"/>
-          <w:color w:val="0D0D0D" w:themeColor="text1" w:themeTint="F2"/>
-          <w:sz w:val="20"/>
-          <w:szCs w:val="20"/>
-        </w:rPr>
-        <w:t>new graduates</w:t>
-      </w:r>
-      <w:r>
-        <w:rPr>
-          <w:rFonts w:cstheme="minorHAnsi"/>
-          <w:sz w:val="20"/>
-          <w:szCs w:val="20"/>
-        </w:rPr>
-        <w:t xml:space="preserve"> </w:t>
-      </w:r>
-      <w:r>
-        <w:rPr>
-          <w:rFonts w:cstheme="minorHAnsi"/>
-          <w:sz w:val="20"/>
-          <w:szCs w:val="20"/>
-        </w:rPr>
-        <w:t xml:space="preserve">for </w:t>
-      </w:r>
-      <w:r>
-        <w:rPr>
-          <w:rFonts w:cstheme="minorHAnsi"/>
-          <w:sz w:val="20"/>
-          <w:szCs w:val="20"/>
-        </w:rPr>
-        <w:t xml:space="preserve">a </w:t>
-      </w:r>
-      <w:r>
-        <w:rPr>
-          <w:rFonts w:cstheme="minorHAnsi"/>
-          <w:sz w:val="20"/>
-          <w:szCs w:val="20"/>
-        </w:rPr>
-        <w:t>project.</w:t>
-      </w:r>
-    </w:p>
-    <w:p>
-      <w:pPr>
-        <w:pStyle w:val="ListParagraph"/>
-        <w:rPr>
-          <w:rFonts w:cstheme="minorHAnsi"/>
-          <w:sz w:val="20"/>
-          <w:szCs w:val="20"/>
-        </w:rPr>
-      </w:pPr>
-      <w:r>
-        <w:rPr>
-          <w:rFonts w:cstheme="minorHAnsi"/>
-          <w:b/>
-          <w:bCs/>
-          <w:sz w:val="20"/>
-          <w:szCs w:val="20"/>
-        </w:rPr>
-        <w:t xml:space="preserve">Technical </w:t>
-      </w:r>
-      <w:r>
-        <w:rPr>
-          <w:rFonts w:cstheme="minorHAnsi"/>
-          <w:b/>
-          <w:bCs/>
-          <w:sz w:val="20"/>
-          <w:szCs w:val="20"/>
-        </w:rPr>
-        <w:t>Mentor</w:t>
-      </w:r>
-      <w:r>
-        <w:rPr>
-          <w:rFonts w:cstheme="minorHAnsi"/>
-          <w:b/>
-          <w:bCs/>
-          <w:sz w:val="20"/>
-          <w:szCs w:val="20"/>
-        </w:rPr>
-        <w:t>ing</w:t>
-      </w:r>
-      <w:r>
-        <w:rPr>
-          <w:rFonts w:cstheme="minorHAnsi"/>
-          <w:sz w:val="20"/>
-          <w:szCs w:val="20"/>
-        </w:rPr>
-        <w:t xml:space="preserve"> for 2-4.</w:t>
-      </w:r>
-    </w:p>
-    <w:p>
-      <w:pPr>
-        <w:pStyle w:val="ListParagraph"/>
-        <w:rPr>
-          <w:rFonts w:cstheme="minorHAnsi"/>
-          <w:sz w:val="20"/>
-          <w:szCs w:val="20"/>
-        </w:rPr>
-      </w:pPr>
-      <w:r>
-        <w:rPr>
-          <w:rFonts w:cstheme="minorHAnsi"/>
-          <w:sz w:val="20"/>
-          <w:szCs w:val="20"/>
-        </w:rPr>
-        <w:t>Proactive Front-End developer</w:t>
-      </w:r>
-      <w:r>
-        <w:rPr>
-          <w:rFonts w:cstheme="minorHAnsi"/>
-          <w:sz w:val="20"/>
-          <w:szCs w:val="20"/>
-        </w:rPr>
-        <w:t>.</w:t>
-      </w:r>
-    </w:p>
-    <w:p>
-      <w:pPr>
-        <w:pStyle w:val="ListParagraph"/>
-        <w:rPr>
-          <w:rFonts w:cstheme="minorHAnsi"/>
-          <w:sz w:val="20"/>
-          <w:szCs w:val="20"/>
-        </w:rPr>
-      </w:pPr>
-      <w:r>
-        <w:rPr>
-          <w:rFonts w:cstheme="minorHAnsi"/>
-          <w:b/>
-          <w:bCs/>
-          <w:sz w:val="20"/>
-          <w:szCs w:val="20"/>
-        </w:rPr>
-        <w:t>Collaborate</w:t>
-      </w:r>
-      <w:r>
-        <w:rPr>
-          <w:rFonts w:cstheme="minorHAnsi"/>
-          <w:b/>
-          <w:bCs/>
-          <w:sz w:val="20"/>
-          <w:szCs w:val="20"/>
-        </w:rPr>
-        <w:t>d</w:t>
-      </w:r>
-      <w:r>
-        <w:rPr>
-          <w:rFonts w:cstheme="minorHAnsi"/>
-          <w:b/>
-          <w:bCs/>
-          <w:sz w:val="20"/>
-          <w:szCs w:val="20"/>
-        </w:rPr>
-        <w:t xml:space="preserve"> </w:t>
-      </w:r>
-      <w:r>
-        <w:rPr>
-          <w:rFonts w:cstheme="minorHAnsi"/>
-          <w:sz w:val="20"/>
-          <w:szCs w:val="20"/>
-        </w:rPr>
-        <w:t>with Testing</w:t>
-      </w:r>
-      <w:r>
-        <w:rPr>
-          <w:rFonts w:cstheme="minorHAnsi"/>
-          <w:sz w:val="20"/>
-          <w:szCs w:val="20"/>
-        </w:rPr>
-        <w:t>, Business Analyst</w:t>
-      </w:r>
-      <w:r>
-        <w:rPr>
-          <w:rFonts w:cstheme="minorHAnsi"/>
-          <w:sz w:val="20"/>
-          <w:szCs w:val="20"/>
-        </w:rPr>
-        <w:t>,</w:t>
-      </w:r>
-      <w:r>
-        <w:rPr>
-          <w:rFonts w:cstheme="minorHAnsi"/>
-          <w:sz w:val="20"/>
-          <w:szCs w:val="20"/>
-        </w:rPr>
-        <w:t xml:space="preserve"> and deployment teams.</w:t>
-      </w:r>
-    </w:p>
-    <w:p>
-      <w:pPr>
-        <w:pStyle w:val="ListParagraph"/>
-        <w:rPr>
-          <w:rFonts w:cstheme="minorHAnsi"/>
-          <w:sz w:val="20"/>
-          <w:szCs w:val="20"/>
-        </w:rPr>
-      </w:pPr>
-      <w:r>
-        <w:rPr>
-          <w:rFonts w:cstheme="minorHAnsi"/>
-          <w:sz w:val="20"/>
-          <w:szCs w:val="20"/>
-        </w:rPr>
-        <w:t xml:space="preserve">Resolved Development Complexity with </w:t>
-      </w:r>
-      <w:r>
-        <w:rPr>
-          <w:rFonts w:cstheme="minorHAnsi"/>
-          <w:b/>
-          <w:bCs/>
-          <w:sz w:val="20"/>
-          <w:szCs w:val="20"/>
-        </w:rPr>
-        <w:t>Design</w:t>
-      </w:r>
-      <w:r>
-        <w:rPr>
-          <w:rFonts w:cstheme="minorHAnsi"/>
-          <w:b/>
-          <w:bCs/>
-          <w:sz w:val="20"/>
-          <w:szCs w:val="20"/>
-        </w:rPr>
-        <w:t>ed</w:t>
-      </w:r>
-      <w:r>
-        <w:rPr>
-          <w:rFonts w:cstheme="minorHAnsi"/>
-          <w:b/>
-          <w:bCs/>
-          <w:sz w:val="20"/>
-          <w:szCs w:val="20"/>
-        </w:rPr>
-        <w:t xml:space="preserve"> Pattern</w:t>
-      </w:r>
-      <w:r>
-        <w:rPr>
-          <w:rFonts w:cstheme="minorHAnsi"/>
-          <w:sz w:val="20"/>
-          <w:szCs w:val="20"/>
-        </w:rPr>
-        <w:t xml:space="preserve"> (MVC, Singleton</w:t>
-      </w:r>
-      <w:r>
-        <w:rPr>
-          <w:rFonts w:cstheme="minorHAnsi"/>
-          <w:sz w:val="20"/>
-          <w:szCs w:val="20"/>
-        </w:rPr>
-        <w:t>, Prototype</w:t>
-      </w:r>
-      <w:r>
-        <w:rPr>
-          <w:rFonts w:cstheme="minorHAnsi"/>
-          <w:sz w:val="20"/>
-          <w:szCs w:val="20"/>
-        </w:rPr>
-        <w:t>).</w:t>
-      </w:r>
-    </w:p>
-    <w:p>
-      <w:pPr>
-        <w:pStyle w:val="ListParagraph"/>
-        <w:rPr>
-          <w:rFonts w:cstheme="minorHAnsi"/>
-          <w:sz w:val="20"/>
-          <w:szCs w:val="20"/>
-        </w:rPr>
-      </w:pPr>
-      <w:r>
-        <w:rPr>
-          <w:rFonts w:cstheme="minorHAnsi"/>
-          <w:b/>
-          <w:bCs/>
-          <w:sz w:val="20"/>
-          <w:szCs w:val="20"/>
-        </w:rPr>
-        <w:t>Self-started</w:t>
-      </w:r>
-      <w:r>
-        <w:rPr>
-          <w:rFonts w:cstheme="minorHAnsi"/>
-          <w:sz w:val="20"/>
-          <w:szCs w:val="20"/>
-        </w:rPr>
-        <w:t xml:space="preserve"> Back-End</w:t>
-      </w:r>
-      <w:r>
-        <w:rPr>
-          <w:rFonts w:cstheme="minorHAnsi"/>
-          <w:sz w:val="20"/>
-          <w:szCs w:val="20"/>
-        </w:rPr>
-        <w:t xml:space="preserve"> </w:t>
-      </w:r>
-      <w:r>
-        <w:rPr>
-          <w:rFonts w:cstheme="minorHAnsi"/>
-          <w:sz w:val="20"/>
-          <w:szCs w:val="20"/>
-        </w:rPr>
-        <w:t>Developer</w:t>
-      </w:r>
-      <w:r>
-        <w:rPr>
-          <w:rFonts w:cstheme="minorHAnsi"/>
-          <w:sz w:val="20"/>
-          <w:szCs w:val="20"/>
-        </w:rPr>
-        <w:t xml:space="preserve">. </w:t>
-      </w:r>
-      <w:r>
-        <w:rPr>
-          <w:rFonts w:cstheme="minorHAnsi"/>
-          <w:sz w:val="20"/>
-          <w:szCs w:val="20"/>
-        </w:rPr>
-        <w:t>Developed Applications in</w:t>
-      </w:r>
-      <w:r>
-        <w:rPr>
-          <w:rFonts w:cstheme="minorHAnsi"/>
-          <w:sz w:val="20"/>
-          <w:szCs w:val="20"/>
-        </w:rPr>
-        <w:t xml:space="preserve"> </w:t>
-      </w:r>
-      <w:r>
-        <w:rPr>
-          <w:rFonts w:cstheme="minorHAnsi"/>
-          <w:b/>
-          <w:bCs/>
-          <w:sz w:val="20"/>
-          <w:szCs w:val="20"/>
-        </w:rPr>
-        <w:t>Java Servlet</w:t>
-      </w:r>
-      <w:r>
-        <w:rPr>
-          <w:rFonts w:cstheme="minorHAnsi"/>
-          <w:sz w:val="20"/>
-          <w:szCs w:val="20"/>
-        </w:rPr>
-        <w:t xml:space="preserve">, </w:t>
-      </w:r>
-      <w:r>
-        <w:rPr>
-          <w:rFonts w:cstheme="minorHAnsi"/>
-          <w:b/>
-          <w:bCs/>
-          <w:sz w:val="20"/>
-          <w:szCs w:val="20"/>
-        </w:rPr>
-        <w:t>J2EE</w:t>
-      </w:r>
-      <w:r>
-        <w:rPr>
-          <w:rFonts w:cstheme="minorHAnsi"/>
-          <w:b/>
-          <w:bCs/>
-          <w:sz w:val="20"/>
-          <w:szCs w:val="20"/>
-        </w:rPr>
-        <w:t>,</w:t>
-      </w:r>
-      <w:r>
-        <w:rPr>
-          <w:rFonts w:cstheme="minorHAnsi"/>
-          <w:sz w:val="20"/>
-          <w:szCs w:val="20"/>
-        </w:rPr>
-        <w:t xml:space="preserve"> and </w:t>
-      </w:r>
-      <w:r>
-        <w:rPr>
-          <w:rFonts w:cstheme="minorHAnsi"/>
-          <w:b/>
-          <w:bCs/>
-          <w:sz w:val="20"/>
-          <w:szCs w:val="20"/>
-        </w:rPr>
-        <w:t>Node.js</w:t>
-      </w:r>
-      <w:r>
-        <w:rPr>
-          <w:rFonts w:cstheme="minorHAnsi"/>
-          <w:sz w:val="20"/>
-          <w:szCs w:val="20"/>
-        </w:rPr>
-        <w:t>.</w:t>
-      </w:r>
-    </w:p>
-    <w:p>
-      <w:pPr>
-        <w:pStyle w:val="ListParagraph"/>
-        <w:rPr>
-          <w:rFonts w:cstheme="minorHAnsi"/>
-          <w:sz w:val="20"/>
-          <w:szCs w:val="20"/>
-        </w:rPr>
-      </w:pPr>
-      <w:r>
-        <w:rPr>
-          <w:rFonts w:cstheme="minorHAnsi"/>
-          <w:sz w:val="20"/>
-          <w:szCs w:val="20"/>
-        </w:rPr>
-        <w:t>Achieved</w:t>
-      </w:r>
-      <w:r>
-        <w:rPr>
-          <w:rFonts w:cstheme="minorHAnsi"/>
-          <w:sz w:val="20"/>
-          <w:szCs w:val="20"/>
-        </w:rPr>
-        <w:t xml:space="preserve"> </w:t>
-      </w:r>
-      <w:r>
-        <w:rPr>
-          <w:rFonts w:cstheme="minorHAnsi"/>
-          <w:sz w:val="20"/>
-          <w:szCs w:val="20"/>
-        </w:rPr>
-        <w:t xml:space="preserve">Front-End </w:t>
-      </w:r>
-      <w:r>
-        <w:rPr>
-          <w:rFonts w:cstheme="minorHAnsi"/>
-          <w:sz w:val="20"/>
-          <w:szCs w:val="20"/>
-        </w:rPr>
-        <w:t>development</w:t>
-      </w:r>
-      <w:r>
-        <w:rPr>
-          <w:rFonts w:cstheme="minorHAnsi"/>
-          <w:sz w:val="20"/>
-          <w:szCs w:val="20"/>
-        </w:rPr>
-        <w:t xml:space="preserve"> using </w:t>
-      </w:r>
-      <w:r>
-        <w:rPr>
-          <w:rFonts w:cstheme="minorHAnsi"/>
-          <w:b/>
-          <w:bCs/>
-          <w:sz w:val="20"/>
-          <w:szCs w:val="20"/>
-        </w:rPr>
-        <w:t>Angular</w:t>
-      </w:r>
-      <w:r>
-        <w:rPr>
-          <w:rFonts w:cstheme="minorHAnsi"/>
-          <w:sz w:val="20"/>
-          <w:szCs w:val="20"/>
-        </w:rPr>
-        <w:t>,</w:t>
-      </w:r>
-      <w:r>
-        <w:rPr>
-          <w:rFonts w:cstheme="minorHAnsi"/>
-          <w:sz w:val="20"/>
-          <w:szCs w:val="20"/>
-        </w:rPr>
-        <w:t xml:space="preserve"> </w:t>
-      </w:r>
-      <w:r>
-        <w:rPr>
-          <w:rFonts w:cstheme="minorHAnsi"/>
-          <w:b/>
-          <w:bCs/>
-          <w:sz w:val="20"/>
-          <w:szCs w:val="20"/>
-        </w:rPr>
-        <w:t>TypeScript</w:t>
-      </w:r>
-      <w:r>
-        <w:rPr>
-          <w:rFonts w:cstheme="minorHAnsi"/>
-          <w:sz w:val="20"/>
-          <w:szCs w:val="20"/>
-        </w:rPr>
-        <w:t>,</w:t>
-      </w:r>
-      <w:r>
-        <w:rPr>
-          <w:rFonts w:cstheme="minorHAnsi"/>
-          <w:sz w:val="20"/>
-          <w:szCs w:val="20"/>
-        </w:rPr>
-        <w:t xml:space="preserve"> </w:t>
-      </w:r>
-      <w:r>
-        <w:rPr>
-          <w:rFonts w:cstheme="minorHAnsi"/>
-          <w:b/>
-          <w:bCs/>
-          <w:sz w:val="20"/>
-          <w:szCs w:val="20"/>
-        </w:rPr>
-        <w:t>JavaScript</w:t>
-      </w:r>
-      <w:r>
-        <w:rPr>
-          <w:rFonts w:cstheme="minorHAnsi"/>
-          <w:sz w:val="20"/>
-          <w:szCs w:val="20"/>
-        </w:rPr>
-        <w:t xml:space="preserve"> (ECMAScript 5)</w:t>
-      </w:r>
-      <w:r>
-        <w:rPr>
-          <w:rFonts w:cstheme="minorHAnsi"/>
-          <w:sz w:val="20"/>
-          <w:szCs w:val="20"/>
-        </w:rPr>
-        <w:t>,</w:t>
-      </w:r>
-      <w:r>
-        <w:rPr>
-          <w:rFonts w:cstheme="minorHAnsi"/>
-          <w:sz w:val="20"/>
-          <w:szCs w:val="20"/>
-        </w:rPr>
-        <w:t xml:space="preserve"> and </w:t>
-      </w:r>
-      <w:r>
-        <w:rPr>
-          <w:rFonts w:cstheme="minorHAnsi"/>
-          <w:b/>
-          <w:bCs/>
-          <w:sz w:val="20"/>
-          <w:szCs w:val="20"/>
-        </w:rPr>
-        <w:t>jQuery</w:t>
-      </w:r>
-      <w:r>
-        <w:rPr>
-          <w:rFonts w:cstheme="minorHAnsi"/>
-          <w:sz w:val="20"/>
-          <w:szCs w:val="20"/>
-        </w:rPr>
-        <w:t>.</w:t>
-      </w:r>
-    </w:p>
-    <w:p>
-      <w:pPr>
-        <w:pStyle w:val="ListParagraph"/>
-        <w:rPr>
-          <w:rFonts w:cstheme="minorHAnsi"/>
-          <w:sz w:val="20"/>
-          <w:szCs w:val="20"/>
-        </w:rPr>
-      </w:pPr>
-      <w:r>
-        <w:rPr>
-          <w:rFonts w:cstheme="minorHAnsi"/>
-          <w:sz w:val="20"/>
-          <w:szCs w:val="20"/>
-        </w:rPr>
-        <w:t>Design</w:t>
-      </w:r>
-      <w:r>
-        <w:rPr>
-          <w:rFonts w:cstheme="minorHAnsi"/>
-          <w:sz w:val="20"/>
-          <w:szCs w:val="20"/>
-        </w:rPr>
-        <w:t>ed</w:t>
-      </w:r>
-      <w:r>
-        <w:rPr>
-          <w:rFonts w:cstheme="minorHAnsi"/>
-          <w:sz w:val="20"/>
-          <w:szCs w:val="20"/>
-        </w:rPr>
-        <w:t xml:space="preserve"> and Written Monolithic services in </w:t>
-      </w:r>
-      <w:r>
-        <w:rPr>
-          <w:rFonts w:cstheme="minorHAnsi"/>
-          <w:b/>
-          <w:bCs/>
-          <w:sz w:val="20"/>
-          <w:szCs w:val="20"/>
-        </w:rPr>
-        <w:t>Java Servlet</w:t>
-      </w:r>
-      <w:r>
-        <w:rPr>
-          <w:rFonts w:cstheme="minorHAnsi"/>
-          <w:sz w:val="20"/>
-          <w:szCs w:val="20"/>
-        </w:rPr>
-        <w:t xml:space="preserve"> using the </w:t>
-      </w:r>
-      <w:r>
-        <w:rPr>
-          <w:rFonts w:cstheme="minorHAnsi"/>
-          <w:b/>
-          <w:bCs/>
-          <w:sz w:val="20"/>
-          <w:szCs w:val="20"/>
-        </w:rPr>
-        <w:t>MVC</w:t>
-      </w:r>
-      <w:r>
-        <w:rPr>
-          <w:rFonts w:cstheme="minorHAnsi"/>
-          <w:sz w:val="20"/>
-          <w:szCs w:val="20"/>
-        </w:rPr>
-        <w:t xml:space="preserve"> pattern.</w:t>
-      </w:r>
-    </w:p>
-    <w:p>
-      <w:pPr>
-        <w:pStyle w:val="ListParagraph"/>
-        <w:rPr>
-          <w:rFonts w:cstheme="minorHAnsi"/>
-          <w:sz w:val="20"/>
-          <w:szCs w:val="20"/>
-        </w:rPr>
-      </w:pPr>
-      <w:r>
-        <w:rPr>
-          <w:rFonts w:cstheme="minorHAnsi"/>
-          <w:sz w:val="20"/>
-          <w:szCs w:val="20"/>
-        </w:rPr>
-        <w:t>Build an</w:t>
-      </w:r>
-      <w:r>
-        <w:rPr>
-          <w:rFonts w:cstheme="minorHAnsi"/>
-          <w:sz w:val="20"/>
-          <w:szCs w:val="20"/>
-        </w:rPr>
-        <w:t xml:space="preserve"> Event Management system and Marine Insurance system.</w:t>
-      </w:r>
-    </w:p>
-    <w:p>
-      <w:pPr>
-        <w:pStyle w:val="ListParagraph"/>
-        <w:rPr>
-          <w:rFonts w:cstheme="minorHAnsi"/>
-          <w:sz w:val="20"/>
-          <w:szCs w:val="20"/>
-        </w:rPr>
-      </w:pPr>
-      <w:r>
-        <w:rPr>
-          <w:rFonts w:cstheme="minorHAnsi"/>
-          <w:sz w:val="20"/>
-          <w:szCs w:val="20"/>
-        </w:rPr>
-        <w:lastRenderedPageBreak/>
-        <w:t>Aware</w:t>
-      </w:r>
-      <w:r>
-        <w:rPr>
-          <w:rFonts w:cstheme="minorHAnsi"/>
-          <w:sz w:val="20"/>
-          <w:szCs w:val="20"/>
-        </w:rPr>
-        <w:t xml:space="preserve"> </w:t>
-      </w:r>
-      <w:r>
-        <w:rPr>
-          <w:rFonts w:cstheme="minorHAnsi"/>
-          <w:sz w:val="20"/>
-          <w:szCs w:val="20"/>
-        </w:rPr>
-        <w:t xml:space="preserve">of </w:t>
-      </w:r>
-      <w:r>
-        <w:rPr>
-          <w:rFonts w:cstheme="minorHAnsi"/>
-          <w:b/>
-          <w:bCs/>
-          <w:sz w:val="20"/>
-          <w:szCs w:val="20"/>
-        </w:rPr>
-        <w:t xml:space="preserve">agile </w:t>
-      </w:r>
-      <w:r>
-        <w:rPr>
-          <w:rFonts w:cstheme="minorHAnsi"/>
-          <w:b/>
-          <w:bCs/>
-          <w:sz w:val="20"/>
-          <w:szCs w:val="20"/>
-        </w:rPr>
-        <w:t>methodology</w:t>
-      </w:r>
-      <w:r>
-        <w:rPr>
-          <w:rFonts w:cstheme="minorHAnsi"/>
-          <w:sz w:val="20"/>
-          <w:szCs w:val="20"/>
-        </w:rPr>
-        <w:t xml:space="preserve"> (SDLC)</w:t>
-      </w:r>
-      <w:r>
-        <w:rPr>
-          <w:rFonts w:cstheme="minorHAnsi"/>
-          <w:sz w:val="20"/>
-          <w:szCs w:val="20"/>
-        </w:rPr>
-        <w:t>.</w:t>
-      </w:r>
-    </w:p>
-    <w:p>
-      <w:pPr>
-        <w:pStyle w:val="ListParagraph"/>
-        <w:rPr>
-          <w:rFonts w:cstheme="minorHAnsi"/>
-          <w:sz w:val="20"/>
-          <w:szCs w:val="20"/>
-        </w:rPr>
-      </w:pPr>
-      <w:r>
-        <w:rPr>
-          <w:rFonts w:cstheme="minorHAnsi"/>
-          <w:sz w:val="20"/>
-          <w:szCs w:val="20"/>
-        </w:rPr>
-        <w:t xml:space="preserve">Excellent </w:t>
-      </w:r>
-      <w:r>
-        <w:rPr>
-          <w:rFonts w:cstheme="minorHAnsi"/>
-          <w:b/>
-          <w:bCs/>
-          <w:sz w:val="20"/>
-          <w:szCs w:val="20"/>
-        </w:rPr>
-        <w:t>Debugging</w:t>
-      </w:r>
-      <w:r>
-        <w:rPr>
-          <w:rFonts w:cstheme="minorHAnsi"/>
-          <w:sz w:val="20"/>
-          <w:szCs w:val="20"/>
-        </w:rPr>
-        <w:t xml:space="preserve"> skills.</w:t>
-      </w:r>
-    </w:p>
     <w:p>
       <w:pPr>
         <w:pStyle w:val="Heading1"/>
@@ -1774,6 +1677,9 @@
         <w:tc>
           <w:tcPr>
             <w:tcW w:w="6485" w:type="dxa"/>
+            <w:tcBorders>
+              <w:bottom w:val="dashed" w:sz="4" w:space="0" w:color="auto"/>
+            </w:tcBorders>
           </w:tcPr>
           <w:p>
             <w:pPr>
@@ -1843,6 +1749,55 @@
                 <w:szCs w:val="20"/>
               </w:rPr>
               <w:t>B.E – Computer Science and Engineering</w:t>
+            </w:r>
+            <w:r>
+              <w:rPr>
+                <w:rFonts w:cstheme="minorHAnsi"/>
+                <w:sz w:val="20"/>
+                <w:szCs w:val="20"/>
+              </w:rPr>
+              <w:t xml:space="preserve"> (</w:t>
+            </w:r>
+            <w:r>
+              <w:rPr>
+                <w:rFonts w:asciiTheme="majorHAnsi" w:hAnsiTheme="majorHAnsi" w:cstheme="majorHAnsi"/>
+                <w:i/>
+                <w:iCs/>
+                <w:sz w:val="20"/>
+                <w:szCs w:val="20"/>
+                <w:u w:val="single"/>
+              </w:rPr>
+              <w:t>CGPA</w:t>
+            </w:r>
+            <w:r>
+              <w:rPr>
+                <w:rFonts w:asciiTheme="majorHAnsi" w:hAnsiTheme="majorHAnsi" w:cstheme="majorHAnsi"/>
+                <w:i/>
+                <w:iCs/>
+                <w:sz w:val="20"/>
+                <w:szCs w:val="20"/>
+                <w:u w:val="single"/>
+              </w:rPr>
+              <w:t xml:space="preserve"> </w:t>
+            </w:r>
+            <w:r>
+              <w:rPr>
+                <w:rFonts w:asciiTheme="majorHAnsi" w:hAnsiTheme="majorHAnsi" w:cstheme="majorHAnsi"/>
+                <w:i/>
+                <w:iCs/>
+                <w:sz w:val="20"/>
+                <w:szCs w:val="20"/>
+                <w:u w:val="single"/>
+              </w:rPr>
+              <w:t>7.2</w:t>
+            </w:r>
+            <w:r>
+              <w:rPr>
+                <w:rFonts w:cstheme="minorHAnsi"/>
+                <w:sz w:val="20"/>
+                <w:szCs w:val="20"/>
+              </w:rPr>
+              <w:t>)</w:t>
             </w:r>
             <w:r>
               <w:rPr>
@@ -1857,6 +1812,9 @@
         <w:tc>
           <w:tcPr>
             <w:tcW w:w="2155" w:type="dxa"/>
+            <w:tcBorders>
+              <w:bottom w:val="dashed" w:sz="4" w:space="0" w:color="auto"/>
+            </w:tcBorders>
           </w:tcPr>
           <w:p>
             <w:pPr>
@@ -1881,7 +1839,7 @@
                 <w:sz w:val="20"/>
                 <w:szCs w:val="20"/>
               </w:rPr>
-              <w:t>1/</w:t>
+              <w:t>7/</w:t>
             </w:r>
             <w:r>
               <w:rPr>
@@ -1889,6 +1847,46 @@
                 <w:sz w:val="20"/>
                 <w:szCs w:val="20"/>
               </w:rPr>
+              <w:t>20</w:t>
+            </w:r>
+            <w:r>
+              <w:rPr>
+                <w:rFonts w:asciiTheme="majorHAnsi" w:hAnsiTheme="majorHAnsi" w:cstheme="majorHAnsi"/>
+                <w:sz w:val="20"/>
+                <w:szCs w:val="20"/>
+              </w:rPr>
+              <w:t>15</w:t>
+            </w:r>
+            <w:r>
+              <w:rPr>
+                <w:rFonts w:asciiTheme="majorHAnsi" w:hAnsiTheme="majorHAnsi" w:cstheme="majorHAnsi"/>
+                <w:sz w:val="20"/>
+                <w:szCs w:val="20"/>
+              </w:rPr>
+              <w:t xml:space="preserve"> </w:t>
+            </w:r>
+            <w:r>
+              <w:rPr>
+                <w:rFonts w:asciiTheme="majorHAnsi" w:hAnsiTheme="majorHAnsi" w:cstheme="majorHAnsi"/>
+                <w:sz w:val="20"/>
+                <w:szCs w:val="20"/>
+              </w:rPr>
+              <w:t>-</w:t>
+            </w:r>
+            <w:r>
+              <w:rPr>
+                <w:rFonts w:asciiTheme="majorHAnsi" w:hAnsiTheme="majorHAnsi" w:cstheme="majorHAnsi"/>
+                <w:sz w:val="20"/>
+                <w:szCs w:val="20"/>
+              </w:rPr>
+              <w:t xml:space="preserve"> </w:t>
+            </w:r>
+            <w:r>
+              <w:rPr>
+                <w:rFonts w:asciiTheme="majorHAnsi" w:hAnsiTheme="majorHAnsi" w:cstheme="majorHAnsi"/>
+                <w:sz w:val="20"/>
+                <w:szCs w:val="20"/>
+              </w:rPr>
               <w:t>0</w:t>
             </w:r>
             <w:r>
@@ -1897,7 +1895,7 @@
                 <w:sz w:val="20"/>
                 <w:szCs w:val="20"/>
               </w:rPr>
-              <w:t>7/</w:t>
+              <w:t>4</w:t>
             </w:r>
             <w:r>
               <w:rPr>
@@ -1905,15 +1903,449 @@
                 <w:sz w:val="20"/>
                 <w:szCs w:val="20"/>
               </w:rPr>
-              <w:t>20</w:t>
-            </w:r>
-            <w:r>
+              <w:t>/2018</w:t>
+            </w:r>
+          </w:p>
+          <w:p>
+            <w:pPr>
+              <w:pStyle w:val="Dates"/>
               <w:rPr>
                 <w:rFonts w:asciiTheme="majorHAnsi" w:hAnsiTheme="majorHAnsi" w:cstheme="majorHAnsi"/>
                 <w:sz w:val="20"/>
                 <w:szCs w:val="20"/>
               </w:rPr>
-              <w:t>15</w:t>
+            </w:pPr>
+          </w:p>
+        </w:tc>
+      </w:tr>
+      <w:tr>
+        <w:trPr>
+          <w:trHeight w:val="216"/>
+        </w:trPr>
+        <w:tc>
+          <w:tcPr>
+            <w:tcW w:w="6485" w:type="dxa"/>
+            <w:tcBorders>
+              <w:top w:val="dashed" w:sz="4" w:space="0" w:color="auto"/>
+              <w:bottom w:val="dashed" w:sz="4" w:space="0" w:color="auto"/>
+            </w:tcBorders>
+          </w:tcPr>
+          <w:p>
+            <w:pPr>
+              <w:pStyle w:val="Heading2"/>
+              <w:rPr>
+                <w:rFonts w:asciiTheme="majorHAnsi" w:hAnsiTheme="majorHAnsi" w:cstheme="majorHAnsi"/>
+                <w:sz w:val="20"/>
+                <w:szCs w:val="20"/>
+              </w:rPr>
+            </w:pPr>
+            <w:r>
+              <w:rPr>
+                <w:rFonts w:asciiTheme="majorHAnsi" w:hAnsiTheme="majorHAnsi" w:cstheme="majorHAnsi"/>
+                <w:sz w:val="20"/>
+                <w:szCs w:val="20"/>
+              </w:rPr>
+              <w:t>Thiagarajar Polytechnic College</w:t>
+            </w:r>
+          </w:p>
+          <w:p>
+            <w:pPr>
+              <w:pStyle w:val="Location"/>
+              <w:rPr>
+                <w:rFonts w:cstheme="minorHAnsi"/>
+                <w:sz w:val="20"/>
+                <w:szCs w:val="20"/>
+              </w:rPr>
+            </w:pPr>
+            <w:r>
+              <w:rPr>
+                <w:rFonts w:cstheme="minorHAnsi"/>
+                <w:sz w:val="20"/>
+                <w:szCs w:val="20"/>
+              </w:rPr>
+              <w:t xml:space="preserve">Salem, Tamil </w:t>
+            </w:r>
+            <w:r>
+              <w:rPr>
+                <w:rFonts w:cstheme="minorHAnsi"/>
+                <w:sz w:val="20"/>
+                <w:szCs w:val="20"/>
+              </w:rPr>
+              <w:t>N</w:t>
+            </w:r>
+            <w:r>
+              <w:rPr>
+                <w:rFonts w:cstheme="minorHAnsi"/>
+                <w:sz w:val="20"/>
+                <w:szCs w:val="20"/>
+              </w:rPr>
+              <w:t>adu</w:t>
+            </w:r>
+          </w:p>
+          <w:p>
+            <w:pPr>
+              <w:pStyle w:val="Heading2"/>
+              <w:numPr>
+                <w:ilvl w:val="0"/>
+                <w:numId w:val="26"/>
+              </w:numPr>
+            </w:pPr>
+            <w:r>
+              <w:rPr>
+                <w:rFonts w:cstheme="minorHAnsi"/>
+                <w:b w:val="0"/>
+                <w:bCs/>
+                <w:sz w:val="20"/>
+                <w:szCs w:val="20"/>
+              </w:rPr>
+              <w:t>Diploma in</w:t>
+            </w:r>
+            <w:r>
+              <w:rPr>
+                <w:rFonts w:cstheme="minorHAnsi"/>
+                <w:b w:val="0"/>
+                <w:bCs/>
+                <w:sz w:val="20"/>
+                <w:szCs w:val="20"/>
+              </w:rPr>
+              <w:t xml:space="preserve"> Computer Engineering</w:t>
+            </w:r>
+            <w:r>
+              <w:rPr>
+                <w:rFonts w:cstheme="minorHAnsi"/>
+                <w:b w:val="0"/>
+                <w:bCs/>
+                <w:sz w:val="20"/>
+                <w:szCs w:val="20"/>
+              </w:rPr>
+              <w:t xml:space="preserve"> (</w:t>
+            </w:r>
+            <w:r>
+              <w:rPr>
+                <w:rFonts w:asciiTheme="majorHAnsi" w:hAnsiTheme="majorHAnsi" w:cstheme="majorHAnsi"/>
+                <w:b w:val="0"/>
+                <w:bCs/>
+                <w:i/>
+                <w:iCs/>
+                <w:sz w:val="20"/>
+                <w:szCs w:val="20"/>
+                <w:u w:val="single"/>
+              </w:rPr>
+              <w:t>CGPA</w:t>
+            </w:r>
+            <w:r>
+              <w:rPr>
+                <w:rFonts w:asciiTheme="majorHAnsi" w:hAnsiTheme="majorHAnsi" w:cstheme="majorHAnsi"/>
+                <w:b w:val="0"/>
+                <w:bCs/>
+                <w:i/>
+                <w:iCs/>
+                <w:sz w:val="20"/>
+                <w:szCs w:val="20"/>
+                <w:u w:val="single"/>
+              </w:rPr>
+              <w:t xml:space="preserve"> </w:t>
+            </w:r>
+            <w:r>
+              <w:rPr>
+                <w:rFonts w:asciiTheme="majorHAnsi" w:hAnsiTheme="majorHAnsi" w:cstheme="majorHAnsi"/>
+                <w:b w:val="0"/>
+                <w:bCs/>
+                <w:i/>
+                <w:iCs/>
+                <w:sz w:val="20"/>
+                <w:szCs w:val="20"/>
+                <w:u w:val="single"/>
+              </w:rPr>
+              <w:t>7.</w:t>
+            </w:r>
+            <w:r>
+              <w:rPr>
+                <w:rFonts w:asciiTheme="majorHAnsi" w:hAnsiTheme="majorHAnsi" w:cstheme="majorHAnsi"/>
+                <w:b w:val="0"/>
+                <w:bCs/>
+                <w:i/>
+                <w:iCs/>
+                <w:sz w:val="20"/>
+                <w:szCs w:val="20"/>
+                <w:u w:val="single"/>
+              </w:rPr>
+              <w:t>7</w:t>
+            </w:r>
+            <w:r>
+              <w:rPr>
+                <w:rFonts w:cstheme="minorHAnsi"/>
+                <w:b w:val="0"/>
+                <w:bCs/>
+                <w:sz w:val="20"/>
+                <w:szCs w:val="20"/>
+              </w:rPr>
+              <w:t>)</w:t>
+            </w:r>
+            <w:r>
+              <w:rPr>
+                <w:rFonts w:cstheme="minorHAnsi"/>
+                <w:b w:val="0"/>
+                <w:bCs/>
+                <w:sz w:val="20"/>
+                <w:szCs w:val="20"/>
+              </w:rPr>
+              <w:t>.</w:t>
+            </w:r>
+          </w:p>
+        </w:tc>
+        <w:tc>
+          <w:tcPr>
+            <w:tcW w:w="2155" w:type="dxa"/>
+            <w:tcBorders>
+              <w:top w:val="dashed" w:sz="4" w:space="0" w:color="auto"/>
+              <w:bottom w:val="dashed" w:sz="4" w:space="0" w:color="auto"/>
+            </w:tcBorders>
+          </w:tcPr>
+          <w:p>
+            <w:pPr>
+              <w:pStyle w:val="Dates"/>
+              <w:rPr>
+                <w:rFonts w:asciiTheme="majorHAnsi" w:hAnsiTheme="majorHAnsi" w:cstheme="majorHAnsi"/>
+                <w:sz w:val="20"/>
+                <w:szCs w:val="20"/>
+              </w:rPr>
+            </w:pPr>
+            <w:r>
+              <w:rPr>
+                <w:rFonts w:asciiTheme="majorHAnsi" w:hAnsiTheme="majorHAnsi" w:cstheme="majorHAnsi"/>
+                <w:sz w:val="20"/>
+                <w:szCs w:val="20"/>
+              </w:rPr>
+              <w:t>07/201</w:t>
+            </w:r>
+            <w:r>
+              <w:rPr>
+                <w:rFonts w:asciiTheme="majorHAnsi" w:hAnsiTheme="majorHAnsi" w:cstheme="majorHAnsi"/>
+                <w:sz w:val="20"/>
+                <w:szCs w:val="20"/>
+              </w:rPr>
+              <w:t>2</w:t>
+            </w:r>
+            <w:r>
+              <w:rPr>
+                <w:rFonts w:asciiTheme="majorHAnsi" w:hAnsiTheme="majorHAnsi" w:cstheme="majorHAnsi"/>
+                <w:sz w:val="20"/>
+                <w:szCs w:val="20"/>
+              </w:rPr>
+              <w:t xml:space="preserve"> - 0</w:t>
+            </w:r>
+            <w:r>
+              <w:rPr>
+                <w:rFonts w:asciiTheme="majorHAnsi" w:hAnsiTheme="majorHAnsi" w:cstheme="majorHAnsi"/>
+                <w:sz w:val="20"/>
+                <w:szCs w:val="20"/>
+              </w:rPr>
+              <w:t>3</w:t>
+            </w:r>
+            <w:r>
+              <w:rPr>
+                <w:rFonts w:asciiTheme="majorHAnsi" w:hAnsiTheme="majorHAnsi" w:cstheme="majorHAnsi"/>
+                <w:sz w:val="20"/>
+                <w:szCs w:val="20"/>
+              </w:rPr>
+              <w:t>/201</w:t>
+            </w:r>
+            <w:r>
+              <w:rPr>
+                <w:rFonts w:asciiTheme="majorHAnsi" w:hAnsiTheme="majorHAnsi" w:cstheme="majorHAnsi"/>
+                <w:sz w:val="20"/>
+                <w:szCs w:val="20"/>
+              </w:rPr>
+              <w:t>5</w:t>
+            </w:r>
+          </w:p>
+          <w:p>
+            <w:pPr>
+              <w:pStyle w:val="Dates"/>
+              <w:rPr>
+                <w:rFonts w:asciiTheme="majorHAnsi" w:hAnsiTheme="majorHAnsi" w:cstheme="majorHAnsi"/>
+                <w:sz w:val="20"/>
+                <w:szCs w:val="20"/>
+              </w:rPr>
+            </w:pPr>
+          </w:p>
+        </w:tc>
+      </w:tr>
+      <w:tr>
+        <w:trPr>
+          <w:trHeight w:val="216"/>
+        </w:trPr>
+        <w:tc>
+          <w:tcPr>
+            <w:tcW w:w="6485" w:type="dxa"/>
+            <w:tcBorders>
+              <w:top w:val="dashed" w:sz="4" w:space="0" w:color="auto"/>
+              <w:bottom w:val="nil"/>
+            </w:tcBorders>
+          </w:tcPr>
+          <w:p>
+            <w:pPr>
+              <w:pStyle w:val="Location"/>
+              <w:rPr>
+                <w:rFonts w:asciiTheme="majorHAnsi" w:hAnsiTheme="majorHAnsi" w:cstheme="majorHAnsi"/>
+                <w:b/>
+                <w:i w:val="0"/>
+                <w:sz w:val="20"/>
+                <w:szCs w:val="20"/>
+              </w:rPr>
+            </w:pPr>
+            <w:r>
+              <w:rPr>
+                <w:rFonts w:asciiTheme="majorHAnsi" w:hAnsiTheme="majorHAnsi" w:cstheme="majorHAnsi"/>
+                <w:b/>
+                <w:i w:val="0"/>
+                <w:sz w:val="20"/>
+                <w:szCs w:val="20"/>
+              </w:rPr>
+              <w:t>Bharathi Vidyalaya Higher Secondary School</w:t>
+            </w:r>
+          </w:p>
+          <w:p>
+            <w:pPr>
+              <w:pStyle w:val="Location"/>
+              <w:rPr>
+                <w:rFonts w:cstheme="minorHAnsi"/>
+                <w:sz w:val="20"/>
+                <w:szCs w:val="20"/>
+              </w:rPr>
+            </w:pPr>
+            <w:r>
+              <w:rPr>
+                <w:rFonts w:cstheme="minorHAnsi"/>
+                <w:sz w:val="20"/>
+                <w:szCs w:val="20"/>
+              </w:rPr>
+              <w:t xml:space="preserve">Salem, Tamil </w:t>
+            </w:r>
+            <w:r>
+              <w:rPr>
+                <w:rFonts w:cstheme="minorHAnsi"/>
+                <w:sz w:val="20"/>
+                <w:szCs w:val="20"/>
+              </w:rPr>
+              <w:t>N</w:t>
+            </w:r>
+            <w:r>
+              <w:rPr>
+                <w:rFonts w:cstheme="minorHAnsi"/>
+                <w:sz w:val="20"/>
+                <w:szCs w:val="20"/>
+              </w:rPr>
+              <w:t>adu</w:t>
+            </w:r>
+          </w:p>
+          <w:p>
+            <w:pPr>
+              <w:pStyle w:val="Heading2"/>
+              <w:numPr>
+                <w:ilvl w:val="0"/>
+                <w:numId w:val="26"/>
+              </w:numPr>
+              <w:rPr>
+                <w:rFonts w:cstheme="minorHAnsi"/>
+                <w:b w:val="0"/>
+                <w:bCs/>
+                <w:sz w:val="20"/>
+                <w:szCs w:val="20"/>
+              </w:rPr>
+            </w:pPr>
+            <w:r>
+              <w:rPr>
+                <w:rFonts w:cstheme="minorHAnsi"/>
+                <w:b w:val="0"/>
+                <w:bCs/>
+                <w:sz w:val="20"/>
+                <w:szCs w:val="20"/>
+              </w:rPr>
+              <w:t>SSLC</w:t>
+            </w:r>
+            <w:r>
+              <w:rPr>
+                <w:rFonts w:cstheme="minorHAnsi"/>
+                <w:b w:val="0"/>
+                <w:bCs/>
+                <w:sz w:val="20"/>
+                <w:szCs w:val="20"/>
+              </w:rPr>
+              <w:t xml:space="preserve"> </w:t>
+            </w:r>
+            <w:r>
+              <w:rPr>
+                <w:rFonts w:cstheme="minorHAnsi"/>
+                <w:b w:val="0"/>
+                <w:bCs/>
+                <w:sz w:val="20"/>
+                <w:szCs w:val="20"/>
+              </w:rPr>
+              <w:t>(</w:t>
+            </w:r>
+            <w:r>
+              <w:rPr>
+                <w:rFonts w:cstheme="minorHAnsi"/>
+                <w:b w:val="0"/>
+                <w:bCs/>
+                <w:i/>
+                <w:iCs/>
+                <w:sz w:val="20"/>
+                <w:szCs w:val="20"/>
+                <w:u w:val="single"/>
+              </w:rPr>
+              <w:t>70.1</w:t>
+            </w:r>
+            <w:r>
+              <w:rPr>
+                <w:b w:val="0"/>
+                <w:bCs/>
+                <w:i/>
+                <w:iCs/>
+                <w:sz w:val="20"/>
+                <w:szCs w:val="20"/>
+                <w:u w:val="single"/>
+              </w:rPr>
+              <w:t>%</w:t>
+            </w:r>
+            <w:r>
+              <w:rPr>
+                <w:rFonts w:cstheme="minorHAnsi"/>
+                <w:b w:val="0"/>
+                <w:bCs/>
+                <w:sz w:val="20"/>
+                <w:szCs w:val="20"/>
+              </w:rPr>
+              <w:t>)</w:t>
+            </w:r>
+          </w:p>
+        </w:tc>
+        <w:tc>
+          <w:tcPr>
+            <w:tcW w:w="2155" w:type="dxa"/>
+            <w:tcBorders>
+              <w:top w:val="dashed" w:sz="4" w:space="0" w:color="auto"/>
+              <w:bottom w:val="nil"/>
+            </w:tcBorders>
+          </w:tcPr>
+          <w:p>
+            <w:pPr>
+              <w:pStyle w:val="Dates"/>
+              <w:rPr>
+                <w:rFonts w:asciiTheme="majorHAnsi" w:hAnsiTheme="majorHAnsi" w:cstheme="majorHAnsi"/>
+                <w:sz w:val="20"/>
+                <w:szCs w:val="20"/>
+              </w:rPr>
+            </w:pPr>
+            <w:r>
+              <w:rPr>
+                <w:rFonts w:asciiTheme="majorHAnsi" w:hAnsiTheme="majorHAnsi" w:cstheme="majorHAnsi"/>
+                <w:sz w:val="20"/>
+                <w:szCs w:val="20"/>
+              </w:rPr>
+              <w:t>2012</w:t>
             </w:r>
           </w:p>
         </w:tc>
@@ -2410,6 +2842,119 @@
     </w:lvl>
   </w:abstractNum>
   <w:abstractNum w:abstractNumId="11" w15:restartNumberingAfterBreak="0">
+    <w:nsid w:val="096514FE"/>
+    <w:multiLevelType w:val="hybridMultilevel"/>
+    <w:tmpl w:val="5426BAC0"/>
+    <w:lvl w:ilvl="0" w:tplc="04090001">
+      <w:start w:val="1"/>
+      <w:numFmt w:val="bullet"/>
+      <w:lvlText w:val=""/>
+      <w:lvlJc w:val="left"/>
+      <w:pPr>
+        <w:ind w:left="792" w:hanging="360"/>
+      </w:pPr>
+      <w:rPr>
+        <w:rFonts w:ascii="Symbol" w:hAnsi="Symbol" w:hint="default"/>
+      </w:rPr>
+    </w:lvl>
+    <w:lvl w:ilvl="1" w:tplc="04090003" w:tentative="1">
+      <w:start w:val="1"/>
+      <w:numFmt w:val="bullet"/>
+      <w:lvlText w:val="o"/>
+      <w:lvlJc w:val="left"/>
+      <w:pPr>
+        <w:ind w:left="1512" w:hanging="360"/>
+      </w:pPr>
+      <w:rPr>
+        <w:rFonts w:ascii="Courier New" w:hAnsi="Courier New" w:cs="Courier New" w:hint="default"/>
+      </w:rPr>
+    </w:lvl>
+    <w:lvl w:ilvl="2" w:tplc="04090005" w:tentative="1">
+      <w:start w:val="1"/>
+      <w:numFmt w:val="bullet"/>
+      <w:lvlText w:val=""/>
+      <w:lvlJc w:val="left"/>
+      <w:pPr>
+        <w:ind w:left="2232" w:hanging="360"/>
+      </w:pPr>
+      <w:rPr>
+        <w:rFonts w:ascii="Wingdings" w:hAnsi="Wingdings" w:hint="default"/>
+      </w:rPr>
+    </w:lvl>
+    <w:lvl w:ilvl="3" w:tplc="04090001" w:tentative="1">
+      <w:start w:val="1"/>
+      <w:numFmt w:val="bullet"/>
+      <w:lvlText w:val=""/>
+      <w:lvlJc w:val="left"/>
+      <w:pPr>
+        <w:ind w:left="2952" w:hanging="360"/>
+      </w:pPr>
+      <w:rPr>
+        <w:rFonts w:ascii="Symbol" w:hAnsi="Symbol" w:hint="default"/>
+      </w:rPr>
+    </w:lvl>
+    <w:lvl w:ilvl="4" w:tplc="04090003" w:tentative="1">
+      <w:start w:val="1"/>
+      <w:numFmt w:val="bullet"/>
+      <w:lvlText w:val="o"/>
+      <w:lvlJc w:val="left"/>
+      <w:pPr>
+        <w:ind w:left="3672" w:hanging="360"/>
+      </w:pPr>
+      <w:rPr>
+        <w:rFonts w:ascii="Courier New" w:hAnsi="Courier New" w:cs="Courier New" w:hint="default"/>
+      </w:rPr>
+    </w:lvl>
+    <w:lvl w:ilvl="5" w:tplc="04090005" w:tentative="1">
+      <w:start w:val="1"/>
+      <w:numFmt w:val="bullet"/>
+      <w:lvlText w:val=""/>
+      <w:lvlJc w:val="left"/>
+      <w:pPr>
+        <w:ind w:left="4392" w:hanging="360"/>
+      </w:pPr>
+      <w:rPr>
+        <w:rFonts w:ascii="Wingdings" w:hAnsi="Wingdings" w:hint="default"/>
+      </w:rPr>
+    </w:lvl>
+    <w:lvl w:ilvl="6" w:tplc="04090001" w:tentative="1">
+      <w:start w:val="1"/>
+      <w:numFmt w:val="bullet"/>
+      <w:lvlText w:val=""/>
+      <w:lvlJc w:val="left"/>
+      <w:pPr>
+        <w:ind w:left="5112" w:hanging="360"/>
+      </w:pPr>
+      <w:rPr>
+        <w:rFonts w:ascii="Symbol" w:hAnsi="Symbol" w:hint="default"/>
+      </w:rPr>
+    </w:lvl>
+    <w:lvl w:ilvl="7" w:tplc="04090003" w:tentative="1">
+      <w:start w:val="1"/>
+      <w:numFmt w:val="bullet"/>
+      <w:lvlText w:val="o"/>
+      <w:lvlJc w:val="left"/>
+      <w:pPr>
+        <w:ind w:left="5832" w:hanging="360"/>
+      </w:pPr>
+      <w:rPr>
+        <w:rFonts w:ascii="Courier New" w:hAnsi="Courier New" w:cs="Courier New" w:hint="default"/>
+      </w:rPr>
+    </w:lvl>
+    <w:lvl w:ilvl="8" w:tplc="04090005" w:tentative="1">
+      <w:start w:val="1"/>
+      <w:numFmt w:val="bullet"/>
+      <w:lvlText w:val=""/>
+      <w:lvlJc w:val="left"/>
+      <w:pPr>
+        <w:ind w:left="6552" w:hanging="360"/>
+      </w:pPr>
+      <w:rPr>
+        <w:rFonts w:ascii="Wingdings" w:hAnsi="Wingdings" w:hint="default"/>
+      </w:rPr>
+    </w:lvl>
+  </w:abstractNum>
+  <w:abstractNum w:abstractNumId="12" w15:restartNumberingAfterBreak="0">
     <w:nsid w:val="15AB6A4E"/>
     <w:multiLevelType w:val="hybridMultilevel"/>
     <w:tmpl w:val="DC14A70E"/>
@@ -2549,7 +3094,7 @@
       </w:rPr>
     </w:lvl>
   </w:abstractNum>
-  <w:abstractNum w:abstractNumId="12" w15:restartNumberingAfterBreak="0">
+  <w:abstractNum w:abstractNumId="13" w15:restartNumberingAfterBreak="0">
     <w:nsid w:val="173A53CE"/>
     <w:multiLevelType w:val="hybridMultilevel"/>
     <w:tmpl w:val="9334A130"/>
@@ -2662,7 +3207,7 @@
       </w:rPr>
     </w:lvl>
   </w:abstractNum>
-  <w:abstractNum w:abstractNumId="13" w15:restartNumberingAfterBreak="0">
+  <w:abstractNum w:abstractNumId="14" w15:restartNumberingAfterBreak="0">
     <w:nsid w:val="1EAB4CC5"/>
     <w:multiLevelType w:val="hybridMultilevel"/>
     <w:tmpl w:val="E33C12EA"/>
@@ -2807,7 +3352,7 @@
       </w:rPr>
     </w:lvl>
   </w:abstractNum>
-  <w:abstractNum w:abstractNumId="14" w15:restartNumberingAfterBreak="0">
+  <w:abstractNum w:abstractNumId="15" w15:restartNumberingAfterBreak="0">
     <w:nsid w:val="2E4416E5"/>
     <w:multiLevelType w:val="hybridMultilevel"/>
     <w:tmpl w:val="22BCDA62"/>
@@ -2947,7 +3492,7 @@
       </w:rPr>
     </w:lvl>
   </w:abstractNum>
-  <w:abstractNum w:abstractNumId="15" w15:restartNumberingAfterBreak="0">
+  <w:abstractNum w:abstractNumId="16" w15:restartNumberingAfterBreak="0">
     <w:nsid w:val="3ED938CE"/>
     <w:multiLevelType w:val="hybridMultilevel"/>
     <w:tmpl w:val="10E6BBEC"/>
@@ -3060,7 +3605,7 @@
       </w:rPr>
     </w:lvl>
   </w:abstractNum>
-  <w:abstractNum w:abstractNumId="16" w15:restartNumberingAfterBreak="0">
+  <w:abstractNum w:abstractNumId="17" w15:restartNumberingAfterBreak="0">
     <w:nsid w:val="4C3A1B5A"/>
     <w:multiLevelType w:val="hybridMultilevel"/>
     <w:tmpl w:val="ECFE6066"/>
@@ -3173,7 +3718,7 @@
       </w:rPr>
     </w:lvl>
   </w:abstractNum>
-  <w:abstractNum w:abstractNumId="17" w15:restartNumberingAfterBreak="0">
+  <w:abstractNum w:abstractNumId="18" w15:restartNumberingAfterBreak="0">
     <w:nsid w:val="532B5DD0"/>
     <w:multiLevelType w:val="hybridMultilevel"/>
     <w:tmpl w:val="6EE8404C"/>
@@ -3314,7 +3859,7 @@
       </w:rPr>
     </w:lvl>
   </w:abstractNum>
-  <w:abstractNum w:abstractNumId="18" w15:restartNumberingAfterBreak="0">
+  <w:abstractNum w:abstractNumId="19" w15:restartNumberingAfterBreak="0">
     <w:nsid w:val="66B75600"/>
     <w:multiLevelType w:val="singleLevel"/>
     <w:tmpl w:val="EBBC44FA"/>
@@ -3334,7 +3879,7 @@
       </w:rPr>
     </w:lvl>
   </w:abstractNum>
-  <w:abstractNum w:abstractNumId="19" w15:restartNumberingAfterBreak="0">
+  <w:abstractNum w:abstractNumId="20" w15:restartNumberingAfterBreak="0">
     <w:nsid w:val="7714190B"/>
     <w:multiLevelType w:val="hybridMultilevel"/>
     <w:tmpl w:val="DFDED554"/>
@@ -3474,7 +4019,7 @@
       </w:rPr>
     </w:lvl>
   </w:abstractNum>
-  <w:abstractNum w:abstractNumId="20" w15:restartNumberingAfterBreak="0">
+  <w:abstractNum w:abstractNumId="21" w15:restartNumberingAfterBreak="0">
     <w:nsid w:val="7CDE2B48"/>
     <w:multiLevelType w:val="hybridMultilevel"/>
     <w:tmpl w:val="33BAB884"/>
@@ -3588,7 +4133,7 @@
       </w:rPr>
     </w:lvl>
   </w:abstractNum>
-  <w:abstractNum w:abstractNumId="21" w15:restartNumberingAfterBreak="0">
+  <w:abstractNum w:abstractNumId="22" w15:restartNumberingAfterBreak="0">
     <w:nsid w:val="7D642692"/>
     <w:multiLevelType w:val="hybridMultilevel"/>
     <w:tmpl w:val="E8FEE684"/>
@@ -3701,7 +4246,7 @@
       </w:rPr>
     </w:lvl>
   </w:abstractNum>
-  <w:abstractNum w:abstractNumId="22" w15:restartNumberingAfterBreak="0">
+  <w:abstractNum w:abstractNumId="23" w15:restartNumberingAfterBreak="0">
     <w:nsid w:val="7FE84440"/>
     <w:multiLevelType w:val="hybridMultilevel"/>
     <w:tmpl w:val="B57E3CFC"/>
@@ -3815,25 +4360,25 @@
     </w:lvl>
   </w:abstractNum>
   <w:num w:numId="1">
-    <w:abstractNumId w:val="19"/>
+    <w:abstractNumId w:val="20"/>
   </w:num>
   <w:num w:numId="2">
-    <w:abstractNumId w:val="14"/>
+    <w:abstractNumId w:val="15"/>
   </w:num>
   <w:num w:numId="3">
     <w:abstractNumId w:val="10"/>
   </w:num>
   <w:num w:numId="4">
-    <w:abstractNumId w:val="11"/>
+    <w:abstractNumId w:val="12"/>
   </w:num>
   <w:num w:numId="5">
-    <w:abstractNumId w:val="13"/>
+    <w:abstractNumId w:val="14"/>
   </w:num>
   <w:num w:numId="6">
-    <w:abstractNumId w:val="18"/>
+    <w:abstractNumId w:val="19"/>
   </w:num>
   <w:num w:numId="7">
-    <w:abstractNumId w:val="17"/>
+    <w:abstractNumId w:val="18"/>
   </w:num>
   <w:num w:numId="8">
     <w:abstractNumId w:val="9"/>
@@ -3866,28 +4411,31 @@
     <w:abstractNumId w:val="0"/>
   </w:num>
   <w:num w:numId="18">
-    <w:abstractNumId w:val="20"/>
+    <w:abstractNumId w:val="21"/>
   </w:num>
   <w:num w:numId="19">
+    <w:abstractNumId w:val="22"/>
+  </w:num>
+  <w:num w:numId="20">
+    <w:abstractNumId w:val="23"/>
+  </w:num>
+  <w:num w:numId="21">
     <w:abstractNumId w:val="21"/>
   </w:num>
-  <w:num w:numId="20">
-    <w:abstractNumId w:val="22"/>
-  </w:num>
-  <w:num w:numId="21">
-    <w:abstractNumId w:val="20"/>
-  </w:num>
   <w:num w:numId="22">
-    <w:abstractNumId w:val="22"/>
+    <w:abstractNumId w:val="23"/>
   </w:num>
   <w:num w:numId="23">
-    <w:abstractNumId w:val="15"/>
+    <w:abstractNumId w:val="16"/>
   </w:num>
   <w:num w:numId="24">
-    <w:abstractNumId w:val="16"/>
+    <w:abstractNumId w:val="17"/>
   </w:num>
   <w:num w:numId="25">
-    <w:abstractNumId w:val="12"/>
+    <w:abstractNumId w:val="13"/>
+  </w:num>
+  <w:num w:numId="26">
+    <w:abstractNumId w:val="11"/>
   </w:num>
 </w:numbering>
 </file>
@@ -4322,7 +4870,6 @@
     <w:next w:val="Normal"/>
     <w:link w:val="Heading2Char"/>
     <w:uiPriority w:val="9"/>
-    <w:semiHidden/>
     <w:unhideWhenUsed/>
     <w:qFormat/>
     <w:rsid w:val="00033380"/>
@@ -5106,7 +5653,6 @@
     <w:basedOn w:val="DefaultParagraphFont"/>
     <w:link w:val="Heading2"/>
     <w:uiPriority w:val="9"/>
-    <w:semiHidden/>
     <w:rsid w:val="008D1BFF"/>
     <w:rPr>
       <w:rFonts w:asciiTheme="minorHAnsi" w:hAnsiTheme="minorHAnsi"/>
@@ -5358,12 +5904,14 @@
     <w:rsid w:val="00194DD3"/>
     <w:rsid w:val="00290EBC"/>
     <w:rsid w:val="003D2D18"/>
+    <w:rsid w:val="005832EB"/>
     <w:rsid w:val="00651520"/>
     <w:rsid w:val="007560EB"/>
     <w:rsid w:val="00AA5C5D"/>
     <w:rsid w:val="00BB52B0"/>
     <w:rsid w:val="00E21031"/>
     <w:rsid w:val="00E46C4A"/>
+    <w:rsid w:val="00E55688"/>
     <w:rsid w:val="00F45761"/>
   </w:rsids>
   <m:mathPr>

</xml_diff>

<commit_message>
added line from head and fix EXPERIENCE table
</commit_message>
<xml_diff>
--- a/Vishnuraj_se_resume.docx
+++ b/Vishnuraj_se_resume.docx
@@ -43,7 +43,25 @@
           <w:sz w:val="20"/>
           <w:szCs w:val="20"/>
         </w:rPr>
-        <w:t>2/1B, Penangu Ramasamy street, Vidyanagar</w:t>
+        <w:t xml:space="preserve">2/1B, </w:t>
+      </w:r>
+      <w:proofErr w:type="spellStart"/>
+      <w:r>
+        <w:rPr>
+          <w:rFonts w:cstheme="minorHAnsi"/>
+          <w:sz w:val="20"/>
+          <w:szCs w:val="20"/>
+        </w:rPr>
+        <w:t>Penangu</w:t>
+      </w:r>
+      <w:proofErr w:type="spellEnd"/>
+      <w:r>
+        <w:rPr>
+          <w:rFonts w:cstheme="minorHAnsi"/>
+          <w:sz w:val="20"/>
+          <w:szCs w:val="20"/>
+        </w:rPr>
+        <w:t xml:space="preserve"> Ramasamy street, Vidyanagar</w:t>
       </w:r>
       <w:r>
         <w:rPr>
@@ -353,52 +371,7 @@
                 <w:sz w:val="20"/>
                 <w:szCs w:val="20"/>
               </w:rPr>
-              <w:t>with</w:t>
-            </w:r>
-            <w:r>
-              <w:rPr>
-                <w:rFonts w:cstheme="minorHAnsi"/>
-                <w:color w:val="0D0D0D" w:themeColor="text1" w:themeTint="F2"/>
-                <w:sz w:val="20"/>
-                <w:szCs w:val="20"/>
-              </w:rPr>
-              <w:t xml:space="preserve"> </w:t>
-            </w:r>
-            <w:r>
-              <w:rPr>
-                <w:rFonts w:cstheme="minorHAnsi"/>
-                <w:color w:val="0D0D0D" w:themeColor="text1" w:themeTint="F2"/>
-                <w:sz w:val="20"/>
-                <w:szCs w:val="20"/>
-              </w:rPr>
-              <w:t>1</w:t>
-            </w:r>
-            <w:r>
-              <w:rPr>
-                <w:rFonts w:cstheme="minorHAnsi"/>
-                <w:color w:val="0D0D0D" w:themeColor="text1" w:themeTint="F2"/>
-                <w:sz w:val="20"/>
-                <w:szCs w:val="20"/>
-              </w:rPr>
-              <w:t>+</w:t>
-            </w:r>
-            <w:r>
-              <w:rPr>
-                <w:rFonts w:cstheme="minorHAnsi"/>
-                <w:color w:val="0D0D0D" w:themeColor="text1" w:themeTint="F2"/>
-                <w:sz w:val="20"/>
-                <w:szCs w:val="20"/>
-              </w:rPr>
-              <w:t xml:space="preserve"> years of </w:t>
-            </w:r>
-            <w:r>
-              <w:rPr>
-                <w:rFonts w:cstheme="minorHAnsi"/>
-                <w:color w:val="0D0D0D" w:themeColor="text1" w:themeTint="F2"/>
-                <w:sz w:val="20"/>
-                <w:szCs w:val="20"/>
-              </w:rPr>
-              <w:t xml:space="preserve">Mentor. </w:t>
+              <w:t>and Mentor for new graduates.</w:t>
             </w:r>
           </w:p>
         </w:tc>
@@ -869,8 +842,8 @@
         <w:tblDescription w:val="Layout table"/>
       </w:tblPr>
       <w:tblGrid>
-        <w:gridCol w:w="6427"/>
-        <w:gridCol w:w="2213"/>
+        <w:gridCol w:w="6663"/>
+        <w:gridCol w:w="1977"/>
       </w:tblGrid>
       <w:tr>
         <w:trPr>
@@ -878,7 +851,7 @@
         </w:trPr>
         <w:tc>
           <w:tcPr>
-            <w:tcW w:w="6427" w:type="dxa"/>
+            <w:tcW w:w="6655" w:type="dxa"/>
           </w:tcPr>
           <w:p>
             <w:pPr>
@@ -932,6 +905,56 @@
               <w:t>.</w:t>
             </w:r>
           </w:p>
+        </w:tc>
+        <w:tc>
+          <w:tcPr>
+            <w:tcW w:w="1975" w:type="dxa"/>
+          </w:tcPr>
+          <w:p>
+            <w:pPr>
+              <w:pStyle w:val="Dates"/>
+              <w:rPr>
+                <w:rFonts w:asciiTheme="majorHAnsi" w:hAnsiTheme="majorHAnsi" w:cstheme="majorHAnsi"/>
+                <w:sz w:val="20"/>
+                <w:szCs w:val="20"/>
+              </w:rPr>
+            </w:pPr>
+            <w:r>
+              <w:rPr>
+                <w:rFonts w:asciiTheme="majorHAnsi" w:hAnsiTheme="majorHAnsi" w:cstheme="majorHAnsi"/>
+                <w:sz w:val="20"/>
+                <w:szCs w:val="20"/>
+              </w:rPr>
+              <w:t>08/</w:t>
+            </w:r>
+            <w:r>
+              <w:rPr>
+                <w:rFonts w:asciiTheme="majorHAnsi" w:hAnsiTheme="majorHAnsi" w:cstheme="majorHAnsi"/>
+                <w:sz w:val="20"/>
+                <w:szCs w:val="20"/>
+              </w:rPr>
+              <w:t>2018</w:t>
+            </w:r>
+            <w:r>
+              <w:rPr>
+                <w:rFonts w:asciiTheme="majorHAnsi" w:hAnsiTheme="majorHAnsi" w:cstheme="majorHAnsi"/>
+                <w:sz w:val="20"/>
+                <w:szCs w:val="20"/>
+              </w:rPr>
+              <w:t xml:space="preserve"> - Present</w:t>
+            </w:r>
+          </w:p>
+        </w:tc>
+      </w:tr>
+      <w:tr>
+        <w:trPr>
+          <w:trHeight w:val="216"/>
+        </w:trPr>
+        <w:tc>
+          <w:tcPr>
+            <w:tcW w:w="8630" w:type="dxa"/>
+            <w:gridSpan w:val="2"/>
+          </w:tcPr>
           <w:p>
             <w:pPr>
               <w:pStyle w:val="ListParagraph"/>
@@ -1462,7 +1485,31 @@
                 <w:sz w:val="20"/>
                 <w:szCs w:val="20"/>
               </w:rPr>
-              <w:t xml:space="preserve"> pattern.</w:t>
+              <w:t xml:space="preserve"> pattern</w:t>
+            </w:r>
+            <w:r>
+              <w:rPr>
+                <w:rFonts w:cstheme="minorHAnsi"/>
+                <w:sz w:val="20"/>
+                <w:szCs w:val="20"/>
+              </w:rPr>
+              <w:t xml:space="preserve"> </w:t>
+            </w:r>
+            <w:r>
+              <w:rPr>
+                <w:rFonts w:cstheme="minorHAnsi"/>
+                <w:sz w:val="20"/>
+                <w:szCs w:val="20"/>
+              </w:rPr>
+              <w:t>and Trained for Microservice</w:t>
+            </w:r>
+            <w:r>
+              <w:rPr>
+                <w:rFonts w:cstheme="minorHAnsi"/>
+                <w:sz w:val="20"/>
+                <w:szCs w:val="20"/>
+              </w:rPr>
+              <w:t>.</w:t>
             </w:r>
           </w:p>
           <w:p>
@@ -1564,12 +1611,6 @@
               <w:t xml:space="preserve"> skills.</w:t>
             </w:r>
           </w:p>
-          <w:p/>
-        </w:tc>
-        <w:tc>
-          <w:tcPr>
-            <w:tcW w:w="2213" w:type="dxa"/>
-          </w:tcPr>
           <w:p>
             <w:pPr>
               <w:pStyle w:val="Dates"/>
@@ -1579,39 +1620,6 @@
                 <w:szCs w:val="20"/>
               </w:rPr>
             </w:pPr>
-            <w:r>
-              <w:rPr>
-                <w:rFonts w:asciiTheme="majorHAnsi" w:hAnsiTheme="majorHAnsi" w:cstheme="majorHAnsi"/>
-                <w:sz w:val="20"/>
-                <w:szCs w:val="20"/>
-              </w:rPr>
-              <w:lastRenderedPageBreak/>
-              <w:t>08</w:t>
-            </w:r>
-            <w:r>
-              <w:rPr>
-                <w:rFonts w:asciiTheme="majorHAnsi" w:hAnsiTheme="majorHAnsi" w:cstheme="majorHAnsi"/>
-                <w:sz w:val="20"/>
-                <w:szCs w:val="20"/>
-              </w:rPr>
-              <w:t>/</w:t>
-            </w:r>
-            <w:r>
-              <w:rPr>
-                <w:rFonts w:asciiTheme="majorHAnsi" w:hAnsiTheme="majorHAnsi" w:cstheme="majorHAnsi"/>
-                <w:sz w:val="20"/>
-                <w:szCs w:val="20"/>
-              </w:rPr>
-              <w:t>2018</w:t>
-            </w:r>
-            <w:r>
-              <w:rPr>
-                <w:rFonts w:asciiTheme="majorHAnsi" w:hAnsiTheme="majorHAnsi" w:cstheme="majorHAnsi"/>
-                <w:sz w:val="20"/>
-                <w:szCs w:val="20"/>
-              </w:rPr>
-              <w:t xml:space="preserve"> - Present</w:t>
-            </w:r>
           </w:p>
         </w:tc>
       </w:tr>
@@ -1767,29 +1775,7 @@
                 <w:szCs w:val="20"/>
                 <w:u w:val="single"/>
               </w:rPr>
-              <w:t>CGPA</w:t>
-            </w:r>
-            <w:r>
-              <w:rPr>
-                <w:rFonts w:asciiTheme="majorHAnsi" w:hAnsiTheme="majorHAnsi" w:cstheme="majorHAnsi"/>
-                <w:i/>
-                <w:iCs/>
-                <w:sz w:val="20"/>
-                <w:szCs w:val="20"/>
-                <w:u w:val="single"/>
-              </w:rPr>
-              <w:t xml:space="preserve"> </w:t>
-            </w:r>
-            <w:r>
-              <w:rPr>
-                <w:rFonts w:asciiTheme="majorHAnsi" w:hAnsiTheme="majorHAnsi" w:cstheme="majorHAnsi"/>
-                <w:i/>
-                <w:iCs/>
-                <w:sz w:val="20"/>
-                <w:szCs w:val="20"/>
-                <w:u w:val="single"/>
-              </w:rPr>
-              <w:t>7.2</w:t>
+              <w:t>CGPA 7.2</w:t>
             </w:r>
             <w:r>
               <w:rPr>
@@ -1998,17 +1984,7 @@
                 <w:sz w:val="20"/>
                 <w:szCs w:val="20"/>
               </w:rPr>
-              <w:t>Diploma in</w:t>
-            </w:r>
-            <w:r>
-              <w:rPr>
-                <w:rFonts w:cstheme="minorHAnsi"/>
-                <w:b w:val="0"/>
-                <w:bCs/>
-                <w:sz w:val="20"/>
-                <w:szCs w:val="20"/>
-              </w:rPr>
-              <w:t xml:space="preserve"> Computer Engineering</w:t>
+              <w:t>Diploma in Computer Engineering</w:t>
             </w:r>
             <w:r>
               <w:rPr>
@@ -2031,33 +2007,7 @@
                 <w:szCs w:val="20"/>
                 <w:u w:val="single"/>
               </w:rPr>
-              <w:t>CGPA</w:t>
-            </w:r>
-            <w:r>
-              <w:rPr>
-                <w:rFonts w:asciiTheme="majorHAnsi" w:hAnsiTheme="majorHAnsi" w:cstheme="majorHAnsi"/>
-                <w:b w:val="0"/>
-                <w:bCs/>
-                <w:i/>
-                <w:iCs/>
-                <w:sz w:val="20"/>
-                <w:szCs w:val="20"/>
-                <w:u w:val="single"/>
-              </w:rPr>
-              <w:t xml:space="preserve"> </w:t>
-            </w:r>
-            <w:r>
-              <w:rPr>
-                <w:rFonts w:asciiTheme="majorHAnsi" w:hAnsiTheme="majorHAnsi" w:cstheme="majorHAnsi"/>
-                <w:b w:val="0"/>
-                <w:bCs/>
-                <w:i/>
-                <w:iCs/>
-                <w:sz w:val="20"/>
-                <w:szCs w:val="20"/>
-                <w:u w:val="single"/>
-              </w:rPr>
-              <w:t>7.</w:t>
+              <w:t>CGPA 7.</w:t>
             </w:r>
             <w:r>
               <w:rPr>
@@ -2125,39 +2075,7 @@
                 <w:sz w:val="20"/>
                 <w:szCs w:val="20"/>
               </w:rPr>
-              <w:t>2</w:t>
-            </w:r>
-            <w:r>
-              <w:rPr>
-                <w:rFonts w:asciiTheme="majorHAnsi" w:hAnsiTheme="majorHAnsi" w:cstheme="majorHAnsi"/>
-                <w:sz w:val="20"/>
-                <w:szCs w:val="20"/>
-              </w:rPr>
-              <w:t xml:space="preserve"> - 0</w:t>
-            </w:r>
-            <w:r>
-              <w:rPr>
-                <w:rFonts w:asciiTheme="majorHAnsi" w:hAnsiTheme="majorHAnsi" w:cstheme="majorHAnsi"/>
-                <w:sz w:val="20"/>
-                <w:szCs w:val="20"/>
-              </w:rPr>
-              <w:t>3</w:t>
-            </w:r>
-            <w:r>
-              <w:rPr>
-                <w:rFonts w:asciiTheme="majorHAnsi" w:hAnsiTheme="majorHAnsi" w:cstheme="majorHAnsi"/>
-                <w:sz w:val="20"/>
-                <w:szCs w:val="20"/>
-              </w:rPr>
-              <w:t>/201</w:t>
-            </w:r>
-            <w:r>
-              <w:rPr>
-                <w:rFonts w:asciiTheme="majorHAnsi" w:hAnsiTheme="majorHAnsi" w:cstheme="majorHAnsi"/>
-                <w:sz w:val="20"/>
-                <w:szCs w:val="20"/>
-              </w:rPr>
-              <w:t>5</w:t>
+              <w:t>2 - 03/2015</w:t>
             </w:r>
           </w:p>
           <w:p>
@@ -5912,6 +5830,7 @@
     <w:rsid w:val="00E21031"/>
     <w:rsid w:val="00E46C4A"/>
     <w:rsid w:val="00E55688"/>
+    <w:rsid w:val="00F301DF"/>
     <w:rsid w:val="00F45761"/>
   </w:rsids>
   <m:mathPr>

</xml_diff>

<commit_message>
Added project details for clafine
</commit_message>
<xml_diff>
--- a/Vishnuraj_se_resume.docx
+++ b/Vishnuraj_se_resume.docx
@@ -263,7 +263,7 @@
                 <w:sz w:val="20"/>
                 <w:szCs w:val="20"/>
               </w:rPr>
-              <w:t>.5</w:t>
+              <w:t>.</w:t>
             </w:r>
             <w:r>
               <w:rPr>
@@ -272,6 +272,15 @@
                 <w:sz w:val="20"/>
                 <w:szCs w:val="20"/>
               </w:rPr>
+              <w:t>10</w:t>
+            </w:r>
+            <w:r>
+              <w:rPr>
+                <w:rFonts w:cstheme="minorHAnsi"/>
+                <w:color w:val="0D0D0D" w:themeColor="text1" w:themeTint="F2"/>
+                <w:sz w:val="20"/>
+                <w:szCs w:val="20"/>
+              </w:rPr>
               <w:t>+</w:t>
             </w:r>
             <w:r>
@@ -371,7 +380,34 @@
                 <w:sz w:val="20"/>
                 <w:szCs w:val="20"/>
               </w:rPr>
-              <w:t>and Mentor for new graduates.</w:t>
+              <w:t>and Mentor for new graduates</w:t>
+            </w:r>
+            <w:r>
+              <w:rPr>
+                <w:rFonts w:cstheme="minorHAnsi"/>
+                <w:color w:val="0D0D0D" w:themeColor="text1" w:themeTint="F2"/>
+                <w:sz w:val="20"/>
+                <w:szCs w:val="20"/>
+              </w:rPr>
+              <w:t xml:space="preserve"> at </w:t>
+            </w:r>
+            <w:r>
+              <w:rPr>
+                <w:rFonts w:cstheme="minorHAnsi"/>
+                <w:color w:val="0D0D0D" w:themeColor="text1" w:themeTint="F2"/>
+                <w:sz w:val="20"/>
+                <w:szCs w:val="20"/>
+              </w:rPr>
+              <w:t>GoDB Tech Private Limited</w:t>
+            </w:r>
+            <w:r>
+              <w:rPr>
+                <w:rFonts w:cstheme="minorHAnsi"/>
+                <w:color w:val="0D0D0D" w:themeColor="text1" w:themeTint="F2"/>
+                <w:sz w:val="20"/>
+                <w:szCs w:val="20"/>
+              </w:rPr>
+              <w:t>.</w:t>
             </w:r>
           </w:p>
         </w:tc>
@@ -851,7 +887,10 @@
         </w:trPr>
         <w:tc>
           <w:tcPr>
-            <w:tcW w:w="6655" w:type="dxa"/>
+            <w:tcW w:w="6663" w:type="dxa"/>
+            <w:tcBorders>
+              <w:bottom w:val="dotDash" w:sz="4" w:space="0" w:color="auto"/>
+            </w:tcBorders>
           </w:tcPr>
           <w:p>
             <w:pPr>
@@ -908,7 +947,10 @@
         </w:tc>
         <w:tc>
           <w:tcPr>
-            <w:tcW w:w="1975" w:type="dxa"/>
+            <w:tcW w:w="1977" w:type="dxa"/>
+            <w:tcBorders>
+              <w:bottom w:val="dotDotDash" w:sz="4" w:space="0" w:color="auto"/>
+            </w:tcBorders>
           </w:tcPr>
           <w:p>
             <w:pPr>
@@ -952,73 +994,34 @@
         </w:trPr>
         <w:tc>
           <w:tcPr>
-            <w:tcW w:w="8630" w:type="dxa"/>
+            <w:tcW w:w="8640" w:type="dxa"/>
             <w:gridSpan w:val="2"/>
+            <w:tcBorders>
+              <w:bottom w:val="dotDash" w:sz="4" w:space="0" w:color="auto"/>
+            </w:tcBorders>
           </w:tcPr>
           <w:p>
             <w:pPr>
-              <w:pStyle w:val="ListParagraph"/>
-              <w:rPr>
-                <w:rFonts w:cstheme="minorHAnsi"/>
+              <w:pStyle w:val="Heading2"/>
+              <w:rPr>
+                <w:rFonts w:asciiTheme="majorHAnsi" w:hAnsiTheme="majorHAnsi" w:cstheme="majorHAnsi"/>
                 <w:sz w:val="20"/>
                 <w:szCs w:val="20"/>
               </w:rPr>
             </w:pPr>
             <w:r>
               <w:rPr>
-                <w:rFonts w:cstheme="minorHAnsi"/>
-                <w:b/>
-                <w:bCs/>
-                <w:sz w:val="20"/>
-                <w:szCs w:val="20"/>
-              </w:rPr>
-              <w:t>Shaped</w:t>
-            </w:r>
-            <w:r>
-              <w:rPr>
-                <w:rFonts w:cstheme="minorHAnsi"/>
-                <w:sz w:val="20"/>
-                <w:szCs w:val="20"/>
-              </w:rPr>
-              <w:t xml:space="preserve"> 2-4 </w:t>
-            </w:r>
-            <w:r>
-              <w:rPr>
-                <w:rFonts w:cstheme="minorHAnsi"/>
-                <w:color w:val="0D0D0D" w:themeColor="text1" w:themeTint="F2"/>
-                <w:sz w:val="20"/>
-                <w:szCs w:val="20"/>
-              </w:rPr>
-              <w:t>new graduates</w:t>
-            </w:r>
-            <w:r>
-              <w:rPr>
-                <w:rFonts w:cstheme="minorHAnsi"/>
-                <w:sz w:val="20"/>
-                <w:szCs w:val="20"/>
-              </w:rPr>
-              <w:t xml:space="preserve"> for </w:t>
-            </w:r>
-            <w:r>
-              <w:rPr>
-                <w:rFonts w:cstheme="minorHAnsi"/>
-                <w:sz w:val="20"/>
-                <w:szCs w:val="20"/>
-              </w:rPr>
-              <w:t xml:space="preserve">a </w:t>
-            </w:r>
-            <w:r>
-              <w:rPr>
-                <w:rFonts w:cstheme="minorHAnsi"/>
-                <w:sz w:val="20"/>
-                <w:szCs w:val="20"/>
-              </w:rPr>
-              <w:t>project.</w:t>
+                <w:rFonts w:asciiTheme="majorHAnsi" w:hAnsiTheme="majorHAnsi" w:cstheme="majorHAnsi"/>
+                <w:sz w:val="20"/>
+                <w:szCs w:val="20"/>
+              </w:rPr>
+              <w:t xml:space="preserve">Projects: </w:t>
             </w:r>
           </w:p>
           <w:p>
             <w:pPr>
               <w:pStyle w:val="ListParagraph"/>
+              <w:spacing w:line="360" w:lineRule="auto"/>
               <w:rPr>
                 <w:rFonts w:cstheme="minorHAnsi"/>
                 <w:sz w:val="20"/>
@@ -1033,7 +1036,71 @@
                 <w:sz w:val="20"/>
                 <w:szCs w:val="20"/>
               </w:rPr>
-              <w:t>Technical Mentor</w:t>
+              <w:t>Event Manager</w:t>
+            </w:r>
+            <w:r>
+              <w:rPr>
+                <w:rFonts w:cstheme="minorHAnsi"/>
+                <w:sz w:val="20"/>
+                <w:szCs w:val="20"/>
+              </w:rPr>
+              <w:t>:</w:t>
+            </w:r>
+            <w:r>
+              <w:rPr>
+                <w:rFonts w:cstheme="minorHAnsi"/>
+                <w:sz w:val="20"/>
+                <w:szCs w:val="20"/>
+              </w:rPr>
+              <w:t xml:space="preserve"> </w:t>
+            </w:r>
+            <w:r>
+              <w:rPr>
+                <w:rFonts w:cstheme="minorHAnsi"/>
+                <w:sz w:val="20"/>
+                <w:szCs w:val="20"/>
+              </w:rPr>
+              <w:t>S</w:t>
+            </w:r>
+            <w:r>
+              <w:rPr>
+                <w:rFonts w:cstheme="minorHAnsi"/>
+                <w:sz w:val="20"/>
+                <w:szCs w:val="20"/>
+              </w:rPr>
+              <w:t xml:space="preserve">cheduling the meetings between the companies and gathering the information of the people who are traveling from one place to other and </w:t>
+            </w:r>
+            <w:r>
+              <w:rPr>
+                <w:rFonts w:cstheme="minorHAnsi"/>
+                <w:sz w:val="20"/>
+                <w:szCs w:val="20"/>
+              </w:rPr>
+              <w:t>their</w:t>
+            </w:r>
+            <w:r>
+              <w:rPr>
+                <w:rFonts w:cstheme="minorHAnsi"/>
+                <w:sz w:val="20"/>
+                <w:szCs w:val="20"/>
+              </w:rPr>
+              <w:t xml:space="preserve"> accommodation details</w:t>
+            </w:r>
+            <w:r>
+              <w:rPr>
+                <w:rFonts w:cstheme="minorHAnsi"/>
+                <w:sz w:val="20"/>
+                <w:szCs w:val="20"/>
+              </w:rPr>
+              <w:t>.</w:t>
+            </w:r>
+            <w:r>
+              <w:rPr>
+                <w:rFonts w:cstheme="minorHAnsi"/>
+                <w:sz w:val="20"/>
+                <w:szCs w:val="20"/>
+              </w:rPr>
+              <w:t xml:space="preserve"> Worked as </w:t>
             </w:r>
             <w:r>
               <w:rPr>
@@ -1043,20 +1110,53 @@
                 <w:sz w:val="20"/>
                 <w:szCs w:val="20"/>
               </w:rPr>
-              <w:t>ing</w:t>
-            </w:r>
-            <w:r>
-              <w:rPr>
-                <w:rFonts w:cstheme="minorHAnsi"/>
-                <w:sz w:val="20"/>
-                <w:szCs w:val="20"/>
-              </w:rPr>
-              <w:t xml:space="preserve"> for 2-4.</w:t>
+              <w:t>Full Stack Developer</w:t>
+            </w:r>
+            <w:r>
+              <w:rPr>
+                <w:rFonts w:cstheme="minorHAnsi"/>
+                <w:sz w:val="20"/>
+                <w:szCs w:val="20"/>
+              </w:rPr>
+              <w:t xml:space="preserve"> </w:t>
+            </w:r>
+            <w:r>
+              <w:rPr>
+                <w:rFonts w:cstheme="minorHAnsi"/>
+                <w:sz w:val="20"/>
+                <w:szCs w:val="20"/>
+              </w:rPr>
+              <w:t>(</w:t>
+            </w:r>
+            <w:r>
+              <w:rPr>
+                <w:rFonts w:cstheme="minorHAnsi"/>
+                <w:sz w:val="20"/>
+                <w:szCs w:val="20"/>
+              </w:rPr>
+              <w:t>JavaScript, jQuery and Java Servlet</w:t>
+            </w:r>
+            <w:r>
+              <w:rPr>
+                <w:rFonts w:cstheme="minorHAnsi"/>
+                <w:sz w:val="20"/>
+                <w:szCs w:val="20"/>
+              </w:rPr>
+              <w:t>)</w:t>
+            </w:r>
+            <w:r>
+              <w:rPr>
+                <w:rFonts w:cstheme="minorHAnsi"/>
+                <w:sz w:val="20"/>
+                <w:szCs w:val="20"/>
+              </w:rPr>
+              <w:t>.</w:t>
             </w:r>
           </w:p>
           <w:p>
             <w:pPr>
               <w:pStyle w:val="ListParagraph"/>
+              <w:spacing w:line="360" w:lineRule="auto"/>
               <w:rPr>
                 <w:rFonts w:cstheme="minorHAnsi"/>
                 <w:sz w:val="20"/>
@@ -1066,15 +1166,198 @@
             <w:r>
               <w:rPr>
                 <w:rFonts w:cstheme="minorHAnsi"/>
-                <w:sz w:val="20"/>
-                <w:szCs w:val="20"/>
-              </w:rPr>
-              <w:t>Proactive Front-End developer.</w:t>
+                <w:b/>
+                <w:bCs/>
+                <w:sz w:val="20"/>
+                <w:szCs w:val="20"/>
+              </w:rPr>
+              <w:t>TAGIC E-Marine</w:t>
+            </w:r>
+            <w:r>
+              <w:rPr>
+                <w:rFonts w:cstheme="minorHAnsi"/>
+                <w:sz w:val="20"/>
+                <w:szCs w:val="20"/>
+              </w:rPr>
+              <w:t>:</w:t>
+            </w:r>
+            <w:r>
+              <w:rPr>
+                <w:rFonts w:cstheme="minorHAnsi"/>
+                <w:sz w:val="20"/>
+                <w:szCs w:val="20"/>
+              </w:rPr>
+              <w:t xml:space="preserve"> </w:t>
+            </w:r>
+            <w:r>
+              <w:rPr>
+                <w:rFonts w:cstheme="minorHAnsi"/>
+                <w:sz w:val="20"/>
+                <w:szCs w:val="20"/>
+              </w:rPr>
+              <w:t xml:space="preserve">This is </w:t>
+            </w:r>
+            <w:r>
+              <w:rPr>
+                <w:rFonts w:cstheme="minorHAnsi"/>
+                <w:sz w:val="20"/>
+                <w:szCs w:val="20"/>
+              </w:rPr>
+              <w:t>a</w:t>
+            </w:r>
+            <w:r>
+              <w:rPr>
+                <w:rFonts w:cstheme="minorHAnsi"/>
+                <w:sz w:val="20"/>
+                <w:szCs w:val="20"/>
+              </w:rPr>
+              <w:t xml:space="preserve"> Marine insurance project where the insured will get the quotation</w:t>
+            </w:r>
+            <w:r>
+              <w:rPr>
+                <w:rFonts w:cstheme="minorHAnsi"/>
+                <w:sz w:val="20"/>
+                <w:szCs w:val="20"/>
+              </w:rPr>
+              <w:t xml:space="preserve">, </w:t>
+            </w:r>
+            <w:r>
+              <w:rPr>
+                <w:rFonts w:cstheme="minorHAnsi"/>
+                <w:sz w:val="20"/>
+                <w:szCs w:val="20"/>
+              </w:rPr>
+              <w:t>proposal</w:t>
+            </w:r>
+            <w:r>
+              <w:rPr>
+                <w:rFonts w:cstheme="minorHAnsi"/>
+                <w:sz w:val="20"/>
+                <w:szCs w:val="20"/>
+              </w:rPr>
+              <w:t>,</w:t>
+            </w:r>
+            <w:r>
+              <w:rPr>
+                <w:rFonts w:cstheme="minorHAnsi"/>
+                <w:sz w:val="20"/>
+                <w:szCs w:val="20"/>
+              </w:rPr>
+              <w:t xml:space="preserve"> payment</w:t>
+            </w:r>
+            <w:r>
+              <w:rPr>
+                <w:rFonts w:cstheme="minorHAnsi"/>
+                <w:sz w:val="20"/>
+                <w:szCs w:val="20"/>
+              </w:rPr>
+              <w:t xml:space="preserve">, </w:t>
+            </w:r>
+            <w:r>
+              <w:rPr>
+                <w:rFonts w:cstheme="minorHAnsi"/>
+                <w:sz w:val="20"/>
+                <w:szCs w:val="20"/>
+              </w:rPr>
+              <w:t>policy</w:t>
+            </w:r>
+            <w:r>
+              <w:rPr>
+                <w:rFonts w:cstheme="minorHAnsi"/>
+                <w:sz w:val="20"/>
+                <w:szCs w:val="20"/>
+              </w:rPr>
+              <w:t xml:space="preserve">, </w:t>
+            </w:r>
+            <w:r>
+              <w:rPr>
+                <w:rFonts w:cstheme="minorHAnsi"/>
+                <w:sz w:val="20"/>
+                <w:szCs w:val="20"/>
+              </w:rPr>
+              <w:t>Endorsement</w:t>
+            </w:r>
+            <w:r>
+              <w:rPr>
+                <w:rFonts w:cstheme="minorHAnsi"/>
+                <w:sz w:val="20"/>
+                <w:szCs w:val="20"/>
+              </w:rPr>
+              <w:t xml:space="preserve"> and </w:t>
+            </w:r>
+            <w:r>
+              <w:rPr>
+                <w:rFonts w:cstheme="minorHAnsi"/>
+                <w:sz w:val="20"/>
+                <w:szCs w:val="20"/>
+              </w:rPr>
+              <w:t>Renewal</w:t>
+            </w:r>
+            <w:r>
+              <w:rPr>
+                <w:rFonts w:cstheme="minorHAnsi"/>
+                <w:sz w:val="20"/>
+                <w:szCs w:val="20"/>
+              </w:rPr>
+              <w:t xml:space="preserve"> with details, log, statement and report for each flow. Primarily Worked as </w:t>
+            </w:r>
+            <w:r>
+              <w:rPr>
+                <w:rFonts w:cstheme="minorHAnsi"/>
+                <w:b/>
+                <w:bCs/>
+                <w:sz w:val="20"/>
+                <w:szCs w:val="20"/>
+              </w:rPr>
+              <w:t>Back End Developer</w:t>
+            </w:r>
+            <w:r>
+              <w:rPr>
+                <w:rFonts w:cstheme="minorHAnsi"/>
+                <w:sz w:val="20"/>
+                <w:szCs w:val="20"/>
+              </w:rPr>
+              <w:t xml:space="preserve"> (Node.js)</w:t>
+            </w:r>
+            <w:r>
+              <w:rPr>
+                <w:rFonts w:cstheme="minorHAnsi"/>
+                <w:sz w:val="20"/>
+                <w:szCs w:val="20"/>
+              </w:rPr>
+              <w:t xml:space="preserve"> and </w:t>
+            </w:r>
+            <w:r>
+              <w:rPr>
+                <w:rFonts w:cstheme="minorHAnsi"/>
+                <w:b/>
+                <w:bCs/>
+                <w:sz w:val="20"/>
+                <w:szCs w:val="20"/>
+              </w:rPr>
+              <w:t>Guided front-end</w:t>
+            </w:r>
+            <w:r>
+              <w:rPr>
+                <w:rFonts w:cstheme="minorHAnsi"/>
+                <w:sz w:val="20"/>
+                <w:szCs w:val="20"/>
+              </w:rPr>
+              <w:t xml:space="preserve"> (Angular)</w:t>
+            </w:r>
+            <w:r>
+              <w:rPr>
+                <w:rFonts w:cstheme="minorHAnsi"/>
+                <w:sz w:val="20"/>
+                <w:szCs w:val="20"/>
+              </w:rPr>
+              <w:t>.</w:t>
             </w:r>
           </w:p>
           <w:p>
             <w:pPr>
               <w:pStyle w:val="ListParagraph"/>
+              <w:spacing w:line="360" w:lineRule="auto"/>
               <w:rPr>
                 <w:rFonts w:cstheme="minorHAnsi"/>
                 <w:sz w:val="20"/>
@@ -1089,15 +1372,31 @@
                 <w:sz w:val="20"/>
                 <w:szCs w:val="20"/>
               </w:rPr>
-              <w:t xml:space="preserve">Collaborated </w:t>
-            </w:r>
-            <w:r>
-              <w:rPr>
-                <w:rFonts w:cstheme="minorHAnsi"/>
-                <w:sz w:val="20"/>
-                <w:szCs w:val="20"/>
-              </w:rPr>
-              <w:t>with Testing, Business Analyst</w:t>
+              <w:t>TAGIC Non-Rater</w:t>
+            </w:r>
+            <w:r>
+              <w:rPr>
+                <w:rFonts w:cstheme="minorHAnsi"/>
+                <w:sz w:val="20"/>
+                <w:szCs w:val="20"/>
+              </w:rPr>
+              <w:t>:</w:t>
+            </w:r>
+            <w:r>
+              <w:rPr>
+                <w:rFonts w:cstheme="minorHAnsi"/>
+                <w:sz w:val="20"/>
+                <w:szCs w:val="20"/>
+              </w:rPr>
+              <w:t xml:space="preserve"> </w:t>
+            </w:r>
+            <w:r>
+              <w:rPr>
+                <w:rFonts w:cstheme="minorHAnsi"/>
+                <w:sz w:val="20"/>
+                <w:szCs w:val="20"/>
+              </w:rPr>
+              <w:t>Non-Rater is basically Quote</w:t>
             </w:r>
             <w:r>
               <w:rPr>
@@ -1113,7 +1412,155 @@
                 <w:sz w:val="20"/>
                 <w:szCs w:val="20"/>
               </w:rPr>
-              <w:t xml:space="preserve"> and deployment teams.</w:t>
+              <w:t xml:space="preserve"> </w:t>
+            </w:r>
+            <w:r>
+              <w:rPr>
+                <w:rFonts w:cstheme="minorHAnsi"/>
+                <w:sz w:val="20"/>
+                <w:szCs w:val="20"/>
+              </w:rPr>
+              <w:t>NSTP</w:t>
+            </w:r>
+            <w:r>
+              <w:rPr>
+                <w:rFonts w:cstheme="minorHAnsi"/>
+                <w:sz w:val="20"/>
+                <w:szCs w:val="20"/>
+              </w:rPr>
+              <w:t>,</w:t>
+            </w:r>
+            <w:r>
+              <w:rPr>
+                <w:rFonts w:cstheme="minorHAnsi"/>
+                <w:sz w:val="20"/>
+                <w:szCs w:val="20"/>
+              </w:rPr>
+              <w:t xml:space="preserve"> </w:t>
+            </w:r>
+            <w:r>
+              <w:rPr>
+                <w:rFonts w:cstheme="minorHAnsi"/>
+                <w:sz w:val="20"/>
+                <w:szCs w:val="20"/>
+              </w:rPr>
+              <w:t>Proposal</w:t>
+            </w:r>
+            <w:r>
+              <w:rPr>
+                <w:rFonts w:cstheme="minorHAnsi"/>
+                <w:sz w:val="20"/>
+                <w:szCs w:val="20"/>
+              </w:rPr>
+              <w:t>,</w:t>
+            </w:r>
+            <w:r>
+              <w:rPr>
+                <w:rFonts w:cstheme="minorHAnsi"/>
+                <w:sz w:val="20"/>
+                <w:szCs w:val="20"/>
+              </w:rPr>
+              <w:t xml:space="preserve"> Payment</w:t>
+            </w:r>
+            <w:r>
+              <w:rPr>
+                <w:rFonts w:cstheme="minorHAnsi"/>
+                <w:sz w:val="20"/>
+                <w:szCs w:val="20"/>
+              </w:rPr>
+              <w:t xml:space="preserve"> and </w:t>
+            </w:r>
+            <w:r>
+              <w:rPr>
+                <w:rFonts w:cstheme="minorHAnsi"/>
+                <w:sz w:val="20"/>
+                <w:szCs w:val="20"/>
+              </w:rPr>
+              <w:t xml:space="preserve">Policy flow insurance project with special features like UW referral, UW </w:t>
+            </w:r>
+            <w:r>
+              <w:rPr>
+                <w:rFonts w:cstheme="minorHAnsi"/>
+                <w:sz w:val="20"/>
+                <w:szCs w:val="20"/>
+              </w:rPr>
+              <w:lastRenderedPageBreak/>
+              <w:t xml:space="preserve">Escalation Matrix. Working as </w:t>
+            </w:r>
+            <w:r>
+              <w:rPr>
+                <w:rFonts w:cstheme="minorHAnsi"/>
+                <w:b/>
+                <w:bCs/>
+                <w:sz w:val="20"/>
+                <w:szCs w:val="20"/>
+              </w:rPr>
+              <w:t>Full Stack Developer</w:t>
+            </w:r>
+            <w:r>
+              <w:rPr>
+                <w:rFonts w:cstheme="minorHAnsi"/>
+                <w:sz w:val="20"/>
+                <w:szCs w:val="20"/>
+              </w:rPr>
+              <w:t xml:space="preserve"> (Angular, Node.js and java)</w:t>
+            </w:r>
+            <w:r>
+              <w:rPr>
+                <w:rFonts w:cstheme="minorHAnsi"/>
+                <w:sz w:val="20"/>
+                <w:szCs w:val="20"/>
+              </w:rPr>
+              <w:t>.</w:t>
+            </w:r>
+          </w:p>
+        </w:tc>
+      </w:tr>
+      <w:tr>
+        <w:trPr>
+          <w:trHeight w:val="216"/>
+        </w:trPr>
+        <w:tc>
+          <w:tcPr>
+            <w:tcW w:w="8640" w:type="dxa"/>
+            <w:gridSpan w:val="2"/>
+            <w:tcBorders>
+              <w:top w:val="dotDash" w:sz="4" w:space="0" w:color="auto"/>
+            </w:tcBorders>
+          </w:tcPr>
+          <w:p>
+            <w:pPr>
+              <w:pStyle w:val="Heading2"/>
+              <w:rPr>
+                <w:rFonts w:asciiTheme="majorHAnsi" w:hAnsiTheme="majorHAnsi" w:cstheme="majorHAnsi"/>
+                <w:sz w:val="20"/>
+                <w:szCs w:val="20"/>
+              </w:rPr>
+            </w:pPr>
+            <w:r>
+              <w:rPr>
+                <w:rFonts w:asciiTheme="majorHAnsi" w:hAnsiTheme="majorHAnsi" w:cstheme="majorHAnsi"/>
+                <w:sz w:val="20"/>
+                <w:szCs w:val="20"/>
+              </w:rPr>
+              <w:lastRenderedPageBreak/>
+              <w:t>Achievements</w:t>
+            </w:r>
+            <w:r>
+              <w:rPr>
+                <w:rFonts w:asciiTheme="majorHAnsi" w:hAnsiTheme="majorHAnsi" w:cstheme="majorHAnsi"/>
+                <w:sz w:val="20"/>
+                <w:szCs w:val="20"/>
+              </w:rPr>
+              <w:t xml:space="preserve"> in GoDB</w:t>
+            </w:r>
+            <w:r>
+              <w:rPr>
+                <w:rFonts w:asciiTheme="majorHAnsi" w:hAnsiTheme="majorHAnsi" w:cstheme="majorHAnsi"/>
+                <w:sz w:val="20"/>
+                <w:szCs w:val="20"/>
+              </w:rPr>
+              <w:t xml:space="preserve">: </w:t>
             </w:r>
           </w:p>
           <w:p>
@@ -1128,48 +1575,53 @@
             <w:r>
               <w:rPr>
                 <w:rFonts w:cstheme="minorHAnsi"/>
-                <w:sz w:val="20"/>
-                <w:szCs w:val="20"/>
-              </w:rPr>
-              <w:t xml:space="preserve">Resolved Development Complexity with </w:t>
-            </w:r>
-            <w:r>
-              <w:rPr>
-                <w:rFonts w:cstheme="minorHAnsi"/>
                 <w:b/>
                 <w:bCs/>
                 <w:sz w:val="20"/>
                 <w:szCs w:val="20"/>
               </w:rPr>
-              <w:t>Design</w:t>
-            </w:r>
-            <w:r>
-              <w:rPr>
-                <w:rFonts w:cstheme="minorHAnsi"/>
-                <w:b/>
-                <w:bCs/>
-                <w:sz w:val="20"/>
-                <w:szCs w:val="20"/>
-              </w:rPr>
-              <w:t>ed</w:t>
-            </w:r>
-            <w:r>
-              <w:rPr>
-                <w:rFonts w:cstheme="minorHAnsi"/>
-                <w:b/>
-                <w:bCs/>
-                <w:sz w:val="20"/>
-                <w:szCs w:val="20"/>
-              </w:rPr>
-              <w:t xml:space="preserve"> Pattern</w:t>
-            </w:r>
-            <w:r>
-              <w:rPr>
-                <w:rFonts w:cstheme="minorHAnsi"/>
-                <w:sz w:val="20"/>
-                <w:szCs w:val="20"/>
-              </w:rPr>
-              <w:t xml:space="preserve"> (MVC, Singleton, Prototype).</w:t>
+              <w:t>Shaped</w:t>
+            </w:r>
+            <w:r>
+              <w:rPr>
+                <w:rFonts w:cstheme="minorHAnsi"/>
+                <w:sz w:val="20"/>
+                <w:szCs w:val="20"/>
+              </w:rPr>
+              <w:t xml:space="preserve"> 2-4 </w:t>
+            </w:r>
+            <w:r>
+              <w:rPr>
+                <w:rFonts w:cstheme="minorHAnsi"/>
+                <w:color w:val="0D0D0D" w:themeColor="text1" w:themeTint="F2"/>
+                <w:sz w:val="20"/>
+                <w:szCs w:val="20"/>
+              </w:rPr>
+              <w:t>new graduates</w:t>
+            </w:r>
+            <w:r>
+              <w:rPr>
+                <w:rFonts w:cstheme="minorHAnsi"/>
+                <w:sz w:val="20"/>
+                <w:szCs w:val="20"/>
+              </w:rPr>
+              <w:t xml:space="preserve"> for </w:t>
+            </w:r>
+            <w:r>
+              <w:rPr>
+                <w:rFonts w:cstheme="minorHAnsi"/>
+                <w:sz w:val="20"/>
+                <w:szCs w:val="20"/>
+              </w:rPr>
+              <w:t xml:space="preserve">a </w:t>
+            </w:r>
+            <w:r>
+              <w:rPr>
+                <w:rFonts w:cstheme="minorHAnsi"/>
+                <w:sz w:val="20"/>
+                <w:szCs w:val="20"/>
+              </w:rPr>
+              <w:t>project.</w:t>
             </w:r>
           </w:p>
           <w:p>
@@ -1189,31 +1641,7 @@
                 <w:sz w:val="20"/>
                 <w:szCs w:val="20"/>
               </w:rPr>
-              <w:t>Self-started</w:t>
-            </w:r>
-            <w:r>
-              <w:rPr>
-                <w:rFonts w:cstheme="minorHAnsi"/>
-                <w:sz w:val="20"/>
-                <w:szCs w:val="20"/>
-              </w:rPr>
-              <w:t xml:space="preserve"> Back-End Developer. </w:t>
-            </w:r>
-            <w:r>
-              <w:rPr>
-                <w:rFonts w:cstheme="minorHAnsi"/>
-                <w:sz w:val="20"/>
-                <w:szCs w:val="20"/>
-              </w:rPr>
-              <w:t>Developed Applications in</w:t>
-            </w:r>
-            <w:r>
-              <w:rPr>
-                <w:rFonts w:cstheme="minorHAnsi"/>
-                <w:sz w:val="20"/>
-                <w:szCs w:val="20"/>
-              </w:rPr>
-              <w:t xml:space="preserve"> </w:t>
+              <w:t>Technical Mentor</w:t>
             </w:r>
             <w:r>
               <w:rPr>
@@ -1223,61 +1651,15 @@
                 <w:sz w:val="20"/>
                 <w:szCs w:val="20"/>
               </w:rPr>
-              <w:t>Java Servlet</w:t>
-            </w:r>
-            <w:r>
-              <w:rPr>
-                <w:rFonts w:cstheme="minorHAnsi"/>
-                <w:sz w:val="20"/>
-                <w:szCs w:val="20"/>
-              </w:rPr>
-              <w:t xml:space="preserve">, </w:t>
-            </w:r>
-            <w:r>
-              <w:rPr>
-                <w:rFonts w:cstheme="minorHAnsi"/>
-                <w:b/>
-                <w:bCs/>
-                <w:sz w:val="20"/>
-                <w:szCs w:val="20"/>
-              </w:rPr>
-              <w:t>J2EE</w:t>
-            </w:r>
-            <w:r>
-              <w:rPr>
-                <w:rFonts w:cstheme="minorHAnsi"/>
-                <w:b/>
-                <w:bCs/>
-                <w:sz w:val="20"/>
-                <w:szCs w:val="20"/>
-              </w:rPr>
-              <w:t>,</w:t>
-            </w:r>
-            <w:r>
-              <w:rPr>
-                <w:rFonts w:cstheme="minorHAnsi"/>
-                <w:sz w:val="20"/>
-                <w:szCs w:val="20"/>
-              </w:rPr>
-              <w:t xml:space="preserve"> and </w:t>
-            </w:r>
-            <w:r>
-              <w:rPr>
-                <w:rFonts w:cstheme="minorHAnsi"/>
-                <w:b/>
-                <w:bCs/>
-                <w:sz w:val="20"/>
-                <w:szCs w:val="20"/>
-              </w:rPr>
-              <w:t>Node.js</w:t>
-            </w:r>
-            <w:r>
-              <w:rPr>
-                <w:rFonts w:cstheme="minorHAnsi"/>
-                <w:sz w:val="20"/>
-                <w:szCs w:val="20"/>
-              </w:rPr>
-              <w:t>.</w:t>
+              <w:t>ing</w:t>
+            </w:r>
+            <w:r>
+              <w:rPr>
+                <w:rFonts w:cstheme="minorHAnsi"/>
+                <w:sz w:val="20"/>
+                <w:szCs w:val="20"/>
+              </w:rPr>
+              <w:t xml:space="preserve"> for 2-4.</w:t>
             </w:r>
           </w:p>
           <w:p>
@@ -1295,127 +1677,7 @@
                 <w:sz w:val="20"/>
                 <w:szCs w:val="20"/>
               </w:rPr>
-              <w:t>Achieved</w:t>
-            </w:r>
-            <w:r>
-              <w:rPr>
-                <w:rFonts w:cstheme="minorHAnsi"/>
-                <w:sz w:val="20"/>
-                <w:szCs w:val="20"/>
-              </w:rPr>
-              <w:t xml:space="preserve"> </w:t>
-            </w:r>
-            <w:r>
-              <w:rPr>
-                <w:rFonts w:cstheme="minorHAnsi"/>
-                <w:sz w:val="20"/>
-                <w:szCs w:val="20"/>
-              </w:rPr>
-              <w:t xml:space="preserve">Front-End development using </w:t>
-            </w:r>
-            <w:r>
-              <w:rPr>
-                <w:rFonts w:cstheme="minorHAnsi"/>
-                <w:b/>
-                <w:bCs/>
-                <w:sz w:val="20"/>
-                <w:szCs w:val="20"/>
-              </w:rPr>
-              <w:t>Angular</w:t>
-            </w:r>
-            <w:r>
-              <w:rPr>
-                <w:rFonts w:cstheme="minorHAnsi"/>
-                <w:sz w:val="20"/>
-                <w:szCs w:val="20"/>
-              </w:rPr>
-              <w:t>,</w:t>
-            </w:r>
-            <w:r>
-              <w:rPr>
-                <w:rFonts w:cstheme="minorHAnsi"/>
-                <w:sz w:val="20"/>
-                <w:szCs w:val="20"/>
-              </w:rPr>
-              <w:t xml:space="preserve"> </w:t>
-            </w:r>
-            <w:r>
-              <w:rPr>
-                <w:rFonts w:cstheme="minorHAnsi"/>
-                <w:b/>
-                <w:bCs/>
-                <w:sz w:val="20"/>
-                <w:szCs w:val="20"/>
-              </w:rPr>
-              <w:t>TypeScript</w:t>
-            </w:r>
-            <w:r>
-              <w:rPr>
-                <w:rFonts w:cstheme="minorHAnsi"/>
-                <w:sz w:val="20"/>
-                <w:szCs w:val="20"/>
-              </w:rPr>
-              <w:t>,</w:t>
-            </w:r>
-            <w:r>
-              <w:rPr>
-                <w:rFonts w:cstheme="minorHAnsi"/>
-                <w:sz w:val="20"/>
-                <w:szCs w:val="20"/>
-              </w:rPr>
-              <w:t xml:space="preserve"> </w:t>
-            </w:r>
-            <w:r>
-              <w:rPr>
-                <w:rFonts w:cstheme="minorHAnsi"/>
-                <w:b/>
-                <w:bCs/>
-                <w:sz w:val="20"/>
-                <w:szCs w:val="20"/>
-              </w:rPr>
-              <w:t>JavaScript</w:t>
-            </w:r>
-            <w:r>
-              <w:rPr>
-                <w:rFonts w:cstheme="minorHAnsi"/>
-                <w:sz w:val="20"/>
-                <w:szCs w:val="20"/>
-              </w:rPr>
-              <w:t xml:space="preserve"> (ECMAScript 5)</w:t>
-            </w:r>
-            <w:r>
-              <w:rPr>
-                <w:rFonts w:cstheme="minorHAnsi"/>
-                <w:sz w:val="20"/>
-                <w:szCs w:val="20"/>
-              </w:rPr>
-              <w:t>,</w:t>
-            </w:r>
-            <w:r>
-              <w:rPr>
-                <w:rFonts w:cstheme="minorHAnsi"/>
-                <w:sz w:val="20"/>
-                <w:szCs w:val="20"/>
-              </w:rPr>
-              <w:t xml:space="preserve"> and </w:t>
-            </w:r>
-            <w:r>
-              <w:rPr>
-                <w:rFonts w:cstheme="minorHAnsi"/>
-                <w:b/>
-                <w:bCs/>
-                <w:sz w:val="20"/>
-                <w:szCs w:val="20"/>
-              </w:rPr>
-              <w:t>jQuery</w:t>
-            </w:r>
-            <w:r>
-              <w:rPr>
-                <w:rFonts w:cstheme="minorHAnsi"/>
-                <w:sz w:val="20"/>
-                <w:szCs w:val="20"/>
-              </w:rPr>
-              <w:t>.</w:t>
+              <w:t>Proactive Front-End developer.</w:t>
             </w:r>
           </w:p>
           <w:p>
@@ -1430,62 +1692,28 @@
             <w:r>
               <w:rPr>
                 <w:rFonts w:cstheme="minorHAnsi"/>
-                <w:sz w:val="20"/>
-                <w:szCs w:val="20"/>
-              </w:rPr>
-              <w:t>Design</w:t>
-            </w:r>
-            <w:r>
-              <w:rPr>
-                <w:rFonts w:cstheme="minorHAnsi"/>
-                <w:sz w:val="20"/>
-                <w:szCs w:val="20"/>
-              </w:rPr>
-              <w:t>ed</w:t>
-            </w:r>
-            <w:r>
-              <w:rPr>
-                <w:rFonts w:cstheme="minorHAnsi"/>
-                <w:sz w:val="20"/>
-                <w:szCs w:val="20"/>
-              </w:rPr>
-              <w:t xml:space="preserve"> and Written Monolithic services in </w:t>
-            </w:r>
-            <w:r>
-              <w:rPr>
-                <w:rFonts w:cstheme="minorHAnsi"/>
                 <w:b/>
                 <w:bCs/>
                 <w:sz w:val="20"/>
                 <w:szCs w:val="20"/>
               </w:rPr>
-              <w:t>Java Servlet</w:t>
-            </w:r>
-            <w:r>
-              <w:rPr>
-                <w:rFonts w:cstheme="minorHAnsi"/>
-                <w:sz w:val="20"/>
-                <w:szCs w:val="20"/>
-              </w:rPr>
-              <w:t xml:space="preserve"> using the </w:t>
-            </w:r>
-            <w:r>
-              <w:rPr>
-                <w:rFonts w:cstheme="minorHAnsi"/>
-                <w:b/>
-                <w:bCs/>
-                <w:sz w:val="20"/>
-                <w:szCs w:val="20"/>
-              </w:rPr>
-              <w:t>MVC</w:t>
-            </w:r>
-            <w:r>
-              <w:rPr>
-                <w:rFonts w:cstheme="minorHAnsi"/>
-                <w:sz w:val="20"/>
-                <w:szCs w:val="20"/>
-              </w:rPr>
-              <w:t xml:space="preserve"> pattern</w:t>
+              <w:t xml:space="preserve">Collaborated </w:t>
+            </w:r>
+            <w:r>
+              <w:rPr>
+                <w:rFonts w:cstheme="minorHAnsi"/>
+                <w:sz w:val="20"/>
+                <w:szCs w:val="20"/>
+              </w:rPr>
+              <w:t>with Testing, Business Analyst</w:t>
+            </w:r>
+            <w:r>
+              <w:rPr>
+                <w:rFonts w:cstheme="minorHAnsi"/>
+                <w:sz w:val="20"/>
+                <w:szCs w:val="20"/>
+              </w:rPr>
+              <w:t>,</w:t>
             </w:r>
             <w:r>
               <w:rPr>
@@ -1501,7 +1729,31 @@
                 <w:sz w:val="20"/>
                 <w:szCs w:val="20"/>
               </w:rPr>
-              <w:t>and Trained for Microservice</w:t>
+              <w:t>D</w:t>
+            </w:r>
+            <w:r>
+              <w:rPr>
+                <w:rFonts w:cstheme="minorHAnsi"/>
+                <w:sz w:val="20"/>
+                <w:szCs w:val="20"/>
+              </w:rPr>
+              <w:t>eployment teams</w:t>
+            </w:r>
+            <w:r>
+              <w:rPr>
+                <w:rFonts w:cstheme="minorHAnsi"/>
+                <w:sz w:val="20"/>
+                <w:szCs w:val="20"/>
+              </w:rPr>
+              <w:t xml:space="preserve"> and </w:t>
+            </w:r>
+            <w:r>
+              <w:rPr>
+                <w:rFonts w:cstheme="minorHAnsi"/>
+                <w:sz w:val="20"/>
+                <w:szCs w:val="20"/>
+              </w:rPr>
+              <w:t>Client</w:t>
             </w:r>
             <w:r>
               <w:rPr>
@@ -1527,16 +1779,45 @@
                 <w:sz w:val="20"/>
                 <w:szCs w:val="20"/>
               </w:rPr>
-              <w:lastRenderedPageBreak/>
-              <w:t>Build an</w:t>
-            </w:r>
-            <w:r>
-              <w:rPr>
-                <w:rFonts w:cstheme="minorHAnsi"/>
-                <w:sz w:val="20"/>
-                <w:szCs w:val="20"/>
-              </w:rPr>
-              <w:t xml:space="preserve"> Event Management system and Marine Insurance system.</w:t>
+              <w:t xml:space="preserve">Resolved Development Complexity with </w:t>
+            </w:r>
+            <w:r>
+              <w:rPr>
+                <w:rFonts w:cstheme="minorHAnsi"/>
+                <w:b/>
+                <w:bCs/>
+                <w:sz w:val="20"/>
+                <w:szCs w:val="20"/>
+              </w:rPr>
+              <w:t>Design</w:t>
+            </w:r>
+            <w:r>
+              <w:rPr>
+                <w:rFonts w:cstheme="minorHAnsi"/>
+                <w:b/>
+                <w:bCs/>
+                <w:sz w:val="20"/>
+                <w:szCs w:val="20"/>
+              </w:rPr>
+              <w:t>ed</w:t>
+            </w:r>
+            <w:r>
+              <w:rPr>
+                <w:rFonts w:cstheme="minorHAnsi"/>
+                <w:b/>
+                <w:bCs/>
+                <w:sz w:val="20"/>
+                <w:szCs w:val="20"/>
+              </w:rPr>
+              <w:t xml:space="preserve"> Pattern</w:t>
+            </w:r>
+            <w:r>
+              <w:rPr>
+                <w:rFonts w:cstheme="minorHAnsi"/>
+                <w:sz w:val="20"/>
+                <w:szCs w:val="20"/>
+              </w:rPr>
+              <w:t xml:space="preserve"> (MVC, Singleton, Prototype).</w:t>
             </w:r>
           </w:p>
           <w:p>
@@ -1551,28 +1832,100 @@
             <w:r>
               <w:rPr>
                 <w:rFonts w:cstheme="minorHAnsi"/>
-                <w:sz w:val="20"/>
-                <w:szCs w:val="20"/>
-              </w:rPr>
-              <w:t xml:space="preserve">Aware of </w:t>
-            </w:r>
-            <w:r>
-              <w:rPr>
-                <w:rFonts w:cstheme="minorHAnsi"/>
                 <w:b/>
                 <w:bCs/>
                 <w:sz w:val="20"/>
                 <w:szCs w:val="20"/>
               </w:rPr>
-              <w:t>agile methodology</w:t>
-            </w:r>
-            <w:r>
-              <w:rPr>
-                <w:rFonts w:cstheme="minorHAnsi"/>
-                <w:sz w:val="20"/>
-                <w:szCs w:val="20"/>
-              </w:rPr>
-              <w:t xml:space="preserve"> (SDLC).</w:t>
+              <w:t>Self-started</w:t>
+            </w:r>
+            <w:r>
+              <w:rPr>
+                <w:rFonts w:cstheme="minorHAnsi"/>
+                <w:sz w:val="20"/>
+                <w:szCs w:val="20"/>
+              </w:rPr>
+              <w:t xml:space="preserve"> Back-End Developer. </w:t>
+            </w:r>
+            <w:r>
+              <w:rPr>
+                <w:rFonts w:cstheme="minorHAnsi"/>
+                <w:sz w:val="20"/>
+                <w:szCs w:val="20"/>
+              </w:rPr>
+              <w:t>Developed Applications in</w:t>
+            </w:r>
+            <w:r>
+              <w:rPr>
+                <w:rFonts w:cstheme="minorHAnsi"/>
+                <w:sz w:val="20"/>
+                <w:szCs w:val="20"/>
+              </w:rPr>
+              <w:t xml:space="preserve"> </w:t>
+            </w:r>
+            <w:r>
+              <w:rPr>
+                <w:rFonts w:cstheme="minorHAnsi"/>
+                <w:b/>
+                <w:bCs/>
+                <w:sz w:val="20"/>
+                <w:szCs w:val="20"/>
+              </w:rPr>
+              <w:t>Java Servlet</w:t>
+            </w:r>
+            <w:r>
+              <w:rPr>
+                <w:rFonts w:cstheme="minorHAnsi"/>
+                <w:sz w:val="20"/>
+                <w:szCs w:val="20"/>
+              </w:rPr>
+              <w:t xml:space="preserve">, </w:t>
+            </w:r>
+            <w:r>
+              <w:rPr>
+                <w:rFonts w:cstheme="minorHAnsi"/>
+                <w:b/>
+                <w:bCs/>
+                <w:sz w:val="20"/>
+                <w:szCs w:val="20"/>
+              </w:rPr>
+              <w:t>J2EE</w:t>
+            </w:r>
+            <w:r>
+              <w:rPr>
+                <w:rFonts w:cstheme="minorHAnsi"/>
+                <w:b/>
+                <w:bCs/>
+                <w:sz w:val="20"/>
+                <w:szCs w:val="20"/>
+              </w:rPr>
+              <w:t>,</w:t>
+            </w:r>
+            <w:r>
+              <w:rPr>
+                <w:rFonts w:cstheme="minorHAnsi"/>
+                <w:sz w:val="20"/>
+                <w:szCs w:val="20"/>
+              </w:rPr>
+              <w:t xml:space="preserve"> and </w:t>
+            </w:r>
+            <w:r>
+              <w:rPr>
+                <w:rFonts w:cstheme="minorHAnsi"/>
+                <w:b/>
+                <w:bCs/>
+                <w:sz w:val="20"/>
+                <w:szCs w:val="20"/>
+              </w:rPr>
+              <w:t>Node.js</w:t>
+            </w:r>
+            <w:r>
+              <w:rPr>
+                <w:rFonts w:cstheme="minorHAnsi"/>
+                <w:sz w:val="20"/>
+                <w:szCs w:val="20"/>
+              </w:rPr>
+              <w:t>.</w:t>
             </w:r>
           </w:p>
           <w:p>
@@ -1590,7 +1943,23 @@
                 <w:sz w:val="20"/>
                 <w:szCs w:val="20"/>
               </w:rPr>
-              <w:t xml:space="preserve">Excellent </w:t>
+              <w:t>Achieved</w:t>
+            </w:r>
+            <w:r>
+              <w:rPr>
+                <w:rFonts w:cstheme="minorHAnsi"/>
+                <w:sz w:val="20"/>
+                <w:szCs w:val="20"/>
+              </w:rPr>
+              <w:t xml:space="preserve"> </w:t>
+            </w:r>
+            <w:r>
+              <w:rPr>
+                <w:rFonts w:cstheme="minorHAnsi"/>
+                <w:sz w:val="20"/>
+                <w:szCs w:val="20"/>
+              </w:rPr>
+              <w:t xml:space="preserve">Front-End development using </w:t>
             </w:r>
             <w:r>
               <w:rPr>
@@ -1600,26 +1969,344 @@
                 <w:sz w:val="20"/>
                 <w:szCs w:val="20"/>
               </w:rPr>
-              <w:t>Debugging</w:t>
-            </w:r>
-            <w:r>
-              <w:rPr>
-                <w:rFonts w:cstheme="minorHAnsi"/>
-                <w:sz w:val="20"/>
-                <w:szCs w:val="20"/>
-              </w:rPr>
-              <w:t xml:space="preserve"> skills.</w:t>
+              <w:t>Angular</w:t>
+            </w:r>
+            <w:r>
+              <w:rPr>
+                <w:rFonts w:cstheme="minorHAnsi"/>
+                <w:sz w:val="20"/>
+                <w:szCs w:val="20"/>
+              </w:rPr>
+              <w:t>,</w:t>
+            </w:r>
+            <w:r>
+              <w:rPr>
+                <w:rFonts w:cstheme="minorHAnsi"/>
+                <w:sz w:val="20"/>
+                <w:szCs w:val="20"/>
+              </w:rPr>
+              <w:t xml:space="preserve"> </w:t>
+            </w:r>
+            <w:r>
+              <w:rPr>
+                <w:rFonts w:cstheme="minorHAnsi"/>
+                <w:b/>
+                <w:bCs/>
+                <w:sz w:val="20"/>
+                <w:szCs w:val="20"/>
+              </w:rPr>
+              <w:t>TypeScript</w:t>
+            </w:r>
+            <w:r>
+              <w:rPr>
+                <w:rFonts w:cstheme="minorHAnsi"/>
+                <w:sz w:val="20"/>
+                <w:szCs w:val="20"/>
+              </w:rPr>
+              <w:t>,</w:t>
+            </w:r>
+            <w:r>
+              <w:rPr>
+                <w:rFonts w:cstheme="minorHAnsi"/>
+                <w:sz w:val="20"/>
+                <w:szCs w:val="20"/>
+              </w:rPr>
+              <w:t xml:space="preserve"> </w:t>
+            </w:r>
+            <w:r>
+              <w:rPr>
+                <w:rFonts w:cstheme="minorHAnsi"/>
+                <w:b/>
+                <w:bCs/>
+                <w:sz w:val="20"/>
+                <w:szCs w:val="20"/>
+              </w:rPr>
+              <w:t>JavaScript</w:t>
+            </w:r>
+            <w:r>
+              <w:rPr>
+                <w:rFonts w:cstheme="minorHAnsi"/>
+                <w:sz w:val="20"/>
+                <w:szCs w:val="20"/>
+              </w:rPr>
+              <w:t xml:space="preserve"> (ECMAScript 5)</w:t>
+            </w:r>
+            <w:r>
+              <w:rPr>
+                <w:rFonts w:cstheme="minorHAnsi"/>
+                <w:sz w:val="20"/>
+                <w:szCs w:val="20"/>
+              </w:rPr>
+              <w:t>,</w:t>
+            </w:r>
+            <w:r>
+              <w:rPr>
+                <w:rFonts w:cstheme="minorHAnsi"/>
+                <w:sz w:val="20"/>
+                <w:szCs w:val="20"/>
+              </w:rPr>
+              <w:t xml:space="preserve"> and </w:t>
+            </w:r>
+            <w:r>
+              <w:rPr>
+                <w:rFonts w:cstheme="minorHAnsi"/>
+                <w:b/>
+                <w:bCs/>
+                <w:sz w:val="20"/>
+                <w:szCs w:val="20"/>
+              </w:rPr>
+              <w:t>jQuery</w:t>
+            </w:r>
+            <w:r>
+              <w:rPr>
+                <w:rFonts w:cstheme="minorHAnsi"/>
+                <w:sz w:val="20"/>
+                <w:szCs w:val="20"/>
+              </w:rPr>
+              <w:t>.</w:t>
             </w:r>
           </w:p>
           <w:p>
             <w:pPr>
-              <w:pStyle w:val="Dates"/>
+              <w:pStyle w:val="ListParagraph"/>
+              <w:rPr>
+                <w:rFonts w:cstheme="minorHAnsi"/>
+                <w:sz w:val="20"/>
+                <w:szCs w:val="20"/>
+              </w:rPr>
+            </w:pPr>
+            <w:r>
+              <w:rPr>
+                <w:rFonts w:cstheme="minorHAnsi"/>
+                <w:sz w:val="20"/>
+                <w:szCs w:val="20"/>
+              </w:rPr>
+              <w:t>Design</w:t>
+            </w:r>
+            <w:r>
+              <w:rPr>
+                <w:rFonts w:cstheme="minorHAnsi"/>
+                <w:sz w:val="20"/>
+                <w:szCs w:val="20"/>
+              </w:rPr>
+              <w:t>ed</w:t>
+            </w:r>
+            <w:r>
+              <w:rPr>
+                <w:rFonts w:cstheme="minorHAnsi"/>
+                <w:sz w:val="20"/>
+                <w:szCs w:val="20"/>
+              </w:rPr>
+              <w:t xml:space="preserve"> and Written Monolithic services in </w:t>
+            </w:r>
+            <w:r>
+              <w:rPr>
+                <w:rFonts w:cstheme="minorHAnsi"/>
+                <w:b/>
+                <w:bCs/>
+                <w:sz w:val="20"/>
+                <w:szCs w:val="20"/>
+              </w:rPr>
+              <w:t>Java Servlet</w:t>
+            </w:r>
+            <w:r>
+              <w:rPr>
+                <w:rFonts w:cstheme="minorHAnsi"/>
+                <w:sz w:val="20"/>
+                <w:szCs w:val="20"/>
+              </w:rPr>
+              <w:t xml:space="preserve"> using the </w:t>
+            </w:r>
+            <w:r>
+              <w:rPr>
+                <w:rFonts w:cstheme="minorHAnsi"/>
+                <w:b/>
+                <w:bCs/>
+                <w:sz w:val="20"/>
+                <w:szCs w:val="20"/>
+              </w:rPr>
+              <w:t>MVC</w:t>
+            </w:r>
+            <w:r>
+              <w:rPr>
+                <w:rFonts w:cstheme="minorHAnsi"/>
+                <w:sz w:val="20"/>
+                <w:szCs w:val="20"/>
+              </w:rPr>
+              <w:t xml:space="preserve"> pattern</w:t>
+            </w:r>
+            <w:r>
+              <w:rPr>
+                <w:rFonts w:cstheme="minorHAnsi"/>
+                <w:sz w:val="20"/>
+                <w:szCs w:val="20"/>
+              </w:rPr>
+              <w:t xml:space="preserve"> and Trained for Microservice</w:t>
+            </w:r>
+            <w:r>
+              <w:rPr>
+                <w:rFonts w:cstheme="minorHAnsi"/>
+                <w:sz w:val="20"/>
+                <w:szCs w:val="20"/>
+              </w:rPr>
+              <w:t>.</w:t>
+            </w:r>
+          </w:p>
+          <w:p>
+            <w:pPr>
+              <w:pStyle w:val="ListParagraph"/>
+              <w:rPr>
+                <w:rFonts w:cstheme="minorHAnsi"/>
+                <w:sz w:val="20"/>
+                <w:szCs w:val="20"/>
+              </w:rPr>
+            </w:pPr>
+            <w:r>
+              <w:rPr>
+                <w:rFonts w:cstheme="minorHAnsi"/>
+                <w:sz w:val="20"/>
+                <w:szCs w:val="20"/>
+              </w:rPr>
+              <w:t>Build an</w:t>
+            </w:r>
+            <w:r>
+              <w:rPr>
+                <w:rFonts w:cstheme="minorHAnsi"/>
+                <w:sz w:val="20"/>
+                <w:szCs w:val="20"/>
+              </w:rPr>
+              <w:t xml:space="preserve"> Event Management system and Marine Insurance system.</w:t>
+            </w:r>
+          </w:p>
+          <w:p>
+            <w:pPr>
+              <w:pStyle w:val="ListParagraph"/>
+              <w:rPr>
+                <w:rFonts w:cstheme="minorHAnsi"/>
+                <w:sz w:val="20"/>
+                <w:szCs w:val="20"/>
+              </w:rPr>
+            </w:pPr>
+            <w:r>
+              <w:rPr>
+                <w:rFonts w:cstheme="minorHAnsi"/>
+                <w:sz w:val="20"/>
+                <w:szCs w:val="20"/>
+              </w:rPr>
+              <w:t xml:space="preserve">Aware of </w:t>
+            </w:r>
+            <w:r>
+              <w:rPr>
+                <w:rFonts w:cstheme="minorHAnsi"/>
+                <w:b/>
+                <w:bCs/>
+                <w:sz w:val="20"/>
+                <w:szCs w:val="20"/>
+              </w:rPr>
+              <w:t>agile methodology</w:t>
+            </w:r>
+            <w:r>
+              <w:rPr>
+                <w:rFonts w:cstheme="minorHAnsi"/>
+                <w:sz w:val="20"/>
+                <w:szCs w:val="20"/>
+              </w:rPr>
+              <w:t xml:space="preserve"> (SDLC).</w:t>
+            </w:r>
+          </w:p>
+          <w:p>
+            <w:pPr>
+              <w:pStyle w:val="ListParagraph"/>
+              <w:rPr>
+                <w:rFonts w:cstheme="minorHAnsi"/>
+                <w:sz w:val="20"/>
+                <w:szCs w:val="20"/>
+              </w:rPr>
+            </w:pPr>
+            <w:r>
+              <w:rPr>
+                <w:rFonts w:cstheme="minorHAnsi"/>
+                <w:sz w:val="20"/>
+                <w:szCs w:val="20"/>
+              </w:rPr>
+              <w:t xml:space="preserve">Excellent </w:t>
+            </w:r>
+            <w:r>
+              <w:rPr>
+                <w:rFonts w:cstheme="minorHAnsi"/>
+                <w:b/>
+                <w:bCs/>
+                <w:sz w:val="20"/>
+                <w:szCs w:val="20"/>
+              </w:rPr>
+              <w:t>Debugging</w:t>
+            </w:r>
+            <w:r>
+              <w:rPr>
+                <w:rFonts w:cstheme="minorHAnsi"/>
+                <w:sz w:val="20"/>
+                <w:szCs w:val="20"/>
+              </w:rPr>
+              <w:t xml:space="preserve"> skills.</w:t>
+            </w:r>
+          </w:p>
+          <w:p>
+            <w:pPr>
+              <w:pStyle w:val="ListParagraph"/>
               <w:rPr>
                 <w:rFonts w:asciiTheme="majorHAnsi" w:hAnsiTheme="majorHAnsi" w:cstheme="majorHAnsi"/>
                 <w:sz w:val="20"/>
                 <w:szCs w:val="20"/>
               </w:rPr>
             </w:pPr>
+            <w:r>
+              <w:rPr>
+                <w:rFonts w:cstheme="minorHAnsi"/>
+                <w:sz w:val="20"/>
+                <w:szCs w:val="20"/>
+              </w:rPr>
+              <w:t xml:space="preserve">Maintaining a record of the work done </w:t>
+            </w:r>
+            <w:r>
+              <w:rPr>
+                <w:rFonts w:cstheme="minorHAnsi"/>
+                <w:sz w:val="20"/>
+                <w:szCs w:val="20"/>
+              </w:rPr>
+              <w:t xml:space="preserve">and </w:t>
+            </w:r>
+            <w:r>
+              <w:rPr>
+                <w:rFonts w:cstheme="minorHAnsi"/>
+                <w:sz w:val="20"/>
+                <w:szCs w:val="20"/>
+              </w:rPr>
+              <w:t xml:space="preserve">Cooperate </w:t>
+            </w:r>
+            <w:r>
+              <w:rPr>
+                <w:rFonts w:cstheme="minorHAnsi"/>
+                <w:sz w:val="20"/>
+                <w:szCs w:val="20"/>
+              </w:rPr>
+              <w:t xml:space="preserve">others </w:t>
+            </w:r>
+            <w:r>
+              <w:rPr>
+                <w:rFonts w:cstheme="minorHAnsi"/>
+                <w:sz w:val="20"/>
+                <w:szCs w:val="20"/>
+              </w:rPr>
+              <w:t>process of development</w:t>
+            </w:r>
+            <w:r>
+              <w:rPr>
+                <w:rFonts w:cstheme="minorHAnsi"/>
+                <w:sz w:val="20"/>
+                <w:szCs w:val="20"/>
+              </w:rPr>
+              <w:t>.</w:t>
+            </w:r>
           </w:p>
         </w:tc>
       </w:tr>
@@ -2620,6 +3307,119 @@
     </w:lvl>
   </w:abstractNum>
   <w:abstractNum w:abstractNumId="10" w15:restartNumberingAfterBreak="0">
+    <w:nsid w:val="01DD3BC6"/>
+    <w:multiLevelType w:val="hybridMultilevel"/>
+    <w:tmpl w:val="A2BE014A"/>
+    <w:lvl w:ilvl="0" w:tplc="04090001">
+      <w:start w:val="1"/>
+      <w:numFmt w:val="bullet"/>
+      <w:lvlText w:val=""/>
+      <w:lvlJc w:val="left"/>
+      <w:pPr>
+        <w:ind w:left="1152" w:hanging="360"/>
+      </w:pPr>
+      <w:rPr>
+        <w:rFonts w:ascii="Symbol" w:hAnsi="Symbol" w:hint="default"/>
+      </w:rPr>
+    </w:lvl>
+    <w:lvl w:ilvl="1" w:tplc="04090003" w:tentative="1">
+      <w:start w:val="1"/>
+      <w:numFmt w:val="bullet"/>
+      <w:lvlText w:val="o"/>
+      <w:lvlJc w:val="left"/>
+      <w:pPr>
+        <w:ind w:left="1872" w:hanging="360"/>
+      </w:pPr>
+      <w:rPr>
+        <w:rFonts w:ascii="Courier New" w:hAnsi="Courier New" w:cs="Courier New" w:hint="default"/>
+      </w:rPr>
+    </w:lvl>
+    <w:lvl w:ilvl="2" w:tplc="04090005" w:tentative="1">
+      <w:start w:val="1"/>
+      <w:numFmt w:val="bullet"/>
+      <w:lvlText w:val=""/>
+      <w:lvlJc w:val="left"/>
+      <w:pPr>
+        <w:ind w:left="2592" w:hanging="360"/>
+      </w:pPr>
+      <w:rPr>
+        <w:rFonts w:ascii="Wingdings" w:hAnsi="Wingdings" w:hint="default"/>
+      </w:rPr>
+    </w:lvl>
+    <w:lvl w:ilvl="3" w:tplc="04090001" w:tentative="1">
+      <w:start w:val="1"/>
+      <w:numFmt w:val="bullet"/>
+      <w:lvlText w:val=""/>
+      <w:lvlJc w:val="left"/>
+      <w:pPr>
+        <w:ind w:left="3312" w:hanging="360"/>
+      </w:pPr>
+      <w:rPr>
+        <w:rFonts w:ascii="Symbol" w:hAnsi="Symbol" w:hint="default"/>
+      </w:rPr>
+    </w:lvl>
+    <w:lvl w:ilvl="4" w:tplc="04090003" w:tentative="1">
+      <w:start w:val="1"/>
+      <w:numFmt w:val="bullet"/>
+      <w:lvlText w:val="o"/>
+      <w:lvlJc w:val="left"/>
+      <w:pPr>
+        <w:ind w:left="4032" w:hanging="360"/>
+      </w:pPr>
+      <w:rPr>
+        <w:rFonts w:ascii="Courier New" w:hAnsi="Courier New" w:cs="Courier New" w:hint="default"/>
+      </w:rPr>
+    </w:lvl>
+    <w:lvl w:ilvl="5" w:tplc="04090005" w:tentative="1">
+      <w:start w:val="1"/>
+      <w:numFmt w:val="bullet"/>
+      <w:lvlText w:val=""/>
+      <w:lvlJc w:val="left"/>
+      <w:pPr>
+        <w:ind w:left="4752" w:hanging="360"/>
+      </w:pPr>
+      <w:rPr>
+        <w:rFonts w:ascii="Wingdings" w:hAnsi="Wingdings" w:hint="default"/>
+      </w:rPr>
+    </w:lvl>
+    <w:lvl w:ilvl="6" w:tplc="04090001" w:tentative="1">
+      <w:start w:val="1"/>
+      <w:numFmt w:val="bullet"/>
+      <w:lvlText w:val=""/>
+      <w:lvlJc w:val="left"/>
+      <w:pPr>
+        <w:ind w:left="5472" w:hanging="360"/>
+      </w:pPr>
+      <w:rPr>
+        <w:rFonts w:ascii="Symbol" w:hAnsi="Symbol" w:hint="default"/>
+      </w:rPr>
+    </w:lvl>
+    <w:lvl w:ilvl="7" w:tplc="04090003" w:tentative="1">
+      <w:start w:val="1"/>
+      <w:numFmt w:val="bullet"/>
+      <w:lvlText w:val="o"/>
+      <w:lvlJc w:val="left"/>
+      <w:pPr>
+        <w:ind w:left="6192" w:hanging="360"/>
+      </w:pPr>
+      <w:rPr>
+        <w:rFonts w:ascii="Courier New" w:hAnsi="Courier New" w:cs="Courier New" w:hint="default"/>
+      </w:rPr>
+    </w:lvl>
+    <w:lvl w:ilvl="8" w:tplc="04090005" w:tentative="1">
+      <w:start w:val="1"/>
+      <w:numFmt w:val="bullet"/>
+      <w:lvlText w:val=""/>
+      <w:lvlJc w:val="left"/>
+      <w:pPr>
+        <w:ind w:left="6912" w:hanging="360"/>
+      </w:pPr>
+      <w:rPr>
+        <w:rFonts w:ascii="Wingdings" w:hAnsi="Wingdings" w:hint="default"/>
+      </w:rPr>
+    </w:lvl>
+  </w:abstractNum>
+  <w:abstractNum w:abstractNumId="11" w15:restartNumberingAfterBreak="0">
     <w:nsid w:val="072543B9"/>
     <w:multiLevelType w:val="hybridMultilevel"/>
     <w:tmpl w:val="B4E41328"/>
@@ -2759,7 +3559,7 @@
       </w:rPr>
     </w:lvl>
   </w:abstractNum>
-  <w:abstractNum w:abstractNumId="11" w15:restartNumberingAfterBreak="0">
+  <w:abstractNum w:abstractNumId="12" w15:restartNumberingAfterBreak="0">
     <w:nsid w:val="096514FE"/>
     <w:multiLevelType w:val="hybridMultilevel"/>
     <w:tmpl w:val="5426BAC0"/>
@@ -2872,7 +3672,7 @@
       </w:rPr>
     </w:lvl>
   </w:abstractNum>
-  <w:abstractNum w:abstractNumId="12" w15:restartNumberingAfterBreak="0">
+  <w:abstractNum w:abstractNumId="13" w15:restartNumberingAfterBreak="0">
     <w:nsid w:val="15AB6A4E"/>
     <w:multiLevelType w:val="hybridMultilevel"/>
     <w:tmpl w:val="DC14A70E"/>
@@ -3012,7 +3812,7 @@
       </w:rPr>
     </w:lvl>
   </w:abstractNum>
-  <w:abstractNum w:abstractNumId="13" w15:restartNumberingAfterBreak="0">
+  <w:abstractNum w:abstractNumId="14" w15:restartNumberingAfterBreak="0">
     <w:nsid w:val="173A53CE"/>
     <w:multiLevelType w:val="hybridMultilevel"/>
     <w:tmpl w:val="9334A130"/>
@@ -3125,7 +3925,7 @@
       </w:rPr>
     </w:lvl>
   </w:abstractNum>
-  <w:abstractNum w:abstractNumId="14" w15:restartNumberingAfterBreak="0">
+  <w:abstractNum w:abstractNumId="15" w15:restartNumberingAfterBreak="0">
     <w:nsid w:val="1EAB4CC5"/>
     <w:multiLevelType w:val="hybridMultilevel"/>
     <w:tmpl w:val="E33C12EA"/>
@@ -3270,7 +4070,7 @@
       </w:rPr>
     </w:lvl>
   </w:abstractNum>
-  <w:abstractNum w:abstractNumId="15" w15:restartNumberingAfterBreak="0">
+  <w:abstractNum w:abstractNumId="16" w15:restartNumberingAfterBreak="0">
     <w:nsid w:val="2E4416E5"/>
     <w:multiLevelType w:val="hybridMultilevel"/>
     <w:tmpl w:val="22BCDA62"/>
@@ -3410,7 +4210,7 @@
       </w:rPr>
     </w:lvl>
   </w:abstractNum>
-  <w:abstractNum w:abstractNumId="16" w15:restartNumberingAfterBreak="0">
+  <w:abstractNum w:abstractNumId="17" w15:restartNumberingAfterBreak="0">
     <w:nsid w:val="3ED938CE"/>
     <w:multiLevelType w:val="hybridMultilevel"/>
     <w:tmpl w:val="10E6BBEC"/>
@@ -3523,7 +4323,93 @@
       </w:rPr>
     </w:lvl>
   </w:abstractNum>
-  <w:abstractNum w:abstractNumId="17" w15:restartNumberingAfterBreak="0">
+  <w:abstractNum w:abstractNumId="18" w15:restartNumberingAfterBreak="0">
+    <w:nsid w:val="44CD408C"/>
+    <w:multiLevelType w:val="hybridMultilevel"/>
+    <w:tmpl w:val="E88E0C08"/>
+    <w:lvl w:ilvl="0" w:tplc="0409000F">
+      <w:start w:val="1"/>
+      <w:numFmt w:val="decimal"/>
+      <w:lvlText w:val="%1."/>
+      <w:lvlJc w:val="left"/>
+      <w:pPr>
+        <w:ind w:left="720" w:hanging="360"/>
+      </w:pPr>
+    </w:lvl>
+    <w:lvl w:ilvl="1" w:tplc="04090019" w:tentative="1">
+      <w:start w:val="1"/>
+      <w:numFmt w:val="lowerLetter"/>
+      <w:lvlText w:val="%2."/>
+      <w:lvlJc w:val="left"/>
+      <w:pPr>
+        <w:ind w:left="1440" w:hanging="360"/>
+      </w:pPr>
+    </w:lvl>
+    <w:lvl w:ilvl="2" w:tplc="0409001B" w:tentative="1">
+      <w:start w:val="1"/>
+      <w:numFmt w:val="lowerRoman"/>
+      <w:lvlText w:val="%3."/>
+      <w:lvlJc w:val="right"/>
+      <w:pPr>
+        <w:ind w:left="2160" w:hanging="180"/>
+      </w:pPr>
+    </w:lvl>
+    <w:lvl w:ilvl="3" w:tplc="0409000F" w:tentative="1">
+      <w:start w:val="1"/>
+      <w:numFmt w:val="decimal"/>
+      <w:lvlText w:val="%4."/>
+      <w:lvlJc w:val="left"/>
+      <w:pPr>
+        <w:ind w:left="2880" w:hanging="360"/>
+      </w:pPr>
+    </w:lvl>
+    <w:lvl w:ilvl="4" w:tplc="04090019" w:tentative="1">
+      <w:start w:val="1"/>
+      <w:numFmt w:val="lowerLetter"/>
+      <w:lvlText w:val="%5."/>
+      <w:lvlJc w:val="left"/>
+      <w:pPr>
+        <w:ind w:left="3600" w:hanging="360"/>
+      </w:pPr>
+    </w:lvl>
+    <w:lvl w:ilvl="5" w:tplc="0409001B" w:tentative="1">
+      <w:start w:val="1"/>
+      <w:numFmt w:val="lowerRoman"/>
+      <w:lvlText w:val="%6."/>
+      <w:lvlJc w:val="right"/>
+      <w:pPr>
+        <w:ind w:left="4320" w:hanging="180"/>
+      </w:pPr>
+    </w:lvl>
+    <w:lvl w:ilvl="6" w:tplc="0409000F" w:tentative="1">
+      <w:start w:val="1"/>
+      <w:numFmt w:val="decimal"/>
+      <w:lvlText w:val="%7."/>
+      <w:lvlJc w:val="left"/>
+      <w:pPr>
+        <w:ind w:left="5040" w:hanging="360"/>
+      </w:pPr>
+    </w:lvl>
+    <w:lvl w:ilvl="7" w:tplc="04090019" w:tentative="1">
+      <w:start w:val="1"/>
+      <w:numFmt w:val="lowerLetter"/>
+      <w:lvlText w:val="%8."/>
+      <w:lvlJc w:val="left"/>
+      <w:pPr>
+        <w:ind w:left="5760" w:hanging="360"/>
+      </w:pPr>
+    </w:lvl>
+    <w:lvl w:ilvl="8" w:tplc="0409001B" w:tentative="1">
+      <w:start w:val="1"/>
+      <w:numFmt w:val="lowerRoman"/>
+      <w:lvlText w:val="%9."/>
+      <w:lvlJc w:val="right"/>
+      <w:pPr>
+        <w:ind w:left="6480" w:hanging="180"/>
+      </w:pPr>
+    </w:lvl>
+  </w:abstractNum>
+  <w:abstractNum w:abstractNumId="19" w15:restartNumberingAfterBreak="0">
     <w:nsid w:val="4C3A1B5A"/>
     <w:multiLevelType w:val="hybridMultilevel"/>
     <w:tmpl w:val="ECFE6066"/>
@@ -3636,7 +4522,93 @@
       </w:rPr>
     </w:lvl>
   </w:abstractNum>
-  <w:abstractNum w:abstractNumId="18" w15:restartNumberingAfterBreak="0">
+  <w:abstractNum w:abstractNumId="20" w15:restartNumberingAfterBreak="0">
+    <w:nsid w:val="4DFD2721"/>
+    <w:multiLevelType w:val="hybridMultilevel"/>
+    <w:tmpl w:val="84B8EE70"/>
+    <w:lvl w:ilvl="0" w:tplc="0409000F">
+      <w:start w:val="1"/>
+      <w:numFmt w:val="decimal"/>
+      <w:lvlText w:val="%1."/>
+      <w:lvlJc w:val="left"/>
+      <w:pPr>
+        <w:ind w:left="720" w:hanging="360"/>
+      </w:pPr>
+    </w:lvl>
+    <w:lvl w:ilvl="1" w:tplc="04090019" w:tentative="1">
+      <w:start w:val="1"/>
+      <w:numFmt w:val="lowerLetter"/>
+      <w:lvlText w:val="%2."/>
+      <w:lvlJc w:val="left"/>
+      <w:pPr>
+        <w:ind w:left="1440" w:hanging="360"/>
+      </w:pPr>
+    </w:lvl>
+    <w:lvl w:ilvl="2" w:tplc="0409001B" w:tentative="1">
+      <w:start w:val="1"/>
+      <w:numFmt w:val="lowerRoman"/>
+      <w:lvlText w:val="%3."/>
+      <w:lvlJc w:val="right"/>
+      <w:pPr>
+        <w:ind w:left="2160" w:hanging="180"/>
+      </w:pPr>
+    </w:lvl>
+    <w:lvl w:ilvl="3" w:tplc="0409000F" w:tentative="1">
+      <w:start w:val="1"/>
+      <w:numFmt w:val="decimal"/>
+      <w:lvlText w:val="%4."/>
+      <w:lvlJc w:val="left"/>
+      <w:pPr>
+        <w:ind w:left="2880" w:hanging="360"/>
+      </w:pPr>
+    </w:lvl>
+    <w:lvl w:ilvl="4" w:tplc="04090019" w:tentative="1">
+      <w:start w:val="1"/>
+      <w:numFmt w:val="lowerLetter"/>
+      <w:lvlText w:val="%5."/>
+      <w:lvlJc w:val="left"/>
+      <w:pPr>
+        <w:ind w:left="3600" w:hanging="360"/>
+      </w:pPr>
+    </w:lvl>
+    <w:lvl w:ilvl="5" w:tplc="0409001B" w:tentative="1">
+      <w:start w:val="1"/>
+      <w:numFmt w:val="lowerRoman"/>
+      <w:lvlText w:val="%6."/>
+      <w:lvlJc w:val="right"/>
+      <w:pPr>
+        <w:ind w:left="4320" w:hanging="180"/>
+      </w:pPr>
+    </w:lvl>
+    <w:lvl w:ilvl="6" w:tplc="0409000F" w:tentative="1">
+      <w:start w:val="1"/>
+      <w:numFmt w:val="decimal"/>
+      <w:lvlText w:val="%7."/>
+      <w:lvlJc w:val="left"/>
+      <w:pPr>
+        <w:ind w:left="5040" w:hanging="360"/>
+      </w:pPr>
+    </w:lvl>
+    <w:lvl w:ilvl="7" w:tplc="04090019" w:tentative="1">
+      <w:start w:val="1"/>
+      <w:numFmt w:val="lowerLetter"/>
+      <w:lvlText w:val="%8."/>
+      <w:lvlJc w:val="left"/>
+      <w:pPr>
+        <w:ind w:left="5760" w:hanging="360"/>
+      </w:pPr>
+    </w:lvl>
+    <w:lvl w:ilvl="8" w:tplc="0409001B" w:tentative="1">
+      <w:start w:val="1"/>
+      <w:numFmt w:val="lowerRoman"/>
+      <w:lvlText w:val="%9."/>
+      <w:lvlJc w:val="right"/>
+      <w:pPr>
+        <w:ind w:left="6480" w:hanging="180"/>
+      </w:pPr>
+    </w:lvl>
+  </w:abstractNum>
+  <w:abstractNum w:abstractNumId="21" w15:restartNumberingAfterBreak="0">
     <w:nsid w:val="532B5DD0"/>
     <w:multiLevelType w:val="hybridMultilevel"/>
     <w:tmpl w:val="6EE8404C"/>
@@ -3777,7 +4749,7 @@
       </w:rPr>
     </w:lvl>
   </w:abstractNum>
-  <w:abstractNum w:abstractNumId="19" w15:restartNumberingAfterBreak="0">
+  <w:abstractNum w:abstractNumId="22" w15:restartNumberingAfterBreak="0">
     <w:nsid w:val="66B75600"/>
     <w:multiLevelType w:val="singleLevel"/>
     <w:tmpl w:val="EBBC44FA"/>
@@ -3797,7 +4769,7 @@
       </w:rPr>
     </w:lvl>
   </w:abstractNum>
-  <w:abstractNum w:abstractNumId="20" w15:restartNumberingAfterBreak="0">
+  <w:abstractNum w:abstractNumId="23" w15:restartNumberingAfterBreak="0">
     <w:nsid w:val="7714190B"/>
     <w:multiLevelType w:val="hybridMultilevel"/>
     <w:tmpl w:val="DFDED554"/>
@@ -3937,7 +4909,7 @@
       </w:rPr>
     </w:lvl>
   </w:abstractNum>
-  <w:abstractNum w:abstractNumId="21" w15:restartNumberingAfterBreak="0">
+  <w:abstractNum w:abstractNumId="24" w15:restartNumberingAfterBreak="0">
     <w:nsid w:val="7CDE2B48"/>
     <w:multiLevelType w:val="hybridMultilevel"/>
     <w:tmpl w:val="33BAB884"/>
@@ -4051,7 +5023,7 @@
       </w:rPr>
     </w:lvl>
   </w:abstractNum>
-  <w:abstractNum w:abstractNumId="22" w15:restartNumberingAfterBreak="0">
+  <w:abstractNum w:abstractNumId="25" w15:restartNumberingAfterBreak="0">
     <w:nsid w:val="7D642692"/>
     <w:multiLevelType w:val="hybridMultilevel"/>
     <w:tmpl w:val="E8FEE684"/>
@@ -4164,7 +5136,7 @@
       </w:rPr>
     </w:lvl>
   </w:abstractNum>
-  <w:abstractNum w:abstractNumId="23" w15:restartNumberingAfterBreak="0">
+  <w:abstractNum w:abstractNumId="26" w15:restartNumberingAfterBreak="0">
     <w:nsid w:val="7FE84440"/>
     <w:multiLevelType w:val="hybridMultilevel"/>
     <w:tmpl w:val="B57E3CFC"/>
@@ -4278,25 +5250,25 @@
     </w:lvl>
   </w:abstractNum>
   <w:num w:numId="1">
-    <w:abstractNumId w:val="20"/>
+    <w:abstractNumId w:val="23"/>
   </w:num>
   <w:num w:numId="2">
+    <w:abstractNumId w:val="16"/>
+  </w:num>
+  <w:num w:numId="3">
+    <w:abstractNumId w:val="11"/>
+  </w:num>
+  <w:num w:numId="4">
+    <w:abstractNumId w:val="13"/>
+  </w:num>
+  <w:num w:numId="5">
     <w:abstractNumId w:val="15"/>
   </w:num>
-  <w:num w:numId="3">
-    <w:abstractNumId w:val="10"/>
-  </w:num>
-  <w:num w:numId="4">
-    <w:abstractNumId w:val="12"/>
-  </w:num>
-  <w:num w:numId="5">
-    <w:abstractNumId w:val="14"/>
-  </w:num>
   <w:num w:numId="6">
-    <w:abstractNumId w:val="19"/>
+    <w:abstractNumId w:val="22"/>
   </w:num>
   <w:num w:numId="7">
-    <w:abstractNumId w:val="18"/>
+    <w:abstractNumId w:val="21"/>
   </w:num>
   <w:num w:numId="8">
     <w:abstractNumId w:val="9"/>
@@ -4329,31 +5301,40 @@
     <w:abstractNumId w:val="0"/>
   </w:num>
   <w:num w:numId="18">
-    <w:abstractNumId w:val="21"/>
+    <w:abstractNumId w:val="24"/>
   </w:num>
   <w:num w:numId="19">
-    <w:abstractNumId w:val="22"/>
+    <w:abstractNumId w:val="25"/>
   </w:num>
   <w:num w:numId="20">
-    <w:abstractNumId w:val="23"/>
+    <w:abstractNumId w:val="26"/>
   </w:num>
   <w:num w:numId="21">
-    <w:abstractNumId w:val="21"/>
+    <w:abstractNumId w:val="24"/>
   </w:num>
   <w:num w:numId="22">
-    <w:abstractNumId w:val="23"/>
+    <w:abstractNumId w:val="26"/>
   </w:num>
   <w:num w:numId="23">
-    <w:abstractNumId w:val="16"/>
+    <w:abstractNumId w:val="17"/>
   </w:num>
   <w:num w:numId="24">
-    <w:abstractNumId w:val="17"/>
+    <w:abstractNumId w:val="19"/>
   </w:num>
   <w:num w:numId="25">
-    <w:abstractNumId w:val="13"/>
+    <w:abstractNumId w:val="14"/>
   </w:num>
   <w:num w:numId="26">
-    <w:abstractNumId w:val="11"/>
+    <w:abstractNumId w:val="12"/>
+  </w:num>
+  <w:num w:numId="27">
+    <w:abstractNumId w:val="10"/>
+  </w:num>
+  <w:num w:numId="28">
+    <w:abstractNumId w:val="18"/>
+  </w:num>
+  <w:num w:numId="29">
+    <w:abstractNumId w:val="20"/>
   </w:num>
 </w:numbering>
 </file>
@@ -5756,7 +6737,7 @@
     <w:charset w:val="00"/>
     <w:family w:val="roman"/>
     <w:pitch w:val="variable"/>
-    <w:sig w:usb0="E0002EFF" w:usb1="C000785B" w:usb2="00000009" w:usb3="00000000" w:csb0="000001FF" w:csb1="00000000"/>
+    <w:sig w:usb0="E0002AFF" w:usb1="C0007843" w:usb2="00000009" w:usb3="00000000" w:csb0="000001FF" w:csb1="00000000"/>
   </w:font>
   <w:font w:name="Courier New">
     <w:panose1 w:val="02070309020205020404"/>
@@ -5777,7 +6758,7 @@
     <w:charset w:val="00"/>
     <w:family w:val="swiss"/>
     <w:pitch w:val="variable"/>
-    <w:sig w:usb0="E0002EFF" w:usb1="C000785B" w:usb2="00000009" w:usb3="00000000" w:csb0="000001FF" w:csb1="00000000"/>
+    <w:sig w:usb0="E0002AFF" w:usb1="C0007843" w:usb2="00000009" w:usb3="00000000" w:csb0="000001FF" w:csb1="00000000"/>
   </w:font>
   <w:font w:name="Tahoma">
     <w:panose1 w:val="020B0604030504040204"/>
@@ -5791,14 +6772,14 @@
     <w:charset w:val="00"/>
     <w:family w:val="swiss"/>
     <w:pitch w:val="variable"/>
-    <w:sig w:usb0="E4002EFF" w:usb1="C000247B" w:usb2="00000009" w:usb3="00000000" w:csb0="000001FF" w:csb1="00000000"/>
+    <w:sig w:usb0="E00002FF" w:usb1="4000ACFF" w:usb2="00000001" w:usb3="00000000" w:csb0="0000019F" w:csb1="00000000"/>
   </w:font>
   <w:font w:name="Calibri Light">
     <w:panose1 w:val="020F0302020204030204"/>
     <w:charset w:val="00"/>
     <w:family w:val="swiss"/>
     <w:pitch w:val="variable"/>
-    <w:sig w:usb0="E4002EFF" w:usb1="C000247B" w:usb2="00000009" w:usb3="00000000" w:csb0="000001FF" w:csb1="00000000"/>
+    <w:sig w:usb0="A00002EF" w:usb1="4000207B" w:usb2="00000000" w:usb3="00000000" w:csb0="0000009F" w:csb1="00000000"/>
   </w:font>
 </w:fonts>
 </file>
@@ -5825,6 +6806,9 @@
     <w:rsid w:val="005832EB"/>
     <w:rsid w:val="00651520"/>
     <w:rsid w:val="007560EB"/>
+    <w:rsid w:val="009743DC"/>
+    <w:rsid w:val="00A515A9"/>
+    <w:rsid w:val="00A779C4"/>
     <w:rsid w:val="00AA5C5D"/>
     <w:rsid w:val="00BB52B0"/>
     <w:rsid w:val="00E21031"/>

</xml_diff>

<commit_message>
linkedin/outlook/github link to mail
</commit_message>
<xml_diff>
--- a/Vishnuraj_se_resume.docx
+++ b/Vishnuraj_se_resume.docx
@@ -118,43 +118,198 @@
       <w:pPr>
         <w:pStyle w:val="ContactInfo"/>
         <w:rPr>
-          <w:rFonts w:cstheme="minorHAnsi"/>
-          <w:sz w:val="20"/>
-          <w:szCs w:val="20"/>
-        </w:rPr>
-      </w:pPr>
-      <w:hyperlink r:id="rId8" w:history="1">
-        <w:r>
-          <w:rPr>
-            <w:rStyle w:val="Hyperlink"/>
-            <w:rFonts w:cstheme="minorHAnsi"/>
-            <w:sz w:val="20"/>
-            <w:szCs w:val="20"/>
-          </w:rPr>
-          <w:t>vishnubhadri@hotmail.com</w:t>
-        </w:r>
-      </w:hyperlink>
-    </w:p>
-    <w:p>
-      <w:pPr>
-        <w:pStyle w:val="ContactInfo"/>
-        <w:rPr>
           <w:rFonts w:asciiTheme="majorHAnsi" w:hAnsiTheme="majorHAnsi" w:cstheme="majorHAnsi"/>
           <w:sz w:val="20"/>
           <w:szCs w:val="20"/>
         </w:rPr>
       </w:pPr>
-      <w:hyperlink r:id="rId9" w:history="1">
-        <w:r>
-          <w:rPr>
-            <w:rStyle w:val="Hyperlink"/>
-            <w:rFonts w:cstheme="minorHAnsi"/>
-            <w:sz w:val="20"/>
-            <w:szCs w:val="20"/>
-          </w:rPr>
-          <w:t>https://www.linkedin.com/in/vishnu-raj-sivakumar/</w:t>
-        </w:r>
-      </w:hyperlink>
+      <w:r>
+        <w:rPr>
+          <w:noProof/>
+        </w:rPr>
+        <w:drawing>
+          <wp:inline distT="0" distB="0" distL="0" distR="0" wp14:anchorId="1017FB0D" wp14:editId="4A82E643">
+            <wp:extent cx="228600" cy="228600"/>
+            <wp:effectExtent l="0" t="0" r="0" b="0"/>
+            <wp:docPr id="3" name="Picture 3" descr="mailto:vishnubhadri@hotmail.com">
+              <a:hlinkClick xmlns:a="http://schemas.openxmlformats.org/drawingml/2006/main" r:id="rId8"/>
+            </wp:docPr>
+            <wp:cNvGraphicFramePr>
+              <a:graphicFrameLocks xmlns:a="http://schemas.openxmlformats.org/drawingml/2006/main" noChangeAspect="1"/>
+            </wp:cNvGraphicFramePr>
+            <a:graphic xmlns:a="http://schemas.openxmlformats.org/drawingml/2006/main">
+              <a:graphicData uri="http://schemas.openxmlformats.org/drawingml/2006/picture">
+                <pic:pic xmlns:pic="http://schemas.openxmlformats.org/drawingml/2006/picture">
+                  <pic:nvPicPr>
+                    <pic:cNvPr id="3" name="Picture 3" descr="mailto:vishnubhadri@hotmail.com">
+                      <a:hlinkClick r:id="rId8"/>
+                    </pic:cNvPr>
+                    <pic:cNvPicPr>
+                      <a:picLocks noChangeAspect="1" noChangeArrowheads="1"/>
+                    </pic:cNvPicPr>
+                  </pic:nvPicPr>
+                  <pic:blipFill>
+                    <a:blip r:embed="rId9" cstate="print">
+                      <a:extLst>
+                        <a:ext uri="{28A0092B-C50C-407E-A947-70E740481C1C}">
+                          <a14:useLocalDpi xmlns:a14="http://schemas.microsoft.com/office/drawing/2010/main" val="0"/>
+                        </a:ext>
+                      </a:extLst>
+                    </a:blip>
+                    <a:srcRect/>
+                    <a:stretch>
+                      <a:fillRect/>
+                    </a:stretch>
+                  </pic:blipFill>
+                  <pic:spPr bwMode="auto">
+                    <a:xfrm>
+                      <a:off x="0" y="0"/>
+                      <a:ext cx="228600" cy="228600"/>
+                    </a:xfrm>
+                    <a:prstGeom prst="rect">
+                      <a:avLst/>
+                    </a:prstGeom>
+                    <a:noFill/>
+                    <a:ln>
+                      <a:noFill/>
+                    </a:ln>
+                  </pic:spPr>
+                </pic:pic>
+              </a:graphicData>
+            </a:graphic>
+          </wp:inline>
+        </w:drawing>
+      </w:r>
+      <w:r>
+        <w:rPr>
+          <w:noProof/>
+        </w:rPr>
+        <w:t xml:space="preserve"> </w:t>
+      </w:r>
+      <w:r>
+        <w:rPr>
+          <w:noProof/>
+        </w:rPr>
+        <w:drawing>
+          <wp:inline distT="0" distB="0" distL="0" distR="0" wp14:anchorId="0058BFC9" wp14:editId="32B6FA9E">
+            <wp:extent cx="268816" cy="228600"/>
+            <wp:effectExtent l="0" t="0" r="0" b="0"/>
+            <wp:docPr id="1" name="Picture 1" descr="https://www.linkedin.com/in/vishnu-raj-sivakumar/">
+              <a:hlinkClick xmlns:a="http://schemas.openxmlformats.org/drawingml/2006/main" r:id="rId10"/>
+            </wp:docPr>
+            <wp:cNvGraphicFramePr>
+              <a:graphicFrameLocks xmlns:a="http://schemas.openxmlformats.org/drawingml/2006/main" noChangeAspect="1"/>
+            </wp:cNvGraphicFramePr>
+            <a:graphic xmlns:a="http://schemas.openxmlformats.org/drawingml/2006/main">
+              <a:graphicData uri="http://schemas.openxmlformats.org/drawingml/2006/picture">
+                <pic:pic xmlns:pic="http://schemas.openxmlformats.org/drawingml/2006/picture">
+                  <pic:nvPicPr>
+                    <pic:cNvPr id="1" name="Picture 1" descr="https://www.linkedin.com/in/vishnu-raj-sivakumar/">
+                      <a:hlinkClick r:id="rId10"/>
+                    </pic:cNvPr>
+                    <pic:cNvPicPr>
+                      <a:picLocks noChangeAspect="1" noChangeArrowheads="1"/>
+                    </pic:cNvPicPr>
+                  </pic:nvPicPr>
+                  <pic:blipFill>
+                    <a:blip r:embed="rId11" cstate="print">
+                      <a:extLst>
+                        <a:ext uri="{28A0092B-C50C-407E-A947-70E740481C1C}">
+                          <a14:useLocalDpi xmlns:a14="http://schemas.microsoft.com/office/drawing/2010/main" val="0"/>
+                        </a:ext>
+                      </a:extLst>
+                    </a:blip>
+                    <a:srcRect/>
+                    <a:stretch>
+                      <a:fillRect/>
+                    </a:stretch>
+                  </pic:blipFill>
+                  <pic:spPr bwMode="auto">
+                    <a:xfrm>
+                      <a:off x="0" y="0"/>
+                      <a:ext cx="268816" cy="228600"/>
+                    </a:xfrm>
+                    <a:prstGeom prst="rect">
+                      <a:avLst/>
+                    </a:prstGeom>
+                    <a:noFill/>
+                    <a:ln>
+                      <a:noFill/>
+                    </a:ln>
+                  </pic:spPr>
+                </pic:pic>
+              </a:graphicData>
+            </a:graphic>
+          </wp:inline>
+        </w:drawing>
+      </w:r>
+      <w:r>
+        <w:rPr>
+          <w:noProof/>
+        </w:rPr>
+        <w:drawing>
+          <wp:inline distT="0" distB="0" distL="0" distR="0" wp14:anchorId="76EF7B7D" wp14:editId="307AD1C2">
+            <wp:extent cx="228600" cy="228600"/>
+            <wp:effectExtent l="0" t="0" r="0" b="0"/>
+            <wp:docPr id="2" name="Picture 2" descr="https://github.com/vishnubhadri/">
+              <a:hlinkClick xmlns:a="http://schemas.openxmlformats.org/drawingml/2006/main" r:id="rId12"/>
+              <a:extLst xmlns:a="http://schemas.openxmlformats.org/drawingml/2006/main">
+                <a:ext uri="{C183D7F6-B498-43B3-948B-1728B52AA6E4}">
+                  <adec:decorative xmlns:adec="http://schemas.microsoft.com/office/drawing/2017/decorative" val="0"/>
+                </a:ext>
+              </a:extLst>
+            </wp:docPr>
+            <wp:cNvGraphicFramePr>
+              <a:graphicFrameLocks xmlns:a="http://schemas.openxmlformats.org/drawingml/2006/main" noChangeAspect="1"/>
+            </wp:cNvGraphicFramePr>
+            <a:graphic xmlns:a="http://schemas.openxmlformats.org/drawingml/2006/main">
+              <a:graphicData uri="http://schemas.openxmlformats.org/drawingml/2006/picture">
+                <pic:pic xmlns:pic="http://schemas.openxmlformats.org/drawingml/2006/picture">
+                  <pic:nvPicPr>
+                    <pic:cNvPr id="2" name="Picture 2" descr="https://github.com/vishnubhadri/">
+                      <a:hlinkClick r:id="rId12"/>
+                      <a:extLst>
+                        <a:ext uri="{C183D7F6-B498-43B3-948B-1728B52AA6E4}">
+                          <adec:decorative xmlns:adec="http://schemas.microsoft.com/office/drawing/2017/decorative" val="0"/>
+                        </a:ext>
+                      </a:extLst>
+                    </pic:cNvPr>
+                    <pic:cNvPicPr>
+                      <a:picLocks noChangeAspect="1" noChangeArrowheads="1"/>
+                    </pic:cNvPicPr>
+                  </pic:nvPicPr>
+                  <pic:blipFill>
+                    <a:blip r:embed="rId13" cstate="print">
+                      <a:extLst>
+                        <a:ext uri="{28A0092B-C50C-407E-A947-70E740481C1C}">
+                          <a14:useLocalDpi xmlns:a14="http://schemas.microsoft.com/office/drawing/2010/main" val="0"/>
+                        </a:ext>
+                      </a:extLst>
+                    </a:blip>
+                    <a:srcRect/>
+                    <a:stretch>
+                      <a:fillRect/>
+                    </a:stretch>
+                  </pic:blipFill>
+                  <pic:spPr bwMode="auto">
+                    <a:xfrm>
+                      <a:off x="0" y="0"/>
+                      <a:ext cx="228600" cy="228600"/>
+                    </a:xfrm>
+                    <a:prstGeom prst="rect">
+                      <a:avLst/>
+                    </a:prstGeom>
+                    <a:noFill/>
+                    <a:ln>
+                      <a:noFill/>
+                    </a:ln>
+                  </pic:spPr>
+                </pic:pic>
+              </a:graphicData>
+            </a:graphic>
+          </wp:inline>
+        </w:drawing>
+      </w:r>
     </w:p>
     <w:p>
       <w:pPr>
@@ -1068,31 +1223,7 @@
                 <w:sz w:val="20"/>
                 <w:szCs w:val="20"/>
               </w:rPr>
-              <w:t xml:space="preserve">cheduling the meetings between the companies and gathering the information of the people who are traveling from one place to other and </w:t>
-            </w:r>
-            <w:r>
-              <w:rPr>
-                <w:rFonts w:cstheme="minorHAnsi"/>
-                <w:sz w:val="20"/>
-                <w:szCs w:val="20"/>
-              </w:rPr>
-              <w:t>their</w:t>
-            </w:r>
-            <w:r>
-              <w:rPr>
-                <w:rFonts w:cstheme="minorHAnsi"/>
-                <w:sz w:val="20"/>
-                <w:szCs w:val="20"/>
-              </w:rPr>
-              <w:t xml:space="preserve"> accommodation details</w:t>
-            </w:r>
-            <w:r>
-              <w:rPr>
-                <w:rFonts w:cstheme="minorHAnsi"/>
-                <w:sz w:val="20"/>
-                <w:szCs w:val="20"/>
-              </w:rPr>
-              <w:t>.</w:t>
+              <w:t>cheduling the meetings between the companies and gathering the information of the people who are traveling from one place to other and their accommodation details.</w:t>
             </w:r>
             <w:r>
               <w:rPr>
@@ -1195,23 +1326,7 @@
                 <w:sz w:val="20"/>
                 <w:szCs w:val="20"/>
               </w:rPr>
-              <w:t xml:space="preserve">This is </w:t>
-            </w:r>
-            <w:r>
-              <w:rPr>
-                <w:rFonts w:cstheme="minorHAnsi"/>
-                <w:sz w:val="20"/>
-                <w:szCs w:val="20"/>
-              </w:rPr>
-              <w:t>a</w:t>
-            </w:r>
-            <w:r>
-              <w:rPr>
-                <w:rFonts w:cstheme="minorHAnsi"/>
-                <w:sz w:val="20"/>
-                <w:szCs w:val="20"/>
-              </w:rPr>
-              <w:t xml:space="preserve"> Marine insurance project where the insured will get the quotation</w:t>
+              <w:t>This is a Marine insurance project where the insured will get the quotation</w:t>
             </w:r>
             <w:r>
               <w:rPr>
@@ -1543,7 +1658,6 @@
                 <w:sz w:val="20"/>
                 <w:szCs w:val="20"/>
               </w:rPr>
-              <w:lastRenderedPageBreak/>
               <w:t>Achievements</w:t>
             </w:r>
             <w:r>
@@ -1745,15 +1859,7 @@
                 <w:sz w:val="20"/>
                 <w:szCs w:val="20"/>
               </w:rPr>
-              <w:t xml:space="preserve"> and </w:t>
-            </w:r>
-            <w:r>
-              <w:rPr>
-                <w:rFonts w:cstheme="minorHAnsi"/>
-                <w:sz w:val="20"/>
-                <w:szCs w:val="20"/>
-              </w:rPr>
-              <w:t>Client</w:t>
+              <w:t xml:space="preserve"> and Client</w:t>
             </w:r>
             <w:r>
               <w:rPr>
@@ -3049,7 +3155,7 @@
       </w:pPr>
     </w:p>
     <w:sectPr>
-      <w:headerReference w:type="default" r:id="rId10"/>
+      <w:headerReference w:type="default" r:id="rId14"/>
       <w:pgSz w:w="12240" w:h="15840"/>
       <w:pgMar w:top="1440" w:right="1800" w:bottom="1080" w:left="1800" w:header="720" w:footer="720" w:gutter="0"/>
       <w:cols w:space="720"/>
@@ -6737,7 +6843,7 @@
     <w:charset w:val="00"/>
     <w:family w:val="roman"/>
     <w:pitch w:val="variable"/>
-    <w:sig w:usb0="E0002AFF" w:usb1="C0007843" w:usb2="00000009" w:usb3="00000000" w:csb0="000001FF" w:csb1="00000000"/>
+    <w:sig w:usb0="E0002EFF" w:usb1="C000785B" w:usb2="00000009" w:usb3="00000000" w:csb0="000001FF" w:csb1="00000000"/>
   </w:font>
   <w:font w:name="Courier New">
     <w:panose1 w:val="02070309020205020404"/>
@@ -6758,7 +6864,7 @@
     <w:charset w:val="00"/>
     <w:family w:val="swiss"/>
     <w:pitch w:val="variable"/>
-    <w:sig w:usb0="E0002AFF" w:usb1="C0007843" w:usb2="00000009" w:usb3="00000000" w:csb0="000001FF" w:csb1="00000000"/>
+    <w:sig w:usb0="E0002EFF" w:usb1="C000785B" w:usb2="00000009" w:usb3="00000000" w:csb0="000001FF" w:csb1="00000000"/>
   </w:font>
   <w:font w:name="Tahoma">
     <w:panose1 w:val="020B0604030504040204"/>
@@ -6772,14 +6878,14 @@
     <w:charset w:val="00"/>
     <w:family w:val="swiss"/>
     <w:pitch w:val="variable"/>
-    <w:sig w:usb0="E00002FF" w:usb1="4000ACFF" w:usb2="00000001" w:usb3="00000000" w:csb0="0000019F" w:csb1="00000000"/>
+    <w:sig w:usb0="E4002EFF" w:usb1="C000247B" w:usb2="00000009" w:usb3="00000000" w:csb0="000001FF" w:csb1="00000000"/>
   </w:font>
   <w:font w:name="Calibri Light">
     <w:panose1 w:val="020F0302020204030204"/>
     <w:charset w:val="00"/>
     <w:family w:val="swiss"/>
     <w:pitch w:val="variable"/>
-    <w:sig w:usb0="A00002EF" w:usb1="4000207B" w:usb2="00000000" w:usb3="00000000" w:csb0="0000009F" w:csb1="00000000"/>
+    <w:sig w:usb0="E4002EFF" w:usb1="C000247B" w:usb2="00000009" w:usb3="00000000" w:csb0="000001FF" w:csb1="00000000"/>
   </w:font>
 </w:fonts>
 </file>
@@ -6814,6 +6920,7 @@
     <w:rsid w:val="00E21031"/>
     <w:rsid w:val="00E46C4A"/>
     <w:rsid w:val="00E55688"/>
+    <w:rsid w:val="00EC57C3"/>
     <w:rsid w:val="00F301DF"/>
     <w:rsid w:val="00F45761"/>
   </w:rsids>

</xml_diff>

<commit_message>
Removed Email-ID from icon
</commit_message>
<xml_diff>
--- a/Vishnuraj_se_resume.docx
+++ b/Vishnuraj_se_resume.docx
@@ -43,25 +43,7 @@
           <w:sz w:val="20"/>
           <w:szCs w:val="20"/>
         </w:rPr>
-        <w:t xml:space="preserve">2/1B, </w:t>
-      </w:r>
-      <w:proofErr w:type="spellStart"/>
-      <w:r>
-        <w:rPr>
-          <w:rFonts w:cstheme="minorHAnsi"/>
-          <w:sz w:val="20"/>
-          <w:szCs w:val="20"/>
-        </w:rPr>
-        <w:t>Penangu</w:t>
-      </w:r>
-      <w:proofErr w:type="spellEnd"/>
-      <w:r>
-        <w:rPr>
-          <w:rFonts w:cstheme="minorHAnsi"/>
-          <w:sz w:val="20"/>
-          <w:szCs w:val="20"/>
-        </w:rPr>
-        <w:t xml:space="preserve"> Ramasamy street, Vidyanagar</w:t>
+        <w:t>2/1B, Penangu Ramasamy street, Vidyanagar</w:t>
       </w:r>
       <w:r>
         <w:rPr>
@@ -118,68 +100,32 @@
       <w:pPr>
         <w:pStyle w:val="ContactInfo"/>
         <w:rPr>
+          <w:rFonts w:cstheme="minorHAnsi"/>
+          <w:sz w:val="20"/>
+          <w:szCs w:val="20"/>
+        </w:rPr>
+      </w:pPr>
+      <w:hyperlink r:id="rId8" w:history="1">
+        <w:r>
+          <w:rPr>
+            <w:rStyle w:val="Hyperlink"/>
+            <w:rFonts w:cstheme="minorHAnsi"/>
+            <w:sz w:val="20"/>
+            <w:szCs w:val="20"/>
+          </w:rPr>
+          <w:t>vishnubhadri@hotmail.com</w:t>
+        </w:r>
+      </w:hyperlink>
+    </w:p>
+    <w:p>
+      <w:pPr>
+        <w:pStyle w:val="ContactInfo"/>
+        <w:rPr>
           <w:rFonts w:asciiTheme="majorHAnsi" w:hAnsiTheme="majorHAnsi" w:cstheme="majorHAnsi"/>
           <w:sz w:val="20"/>
           <w:szCs w:val="20"/>
         </w:rPr>
       </w:pPr>
-      <w:r>
-        <w:rPr>
-          <w:noProof/>
-        </w:rPr>
-        <w:drawing>
-          <wp:inline distT="0" distB="0" distL="0" distR="0" wp14:anchorId="1017FB0D" wp14:editId="4A82E643">
-            <wp:extent cx="228600" cy="228600"/>
-            <wp:effectExtent l="0" t="0" r="0" b="0"/>
-            <wp:docPr id="3" name="Picture 3" descr="mailto:vishnubhadri@hotmail.com">
-              <a:hlinkClick xmlns:a="http://schemas.openxmlformats.org/drawingml/2006/main" r:id="rId8"/>
-            </wp:docPr>
-            <wp:cNvGraphicFramePr>
-              <a:graphicFrameLocks xmlns:a="http://schemas.openxmlformats.org/drawingml/2006/main" noChangeAspect="1"/>
-            </wp:cNvGraphicFramePr>
-            <a:graphic xmlns:a="http://schemas.openxmlformats.org/drawingml/2006/main">
-              <a:graphicData uri="http://schemas.openxmlformats.org/drawingml/2006/picture">
-                <pic:pic xmlns:pic="http://schemas.openxmlformats.org/drawingml/2006/picture">
-                  <pic:nvPicPr>
-                    <pic:cNvPr id="3" name="Picture 3" descr="mailto:vishnubhadri@hotmail.com">
-                      <a:hlinkClick r:id="rId8"/>
-                    </pic:cNvPr>
-                    <pic:cNvPicPr>
-                      <a:picLocks noChangeAspect="1" noChangeArrowheads="1"/>
-                    </pic:cNvPicPr>
-                  </pic:nvPicPr>
-                  <pic:blipFill>
-                    <a:blip r:embed="rId9" cstate="print">
-                      <a:extLst>
-                        <a:ext uri="{28A0092B-C50C-407E-A947-70E740481C1C}">
-                          <a14:useLocalDpi xmlns:a14="http://schemas.microsoft.com/office/drawing/2010/main" val="0"/>
-                        </a:ext>
-                      </a:extLst>
-                    </a:blip>
-                    <a:srcRect/>
-                    <a:stretch>
-                      <a:fillRect/>
-                    </a:stretch>
-                  </pic:blipFill>
-                  <pic:spPr bwMode="auto">
-                    <a:xfrm>
-                      <a:off x="0" y="0"/>
-                      <a:ext cx="228600" cy="228600"/>
-                    </a:xfrm>
-                    <a:prstGeom prst="rect">
-                      <a:avLst/>
-                    </a:prstGeom>
-                    <a:noFill/>
-                    <a:ln>
-                      <a:noFill/>
-                    </a:ln>
-                  </pic:spPr>
-                </pic:pic>
-              </a:graphicData>
-            </a:graphic>
-          </wp:inline>
-        </w:drawing>
-      </w:r>
       <w:r>
         <w:rPr>
           <w:noProof/>
@@ -195,7 +141,7 @@
             <wp:extent cx="268816" cy="228600"/>
             <wp:effectExtent l="0" t="0" r="0" b="0"/>
             <wp:docPr id="1" name="Picture 1" descr="https://www.linkedin.com/in/vishnu-raj-sivakumar/">
-              <a:hlinkClick xmlns:a="http://schemas.openxmlformats.org/drawingml/2006/main" r:id="rId10"/>
+              <a:hlinkClick xmlns:a="http://schemas.openxmlformats.org/drawingml/2006/main" r:id="rId9"/>
             </wp:docPr>
             <wp:cNvGraphicFramePr>
               <a:graphicFrameLocks xmlns:a="http://schemas.openxmlformats.org/drawingml/2006/main" noChangeAspect="1"/>
@@ -205,14 +151,14 @@
                 <pic:pic xmlns:pic="http://schemas.openxmlformats.org/drawingml/2006/picture">
                   <pic:nvPicPr>
                     <pic:cNvPr id="1" name="Picture 1" descr="https://www.linkedin.com/in/vishnu-raj-sivakumar/">
-                      <a:hlinkClick r:id="rId10"/>
+                      <a:hlinkClick r:id="rId9"/>
                     </pic:cNvPr>
                     <pic:cNvPicPr>
                       <a:picLocks noChangeAspect="1" noChangeArrowheads="1"/>
                     </pic:cNvPicPr>
                   </pic:nvPicPr>
                   <pic:blipFill>
-                    <a:blip r:embed="rId11" cstate="print">
+                    <a:blip r:embed="rId10" cstate="print">
                       <a:extLst>
                         <a:ext uri="{28A0092B-C50C-407E-A947-70E740481C1C}">
                           <a14:useLocalDpi xmlns:a14="http://schemas.microsoft.com/office/drawing/2010/main" val="0"/>
@@ -252,7 +198,7 @@
             <wp:extent cx="228600" cy="228600"/>
             <wp:effectExtent l="0" t="0" r="0" b="0"/>
             <wp:docPr id="2" name="Picture 2" descr="https://github.com/vishnubhadri/">
-              <a:hlinkClick xmlns:a="http://schemas.openxmlformats.org/drawingml/2006/main" r:id="rId12"/>
+              <a:hlinkClick xmlns:a="http://schemas.openxmlformats.org/drawingml/2006/main" r:id="rId11"/>
               <a:extLst xmlns:a="http://schemas.openxmlformats.org/drawingml/2006/main">
                 <a:ext uri="{C183D7F6-B498-43B3-948B-1728B52AA6E4}">
                   <adec:decorative xmlns:adec="http://schemas.microsoft.com/office/drawing/2017/decorative" val="0"/>
@@ -267,7 +213,7 @@
                 <pic:pic xmlns:pic="http://schemas.openxmlformats.org/drawingml/2006/picture">
                   <pic:nvPicPr>
                     <pic:cNvPr id="2" name="Picture 2" descr="https://github.com/vishnubhadri/">
-                      <a:hlinkClick r:id="rId12"/>
+                      <a:hlinkClick r:id="rId11"/>
                       <a:extLst>
                         <a:ext uri="{C183D7F6-B498-43B3-948B-1728B52AA6E4}">
                           <adec:decorative xmlns:adec="http://schemas.microsoft.com/office/drawing/2017/decorative" val="0"/>
@@ -279,7 +225,7 @@
                     </pic:cNvPicPr>
                   </pic:nvPicPr>
                   <pic:blipFill>
-                    <a:blip r:embed="rId13" cstate="print">
+                    <a:blip r:embed="rId12" cstate="print">
                       <a:extLst>
                         <a:ext uri="{28A0092B-C50C-407E-A947-70E740481C1C}">
                           <a14:useLocalDpi xmlns:a14="http://schemas.microsoft.com/office/drawing/2010/main" val="0"/>
@@ -1658,6 +1604,7 @@
                 <w:sz w:val="20"/>
                 <w:szCs w:val="20"/>
               </w:rPr>
+              <w:lastRenderedPageBreak/>
               <w:t>Achievements</w:t>
             </w:r>
             <w:r>
@@ -3155,7 +3102,7 @@
       </w:pPr>
     </w:p>
     <w:sectPr>
-      <w:headerReference w:type="default" r:id="rId14"/>
+      <w:headerReference w:type="default" r:id="rId13"/>
       <w:pgSz w:w="12240" w:h="15840"/>
       <w:pgMar w:top="1440" w:right="1800" w:bottom="1080" w:left="1800" w:header="720" w:footer="720" w:gutter="0"/>
       <w:cols w:space="720"/>
@@ -6917,6 +6864,7 @@
     <w:rsid w:val="00A779C4"/>
     <w:rsid w:val="00AA5C5D"/>
     <w:rsid w:val="00BB52B0"/>
+    <w:rsid w:val="00DB6EB9"/>
     <w:rsid w:val="00E21031"/>
     <w:rsid w:val="00E46C4A"/>
     <w:rsid w:val="00E55688"/>

</xml_diff>

<commit_message>
Based on Request from thoughtworks added Gmail logo.
</commit_message>
<xml_diff>
--- a/Vishnuraj_se_resume.docx
+++ b/Vishnuraj_se_resume.docx
@@ -43,7 +43,25 @@
           <w:sz w:val="20"/>
           <w:szCs w:val="20"/>
         </w:rPr>
-        <w:t>2/1B, Penangu Ramasamy street, Vidyanagar</w:t>
+        <w:t xml:space="preserve">2/1B, </w:t>
+      </w:r>
+      <w:proofErr w:type="spellStart"/>
+      <w:r>
+        <w:rPr>
+          <w:rFonts w:cstheme="minorHAnsi"/>
+          <w:sz w:val="20"/>
+          <w:szCs w:val="20"/>
+        </w:rPr>
+        <w:t>Penangu</w:t>
+      </w:r>
+      <w:proofErr w:type="spellEnd"/>
+      <w:r>
+        <w:rPr>
+          <w:rFonts w:cstheme="minorHAnsi"/>
+          <w:sz w:val="20"/>
+          <w:szCs w:val="20"/>
+        </w:rPr>
+        <w:t xml:space="preserve"> Ramasamy street, Vidyanagar</w:t>
       </w:r>
       <w:r>
         <w:rPr>
@@ -137,11 +155,11 @@
           <w:noProof/>
         </w:rPr>
         <w:drawing>
-          <wp:inline distT="0" distB="0" distL="0" distR="0" wp14:anchorId="0058BFC9" wp14:editId="32B6FA9E">
+          <wp:inline distT="0" distB="0" distL="0" distR="0" wp14:anchorId="0058BFC9" wp14:editId="6925A582">
             <wp:extent cx="268816" cy="228600"/>
             <wp:effectExtent l="0" t="0" r="0" b="0"/>
             <wp:docPr id="1" name="Picture 1" descr="https://www.linkedin.com/in/vishnu-raj-sivakumar/">
-              <a:hlinkClick xmlns:a="http://schemas.openxmlformats.org/drawingml/2006/main" r:id="rId9"/>
+              <a:hlinkClick xmlns:a="http://schemas.openxmlformats.org/drawingml/2006/main" r:id="rId9" tooltip="Linkedin"/>
             </wp:docPr>
             <wp:cNvGraphicFramePr>
               <a:graphicFrameLocks xmlns:a="http://schemas.openxmlformats.org/drawingml/2006/main" noChangeAspect="1"/>
@@ -151,7 +169,7 @@
                 <pic:pic xmlns:pic="http://schemas.openxmlformats.org/drawingml/2006/picture">
                   <pic:nvPicPr>
                     <pic:cNvPr id="1" name="Picture 1" descr="https://www.linkedin.com/in/vishnu-raj-sivakumar/">
-                      <a:hlinkClick r:id="rId9"/>
+                      <a:hlinkClick r:id="rId9" tooltip="Linkedin"/>
                     </pic:cNvPr>
                     <pic:cNvPicPr>
                       <a:picLocks noChangeAspect="1" noChangeArrowheads="1"/>
@@ -194,11 +212,11 @@
           <w:noProof/>
         </w:rPr>
         <w:drawing>
-          <wp:inline distT="0" distB="0" distL="0" distR="0" wp14:anchorId="76EF7B7D" wp14:editId="307AD1C2">
+          <wp:inline distT="0" distB="0" distL="0" distR="0" wp14:anchorId="76EF7B7D" wp14:editId="644B5473">
             <wp:extent cx="228600" cy="228600"/>
             <wp:effectExtent l="0" t="0" r="0" b="0"/>
             <wp:docPr id="2" name="Picture 2" descr="https://github.com/vishnubhadri/">
-              <a:hlinkClick xmlns:a="http://schemas.openxmlformats.org/drawingml/2006/main" r:id="rId11"/>
+              <a:hlinkClick xmlns:a="http://schemas.openxmlformats.org/drawingml/2006/main" r:id="rId11" tooltip="Github"/>
               <a:extLst xmlns:a="http://schemas.openxmlformats.org/drawingml/2006/main">
                 <a:ext uri="{C183D7F6-B498-43B3-948B-1728B52AA6E4}">
                   <adec:decorative xmlns:adec="http://schemas.microsoft.com/office/drawing/2017/decorative" val="0"/>
@@ -213,7 +231,7 @@
                 <pic:pic xmlns:pic="http://schemas.openxmlformats.org/drawingml/2006/picture">
                   <pic:nvPicPr>
                     <pic:cNvPr id="2" name="Picture 2" descr="https://github.com/vishnubhadri/">
-                      <a:hlinkClick r:id="rId11"/>
+                      <a:hlinkClick r:id="rId11" tooltip="Github"/>
                       <a:extLst>
                         <a:ext uri="{C183D7F6-B498-43B3-948B-1728B52AA6E4}">
                           <adec:decorative xmlns:adec="http://schemas.microsoft.com/office/drawing/2017/decorative" val="0"/>
@@ -226,6 +244,69 @@
                   </pic:nvPicPr>
                   <pic:blipFill>
                     <a:blip r:embed="rId12" cstate="print">
+                      <a:extLst>
+                        <a:ext uri="{28A0092B-C50C-407E-A947-70E740481C1C}">
+                          <a14:useLocalDpi xmlns:a14="http://schemas.microsoft.com/office/drawing/2010/main" val="0"/>
+                        </a:ext>
+                      </a:extLst>
+                    </a:blip>
+                    <a:srcRect/>
+                    <a:stretch>
+                      <a:fillRect/>
+                    </a:stretch>
+                  </pic:blipFill>
+                  <pic:spPr bwMode="auto">
+                    <a:xfrm>
+                      <a:off x="0" y="0"/>
+                      <a:ext cx="228600" cy="228600"/>
+                    </a:xfrm>
+                    <a:prstGeom prst="rect">
+                      <a:avLst/>
+                    </a:prstGeom>
+                    <a:noFill/>
+                    <a:ln>
+                      <a:noFill/>
+                    </a:ln>
+                  </pic:spPr>
+                </pic:pic>
+              </a:graphicData>
+            </a:graphic>
+          </wp:inline>
+        </w:drawing>
+      </w:r>
+      <w:r>
+        <w:rPr>
+          <w:noProof/>
+        </w:rPr>
+        <w:t xml:space="preserve"> </w:t>
+      </w:r>
+      <w:r>
+        <w:rPr>
+          <w:noProof/>
+        </w:rPr>
+        <w:drawing>
+          <wp:inline distT="0" distB="0" distL="0" distR="0" wp14:anchorId="76C892DE" wp14:editId="38F3B305">
+            <wp:extent cx="228600" cy="228600"/>
+            <wp:effectExtent l="0" t="0" r="0" b="0"/>
+            <wp:docPr id="3" name="Picture 3" descr="mailto:vishnubhadrii@gmail.com">
+              <a:hlinkClick xmlns:a="http://schemas.openxmlformats.org/drawingml/2006/main" r:id="rId13" tooltip="Gmail"/>
+            </wp:docPr>
+            <wp:cNvGraphicFramePr>
+              <a:graphicFrameLocks xmlns:a="http://schemas.openxmlformats.org/drawingml/2006/main" noChangeAspect="1"/>
+            </wp:cNvGraphicFramePr>
+            <a:graphic xmlns:a="http://schemas.openxmlformats.org/drawingml/2006/main">
+              <a:graphicData uri="http://schemas.openxmlformats.org/drawingml/2006/picture">
+                <pic:pic xmlns:pic="http://schemas.openxmlformats.org/drawingml/2006/picture">
+                  <pic:nvPicPr>
+                    <pic:cNvPr id="3" name="Picture 3" descr="mailto:vishnubhadrii@gmail.com">
+                      <a:hlinkClick r:id="rId13" tooltip="Gmail"/>
+                    </pic:cNvPr>
+                    <pic:cNvPicPr>
+                      <a:picLocks noChangeAspect="1" noChangeArrowheads="1"/>
+                    </pic:cNvPicPr>
+                  </pic:nvPicPr>
+                  <pic:blipFill>
+                    <a:blip r:embed="rId14" cstate="print">
                       <a:extLst>
                         <a:ext uri="{28A0092B-C50C-407E-A947-70E740481C1C}">
                           <a14:useLocalDpi xmlns:a14="http://schemas.microsoft.com/office/drawing/2010/main" val="0"/>
@@ -3102,7 +3183,7 @@
       </w:pPr>
     </w:p>
     <w:sectPr>
-      <w:headerReference w:type="default" r:id="rId13"/>
+      <w:headerReference w:type="default" r:id="rId15"/>
       <w:pgSz w:w="12240" w:h="15840"/>
       <w:pgMar w:top="1440" w:right="1800" w:bottom="1080" w:left="1800" w:header="720" w:footer="720" w:gutter="0"/>
       <w:cols w:space="720"/>
@@ -6856,6 +6937,7 @@
     <w:rsid w:val="00194DD3"/>
     <w:rsid w:val="00290EBC"/>
     <w:rsid w:val="003D2D18"/>
+    <w:rsid w:val="00536C5A"/>
     <w:rsid w:val="005832EB"/>
     <w:rsid w:val="00651520"/>
     <w:rsid w:val="007560EB"/>

</xml_diff>

<commit_message>
Change contact details based on LinkedIn resume template. Change address
</commit_message>
<xml_diff>
--- a/Vishnuraj_se_resume.docx
+++ b/Vishnuraj_se_resume.docx
@@ -7,77 +7,62 @@
         <w:pStyle w:val="ContactInfo"/>
         <w:rPr>
           <w:rFonts w:cstheme="minorHAnsi"/>
-          <w:sz w:val="20"/>
-          <w:szCs w:val="20"/>
+          <w:sz w:val="40"/>
+          <w:szCs w:val="40"/>
         </w:rPr>
       </w:pPr>
       <w:r>
         <w:rPr>
           <w:rFonts w:cstheme="minorHAnsi"/>
-          <w:sz w:val="20"/>
-          <w:szCs w:val="20"/>
+          <w:sz w:val="40"/>
+          <w:szCs w:val="40"/>
         </w:rPr>
-        <w:t xml:space="preserve">P.S. </w:t>
+        <w:t>Vishnuraj</w:t>
       </w:r>
       <w:r>
         <w:rPr>
           <w:rFonts w:cstheme="minorHAnsi"/>
+          <w:sz w:val="40"/>
+          <w:szCs w:val="40"/>
+        </w:rPr>
+        <w:t xml:space="preserve"> P.S.</w:t>
+      </w:r>
+    </w:p>
+    <w:p>
+      <w:pPr>
+        <w:pStyle w:val="ContactInfo"/>
+        <w:rPr>
           <w:sz w:val="20"/>
           <w:szCs w:val="20"/>
         </w:rPr>
-        <w:t>Vishnuraj</w:t>
-      </w:r>
-    </w:p>
-    <w:p>
-      <w:pPr>
-        <w:pStyle w:val="ContactInfo"/>
+      </w:pPr>
+      <w:r>
         <w:rPr>
-          <w:rFonts w:cstheme="minorHAnsi"/>
           <w:sz w:val="20"/>
           <w:szCs w:val="20"/>
         </w:rPr>
-      </w:pPr>
+        <w:t>Chennai</w:t>
+      </w:r>
       <w:r>
         <w:rPr>
-          <w:rFonts w:cstheme="minorHAnsi"/>
           <w:sz w:val="20"/>
           <w:szCs w:val="20"/>
         </w:rPr>
-        <w:t xml:space="preserve">2/1B, </w:t>
+        <w:t>, Tamil Nadu</w:t>
       </w:r>
-      <w:proofErr w:type="spellStart"/>
       <w:r>
         <w:rPr>
-          <w:rFonts w:cstheme="minorHAnsi"/>
           <w:sz w:val="20"/>
           <w:szCs w:val="20"/>
         </w:rPr>
-        <w:t>Penangu</w:t>
+        <w:t>,</w:t>
       </w:r>
-      <w:proofErr w:type="spellEnd"/>
       <w:r>
         <w:rPr>
-          <w:rFonts w:cstheme="minorHAnsi"/>
           <w:sz w:val="20"/>
           <w:szCs w:val="20"/>
         </w:rPr>
-        <w:t xml:space="preserve"> Ramasamy street, Vidyanagar</w:t>
-      </w:r>
-      <w:r>
-        <w:rPr>
-          <w:rFonts w:cstheme="minorHAnsi"/>
-          <w:sz w:val="20"/>
-          <w:szCs w:val="20"/>
-        </w:rPr>
-        <w:t xml:space="preserve">, </w:t>
-      </w:r>
-      <w:r>
-        <w:rPr>
-          <w:rFonts w:cstheme="minorHAnsi"/>
-          <w:sz w:val="20"/>
-          <w:szCs w:val="20"/>
-        </w:rPr>
-        <w:t>Salem, 636003</w:t>
+        <w:t xml:space="preserve"> India</w:t>
       </w:r>
     </w:p>
     <w:p>
@@ -113,10 +98,19 @@
         </w:rPr>
         <w:t>30617</w:t>
       </w:r>
+      <w:r>
+        <w:rPr>
+          <w:rFonts w:cstheme="minorHAnsi"/>
+          <w:sz w:val="20"/>
+          <w:szCs w:val="20"/>
+        </w:rPr>
+        <w:t>,</w:t>
+      </w:r>
     </w:p>
     <w:p>
       <w:pPr>
         <w:pStyle w:val="ContactInfo"/>
+        <w:spacing w:line="480" w:lineRule="auto"/>
         <w:rPr>
           <w:rFonts w:cstheme="minorHAnsi"/>
           <w:sz w:val="20"/>
@@ -138,6 +132,7 @@
     <w:p>
       <w:pPr>
         <w:pStyle w:val="ContactInfo"/>
+        <w:spacing w:line="480" w:lineRule="auto"/>
         <w:rPr>
           <w:rFonts w:asciiTheme="majorHAnsi" w:hAnsiTheme="majorHAnsi" w:cstheme="majorHAnsi"/>
           <w:sz w:val="20"/>
@@ -1515,6 +1510,7 @@
                 <w:sz w:val="20"/>
                 <w:szCs w:val="20"/>
               </w:rPr>
+              <w:lastRenderedPageBreak/>
               <w:t>TAGIC Non-Rater</w:t>
             </w:r>
             <w:r>
@@ -1619,16 +1615,7 @@
                 <w:sz w:val="20"/>
                 <w:szCs w:val="20"/>
               </w:rPr>
-              <w:t xml:space="preserve">Policy flow insurance project with special features like UW referral, UW </w:t>
-            </w:r>
-            <w:r>
-              <w:rPr>
-                <w:rFonts w:cstheme="minorHAnsi"/>
-                <w:sz w:val="20"/>
-                <w:szCs w:val="20"/>
-              </w:rPr>
-              <w:lastRenderedPageBreak/>
-              <w:t xml:space="preserve">Escalation Matrix. Working as </w:t>
+              <w:t xml:space="preserve">Policy flow insurance project with special features like UW referral, UW Escalation Matrix. Working as </w:t>
             </w:r>
             <w:r>
               <w:rPr>
@@ -6935,9 +6922,11 @@
   </w:compat>
   <w:rsids>
     <w:rsidRoot w:val="003D2D18"/>
+    <w:rsid w:val="001553A0"/>
     <w:rsid w:val="00194DD3"/>
     <w:rsid w:val="00200BF1"/>
     <w:rsid w:val="00290EBC"/>
+    <w:rsid w:val="00364A86"/>
     <w:rsid w:val="003D2D18"/>
     <w:rsid w:val="00536C5A"/>
     <w:rsid w:val="005832EB"/>

</xml_diff>

<commit_message>
Added Multithreading in skills. Move Angular to Proficient
</commit_message>
<xml_diff>
--- a/Vishnuraj_se_resume.docx
+++ b/Vishnuraj_se_resume.docx
@@ -698,6 +698,22 @@
           <w:sz w:val="20"/>
           <w:szCs w:val="20"/>
         </w:rPr>
+        <w:t xml:space="preserve">, </w:t>
+      </w:r>
+      <w:r>
+        <w:rPr>
+          <w:rFonts w:cstheme="minorHAnsi"/>
+          <w:sz w:val="20"/>
+          <w:szCs w:val="20"/>
+        </w:rPr>
+        <w:t>Angular</w:t>
+      </w:r>
+      <w:r>
+        <w:rPr>
+          <w:rFonts w:cstheme="minorHAnsi"/>
+          <w:sz w:val="20"/>
+          <w:szCs w:val="20"/>
+        </w:rPr>
         <w:t>.</w:t>
       </w:r>
     </w:p>
@@ -728,7 +744,23 @@
           <w:sz w:val="20"/>
           <w:szCs w:val="20"/>
         </w:rPr>
-        <w:t>Data Structures, Angular</w:t>
+        <w:t>Data Structures,</w:t>
+      </w:r>
+      <w:r>
+        <w:rPr>
+          <w:rFonts w:cstheme="minorHAnsi"/>
+          <w:sz w:val="20"/>
+          <w:szCs w:val="20"/>
+        </w:rPr>
+        <w:t xml:space="preserve"> </w:t>
+      </w:r>
+      <w:r>
+        <w:rPr>
+          <w:rFonts w:cstheme="minorHAnsi"/>
+          <w:sz w:val="20"/>
+          <w:szCs w:val="20"/>
+        </w:rPr>
+        <w:t>Multithreading</w:t>
       </w:r>
       <w:r>
         <w:rPr>
@@ -2219,7 +2251,41 @@
                 <w:sz w:val="20"/>
                 <w:szCs w:val="20"/>
               </w:rPr>
-              <w:t xml:space="preserve"> and Written Monolithic services in </w:t>
+              <w:t xml:space="preserve"> and Written Monolithic services</w:t>
+            </w:r>
+            <w:r>
+              <w:rPr>
+                <w:rFonts w:cstheme="minorHAnsi"/>
+                <w:sz w:val="20"/>
+                <w:szCs w:val="20"/>
+              </w:rPr>
+              <w:t xml:space="preserve"> and </w:t>
+            </w:r>
+            <w:r>
+              <w:rPr>
+                <w:rFonts w:cstheme="minorHAnsi"/>
+                <w:b/>
+                <w:bCs/>
+                <w:sz w:val="20"/>
+                <w:szCs w:val="20"/>
+              </w:rPr>
+              <w:t>Multithreading</w:t>
+            </w:r>
+            <w:r>
+              <w:rPr>
+                <w:rFonts w:cstheme="minorHAnsi"/>
+                <w:sz w:val="20"/>
+                <w:szCs w:val="20"/>
+              </w:rPr>
+              <w:t xml:space="preserve"> Program</w:t>
+            </w:r>
+            <w:r>
+              <w:rPr>
+                <w:rFonts w:cstheme="minorHAnsi"/>
+                <w:sz w:val="20"/>
+                <w:szCs w:val="20"/>
+              </w:rPr>
+              <w:t xml:space="preserve"> in </w:t>
             </w:r>
             <w:r>
               <w:rPr>
@@ -6936,6 +7002,7 @@
     <w:rsid w:val="00A515A9"/>
     <w:rsid w:val="00A779C4"/>
     <w:rsid w:val="00AA5C5D"/>
+    <w:rsid w:val="00B32206"/>
     <w:rsid w:val="00BB52B0"/>
     <w:rsid w:val="00D563E4"/>
     <w:rsid w:val="00DB6EB9"/>

</xml_diff>

<commit_message>
Added design pattern in skills.
</commit_message>
<xml_diff>
--- a/Vishnuraj_se_resume.docx
+++ b/Vishnuraj_se_resume.docx
@@ -768,6 +768,14 @@
           <w:sz w:val="20"/>
           <w:szCs w:val="20"/>
         </w:rPr>
+        <w:t>, Design Pattern</w:t>
+      </w:r>
+      <w:r>
+        <w:rPr>
+          <w:rFonts w:cstheme="minorHAnsi"/>
+          <w:sz w:val="20"/>
+          <w:szCs w:val="20"/>
+        </w:rPr>
         <w:t>.</w:t>
       </w:r>
     </w:p>
@@ -1278,7 +1286,23 @@
                 <w:sz w:val="20"/>
                 <w:szCs w:val="20"/>
               </w:rPr>
-              <w:t>cheduling the meetings between the companies and gathering the information of the people who are traveling from one place to other and their accommodation details.</w:t>
+              <w:t xml:space="preserve">cheduling the meetings between the companies and gathering the information of the people who are traveling from one place to </w:t>
+            </w:r>
+            <w:r>
+              <w:rPr>
+                <w:rFonts w:cstheme="minorHAnsi"/>
+                <w:sz w:val="20"/>
+                <w:szCs w:val="20"/>
+              </w:rPr>
+              <w:t>an</w:t>
+            </w:r>
+            <w:r>
+              <w:rPr>
+                <w:rFonts w:cstheme="minorHAnsi"/>
+                <w:sz w:val="20"/>
+                <w:szCs w:val="20"/>
+              </w:rPr>
+              <w:t>other and their accommodation details.</w:t>
             </w:r>
             <w:r>
               <w:rPr>
@@ -1320,7 +1344,23 @@
                 <w:sz w:val="20"/>
                 <w:szCs w:val="20"/>
               </w:rPr>
-              <w:t>JavaScript, jQuery and Java Servlet</w:t>
+              <w:t>JavaScript, jQuery</w:t>
+            </w:r>
+            <w:r>
+              <w:rPr>
+                <w:rFonts w:cstheme="minorHAnsi"/>
+                <w:sz w:val="20"/>
+                <w:szCs w:val="20"/>
+              </w:rPr>
+              <w:t>,</w:t>
+            </w:r>
+            <w:r>
+              <w:rPr>
+                <w:rFonts w:cstheme="minorHAnsi"/>
+                <w:sz w:val="20"/>
+                <w:szCs w:val="20"/>
+              </w:rPr>
+              <w:t xml:space="preserve"> and Java Servlet</w:t>
             </w:r>
             <w:r>
               <w:rPr>
@@ -1453,6 +1493,14 @@
                 <w:sz w:val="20"/>
                 <w:szCs w:val="20"/>
               </w:rPr>
+              <w:t>,</w:t>
+            </w:r>
+            <w:r>
+              <w:rPr>
+                <w:rFonts w:cstheme="minorHAnsi"/>
+                <w:sz w:val="20"/>
+                <w:szCs w:val="20"/>
+              </w:rPr>
               <w:t xml:space="preserve"> and </w:t>
             </w:r>
             <w:r>
@@ -1469,7 +1517,23 @@
                 <w:sz w:val="20"/>
                 <w:szCs w:val="20"/>
               </w:rPr>
-              <w:t xml:space="preserve"> with details, log, statement and report for each flow. Primarily Worked as </w:t>
+              <w:t xml:space="preserve"> with details, log, statement</w:t>
+            </w:r>
+            <w:r>
+              <w:rPr>
+                <w:rFonts w:cstheme="minorHAnsi"/>
+                <w:sz w:val="20"/>
+                <w:szCs w:val="20"/>
+              </w:rPr>
+              <w:t>,</w:t>
+            </w:r>
+            <w:r>
+              <w:rPr>
+                <w:rFonts w:cstheme="minorHAnsi"/>
+                <w:sz w:val="20"/>
+                <w:szCs w:val="20"/>
+              </w:rPr>
+              <w:t xml:space="preserve"> and report for each flow. Primarily Worked as </w:t>
             </w:r>
             <w:r>
               <w:rPr>
@@ -1639,6 +1703,14 @@
                 <w:sz w:val="20"/>
                 <w:szCs w:val="20"/>
               </w:rPr>
+              <w:t>,</w:t>
+            </w:r>
+            <w:r>
+              <w:rPr>
+                <w:rFonts w:cstheme="minorHAnsi"/>
+                <w:sz w:val="20"/>
+                <w:szCs w:val="20"/>
+              </w:rPr>
               <w:t xml:space="preserve"> and </w:t>
             </w:r>
             <w:r>
@@ -1665,7 +1737,23 @@
                 <w:sz w:val="20"/>
                 <w:szCs w:val="20"/>
               </w:rPr>
-              <w:t xml:space="preserve"> (Angular, Node.js and java)</w:t>
+              <w:t xml:space="preserve"> (Angular, Node.js</w:t>
+            </w:r>
+            <w:r>
+              <w:rPr>
+                <w:rFonts w:cstheme="minorHAnsi"/>
+                <w:sz w:val="20"/>
+                <w:szCs w:val="20"/>
+              </w:rPr>
+              <w:t>,</w:t>
+            </w:r>
+            <w:r>
+              <w:rPr>
+                <w:rFonts w:cstheme="minorHAnsi"/>
+                <w:sz w:val="20"/>
+                <w:szCs w:val="20"/>
+              </w:rPr>
+              <w:t xml:space="preserve"> and java)</w:t>
             </w:r>
             <w:r>
               <w:rPr>
@@ -1821,7 +1909,23 @@
                 <w:sz w:val="20"/>
                 <w:szCs w:val="20"/>
               </w:rPr>
-              <w:t xml:space="preserve"> for 2-4.</w:t>
+              <w:t xml:space="preserve"> for </w:t>
+            </w:r>
+            <w:r>
+              <w:rPr>
+                <w:rFonts w:cstheme="minorHAnsi"/>
+                <w:sz w:val="20"/>
+                <w:szCs w:val="20"/>
+              </w:rPr>
+              <w:t>7</w:t>
+            </w:r>
+            <w:r>
+              <w:rPr>
+                <w:rFonts w:cstheme="minorHAnsi"/>
+                <w:sz w:val="20"/>
+                <w:szCs w:val="20"/>
+              </w:rPr>
+              <w:t>.</w:t>
             </w:r>
           </w:p>
           <w:p>
@@ -1907,6 +2011,14 @@
                 <w:sz w:val="20"/>
                 <w:szCs w:val="20"/>
               </w:rPr>
+              <w:t>,</w:t>
+            </w:r>
+            <w:r>
+              <w:rPr>
+                <w:rFonts w:cstheme="minorHAnsi"/>
+                <w:sz w:val="20"/>
+                <w:szCs w:val="20"/>
+              </w:rPr>
               <w:t xml:space="preserve"> and Client</w:t>
             </w:r>
             <w:r>
@@ -1971,7 +2083,7 @@
                 <w:sz w:val="20"/>
                 <w:szCs w:val="20"/>
               </w:rPr>
-              <w:t xml:space="preserve"> (MVC, Singleton, Prototype).</w:t>
+              <w:t>.</w:t>
             </w:r>
           </w:p>
           <w:p>
@@ -2477,15 +2589,31 @@
                 <w:sz w:val="20"/>
                 <w:szCs w:val="20"/>
               </w:rPr>
-              <w:t xml:space="preserve">others </w:t>
-            </w:r>
-            <w:r>
-              <w:rPr>
-                <w:rFonts w:cstheme="minorHAnsi"/>
-                <w:sz w:val="20"/>
-                <w:szCs w:val="20"/>
-              </w:rPr>
-              <w:t>process of development</w:t>
+              <w:t xml:space="preserve">with </w:t>
+            </w:r>
+            <w:r>
+              <w:rPr>
+                <w:rFonts w:cstheme="minorHAnsi"/>
+                <w:sz w:val="20"/>
+                <w:szCs w:val="20"/>
+              </w:rPr>
+              <w:t>other</w:t>
+            </w:r>
+            <w:r>
+              <w:rPr>
+                <w:rFonts w:cstheme="minorHAnsi"/>
+                <w:sz w:val="20"/>
+                <w:szCs w:val="20"/>
+              </w:rPr>
+              <w:t xml:space="preserve"> progress</w:t>
+            </w:r>
+            <w:r>
+              <w:rPr>
+                <w:rFonts w:cstheme="minorHAnsi"/>
+                <w:sz w:val="20"/>
+                <w:szCs w:val="20"/>
+              </w:rPr>
+              <w:t xml:space="preserve"> of development</w:t>
             </w:r>
             <w:r>
               <w:rPr>
@@ -6994,9 +7122,11 @@
     <w:rsid w:val="00290EBC"/>
     <w:rsid w:val="00364A86"/>
     <w:rsid w:val="003D2D18"/>
+    <w:rsid w:val="004C7597"/>
     <w:rsid w:val="00502D5C"/>
     <w:rsid w:val="00536C5A"/>
     <w:rsid w:val="005832EB"/>
+    <w:rsid w:val="006172AC"/>
     <w:rsid w:val="00651520"/>
     <w:rsid w:val="007560EB"/>
     <w:rsid w:val="009743DC"/>

</xml_diff>

<commit_message>
Change experience to 3 years
</commit_message>
<xml_diff>
--- a/Vishnuraj_se_resume.docx
+++ b/Vishnuraj_se_resume.docx
@@ -431,7 +431,7 @@
                 <w:sz w:val="20"/>
                 <w:szCs w:val="20"/>
               </w:rPr>
-              <w:t>Experienced 2</w:t>
+              <w:t xml:space="preserve">Experienced </w:t>
             </w:r>
             <w:r>
               <w:rPr>
@@ -440,25 +440,7 @@
                 <w:sz w:val="20"/>
                 <w:szCs w:val="20"/>
               </w:rPr>
-              <w:t>.</w:t>
-            </w:r>
-            <w:r>
-              <w:rPr>
-                <w:rFonts w:cstheme="minorHAnsi"/>
-                <w:color w:val="0D0D0D" w:themeColor="text1" w:themeTint="F2"/>
-                <w:sz w:val="20"/>
-                <w:szCs w:val="20"/>
-              </w:rPr>
-              <w:t>5</w:t>
-            </w:r>
-            <w:r>
-              <w:rPr>
-                <w:rFonts w:cstheme="minorHAnsi"/>
-                <w:color w:val="0D0D0D" w:themeColor="text1" w:themeTint="F2"/>
-                <w:sz w:val="20"/>
-                <w:szCs w:val="20"/>
-              </w:rPr>
-              <w:t>+</w:t>
+              <w:t>3</w:t>
             </w:r>
             <w:r>
               <w:rPr>
@@ -7171,6 +7153,7 @@
     <w:rsid w:val="00290EBC"/>
     <w:rsid w:val="00364A86"/>
     <w:rsid w:val="003D2D18"/>
+    <w:rsid w:val="004275AA"/>
     <w:rsid w:val="004C7597"/>
     <w:rsid w:val="00502D5C"/>
     <w:rsid w:val="00536C5A"/>
@@ -7184,6 +7167,7 @@
     <w:rsid w:val="00AA5C5D"/>
     <w:rsid w:val="00B32206"/>
     <w:rsid w:val="00BB52B0"/>
+    <w:rsid w:val="00CB51B2"/>
     <w:rsid w:val="00D563E4"/>
     <w:rsid w:val="00DB6EB9"/>
     <w:rsid w:val="00E21031"/>

</xml_diff>

<commit_message>
Added Intellect in doc. Justified content.
</commit_message>
<xml_diff>
--- a/Vishnuraj_se_resume.docx
+++ b/Vishnuraj_se_resume.docx
@@ -1,10 +1,11 @@
 
 <file path=word/document.xml><?xml version="1.0" encoding="utf-8"?>
-<w:document xmlns:wpc="http://schemas.microsoft.com/office/word/2010/wordprocessingCanvas" xmlns:cx="http://schemas.microsoft.com/office/drawing/2014/chartex" xmlns:cx1="http://schemas.microsoft.com/office/drawing/2015/9/8/chartex" xmlns:cx2="http://schemas.microsoft.com/office/drawing/2015/10/21/chartex" xmlns:cx3="http://schemas.microsoft.com/office/drawing/2016/5/9/chartex" xmlns:cx4="http://schemas.microsoft.com/office/drawing/2016/5/10/chartex" xmlns:cx5="http://schemas.microsoft.com/office/drawing/2016/5/11/chartex" xmlns:cx6="http://schemas.microsoft.com/office/drawing/2016/5/12/chartex" xmlns:cx7="http://schemas.microsoft.com/office/drawing/2016/5/13/chartex" xmlns:cx8="http://schemas.microsoft.com/office/drawing/2016/5/14/chartex" xmlns:mc="http://schemas.openxmlformats.org/markup-compatibility/2006" xmlns:aink="http://schemas.microsoft.com/office/drawing/2016/ink" xmlns:am3d="http://schemas.microsoft.com/office/drawing/2017/model3d" xmlns:o="urn:schemas-microsoft-com:office:office" xmlns:r="http://schemas.openxmlformats.org/officeDocument/2006/relationships" xmlns:m="http://schemas.openxmlformats.org/officeDocument/2006/math" xmlns:v="urn:schemas-microsoft-com:vml" xmlns:wp14="http://schemas.microsoft.com/office/word/2010/wordprocessingDrawing" xmlns:wp="http://schemas.openxmlformats.org/drawingml/2006/wordprocessingDrawing" xmlns:w10="urn:schemas-microsoft-com:office:word" xmlns:w="http://schemas.openxmlformats.org/wordprocessingml/2006/main" xmlns:w14="http://schemas.microsoft.com/office/word/2010/wordml" xmlns:w15="http://schemas.microsoft.com/office/word/2012/wordml" xmlns:w16cex="http://schemas.microsoft.com/office/word/2018/wordml/cex" xmlns:w16cid="http://schemas.microsoft.com/office/word/2016/wordml/cid" xmlns:w16="http://schemas.microsoft.com/office/word/2018/wordml" xmlns:w16se="http://schemas.microsoft.com/office/word/2015/wordml/symex" xmlns:wpg="http://schemas.microsoft.com/office/word/2010/wordprocessingGroup" xmlns:wpi="http://schemas.microsoft.com/office/word/2010/wordprocessingInk" xmlns:wne="http://schemas.microsoft.com/office/word/2006/wordml" xmlns:wps="http://schemas.microsoft.com/office/word/2010/wordprocessingShape" mc:Ignorable="w14 w15 w16se w16cid w16 w16cex wp14">
+<w:document xmlns:wpc="http://schemas.microsoft.com/office/word/2010/wordprocessingCanvas" xmlns:cx="http://schemas.microsoft.com/office/drawing/2014/chartex" xmlns:cx1="http://schemas.microsoft.com/office/drawing/2015/9/8/chartex" xmlns:cx2="http://schemas.microsoft.com/office/drawing/2015/10/21/chartex" xmlns:cx3="http://schemas.microsoft.com/office/drawing/2016/5/9/chartex" xmlns:cx4="http://schemas.microsoft.com/office/drawing/2016/5/10/chartex" xmlns:cx5="http://schemas.microsoft.com/office/drawing/2016/5/11/chartex" xmlns:cx6="http://schemas.microsoft.com/office/drawing/2016/5/12/chartex" xmlns:cx7="http://schemas.microsoft.com/office/drawing/2016/5/13/chartex" xmlns:cx8="http://schemas.microsoft.com/office/drawing/2016/5/14/chartex" xmlns:mc="http://schemas.openxmlformats.org/markup-compatibility/2006" xmlns:aink="http://schemas.microsoft.com/office/drawing/2016/ink" xmlns:am3d="http://schemas.microsoft.com/office/drawing/2017/model3d" xmlns:o="urn:schemas-microsoft-com:office:office" xmlns:r="http://schemas.openxmlformats.org/officeDocument/2006/relationships" xmlns:m="http://schemas.openxmlformats.org/officeDocument/2006/math" xmlns:v="urn:schemas-microsoft-com:vml" xmlns:wp14="http://schemas.microsoft.com/office/word/2010/wordprocessingDrawing" xmlns:wp="http://schemas.openxmlformats.org/drawingml/2006/wordprocessingDrawing" xmlns:w10="urn:schemas-microsoft-com:office:word" xmlns:w="http://schemas.openxmlformats.org/wordprocessingml/2006/main" xmlns:w14="http://schemas.microsoft.com/office/word/2010/wordml" xmlns:w15="http://schemas.microsoft.com/office/word/2012/wordml" xmlns:w16cex="http://schemas.microsoft.com/office/word/2018/wordml/cex" xmlns:w16cid="http://schemas.microsoft.com/office/word/2016/wordml/cid" xmlns:w16="http://schemas.microsoft.com/office/word/2018/wordml" xmlns:w16sdtdh="http://schemas.microsoft.com/office/word/2020/wordml/sdtdatahash" xmlns:w16se="http://schemas.microsoft.com/office/word/2015/wordml/symex" xmlns:wpg="http://schemas.microsoft.com/office/word/2010/wordprocessingGroup" xmlns:wpi="http://schemas.microsoft.com/office/word/2010/wordprocessingInk" xmlns:wne="http://schemas.microsoft.com/office/word/2006/wordml" xmlns:wps="http://schemas.microsoft.com/office/word/2010/wordprocessingShape" mc:Ignorable="w14 w15 w16se w16cid w16 w16cex w16sdtdh wp14">
   <w:body>
     <w:p>
       <w:pPr>
         <w:pStyle w:val="ContactInfo"/>
+        <w:jc w:val="both"/>
         <w:rPr>
           <w:rFonts w:cstheme="minorHAnsi"/>
           <w:sz w:val="40"/>
@@ -31,6 +32,7 @@
     <w:p>
       <w:pPr>
         <w:pStyle w:val="ContactInfo"/>
+        <w:jc w:val="both"/>
         <w:rPr>
           <w:sz w:val="20"/>
           <w:szCs w:val="20"/>
@@ -68,6 +70,7 @@
     <w:p>
       <w:pPr>
         <w:pStyle w:val="ContactInfo"/>
+        <w:jc w:val="both"/>
         <w:rPr>
           <w:rFonts w:cstheme="minorHAnsi"/>
           <w:sz w:val="20"/>
@@ -111,6 +114,7 @@
       <w:pPr>
         <w:pStyle w:val="ContactInfo"/>
         <w:spacing w:line="480" w:lineRule="auto"/>
+        <w:jc w:val="both"/>
         <w:rPr>
           <w:rFonts w:cstheme="minorHAnsi"/>
           <w:sz w:val="20"/>
@@ -133,6 +137,7 @@
       <w:pPr>
         <w:pStyle w:val="ContactInfo"/>
         <w:spacing w:line="480" w:lineRule="auto"/>
+        <w:jc w:val="both"/>
         <w:rPr>
           <w:rFonts w:asciiTheme="majorHAnsi" w:hAnsiTheme="majorHAnsi" w:cstheme="majorHAnsi"/>
           <w:sz w:val="20"/>
@@ -418,6 +423,8 @@
           </w:tcPr>
           <w:p>
             <w:pPr>
+              <w:spacing w:line="360" w:lineRule="auto"/>
+              <w:jc w:val="both"/>
               <w:rPr>
                 <w:rFonts w:cstheme="minorHAnsi"/>
                 <w:sz w:val="20"/>
@@ -427,142 +434,112 @@
             <w:r>
               <w:rPr>
                 <w:rFonts w:cstheme="minorHAnsi"/>
-                <w:color w:val="0D0D0D" w:themeColor="text1" w:themeTint="F2"/>
-                <w:sz w:val="20"/>
-                <w:szCs w:val="20"/>
-              </w:rPr>
-              <w:t xml:space="preserve">Experienced </w:t>
-            </w:r>
-            <w:r>
-              <w:rPr>
-                <w:rFonts w:cstheme="minorHAnsi"/>
-                <w:color w:val="0D0D0D" w:themeColor="text1" w:themeTint="F2"/>
-                <w:sz w:val="20"/>
-                <w:szCs w:val="20"/>
-              </w:rPr>
-              <w:t>3</w:t>
-            </w:r>
-            <w:r>
-              <w:rPr>
-                <w:rFonts w:cstheme="minorHAnsi"/>
-                <w:color w:val="0D0D0D" w:themeColor="text1" w:themeTint="F2"/>
-                <w:sz w:val="20"/>
-                <w:szCs w:val="20"/>
-              </w:rPr>
-              <w:t xml:space="preserve"> </w:t>
-            </w:r>
-            <w:r>
-              <w:rPr>
-                <w:rFonts w:cstheme="minorHAnsi"/>
-                <w:color w:val="0D0D0D" w:themeColor="text1" w:themeTint="F2"/>
-                <w:sz w:val="20"/>
-                <w:szCs w:val="20"/>
-              </w:rPr>
-              <w:t>years</w:t>
-            </w:r>
-            <w:r>
-              <w:rPr>
-                <w:rFonts w:cstheme="minorHAnsi"/>
-                <w:color w:val="0D0D0D" w:themeColor="text1" w:themeTint="F2"/>
-                <w:sz w:val="20"/>
-                <w:szCs w:val="20"/>
-              </w:rPr>
-              <w:t xml:space="preserve"> </w:t>
-            </w:r>
-            <w:r>
-              <w:rPr>
-                <w:rFonts w:cstheme="minorHAnsi"/>
-                <w:color w:val="0D0D0D" w:themeColor="text1" w:themeTint="F2"/>
-                <w:sz w:val="20"/>
-                <w:szCs w:val="20"/>
-              </w:rPr>
-              <w:t>of</w:t>
-            </w:r>
-            <w:r>
-              <w:rPr>
-                <w:rFonts w:cstheme="minorHAnsi"/>
-                <w:color w:val="0D0D0D" w:themeColor="text1" w:themeTint="F2"/>
-                <w:sz w:val="20"/>
-                <w:szCs w:val="20"/>
-              </w:rPr>
-              <w:t xml:space="preserve"> Software Engineer</w:t>
-            </w:r>
-            <w:r>
-              <w:rPr>
-                <w:rFonts w:cstheme="minorHAnsi"/>
-                <w:color w:val="0D0D0D" w:themeColor="text1" w:themeTint="F2"/>
-                <w:sz w:val="20"/>
-                <w:szCs w:val="20"/>
-              </w:rPr>
-              <w:t xml:space="preserve"> (</w:t>
-            </w:r>
-            <w:r>
-              <w:rPr>
-                <w:rFonts w:cstheme="minorHAnsi"/>
-                <w:color w:val="0D0D0D" w:themeColor="text1" w:themeTint="F2"/>
-                <w:sz w:val="20"/>
-                <w:szCs w:val="20"/>
-              </w:rPr>
-              <w:t xml:space="preserve">not limited to </w:t>
-            </w:r>
-            <w:r>
-              <w:rPr>
-                <w:rFonts w:cstheme="minorHAnsi"/>
-                <w:color w:val="0D0D0D" w:themeColor="text1" w:themeTint="F2"/>
-                <w:sz w:val="20"/>
-                <w:szCs w:val="20"/>
-              </w:rPr>
-              <w:t>Technologies</w:t>
-            </w:r>
-            <w:r>
-              <w:rPr>
-                <w:rFonts w:cstheme="minorHAnsi"/>
-                <w:color w:val="0D0D0D" w:themeColor="text1" w:themeTint="F2"/>
-                <w:sz w:val="20"/>
-                <w:szCs w:val="20"/>
-              </w:rPr>
-              <w:t>)</w:t>
-            </w:r>
-            <w:r>
-              <w:rPr>
-                <w:rFonts w:cstheme="minorHAnsi"/>
-                <w:color w:val="0D0D0D" w:themeColor="text1" w:themeTint="F2"/>
-                <w:sz w:val="20"/>
-                <w:szCs w:val="20"/>
-              </w:rPr>
-              <w:t xml:space="preserve"> </w:t>
-            </w:r>
-            <w:r>
-              <w:rPr>
-                <w:rFonts w:cstheme="minorHAnsi"/>
-                <w:color w:val="0D0D0D" w:themeColor="text1" w:themeTint="F2"/>
-                <w:sz w:val="20"/>
-                <w:szCs w:val="20"/>
-              </w:rPr>
-              <w:t>and Mentor for new graduates</w:t>
-            </w:r>
-            <w:r>
-              <w:rPr>
-                <w:rFonts w:cstheme="minorHAnsi"/>
-                <w:color w:val="0D0D0D" w:themeColor="text1" w:themeTint="F2"/>
-                <w:sz w:val="20"/>
-                <w:szCs w:val="20"/>
-              </w:rPr>
-              <w:t xml:space="preserve"> at </w:t>
-            </w:r>
-            <w:r>
-              <w:rPr>
-                <w:rFonts w:cstheme="minorHAnsi"/>
-                <w:color w:val="0D0D0D" w:themeColor="text1" w:themeTint="F2"/>
-                <w:sz w:val="20"/>
-                <w:szCs w:val="20"/>
-              </w:rPr>
-              <w:t>GoDB Tech Private Limited</w:t>
-            </w:r>
-            <w:r>
-              <w:rPr>
-                <w:rFonts w:cstheme="minorHAnsi"/>
-                <w:color w:val="0D0D0D" w:themeColor="text1" w:themeTint="F2"/>
+                <w:sz w:val="20"/>
+                <w:szCs w:val="20"/>
+              </w:rPr>
+              <w:t>Experienced 3+ years in Software Engineering profession.</w:t>
+            </w:r>
+            <w:r>
+              <w:rPr>
+                <w:rFonts w:cstheme="minorHAnsi"/>
+                <w:sz w:val="20"/>
+                <w:szCs w:val="20"/>
+              </w:rPr>
+              <w:br/>
+              <w:t xml:space="preserve">Passionate </w:t>
+            </w:r>
+            <w:r>
+              <w:rPr>
+                <w:rFonts w:cstheme="minorHAnsi"/>
+                <w:sz w:val="20"/>
+                <w:szCs w:val="20"/>
+              </w:rPr>
+              <w:t>on</w:t>
+            </w:r>
+            <w:r>
+              <w:rPr>
+                <w:rFonts w:cstheme="minorHAnsi"/>
+                <w:sz w:val="20"/>
+                <w:szCs w:val="20"/>
+              </w:rPr>
+              <w:t xml:space="preserve"> data structures</w:t>
+            </w:r>
+            <w:r>
+              <w:rPr>
+                <w:rFonts w:cstheme="minorHAnsi"/>
+                <w:sz w:val="20"/>
+                <w:szCs w:val="20"/>
+              </w:rPr>
+              <w:t xml:space="preserve"> and Mentoring</w:t>
+            </w:r>
+            <w:r>
+              <w:rPr>
+                <w:rFonts w:cstheme="minorHAnsi"/>
+                <w:sz w:val="20"/>
+                <w:szCs w:val="20"/>
+              </w:rPr>
+              <w:t>. Skilled in Java, Java</w:t>
+            </w:r>
+            <w:r>
+              <w:rPr>
+                <w:rFonts w:cstheme="minorHAnsi"/>
+                <w:sz w:val="20"/>
+                <w:szCs w:val="20"/>
+              </w:rPr>
+              <w:t>S</w:t>
+            </w:r>
+            <w:r>
+              <w:rPr>
+                <w:rFonts w:cstheme="minorHAnsi"/>
+                <w:sz w:val="20"/>
+                <w:szCs w:val="20"/>
+              </w:rPr>
+              <w:t xml:space="preserve">cript, Node.js, Design </w:t>
+            </w:r>
+            <w:r>
+              <w:rPr>
+                <w:rFonts w:cstheme="minorHAnsi"/>
+                <w:sz w:val="20"/>
+                <w:szCs w:val="20"/>
+              </w:rPr>
+              <w:t>P</w:t>
+            </w:r>
+            <w:r>
+              <w:rPr>
+                <w:rFonts w:cstheme="minorHAnsi"/>
+                <w:sz w:val="20"/>
+                <w:szCs w:val="20"/>
+              </w:rPr>
+              <w:t>attern</w:t>
+            </w:r>
+            <w:r>
+              <w:rPr>
+                <w:rFonts w:cstheme="minorHAnsi"/>
+                <w:sz w:val="20"/>
+                <w:szCs w:val="20"/>
+              </w:rPr>
+              <w:t>s</w:t>
+            </w:r>
+            <w:r>
+              <w:rPr>
+                <w:rFonts w:cstheme="minorHAnsi"/>
+                <w:sz w:val="20"/>
+                <w:szCs w:val="20"/>
+              </w:rPr>
+              <w:t>, MS SQL, MySQL, and AJAX. Strong in Logical thinking, problem analysis, Problem-solving, Multithreading and debugging.</w:t>
+            </w:r>
+            <w:r>
+              <w:rPr>
+                <w:rFonts w:cstheme="minorHAnsi"/>
+                <w:sz w:val="20"/>
+                <w:szCs w:val="20"/>
+              </w:rPr>
+              <w:br/>
+              <w:t>An engineering professional with a Bachelor of Engineering (B.E.) focused on Computer Science from Sona College of Technology</w:t>
+            </w:r>
+            <w:r>
+              <w:rPr>
+                <w:rFonts w:cstheme="minorHAnsi"/>
                 <w:sz w:val="20"/>
                 <w:szCs w:val="20"/>
               </w:rPr>
@@ -636,6 +613,7 @@
           <w:ilvl w:val="0"/>
           <w:numId w:val="24"/>
         </w:numPr>
+        <w:jc w:val="both"/>
         <w:rPr>
           <w:rFonts w:cstheme="minorHAnsi"/>
           <w:sz w:val="20"/>
@@ -714,6 +692,7 @@
           <w:ilvl w:val="0"/>
           <w:numId w:val="24"/>
         </w:numPr>
+        <w:jc w:val="both"/>
         <w:rPr>
           <w:rFonts w:cstheme="minorHAnsi"/>
           <w:sz w:val="20"/>
@@ -823,6 +802,7 @@
           <w:ilvl w:val="0"/>
           <w:numId w:val="23"/>
         </w:numPr>
+        <w:jc w:val="both"/>
         <w:rPr>
           <w:rFonts w:cstheme="minorHAnsi"/>
           <w:sz w:val="20"/>
@@ -861,6 +841,7 @@
           <w:ilvl w:val="0"/>
           <w:numId w:val="23"/>
         </w:numPr>
+        <w:jc w:val="both"/>
         <w:rPr>
           <w:rFonts w:cstheme="minorHAnsi"/>
           <w:sz w:val="20"/>
@@ -891,6 +872,7 @@
           <w:ilvl w:val="0"/>
           <w:numId w:val="23"/>
         </w:numPr>
+        <w:jc w:val="both"/>
         <w:rPr>
           <w:rFonts w:cstheme="minorHAnsi"/>
           <w:sz w:val="20"/>
@@ -955,6 +937,7 @@
           <w:ilvl w:val="0"/>
           <w:numId w:val="25"/>
         </w:numPr>
+        <w:jc w:val="both"/>
         <w:rPr>
           <w:rFonts w:cstheme="minorHAnsi"/>
           <w:sz w:val="20"/>
@@ -987,6 +970,7 @@
           <w:ilvl w:val="0"/>
           <w:numId w:val="25"/>
         </w:numPr>
+        <w:jc w:val="both"/>
         <w:rPr>
           <w:rFonts w:cstheme="minorHAnsi"/>
           <w:sz w:val="20"/>
@@ -1019,6 +1003,7 @@
           <w:ilvl w:val="0"/>
           <w:numId w:val="25"/>
         </w:numPr>
+        <w:jc w:val="both"/>
         <w:rPr>
           <w:rFonts w:cstheme="minorHAnsi"/>
           <w:sz w:val="20"/>
@@ -1083,7 +1068,7 @@
     </w:p>
     <w:tbl>
       <w:tblPr>
-        <w:tblW w:w="5000" w:type="pct"/>
+        <w:tblW w:w="5001" w:type="pct"/>
         <w:tblLayout w:type="fixed"/>
         <w:tblCellMar>
           <w:left w:w="0" w:type="dxa"/>
@@ -1093,7 +1078,7 @@
         <w:tblDescription w:val="Layout table"/>
       </w:tblPr>
       <w:tblGrid>
-        <w:gridCol w:w="6663"/>
+        <w:gridCol w:w="6665"/>
         <w:gridCol w:w="1977"/>
       </w:tblGrid>
       <w:tr>
@@ -1102,7 +1087,7 @@
         </w:trPr>
         <w:tc>
           <w:tcPr>
-            <w:tcW w:w="6663" w:type="dxa"/>
+            <w:tcW w:w="6665" w:type="dxa"/>
             <w:tcBorders>
               <w:bottom w:val="dotDash" w:sz="4" w:space="0" w:color="auto"/>
             </w:tcBorders>
@@ -1110,6 +1095,7 @@
           <w:p>
             <w:pPr>
               <w:pStyle w:val="Heading2"/>
+              <w:jc w:val="both"/>
               <w:rPr>
                 <w:rFonts w:asciiTheme="majorHAnsi" w:hAnsiTheme="majorHAnsi" w:cstheme="majorHAnsi"/>
                 <w:sz w:val="22"/>
@@ -1122,7 +1108,7 @@
                 <w:sz w:val="22"/>
                 <w:szCs w:val="22"/>
               </w:rPr>
-              <w:t>Software Engineer</w:t>
+              <w:t>Associate Consultant</w:t>
             </w:r>
             <w:r>
               <w:rPr>
@@ -1136,10 +1122,11 @@
           <w:p>
             <w:pPr>
               <w:pStyle w:val="Location"/>
+              <w:jc w:val="both"/>
               <w:rPr>
                 <w:rFonts w:asciiTheme="majorHAnsi" w:hAnsiTheme="majorHAnsi" w:cstheme="majorHAnsi"/>
-                <w:sz w:val="20"/>
-                <w:szCs w:val="20"/>
+                <w:sz w:val="22"/>
+                <w:szCs w:val="22"/>
               </w:rPr>
             </w:pPr>
             <w:r>
@@ -1148,7 +1135,15 @@
                 <w:sz w:val="20"/>
                 <w:szCs w:val="20"/>
               </w:rPr>
-              <w:t>GoDB Tech Pvt Ltd, Chennai</w:t>
+              <w:t>Intellect Design Arena</w:t>
+            </w:r>
+            <w:r>
+              <w:rPr>
+                <w:rFonts w:asciiTheme="majorHAnsi" w:hAnsiTheme="majorHAnsi" w:cstheme="majorHAnsi"/>
+                <w:sz w:val="20"/>
+                <w:szCs w:val="20"/>
+              </w:rPr>
+              <w:t xml:space="preserve"> Ltd, Chennai</w:t>
             </w:r>
             <w:r>
               <w:rPr>
@@ -1170,6 +1165,7 @@
           <w:p>
             <w:pPr>
               <w:pStyle w:val="Dates"/>
+              <w:jc w:val="center"/>
               <w:rPr>
                 <w:rFonts w:asciiTheme="majorHAnsi" w:hAnsiTheme="majorHAnsi" w:cstheme="majorHAnsi"/>
                 <w:sz w:val="20"/>
@@ -1182,7 +1178,7 @@
                 <w:sz w:val="20"/>
                 <w:szCs w:val="20"/>
               </w:rPr>
-              <w:t>08/</w:t>
+              <w:t>04/2021</w:t>
             </w:r>
             <w:r>
               <w:rPr>
@@ -1190,7 +1186,7 @@
                 <w:sz w:val="20"/>
                 <w:szCs w:val="20"/>
               </w:rPr>
-              <w:t>2018</w:t>
+              <w:t xml:space="preserve"> – </w:t>
             </w:r>
             <w:r>
               <w:rPr>
@@ -1198,7 +1194,7 @@
                 <w:sz w:val="20"/>
                 <w:szCs w:val="20"/>
               </w:rPr>
-              <w:t xml:space="preserve"> - Present</w:t>
+              <w:t>Present</w:t>
             </w:r>
           </w:p>
         </w:tc>
@@ -1209,7 +1205,7 @@
         </w:trPr>
         <w:tc>
           <w:tcPr>
-            <w:tcW w:w="8640" w:type="dxa"/>
+            <w:tcW w:w="8642" w:type="dxa"/>
             <w:gridSpan w:val="2"/>
             <w:tcBorders>
               <w:top w:val="dotDash" w:sz="4" w:space="0" w:color="auto"/>
@@ -1237,562 +1233,11 @@
           <w:p>
             <w:pPr>
               <w:pStyle w:val="ListParagraph"/>
-              <w:spacing w:line="360" w:lineRule="auto"/>
-              <w:rPr>
-                <w:rFonts w:cstheme="minorHAnsi"/>
-                <w:sz w:val="20"/>
-                <w:szCs w:val="20"/>
-              </w:rPr>
+              <w:numPr>
+                <w:ilvl w:val="0"/>
+                <w:numId w:val="30"/>
+              </w:numPr>
             </w:pPr>
-            <w:r>
-              <w:rPr>
-                <w:rFonts w:cstheme="minorHAnsi"/>
-                <w:b/>
-                <w:bCs/>
-                <w:sz w:val="20"/>
-                <w:szCs w:val="20"/>
-              </w:rPr>
-              <w:t>Event Manager</w:t>
-            </w:r>
-            <w:r>
-              <w:rPr>
-                <w:rFonts w:cstheme="minorHAnsi"/>
-                <w:sz w:val="20"/>
-                <w:szCs w:val="20"/>
-              </w:rPr>
-              <w:t>:</w:t>
-            </w:r>
-            <w:r>
-              <w:rPr>
-                <w:rFonts w:cstheme="minorHAnsi"/>
-                <w:sz w:val="20"/>
-                <w:szCs w:val="20"/>
-              </w:rPr>
-              <w:t xml:space="preserve"> </w:t>
-            </w:r>
-            <w:r>
-              <w:rPr>
-                <w:rFonts w:cstheme="minorHAnsi"/>
-                <w:sz w:val="20"/>
-                <w:szCs w:val="20"/>
-              </w:rPr>
-              <w:t>S</w:t>
-            </w:r>
-            <w:r>
-              <w:rPr>
-                <w:rFonts w:cstheme="minorHAnsi"/>
-                <w:sz w:val="20"/>
-                <w:szCs w:val="20"/>
-              </w:rPr>
-              <w:t xml:space="preserve">cheduling the meetings between the companies and gathering the information of the people who are traveling from one place to </w:t>
-            </w:r>
-            <w:r>
-              <w:rPr>
-                <w:rFonts w:cstheme="minorHAnsi"/>
-                <w:sz w:val="20"/>
-                <w:szCs w:val="20"/>
-              </w:rPr>
-              <w:t>an</w:t>
-            </w:r>
-            <w:r>
-              <w:rPr>
-                <w:rFonts w:cstheme="minorHAnsi"/>
-                <w:sz w:val="20"/>
-                <w:szCs w:val="20"/>
-              </w:rPr>
-              <w:t>other and their accommodation details.</w:t>
-            </w:r>
-            <w:r>
-              <w:rPr>
-                <w:rFonts w:cstheme="minorHAnsi"/>
-                <w:sz w:val="20"/>
-                <w:szCs w:val="20"/>
-              </w:rPr>
-              <w:t xml:space="preserve"> Worked as </w:t>
-            </w:r>
-            <w:r>
-              <w:rPr>
-                <w:rFonts w:cstheme="minorHAnsi"/>
-                <w:b/>
-                <w:bCs/>
-                <w:sz w:val="20"/>
-                <w:szCs w:val="20"/>
-              </w:rPr>
-              <w:t>Full Stack Developer</w:t>
-            </w:r>
-            <w:r>
-              <w:rPr>
-                <w:rFonts w:cstheme="minorHAnsi"/>
-                <w:sz w:val="20"/>
-                <w:szCs w:val="20"/>
-              </w:rPr>
-              <w:t xml:space="preserve"> </w:t>
-            </w:r>
-            <w:r>
-              <w:rPr>
-                <w:rFonts w:cstheme="minorHAnsi"/>
-                <w:sz w:val="20"/>
-                <w:szCs w:val="20"/>
-              </w:rPr>
-              <w:t>(</w:t>
-            </w:r>
-            <w:r>
-              <w:rPr>
-                <w:rFonts w:cstheme="minorHAnsi"/>
-                <w:sz w:val="20"/>
-                <w:szCs w:val="20"/>
-              </w:rPr>
-              <w:t>JavaScript, jQuery</w:t>
-            </w:r>
-            <w:r>
-              <w:rPr>
-                <w:rFonts w:cstheme="minorHAnsi"/>
-                <w:sz w:val="20"/>
-                <w:szCs w:val="20"/>
-              </w:rPr>
-              <w:t>,</w:t>
-            </w:r>
-            <w:r>
-              <w:rPr>
-                <w:rFonts w:cstheme="minorHAnsi"/>
-                <w:sz w:val="20"/>
-                <w:szCs w:val="20"/>
-              </w:rPr>
-              <w:t xml:space="preserve"> and Java Servlet</w:t>
-            </w:r>
-            <w:r>
-              <w:rPr>
-                <w:rFonts w:cstheme="minorHAnsi"/>
-                <w:sz w:val="20"/>
-                <w:szCs w:val="20"/>
-              </w:rPr>
-              <w:t>)</w:t>
-            </w:r>
-            <w:r>
-              <w:rPr>
-                <w:rFonts w:cstheme="minorHAnsi"/>
-                <w:sz w:val="20"/>
-                <w:szCs w:val="20"/>
-              </w:rPr>
-              <w:t>.</w:t>
-            </w:r>
-          </w:p>
-          <w:p>
-            <w:pPr>
-              <w:pStyle w:val="ListParagraph"/>
-              <w:spacing w:line="360" w:lineRule="auto"/>
-              <w:rPr>
-                <w:rFonts w:cstheme="minorHAnsi"/>
-                <w:sz w:val="20"/>
-                <w:szCs w:val="20"/>
-              </w:rPr>
-            </w:pPr>
-            <w:r>
-              <w:rPr>
-                <w:rFonts w:cstheme="minorHAnsi"/>
-                <w:b/>
-                <w:bCs/>
-                <w:sz w:val="20"/>
-                <w:szCs w:val="20"/>
-              </w:rPr>
-              <w:t>TAGIC E-Marine</w:t>
-            </w:r>
-            <w:r>
-              <w:rPr>
-                <w:rFonts w:cstheme="minorHAnsi"/>
-                <w:sz w:val="20"/>
-                <w:szCs w:val="20"/>
-              </w:rPr>
-              <w:t>:</w:t>
-            </w:r>
-            <w:r>
-              <w:rPr>
-                <w:rFonts w:cstheme="minorHAnsi"/>
-                <w:sz w:val="20"/>
-                <w:szCs w:val="20"/>
-              </w:rPr>
-              <w:t xml:space="preserve"> </w:t>
-            </w:r>
-            <w:r>
-              <w:rPr>
-                <w:rFonts w:cstheme="minorHAnsi"/>
-                <w:sz w:val="20"/>
-                <w:szCs w:val="20"/>
-              </w:rPr>
-              <w:t>This is a Marine insurance project where the insured will get the quotation</w:t>
-            </w:r>
-            <w:r>
-              <w:rPr>
-                <w:rFonts w:cstheme="minorHAnsi"/>
-                <w:sz w:val="20"/>
-                <w:szCs w:val="20"/>
-              </w:rPr>
-              <w:t xml:space="preserve">, </w:t>
-            </w:r>
-            <w:r>
-              <w:rPr>
-                <w:rFonts w:cstheme="minorHAnsi"/>
-                <w:sz w:val="20"/>
-                <w:szCs w:val="20"/>
-              </w:rPr>
-              <w:t>proposal</w:t>
-            </w:r>
-            <w:r>
-              <w:rPr>
-                <w:rFonts w:cstheme="minorHAnsi"/>
-                <w:sz w:val="20"/>
-                <w:szCs w:val="20"/>
-              </w:rPr>
-              <w:t>,</w:t>
-            </w:r>
-            <w:r>
-              <w:rPr>
-                <w:rFonts w:cstheme="minorHAnsi"/>
-                <w:sz w:val="20"/>
-                <w:szCs w:val="20"/>
-              </w:rPr>
-              <w:t xml:space="preserve"> payment</w:t>
-            </w:r>
-            <w:r>
-              <w:rPr>
-                <w:rFonts w:cstheme="minorHAnsi"/>
-                <w:sz w:val="20"/>
-                <w:szCs w:val="20"/>
-              </w:rPr>
-              <w:t xml:space="preserve">, </w:t>
-            </w:r>
-            <w:r>
-              <w:rPr>
-                <w:rFonts w:cstheme="minorHAnsi"/>
-                <w:sz w:val="20"/>
-                <w:szCs w:val="20"/>
-              </w:rPr>
-              <w:t>policy</w:t>
-            </w:r>
-            <w:r>
-              <w:rPr>
-                <w:rFonts w:cstheme="minorHAnsi"/>
-                <w:sz w:val="20"/>
-                <w:szCs w:val="20"/>
-              </w:rPr>
-              <w:t xml:space="preserve">, </w:t>
-            </w:r>
-            <w:r>
-              <w:rPr>
-                <w:rFonts w:cstheme="minorHAnsi"/>
-                <w:sz w:val="20"/>
-                <w:szCs w:val="20"/>
-              </w:rPr>
-              <w:t>Endorsement</w:t>
-            </w:r>
-            <w:r>
-              <w:rPr>
-                <w:rFonts w:cstheme="minorHAnsi"/>
-                <w:sz w:val="20"/>
-                <w:szCs w:val="20"/>
-              </w:rPr>
-              <w:t>,</w:t>
-            </w:r>
-            <w:r>
-              <w:rPr>
-                <w:rFonts w:cstheme="minorHAnsi"/>
-                <w:sz w:val="20"/>
-                <w:szCs w:val="20"/>
-              </w:rPr>
-              <w:t xml:space="preserve"> and </w:t>
-            </w:r>
-            <w:r>
-              <w:rPr>
-                <w:rFonts w:cstheme="minorHAnsi"/>
-                <w:sz w:val="20"/>
-                <w:szCs w:val="20"/>
-              </w:rPr>
-              <w:t>Renewal</w:t>
-            </w:r>
-            <w:r>
-              <w:rPr>
-                <w:rFonts w:cstheme="minorHAnsi"/>
-                <w:sz w:val="20"/>
-                <w:szCs w:val="20"/>
-              </w:rPr>
-              <w:t xml:space="preserve"> with details, log, statement</w:t>
-            </w:r>
-            <w:r>
-              <w:rPr>
-                <w:rFonts w:cstheme="minorHAnsi"/>
-                <w:sz w:val="20"/>
-                <w:szCs w:val="20"/>
-              </w:rPr>
-              <w:t>,</w:t>
-            </w:r>
-            <w:r>
-              <w:rPr>
-                <w:rFonts w:cstheme="minorHAnsi"/>
-                <w:sz w:val="20"/>
-                <w:szCs w:val="20"/>
-              </w:rPr>
-              <w:t xml:space="preserve"> and report for each flow. Primarily Worked as </w:t>
-            </w:r>
-            <w:r>
-              <w:rPr>
-                <w:rFonts w:cstheme="minorHAnsi"/>
-                <w:b/>
-                <w:bCs/>
-                <w:sz w:val="20"/>
-                <w:szCs w:val="20"/>
-              </w:rPr>
-              <w:t>Back End Developer</w:t>
-            </w:r>
-            <w:r>
-              <w:rPr>
-                <w:rFonts w:cstheme="minorHAnsi"/>
-                <w:sz w:val="20"/>
-                <w:szCs w:val="20"/>
-              </w:rPr>
-              <w:t xml:space="preserve"> (Node.js)</w:t>
-            </w:r>
-            <w:r>
-              <w:rPr>
-                <w:rFonts w:cstheme="minorHAnsi"/>
-                <w:sz w:val="20"/>
-                <w:szCs w:val="20"/>
-              </w:rPr>
-              <w:t xml:space="preserve"> and </w:t>
-            </w:r>
-            <w:r>
-              <w:rPr>
-                <w:rFonts w:cstheme="minorHAnsi"/>
-                <w:b/>
-                <w:bCs/>
-                <w:sz w:val="20"/>
-                <w:szCs w:val="20"/>
-              </w:rPr>
-              <w:t>Guided front-end</w:t>
-            </w:r>
-            <w:r>
-              <w:rPr>
-                <w:rFonts w:cstheme="minorHAnsi"/>
-                <w:sz w:val="20"/>
-                <w:szCs w:val="20"/>
-              </w:rPr>
-              <w:t xml:space="preserve"> (Angular</w:t>
-            </w:r>
-            <w:r>
-              <w:rPr>
-                <w:rFonts w:cstheme="minorHAnsi"/>
-                <w:sz w:val="20"/>
-                <w:szCs w:val="20"/>
-              </w:rPr>
-              <w:t xml:space="preserve"> (V9)</w:t>
-            </w:r>
-            <w:r>
-              <w:rPr>
-                <w:rFonts w:cstheme="minorHAnsi"/>
-                <w:sz w:val="20"/>
-                <w:szCs w:val="20"/>
-              </w:rPr>
-              <w:t>)</w:t>
-            </w:r>
-            <w:r>
-              <w:rPr>
-                <w:rFonts w:cstheme="minorHAnsi"/>
-                <w:sz w:val="20"/>
-                <w:szCs w:val="20"/>
-              </w:rPr>
-              <w:t>.</w:t>
-            </w:r>
-          </w:p>
-          <w:p>
-            <w:pPr>
-              <w:pStyle w:val="ListParagraph"/>
-              <w:spacing w:line="360" w:lineRule="auto"/>
-              <w:rPr>
-                <w:rFonts w:cstheme="minorHAnsi"/>
-                <w:sz w:val="20"/>
-                <w:szCs w:val="20"/>
-              </w:rPr>
-            </w:pPr>
-            <w:r>
-              <w:rPr>
-                <w:rFonts w:cstheme="minorHAnsi"/>
-                <w:b/>
-                <w:bCs/>
-                <w:sz w:val="20"/>
-                <w:szCs w:val="20"/>
-              </w:rPr>
-              <w:lastRenderedPageBreak/>
-              <w:t>TAGIC Non-Rater</w:t>
-            </w:r>
-            <w:r>
-              <w:rPr>
-                <w:rFonts w:cstheme="minorHAnsi"/>
-                <w:sz w:val="20"/>
-                <w:szCs w:val="20"/>
-              </w:rPr>
-              <w:t>:</w:t>
-            </w:r>
-            <w:r>
-              <w:rPr>
-                <w:rFonts w:cstheme="minorHAnsi"/>
-                <w:sz w:val="20"/>
-                <w:szCs w:val="20"/>
-              </w:rPr>
-              <w:t xml:space="preserve"> </w:t>
-            </w:r>
-            <w:r>
-              <w:rPr>
-                <w:rFonts w:cstheme="minorHAnsi"/>
-                <w:sz w:val="20"/>
-                <w:szCs w:val="20"/>
-              </w:rPr>
-              <w:t>Non-Rater is basically Quote</w:t>
-            </w:r>
-            <w:r>
-              <w:rPr>
-                <w:rFonts w:cstheme="minorHAnsi"/>
-                <w:sz w:val="20"/>
-                <w:szCs w:val="20"/>
-              </w:rPr>
-              <w:t>,</w:t>
-            </w:r>
-            <w:r>
-              <w:rPr>
-                <w:rFonts w:cstheme="minorHAnsi"/>
-                <w:sz w:val="20"/>
-                <w:szCs w:val="20"/>
-              </w:rPr>
-              <w:t xml:space="preserve"> </w:t>
-            </w:r>
-            <w:r>
-              <w:rPr>
-                <w:rFonts w:cstheme="minorHAnsi"/>
-                <w:sz w:val="20"/>
-                <w:szCs w:val="20"/>
-              </w:rPr>
-              <w:t>NSTP</w:t>
-            </w:r>
-            <w:r>
-              <w:rPr>
-                <w:rFonts w:cstheme="minorHAnsi"/>
-                <w:sz w:val="20"/>
-                <w:szCs w:val="20"/>
-              </w:rPr>
-              <w:t>,</w:t>
-            </w:r>
-            <w:r>
-              <w:rPr>
-                <w:rFonts w:cstheme="minorHAnsi"/>
-                <w:sz w:val="20"/>
-                <w:szCs w:val="20"/>
-              </w:rPr>
-              <w:t xml:space="preserve"> </w:t>
-            </w:r>
-            <w:r>
-              <w:rPr>
-                <w:rFonts w:cstheme="minorHAnsi"/>
-                <w:sz w:val="20"/>
-                <w:szCs w:val="20"/>
-              </w:rPr>
-              <w:t>Proposal</w:t>
-            </w:r>
-            <w:r>
-              <w:rPr>
-                <w:rFonts w:cstheme="minorHAnsi"/>
-                <w:sz w:val="20"/>
-                <w:szCs w:val="20"/>
-              </w:rPr>
-              <w:t>,</w:t>
-            </w:r>
-            <w:r>
-              <w:rPr>
-                <w:rFonts w:cstheme="minorHAnsi"/>
-                <w:sz w:val="20"/>
-                <w:szCs w:val="20"/>
-              </w:rPr>
-              <w:t xml:space="preserve"> Payment</w:t>
-            </w:r>
-            <w:r>
-              <w:rPr>
-                <w:rFonts w:cstheme="minorHAnsi"/>
-                <w:sz w:val="20"/>
-                <w:szCs w:val="20"/>
-              </w:rPr>
-              <w:t>,</w:t>
-            </w:r>
-            <w:r>
-              <w:rPr>
-                <w:rFonts w:cstheme="minorHAnsi"/>
-                <w:sz w:val="20"/>
-                <w:szCs w:val="20"/>
-              </w:rPr>
-              <w:t xml:space="preserve"> and </w:t>
-            </w:r>
-            <w:r>
-              <w:rPr>
-                <w:rFonts w:cstheme="minorHAnsi"/>
-                <w:sz w:val="20"/>
-                <w:szCs w:val="20"/>
-              </w:rPr>
-              <w:t xml:space="preserve">Policy flow insurance project with special features like UW referral, UW Escalation Matrix. Working as </w:t>
-            </w:r>
-            <w:r>
-              <w:rPr>
-                <w:rFonts w:cstheme="minorHAnsi"/>
-                <w:b/>
-                <w:bCs/>
-                <w:sz w:val="20"/>
-                <w:szCs w:val="20"/>
-              </w:rPr>
-              <w:t>Full Stack Developer</w:t>
-            </w:r>
-            <w:r>
-              <w:rPr>
-                <w:rFonts w:cstheme="minorHAnsi"/>
-                <w:sz w:val="20"/>
-                <w:szCs w:val="20"/>
-              </w:rPr>
-              <w:t xml:space="preserve"> (Angular</w:t>
-            </w:r>
-            <w:r>
-              <w:rPr>
-                <w:rFonts w:cstheme="minorHAnsi"/>
-                <w:sz w:val="20"/>
-                <w:szCs w:val="20"/>
-              </w:rPr>
-              <w:t xml:space="preserve"> (V9)</w:t>
-            </w:r>
-            <w:r>
-              <w:rPr>
-                <w:rFonts w:cstheme="minorHAnsi"/>
-                <w:sz w:val="20"/>
-                <w:szCs w:val="20"/>
-              </w:rPr>
-              <w:t>, Node.js</w:t>
-            </w:r>
-            <w:r>
-              <w:rPr>
-                <w:rFonts w:cstheme="minorHAnsi"/>
-                <w:sz w:val="20"/>
-                <w:szCs w:val="20"/>
-              </w:rPr>
-              <w:t>,</w:t>
-            </w:r>
-            <w:r>
-              <w:rPr>
-                <w:rFonts w:cstheme="minorHAnsi"/>
-                <w:sz w:val="20"/>
-                <w:szCs w:val="20"/>
-              </w:rPr>
-              <w:t xml:space="preserve"> and java)</w:t>
-            </w:r>
-            <w:r>
-              <w:rPr>
-                <w:rFonts w:cstheme="minorHAnsi"/>
-                <w:sz w:val="20"/>
-                <w:szCs w:val="20"/>
-              </w:rPr>
-              <w:t>.</w:t>
-            </w:r>
           </w:p>
         </w:tc>
       </w:tr>
@@ -1802,7 +1247,7 @@
         </w:trPr>
         <w:tc>
           <w:tcPr>
-            <w:tcW w:w="8640" w:type="dxa"/>
+            <w:tcW w:w="8642" w:type="dxa"/>
             <w:gridSpan w:val="2"/>
             <w:tcBorders>
               <w:top w:val="dotDash" w:sz="4" w:space="0" w:color="auto"/>
@@ -1823,29 +1268,168 @@
                 <w:sz w:val="20"/>
                 <w:szCs w:val="20"/>
               </w:rPr>
+              <w:t xml:space="preserve">Achievements in </w:t>
+            </w:r>
+            <w:r>
+              <w:rPr>
+                <w:rFonts w:asciiTheme="majorHAnsi" w:hAnsiTheme="majorHAnsi" w:cstheme="majorHAnsi"/>
+                <w:sz w:val="20"/>
+                <w:szCs w:val="20"/>
+              </w:rPr>
+              <w:t>Intellect Design Arena.</w:t>
+            </w:r>
+          </w:p>
+          <w:p/>
+          <w:p/>
+          <w:p/>
+          <w:p/>
+        </w:tc>
+      </w:tr>
+      <w:tr>
+        <w:trPr>
+          <w:trHeight w:val="216"/>
+        </w:trPr>
+        <w:tc>
+          <w:tcPr>
+            <w:tcW w:w="6665" w:type="dxa"/>
+            <w:tcBorders>
+              <w:bottom w:val="dotDash" w:sz="4" w:space="0" w:color="auto"/>
+            </w:tcBorders>
+          </w:tcPr>
+          <w:p>
+            <w:pPr>
+              <w:pStyle w:val="Heading2"/>
+              <w:rPr>
+                <w:rFonts w:asciiTheme="majorHAnsi" w:hAnsiTheme="majorHAnsi" w:cstheme="majorHAnsi"/>
+                <w:sz w:val="22"/>
+                <w:szCs w:val="22"/>
+              </w:rPr>
+            </w:pPr>
+            <w:r>
+              <w:rPr>
+                <w:rFonts w:asciiTheme="majorHAnsi" w:hAnsiTheme="majorHAnsi" w:cstheme="majorHAnsi"/>
+                <w:sz w:val="22"/>
+                <w:szCs w:val="22"/>
+              </w:rPr>
               <w:lastRenderedPageBreak/>
-              <w:t>Achievements</w:t>
+              <w:t>Software Engineer</w:t>
             </w:r>
             <w:r>
               <w:rPr>
                 <w:rFonts w:asciiTheme="majorHAnsi" w:hAnsiTheme="majorHAnsi" w:cstheme="majorHAnsi"/>
-                <w:sz w:val="20"/>
-                <w:szCs w:val="20"/>
-              </w:rPr>
-              <w:t xml:space="preserve"> in GoDB</w:t>
-            </w:r>
-            <w:r>
+                <w:sz w:val="22"/>
+                <w:szCs w:val="22"/>
+              </w:rPr>
+              <w:t>,</w:t>
+            </w:r>
+          </w:p>
+          <w:p>
+            <w:pPr>
+              <w:pStyle w:val="Location"/>
               <w:rPr>
                 <w:rFonts w:asciiTheme="majorHAnsi" w:hAnsiTheme="majorHAnsi" w:cstheme="majorHAnsi"/>
                 <w:sz w:val="20"/>
                 <w:szCs w:val="20"/>
               </w:rPr>
-              <w:t xml:space="preserve">: </w:t>
+            </w:pPr>
+            <w:r>
+              <w:rPr>
+                <w:rFonts w:asciiTheme="majorHAnsi" w:hAnsiTheme="majorHAnsi" w:cstheme="majorHAnsi"/>
+                <w:sz w:val="20"/>
+                <w:szCs w:val="20"/>
+              </w:rPr>
+              <w:t>GoDB Tech Pvt Ltd, Chennai</w:t>
+            </w:r>
+            <w:r>
+              <w:rPr>
+                <w:rFonts w:asciiTheme="majorHAnsi" w:hAnsiTheme="majorHAnsi" w:cstheme="majorHAnsi"/>
+                <w:sz w:val="20"/>
+                <w:szCs w:val="20"/>
+              </w:rPr>
+              <w:t>.</w:t>
+            </w:r>
+          </w:p>
+        </w:tc>
+        <w:tc>
+          <w:tcPr>
+            <w:tcW w:w="1977" w:type="dxa"/>
+            <w:tcBorders>
+              <w:bottom w:val="dotDash" w:sz="4" w:space="0" w:color="auto"/>
+            </w:tcBorders>
+          </w:tcPr>
+          <w:p>
+            <w:pPr>
+              <w:pStyle w:val="Dates"/>
+              <w:jc w:val="center"/>
+              <w:rPr>
+                <w:rFonts w:asciiTheme="majorHAnsi" w:hAnsiTheme="majorHAnsi" w:cstheme="majorHAnsi"/>
+                <w:sz w:val="20"/>
+                <w:szCs w:val="20"/>
+              </w:rPr>
+            </w:pPr>
+            <w:r>
+              <w:rPr>
+                <w:rFonts w:asciiTheme="majorHAnsi" w:hAnsiTheme="majorHAnsi" w:cstheme="majorHAnsi"/>
+                <w:sz w:val="20"/>
+                <w:szCs w:val="20"/>
+              </w:rPr>
+              <w:t>08/</w:t>
+            </w:r>
+            <w:r>
+              <w:rPr>
+                <w:rFonts w:asciiTheme="majorHAnsi" w:hAnsiTheme="majorHAnsi" w:cstheme="majorHAnsi"/>
+                <w:sz w:val="20"/>
+                <w:szCs w:val="20"/>
+              </w:rPr>
+              <w:t>2018</w:t>
+            </w:r>
+            <w:r>
+              <w:rPr>
+                <w:rFonts w:asciiTheme="majorHAnsi" w:hAnsiTheme="majorHAnsi" w:cstheme="majorHAnsi"/>
+                <w:sz w:val="20"/>
+                <w:szCs w:val="20"/>
+              </w:rPr>
+              <w:t xml:space="preserve"> – 04/2021</w:t>
+            </w:r>
+          </w:p>
+        </w:tc>
+      </w:tr>
+      <w:tr>
+        <w:trPr>
+          <w:trHeight w:val="216"/>
+        </w:trPr>
+        <w:tc>
+          <w:tcPr>
+            <w:tcW w:w="8642" w:type="dxa"/>
+            <w:gridSpan w:val="2"/>
+            <w:tcBorders>
+              <w:top w:val="dotDash" w:sz="4" w:space="0" w:color="auto"/>
+              <w:bottom w:val="dotDash" w:sz="4" w:space="0" w:color="auto"/>
+            </w:tcBorders>
+          </w:tcPr>
+          <w:p>
+            <w:pPr>
+              <w:pStyle w:val="Heading2"/>
+              <w:rPr>
+                <w:rFonts w:asciiTheme="majorHAnsi" w:hAnsiTheme="majorHAnsi" w:cstheme="majorHAnsi"/>
+                <w:sz w:val="20"/>
+                <w:szCs w:val="20"/>
+              </w:rPr>
+            </w:pPr>
+            <w:r>
+              <w:rPr>
+                <w:rFonts w:asciiTheme="majorHAnsi" w:hAnsiTheme="majorHAnsi" w:cstheme="majorHAnsi"/>
+                <w:sz w:val="20"/>
+                <w:szCs w:val="20"/>
+              </w:rPr>
+              <w:t xml:space="preserve">Projects: </w:t>
             </w:r>
           </w:p>
           <w:p>
             <w:pPr>
               <w:pStyle w:val="ListParagraph"/>
+              <w:spacing w:line="360" w:lineRule="auto"/>
+              <w:jc w:val="both"/>
               <w:rPr>
                 <w:rFonts w:cstheme="minorHAnsi"/>
                 <w:sz w:val="20"/>
@@ -1860,53 +1444,72 @@
                 <w:sz w:val="20"/>
                 <w:szCs w:val="20"/>
               </w:rPr>
-              <w:t>Shaped</w:t>
-            </w:r>
-            <w:r>
-              <w:rPr>
-                <w:rFonts w:cstheme="minorHAnsi"/>
-                <w:sz w:val="20"/>
-                <w:szCs w:val="20"/>
-              </w:rPr>
-              <w:t xml:space="preserve"> 2-4 </w:t>
-            </w:r>
-            <w:r>
-              <w:rPr>
-                <w:rFonts w:cstheme="minorHAnsi"/>
-                <w:color w:val="0D0D0D" w:themeColor="text1" w:themeTint="F2"/>
-                <w:sz w:val="20"/>
-                <w:szCs w:val="20"/>
-              </w:rPr>
-              <w:t>new graduates</w:t>
-            </w:r>
-            <w:r>
-              <w:rPr>
-                <w:rFonts w:cstheme="minorHAnsi"/>
-                <w:sz w:val="20"/>
-                <w:szCs w:val="20"/>
-              </w:rPr>
-              <w:t xml:space="preserve"> for </w:t>
-            </w:r>
-            <w:r>
-              <w:rPr>
-                <w:rFonts w:cstheme="minorHAnsi"/>
-                <w:sz w:val="20"/>
-                <w:szCs w:val="20"/>
-              </w:rPr>
-              <w:t xml:space="preserve">a </w:t>
-            </w:r>
-            <w:r>
-              <w:rPr>
-                <w:rFonts w:cstheme="minorHAnsi"/>
-                <w:sz w:val="20"/>
-                <w:szCs w:val="20"/>
-              </w:rPr>
-              <w:t>project.</w:t>
+              <w:t>Event Manager</w:t>
+            </w:r>
+            <w:r>
+              <w:rPr>
+                <w:rFonts w:cstheme="minorHAnsi"/>
+                <w:sz w:val="20"/>
+                <w:szCs w:val="20"/>
+              </w:rPr>
+              <w:t xml:space="preserve">: Scheduling the meetings between the companies and gathering the information of the people who are traveling from one place to </w:t>
+            </w:r>
+            <w:r>
+              <w:rPr>
+                <w:rFonts w:cstheme="minorHAnsi"/>
+                <w:sz w:val="20"/>
+                <w:szCs w:val="20"/>
+              </w:rPr>
+              <w:t>an</w:t>
+            </w:r>
+            <w:r>
+              <w:rPr>
+                <w:rFonts w:cstheme="minorHAnsi"/>
+                <w:sz w:val="20"/>
+                <w:szCs w:val="20"/>
+              </w:rPr>
+              <w:t xml:space="preserve">other and their accommodation details. Worked as </w:t>
+            </w:r>
+            <w:r>
+              <w:rPr>
+                <w:rFonts w:cstheme="minorHAnsi"/>
+                <w:b/>
+                <w:bCs/>
+                <w:sz w:val="20"/>
+                <w:szCs w:val="20"/>
+              </w:rPr>
+              <w:t>Full Stack Developer</w:t>
+            </w:r>
+            <w:r>
+              <w:rPr>
+                <w:rFonts w:cstheme="minorHAnsi"/>
+                <w:sz w:val="20"/>
+                <w:szCs w:val="20"/>
+              </w:rPr>
+              <w:t xml:space="preserve"> (JavaScript, jQuery</w:t>
+            </w:r>
+            <w:r>
+              <w:rPr>
+                <w:rFonts w:cstheme="minorHAnsi"/>
+                <w:sz w:val="20"/>
+                <w:szCs w:val="20"/>
+              </w:rPr>
+              <w:t>,</w:t>
+            </w:r>
+            <w:r>
+              <w:rPr>
+                <w:rFonts w:cstheme="minorHAnsi"/>
+                <w:sz w:val="20"/>
+                <w:szCs w:val="20"/>
+              </w:rPr>
+              <w:t xml:space="preserve"> and Java Servlet).</w:t>
             </w:r>
           </w:p>
           <w:p>
             <w:pPr>
               <w:pStyle w:val="ListParagraph"/>
+              <w:spacing w:line="360" w:lineRule="auto"/>
+              <w:jc w:val="both"/>
               <w:rPr>
                 <w:rFonts w:cstheme="minorHAnsi"/>
                 <w:sz w:val="20"/>
@@ -1921,7 +1524,111 @@
                 <w:sz w:val="20"/>
                 <w:szCs w:val="20"/>
               </w:rPr>
-              <w:t>Technical Mentor</w:t>
+              <w:t>TAGIC E-Marine</w:t>
+            </w:r>
+            <w:r>
+              <w:rPr>
+                <w:rFonts w:cstheme="minorHAnsi"/>
+                <w:sz w:val="20"/>
+                <w:szCs w:val="20"/>
+              </w:rPr>
+              <w:t>: This is a Marine insurance project where the insured will get the quotation</w:t>
+            </w:r>
+            <w:r>
+              <w:rPr>
+                <w:rFonts w:cstheme="minorHAnsi"/>
+                <w:sz w:val="20"/>
+                <w:szCs w:val="20"/>
+              </w:rPr>
+              <w:t xml:space="preserve">, </w:t>
+            </w:r>
+            <w:r>
+              <w:rPr>
+                <w:rFonts w:cstheme="minorHAnsi"/>
+                <w:sz w:val="20"/>
+                <w:szCs w:val="20"/>
+              </w:rPr>
+              <w:t>proposal</w:t>
+            </w:r>
+            <w:r>
+              <w:rPr>
+                <w:rFonts w:cstheme="minorHAnsi"/>
+                <w:sz w:val="20"/>
+                <w:szCs w:val="20"/>
+              </w:rPr>
+              <w:t>,</w:t>
+            </w:r>
+            <w:r>
+              <w:rPr>
+                <w:rFonts w:cstheme="minorHAnsi"/>
+                <w:sz w:val="20"/>
+                <w:szCs w:val="20"/>
+              </w:rPr>
+              <w:t xml:space="preserve"> payment</w:t>
+            </w:r>
+            <w:r>
+              <w:rPr>
+                <w:rFonts w:cstheme="minorHAnsi"/>
+                <w:sz w:val="20"/>
+                <w:szCs w:val="20"/>
+              </w:rPr>
+              <w:t xml:space="preserve">, </w:t>
+            </w:r>
+            <w:r>
+              <w:rPr>
+                <w:rFonts w:cstheme="minorHAnsi"/>
+                <w:sz w:val="20"/>
+                <w:szCs w:val="20"/>
+              </w:rPr>
+              <w:t>policy</w:t>
+            </w:r>
+            <w:r>
+              <w:rPr>
+                <w:rFonts w:cstheme="minorHAnsi"/>
+                <w:sz w:val="20"/>
+                <w:szCs w:val="20"/>
+              </w:rPr>
+              <w:t xml:space="preserve">, </w:t>
+            </w:r>
+            <w:r>
+              <w:rPr>
+                <w:rFonts w:cstheme="minorHAnsi"/>
+                <w:sz w:val="20"/>
+                <w:szCs w:val="20"/>
+              </w:rPr>
+              <w:t>Endorsement</w:t>
+            </w:r>
+            <w:r>
+              <w:rPr>
+                <w:rFonts w:cstheme="minorHAnsi"/>
+                <w:sz w:val="20"/>
+                <w:szCs w:val="20"/>
+              </w:rPr>
+              <w:t xml:space="preserve">, and </w:t>
+            </w:r>
+            <w:r>
+              <w:rPr>
+                <w:rFonts w:cstheme="minorHAnsi"/>
+                <w:sz w:val="20"/>
+                <w:szCs w:val="20"/>
+              </w:rPr>
+              <w:t>Renewal with details, log, statement</w:t>
+            </w:r>
+            <w:r>
+              <w:rPr>
+                <w:rFonts w:cstheme="minorHAnsi"/>
+                <w:sz w:val="20"/>
+                <w:szCs w:val="20"/>
+              </w:rPr>
+              <w:t>,</w:t>
+            </w:r>
+            <w:r>
+              <w:rPr>
+                <w:rFonts w:cstheme="minorHAnsi"/>
+                <w:sz w:val="20"/>
+                <w:szCs w:val="20"/>
+              </w:rPr>
+              <w:t xml:space="preserve"> and report for each flow. Primarily Worked as </w:t>
             </w:r>
             <w:r>
               <w:rPr>
@@ -1931,36 +1638,56 @@
                 <w:sz w:val="20"/>
                 <w:szCs w:val="20"/>
               </w:rPr>
-              <w:t>ing</w:t>
-            </w:r>
-            <w:r>
-              <w:rPr>
-                <w:rFonts w:cstheme="minorHAnsi"/>
-                <w:sz w:val="20"/>
-                <w:szCs w:val="20"/>
-              </w:rPr>
-              <w:t xml:space="preserve"> for </w:t>
-            </w:r>
-            <w:r>
-              <w:rPr>
-                <w:rFonts w:cstheme="minorHAnsi"/>
-                <w:sz w:val="20"/>
-                <w:szCs w:val="20"/>
-              </w:rPr>
-              <w:t>7</w:t>
-            </w:r>
-            <w:r>
-              <w:rPr>
-                <w:rFonts w:cstheme="minorHAnsi"/>
-                <w:sz w:val="20"/>
-                <w:szCs w:val="20"/>
-              </w:rPr>
-              <w:t>.</w:t>
+              <w:t>Back End Developer</w:t>
+            </w:r>
+            <w:r>
+              <w:rPr>
+                <w:rFonts w:cstheme="minorHAnsi"/>
+                <w:sz w:val="20"/>
+                <w:szCs w:val="20"/>
+              </w:rPr>
+              <w:t xml:space="preserve"> (Node.js) and </w:t>
+            </w:r>
+            <w:r>
+              <w:rPr>
+                <w:rFonts w:cstheme="minorHAnsi"/>
+                <w:b/>
+                <w:bCs/>
+                <w:sz w:val="20"/>
+                <w:szCs w:val="20"/>
+              </w:rPr>
+              <w:t>Guided front-end</w:t>
+            </w:r>
+            <w:r>
+              <w:rPr>
+                <w:rFonts w:cstheme="minorHAnsi"/>
+                <w:sz w:val="20"/>
+                <w:szCs w:val="20"/>
+              </w:rPr>
+              <w:t xml:space="preserve"> (Angular</w:t>
+            </w:r>
+            <w:r>
+              <w:rPr>
+                <w:rFonts w:cstheme="minorHAnsi"/>
+                <w:sz w:val="20"/>
+                <w:szCs w:val="20"/>
+              </w:rPr>
+              <w:t xml:space="preserve"> (V9)</w:t>
+            </w:r>
+            <w:r>
+              <w:rPr>
+                <w:rFonts w:cstheme="minorHAnsi"/>
+                <w:sz w:val="20"/>
+                <w:szCs w:val="20"/>
+              </w:rPr>
+              <w:t>).</w:t>
             </w:r>
           </w:p>
           <w:p>
             <w:pPr>
               <w:pStyle w:val="ListParagraph"/>
+              <w:spacing w:line="360" w:lineRule="auto"/>
+              <w:jc w:val="both"/>
               <w:rPr>
                 <w:rFonts w:cstheme="minorHAnsi"/>
                 <w:sz w:val="20"/>
@@ -1970,15 +1697,180 @@
             <w:r>
               <w:rPr>
                 <w:rFonts w:cstheme="minorHAnsi"/>
-                <w:sz w:val="20"/>
-                <w:szCs w:val="20"/>
-              </w:rPr>
-              <w:t>Proactive Front-End developer.</w:t>
+                <w:b/>
+                <w:bCs/>
+                <w:sz w:val="20"/>
+                <w:szCs w:val="20"/>
+              </w:rPr>
+              <w:t>TAGIC Non-Rater</w:t>
+            </w:r>
+            <w:r>
+              <w:rPr>
+                <w:rFonts w:cstheme="minorHAnsi"/>
+                <w:sz w:val="20"/>
+                <w:szCs w:val="20"/>
+              </w:rPr>
+              <w:t>: Non-Rater is basically Quote</w:t>
+            </w:r>
+            <w:r>
+              <w:rPr>
+                <w:rFonts w:cstheme="minorHAnsi"/>
+                <w:sz w:val="20"/>
+                <w:szCs w:val="20"/>
+              </w:rPr>
+              <w:t>,</w:t>
+            </w:r>
+            <w:r>
+              <w:rPr>
+                <w:rFonts w:cstheme="minorHAnsi"/>
+                <w:sz w:val="20"/>
+                <w:szCs w:val="20"/>
+              </w:rPr>
+              <w:t xml:space="preserve"> NSTP</w:t>
+            </w:r>
+            <w:r>
+              <w:rPr>
+                <w:rFonts w:cstheme="minorHAnsi"/>
+                <w:sz w:val="20"/>
+                <w:szCs w:val="20"/>
+              </w:rPr>
+              <w:t>,</w:t>
+            </w:r>
+            <w:r>
+              <w:rPr>
+                <w:rFonts w:cstheme="minorHAnsi"/>
+                <w:sz w:val="20"/>
+                <w:szCs w:val="20"/>
+              </w:rPr>
+              <w:t xml:space="preserve"> Proposal</w:t>
+            </w:r>
+            <w:r>
+              <w:rPr>
+                <w:rFonts w:cstheme="minorHAnsi"/>
+                <w:sz w:val="20"/>
+                <w:szCs w:val="20"/>
+              </w:rPr>
+              <w:t>,</w:t>
+            </w:r>
+            <w:r>
+              <w:rPr>
+                <w:rFonts w:cstheme="minorHAnsi"/>
+                <w:sz w:val="20"/>
+                <w:szCs w:val="20"/>
+              </w:rPr>
+              <w:t xml:space="preserve"> Payment</w:t>
+            </w:r>
+            <w:r>
+              <w:rPr>
+                <w:rFonts w:cstheme="minorHAnsi"/>
+                <w:sz w:val="20"/>
+                <w:szCs w:val="20"/>
+              </w:rPr>
+              <w:t xml:space="preserve">, and </w:t>
+            </w:r>
+            <w:r>
+              <w:rPr>
+                <w:rFonts w:cstheme="minorHAnsi"/>
+                <w:sz w:val="20"/>
+                <w:szCs w:val="20"/>
+              </w:rPr>
+              <w:t xml:space="preserve">Policy flow insurance project with special features like UW referral, UW Escalation Matrix. Working as </w:t>
+            </w:r>
+            <w:r>
+              <w:rPr>
+                <w:rFonts w:cstheme="minorHAnsi"/>
+                <w:b/>
+                <w:bCs/>
+                <w:sz w:val="20"/>
+                <w:szCs w:val="20"/>
+              </w:rPr>
+              <w:t>Full Stack Developer</w:t>
+            </w:r>
+            <w:r>
+              <w:rPr>
+                <w:rFonts w:cstheme="minorHAnsi"/>
+                <w:sz w:val="20"/>
+                <w:szCs w:val="20"/>
+              </w:rPr>
+              <w:t xml:space="preserve"> (Angular</w:t>
+            </w:r>
+            <w:r>
+              <w:rPr>
+                <w:rFonts w:cstheme="minorHAnsi"/>
+                <w:sz w:val="20"/>
+                <w:szCs w:val="20"/>
+              </w:rPr>
+              <w:t xml:space="preserve"> (V9)</w:t>
+            </w:r>
+            <w:r>
+              <w:rPr>
+                <w:rFonts w:cstheme="minorHAnsi"/>
+                <w:sz w:val="20"/>
+                <w:szCs w:val="20"/>
+              </w:rPr>
+              <w:t>, Node.js</w:t>
+            </w:r>
+            <w:r>
+              <w:rPr>
+                <w:rFonts w:cstheme="minorHAnsi"/>
+                <w:sz w:val="20"/>
+                <w:szCs w:val="20"/>
+              </w:rPr>
+              <w:t>,</w:t>
+            </w:r>
+            <w:r>
+              <w:rPr>
+                <w:rFonts w:cstheme="minorHAnsi"/>
+                <w:sz w:val="20"/>
+                <w:szCs w:val="20"/>
+              </w:rPr>
+              <w:t xml:space="preserve"> and java).</w:t>
+            </w:r>
+          </w:p>
+        </w:tc>
+      </w:tr>
+      <w:tr>
+        <w:trPr>
+          <w:trHeight w:val="216"/>
+        </w:trPr>
+        <w:tc>
+          <w:tcPr>
+            <w:tcW w:w="8642" w:type="dxa"/>
+            <w:gridSpan w:val="2"/>
+            <w:tcBorders>
+              <w:top w:val="dotDash" w:sz="4" w:space="0" w:color="auto"/>
+            </w:tcBorders>
+          </w:tcPr>
+          <w:p>
+            <w:pPr>
+              <w:pStyle w:val="Heading2"/>
+              <w:rPr>
+                <w:rFonts w:asciiTheme="majorHAnsi" w:hAnsiTheme="majorHAnsi" w:cstheme="majorHAnsi"/>
+                <w:sz w:val="20"/>
+                <w:szCs w:val="20"/>
+              </w:rPr>
+            </w:pPr>
+            <w:r>
+              <w:rPr>
+                <w:rFonts w:asciiTheme="majorHAnsi" w:hAnsiTheme="majorHAnsi" w:cstheme="majorHAnsi"/>
+                <w:sz w:val="20"/>
+                <w:szCs w:val="20"/>
+              </w:rPr>
+              <w:t>Achievements in GoDB</w:t>
+            </w:r>
+            <w:r>
+              <w:rPr>
+                <w:rFonts w:asciiTheme="majorHAnsi" w:hAnsiTheme="majorHAnsi" w:cstheme="majorHAnsi"/>
+                <w:sz w:val="20"/>
+                <w:szCs w:val="20"/>
+              </w:rPr>
+              <w:t xml:space="preserve">: </w:t>
             </w:r>
           </w:p>
           <w:p>
             <w:pPr>
               <w:pStyle w:val="ListParagraph"/>
+              <w:jc w:val="both"/>
               <w:rPr>
                 <w:rFonts w:cstheme="minorHAnsi"/>
                 <w:sz w:val="20"/>
@@ -1993,90 +1885,60 @@
                 <w:sz w:val="20"/>
                 <w:szCs w:val="20"/>
               </w:rPr>
-              <w:t xml:space="preserve">Collaborated </w:t>
-            </w:r>
-            <w:r>
-              <w:rPr>
-                <w:rFonts w:cstheme="minorHAnsi"/>
-                <w:sz w:val="20"/>
-                <w:szCs w:val="20"/>
-              </w:rPr>
-              <w:t>with Testing, Business Analyst</w:t>
-            </w:r>
-            <w:r>
-              <w:rPr>
-                <w:rFonts w:cstheme="minorHAnsi"/>
-                <w:sz w:val="20"/>
-                <w:szCs w:val="20"/>
-              </w:rPr>
-              <w:t>,</w:t>
-            </w:r>
-            <w:r>
-              <w:rPr>
-                <w:rFonts w:cstheme="minorHAnsi"/>
-                <w:sz w:val="20"/>
-                <w:szCs w:val="20"/>
-              </w:rPr>
-              <w:t xml:space="preserve"> </w:t>
-            </w:r>
-            <w:r>
-              <w:rPr>
-                <w:rFonts w:cstheme="minorHAnsi"/>
-                <w:sz w:val="20"/>
-                <w:szCs w:val="20"/>
-              </w:rPr>
-              <w:t>D</w:t>
-            </w:r>
-            <w:r>
-              <w:rPr>
-                <w:rFonts w:cstheme="minorHAnsi"/>
-                <w:sz w:val="20"/>
-                <w:szCs w:val="20"/>
-              </w:rPr>
-              <w:t>eployment teams</w:t>
-            </w:r>
-            <w:r>
-              <w:rPr>
-                <w:rFonts w:cstheme="minorHAnsi"/>
-                <w:sz w:val="20"/>
-                <w:szCs w:val="20"/>
-              </w:rPr>
-              <w:t>,</w:t>
-            </w:r>
-            <w:r>
-              <w:rPr>
-                <w:rFonts w:cstheme="minorHAnsi"/>
-                <w:sz w:val="20"/>
-                <w:szCs w:val="20"/>
-              </w:rPr>
-              <w:t xml:space="preserve"> and Client</w:t>
-            </w:r>
-            <w:r>
-              <w:rPr>
-                <w:rFonts w:cstheme="minorHAnsi"/>
-                <w:sz w:val="20"/>
-                <w:szCs w:val="20"/>
-              </w:rPr>
-              <w:t>.</w:t>
+              <w:t>Shaped</w:t>
+            </w:r>
+            <w:r>
+              <w:rPr>
+                <w:rFonts w:cstheme="minorHAnsi"/>
+                <w:sz w:val="20"/>
+                <w:szCs w:val="20"/>
+              </w:rPr>
+              <w:t xml:space="preserve"> 2-4 </w:t>
+            </w:r>
+            <w:r>
+              <w:rPr>
+                <w:rFonts w:cstheme="minorHAnsi"/>
+                <w:color w:val="0D0D0D" w:themeColor="text1" w:themeTint="F2"/>
+                <w:sz w:val="20"/>
+                <w:szCs w:val="20"/>
+              </w:rPr>
+              <w:t>new graduates</w:t>
+            </w:r>
+            <w:r>
+              <w:rPr>
+                <w:rFonts w:cstheme="minorHAnsi"/>
+                <w:sz w:val="20"/>
+                <w:szCs w:val="20"/>
+              </w:rPr>
+              <w:t xml:space="preserve"> for </w:t>
+            </w:r>
+            <w:r>
+              <w:rPr>
+                <w:rFonts w:cstheme="minorHAnsi"/>
+                <w:sz w:val="20"/>
+                <w:szCs w:val="20"/>
+              </w:rPr>
+              <w:t xml:space="preserve">a </w:t>
+            </w:r>
+            <w:r>
+              <w:rPr>
+                <w:rFonts w:cstheme="minorHAnsi"/>
+                <w:sz w:val="20"/>
+                <w:szCs w:val="20"/>
+              </w:rPr>
+              <w:t>project.</w:t>
             </w:r>
           </w:p>
           <w:p>
             <w:pPr>
               <w:pStyle w:val="ListParagraph"/>
+              <w:jc w:val="both"/>
               <w:rPr>
                 <w:rFonts w:cstheme="minorHAnsi"/>
                 <w:sz w:val="20"/>
                 <w:szCs w:val="20"/>
               </w:rPr>
             </w:pPr>
-            <w:r>
-              <w:rPr>
-                <w:rFonts w:cstheme="minorHAnsi"/>
-                <w:sz w:val="20"/>
-                <w:szCs w:val="20"/>
-              </w:rPr>
-              <w:t xml:space="preserve">Resolved Development Complexity with </w:t>
-            </w:r>
             <w:r>
               <w:rPr>
                 <w:rFonts w:cstheme="minorHAnsi"/>
@@ -2085,7 +1947,33 @@
                 <w:sz w:val="20"/>
                 <w:szCs w:val="20"/>
               </w:rPr>
-              <w:t>Design Pattern</w:t>
+              <w:t>Technical Mentor</w:t>
+            </w:r>
+            <w:r>
+              <w:rPr>
+                <w:rFonts w:cstheme="minorHAnsi"/>
+                <w:b/>
+                <w:bCs/>
+                <w:sz w:val="20"/>
+                <w:szCs w:val="20"/>
+              </w:rPr>
+              <w:t>ing</w:t>
+            </w:r>
+            <w:r>
+              <w:rPr>
+                <w:rFonts w:cstheme="minorHAnsi"/>
+                <w:sz w:val="20"/>
+                <w:szCs w:val="20"/>
+              </w:rPr>
+              <w:t xml:space="preserve"> for </w:t>
+            </w:r>
+            <w:r>
+              <w:rPr>
+                <w:rFonts w:cstheme="minorHAnsi"/>
+                <w:sz w:val="20"/>
+                <w:szCs w:val="20"/>
+              </w:rPr>
+              <w:t>7</w:t>
             </w:r>
             <w:r>
               <w:rPr>
@@ -2099,6 +1987,7 @@
           <w:p>
             <w:pPr>
               <w:pStyle w:val="ListParagraph"/>
+              <w:jc w:val="both"/>
               <w:rPr>
                 <w:rFonts w:cstheme="minorHAnsi"/>
                 <w:sz w:val="20"/>
@@ -2108,135 +1997,22 @@
             <w:r>
               <w:rPr>
                 <w:rFonts w:cstheme="minorHAnsi"/>
-                <w:b/>
-                <w:bCs/>
-                <w:sz w:val="20"/>
-                <w:szCs w:val="20"/>
-              </w:rPr>
-              <w:t>Self-started</w:t>
-            </w:r>
-            <w:r>
-              <w:rPr>
-                <w:rFonts w:cstheme="minorHAnsi"/>
-                <w:sz w:val="20"/>
-                <w:szCs w:val="20"/>
-              </w:rPr>
-              <w:t xml:space="preserve"> Back-End Developer. </w:t>
-            </w:r>
-            <w:r>
-              <w:rPr>
-                <w:rFonts w:cstheme="minorHAnsi"/>
-                <w:sz w:val="20"/>
-                <w:szCs w:val="20"/>
-              </w:rPr>
-              <w:t>Developed Applications in</w:t>
-            </w:r>
-            <w:r>
-              <w:rPr>
-                <w:rFonts w:cstheme="minorHAnsi"/>
-                <w:sz w:val="20"/>
-                <w:szCs w:val="20"/>
-              </w:rPr>
-              <w:t xml:space="preserve"> </w:t>
-            </w:r>
-            <w:r>
-              <w:rPr>
-                <w:rFonts w:cstheme="minorHAnsi"/>
-                <w:b/>
-                <w:bCs/>
-                <w:sz w:val="20"/>
-                <w:szCs w:val="20"/>
-              </w:rPr>
-              <w:t>Java Servlet</w:t>
-            </w:r>
-            <w:r>
-              <w:rPr>
-                <w:rFonts w:cstheme="minorHAnsi"/>
-                <w:sz w:val="20"/>
-                <w:szCs w:val="20"/>
-              </w:rPr>
-              <w:t xml:space="preserve">, </w:t>
-            </w:r>
-            <w:r>
-              <w:rPr>
-                <w:rFonts w:cstheme="minorHAnsi"/>
-                <w:b/>
-                <w:bCs/>
-                <w:sz w:val="20"/>
-                <w:szCs w:val="20"/>
-              </w:rPr>
-              <w:t>J2EE</w:t>
-            </w:r>
-            <w:r>
-              <w:rPr>
-                <w:rFonts w:cstheme="minorHAnsi"/>
-                <w:b/>
-                <w:bCs/>
-                <w:sz w:val="20"/>
-                <w:szCs w:val="20"/>
-              </w:rPr>
-              <w:t>,</w:t>
-            </w:r>
-            <w:r>
-              <w:rPr>
-                <w:rFonts w:cstheme="minorHAnsi"/>
-                <w:sz w:val="20"/>
-                <w:szCs w:val="20"/>
-              </w:rPr>
-              <w:t xml:space="preserve"> and </w:t>
-            </w:r>
-            <w:r>
-              <w:rPr>
-                <w:rFonts w:cstheme="minorHAnsi"/>
-                <w:b/>
-                <w:bCs/>
-                <w:sz w:val="20"/>
-                <w:szCs w:val="20"/>
-              </w:rPr>
-              <w:t>Node.js</w:t>
-            </w:r>
-            <w:r>
-              <w:rPr>
-                <w:rFonts w:cstheme="minorHAnsi"/>
-                <w:sz w:val="20"/>
-                <w:szCs w:val="20"/>
-              </w:rPr>
-              <w:t>.</w:t>
+                <w:sz w:val="20"/>
+                <w:szCs w:val="20"/>
+              </w:rPr>
+              <w:t>Proactive Front-End developer.</w:t>
             </w:r>
           </w:p>
           <w:p>
             <w:pPr>
               <w:pStyle w:val="ListParagraph"/>
+              <w:jc w:val="both"/>
               <w:rPr>
                 <w:rFonts w:cstheme="minorHAnsi"/>
                 <w:sz w:val="20"/>
                 <w:szCs w:val="20"/>
               </w:rPr>
             </w:pPr>
-            <w:r>
-              <w:rPr>
-                <w:rFonts w:cstheme="minorHAnsi"/>
-                <w:sz w:val="20"/>
-                <w:szCs w:val="20"/>
-              </w:rPr>
-              <w:t>Achieved</w:t>
-            </w:r>
-            <w:r>
-              <w:rPr>
-                <w:rFonts w:cstheme="minorHAnsi"/>
-                <w:sz w:val="20"/>
-                <w:szCs w:val="20"/>
-              </w:rPr>
-              <w:t xml:space="preserve"> </w:t>
-            </w:r>
-            <w:r>
-              <w:rPr>
-                <w:rFonts w:cstheme="minorHAnsi"/>
-                <w:sz w:val="20"/>
-                <w:szCs w:val="20"/>
-              </w:rPr>
-              <w:t xml:space="preserve">Front-End development using </w:t>
-            </w:r>
             <w:r>
               <w:rPr>
                 <w:rFonts w:cstheme="minorHAnsi"/>
@@ -2245,13 +2021,27 @@
                 <w:sz w:val="20"/>
                 <w:szCs w:val="20"/>
               </w:rPr>
-              <w:t>Angular</w:t>
-            </w:r>
-            <w:r>
-              <w:rPr>
-                <w:rFonts w:cstheme="minorHAnsi"/>
-                <w:b/>
-                <w:bCs/>
+              <w:t xml:space="preserve">Collaborated </w:t>
+            </w:r>
+            <w:r>
+              <w:rPr>
+                <w:rFonts w:cstheme="minorHAnsi"/>
+                <w:sz w:val="20"/>
+                <w:szCs w:val="20"/>
+              </w:rPr>
+              <w:t>with Testing, Business Analyst</w:t>
+            </w:r>
+            <w:r>
+              <w:rPr>
+                <w:rFonts w:cstheme="minorHAnsi"/>
+                <w:sz w:val="20"/>
+                <w:szCs w:val="20"/>
+              </w:rPr>
+              <w:t>,</w:t>
+            </w:r>
+            <w:r>
+              <w:rPr>
+                <w:rFonts w:cstheme="minorHAnsi"/>
                 <w:sz w:val="20"/>
                 <w:szCs w:val="20"/>
               </w:rPr>
@@ -2260,98 +2050,26 @@
             <w:r>
               <w:rPr>
                 <w:rFonts w:cstheme="minorHAnsi"/>
-                <w:b/>
-                <w:bCs/>
-                <w:sz w:val="20"/>
-                <w:szCs w:val="20"/>
-              </w:rPr>
-              <w:t>(V9)</w:t>
-            </w:r>
-            <w:r>
-              <w:rPr>
-                <w:rFonts w:cstheme="minorHAnsi"/>
-                <w:sz w:val="20"/>
-                <w:szCs w:val="20"/>
-              </w:rPr>
-              <w:t>,</w:t>
-            </w:r>
-            <w:r>
-              <w:rPr>
-                <w:rFonts w:cstheme="minorHAnsi"/>
-                <w:sz w:val="20"/>
-                <w:szCs w:val="20"/>
-              </w:rPr>
-              <w:t xml:space="preserve"> </w:t>
-            </w:r>
-            <w:r>
-              <w:rPr>
-                <w:rFonts w:cstheme="minorHAnsi"/>
-                <w:b/>
-                <w:bCs/>
-                <w:sz w:val="20"/>
-                <w:szCs w:val="20"/>
-              </w:rPr>
-              <w:t>TypeScript</w:t>
-            </w:r>
-            <w:r>
-              <w:rPr>
-                <w:rFonts w:cstheme="minorHAnsi"/>
-                <w:sz w:val="20"/>
-                <w:szCs w:val="20"/>
-              </w:rPr>
-              <w:t>,</w:t>
-            </w:r>
-            <w:r>
-              <w:rPr>
-                <w:rFonts w:cstheme="minorHAnsi"/>
-                <w:sz w:val="20"/>
-                <w:szCs w:val="20"/>
-              </w:rPr>
-              <w:t xml:space="preserve"> </w:t>
-            </w:r>
-            <w:r>
-              <w:rPr>
-                <w:rFonts w:cstheme="minorHAnsi"/>
-                <w:b/>
-                <w:bCs/>
-                <w:sz w:val="20"/>
-                <w:szCs w:val="20"/>
-              </w:rPr>
-              <w:t>JavaScript</w:t>
-            </w:r>
-            <w:r>
-              <w:rPr>
-                <w:rFonts w:cstheme="minorHAnsi"/>
-                <w:sz w:val="20"/>
-                <w:szCs w:val="20"/>
-              </w:rPr>
-              <w:t xml:space="preserve"> (ECMAScript 5)</w:t>
-            </w:r>
-            <w:r>
-              <w:rPr>
-                <w:rFonts w:cstheme="minorHAnsi"/>
-                <w:sz w:val="20"/>
-                <w:szCs w:val="20"/>
-              </w:rPr>
-              <w:t>,</w:t>
-            </w:r>
-            <w:r>
-              <w:rPr>
-                <w:rFonts w:cstheme="minorHAnsi"/>
-                <w:sz w:val="20"/>
-                <w:szCs w:val="20"/>
-              </w:rPr>
-              <w:t xml:space="preserve"> and </w:t>
-            </w:r>
-            <w:r>
-              <w:rPr>
-                <w:rFonts w:cstheme="minorHAnsi"/>
-                <w:b/>
-                <w:bCs/>
-                <w:sz w:val="20"/>
-                <w:szCs w:val="20"/>
-              </w:rPr>
-              <w:t>jQuery</w:t>
+                <w:sz w:val="20"/>
+                <w:szCs w:val="20"/>
+              </w:rPr>
+              <w:t>D</w:t>
+            </w:r>
+            <w:r>
+              <w:rPr>
+                <w:rFonts w:cstheme="minorHAnsi"/>
+                <w:sz w:val="20"/>
+                <w:szCs w:val="20"/>
+              </w:rPr>
+              <w:t>eployment teams</w:t>
+            </w:r>
+            <w:r>
+              <w:rPr>
+                <w:rFonts w:cstheme="minorHAnsi"/>
+                <w:sz w:val="20"/>
+                <w:szCs w:val="20"/>
+              </w:rPr>
+              <w:t>, and Client</w:t>
             </w:r>
             <w:r>
               <w:rPr>
@@ -2365,6 +2083,7 @@
           <w:p>
             <w:pPr>
               <w:pStyle w:val="ListParagraph"/>
+              <w:jc w:val="both"/>
               <w:rPr>
                 <w:rFonts w:cstheme="minorHAnsi"/>
                 <w:sz w:val="20"/>
@@ -2377,31 +2096,7 @@
                 <w:sz w:val="20"/>
                 <w:szCs w:val="20"/>
               </w:rPr>
-              <w:t>Design</w:t>
-            </w:r>
-            <w:r>
-              <w:rPr>
-                <w:rFonts w:cstheme="minorHAnsi"/>
-                <w:sz w:val="20"/>
-                <w:szCs w:val="20"/>
-              </w:rPr>
-              <w:t>ed</w:t>
-            </w:r>
-            <w:r>
-              <w:rPr>
-                <w:rFonts w:cstheme="minorHAnsi"/>
-                <w:sz w:val="20"/>
-                <w:szCs w:val="20"/>
-              </w:rPr>
-              <w:t xml:space="preserve"> and Written Monolithic services</w:t>
-            </w:r>
-            <w:r>
-              <w:rPr>
-                <w:rFonts w:cstheme="minorHAnsi"/>
-                <w:sz w:val="20"/>
-                <w:szCs w:val="20"/>
-              </w:rPr>
-              <w:t xml:space="preserve"> and </w:t>
+              <w:t xml:space="preserve">Resolved Development Complexity with </w:t>
             </w:r>
             <w:r>
               <w:rPr>
@@ -2411,67 +2106,7 @@
                 <w:sz w:val="20"/>
                 <w:szCs w:val="20"/>
               </w:rPr>
-              <w:t>Multithreading</w:t>
-            </w:r>
-            <w:r>
-              <w:rPr>
-                <w:rFonts w:cstheme="minorHAnsi"/>
-                <w:sz w:val="20"/>
-                <w:szCs w:val="20"/>
-              </w:rPr>
-              <w:t xml:space="preserve"> Program</w:t>
-            </w:r>
-            <w:r>
-              <w:rPr>
-                <w:rFonts w:cstheme="minorHAnsi"/>
-                <w:sz w:val="20"/>
-                <w:szCs w:val="20"/>
-              </w:rPr>
-              <w:t xml:space="preserve"> in </w:t>
-            </w:r>
-            <w:r>
-              <w:rPr>
-                <w:rFonts w:cstheme="minorHAnsi"/>
-                <w:b/>
-                <w:bCs/>
-                <w:sz w:val="20"/>
-                <w:szCs w:val="20"/>
-              </w:rPr>
-              <w:t>Java Servlet</w:t>
-            </w:r>
-            <w:r>
-              <w:rPr>
-                <w:rFonts w:cstheme="minorHAnsi"/>
-                <w:sz w:val="20"/>
-                <w:szCs w:val="20"/>
-              </w:rPr>
-              <w:t xml:space="preserve"> using the </w:t>
-            </w:r>
-            <w:r>
-              <w:rPr>
-                <w:rFonts w:cstheme="minorHAnsi"/>
-                <w:b/>
-                <w:bCs/>
-                <w:sz w:val="20"/>
-                <w:szCs w:val="20"/>
-              </w:rPr>
-              <w:t>MVC</w:t>
-            </w:r>
-            <w:r>
-              <w:rPr>
-                <w:rFonts w:cstheme="minorHAnsi"/>
-                <w:sz w:val="20"/>
-                <w:szCs w:val="20"/>
-              </w:rPr>
-              <w:t xml:space="preserve"> pattern</w:t>
-            </w:r>
-            <w:r>
-              <w:rPr>
-                <w:rFonts w:cstheme="minorHAnsi"/>
-                <w:sz w:val="20"/>
-                <w:szCs w:val="20"/>
-              </w:rPr>
-              <w:t xml:space="preserve"> and Trained for Microservice</w:t>
+              <w:t>Design Pattern</w:t>
             </w:r>
             <w:r>
               <w:rPr>
@@ -2485,6 +2120,7 @@
           <w:p>
             <w:pPr>
               <w:pStyle w:val="ListParagraph"/>
+              <w:jc w:val="both"/>
               <w:rPr>
                 <w:rFonts w:cstheme="minorHAnsi"/>
                 <w:sz w:val="20"/>
@@ -2494,23 +2130,106 @@
             <w:r>
               <w:rPr>
                 <w:rFonts w:cstheme="minorHAnsi"/>
-                <w:sz w:val="20"/>
-                <w:szCs w:val="20"/>
-              </w:rPr>
-              <w:t>Build an</w:t>
-            </w:r>
-            <w:r>
-              <w:rPr>
-                <w:rFonts w:cstheme="minorHAnsi"/>
-                <w:sz w:val="20"/>
-                <w:szCs w:val="20"/>
-              </w:rPr>
-              <w:t xml:space="preserve"> Event Management system and Marine Insurance system.</w:t>
+                <w:b/>
+                <w:bCs/>
+                <w:sz w:val="20"/>
+                <w:szCs w:val="20"/>
+              </w:rPr>
+              <w:t>Self-started</w:t>
+            </w:r>
+            <w:r>
+              <w:rPr>
+                <w:rFonts w:cstheme="minorHAnsi"/>
+                <w:sz w:val="20"/>
+                <w:szCs w:val="20"/>
+              </w:rPr>
+              <w:t xml:space="preserve"> Back-End Developer. </w:t>
+            </w:r>
+            <w:r>
+              <w:rPr>
+                <w:rFonts w:cstheme="minorHAnsi"/>
+                <w:sz w:val="20"/>
+                <w:szCs w:val="20"/>
+              </w:rPr>
+              <w:t>Developed Applications in</w:t>
+            </w:r>
+            <w:r>
+              <w:rPr>
+                <w:rFonts w:cstheme="minorHAnsi"/>
+                <w:sz w:val="20"/>
+                <w:szCs w:val="20"/>
+              </w:rPr>
+              <w:t xml:space="preserve"> </w:t>
+            </w:r>
+            <w:r>
+              <w:rPr>
+                <w:rFonts w:cstheme="minorHAnsi"/>
+                <w:b/>
+                <w:bCs/>
+                <w:sz w:val="20"/>
+                <w:szCs w:val="20"/>
+              </w:rPr>
+              <w:t>Java Servlet</w:t>
+            </w:r>
+            <w:r>
+              <w:rPr>
+                <w:rFonts w:cstheme="minorHAnsi"/>
+                <w:sz w:val="20"/>
+                <w:szCs w:val="20"/>
+              </w:rPr>
+              <w:t xml:space="preserve">, </w:t>
+            </w:r>
+            <w:r>
+              <w:rPr>
+                <w:rFonts w:cstheme="minorHAnsi"/>
+                <w:b/>
+                <w:bCs/>
+                <w:sz w:val="20"/>
+                <w:szCs w:val="20"/>
+              </w:rPr>
+              <w:t>J2EE</w:t>
+            </w:r>
+            <w:r>
+              <w:rPr>
+                <w:rFonts w:cstheme="minorHAnsi"/>
+                <w:b/>
+                <w:bCs/>
+                <w:sz w:val="20"/>
+                <w:szCs w:val="20"/>
+              </w:rPr>
+              <w:t>,</w:t>
+            </w:r>
+            <w:r>
+              <w:rPr>
+                <w:rFonts w:cstheme="minorHAnsi"/>
+                <w:sz w:val="20"/>
+                <w:szCs w:val="20"/>
+              </w:rPr>
+              <w:t xml:space="preserve"> and </w:t>
+            </w:r>
+            <w:r>
+              <w:rPr>
+                <w:rFonts w:cstheme="minorHAnsi"/>
+                <w:b/>
+                <w:bCs/>
+                <w:sz w:val="20"/>
+                <w:szCs w:val="20"/>
+              </w:rPr>
+              <w:t>Node.js</w:t>
+            </w:r>
+            <w:r>
+              <w:rPr>
+                <w:rFonts w:cstheme="minorHAnsi"/>
+                <w:sz w:val="20"/>
+                <w:szCs w:val="20"/>
+              </w:rPr>
+              <w:t>.</w:t>
             </w:r>
           </w:p>
           <w:p>
             <w:pPr>
               <w:pStyle w:val="ListParagraph"/>
+              <w:jc w:val="both"/>
               <w:rPr>
                 <w:rFonts w:cstheme="minorHAnsi"/>
                 <w:sz w:val="20"/>
@@ -2523,7 +2242,23 @@
                 <w:sz w:val="20"/>
                 <w:szCs w:val="20"/>
               </w:rPr>
-              <w:t xml:space="preserve">Aware of </w:t>
+              <w:t>Achieved</w:t>
+            </w:r>
+            <w:r>
+              <w:rPr>
+                <w:rFonts w:cstheme="minorHAnsi"/>
+                <w:sz w:val="20"/>
+                <w:szCs w:val="20"/>
+              </w:rPr>
+              <w:t xml:space="preserve"> </w:t>
+            </w:r>
+            <w:r>
+              <w:rPr>
+                <w:rFonts w:cstheme="minorHAnsi"/>
+                <w:sz w:val="20"/>
+                <w:szCs w:val="20"/>
+              </w:rPr>
+              <w:t xml:space="preserve">Front-End development using </w:t>
             </w:r>
             <w:r>
               <w:rPr>
@@ -2533,20 +2268,127 @@
                 <w:sz w:val="20"/>
                 <w:szCs w:val="20"/>
               </w:rPr>
-              <w:t>agile methodology</w:t>
-            </w:r>
-            <w:r>
-              <w:rPr>
-                <w:rFonts w:cstheme="minorHAnsi"/>
-                <w:sz w:val="20"/>
-                <w:szCs w:val="20"/>
-              </w:rPr>
-              <w:t xml:space="preserve"> (SDLC).</w:t>
+              <w:t>Angular</w:t>
+            </w:r>
+            <w:r>
+              <w:rPr>
+                <w:rFonts w:cstheme="minorHAnsi"/>
+                <w:b/>
+                <w:bCs/>
+                <w:sz w:val="20"/>
+                <w:szCs w:val="20"/>
+              </w:rPr>
+              <w:t xml:space="preserve"> </w:t>
+            </w:r>
+            <w:r>
+              <w:rPr>
+                <w:rFonts w:cstheme="minorHAnsi"/>
+                <w:b/>
+                <w:bCs/>
+                <w:sz w:val="20"/>
+                <w:szCs w:val="20"/>
+              </w:rPr>
+              <w:t>(V9)</w:t>
+            </w:r>
+            <w:r>
+              <w:rPr>
+                <w:rFonts w:cstheme="minorHAnsi"/>
+                <w:sz w:val="20"/>
+                <w:szCs w:val="20"/>
+              </w:rPr>
+              <w:t>,</w:t>
+            </w:r>
+            <w:r>
+              <w:rPr>
+                <w:rFonts w:cstheme="minorHAnsi"/>
+                <w:sz w:val="20"/>
+                <w:szCs w:val="20"/>
+              </w:rPr>
+              <w:t xml:space="preserve"> </w:t>
+            </w:r>
+            <w:r>
+              <w:rPr>
+                <w:rFonts w:cstheme="minorHAnsi"/>
+                <w:b/>
+                <w:bCs/>
+                <w:sz w:val="20"/>
+                <w:szCs w:val="20"/>
+              </w:rPr>
+              <w:t>TypeScript</w:t>
+            </w:r>
+            <w:r>
+              <w:rPr>
+                <w:rFonts w:cstheme="minorHAnsi"/>
+                <w:sz w:val="20"/>
+                <w:szCs w:val="20"/>
+              </w:rPr>
+              <w:t>,</w:t>
+            </w:r>
+            <w:r>
+              <w:rPr>
+                <w:rFonts w:cstheme="minorHAnsi"/>
+                <w:sz w:val="20"/>
+                <w:szCs w:val="20"/>
+              </w:rPr>
+              <w:t xml:space="preserve"> </w:t>
+            </w:r>
+            <w:r>
+              <w:rPr>
+                <w:rFonts w:cstheme="minorHAnsi"/>
+                <w:b/>
+                <w:bCs/>
+                <w:sz w:val="20"/>
+                <w:szCs w:val="20"/>
+              </w:rPr>
+              <w:t>JavaScript</w:t>
+            </w:r>
+            <w:r>
+              <w:rPr>
+                <w:rFonts w:cstheme="minorHAnsi"/>
+                <w:sz w:val="20"/>
+                <w:szCs w:val="20"/>
+              </w:rPr>
+              <w:t xml:space="preserve"> (ECMAScript 5)</w:t>
+            </w:r>
+            <w:r>
+              <w:rPr>
+                <w:rFonts w:cstheme="minorHAnsi"/>
+                <w:sz w:val="20"/>
+                <w:szCs w:val="20"/>
+              </w:rPr>
+              <w:t>,</w:t>
+            </w:r>
+            <w:r>
+              <w:rPr>
+                <w:rFonts w:cstheme="minorHAnsi"/>
+                <w:sz w:val="20"/>
+                <w:szCs w:val="20"/>
+              </w:rPr>
+              <w:t xml:space="preserve"> and </w:t>
+            </w:r>
+            <w:r>
+              <w:rPr>
+                <w:rFonts w:cstheme="minorHAnsi"/>
+                <w:b/>
+                <w:bCs/>
+                <w:sz w:val="20"/>
+                <w:szCs w:val="20"/>
+              </w:rPr>
+              <w:t>jQuery</w:t>
+            </w:r>
+            <w:r>
+              <w:rPr>
+                <w:rFonts w:cstheme="minorHAnsi"/>
+                <w:sz w:val="20"/>
+                <w:szCs w:val="20"/>
+              </w:rPr>
+              <w:t>.</w:t>
             </w:r>
           </w:p>
           <w:p>
             <w:pPr>
               <w:pStyle w:val="ListParagraph"/>
+              <w:jc w:val="both"/>
               <w:rPr>
                 <w:rFonts w:cstheme="minorHAnsi"/>
                 <w:sz w:val="20"/>
@@ -2559,7 +2401,31 @@
                 <w:sz w:val="20"/>
                 <w:szCs w:val="20"/>
               </w:rPr>
-              <w:t xml:space="preserve">Excellent </w:t>
+              <w:t>Design</w:t>
+            </w:r>
+            <w:r>
+              <w:rPr>
+                <w:rFonts w:cstheme="minorHAnsi"/>
+                <w:sz w:val="20"/>
+                <w:szCs w:val="20"/>
+              </w:rPr>
+              <w:t>ed</w:t>
+            </w:r>
+            <w:r>
+              <w:rPr>
+                <w:rFonts w:cstheme="minorHAnsi"/>
+                <w:sz w:val="20"/>
+                <w:szCs w:val="20"/>
+              </w:rPr>
+              <w:t xml:space="preserve"> and Written Monolithic services</w:t>
+            </w:r>
+            <w:r>
+              <w:rPr>
+                <w:rFonts w:cstheme="minorHAnsi"/>
+                <w:sz w:val="20"/>
+                <w:szCs w:val="20"/>
+              </w:rPr>
+              <w:t xml:space="preserve"> and </w:t>
             </w:r>
             <w:r>
               <w:rPr>
@@ -2569,20 +2435,182 @@
                 <w:sz w:val="20"/>
                 <w:szCs w:val="20"/>
               </w:rPr>
-              <w:t>Debugging</w:t>
-            </w:r>
-            <w:r>
-              <w:rPr>
-                <w:rFonts w:cstheme="minorHAnsi"/>
-                <w:sz w:val="20"/>
-                <w:szCs w:val="20"/>
-              </w:rPr>
-              <w:t xml:space="preserve"> skills.</w:t>
+              <w:t>Multithreading</w:t>
+            </w:r>
+            <w:r>
+              <w:rPr>
+                <w:rFonts w:cstheme="minorHAnsi"/>
+                <w:sz w:val="20"/>
+                <w:szCs w:val="20"/>
+              </w:rPr>
+              <w:t xml:space="preserve"> Program</w:t>
+            </w:r>
+            <w:r>
+              <w:rPr>
+                <w:rFonts w:cstheme="minorHAnsi"/>
+                <w:sz w:val="20"/>
+                <w:szCs w:val="20"/>
+              </w:rPr>
+              <w:t xml:space="preserve"> in </w:t>
+            </w:r>
+            <w:r>
+              <w:rPr>
+                <w:rFonts w:cstheme="minorHAnsi"/>
+                <w:b/>
+                <w:bCs/>
+                <w:sz w:val="20"/>
+                <w:szCs w:val="20"/>
+              </w:rPr>
+              <w:t>Java Servlet</w:t>
+            </w:r>
+            <w:r>
+              <w:rPr>
+                <w:rFonts w:cstheme="minorHAnsi"/>
+                <w:sz w:val="20"/>
+                <w:szCs w:val="20"/>
+              </w:rPr>
+              <w:t xml:space="preserve"> using the </w:t>
+            </w:r>
+            <w:r>
+              <w:rPr>
+                <w:rFonts w:cstheme="minorHAnsi"/>
+                <w:b/>
+                <w:bCs/>
+                <w:sz w:val="20"/>
+                <w:szCs w:val="20"/>
+              </w:rPr>
+              <w:t>MVC</w:t>
+            </w:r>
+            <w:r>
+              <w:rPr>
+                <w:rFonts w:cstheme="minorHAnsi"/>
+                <w:sz w:val="20"/>
+                <w:szCs w:val="20"/>
+              </w:rPr>
+              <w:t xml:space="preserve"> pattern</w:t>
+            </w:r>
+            <w:r>
+              <w:rPr>
+                <w:rFonts w:cstheme="minorHAnsi"/>
+                <w:sz w:val="20"/>
+                <w:szCs w:val="20"/>
+              </w:rPr>
+              <w:t xml:space="preserve"> and Trained for Microservice</w:t>
+            </w:r>
+            <w:r>
+              <w:rPr>
+                <w:rFonts w:cstheme="minorHAnsi"/>
+                <w:sz w:val="20"/>
+                <w:szCs w:val="20"/>
+              </w:rPr>
+              <w:t>.</w:t>
             </w:r>
           </w:p>
           <w:p>
             <w:pPr>
               <w:pStyle w:val="ListParagraph"/>
+              <w:jc w:val="both"/>
+              <w:rPr>
+                <w:rFonts w:cstheme="minorHAnsi"/>
+                <w:sz w:val="20"/>
+                <w:szCs w:val="20"/>
+              </w:rPr>
+            </w:pPr>
+            <w:r>
+              <w:rPr>
+                <w:rFonts w:cstheme="minorHAnsi"/>
+                <w:sz w:val="20"/>
+                <w:szCs w:val="20"/>
+              </w:rPr>
+              <w:t>Build an</w:t>
+            </w:r>
+            <w:r>
+              <w:rPr>
+                <w:rFonts w:cstheme="minorHAnsi"/>
+                <w:sz w:val="20"/>
+                <w:szCs w:val="20"/>
+              </w:rPr>
+              <w:t xml:space="preserve"> Event Management system and Marine Insurance system.</w:t>
+            </w:r>
+          </w:p>
+          <w:p>
+            <w:pPr>
+              <w:pStyle w:val="ListParagraph"/>
+              <w:jc w:val="both"/>
+              <w:rPr>
+                <w:rFonts w:cstheme="minorHAnsi"/>
+                <w:sz w:val="20"/>
+                <w:szCs w:val="20"/>
+              </w:rPr>
+            </w:pPr>
+            <w:r>
+              <w:rPr>
+                <w:rFonts w:cstheme="minorHAnsi"/>
+                <w:sz w:val="20"/>
+                <w:szCs w:val="20"/>
+              </w:rPr>
+              <w:t xml:space="preserve">Aware of </w:t>
+            </w:r>
+            <w:r>
+              <w:rPr>
+                <w:rFonts w:cstheme="minorHAnsi"/>
+                <w:b/>
+                <w:bCs/>
+                <w:sz w:val="20"/>
+                <w:szCs w:val="20"/>
+              </w:rPr>
+              <w:t>agile methodology</w:t>
+            </w:r>
+            <w:r>
+              <w:rPr>
+                <w:rFonts w:cstheme="minorHAnsi"/>
+                <w:sz w:val="20"/>
+                <w:szCs w:val="20"/>
+              </w:rPr>
+              <w:t xml:space="preserve"> (SDLC).</w:t>
+            </w:r>
+          </w:p>
+          <w:p>
+            <w:pPr>
+              <w:pStyle w:val="ListParagraph"/>
+              <w:jc w:val="both"/>
+              <w:rPr>
+                <w:rFonts w:cstheme="minorHAnsi"/>
+                <w:sz w:val="20"/>
+                <w:szCs w:val="20"/>
+              </w:rPr>
+            </w:pPr>
+            <w:r>
+              <w:rPr>
+                <w:rFonts w:cstheme="minorHAnsi"/>
+                <w:sz w:val="20"/>
+                <w:szCs w:val="20"/>
+              </w:rPr>
+              <w:t xml:space="preserve">Excellent </w:t>
+            </w:r>
+            <w:r>
+              <w:rPr>
+                <w:rFonts w:cstheme="minorHAnsi"/>
+                <w:b/>
+                <w:bCs/>
+                <w:sz w:val="20"/>
+                <w:szCs w:val="20"/>
+              </w:rPr>
+              <w:t>Debugging</w:t>
+            </w:r>
+            <w:r>
+              <w:rPr>
+                <w:rFonts w:cstheme="minorHAnsi"/>
+                <w:sz w:val="20"/>
+                <w:szCs w:val="20"/>
+              </w:rPr>
+              <w:t xml:space="preserve"> skills.</w:t>
+            </w:r>
+          </w:p>
+          <w:p>
+            <w:pPr>
+              <w:pStyle w:val="ListParagraph"/>
+              <w:jc w:val="both"/>
               <w:rPr>
                 <w:rFonts w:asciiTheme="majorHAnsi" w:hAnsiTheme="majorHAnsi" w:cstheme="majorHAnsi"/>
                 <w:sz w:val="20"/>
@@ -2619,23 +2647,7 @@
                 <w:sz w:val="20"/>
                 <w:szCs w:val="20"/>
               </w:rPr>
-              <w:t xml:space="preserve">with </w:t>
-            </w:r>
-            <w:r>
-              <w:rPr>
-                <w:rFonts w:cstheme="minorHAnsi"/>
-                <w:sz w:val="20"/>
-                <w:szCs w:val="20"/>
-              </w:rPr>
-              <w:t>other</w:t>
-            </w:r>
-            <w:r>
-              <w:rPr>
-                <w:rFonts w:cstheme="minorHAnsi"/>
-                <w:sz w:val="20"/>
-                <w:szCs w:val="20"/>
-              </w:rPr>
-              <w:t xml:space="preserve"> progress</w:t>
+              <w:t>with other progress</w:t>
             </w:r>
             <w:r>
               <w:rPr>
@@ -2725,6 +2737,7 @@
           <w:p>
             <w:pPr>
               <w:pStyle w:val="Heading2"/>
+              <w:jc w:val="both"/>
               <w:rPr>
                 <w:rFonts w:asciiTheme="majorHAnsi" w:hAnsiTheme="majorHAnsi" w:cstheme="majorHAnsi"/>
                 <w:sz w:val="20"/>
@@ -2743,6 +2756,7 @@
           <w:p>
             <w:pPr>
               <w:pStyle w:val="Location"/>
+              <w:jc w:val="both"/>
               <w:rPr>
                 <w:rFonts w:cstheme="minorHAnsi"/>
                 <w:sz w:val="20"/>
@@ -2755,6 +2769,7 @@
                 <w:sz w:val="20"/>
                 <w:szCs w:val="20"/>
               </w:rPr>
+              <w:lastRenderedPageBreak/>
               <w:t xml:space="preserve">Salem, Tamil </w:t>
             </w:r>
             <w:r>
@@ -2777,6 +2792,7 @@
           <w:p>
             <w:pPr>
               <w:pStyle w:val="ListParagraph"/>
+              <w:jc w:val="both"/>
               <w:rPr>
                 <w:rFonts w:asciiTheme="majorHAnsi" w:hAnsiTheme="majorHAnsi" w:cstheme="majorHAnsi"/>
                 <w:sz w:val="20"/>
@@ -2838,6 +2854,7 @@
           <w:p>
             <w:pPr>
               <w:pStyle w:val="Dates"/>
+              <w:jc w:val="center"/>
               <w:rPr>
                 <w:rFonts w:asciiTheme="majorHAnsi" w:hAnsiTheme="majorHAnsi" w:cstheme="majorHAnsi"/>
                 <w:sz w:val="20"/>
@@ -2850,6 +2867,7 @@
                 <w:sz w:val="20"/>
                 <w:szCs w:val="20"/>
               </w:rPr>
+              <w:lastRenderedPageBreak/>
               <w:t>0</w:t>
             </w:r>
             <w:r>
@@ -2928,6 +2946,7 @@
           <w:p>
             <w:pPr>
               <w:pStyle w:val="Dates"/>
+              <w:jc w:val="center"/>
               <w:rPr>
                 <w:rFonts w:asciiTheme="majorHAnsi" w:hAnsiTheme="majorHAnsi" w:cstheme="majorHAnsi"/>
                 <w:sz w:val="20"/>
@@ -2952,6 +2971,7 @@
           <w:p>
             <w:pPr>
               <w:pStyle w:val="Heading2"/>
+              <w:jc w:val="both"/>
               <w:rPr>
                 <w:rFonts w:asciiTheme="majorHAnsi" w:hAnsiTheme="majorHAnsi" w:cstheme="majorHAnsi"/>
                 <w:sz w:val="20"/>
@@ -2970,6 +2990,7 @@
           <w:p>
             <w:pPr>
               <w:pStyle w:val="Location"/>
+              <w:jc w:val="both"/>
               <w:rPr>
                 <w:rFonts w:cstheme="minorHAnsi"/>
                 <w:sz w:val="20"/>
@@ -3008,6 +3029,7 @@
                 <w:ilvl w:val="0"/>
                 <w:numId w:val="26"/>
               </w:numPr>
+              <w:jc w:val="both"/>
             </w:pPr>
             <w:r>
               <w:rPr>
@@ -3088,6 +3110,7 @@
           <w:p>
             <w:pPr>
               <w:pStyle w:val="Dates"/>
+              <w:jc w:val="center"/>
               <w:rPr>
                 <w:rFonts w:asciiTheme="majorHAnsi" w:hAnsiTheme="majorHAnsi" w:cstheme="majorHAnsi"/>
                 <w:sz w:val="20"/>
@@ -3114,6 +3137,7 @@
           <w:p>
             <w:pPr>
               <w:pStyle w:val="Dates"/>
+              <w:jc w:val="center"/>
               <w:rPr>
                 <w:rFonts w:asciiTheme="majorHAnsi" w:hAnsiTheme="majorHAnsi" w:cstheme="majorHAnsi"/>
                 <w:sz w:val="20"/>
@@ -3138,6 +3162,7 @@
           <w:p>
             <w:pPr>
               <w:pStyle w:val="Location"/>
+              <w:jc w:val="both"/>
               <w:rPr>
                 <w:rFonts w:asciiTheme="majorHAnsi" w:hAnsiTheme="majorHAnsi" w:cstheme="majorHAnsi"/>
                 <w:b/>
@@ -3160,6 +3185,7 @@
           <w:p>
             <w:pPr>
               <w:pStyle w:val="Location"/>
+              <w:jc w:val="both"/>
               <w:rPr>
                 <w:rFonts w:cstheme="minorHAnsi"/>
                 <w:sz w:val="20"/>
@@ -3198,6 +3224,7 @@
                 <w:ilvl w:val="0"/>
                 <w:numId w:val="26"/>
               </w:numPr>
+              <w:jc w:val="both"/>
               <w:rPr>
                 <w:rFonts w:cstheme="minorHAnsi"/>
                 <w:b w:val="0"/>
@@ -3284,6 +3311,7 @@
           <w:p>
             <w:pPr>
               <w:pStyle w:val="Dates"/>
+              <w:jc w:val="center"/>
               <w:rPr>
                 <w:rFonts w:asciiTheme="majorHAnsi" w:hAnsiTheme="majorHAnsi" w:cstheme="majorHAnsi"/>
                 <w:sz w:val="20"/>
@@ -3347,6 +3375,7 @@
           </w:tcPr>
           <w:p>
             <w:pPr>
+              <w:jc w:val="both"/>
               <w:rPr>
                 <w:rFonts w:cstheme="minorHAnsi"/>
                 <w:sz w:val="20"/>
@@ -3406,7 +3435,7 @@
 </file>
 
 <file path=word/endnotes.xml><?xml version="1.0" encoding="utf-8"?>
-<w:endnotes xmlns:wpc="http://schemas.microsoft.com/office/word/2010/wordprocessingCanvas" xmlns:cx="http://schemas.microsoft.com/office/drawing/2014/chartex" xmlns:cx1="http://schemas.microsoft.com/office/drawing/2015/9/8/chartex" xmlns:cx2="http://schemas.microsoft.com/office/drawing/2015/10/21/chartex" xmlns:cx3="http://schemas.microsoft.com/office/drawing/2016/5/9/chartex" xmlns:cx4="http://schemas.microsoft.com/office/drawing/2016/5/10/chartex" xmlns:cx5="http://schemas.microsoft.com/office/drawing/2016/5/11/chartex" xmlns:cx6="http://schemas.microsoft.com/office/drawing/2016/5/12/chartex" xmlns:cx7="http://schemas.microsoft.com/office/drawing/2016/5/13/chartex" xmlns:cx8="http://schemas.microsoft.com/office/drawing/2016/5/14/chartex" xmlns:mc="http://schemas.openxmlformats.org/markup-compatibility/2006" xmlns:aink="http://schemas.microsoft.com/office/drawing/2016/ink" xmlns:am3d="http://schemas.microsoft.com/office/drawing/2017/model3d" xmlns:o="urn:schemas-microsoft-com:office:office" xmlns:r="http://schemas.openxmlformats.org/officeDocument/2006/relationships" xmlns:m="http://schemas.openxmlformats.org/officeDocument/2006/math" xmlns:v="urn:schemas-microsoft-com:vml" xmlns:wp14="http://schemas.microsoft.com/office/word/2010/wordprocessingDrawing" xmlns:wp="http://schemas.openxmlformats.org/drawingml/2006/wordprocessingDrawing" xmlns:w10="urn:schemas-microsoft-com:office:word" xmlns:w="http://schemas.openxmlformats.org/wordprocessingml/2006/main" xmlns:w14="http://schemas.microsoft.com/office/word/2010/wordml" xmlns:w15="http://schemas.microsoft.com/office/word/2012/wordml" xmlns:w16cex="http://schemas.microsoft.com/office/word/2018/wordml/cex" xmlns:w16cid="http://schemas.microsoft.com/office/word/2016/wordml/cid" xmlns:w16="http://schemas.microsoft.com/office/word/2018/wordml" xmlns:w16se="http://schemas.microsoft.com/office/word/2015/wordml/symex" xmlns:wpg="http://schemas.microsoft.com/office/word/2010/wordprocessingGroup" xmlns:wpi="http://schemas.microsoft.com/office/word/2010/wordprocessingInk" xmlns:wne="http://schemas.microsoft.com/office/word/2006/wordml" xmlns:wps="http://schemas.microsoft.com/office/word/2010/wordprocessingShape" mc:Ignorable="w14 w15 w16se w16cid w16 w16cex wp14">
+<w:endnotes xmlns:wpc="http://schemas.microsoft.com/office/word/2010/wordprocessingCanvas" xmlns:cx="http://schemas.microsoft.com/office/drawing/2014/chartex" xmlns:cx1="http://schemas.microsoft.com/office/drawing/2015/9/8/chartex" xmlns:cx2="http://schemas.microsoft.com/office/drawing/2015/10/21/chartex" xmlns:cx3="http://schemas.microsoft.com/office/drawing/2016/5/9/chartex" xmlns:cx4="http://schemas.microsoft.com/office/drawing/2016/5/10/chartex" xmlns:cx5="http://schemas.microsoft.com/office/drawing/2016/5/11/chartex" xmlns:cx6="http://schemas.microsoft.com/office/drawing/2016/5/12/chartex" xmlns:cx7="http://schemas.microsoft.com/office/drawing/2016/5/13/chartex" xmlns:cx8="http://schemas.microsoft.com/office/drawing/2016/5/14/chartex" xmlns:mc="http://schemas.openxmlformats.org/markup-compatibility/2006" xmlns:aink="http://schemas.microsoft.com/office/drawing/2016/ink" xmlns:am3d="http://schemas.microsoft.com/office/drawing/2017/model3d" xmlns:o="urn:schemas-microsoft-com:office:office" xmlns:r="http://schemas.openxmlformats.org/officeDocument/2006/relationships" xmlns:m="http://schemas.openxmlformats.org/officeDocument/2006/math" xmlns:v="urn:schemas-microsoft-com:vml" xmlns:wp14="http://schemas.microsoft.com/office/word/2010/wordprocessingDrawing" xmlns:wp="http://schemas.openxmlformats.org/drawingml/2006/wordprocessingDrawing" xmlns:w10="urn:schemas-microsoft-com:office:word" xmlns:w="http://schemas.openxmlformats.org/wordprocessingml/2006/main" xmlns:w14="http://schemas.microsoft.com/office/word/2010/wordml" xmlns:w15="http://schemas.microsoft.com/office/word/2012/wordml" xmlns:w16cex="http://schemas.microsoft.com/office/word/2018/wordml/cex" xmlns:w16cid="http://schemas.microsoft.com/office/word/2016/wordml/cid" xmlns:w16="http://schemas.microsoft.com/office/word/2018/wordml" xmlns:w16sdtdh="http://schemas.microsoft.com/office/word/2020/wordml/sdtdatahash" xmlns:w16se="http://schemas.microsoft.com/office/word/2015/wordml/symex" xmlns:wpg="http://schemas.microsoft.com/office/word/2010/wordprocessingGroup" xmlns:wpi="http://schemas.microsoft.com/office/word/2010/wordprocessingInk" xmlns:wne="http://schemas.microsoft.com/office/word/2006/wordml" xmlns:wps="http://schemas.microsoft.com/office/word/2010/wordprocessingShape" mc:Ignorable="w14 w15 w16se w16cid w16 w16cex w16sdtdh wp14">
   <w:endnote w:type="separator" w:id="-1">
     <w:p>
       <w:pPr>
@@ -3431,7 +3460,7 @@
 </file>
 
 <file path=word/footnotes.xml><?xml version="1.0" encoding="utf-8"?>
-<w:footnotes xmlns:wpc="http://schemas.microsoft.com/office/word/2010/wordprocessingCanvas" xmlns:cx="http://schemas.microsoft.com/office/drawing/2014/chartex" xmlns:cx1="http://schemas.microsoft.com/office/drawing/2015/9/8/chartex" xmlns:cx2="http://schemas.microsoft.com/office/drawing/2015/10/21/chartex" xmlns:cx3="http://schemas.microsoft.com/office/drawing/2016/5/9/chartex" xmlns:cx4="http://schemas.microsoft.com/office/drawing/2016/5/10/chartex" xmlns:cx5="http://schemas.microsoft.com/office/drawing/2016/5/11/chartex" xmlns:cx6="http://schemas.microsoft.com/office/drawing/2016/5/12/chartex" xmlns:cx7="http://schemas.microsoft.com/office/drawing/2016/5/13/chartex" xmlns:cx8="http://schemas.microsoft.com/office/drawing/2016/5/14/chartex" xmlns:mc="http://schemas.openxmlformats.org/markup-compatibility/2006" xmlns:aink="http://schemas.microsoft.com/office/drawing/2016/ink" xmlns:am3d="http://schemas.microsoft.com/office/drawing/2017/model3d" xmlns:o="urn:schemas-microsoft-com:office:office" xmlns:r="http://schemas.openxmlformats.org/officeDocument/2006/relationships" xmlns:m="http://schemas.openxmlformats.org/officeDocument/2006/math" xmlns:v="urn:schemas-microsoft-com:vml" xmlns:wp14="http://schemas.microsoft.com/office/word/2010/wordprocessingDrawing" xmlns:wp="http://schemas.openxmlformats.org/drawingml/2006/wordprocessingDrawing" xmlns:w10="urn:schemas-microsoft-com:office:word" xmlns:w="http://schemas.openxmlformats.org/wordprocessingml/2006/main" xmlns:w14="http://schemas.microsoft.com/office/word/2010/wordml" xmlns:w15="http://schemas.microsoft.com/office/word/2012/wordml" xmlns:w16cex="http://schemas.microsoft.com/office/word/2018/wordml/cex" xmlns:w16cid="http://schemas.microsoft.com/office/word/2016/wordml/cid" xmlns:w16="http://schemas.microsoft.com/office/word/2018/wordml" xmlns:w16se="http://schemas.microsoft.com/office/word/2015/wordml/symex" xmlns:wpg="http://schemas.microsoft.com/office/word/2010/wordprocessingGroup" xmlns:wpi="http://schemas.microsoft.com/office/word/2010/wordprocessingInk" xmlns:wne="http://schemas.microsoft.com/office/word/2006/wordml" xmlns:wps="http://schemas.microsoft.com/office/word/2010/wordprocessingShape" mc:Ignorable="w14 w15 w16se w16cid w16 w16cex wp14">
+<w:footnotes xmlns:wpc="http://schemas.microsoft.com/office/word/2010/wordprocessingCanvas" xmlns:cx="http://schemas.microsoft.com/office/drawing/2014/chartex" xmlns:cx1="http://schemas.microsoft.com/office/drawing/2015/9/8/chartex" xmlns:cx2="http://schemas.microsoft.com/office/drawing/2015/10/21/chartex" xmlns:cx3="http://schemas.microsoft.com/office/drawing/2016/5/9/chartex" xmlns:cx4="http://schemas.microsoft.com/office/drawing/2016/5/10/chartex" xmlns:cx5="http://schemas.microsoft.com/office/drawing/2016/5/11/chartex" xmlns:cx6="http://schemas.microsoft.com/office/drawing/2016/5/12/chartex" xmlns:cx7="http://schemas.microsoft.com/office/drawing/2016/5/13/chartex" xmlns:cx8="http://schemas.microsoft.com/office/drawing/2016/5/14/chartex" xmlns:mc="http://schemas.openxmlformats.org/markup-compatibility/2006" xmlns:aink="http://schemas.microsoft.com/office/drawing/2016/ink" xmlns:am3d="http://schemas.microsoft.com/office/drawing/2017/model3d" xmlns:o="urn:schemas-microsoft-com:office:office" xmlns:r="http://schemas.openxmlformats.org/officeDocument/2006/relationships" xmlns:m="http://schemas.openxmlformats.org/officeDocument/2006/math" xmlns:v="urn:schemas-microsoft-com:vml" xmlns:wp14="http://schemas.microsoft.com/office/word/2010/wordprocessingDrawing" xmlns:wp="http://schemas.openxmlformats.org/drawingml/2006/wordprocessingDrawing" xmlns:w10="urn:schemas-microsoft-com:office:word" xmlns:w="http://schemas.openxmlformats.org/wordprocessingml/2006/main" xmlns:w14="http://schemas.microsoft.com/office/word/2010/wordml" xmlns:w15="http://schemas.microsoft.com/office/word/2012/wordml" xmlns:w16cex="http://schemas.microsoft.com/office/word/2018/wordml/cex" xmlns:w16cid="http://schemas.microsoft.com/office/word/2016/wordml/cid" xmlns:w16="http://schemas.microsoft.com/office/word/2018/wordml" xmlns:w16sdtdh="http://schemas.microsoft.com/office/word/2020/wordml/sdtdatahash" xmlns:w16se="http://schemas.microsoft.com/office/word/2015/wordml/symex" xmlns:wpg="http://schemas.microsoft.com/office/word/2010/wordprocessingGroup" xmlns:wpi="http://schemas.microsoft.com/office/word/2010/wordprocessingInk" xmlns:wne="http://schemas.microsoft.com/office/word/2006/wordml" xmlns:wps="http://schemas.microsoft.com/office/word/2010/wordprocessingShape" mc:Ignorable="w14 w15 w16se w16cid w16 w16cex w16sdtdh wp14">
   <w:footnote w:type="separator" w:id="-1">
     <w:p>
       <w:pPr>
@@ -3456,7 +3485,7 @@
 </file>
 
 <file path=word/header1.xml><?xml version="1.0" encoding="utf-8"?>
-<w:hdr xmlns:wpc="http://schemas.microsoft.com/office/word/2010/wordprocessingCanvas" xmlns:cx="http://schemas.microsoft.com/office/drawing/2014/chartex" xmlns:cx1="http://schemas.microsoft.com/office/drawing/2015/9/8/chartex" xmlns:cx2="http://schemas.microsoft.com/office/drawing/2015/10/21/chartex" xmlns:cx3="http://schemas.microsoft.com/office/drawing/2016/5/9/chartex" xmlns:cx4="http://schemas.microsoft.com/office/drawing/2016/5/10/chartex" xmlns:cx5="http://schemas.microsoft.com/office/drawing/2016/5/11/chartex" xmlns:cx6="http://schemas.microsoft.com/office/drawing/2016/5/12/chartex" xmlns:cx7="http://schemas.microsoft.com/office/drawing/2016/5/13/chartex" xmlns:cx8="http://schemas.microsoft.com/office/drawing/2016/5/14/chartex" xmlns:mc="http://schemas.openxmlformats.org/markup-compatibility/2006" xmlns:aink="http://schemas.microsoft.com/office/drawing/2016/ink" xmlns:am3d="http://schemas.microsoft.com/office/drawing/2017/model3d" xmlns:o="urn:schemas-microsoft-com:office:office" xmlns:r="http://schemas.openxmlformats.org/officeDocument/2006/relationships" xmlns:m="http://schemas.openxmlformats.org/officeDocument/2006/math" xmlns:v="urn:schemas-microsoft-com:vml" xmlns:wp14="http://schemas.microsoft.com/office/word/2010/wordprocessingDrawing" xmlns:wp="http://schemas.openxmlformats.org/drawingml/2006/wordprocessingDrawing" xmlns:w10="urn:schemas-microsoft-com:office:word" xmlns:w="http://schemas.openxmlformats.org/wordprocessingml/2006/main" xmlns:w14="http://schemas.microsoft.com/office/word/2010/wordml" xmlns:w15="http://schemas.microsoft.com/office/word/2012/wordml" xmlns:w16cex="http://schemas.microsoft.com/office/word/2018/wordml/cex" xmlns:w16cid="http://schemas.microsoft.com/office/word/2016/wordml/cid" xmlns:w16="http://schemas.microsoft.com/office/word/2018/wordml" xmlns:w16se="http://schemas.microsoft.com/office/word/2015/wordml/symex" xmlns:wpg="http://schemas.microsoft.com/office/word/2010/wordprocessingGroup" xmlns:wpi="http://schemas.microsoft.com/office/word/2010/wordprocessingInk" xmlns:wne="http://schemas.microsoft.com/office/word/2006/wordml" xmlns:wps="http://schemas.microsoft.com/office/word/2010/wordprocessingShape" mc:Ignorable="w14 w15 w16se w16cid w16 w16cex wp14">
+<w:hdr xmlns:wpc="http://schemas.microsoft.com/office/word/2010/wordprocessingCanvas" xmlns:cx="http://schemas.microsoft.com/office/drawing/2014/chartex" xmlns:cx1="http://schemas.microsoft.com/office/drawing/2015/9/8/chartex" xmlns:cx2="http://schemas.microsoft.com/office/drawing/2015/10/21/chartex" xmlns:cx3="http://schemas.microsoft.com/office/drawing/2016/5/9/chartex" xmlns:cx4="http://schemas.microsoft.com/office/drawing/2016/5/10/chartex" xmlns:cx5="http://schemas.microsoft.com/office/drawing/2016/5/11/chartex" xmlns:cx6="http://schemas.microsoft.com/office/drawing/2016/5/12/chartex" xmlns:cx7="http://schemas.microsoft.com/office/drawing/2016/5/13/chartex" xmlns:cx8="http://schemas.microsoft.com/office/drawing/2016/5/14/chartex" xmlns:mc="http://schemas.openxmlformats.org/markup-compatibility/2006" xmlns:aink="http://schemas.microsoft.com/office/drawing/2016/ink" xmlns:am3d="http://schemas.microsoft.com/office/drawing/2017/model3d" xmlns:o="urn:schemas-microsoft-com:office:office" xmlns:r="http://schemas.openxmlformats.org/officeDocument/2006/relationships" xmlns:m="http://schemas.openxmlformats.org/officeDocument/2006/math" xmlns:v="urn:schemas-microsoft-com:vml" xmlns:wp14="http://schemas.microsoft.com/office/word/2010/wordprocessingDrawing" xmlns:wp="http://schemas.openxmlformats.org/drawingml/2006/wordprocessingDrawing" xmlns:w10="urn:schemas-microsoft-com:office:word" xmlns:w="http://schemas.openxmlformats.org/wordprocessingml/2006/main" xmlns:w14="http://schemas.microsoft.com/office/word/2010/wordml" xmlns:w15="http://schemas.microsoft.com/office/word/2012/wordml" xmlns:w16cex="http://schemas.microsoft.com/office/word/2018/wordml/cex" xmlns:w16cid="http://schemas.microsoft.com/office/word/2016/wordml/cid" xmlns:w16="http://schemas.microsoft.com/office/word/2018/wordml" xmlns:w16sdtdh="http://schemas.microsoft.com/office/word/2020/wordml/sdtdatahash" xmlns:w16se="http://schemas.microsoft.com/office/word/2015/wordml/symex" xmlns:wpg="http://schemas.microsoft.com/office/word/2010/wordprocessingGroup" xmlns:wpi="http://schemas.microsoft.com/office/word/2010/wordprocessingInk" xmlns:wne="http://schemas.microsoft.com/office/word/2006/wordml" xmlns:wps="http://schemas.microsoft.com/office/word/2010/wordprocessingShape" mc:Ignorable="w14 w15 w16se w16cid w16 w16cex w16sdtdh wp14">
   <w:p>
     <w:pPr>
       <w:pStyle w:val="Header"/>
@@ -3466,7 +3495,7 @@
 </file>
 
 <file path=word/numbering.xml><?xml version="1.0" encoding="utf-8"?>
-<w:numbering xmlns:wpc="http://schemas.microsoft.com/office/word/2010/wordprocessingCanvas" xmlns:cx="http://schemas.microsoft.com/office/drawing/2014/chartex" xmlns:cx1="http://schemas.microsoft.com/office/drawing/2015/9/8/chartex" xmlns:cx2="http://schemas.microsoft.com/office/drawing/2015/10/21/chartex" xmlns:cx3="http://schemas.microsoft.com/office/drawing/2016/5/9/chartex" xmlns:cx4="http://schemas.microsoft.com/office/drawing/2016/5/10/chartex" xmlns:cx5="http://schemas.microsoft.com/office/drawing/2016/5/11/chartex" xmlns:cx6="http://schemas.microsoft.com/office/drawing/2016/5/12/chartex" xmlns:cx7="http://schemas.microsoft.com/office/drawing/2016/5/13/chartex" xmlns:cx8="http://schemas.microsoft.com/office/drawing/2016/5/14/chartex" xmlns:mc="http://schemas.openxmlformats.org/markup-compatibility/2006" xmlns:aink="http://schemas.microsoft.com/office/drawing/2016/ink" xmlns:am3d="http://schemas.microsoft.com/office/drawing/2017/model3d" xmlns:o="urn:schemas-microsoft-com:office:office" xmlns:r="http://schemas.openxmlformats.org/officeDocument/2006/relationships" xmlns:m="http://schemas.openxmlformats.org/officeDocument/2006/math" xmlns:v="urn:schemas-microsoft-com:vml" xmlns:wp14="http://schemas.microsoft.com/office/word/2010/wordprocessingDrawing" xmlns:wp="http://schemas.openxmlformats.org/drawingml/2006/wordprocessingDrawing" xmlns:w10="urn:schemas-microsoft-com:office:word" xmlns:w="http://schemas.openxmlformats.org/wordprocessingml/2006/main" xmlns:w14="http://schemas.microsoft.com/office/word/2010/wordml" xmlns:w15="http://schemas.microsoft.com/office/word/2012/wordml" xmlns:w16cex="http://schemas.microsoft.com/office/word/2018/wordml/cex" xmlns:w16cid="http://schemas.microsoft.com/office/word/2016/wordml/cid" xmlns:w16="http://schemas.microsoft.com/office/word/2018/wordml" xmlns:w16se="http://schemas.microsoft.com/office/word/2015/wordml/symex" xmlns:wpg="http://schemas.microsoft.com/office/word/2010/wordprocessingGroup" xmlns:wpi="http://schemas.microsoft.com/office/word/2010/wordprocessingInk" xmlns:wne="http://schemas.microsoft.com/office/word/2006/wordml" xmlns:wps="http://schemas.microsoft.com/office/word/2010/wordprocessingShape" mc:Ignorable="w14 w15 w16se w16cid w16 w16cex wp14">
+<w:numbering xmlns:wpc="http://schemas.microsoft.com/office/word/2010/wordprocessingCanvas" xmlns:cx="http://schemas.microsoft.com/office/drawing/2014/chartex" xmlns:cx1="http://schemas.microsoft.com/office/drawing/2015/9/8/chartex" xmlns:cx2="http://schemas.microsoft.com/office/drawing/2015/10/21/chartex" xmlns:cx3="http://schemas.microsoft.com/office/drawing/2016/5/9/chartex" xmlns:cx4="http://schemas.microsoft.com/office/drawing/2016/5/10/chartex" xmlns:cx5="http://schemas.microsoft.com/office/drawing/2016/5/11/chartex" xmlns:cx6="http://schemas.microsoft.com/office/drawing/2016/5/12/chartex" xmlns:cx7="http://schemas.microsoft.com/office/drawing/2016/5/13/chartex" xmlns:cx8="http://schemas.microsoft.com/office/drawing/2016/5/14/chartex" xmlns:mc="http://schemas.openxmlformats.org/markup-compatibility/2006" xmlns:aink="http://schemas.microsoft.com/office/drawing/2016/ink" xmlns:am3d="http://schemas.microsoft.com/office/drawing/2017/model3d" xmlns:o="urn:schemas-microsoft-com:office:office" xmlns:r="http://schemas.openxmlformats.org/officeDocument/2006/relationships" xmlns:m="http://schemas.openxmlformats.org/officeDocument/2006/math" xmlns:v="urn:schemas-microsoft-com:vml" xmlns:wp14="http://schemas.microsoft.com/office/word/2010/wordprocessingDrawing" xmlns:wp="http://schemas.openxmlformats.org/drawingml/2006/wordprocessingDrawing" xmlns:w10="urn:schemas-microsoft-com:office:word" xmlns:w="http://schemas.openxmlformats.org/wordprocessingml/2006/main" xmlns:w14="http://schemas.microsoft.com/office/word/2010/wordml" xmlns:w15="http://schemas.microsoft.com/office/word/2012/wordml" xmlns:w16cex="http://schemas.microsoft.com/office/word/2018/wordml/cex" xmlns:w16cid="http://schemas.microsoft.com/office/word/2016/wordml/cid" xmlns:w16="http://schemas.microsoft.com/office/word/2018/wordml" xmlns:w16sdtdh="http://schemas.microsoft.com/office/word/2020/wordml/sdtdatahash" xmlns:w16se="http://schemas.microsoft.com/office/word/2015/wordml/symex" xmlns:wpg="http://schemas.microsoft.com/office/word/2010/wordprocessingGroup" xmlns:wpi="http://schemas.microsoft.com/office/word/2010/wordprocessingInk" xmlns:wne="http://schemas.microsoft.com/office/word/2006/wordml" xmlns:wps="http://schemas.microsoft.com/office/word/2010/wordprocessingShape" mc:Ignorable="w14 w15 w16se w16cid w16 w16cex w16sdtdh wp14">
   <w:abstractNum w:abstractNumId="0" w15:restartNumberingAfterBreak="0">
     <w:nsid w:val="FFFFFF7C"/>
     <w:multiLevelType w:val="singleLevel"/>
@@ -3478,9 +3507,9 @@
       <w:lvlJc w:val="left"/>
       <w:pPr>
         <w:tabs>
-          <w:tab w:val="num" w:pos="1800"/>
+          <w:tab w:val="num" w:pos="-1134"/>
         </w:tabs>
-        <w:ind w:left="1800" w:hanging="360"/>
+        <w:ind w:left="-1134" w:hanging="360"/>
       </w:pPr>
     </w:lvl>
   </w:abstractNum>
@@ -4557,6 +4586,121 @@
     </w:lvl>
   </w:abstractNum>
   <w:abstractNum w:abstractNumId="17" w15:restartNumberingAfterBreak="0">
+    <w:nsid w:val="32D73084"/>
+    <w:multiLevelType w:val="hybridMultilevel"/>
+    <w:tmpl w:val="4B08F4BE"/>
+    <w:lvl w:ilvl="0" w:tplc="A760A338">
+      <w:start w:val="1"/>
+      <w:numFmt w:val="bullet"/>
+      <w:lvlText w:val=""/>
+      <w:lvlJc w:val="left"/>
+      <w:pPr>
+        <w:ind w:left="720" w:hanging="360"/>
+      </w:pPr>
+      <w:rPr>
+        <w:rFonts w:ascii="Symbol" w:hAnsi="Symbol" w:hint="default"/>
+        <w:sz w:val="20"/>
+        <w:szCs w:val="20"/>
+      </w:rPr>
+    </w:lvl>
+    <w:lvl w:ilvl="1" w:tplc="04090003" w:tentative="1">
+      <w:start w:val="1"/>
+      <w:numFmt w:val="bullet"/>
+      <w:lvlText w:val="o"/>
+      <w:lvlJc w:val="left"/>
+      <w:pPr>
+        <w:ind w:left="1440" w:hanging="360"/>
+      </w:pPr>
+      <w:rPr>
+        <w:rFonts w:ascii="Courier New" w:hAnsi="Courier New" w:cs="Courier New" w:hint="default"/>
+      </w:rPr>
+    </w:lvl>
+    <w:lvl w:ilvl="2" w:tplc="04090005" w:tentative="1">
+      <w:start w:val="1"/>
+      <w:numFmt w:val="bullet"/>
+      <w:lvlText w:val=""/>
+      <w:lvlJc w:val="left"/>
+      <w:pPr>
+        <w:ind w:left="2160" w:hanging="360"/>
+      </w:pPr>
+      <w:rPr>
+        <w:rFonts w:ascii="Wingdings" w:hAnsi="Wingdings" w:hint="default"/>
+      </w:rPr>
+    </w:lvl>
+    <w:lvl w:ilvl="3" w:tplc="04090001" w:tentative="1">
+      <w:start w:val="1"/>
+      <w:numFmt w:val="bullet"/>
+      <w:lvlText w:val=""/>
+      <w:lvlJc w:val="left"/>
+      <w:pPr>
+        <w:ind w:left="2880" w:hanging="360"/>
+      </w:pPr>
+      <w:rPr>
+        <w:rFonts w:ascii="Symbol" w:hAnsi="Symbol" w:hint="default"/>
+      </w:rPr>
+    </w:lvl>
+    <w:lvl w:ilvl="4" w:tplc="04090003" w:tentative="1">
+      <w:start w:val="1"/>
+      <w:numFmt w:val="bullet"/>
+      <w:lvlText w:val="o"/>
+      <w:lvlJc w:val="left"/>
+      <w:pPr>
+        <w:ind w:left="3600" w:hanging="360"/>
+      </w:pPr>
+      <w:rPr>
+        <w:rFonts w:ascii="Courier New" w:hAnsi="Courier New" w:cs="Courier New" w:hint="default"/>
+      </w:rPr>
+    </w:lvl>
+    <w:lvl w:ilvl="5" w:tplc="04090005" w:tentative="1">
+      <w:start w:val="1"/>
+      <w:numFmt w:val="bullet"/>
+      <w:lvlText w:val=""/>
+      <w:lvlJc w:val="left"/>
+      <w:pPr>
+        <w:ind w:left="4320" w:hanging="360"/>
+      </w:pPr>
+      <w:rPr>
+        <w:rFonts w:ascii="Wingdings" w:hAnsi="Wingdings" w:hint="default"/>
+      </w:rPr>
+    </w:lvl>
+    <w:lvl w:ilvl="6" w:tplc="04090001" w:tentative="1">
+      <w:start w:val="1"/>
+      <w:numFmt w:val="bullet"/>
+      <w:lvlText w:val=""/>
+      <w:lvlJc w:val="left"/>
+      <w:pPr>
+        <w:ind w:left="5040" w:hanging="360"/>
+      </w:pPr>
+      <w:rPr>
+        <w:rFonts w:ascii="Symbol" w:hAnsi="Symbol" w:hint="default"/>
+      </w:rPr>
+    </w:lvl>
+    <w:lvl w:ilvl="7" w:tplc="04090003" w:tentative="1">
+      <w:start w:val="1"/>
+      <w:numFmt w:val="bullet"/>
+      <w:lvlText w:val="o"/>
+      <w:lvlJc w:val="left"/>
+      <w:pPr>
+        <w:ind w:left="5760" w:hanging="360"/>
+      </w:pPr>
+      <w:rPr>
+        <w:rFonts w:ascii="Courier New" w:hAnsi="Courier New" w:cs="Courier New" w:hint="default"/>
+      </w:rPr>
+    </w:lvl>
+    <w:lvl w:ilvl="8" w:tplc="04090005" w:tentative="1">
+      <w:start w:val="1"/>
+      <w:numFmt w:val="bullet"/>
+      <w:lvlText w:val=""/>
+      <w:lvlJc w:val="left"/>
+      <w:pPr>
+        <w:ind w:left="6480" w:hanging="360"/>
+      </w:pPr>
+      <w:rPr>
+        <w:rFonts w:ascii="Wingdings" w:hAnsi="Wingdings" w:hint="default"/>
+      </w:rPr>
+    </w:lvl>
+  </w:abstractNum>
+  <w:abstractNum w:abstractNumId="18" w15:restartNumberingAfterBreak="0">
     <w:nsid w:val="3ED938CE"/>
     <w:multiLevelType w:val="hybridMultilevel"/>
     <w:tmpl w:val="10E6BBEC"/>
@@ -4669,7 +4813,7 @@
       </w:rPr>
     </w:lvl>
   </w:abstractNum>
-  <w:abstractNum w:abstractNumId="18" w15:restartNumberingAfterBreak="0">
+  <w:abstractNum w:abstractNumId="19" w15:restartNumberingAfterBreak="0">
     <w:nsid w:val="44CD408C"/>
     <w:multiLevelType w:val="hybridMultilevel"/>
     <w:tmpl w:val="E88E0C08"/>
@@ -4755,7 +4899,7 @@
       </w:pPr>
     </w:lvl>
   </w:abstractNum>
-  <w:abstractNum w:abstractNumId="19" w15:restartNumberingAfterBreak="0">
+  <w:abstractNum w:abstractNumId="20" w15:restartNumberingAfterBreak="0">
     <w:nsid w:val="4C3A1B5A"/>
     <w:multiLevelType w:val="hybridMultilevel"/>
     <w:tmpl w:val="ECFE6066"/>
@@ -4868,7 +5012,7 @@
       </w:rPr>
     </w:lvl>
   </w:abstractNum>
-  <w:abstractNum w:abstractNumId="20" w15:restartNumberingAfterBreak="0">
+  <w:abstractNum w:abstractNumId="21" w15:restartNumberingAfterBreak="0">
     <w:nsid w:val="4DFD2721"/>
     <w:multiLevelType w:val="hybridMultilevel"/>
     <w:tmpl w:val="84B8EE70"/>
@@ -4954,7 +5098,7 @@
       </w:pPr>
     </w:lvl>
   </w:abstractNum>
-  <w:abstractNum w:abstractNumId="21" w15:restartNumberingAfterBreak="0">
+  <w:abstractNum w:abstractNumId="22" w15:restartNumberingAfterBreak="0">
     <w:nsid w:val="532B5DD0"/>
     <w:multiLevelType w:val="hybridMultilevel"/>
     <w:tmpl w:val="6EE8404C"/>
@@ -5095,7 +5239,7 @@
       </w:rPr>
     </w:lvl>
   </w:abstractNum>
-  <w:abstractNum w:abstractNumId="22" w15:restartNumberingAfterBreak="0">
+  <w:abstractNum w:abstractNumId="23" w15:restartNumberingAfterBreak="0">
     <w:nsid w:val="66B75600"/>
     <w:multiLevelType w:val="singleLevel"/>
     <w:tmpl w:val="EBBC44FA"/>
@@ -5115,7 +5259,7 @@
       </w:rPr>
     </w:lvl>
   </w:abstractNum>
-  <w:abstractNum w:abstractNumId="23" w15:restartNumberingAfterBreak="0">
+  <w:abstractNum w:abstractNumId="24" w15:restartNumberingAfterBreak="0">
     <w:nsid w:val="7714190B"/>
     <w:multiLevelType w:val="hybridMultilevel"/>
     <w:tmpl w:val="DFDED554"/>
@@ -5255,7 +5399,7 @@
       </w:rPr>
     </w:lvl>
   </w:abstractNum>
-  <w:abstractNum w:abstractNumId="24" w15:restartNumberingAfterBreak="0">
+  <w:abstractNum w:abstractNumId="25" w15:restartNumberingAfterBreak="0">
     <w:nsid w:val="7CDE2B48"/>
     <w:multiLevelType w:val="hybridMultilevel"/>
     <w:tmpl w:val="33BAB884"/>
@@ -5369,7 +5513,7 @@
       </w:rPr>
     </w:lvl>
   </w:abstractNum>
-  <w:abstractNum w:abstractNumId="25" w15:restartNumberingAfterBreak="0">
+  <w:abstractNum w:abstractNumId="26" w15:restartNumberingAfterBreak="0">
     <w:nsid w:val="7D642692"/>
     <w:multiLevelType w:val="hybridMultilevel"/>
     <w:tmpl w:val="E8FEE684"/>
@@ -5482,7 +5626,7 @@
       </w:rPr>
     </w:lvl>
   </w:abstractNum>
-  <w:abstractNum w:abstractNumId="26" w15:restartNumberingAfterBreak="0">
+  <w:abstractNum w:abstractNumId="27" w15:restartNumberingAfterBreak="0">
     <w:nsid w:val="7FE84440"/>
     <w:multiLevelType w:val="hybridMultilevel"/>
     <w:tmpl w:val="B57E3CFC"/>
@@ -5596,7 +5740,7 @@
     </w:lvl>
   </w:abstractNum>
   <w:num w:numId="1">
-    <w:abstractNumId w:val="23"/>
+    <w:abstractNumId w:val="24"/>
   </w:num>
   <w:num w:numId="2">
     <w:abstractNumId w:val="16"/>
@@ -5611,10 +5755,10 @@
     <w:abstractNumId w:val="15"/>
   </w:num>
   <w:num w:numId="6">
-    <w:abstractNumId w:val="22"/>
+    <w:abstractNumId w:val="23"/>
   </w:num>
   <w:num w:numId="7">
-    <w:abstractNumId w:val="21"/>
+    <w:abstractNumId w:val="22"/>
   </w:num>
   <w:num w:numId="8">
     <w:abstractNumId w:val="9"/>
@@ -5647,25 +5791,25 @@
     <w:abstractNumId w:val="0"/>
   </w:num>
   <w:num w:numId="18">
-    <w:abstractNumId w:val="24"/>
+    <w:abstractNumId w:val="25"/>
   </w:num>
   <w:num w:numId="19">
+    <w:abstractNumId w:val="26"/>
+  </w:num>
+  <w:num w:numId="20">
+    <w:abstractNumId w:val="27"/>
+  </w:num>
+  <w:num w:numId="21">
     <w:abstractNumId w:val="25"/>
   </w:num>
-  <w:num w:numId="20">
-    <w:abstractNumId w:val="26"/>
-  </w:num>
-  <w:num w:numId="21">
-    <w:abstractNumId w:val="24"/>
-  </w:num>
   <w:num w:numId="22">
-    <w:abstractNumId w:val="26"/>
+    <w:abstractNumId w:val="27"/>
   </w:num>
   <w:num w:numId="23">
-    <w:abstractNumId w:val="17"/>
+    <w:abstractNumId w:val="18"/>
   </w:num>
   <w:num w:numId="24">
-    <w:abstractNumId w:val="19"/>
+    <w:abstractNumId w:val="20"/>
   </w:num>
   <w:num w:numId="25">
     <w:abstractNumId w:val="14"/>
@@ -5677,16 +5821,19 @@
     <w:abstractNumId w:val="10"/>
   </w:num>
   <w:num w:numId="28">
-    <w:abstractNumId w:val="18"/>
+    <w:abstractNumId w:val="19"/>
   </w:num>
   <w:num w:numId="29">
-    <w:abstractNumId w:val="20"/>
+    <w:abstractNumId w:val="21"/>
+  </w:num>
+  <w:num w:numId="30">
+    <w:abstractNumId w:val="17"/>
   </w:num>
 </w:numbering>
 </file>
 
 <file path=word/styles.xml><?xml version="1.0" encoding="utf-8"?>
-<w:styles xmlns:mc="http://schemas.openxmlformats.org/markup-compatibility/2006" xmlns:r="http://schemas.openxmlformats.org/officeDocument/2006/relationships" xmlns:w="http://schemas.openxmlformats.org/wordprocessingml/2006/main" xmlns:w14="http://schemas.microsoft.com/office/word/2010/wordml" xmlns:w15="http://schemas.microsoft.com/office/word/2012/wordml" xmlns:w16cex="http://schemas.microsoft.com/office/word/2018/wordml/cex" xmlns:w16cid="http://schemas.microsoft.com/office/word/2016/wordml/cid" xmlns:w16="http://schemas.microsoft.com/office/word/2018/wordml" xmlns:w16se="http://schemas.microsoft.com/office/word/2015/wordml/symex" mc:Ignorable="w14 w15 w16se w16cid w16 w16cex">
+<w:styles xmlns:mc="http://schemas.openxmlformats.org/markup-compatibility/2006" xmlns:r="http://schemas.openxmlformats.org/officeDocument/2006/relationships" xmlns:w="http://schemas.openxmlformats.org/wordprocessingml/2006/main" xmlns:w14="http://schemas.microsoft.com/office/word/2010/wordml" xmlns:w15="http://schemas.microsoft.com/office/word/2012/wordml" xmlns:w16cex="http://schemas.microsoft.com/office/word/2018/wordml/cex" xmlns:w16cid="http://schemas.microsoft.com/office/word/2016/wordml/cid" xmlns:w16="http://schemas.microsoft.com/office/word/2018/wordml" xmlns:w16sdtdh="http://schemas.microsoft.com/office/word/2020/wordml/sdtdatahash" xmlns:w16se="http://schemas.microsoft.com/office/word/2015/wordml/symex" mc:Ignorable="w14 w15 w16se w16cid w16 w16cex w16sdtdh">
   <w:docDefaults>
     <w:rPrDefault>
       <w:rPr>
@@ -6076,7 +6223,7 @@
   <w:style w:type="paragraph" w:default="1" w:styleId="Normal">
     <w:name w:val="Normal"/>
     <w:qFormat/>
-    <w:rsid w:val="00264F92"/>
+    <w:rsid w:val="004E295C"/>
     <w:pPr>
       <w:spacing w:before="40" w:after="40" w:line="276" w:lineRule="auto"/>
     </w:pPr>
@@ -6286,7 +6433,6 @@
   <w:style w:type="character" w:default="1" w:styleId="DefaultParagraphFont">
     <w:name w:val="Default Paragraph Font"/>
     <w:uiPriority w:val="1"/>
-    <w:semiHidden/>
     <w:unhideWhenUsed/>
   </w:style>
   <w:style w:type="table" w:default="1" w:styleId="TableNormal">
@@ -6933,7 +7079,7 @@
 </file>
 
 <file path=word/glossary/document.xml><?xml version="1.0" encoding="utf-8"?>
-<w:glossaryDocument xmlns:wpc="http://schemas.microsoft.com/office/word/2010/wordprocessingCanvas" xmlns:cx="http://schemas.microsoft.com/office/drawing/2014/chartex" xmlns:cx1="http://schemas.microsoft.com/office/drawing/2015/9/8/chartex" xmlns:cx2="http://schemas.microsoft.com/office/drawing/2015/10/21/chartex" xmlns:cx3="http://schemas.microsoft.com/office/drawing/2016/5/9/chartex" xmlns:cx4="http://schemas.microsoft.com/office/drawing/2016/5/10/chartex" xmlns:cx5="http://schemas.microsoft.com/office/drawing/2016/5/11/chartex" xmlns:cx6="http://schemas.microsoft.com/office/drawing/2016/5/12/chartex" xmlns:cx7="http://schemas.microsoft.com/office/drawing/2016/5/13/chartex" xmlns:cx8="http://schemas.microsoft.com/office/drawing/2016/5/14/chartex" xmlns:mc="http://schemas.openxmlformats.org/markup-compatibility/2006" xmlns:aink="http://schemas.microsoft.com/office/drawing/2016/ink" xmlns:am3d="http://schemas.microsoft.com/office/drawing/2017/model3d" xmlns:o="urn:schemas-microsoft-com:office:office" xmlns:r="http://schemas.openxmlformats.org/officeDocument/2006/relationships" xmlns:m="http://schemas.openxmlformats.org/officeDocument/2006/math" xmlns:v="urn:schemas-microsoft-com:vml" xmlns:wp14="http://schemas.microsoft.com/office/word/2010/wordprocessingDrawing" xmlns:wp="http://schemas.openxmlformats.org/drawingml/2006/wordprocessingDrawing" xmlns:w10="urn:schemas-microsoft-com:office:word" xmlns:w="http://schemas.openxmlformats.org/wordprocessingml/2006/main" xmlns:w14="http://schemas.microsoft.com/office/word/2010/wordml" xmlns:w15="http://schemas.microsoft.com/office/word/2012/wordml" xmlns:w16cex="http://schemas.microsoft.com/office/word/2018/wordml/cex" xmlns:w16cid="http://schemas.microsoft.com/office/word/2016/wordml/cid" xmlns:w16="http://schemas.microsoft.com/office/word/2018/wordml" xmlns:w16se="http://schemas.microsoft.com/office/word/2015/wordml/symex" xmlns:wpg="http://schemas.microsoft.com/office/word/2010/wordprocessingGroup" xmlns:wpi="http://schemas.microsoft.com/office/word/2010/wordprocessingInk" xmlns:wne="http://schemas.microsoft.com/office/word/2006/wordml" xmlns:wps="http://schemas.microsoft.com/office/word/2010/wordprocessingShape" mc:Ignorable="w14 w15 w16se w16cid w16 w16cex wp14">
+<w:glossaryDocument xmlns:wpc="http://schemas.microsoft.com/office/word/2010/wordprocessingCanvas" xmlns:cx="http://schemas.microsoft.com/office/drawing/2014/chartex" xmlns:cx1="http://schemas.microsoft.com/office/drawing/2015/9/8/chartex" xmlns:cx2="http://schemas.microsoft.com/office/drawing/2015/10/21/chartex" xmlns:cx3="http://schemas.microsoft.com/office/drawing/2016/5/9/chartex" xmlns:cx4="http://schemas.microsoft.com/office/drawing/2016/5/10/chartex" xmlns:cx5="http://schemas.microsoft.com/office/drawing/2016/5/11/chartex" xmlns:cx6="http://schemas.microsoft.com/office/drawing/2016/5/12/chartex" xmlns:cx7="http://schemas.microsoft.com/office/drawing/2016/5/13/chartex" xmlns:cx8="http://schemas.microsoft.com/office/drawing/2016/5/14/chartex" xmlns:mc="http://schemas.openxmlformats.org/markup-compatibility/2006" xmlns:aink="http://schemas.microsoft.com/office/drawing/2016/ink" xmlns:am3d="http://schemas.microsoft.com/office/drawing/2017/model3d" xmlns:o="urn:schemas-microsoft-com:office:office" xmlns:r="http://schemas.openxmlformats.org/officeDocument/2006/relationships" xmlns:m="http://schemas.openxmlformats.org/officeDocument/2006/math" xmlns:v="urn:schemas-microsoft-com:vml" xmlns:wp14="http://schemas.microsoft.com/office/word/2010/wordprocessingDrawing" xmlns:wp="http://schemas.openxmlformats.org/drawingml/2006/wordprocessingDrawing" xmlns:w10="urn:schemas-microsoft-com:office:word" xmlns:w="http://schemas.openxmlformats.org/wordprocessingml/2006/main" xmlns:w14="http://schemas.microsoft.com/office/word/2010/wordml" xmlns:w15="http://schemas.microsoft.com/office/word/2012/wordml" xmlns:w16cex="http://schemas.microsoft.com/office/word/2018/wordml/cex" xmlns:w16cid="http://schemas.microsoft.com/office/word/2016/wordml/cid" xmlns:w16="http://schemas.microsoft.com/office/word/2018/wordml" xmlns:w16sdtdh="http://schemas.microsoft.com/office/word/2020/wordml/sdtdatahash" xmlns:w16se="http://schemas.microsoft.com/office/word/2015/wordml/symex" xmlns:wpg="http://schemas.microsoft.com/office/word/2010/wordprocessingGroup" xmlns:wpi="http://schemas.microsoft.com/office/word/2010/wordprocessingInk" xmlns:wne="http://schemas.microsoft.com/office/word/2006/wordml" xmlns:wps="http://schemas.microsoft.com/office/word/2010/wordprocessingShape" mc:Ignorable="w14 w15 w16se w16cid w16 w16cex w16sdtdh wp14">
   <w:docParts>
     <w:docPart>
       <w:docPartPr>
@@ -7070,7 +7216,7 @@
 </file>
 
 <file path=word/glossary/fontTable.xml><?xml version="1.0" encoding="utf-8"?>
-<w:fonts xmlns:mc="http://schemas.openxmlformats.org/markup-compatibility/2006" xmlns:r="http://schemas.openxmlformats.org/officeDocument/2006/relationships" xmlns:w="http://schemas.openxmlformats.org/wordprocessingml/2006/main" xmlns:w14="http://schemas.microsoft.com/office/word/2010/wordml" xmlns:w15="http://schemas.microsoft.com/office/word/2012/wordml" xmlns:w16cex="http://schemas.microsoft.com/office/word/2018/wordml/cex" xmlns:w16cid="http://schemas.microsoft.com/office/word/2016/wordml/cid" xmlns:w16="http://schemas.microsoft.com/office/word/2018/wordml" xmlns:w16se="http://schemas.microsoft.com/office/word/2015/wordml/symex" mc:Ignorable="w14 w15 w16se w16cid w16 w16cex">
+<w:fonts xmlns:mc="http://schemas.openxmlformats.org/markup-compatibility/2006" xmlns:r="http://schemas.openxmlformats.org/officeDocument/2006/relationships" xmlns:w="http://schemas.openxmlformats.org/wordprocessingml/2006/main" xmlns:w14="http://schemas.microsoft.com/office/word/2010/wordml" xmlns:w15="http://schemas.microsoft.com/office/word/2012/wordml" xmlns:w16cex="http://schemas.microsoft.com/office/word/2018/wordml/cex" xmlns:w16cid="http://schemas.microsoft.com/office/word/2016/wordml/cid" xmlns:w16="http://schemas.microsoft.com/office/word/2018/wordml" xmlns:w16sdtdh="http://schemas.microsoft.com/office/word/2020/wordml/sdtdatahash" xmlns:w16se="http://schemas.microsoft.com/office/word/2015/wordml/symex" mc:Ignorable="w14 w15 w16se w16cid w16 w16cex w16sdtdh">
   <w:font w:name="Symbol">
     <w:panose1 w:val="05050102010706020507"/>
     <w:charset w:val="02"/>
@@ -7131,7 +7277,7 @@
 </file>
 
 <file path=word/glossary/settings.xml><?xml version="1.0" encoding="utf-8"?>
-<w:settings xmlns:mc="http://schemas.openxmlformats.org/markup-compatibility/2006" xmlns:o="urn:schemas-microsoft-com:office:office" xmlns:r="http://schemas.openxmlformats.org/officeDocument/2006/relationships" xmlns:m="http://schemas.openxmlformats.org/officeDocument/2006/math" xmlns:v="urn:schemas-microsoft-com:vml" xmlns:w10="urn:schemas-microsoft-com:office:word" xmlns:w="http://schemas.openxmlformats.org/wordprocessingml/2006/main" xmlns:w14="http://schemas.microsoft.com/office/word/2010/wordml" xmlns:w15="http://schemas.microsoft.com/office/word/2012/wordml" xmlns:w16cex="http://schemas.microsoft.com/office/word/2018/wordml/cex" xmlns:w16cid="http://schemas.microsoft.com/office/word/2016/wordml/cid" xmlns:w16="http://schemas.microsoft.com/office/word/2018/wordml" xmlns:w16se="http://schemas.microsoft.com/office/word/2015/wordml/symex" xmlns:sl="http://schemas.openxmlformats.org/schemaLibrary/2006/main" mc:Ignorable="w14 w15 w16se w16cid w16 w16cex">
+<w:settings xmlns:mc="http://schemas.openxmlformats.org/markup-compatibility/2006" xmlns:o="urn:schemas-microsoft-com:office:office" xmlns:r="http://schemas.openxmlformats.org/officeDocument/2006/relationships" xmlns:m="http://schemas.openxmlformats.org/officeDocument/2006/math" xmlns:v="urn:schemas-microsoft-com:vml" xmlns:w10="urn:schemas-microsoft-com:office:word" xmlns:w="http://schemas.openxmlformats.org/wordprocessingml/2006/main" xmlns:w14="http://schemas.microsoft.com/office/word/2010/wordml" xmlns:w15="http://schemas.microsoft.com/office/word/2012/wordml" xmlns:w16cex="http://schemas.microsoft.com/office/word/2018/wordml/cex" xmlns:w16cid="http://schemas.microsoft.com/office/word/2016/wordml/cid" xmlns:w16="http://schemas.microsoft.com/office/word/2018/wordml" xmlns:w16sdtdh="http://schemas.microsoft.com/office/word/2020/wordml/sdtdatahash" xmlns:w16se="http://schemas.microsoft.com/office/word/2015/wordml/symex" xmlns:sl="http://schemas.openxmlformats.org/schemaLibrary/2006/main" mc:Ignorable="w14 w15 w16se w16cid w16 w16cex w16sdtdh">
   <w:view w:val="normal"/>
   <w:defaultTabStop w:val="720"/>
   <w:characterSpacingControl w:val="doNotCompress"/>
@@ -7161,6 +7307,7 @@
     <w:rsid w:val="006172AC"/>
     <w:rsid w:val="00651520"/>
     <w:rsid w:val="007560EB"/>
+    <w:rsid w:val="008702B8"/>
     <w:rsid w:val="009743DC"/>
     <w:rsid w:val="00A515A9"/>
     <w:rsid w:val="00A779C4"/>
@@ -7200,7 +7347,7 @@
 </file>
 
 <file path=word/glossary/styles.xml><?xml version="1.0" encoding="utf-8"?>
-<w:styles xmlns:mc="http://schemas.openxmlformats.org/markup-compatibility/2006" xmlns:r="http://schemas.openxmlformats.org/officeDocument/2006/relationships" xmlns:w="http://schemas.openxmlformats.org/wordprocessingml/2006/main" xmlns:w14="http://schemas.microsoft.com/office/word/2010/wordml" xmlns:w15="http://schemas.microsoft.com/office/word/2012/wordml" xmlns:w16cex="http://schemas.microsoft.com/office/word/2018/wordml/cex" xmlns:w16cid="http://schemas.microsoft.com/office/word/2016/wordml/cid" xmlns:w16="http://schemas.microsoft.com/office/word/2018/wordml" xmlns:w16se="http://schemas.microsoft.com/office/word/2015/wordml/symex" mc:Ignorable="w14 w15 w16se w16cid w16 w16cex">
+<w:styles xmlns:mc="http://schemas.openxmlformats.org/markup-compatibility/2006" xmlns:r="http://schemas.openxmlformats.org/officeDocument/2006/relationships" xmlns:w="http://schemas.openxmlformats.org/wordprocessingml/2006/main" xmlns:w14="http://schemas.microsoft.com/office/word/2010/wordml" xmlns:w15="http://schemas.microsoft.com/office/word/2012/wordml" xmlns:w16cex="http://schemas.microsoft.com/office/word/2018/wordml/cex" xmlns:w16cid="http://schemas.microsoft.com/office/word/2016/wordml/cid" xmlns:w16="http://schemas.microsoft.com/office/word/2018/wordml" xmlns:w16sdtdh="http://schemas.microsoft.com/office/word/2020/wordml/sdtdatahash" xmlns:w16se="http://schemas.microsoft.com/office/word/2015/wordml/symex" mc:Ignorable="w14 w15 w16se w16cid w16 w16cex w16sdtdh">
   <w:docDefaults>
     <w:rPrDefault>
       <w:rPr>
@@ -7644,7 +7791,7 @@
 </file>
 
 <file path=word/glossary/webSettings.xml><?xml version="1.0" encoding="utf-8"?>
-<w:webSettings xmlns:mc="http://schemas.openxmlformats.org/markup-compatibility/2006" xmlns:r="http://schemas.openxmlformats.org/officeDocument/2006/relationships" xmlns:w="http://schemas.openxmlformats.org/wordprocessingml/2006/main" xmlns:w14="http://schemas.microsoft.com/office/word/2010/wordml" xmlns:w15="http://schemas.microsoft.com/office/word/2012/wordml" xmlns:w16cex="http://schemas.microsoft.com/office/word/2018/wordml/cex" xmlns:w16cid="http://schemas.microsoft.com/office/word/2016/wordml/cid" xmlns:w16="http://schemas.microsoft.com/office/word/2018/wordml" xmlns:w16se="http://schemas.microsoft.com/office/word/2015/wordml/symex" mc:Ignorable="w14 w15 w16se w16cid w16 w16cex">
+<w:webSettings xmlns:mc="http://schemas.openxmlformats.org/markup-compatibility/2006" xmlns:r="http://schemas.openxmlformats.org/officeDocument/2006/relationships" xmlns:w="http://schemas.openxmlformats.org/wordprocessingml/2006/main" xmlns:w14="http://schemas.microsoft.com/office/word/2010/wordml" xmlns:w15="http://schemas.microsoft.com/office/word/2012/wordml" xmlns:w16cex="http://schemas.microsoft.com/office/word/2018/wordml/cex" xmlns:w16cid="http://schemas.microsoft.com/office/word/2016/wordml/cid" xmlns:w16="http://schemas.microsoft.com/office/word/2018/wordml" xmlns:w16sdtdh="http://schemas.microsoft.com/office/word/2020/wordml/sdtdatahash" xmlns:w16se="http://schemas.microsoft.com/office/word/2015/wordml/symex" mc:Ignorable="w14 w15 w16se w16cid w16 w16cex w16sdtdh">
   <w:optimizeForBrowser/>
   <w:allowPNG/>
 </w:webSettings>

</xml_diff>

<commit_message>
Added vue and webcomponents in exp
</commit_message>
<xml_diff>
--- a/Vishnuraj_se_resume.docx
+++ b/Vishnuraj_se_resume.docx
@@ -626,7 +626,31 @@
           <w:sz w:val="20"/>
           <w:szCs w:val="20"/>
         </w:rPr>
-        <w:t>Proficient in: JavaScript, Java, Node.js</w:t>
+        <w:t>Proficient in: JavaScript, Java,</w:t>
+      </w:r>
+      <w:r>
+        <w:rPr>
+          <w:rFonts w:cstheme="minorHAnsi"/>
+          <w:sz w:val="20"/>
+          <w:szCs w:val="20"/>
+        </w:rPr>
+        <w:t xml:space="preserve"> </w:t>
+      </w:r>
+      <w:r>
+        <w:rPr>
+          <w:rFonts w:cstheme="minorHAnsi"/>
+          <w:sz w:val="20"/>
+          <w:szCs w:val="20"/>
+        </w:rPr>
+        <w:t>Vue,</w:t>
+      </w:r>
+      <w:r>
+        <w:rPr>
+          <w:rFonts w:cstheme="minorHAnsi"/>
+          <w:sz w:val="20"/>
+          <w:szCs w:val="20"/>
+        </w:rPr>
+        <w:t xml:space="preserve"> Node.js</w:t>
       </w:r>
       <w:r>
         <w:rPr>
@@ -753,6 +777,14 @@
           <w:sz w:val="20"/>
           <w:szCs w:val="20"/>
         </w:rPr>
+        <w:t>, Micro front-end, Web components</w:t>
+      </w:r>
+      <w:r>
+        <w:rPr>
+          <w:rFonts w:cstheme="minorHAnsi"/>
+          <w:sz w:val="20"/>
+          <w:szCs w:val="20"/>
+        </w:rPr>
         <w:t>.</w:t>
       </w:r>
     </w:p>
@@ -1401,7 +1433,7 @@
                 <w:sz w:val="20"/>
                 <w:szCs w:val="20"/>
               </w:rPr>
-              <w:t xml:space="preserve"> Embedded with deep learning models, IDX accurately predicts and extracts data across various </w:t>
+              <w:t xml:space="preserve"> Embedded with </w:t>
             </w:r>
             <w:r>
               <w:rPr>
@@ -1410,7 +1442,7 @@
                 <w:szCs w:val="20"/>
               </w:rPr>
               <w:lastRenderedPageBreak/>
-              <w:t>document types with an accuracy of &gt;96% within minutes versus hours and days.</w:t>
+              <w:t>deep learning models, IDX accurately predicts and extracts data across various document types with an accuracy of &gt;96% within minutes versus hours and days.</w:t>
             </w:r>
           </w:p>
         </w:tc>
@@ -1551,15 +1583,7 @@
                 <w:sz w:val="20"/>
                 <w:szCs w:val="20"/>
               </w:rPr>
-              <w:t>Convert Monolithic application to</w:t>
-            </w:r>
-            <w:r>
-              <w:rPr>
-                <w:rFonts w:cstheme="minorHAnsi"/>
-                <w:sz w:val="20"/>
-                <w:szCs w:val="20"/>
-              </w:rPr>
-              <w:t xml:space="preserve"> </w:t>
+              <w:t xml:space="preserve">Design and develop </w:t>
             </w:r>
             <w:r>
               <w:rPr>
@@ -1569,7 +1593,7 @@
                 <w:sz w:val="20"/>
                 <w:szCs w:val="20"/>
               </w:rPr>
-              <w:t>Micro-Frontend</w:t>
+              <w:t>Micro-frontend</w:t>
             </w:r>
             <w:r>
               <w:rPr>
@@ -1587,15 +1611,15 @@
                 <w:sz w:val="20"/>
                 <w:szCs w:val="20"/>
               </w:rPr>
-              <w:t>Architect.</w:t>
-            </w:r>
-            <w:r>
-              <w:rPr>
-                <w:rFonts w:cstheme="minorHAnsi"/>
-                <w:sz w:val="20"/>
-                <w:szCs w:val="20"/>
-              </w:rPr>
-              <w:t xml:space="preserve"> </w:t>
+              <w:t>product</w:t>
+            </w:r>
+            <w:r>
+              <w:rPr>
+                <w:rFonts w:cstheme="minorHAnsi"/>
+                <w:sz w:val="20"/>
+                <w:szCs w:val="20"/>
+              </w:rPr>
+              <w:t>.</w:t>
             </w:r>
           </w:p>
           <w:p>
@@ -1614,17 +1638,40 @@
                 <w:sz w:val="20"/>
                 <w:szCs w:val="20"/>
               </w:rPr>
-              <w:t>Familiar</w:t>
-            </w:r>
-            <w:r>
-              <w:rPr>
-                <w:rFonts w:cstheme="minorHAnsi"/>
-                <w:sz w:val="20"/>
-                <w:szCs w:val="20"/>
-              </w:rPr>
-              <w:t xml:space="preserve"> with Vue libraries such as </w:t>
-            </w:r>
-            <w:proofErr w:type="spellStart"/>
+              <w:t>Research and convert a</w:t>
+            </w:r>
+            <w:r>
+              <w:rPr>
+                <w:rFonts w:cstheme="minorHAnsi"/>
+                <w:sz w:val="20"/>
+                <w:szCs w:val="20"/>
+              </w:rPr>
+              <w:t xml:space="preserve"> </w:t>
+            </w:r>
+            <w:r>
+              <w:rPr>
+                <w:rFonts w:cstheme="minorHAnsi"/>
+                <w:sz w:val="20"/>
+                <w:szCs w:val="20"/>
+              </w:rPr>
+              <w:t>V</w:t>
+            </w:r>
+            <w:r>
+              <w:rPr>
+                <w:rFonts w:cstheme="minorHAnsi"/>
+                <w:sz w:val="20"/>
+                <w:szCs w:val="20"/>
+              </w:rPr>
+              <w:t>ue</w:t>
+            </w:r>
+            <w:r>
+              <w:rPr>
+                <w:rFonts w:cstheme="minorHAnsi"/>
+                <w:sz w:val="20"/>
+                <w:szCs w:val="20"/>
+              </w:rPr>
+              <w:t xml:space="preserve"> module as </w:t>
+            </w:r>
             <w:r>
               <w:rPr>
                 <w:rFonts w:cstheme="minorHAnsi"/>
@@ -1633,7 +1680,15 @@
                 <w:sz w:val="20"/>
                 <w:szCs w:val="20"/>
               </w:rPr>
-              <w:t>V</w:t>
+              <w:t>web component</w:t>
+            </w:r>
+            <w:r>
+              <w:rPr>
+                <w:rFonts w:cstheme="minorHAnsi"/>
+                <w:sz w:val="20"/>
+                <w:szCs w:val="20"/>
+              </w:rPr>
+              <w:t xml:space="preserve"> and </w:t>
             </w:r>
             <w:r>
               <w:rPr>
@@ -1643,9 +1698,107 @@
                 <w:sz w:val="20"/>
                 <w:szCs w:val="20"/>
               </w:rPr>
-              <w:t>uex</w:t>
-            </w:r>
-            <w:proofErr w:type="spellEnd"/>
+              <w:t>library</w:t>
+            </w:r>
+            <w:r>
+              <w:rPr>
+                <w:rFonts w:cstheme="minorHAnsi"/>
+                <w:sz w:val="20"/>
+                <w:szCs w:val="20"/>
+              </w:rPr>
+              <w:t xml:space="preserve"> </w:t>
+            </w:r>
+            <w:r>
+              <w:rPr>
+                <w:rFonts w:cstheme="minorHAnsi"/>
+                <w:sz w:val="20"/>
+                <w:szCs w:val="20"/>
+              </w:rPr>
+              <w:t xml:space="preserve">which </w:t>
+            </w:r>
+            <w:r>
+              <w:rPr>
+                <w:rFonts w:cstheme="minorHAnsi"/>
+                <w:sz w:val="20"/>
+                <w:szCs w:val="20"/>
+              </w:rPr>
+              <w:t xml:space="preserve">can easily </w:t>
+            </w:r>
+            <w:r>
+              <w:rPr>
+                <w:rFonts w:cstheme="minorHAnsi"/>
+                <w:sz w:val="20"/>
+                <w:szCs w:val="20"/>
+              </w:rPr>
+              <w:t>integrated in</w:t>
+            </w:r>
+            <w:r>
+              <w:rPr>
+                <w:rFonts w:cstheme="minorHAnsi"/>
+                <w:sz w:val="20"/>
+                <w:szCs w:val="20"/>
+              </w:rPr>
+              <w:t xml:space="preserve"> vanilla </w:t>
+            </w:r>
+            <w:r>
+              <w:rPr>
+                <w:rFonts w:cstheme="minorHAnsi"/>
+                <w:sz w:val="20"/>
+                <w:szCs w:val="20"/>
+              </w:rPr>
+              <w:t>JS</w:t>
+            </w:r>
+            <w:r>
+              <w:rPr>
+                <w:rFonts w:cstheme="minorHAnsi"/>
+                <w:sz w:val="20"/>
+                <w:szCs w:val="20"/>
+              </w:rPr>
+              <w:t xml:space="preserve"> and other frameworks</w:t>
+            </w:r>
+            <w:r>
+              <w:rPr>
+                <w:rFonts w:cstheme="minorHAnsi"/>
+                <w:sz w:val="20"/>
+                <w:szCs w:val="20"/>
+              </w:rPr>
+              <w:t>.</w:t>
+            </w:r>
+            <w:r>
+              <w:rPr>
+                <w:rFonts w:cstheme="minorHAnsi"/>
+                <w:sz w:val="20"/>
+                <w:szCs w:val="20"/>
+              </w:rPr>
+              <w:t xml:space="preserve"> </w:t>
+            </w:r>
+          </w:p>
+          <w:p>
+            <w:pPr>
+              <w:pStyle w:val="ListParagraph"/>
+              <w:jc w:val="both"/>
+              <w:rPr>
+                <w:rFonts w:cstheme="minorHAnsi"/>
+                <w:sz w:val="20"/>
+                <w:szCs w:val="20"/>
+              </w:rPr>
+            </w:pPr>
+            <w:r>
+              <w:rPr>
+                <w:rFonts w:cstheme="minorHAnsi"/>
+                <w:sz w:val="20"/>
+                <w:szCs w:val="20"/>
+              </w:rPr>
+              <w:t>Convert Monolithic application to</w:t>
+            </w:r>
+            <w:r>
+              <w:rPr>
+                <w:rFonts w:cstheme="minorHAnsi"/>
+                <w:sz w:val="20"/>
+                <w:szCs w:val="20"/>
+              </w:rPr>
+              <w:t xml:space="preserve"> </w:t>
+            </w:r>
             <w:r>
               <w:rPr>
                 <w:rFonts w:cstheme="minorHAnsi"/>
@@ -1654,9 +1807,8 @@
                 <w:sz w:val="20"/>
                 <w:szCs w:val="20"/>
               </w:rPr>
-              <w:t xml:space="preserve">, </w:t>
-            </w:r>
-            <w:proofErr w:type="spellStart"/>
+              <w:t>Micro-Frontend</w:t>
+            </w:r>
             <w:r>
               <w:rPr>
                 <w:rFonts w:cstheme="minorHAnsi"/>
@@ -1665,9 +1817,71 @@
                 <w:sz w:val="20"/>
                 <w:szCs w:val="20"/>
               </w:rPr>
-              <w:t>Vuetify</w:t>
-            </w:r>
-            <w:proofErr w:type="spellEnd"/>
+              <w:t xml:space="preserve"> </w:t>
+            </w:r>
+            <w:r>
+              <w:rPr>
+                <w:rFonts w:cstheme="minorHAnsi"/>
+                <w:sz w:val="20"/>
+                <w:szCs w:val="20"/>
+              </w:rPr>
+              <w:t>Architect.</w:t>
+            </w:r>
+            <w:r>
+              <w:rPr>
+                <w:rFonts w:cstheme="minorHAnsi"/>
+                <w:sz w:val="20"/>
+                <w:szCs w:val="20"/>
+              </w:rPr>
+              <w:t xml:space="preserve"> </w:t>
+            </w:r>
+          </w:p>
+          <w:p>
+            <w:pPr>
+              <w:pStyle w:val="ListParagraph"/>
+              <w:jc w:val="both"/>
+              <w:rPr>
+                <w:rFonts w:cstheme="minorHAnsi"/>
+                <w:sz w:val="20"/>
+                <w:szCs w:val="20"/>
+              </w:rPr>
+            </w:pPr>
+            <w:r>
+              <w:rPr>
+                <w:rFonts w:cstheme="minorHAnsi"/>
+                <w:sz w:val="20"/>
+                <w:szCs w:val="20"/>
+              </w:rPr>
+              <w:t>Familiar</w:t>
+            </w:r>
+            <w:r>
+              <w:rPr>
+                <w:rFonts w:cstheme="minorHAnsi"/>
+                <w:sz w:val="20"/>
+                <w:szCs w:val="20"/>
+              </w:rPr>
+              <w:t xml:space="preserve"> with Vue libraries such as </w:t>
+            </w:r>
+            <w:r>
+              <w:rPr>
+                <w:rFonts w:cstheme="minorHAnsi"/>
+                <w:b/>
+                <w:bCs/>
+                <w:sz w:val="20"/>
+                <w:szCs w:val="20"/>
+              </w:rPr>
+              <w:t>V</w:t>
+            </w:r>
+            <w:r>
+              <w:rPr>
+                <w:rFonts w:cstheme="minorHAnsi"/>
+                <w:b/>
+                <w:bCs/>
+                <w:sz w:val="20"/>
+                <w:szCs w:val="20"/>
+              </w:rPr>
+              <w:t>uex, Vuetify</w:t>
+            </w:r>
             <w:r>
               <w:rPr>
                 <w:rFonts w:cstheme="minorHAnsi"/>
@@ -2773,6 +2987,7 @@
                 <w:sz w:val="20"/>
                 <w:szCs w:val="20"/>
               </w:rPr>
+              <w:lastRenderedPageBreak/>
               <w:t>Achieved</w:t>
             </w:r>
             <w:r>
@@ -3053,7 +3268,6 @@
                 <w:sz w:val="20"/>
                 <w:szCs w:val="20"/>
               </w:rPr>
-              <w:lastRenderedPageBreak/>
               <w:t>Build an</w:t>
             </w:r>
             <w:r>
@@ -7824,6 +8038,7 @@
     <w:rsidRoot w:val="003D2D18"/>
     <w:rsid w:val="001337BF"/>
     <w:rsid w:val="001553A0"/>
+    <w:rsid w:val="0019061E"/>
     <w:rsid w:val="00194DD3"/>
     <w:rsid w:val="00200BF1"/>
     <w:rsid w:val="00290EBC"/>

</xml_diff>

<commit_message>
Added dev.to link. Added projects in iSEEC. Change GoDB words to past tense.
</commit_message>
<xml_diff>
--- a/Vishnuraj_se_resume.docx
+++ b/Vishnuraj_se_resume.docx
@@ -136,13 +136,7 @@
     <w:p>
       <w:pPr>
         <w:pStyle w:val="ContactInfo"/>
-        <w:spacing w:line="480" w:lineRule="auto"/>
-        <w:jc w:val="both"/>
-        <w:rPr>
-          <w:rFonts w:asciiTheme="majorHAnsi" w:hAnsiTheme="majorHAnsi" w:cstheme="majorHAnsi"/>
-          <w:sz w:val="20"/>
-          <w:szCs w:val="20"/>
-        </w:rPr>
+        <w:spacing w:before="240"/>
       </w:pPr>
       <w:r>
         <w:rPr>
@@ -155,11 +149,71 @@
           <w:noProof/>
         </w:rPr>
         <w:drawing>
+          <wp:inline distT="0" distB="0" distL="0" distR="0" wp14:anchorId="78F1FEDC" wp14:editId="76CB3342">
+            <wp:extent cx="228600" cy="228600"/>
+            <wp:effectExtent l="0" t="0" r="0" b="0"/>
+            <wp:docPr id="3" name="Picture 3" descr="mailto:vishnubhadrii@gmail.com">
+              <a:hlinkClick xmlns:a="http://schemas.openxmlformats.org/drawingml/2006/main" r:id="rId9" tooltip="Gmail"/>
+            </wp:docPr>
+            <wp:cNvGraphicFramePr>
+              <a:graphicFrameLocks xmlns:a="http://schemas.openxmlformats.org/drawingml/2006/main" noChangeAspect="1"/>
+            </wp:cNvGraphicFramePr>
+            <a:graphic xmlns:a="http://schemas.openxmlformats.org/drawingml/2006/main">
+              <a:graphicData uri="http://schemas.openxmlformats.org/drawingml/2006/picture">
+                <pic:pic xmlns:pic="http://schemas.openxmlformats.org/drawingml/2006/picture">
+                  <pic:nvPicPr>
+                    <pic:cNvPr id="3" name="Picture 3" descr="mailto:vishnubhadrii@gmail.com">
+                      <a:hlinkClick r:id="rId9" tooltip="Gmail"/>
+                    </pic:cNvPr>
+                    <pic:cNvPicPr>
+                      <a:picLocks noChangeAspect="1" noChangeArrowheads="1"/>
+                    </pic:cNvPicPr>
+                  </pic:nvPicPr>
+                  <pic:blipFill>
+                    <a:blip r:embed="rId10" cstate="print">
+                      <a:extLst>
+                        <a:ext uri="{28A0092B-C50C-407E-A947-70E740481C1C}">
+                          <a14:useLocalDpi xmlns:a14="http://schemas.microsoft.com/office/drawing/2010/main" val="0"/>
+                        </a:ext>
+                      </a:extLst>
+                    </a:blip>
+                    <a:srcRect/>
+                    <a:stretch>
+                      <a:fillRect/>
+                    </a:stretch>
+                  </pic:blipFill>
+                  <pic:spPr bwMode="auto">
+                    <a:xfrm>
+                      <a:off x="0" y="0"/>
+                      <a:ext cx="228600" cy="228600"/>
+                    </a:xfrm>
+                    <a:prstGeom prst="rect">
+                      <a:avLst/>
+                    </a:prstGeom>
+                    <a:noFill/>
+                    <a:ln>
+                      <a:noFill/>
+                    </a:ln>
+                  </pic:spPr>
+                </pic:pic>
+              </a:graphicData>
+            </a:graphic>
+          </wp:inline>
+        </w:drawing>
+      </w:r>
+      <w:r>
+        <w:t xml:space="preserve"> </w:t>
+      </w:r>
+      <w:r>
+        <w:rPr>
+          <w:noProof/>
+        </w:rPr>
+        <w:drawing>
           <wp:inline distT="0" distB="0" distL="0" distR="0" wp14:anchorId="0058BFC9" wp14:editId="6925A582">
             <wp:extent cx="268816" cy="228600"/>
             <wp:effectExtent l="0" t="0" r="0" b="0"/>
             <wp:docPr id="1" name="Picture 1" descr="https://www.linkedin.com/in/vishnu-raj-sivakumar/">
-              <a:hlinkClick xmlns:a="http://schemas.openxmlformats.org/drawingml/2006/main" r:id="rId9" tooltip="Linkedin"/>
+              <a:hlinkClick xmlns:a="http://schemas.openxmlformats.org/drawingml/2006/main" r:id="rId11" tooltip="Linkedin"/>
             </wp:docPr>
             <wp:cNvGraphicFramePr>
               <a:graphicFrameLocks xmlns:a="http://schemas.openxmlformats.org/drawingml/2006/main" noChangeAspect="1"/>
@@ -169,14 +223,14 @@
                 <pic:pic xmlns:pic="http://schemas.openxmlformats.org/drawingml/2006/picture">
                   <pic:nvPicPr>
                     <pic:cNvPr id="1" name="Picture 1" descr="https://www.linkedin.com/in/vishnu-raj-sivakumar/">
-                      <a:hlinkClick r:id="rId9" tooltip="Linkedin"/>
+                      <a:hlinkClick r:id="rId11" tooltip="Linkedin"/>
                     </pic:cNvPr>
                     <pic:cNvPicPr>
                       <a:picLocks noChangeAspect="1" noChangeArrowheads="1"/>
                     </pic:cNvPicPr>
                   </pic:nvPicPr>
                   <pic:blipFill>
-                    <a:blip r:embed="rId10" cstate="print">
+                    <a:blip r:embed="rId12" cstate="print">
                       <a:extLst>
                         <a:ext uri="{28A0092B-C50C-407E-A947-70E740481C1C}">
                           <a14:useLocalDpi xmlns:a14="http://schemas.microsoft.com/office/drawing/2010/main" val="0"/>
@@ -216,7 +270,7 @@
             <wp:extent cx="228600" cy="228600"/>
             <wp:effectExtent l="0" t="0" r="0" b="0"/>
             <wp:docPr id="2" name="Picture 2" descr="https://github.com/vishnubhadri/">
-              <a:hlinkClick xmlns:a="http://schemas.openxmlformats.org/drawingml/2006/main" r:id="rId11" tooltip="Github"/>
+              <a:hlinkClick xmlns:a="http://schemas.openxmlformats.org/drawingml/2006/main" r:id="rId13" tooltip="Github"/>
               <a:extLst xmlns:a="http://schemas.openxmlformats.org/drawingml/2006/main">
                 <a:ext uri="{C183D7F6-B498-43B3-948B-1728B52AA6E4}">
                   <adec:decorative xmlns:adec="http://schemas.microsoft.com/office/drawing/2017/decorative" val="0"/>
@@ -231,75 +285,12 @@
                 <pic:pic xmlns:pic="http://schemas.openxmlformats.org/drawingml/2006/picture">
                   <pic:nvPicPr>
                     <pic:cNvPr id="2" name="Picture 2" descr="https://github.com/vishnubhadri/">
-                      <a:hlinkClick r:id="rId11" tooltip="Github"/>
+                      <a:hlinkClick r:id="rId13" tooltip="Github"/>
                       <a:extLst>
                         <a:ext uri="{C183D7F6-B498-43B3-948B-1728B52AA6E4}">
                           <adec:decorative xmlns:adec="http://schemas.microsoft.com/office/drawing/2017/decorative" val="0"/>
                         </a:ext>
                       </a:extLst>
-                    </pic:cNvPr>
-                    <pic:cNvPicPr>
-                      <a:picLocks noChangeAspect="1" noChangeArrowheads="1"/>
-                    </pic:cNvPicPr>
-                  </pic:nvPicPr>
-                  <pic:blipFill>
-                    <a:blip r:embed="rId12" cstate="print">
-                      <a:extLst>
-                        <a:ext uri="{28A0092B-C50C-407E-A947-70E740481C1C}">
-                          <a14:useLocalDpi xmlns:a14="http://schemas.microsoft.com/office/drawing/2010/main" val="0"/>
-                        </a:ext>
-                      </a:extLst>
-                    </a:blip>
-                    <a:srcRect/>
-                    <a:stretch>
-                      <a:fillRect/>
-                    </a:stretch>
-                  </pic:blipFill>
-                  <pic:spPr bwMode="auto">
-                    <a:xfrm>
-                      <a:off x="0" y="0"/>
-                      <a:ext cx="228600" cy="228600"/>
-                    </a:xfrm>
-                    <a:prstGeom prst="rect">
-                      <a:avLst/>
-                    </a:prstGeom>
-                    <a:noFill/>
-                    <a:ln>
-                      <a:noFill/>
-                    </a:ln>
-                  </pic:spPr>
-                </pic:pic>
-              </a:graphicData>
-            </a:graphic>
-          </wp:inline>
-        </w:drawing>
-      </w:r>
-      <w:r>
-        <w:rPr>
-          <w:noProof/>
-        </w:rPr>
-        <w:t xml:space="preserve"> </w:t>
-      </w:r>
-      <w:r>
-        <w:rPr>
-          <w:noProof/>
-        </w:rPr>
-        <w:drawing>
-          <wp:inline distT="0" distB="0" distL="0" distR="0" wp14:anchorId="76C892DE" wp14:editId="38F3B305">
-            <wp:extent cx="228600" cy="228600"/>
-            <wp:effectExtent l="0" t="0" r="0" b="0"/>
-            <wp:docPr id="3" name="Picture 3" descr="mailto:vishnubhadrii@gmail.com">
-              <a:hlinkClick xmlns:a="http://schemas.openxmlformats.org/drawingml/2006/main" r:id="rId13" tooltip="Gmail"/>
-            </wp:docPr>
-            <wp:cNvGraphicFramePr>
-              <a:graphicFrameLocks xmlns:a="http://schemas.openxmlformats.org/drawingml/2006/main" noChangeAspect="1"/>
-            </wp:cNvGraphicFramePr>
-            <a:graphic xmlns:a="http://schemas.openxmlformats.org/drawingml/2006/main">
-              <a:graphicData uri="http://schemas.openxmlformats.org/drawingml/2006/picture">
-                <pic:pic xmlns:pic="http://schemas.openxmlformats.org/drawingml/2006/picture">
-                  <pic:nvPicPr>
-                    <pic:cNvPr id="3" name="Picture 3" descr="mailto:vishnubhadrii@gmail.com">
-                      <a:hlinkClick r:id="rId13" tooltip="Gmail"/>
                     </pic:cNvPr>
                     <pic:cNvPicPr>
                       <a:picLocks noChangeAspect="1" noChangeArrowheads="1"/>
@@ -338,11 +329,11 @@
         </w:drawing>
       </w:r>
       <w:r>
+        <w:t xml:space="preserve"> </w:t>
+      </w:r>
+      <w:r>
         <w:rPr>
-          <w:rFonts w:asciiTheme="majorHAnsi" w:hAnsiTheme="majorHAnsi" w:cstheme="majorHAnsi"/>
           <w:noProof/>
-          <w:sz w:val="20"/>
-          <w:szCs w:val="20"/>
         </w:rPr>
         <w:drawing>
           <wp:inline distT="0" distB="0" distL="0" distR="0" wp14:anchorId="30E34925" wp14:editId="7AEC5D17">
@@ -379,6 +370,62 @@
                     <a:xfrm>
                       <a:off x="0" y="0"/>
                       <a:ext cx="228600" cy="228600"/>
+                    </a:xfrm>
+                    <a:prstGeom prst="rect">
+                      <a:avLst/>
+                    </a:prstGeom>
+                  </pic:spPr>
+                </pic:pic>
+              </a:graphicData>
+            </a:graphic>
+          </wp:inline>
+        </w:drawing>
+      </w:r>
+      <w:r>
+        <w:t xml:space="preserve"> </w:t>
+      </w:r>
+      <w:r>
+        <w:rPr>
+          <w:noProof/>
+        </w:rPr>
+        <w:drawing>
+          <wp:inline distT="0" distB="0" distL="0" distR="0" wp14:anchorId="63CDB039" wp14:editId="429E2589">
+            <wp:extent cx="200025" cy="228600"/>
+            <wp:effectExtent l="0" t="0" r="9525" b="0"/>
+            <wp:docPr id="5" name="Graphic 5">
+              <a:hlinkClick xmlns:a="http://schemas.openxmlformats.org/drawingml/2006/main" r:id="rId17"/>
+            </wp:docPr>
+            <wp:cNvGraphicFramePr>
+              <a:graphicFrameLocks xmlns:a="http://schemas.openxmlformats.org/drawingml/2006/main" noChangeAspect="1"/>
+            </wp:cNvGraphicFramePr>
+            <a:graphic xmlns:a="http://schemas.openxmlformats.org/drawingml/2006/main">
+              <a:graphicData uri="http://schemas.openxmlformats.org/drawingml/2006/picture">
+                <pic:pic xmlns:pic="http://schemas.openxmlformats.org/drawingml/2006/picture">
+                  <pic:nvPicPr>
+                    <pic:cNvPr id="5" name="Graphic 5">
+                      <a:hlinkClick r:id="rId17"/>
+                    </pic:cNvPr>
+                    <pic:cNvPicPr/>
+                  </pic:nvPicPr>
+                  <pic:blipFill>
+                    <a:blip r:embed="rId18" cstate="print">
+                      <a:extLst>
+                        <a:ext uri="{28A0092B-C50C-407E-A947-70E740481C1C}">
+                          <a14:useLocalDpi xmlns:a14="http://schemas.microsoft.com/office/drawing/2010/main" val="0"/>
+                        </a:ext>
+                        <a:ext uri="{96DAC541-7B7A-43D3-8B79-37D633B846F1}">
+                          <asvg:svgBlip xmlns:asvg="http://schemas.microsoft.com/office/drawing/2016/SVG/main" r:embed="rId19"/>
+                        </a:ext>
+                      </a:extLst>
+                    </a:blip>
+                    <a:stretch>
+                      <a:fillRect/>
+                    </a:stretch>
+                  </pic:blipFill>
+                  <pic:spPr>
+                    <a:xfrm>
+                      <a:off x="0" y="0"/>
+                      <a:ext cx="200025" cy="228600"/>
                     </a:xfrm>
                     <a:prstGeom prst="rect">
                       <a:avLst/>
@@ -490,7 +537,39 @@
                 <w:sz w:val="20"/>
                 <w:szCs w:val="20"/>
               </w:rPr>
-              <w:t>Experienced 3+ years in Software Engineering profession.</w:t>
+              <w:t xml:space="preserve">Experience </w:t>
+            </w:r>
+            <w:r>
+              <w:rPr>
+                <w:rFonts w:cstheme="minorHAnsi"/>
+                <w:sz w:val="20"/>
+                <w:szCs w:val="20"/>
+              </w:rPr>
+              <w:t>4</w:t>
+            </w:r>
+            <w:r>
+              <w:rPr>
+                <w:rFonts w:cstheme="minorHAnsi"/>
+                <w:sz w:val="20"/>
+                <w:szCs w:val="20"/>
+              </w:rPr>
+              <w:t>+ years in</w:t>
+            </w:r>
+            <w:r>
+              <w:rPr>
+                <w:rFonts w:cstheme="minorHAnsi"/>
+                <w:sz w:val="20"/>
+                <w:szCs w:val="20"/>
+              </w:rPr>
+              <w:t xml:space="preserve"> the </w:t>
+            </w:r>
+            <w:r>
+              <w:rPr>
+                <w:rFonts w:cstheme="minorHAnsi"/>
+                <w:sz w:val="20"/>
+                <w:szCs w:val="20"/>
+              </w:rPr>
+              <w:t>Software Engineering profession.</w:t>
             </w:r>
             <w:r>
               <w:rPr>
@@ -499,15 +578,15 @@
                 <w:szCs w:val="20"/>
               </w:rPr>
               <w:br/>
-              <w:t xml:space="preserve">Passionate </w:t>
-            </w:r>
-            <w:r>
-              <w:rPr>
-                <w:rFonts w:cstheme="minorHAnsi"/>
-                <w:sz w:val="20"/>
-                <w:szCs w:val="20"/>
-              </w:rPr>
-              <w:t>on</w:t>
+              <w:t>Passionate</w:t>
+            </w:r>
+            <w:r>
+              <w:rPr>
+                <w:rFonts w:cstheme="minorHAnsi"/>
+                <w:sz w:val="20"/>
+                <w:szCs w:val="20"/>
+              </w:rPr>
+              <w:t xml:space="preserve"> about</w:t>
             </w:r>
             <w:r>
               <w:rPr>
@@ -563,7 +642,23 @@
                 <w:sz w:val="20"/>
                 <w:szCs w:val="20"/>
               </w:rPr>
-              <w:t xml:space="preserve">cript, Node.js, Design </w:t>
+              <w:t>cript,</w:t>
+            </w:r>
+            <w:r>
+              <w:rPr>
+                <w:rFonts w:cstheme="minorHAnsi"/>
+                <w:sz w:val="20"/>
+                <w:szCs w:val="20"/>
+              </w:rPr>
+              <w:t xml:space="preserve"> jQuery,</w:t>
+            </w:r>
+            <w:r>
+              <w:rPr>
+                <w:rFonts w:cstheme="minorHAnsi"/>
+                <w:sz w:val="20"/>
+                <w:szCs w:val="20"/>
+              </w:rPr>
+              <w:t xml:space="preserve"> Node.js, Design </w:t>
             </w:r>
             <w:r>
               <w:rPr>
@@ -595,7 +690,23 @@
                 <w:sz w:val="20"/>
                 <w:szCs w:val="20"/>
               </w:rPr>
-              <w:t>, MS SQL, MySQL, and AJAX. Strong in Logical thinking, problem analysis, Problem-solving, Multithreading and debugging.</w:t>
+              <w:t>, MS SQL, MySQL, and AJAX. Strong in Logical thinking, problem analysis, Problem-solving, Multithreading</w:t>
+            </w:r>
+            <w:r>
+              <w:rPr>
+                <w:rFonts w:cstheme="minorHAnsi"/>
+                <w:sz w:val="20"/>
+                <w:szCs w:val="20"/>
+              </w:rPr>
+              <w:t>,</w:t>
+            </w:r>
+            <w:r>
+              <w:rPr>
+                <w:rFonts w:cstheme="minorHAnsi"/>
+                <w:sz w:val="20"/>
+                <w:szCs w:val="20"/>
+              </w:rPr>
+              <w:t xml:space="preserve"> and debugging.</w:t>
             </w:r>
             <w:r>
               <w:rPr>
@@ -604,7 +715,7 @@
                 <w:szCs w:val="20"/>
               </w:rPr>
               <w:br/>
-              <w:t>An engineering professional with a Bachelor of Engineering (B.E.) focused on Computer Science from Sona College of Technology</w:t>
+              <w:t>An engineering professional with a Bachelor of Engineering (B.E.) focused on Computer Science</w:t>
             </w:r>
             <w:r>
               <w:rPr>
@@ -806,6 +917,22 @@
           <w:sz w:val="20"/>
           <w:szCs w:val="20"/>
         </w:rPr>
+        <w:t>Micro frontend</w:t>
+      </w:r>
+      <w:r>
+        <w:rPr>
+          <w:rFonts w:cstheme="minorHAnsi"/>
+          <w:sz w:val="20"/>
+          <w:szCs w:val="20"/>
+        </w:rPr>
+        <w:t xml:space="preserve">, </w:t>
+      </w:r>
+      <w:r>
+        <w:rPr>
+          <w:rFonts w:cstheme="minorHAnsi"/>
+          <w:sz w:val="20"/>
+          <w:szCs w:val="20"/>
+        </w:rPr>
         <w:t>Data Structures,</w:t>
       </w:r>
       <w:r>
@@ -846,7 +973,7 @@
           <w:sz w:val="20"/>
           <w:szCs w:val="20"/>
         </w:rPr>
-        <w:t>, Micro frontend, Web components</w:t>
+        <w:t>, Web components</w:t>
       </w:r>
       <w:r>
         <w:rPr>
@@ -1228,6 +1355,24 @@
                 <w:szCs w:val="22"/>
               </w:rPr>
             </w:pPr>
+            <w:proofErr w:type="spellStart"/>
+            <w:r>
+              <w:rPr>
+                <w:rFonts w:asciiTheme="majorHAnsi" w:hAnsiTheme="majorHAnsi" w:cstheme="majorHAnsi"/>
+                <w:sz w:val="22"/>
+                <w:szCs w:val="22"/>
+              </w:rPr>
+              <w:t>iSEEC</w:t>
+            </w:r>
+            <w:proofErr w:type="spellEnd"/>
+            <w:r>
+              <w:rPr>
+                <w:rFonts w:asciiTheme="majorHAnsi" w:hAnsiTheme="majorHAnsi" w:cstheme="majorHAnsi"/>
+                <w:sz w:val="22"/>
+                <w:szCs w:val="22"/>
+              </w:rPr>
+              <w:t xml:space="preserve">, </w:t>
+            </w:r>
             <w:r>
               <w:rPr>
                 <w:rFonts w:asciiTheme="majorHAnsi" w:hAnsiTheme="majorHAnsi" w:cstheme="majorHAnsi"/>
@@ -1332,7 +1477,111 @@
                 <w:sz w:val="20"/>
                 <w:szCs w:val="20"/>
               </w:rPr>
-              <w:t>IDX</w:t>
+              <w:t>IDX Platform (Intelligent Data Extraction Platform)</w:t>
+            </w:r>
+            <w:r>
+              <w:rPr>
+                <w:rFonts w:cstheme="minorHAnsi"/>
+                <w:sz w:val="20"/>
+                <w:szCs w:val="20"/>
+              </w:rPr>
+              <w:t>:</w:t>
+            </w:r>
+            <w:r>
+              <w:rPr>
+                <w:rFonts w:cstheme="minorHAnsi"/>
+                <w:sz w:val="20"/>
+                <w:szCs w:val="20"/>
+              </w:rPr>
+              <w:t xml:space="preserve"> </w:t>
+            </w:r>
+            <w:r>
+              <w:rPr>
+                <w:rFonts w:cstheme="minorHAnsi"/>
+                <w:sz w:val="20"/>
+                <w:szCs w:val="20"/>
+              </w:rPr>
+              <w:t>IDX is an AI</w:t>
+            </w:r>
+            <w:r>
+              <w:rPr>
+                <w:rFonts w:cstheme="minorHAnsi"/>
+                <w:sz w:val="20"/>
+                <w:szCs w:val="20"/>
+              </w:rPr>
+              <w:t>-</w:t>
+            </w:r>
+            <w:r>
+              <w:rPr>
+                <w:rFonts w:cstheme="minorHAnsi"/>
+                <w:sz w:val="20"/>
+                <w:szCs w:val="20"/>
+              </w:rPr>
+              <w:t>based platform that hosts a library of pre-trained AI models for common use cases. It allow</w:t>
+            </w:r>
+            <w:r>
+              <w:rPr>
+                <w:rFonts w:cstheme="minorHAnsi"/>
+                <w:sz w:val="20"/>
+                <w:szCs w:val="20"/>
+              </w:rPr>
+              <w:t>s users</w:t>
+            </w:r>
+            <w:r>
+              <w:rPr>
+                <w:rFonts w:cstheme="minorHAnsi"/>
+                <w:sz w:val="20"/>
+                <w:szCs w:val="20"/>
+              </w:rPr>
+              <w:t xml:space="preserve"> to create and use </w:t>
+            </w:r>
+            <w:r>
+              <w:rPr>
+                <w:rFonts w:cstheme="minorHAnsi"/>
+                <w:sz w:val="20"/>
+                <w:szCs w:val="20"/>
+              </w:rPr>
+              <w:t>a</w:t>
+            </w:r>
+            <w:r>
+              <w:rPr>
+                <w:rFonts w:cstheme="minorHAnsi"/>
+                <w:sz w:val="20"/>
+                <w:szCs w:val="20"/>
+              </w:rPr>
+              <w:t xml:space="preserve"> </w:t>
+            </w:r>
+            <w:r>
+              <w:rPr>
+                <w:rFonts w:cstheme="minorHAnsi"/>
+                <w:sz w:val="20"/>
+                <w:szCs w:val="20"/>
+              </w:rPr>
+              <w:t>custom AI Model which does Classification, Extraction</w:t>
+            </w:r>
+            <w:r>
+              <w:rPr>
+                <w:rFonts w:cstheme="minorHAnsi"/>
+                <w:sz w:val="20"/>
+                <w:szCs w:val="20"/>
+              </w:rPr>
+              <w:t>,</w:t>
+            </w:r>
+            <w:r>
+              <w:rPr>
+                <w:rFonts w:cstheme="minorHAnsi"/>
+                <w:sz w:val="20"/>
+                <w:szCs w:val="20"/>
+              </w:rPr>
+              <w:t xml:space="preserve"> and Normalize the data</w:t>
+            </w:r>
+            <w:r>
+              <w:rPr>
+                <w:rFonts w:cstheme="minorHAnsi"/>
+                <w:sz w:val="20"/>
+                <w:szCs w:val="20"/>
+              </w:rPr>
+              <w:t xml:space="preserve">. Worked as </w:t>
             </w:r>
             <w:r>
               <w:rPr>
@@ -1342,47 +1591,220 @@
                 <w:sz w:val="20"/>
                 <w:szCs w:val="20"/>
               </w:rPr>
-              <w:t xml:space="preserve"> (Intelligent Data Extraction)</w:t>
-            </w:r>
-            <w:r>
-              <w:rPr>
-                <w:rFonts w:cstheme="minorHAnsi"/>
-                <w:sz w:val="20"/>
-                <w:szCs w:val="20"/>
-              </w:rPr>
-              <w:t xml:space="preserve">: </w:t>
-            </w:r>
-            <w:r>
-              <w:rPr>
-                <w:rFonts w:cstheme="minorHAnsi"/>
-                <w:sz w:val="20"/>
-                <w:szCs w:val="20"/>
-              </w:rPr>
-              <w:t xml:space="preserve"> IDX is an AI platform </w:t>
-            </w:r>
-            <w:r>
-              <w:rPr>
-                <w:rFonts w:cstheme="minorHAnsi"/>
-                <w:sz w:val="20"/>
-                <w:szCs w:val="20"/>
-              </w:rPr>
-              <w:t>that</w:t>
-            </w:r>
-            <w:r>
-              <w:rPr>
-                <w:rFonts w:cstheme="minorHAnsi"/>
-                <w:sz w:val="20"/>
-                <w:szCs w:val="20"/>
-              </w:rPr>
-              <w:t xml:space="preserve"> ex</w:t>
-            </w:r>
-            <w:r>
-              <w:rPr>
-                <w:rFonts w:cstheme="minorHAnsi"/>
-                <w:sz w:val="20"/>
-                <w:szCs w:val="20"/>
-              </w:rPr>
-              <w:t>tract</w:t>
+              <w:t>Front-end</w:t>
+            </w:r>
+            <w:r>
+              <w:rPr>
+                <w:rFonts w:cstheme="minorHAnsi"/>
+                <w:sz w:val="20"/>
+                <w:szCs w:val="20"/>
+              </w:rPr>
+              <w:t xml:space="preserve"> Developer with </w:t>
+            </w:r>
+            <w:r>
+              <w:rPr>
+                <w:rFonts w:cstheme="minorHAnsi"/>
+                <w:b/>
+                <w:bCs/>
+                <w:sz w:val="20"/>
+                <w:szCs w:val="20"/>
+              </w:rPr>
+              <w:t xml:space="preserve">Vue </w:t>
+            </w:r>
+            <w:r>
+              <w:rPr>
+                <w:rFonts w:cstheme="minorHAnsi"/>
+                <w:b/>
+                <w:bCs/>
+                <w:sz w:val="20"/>
+                <w:szCs w:val="20"/>
+              </w:rPr>
+              <w:lastRenderedPageBreak/>
+              <w:t>framework</w:t>
+            </w:r>
+            <w:r>
+              <w:rPr>
+                <w:rFonts w:cstheme="minorHAnsi"/>
+                <w:sz w:val="20"/>
+                <w:szCs w:val="20"/>
+              </w:rPr>
+              <w:t xml:space="preserve"> to design </w:t>
+            </w:r>
+            <w:r>
+              <w:rPr>
+                <w:rFonts w:cstheme="minorHAnsi"/>
+                <w:b/>
+                <w:bCs/>
+                <w:sz w:val="20"/>
+                <w:szCs w:val="20"/>
+              </w:rPr>
+              <w:t>complex</w:t>
+            </w:r>
+            <w:r>
+              <w:rPr>
+                <w:rFonts w:cstheme="minorHAnsi"/>
+                <w:sz w:val="20"/>
+                <w:szCs w:val="20"/>
+              </w:rPr>
+              <w:t xml:space="preserve">, </w:t>
+            </w:r>
+            <w:r>
+              <w:rPr>
+                <w:rFonts w:cstheme="minorHAnsi"/>
+                <w:b/>
+                <w:bCs/>
+                <w:sz w:val="20"/>
+                <w:szCs w:val="20"/>
+              </w:rPr>
+              <w:t>reusable components</w:t>
+            </w:r>
+            <w:r>
+              <w:rPr>
+                <w:rFonts w:cstheme="minorHAnsi"/>
+                <w:b/>
+                <w:bCs/>
+                <w:sz w:val="20"/>
+                <w:szCs w:val="20"/>
+              </w:rPr>
+              <w:t>,</w:t>
+            </w:r>
+            <w:r>
+              <w:rPr>
+                <w:rFonts w:cstheme="minorHAnsi"/>
+                <w:sz w:val="20"/>
+                <w:szCs w:val="20"/>
+              </w:rPr>
+              <w:t xml:space="preserve"> and </w:t>
+            </w:r>
+            <w:r>
+              <w:rPr>
+                <w:rFonts w:cstheme="minorHAnsi"/>
+                <w:b/>
+                <w:bCs/>
+                <w:sz w:val="20"/>
+                <w:szCs w:val="20"/>
+              </w:rPr>
+              <w:t>libraries</w:t>
+            </w:r>
+            <w:r>
+              <w:rPr>
+                <w:rFonts w:cstheme="minorHAnsi"/>
+                <w:sz w:val="20"/>
+                <w:szCs w:val="20"/>
+              </w:rPr>
+              <w:t xml:space="preserve"> with </w:t>
+            </w:r>
+            <w:r>
+              <w:rPr>
+                <w:rFonts w:cstheme="minorHAnsi"/>
+                <w:b/>
+                <w:bCs/>
+                <w:sz w:val="20"/>
+                <w:szCs w:val="20"/>
+              </w:rPr>
+              <w:t>Micro-frontend</w:t>
+            </w:r>
+            <w:r>
+              <w:rPr>
+                <w:rFonts w:cstheme="minorHAnsi"/>
+                <w:sz w:val="20"/>
+                <w:szCs w:val="20"/>
+              </w:rPr>
+              <w:t>.</w:t>
+            </w:r>
+          </w:p>
+          <w:p>
+            <w:pPr>
+              <w:pStyle w:val="ListParagraph"/>
+              <w:spacing w:line="360" w:lineRule="auto"/>
+              <w:jc w:val="both"/>
+              <w:rPr>
+                <w:rFonts w:cstheme="minorHAnsi"/>
+                <w:sz w:val="20"/>
+                <w:szCs w:val="20"/>
+              </w:rPr>
+            </w:pPr>
+            <w:r>
+              <w:rPr>
+                <w:rFonts w:cstheme="minorHAnsi"/>
+                <w:b/>
+                <w:bCs/>
+                <w:sz w:val="20"/>
+                <w:szCs w:val="20"/>
+              </w:rPr>
+              <w:t>INR (I</w:t>
+            </w:r>
+            <w:r>
+              <w:rPr>
+                <w:rFonts w:cstheme="minorHAnsi"/>
+                <w:b/>
+                <w:bCs/>
+                <w:sz w:val="20"/>
+                <w:szCs w:val="20"/>
+              </w:rPr>
+              <w:t xml:space="preserve">ntake and </w:t>
+            </w:r>
+            <w:r>
+              <w:rPr>
+                <w:rFonts w:cstheme="minorHAnsi"/>
+                <w:b/>
+                <w:bCs/>
+                <w:sz w:val="20"/>
+                <w:szCs w:val="20"/>
+              </w:rPr>
+              <w:t>R</w:t>
+            </w:r>
+            <w:r>
+              <w:rPr>
+                <w:rFonts w:cstheme="minorHAnsi"/>
+                <w:b/>
+                <w:bCs/>
+                <w:sz w:val="20"/>
+                <w:szCs w:val="20"/>
+              </w:rPr>
+              <w:t>outing</w:t>
+            </w:r>
+            <w:r>
+              <w:rPr>
+                <w:rFonts w:cstheme="minorHAnsi"/>
+                <w:b/>
+                <w:bCs/>
+                <w:sz w:val="20"/>
+                <w:szCs w:val="20"/>
+              </w:rPr>
+              <w:t>)</w:t>
+            </w:r>
+            <w:r>
+              <w:rPr>
+                <w:rFonts w:cstheme="minorHAnsi"/>
+                <w:sz w:val="20"/>
+                <w:szCs w:val="20"/>
+              </w:rPr>
+              <w:t>:</w:t>
+            </w:r>
+            <w:r>
+              <w:rPr>
+                <w:rFonts w:cstheme="minorHAnsi"/>
+                <w:sz w:val="20"/>
+                <w:szCs w:val="20"/>
+              </w:rPr>
+              <w:t xml:space="preserve"> </w:t>
+            </w:r>
+            <w:r>
+              <w:rPr>
+                <w:rFonts w:cstheme="minorHAnsi"/>
+                <w:sz w:val="20"/>
+                <w:szCs w:val="20"/>
+              </w:rPr>
+              <w:t xml:space="preserve">An AI Product that </w:t>
+            </w:r>
+            <w:r>
+              <w:rPr>
+                <w:rFonts w:cstheme="minorHAnsi"/>
+                <w:sz w:val="20"/>
+                <w:szCs w:val="20"/>
+              </w:rPr>
+              <w:t>Extract</w:t>
             </w:r>
             <w:r>
               <w:rPr>
@@ -1398,7 +1820,31 @@
                 <w:sz w:val="20"/>
                 <w:szCs w:val="20"/>
               </w:rPr>
-              <w:t xml:space="preserve"> information, Validation</w:t>
+              <w:t xml:space="preserve"> and Display</w:t>
+            </w:r>
+            <w:r>
+              <w:rPr>
+                <w:rFonts w:cstheme="minorHAnsi"/>
+                <w:sz w:val="20"/>
+                <w:szCs w:val="20"/>
+              </w:rPr>
+              <w:t>s</w:t>
+            </w:r>
+            <w:r>
+              <w:rPr>
+                <w:rFonts w:cstheme="minorHAnsi"/>
+                <w:sz w:val="20"/>
+                <w:szCs w:val="20"/>
+              </w:rPr>
+              <w:t xml:space="preserve"> content from </w:t>
+            </w:r>
+            <w:r>
+              <w:rPr>
+                <w:rFonts w:cstheme="minorHAnsi"/>
+                <w:sz w:val="20"/>
+                <w:szCs w:val="20"/>
+              </w:rPr>
+              <w:t>emails</w:t>
             </w:r>
             <w:r>
               <w:rPr>
@@ -1414,15 +1860,23 @@
                 <w:sz w:val="20"/>
                 <w:szCs w:val="20"/>
               </w:rPr>
-              <w:t xml:space="preserve"> and Data Enrichment from</w:t>
-            </w:r>
-            <w:r>
-              <w:rPr>
-                <w:rFonts w:cstheme="minorHAnsi"/>
-                <w:sz w:val="20"/>
-                <w:szCs w:val="20"/>
-              </w:rPr>
-              <w:t xml:space="preserve"> unstructured</w:t>
+              <w:t xml:space="preserve"> ACORD forms, broker excels, custom forms, and other documents</w:t>
+            </w:r>
+            <w:r>
+              <w:rPr>
+                <w:rFonts w:cstheme="minorHAnsi"/>
+                <w:sz w:val="20"/>
+                <w:szCs w:val="20"/>
+              </w:rPr>
+              <w:t>. It also Enrich</w:t>
+            </w:r>
+            <w:r>
+              <w:rPr>
+                <w:rFonts w:cstheme="minorHAnsi"/>
+                <w:sz w:val="20"/>
+                <w:szCs w:val="20"/>
+              </w:rPr>
+              <w:t>es</w:t>
             </w:r>
             <w:r>
               <w:rPr>
@@ -1438,23 +1892,63 @@
                 <w:sz w:val="20"/>
                 <w:szCs w:val="20"/>
               </w:rPr>
-              <w:t>(pdf, image)</w:t>
-            </w:r>
-            <w:r>
-              <w:rPr>
-                <w:rFonts w:cstheme="minorHAnsi"/>
-                <w:sz w:val="20"/>
-                <w:szCs w:val="20"/>
-              </w:rPr>
-              <w:t>, structured</w:t>
-            </w:r>
-            <w:r>
-              <w:rPr>
-                <w:rFonts w:cstheme="minorHAnsi"/>
-                <w:sz w:val="20"/>
-                <w:szCs w:val="20"/>
-              </w:rPr>
-              <w:t xml:space="preserve"> (excel)</w:t>
+              <w:t xml:space="preserve">and </w:t>
+            </w:r>
+            <w:r>
+              <w:rPr>
+                <w:rFonts w:cstheme="minorHAnsi"/>
+                <w:sz w:val="20"/>
+                <w:szCs w:val="20"/>
+              </w:rPr>
+              <w:t>I</w:t>
+            </w:r>
+            <w:r>
+              <w:rPr>
+                <w:rFonts w:cstheme="minorHAnsi"/>
+                <w:sz w:val="20"/>
+                <w:szCs w:val="20"/>
+              </w:rPr>
+              <w:t>ndicate</w:t>
+            </w:r>
+            <w:r>
+              <w:rPr>
+                <w:rFonts w:cstheme="minorHAnsi"/>
+                <w:sz w:val="20"/>
+                <w:szCs w:val="20"/>
+              </w:rPr>
+              <w:t>s</w:t>
+            </w:r>
+            <w:r>
+              <w:rPr>
+                <w:rFonts w:cstheme="minorHAnsi"/>
+                <w:sz w:val="20"/>
+                <w:szCs w:val="20"/>
+              </w:rPr>
+              <w:t xml:space="preserve"> Risk </w:t>
+            </w:r>
+            <w:r>
+              <w:rPr>
+                <w:rFonts w:cstheme="minorHAnsi"/>
+                <w:sz w:val="20"/>
+                <w:szCs w:val="20"/>
+              </w:rPr>
+              <w:t>information</w:t>
+            </w:r>
+            <w:r>
+              <w:rPr>
+                <w:rFonts w:cstheme="minorHAnsi"/>
+                <w:sz w:val="20"/>
+                <w:szCs w:val="20"/>
+              </w:rPr>
+              <w:t xml:space="preserve"> </w:t>
+            </w:r>
+            <w:r>
+              <w:rPr>
+                <w:rFonts w:cstheme="minorHAnsi"/>
+                <w:sz w:val="20"/>
+                <w:szCs w:val="20"/>
+              </w:rPr>
+              <w:t>such as Address, COPE, NAICS</w:t>
             </w:r>
             <w:r>
               <w:rPr>
@@ -1470,48 +1964,159 @@
                 <w:sz w:val="20"/>
                 <w:szCs w:val="20"/>
               </w:rPr>
-              <w:t xml:space="preserve"> and semi-structured</w:t>
-            </w:r>
-            <w:r>
-              <w:rPr>
-                <w:rFonts w:cstheme="minorHAnsi"/>
-                <w:sz w:val="20"/>
-                <w:szCs w:val="20"/>
-              </w:rPr>
-              <w:t xml:space="preserve"> (Forms)</w:t>
-            </w:r>
-            <w:r>
-              <w:rPr>
-                <w:rFonts w:cstheme="minorHAnsi"/>
-                <w:sz w:val="20"/>
-                <w:szCs w:val="20"/>
-              </w:rPr>
-              <w:t xml:space="preserve"> data</w:t>
-            </w:r>
-            <w:r>
-              <w:rPr>
-                <w:rFonts w:cstheme="minorHAnsi"/>
-                <w:sz w:val="20"/>
-                <w:szCs w:val="20"/>
-              </w:rPr>
-              <w:t xml:space="preserve"> which</w:t>
-            </w:r>
-            <w:r>
-              <w:rPr>
-                <w:rFonts w:cstheme="minorHAnsi"/>
-                <w:sz w:val="20"/>
-                <w:szCs w:val="20"/>
-              </w:rPr>
-              <w:t xml:space="preserve"> Embedded with </w:t>
-            </w:r>
-            <w:r>
-              <w:rPr>
-                <w:rFonts w:cstheme="minorHAnsi"/>
-                <w:sz w:val="20"/>
-                <w:szCs w:val="20"/>
-              </w:rPr>
-              <w:lastRenderedPageBreak/>
-              <w:t>deep learning models, IDX accurately predicts and extracts data across various document types with an accuracy of &gt;96% within minutes versus hours and days.</w:t>
+              <w:t xml:space="preserve"> </w:t>
+            </w:r>
+            <w:r>
+              <w:rPr>
+                <w:rFonts w:cstheme="minorHAnsi"/>
+                <w:sz w:val="20"/>
+                <w:szCs w:val="20"/>
+              </w:rPr>
+              <w:t>and more with thousands of data sources</w:t>
+            </w:r>
+            <w:r>
+              <w:rPr>
+                <w:rFonts w:cstheme="minorHAnsi"/>
+                <w:sz w:val="20"/>
+                <w:szCs w:val="20"/>
+              </w:rPr>
+              <w:t xml:space="preserve"> with human-in-loop experience</w:t>
+            </w:r>
+            <w:r>
+              <w:rPr>
+                <w:rFonts w:cstheme="minorHAnsi"/>
+                <w:sz w:val="20"/>
+                <w:szCs w:val="20"/>
+              </w:rPr>
+              <w:t>. Worked</w:t>
+            </w:r>
+            <w:r>
+              <w:rPr>
+                <w:rFonts w:cstheme="minorHAnsi"/>
+                <w:sz w:val="20"/>
+                <w:szCs w:val="20"/>
+              </w:rPr>
+              <w:t xml:space="preserve"> as primary </w:t>
+            </w:r>
+            <w:r>
+              <w:rPr>
+                <w:rFonts w:cstheme="minorHAnsi"/>
+                <w:b/>
+                <w:bCs/>
+                <w:sz w:val="20"/>
+                <w:szCs w:val="20"/>
+              </w:rPr>
+              <w:t>UI resource</w:t>
+            </w:r>
+            <w:r>
+              <w:rPr>
+                <w:rFonts w:cstheme="minorHAnsi"/>
+                <w:b/>
+                <w:bCs/>
+                <w:sz w:val="20"/>
+                <w:szCs w:val="20"/>
+              </w:rPr>
+              <w:t xml:space="preserve"> </w:t>
+            </w:r>
+            <w:r>
+              <w:rPr>
+                <w:rFonts w:cstheme="minorHAnsi"/>
+                <w:sz w:val="20"/>
+                <w:szCs w:val="20"/>
+              </w:rPr>
+              <w:t>and</w:t>
+            </w:r>
+            <w:r>
+              <w:rPr>
+                <w:rFonts w:cstheme="minorHAnsi"/>
+                <w:sz w:val="20"/>
+                <w:szCs w:val="20"/>
+              </w:rPr>
+              <w:t xml:space="preserve"> Developed with </w:t>
+            </w:r>
+            <w:r>
+              <w:rPr>
+                <w:rFonts w:cstheme="minorHAnsi"/>
+                <w:b/>
+                <w:bCs/>
+                <w:sz w:val="20"/>
+                <w:szCs w:val="20"/>
+              </w:rPr>
+              <w:t>Vue Framework</w:t>
+            </w:r>
+            <w:r>
+              <w:rPr>
+                <w:rFonts w:cstheme="minorHAnsi"/>
+                <w:sz w:val="20"/>
+                <w:szCs w:val="20"/>
+              </w:rPr>
+              <w:t xml:space="preserve">, </w:t>
+            </w:r>
+            <w:r>
+              <w:rPr>
+                <w:rFonts w:cstheme="minorHAnsi"/>
+                <w:b/>
+                <w:bCs/>
+                <w:sz w:val="20"/>
+                <w:szCs w:val="20"/>
+              </w:rPr>
+              <w:t>JavaScript</w:t>
+            </w:r>
+            <w:r>
+              <w:rPr>
+                <w:rFonts w:cstheme="minorHAnsi"/>
+                <w:sz w:val="20"/>
+                <w:szCs w:val="20"/>
+              </w:rPr>
+              <w:t xml:space="preserve">, </w:t>
+            </w:r>
+            <w:r>
+              <w:rPr>
+                <w:rFonts w:cstheme="minorHAnsi"/>
+                <w:b/>
+                <w:bCs/>
+                <w:sz w:val="20"/>
+                <w:szCs w:val="20"/>
+              </w:rPr>
+              <w:t>jQuery</w:t>
+            </w:r>
+            <w:r>
+              <w:rPr>
+                <w:rFonts w:cstheme="minorHAnsi"/>
+                <w:b/>
+                <w:bCs/>
+                <w:sz w:val="20"/>
+                <w:szCs w:val="20"/>
+              </w:rPr>
+              <w:t>,</w:t>
+            </w:r>
+            <w:r>
+              <w:rPr>
+                <w:rFonts w:cstheme="minorHAnsi"/>
+                <w:b/>
+                <w:bCs/>
+                <w:sz w:val="20"/>
+                <w:szCs w:val="20"/>
+              </w:rPr>
+              <w:t xml:space="preserve"> </w:t>
+            </w:r>
+            <w:r>
+              <w:rPr>
+                <w:rFonts w:cstheme="minorHAnsi"/>
+                <w:sz w:val="20"/>
+                <w:szCs w:val="20"/>
+              </w:rPr>
+              <w:t>and</w:t>
+            </w:r>
+            <w:r>
+              <w:rPr>
+                <w:rFonts w:cstheme="minorHAnsi"/>
+                <w:b/>
+                <w:bCs/>
+                <w:sz w:val="20"/>
+                <w:szCs w:val="20"/>
+              </w:rPr>
+              <w:t xml:space="preserve"> Micro-Frontend.</w:t>
             </w:r>
           </w:p>
         </w:tc>
@@ -1587,7 +2192,7 @@
                 <w:sz w:val="20"/>
                 <w:szCs w:val="20"/>
               </w:rPr>
-              <w:t>Worked</w:t>
+              <w:t xml:space="preserve">Planned and Engineered project from </w:t>
             </w:r>
             <w:r>
               <w:rPr>
@@ -1597,43 +2202,7 @@
                 <w:sz w:val="20"/>
                 <w:szCs w:val="20"/>
               </w:rPr>
-              <w:t xml:space="preserve"> </w:t>
-            </w:r>
-            <w:r>
-              <w:rPr>
-                <w:rFonts w:cstheme="minorHAnsi"/>
-                <w:sz w:val="20"/>
-                <w:szCs w:val="20"/>
-              </w:rPr>
-              <w:t xml:space="preserve">as </w:t>
-            </w:r>
-            <w:r>
-              <w:rPr>
-                <w:rFonts w:cstheme="minorHAnsi"/>
-                <w:b/>
-                <w:bCs/>
-                <w:sz w:val="20"/>
-                <w:szCs w:val="20"/>
-              </w:rPr>
-              <w:t>Front-End</w:t>
-            </w:r>
-            <w:r>
-              <w:rPr>
-                <w:rFonts w:cstheme="minorHAnsi"/>
-                <w:sz w:val="20"/>
-                <w:szCs w:val="20"/>
-              </w:rPr>
-              <w:t xml:space="preserve"> Developer in </w:t>
-            </w:r>
-            <w:r>
-              <w:rPr>
-                <w:rFonts w:cstheme="minorHAnsi"/>
-                <w:b/>
-                <w:bCs/>
-                <w:sz w:val="20"/>
-                <w:szCs w:val="20"/>
-              </w:rPr>
-              <w:t>Vue.js</w:t>
+              <w:t>Scratch to UAT</w:t>
             </w:r>
             <w:r>
               <w:rPr>
@@ -1660,7 +2229,7 @@
                 <w:sz w:val="20"/>
                 <w:szCs w:val="20"/>
               </w:rPr>
-              <w:t xml:space="preserve">Design and develop </w:t>
+              <w:t>Worked</w:t>
             </w:r>
             <w:r>
               <w:rPr>
@@ -1670,7 +2239,15 @@
                 <w:sz w:val="20"/>
                 <w:szCs w:val="20"/>
               </w:rPr>
-              <w:t>Micro-frontend</w:t>
+              <w:t xml:space="preserve"> </w:t>
+            </w:r>
+            <w:r>
+              <w:rPr>
+                <w:rFonts w:cstheme="minorHAnsi"/>
+                <w:sz w:val="20"/>
+                <w:szCs w:val="20"/>
+              </w:rPr>
+              <w:t xml:space="preserve">as </w:t>
             </w:r>
             <w:r>
               <w:rPr>
@@ -1680,15 +2257,71 @@
                 <w:sz w:val="20"/>
                 <w:szCs w:val="20"/>
               </w:rPr>
-              <w:t xml:space="preserve"> </w:t>
-            </w:r>
-            <w:r>
-              <w:rPr>
-                <w:rFonts w:cstheme="minorHAnsi"/>
-                <w:sz w:val="20"/>
-                <w:szCs w:val="20"/>
-              </w:rPr>
-              <w:t>product</w:t>
+              <w:t>Front-End</w:t>
+            </w:r>
+            <w:r>
+              <w:rPr>
+                <w:rFonts w:cstheme="minorHAnsi"/>
+                <w:sz w:val="20"/>
+                <w:szCs w:val="20"/>
+              </w:rPr>
+              <w:t xml:space="preserve"> Developer </w:t>
+            </w:r>
+            <w:r>
+              <w:rPr>
+                <w:rFonts w:cstheme="minorHAnsi"/>
+                <w:sz w:val="20"/>
+                <w:szCs w:val="20"/>
+              </w:rPr>
+              <w:t>(</w:t>
+            </w:r>
+            <w:r>
+              <w:rPr>
+                <w:rFonts w:cstheme="minorHAnsi"/>
+                <w:b/>
+                <w:bCs/>
+                <w:sz w:val="20"/>
+                <w:szCs w:val="20"/>
+              </w:rPr>
+              <w:t>JavaScript</w:t>
+            </w:r>
+            <w:r>
+              <w:rPr>
+                <w:rFonts w:cstheme="minorHAnsi"/>
+                <w:sz w:val="20"/>
+                <w:szCs w:val="20"/>
+              </w:rPr>
+              <w:t xml:space="preserve">, </w:t>
+            </w:r>
+            <w:r>
+              <w:rPr>
+                <w:rFonts w:cstheme="minorHAnsi"/>
+                <w:b/>
+                <w:bCs/>
+                <w:sz w:val="20"/>
+                <w:szCs w:val="20"/>
+              </w:rPr>
+              <w:t>Vue</w:t>
+            </w:r>
+            <w:r>
+              <w:rPr>
+                <w:rFonts w:cstheme="minorHAnsi"/>
+                <w:b/>
+                <w:bCs/>
+                <w:sz w:val="20"/>
+                <w:szCs w:val="20"/>
+              </w:rPr>
+              <w:t>,</w:t>
+            </w:r>
+            <w:r>
+              <w:rPr>
+                <w:rFonts w:cstheme="minorHAnsi"/>
+                <w:b/>
+                <w:bCs/>
+                <w:sz w:val="20"/>
+                <w:szCs w:val="20"/>
+              </w:rPr>
+              <w:t xml:space="preserve"> and jQuery)</w:t>
             </w:r>
             <w:r>
               <w:rPr>
@@ -1715,11 +2348,23 @@
                 <w:sz w:val="20"/>
                 <w:szCs w:val="20"/>
               </w:rPr>
-              <w:t>Research and convert a</w:t>
-            </w:r>
-            <w:r>
-              <w:rPr>
-                <w:rFonts w:cstheme="minorHAnsi"/>
+              <w:t xml:space="preserve">Design and develop </w:t>
+            </w:r>
+            <w:r>
+              <w:rPr>
+                <w:rFonts w:cstheme="minorHAnsi"/>
+                <w:b/>
+                <w:bCs/>
+                <w:sz w:val="20"/>
+                <w:szCs w:val="20"/>
+              </w:rPr>
+              <w:t>Micro-frontend</w:t>
+            </w:r>
+            <w:r>
+              <w:rPr>
+                <w:rFonts w:cstheme="minorHAnsi"/>
+                <w:b/>
+                <w:bCs/>
                 <w:sz w:val="20"/>
                 <w:szCs w:val="20"/>
               </w:rPr>
@@ -1728,130 +2373,18 @@
             <w:r>
               <w:rPr>
                 <w:rFonts w:cstheme="minorHAnsi"/>
-                <w:b/>
-                <w:bCs/>
-                <w:sz w:val="20"/>
-                <w:szCs w:val="20"/>
-              </w:rPr>
-              <w:t>V</w:t>
-            </w:r>
-            <w:r>
-              <w:rPr>
-                <w:rFonts w:cstheme="minorHAnsi"/>
-                <w:b/>
-                <w:bCs/>
-                <w:sz w:val="20"/>
-                <w:szCs w:val="20"/>
-              </w:rPr>
-              <w:t>ue</w:t>
-            </w:r>
-            <w:r>
-              <w:rPr>
-                <w:rFonts w:cstheme="minorHAnsi"/>
-                <w:b/>
-                <w:bCs/>
-                <w:sz w:val="20"/>
-                <w:szCs w:val="20"/>
-              </w:rPr>
-              <w:t xml:space="preserve"> module </w:t>
-            </w:r>
-            <w:r>
-              <w:rPr>
-                <w:rFonts w:cstheme="minorHAnsi"/>
-                <w:b/>
-                <w:bCs/>
-                <w:sz w:val="20"/>
-                <w:szCs w:val="20"/>
-              </w:rPr>
-              <w:t>into</w:t>
-            </w:r>
-            <w:r>
-              <w:rPr>
-                <w:rFonts w:cstheme="minorHAnsi"/>
-                <w:b/>
-                <w:bCs/>
-                <w:sz w:val="20"/>
-                <w:szCs w:val="20"/>
-              </w:rPr>
-              <w:t xml:space="preserve"> </w:t>
-            </w:r>
-            <w:r>
-              <w:rPr>
-                <w:rFonts w:cstheme="minorHAnsi"/>
-                <w:b/>
-                <w:bCs/>
-                <w:sz w:val="20"/>
-                <w:szCs w:val="20"/>
-              </w:rPr>
-              <w:t>web component</w:t>
-            </w:r>
-            <w:r>
-              <w:rPr>
-                <w:rFonts w:cstheme="minorHAnsi"/>
-                <w:sz w:val="20"/>
-                <w:szCs w:val="20"/>
-              </w:rPr>
-              <w:t xml:space="preserve"> </w:t>
-            </w:r>
-            <w:r>
-              <w:rPr>
-                <w:rFonts w:cstheme="minorHAnsi"/>
-                <w:b/>
-                <w:bCs/>
-                <w:sz w:val="20"/>
-                <w:szCs w:val="20"/>
-              </w:rPr>
-              <w:t xml:space="preserve">and </w:t>
-            </w:r>
-            <w:r>
-              <w:rPr>
-                <w:rFonts w:cstheme="minorHAnsi"/>
-                <w:b/>
-                <w:bCs/>
-                <w:sz w:val="20"/>
-                <w:szCs w:val="20"/>
-              </w:rPr>
-              <w:t>library</w:t>
-            </w:r>
-            <w:r>
-              <w:rPr>
-                <w:rFonts w:cstheme="minorHAnsi"/>
-                <w:sz w:val="20"/>
-                <w:szCs w:val="20"/>
-              </w:rPr>
-              <w:t xml:space="preserve"> </w:t>
-            </w:r>
-            <w:r>
-              <w:rPr>
-                <w:rFonts w:cstheme="minorHAnsi"/>
-                <w:sz w:val="20"/>
-                <w:szCs w:val="20"/>
-              </w:rPr>
-              <w:t>which can easily integrated in</w:t>
-            </w:r>
-            <w:r>
-              <w:rPr>
-                <w:rFonts w:cstheme="minorHAnsi"/>
-                <w:sz w:val="20"/>
-                <w:szCs w:val="20"/>
-              </w:rPr>
-              <w:t xml:space="preserve"> vanilla </w:t>
-            </w:r>
-            <w:r>
-              <w:rPr>
-                <w:rFonts w:cstheme="minorHAnsi"/>
-                <w:sz w:val="20"/>
-                <w:szCs w:val="20"/>
-              </w:rPr>
-              <w:t>JS</w:t>
-            </w:r>
-            <w:r>
-              <w:rPr>
-                <w:rFonts w:cstheme="minorHAnsi"/>
-                <w:sz w:val="20"/>
-                <w:szCs w:val="20"/>
-              </w:rPr>
-              <w:t xml:space="preserve"> and other frameworks</w:t>
+                <w:sz w:val="20"/>
+                <w:szCs w:val="20"/>
+              </w:rPr>
+              <w:t>product</w:t>
+            </w:r>
+            <w:r>
+              <w:rPr>
+                <w:rFonts w:cstheme="minorHAnsi"/>
+                <w:sz w:val="20"/>
+                <w:szCs w:val="20"/>
+              </w:rPr>
+              <w:t>s</w:t>
             </w:r>
             <w:r>
               <w:rPr>
@@ -1860,14 +2393,6 @@
                 <w:szCs w:val="20"/>
               </w:rPr>
               <w:t>.</w:t>
-            </w:r>
-            <w:r>
-              <w:rPr>
-                <w:rFonts w:cstheme="minorHAnsi"/>
-                <w:sz w:val="20"/>
-                <w:szCs w:val="20"/>
-              </w:rPr>
-              <w:t xml:space="preserve"> </w:t>
             </w:r>
           </w:p>
           <w:p>
@@ -1886,11 +2411,71 @@
                 <w:sz w:val="20"/>
                 <w:szCs w:val="20"/>
               </w:rPr>
-              <w:t>Convert Monolithic application to</w:t>
-            </w:r>
-            <w:r>
-              <w:rPr>
-                <w:rFonts w:cstheme="minorHAnsi"/>
+              <w:t xml:space="preserve">Build Complex and reusable Screens which </w:t>
+            </w:r>
+            <w:r>
+              <w:rPr>
+                <w:rFonts w:cstheme="minorHAnsi"/>
+                <w:b/>
+                <w:bCs/>
+                <w:sz w:val="20"/>
+                <w:szCs w:val="20"/>
+              </w:rPr>
+              <w:t>R</w:t>
+            </w:r>
+            <w:r>
+              <w:rPr>
+                <w:rFonts w:cstheme="minorHAnsi"/>
+                <w:b/>
+                <w:bCs/>
+                <w:sz w:val="20"/>
+                <w:szCs w:val="20"/>
+              </w:rPr>
+              <w:t>ender</w:t>
+            </w:r>
+            <w:r>
+              <w:rPr>
+                <w:rFonts w:cstheme="minorHAnsi"/>
+                <w:sz w:val="20"/>
+                <w:szCs w:val="20"/>
+              </w:rPr>
+              <w:t xml:space="preserve">, </w:t>
+            </w:r>
+            <w:r>
+              <w:rPr>
+                <w:rFonts w:cstheme="minorHAnsi"/>
+                <w:b/>
+                <w:bCs/>
+                <w:sz w:val="20"/>
+                <w:szCs w:val="20"/>
+              </w:rPr>
+              <w:t>H</w:t>
+            </w:r>
+            <w:r>
+              <w:rPr>
+                <w:rFonts w:cstheme="minorHAnsi"/>
+                <w:b/>
+                <w:bCs/>
+                <w:sz w:val="20"/>
+                <w:szCs w:val="20"/>
+              </w:rPr>
+              <w:t>ighlight</w:t>
+            </w:r>
+            <w:r>
+              <w:rPr>
+                <w:rFonts w:cstheme="minorHAnsi"/>
+                <w:b/>
+                <w:bCs/>
+                <w:sz w:val="20"/>
+                <w:szCs w:val="20"/>
+              </w:rPr>
+              <w:t>,</w:t>
+            </w:r>
+            <w:r>
+              <w:rPr>
+                <w:rFonts w:cstheme="minorHAnsi"/>
+                <w:b/>
+                <w:bCs/>
                 <w:sz w:val="20"/>
                 <w:szCs w:val="20"/>
               </w:rPr>
@@ -1899,12 +2484,20 @@
             <w:r>
               <w:rPr>
                 <w:rFonts w:cstheme="minorHAnsi"/>
+                <w:sz w:val="20"/>
+                <w:szCs w:val="20"/>
+              </w:rPr>
+              <w:t>and</w:t>
+            </w:r>
+            <w:r>
+              <w:rPr>
+                <w:rFonts w:cstheme="minorHAnsi"/>
                 <w:b/>
                 <w:bCs/>
                 <w:sz w:val="20"/>
                 <w:szCs w:val="20"/>
               </w:rPr>
-              <w:t>Micro-Frontend</w:t>
+              <w:t xml:space="preserve"> </w:t>
             </w:r>
             <w:r>
               <w:rPr>
@@ -1914,23 +2507,61 @@
                 <w:sz w:val="20"/>
                 <w:szCs w:val="20"/>
               </w:rPr>
+              <w:t>Annotate</w:t>
+            </w:r>
+            <w:r>
+              <w:rPr>
+                <w:rFonts w:cstheme="minorHAnsi"/>
+                <w:sz w:val="20"/>
+                <w:szCs w:val="20"/>
+              </w:rPr>
               <w:t xml:space="preserve"> </w:t>
             </w:r>
             <w:r>
               <w:rPr>
                 <w:rFonts w:cstheme="minorHAnsi"/>
-                <w:sz w:val="20"/>
-                <w:szCs w:val="20"/>
-              </w:rPr>
-              <w:t>Architect.</w:t>
-            </w:r>
-            <w:r>
-              <w:rPr>
-                <w:rFonts w:cstheme="minorHAnsi"/>
-                <w:sz w:val="20"/>
-                <w:szCs w:val="20"/>
-              </w:rPr>
-              <w:t xml:space="preserve"> </w:t>
+                <w:b/>
+                <w:bCs/>
+                <w:sz w:val="20"/>
+                <w:szCs w:val="20"/>
+              </w:rPr>
+              <w:t>image</w:t>
+            </w:r>
+            <w:r>
+              <w:rPr>
+                <w:rFonts w:cstheme="minorHAnsi"/>
+                <w:b/>
+                <w:bCs/>
+                <w:sz w:val="20"/>
+                <w:szCs w:val="20"/>
+              </w:rPr>
+              <w:t>s</w:t>
+            </w:r>
+            <w:r>
+              <w:rPr>
+                <w:rFonts w:cstheme="minorHAnsi"/>
+                <w:sz w:val="20"/>
+                <w:szCs w:val="20"/>
+              </w:rPr>
+              <w:t xml:space="preserve"> and </w:t>
+            </w:r>
+            <w:r>
+              <w:rPr>
+                <w:rFonts w:cstheme="minorHAnsi"/>
+                <w:b/>
+                <w:bCs/>
+                <w:sz w:val="20"/>
+                <w:szCs w:val="20"/>
+              </w:rPr>
+              <w:t>HTML</w:t>
+            </w:r>
+            <w:r>
+              <w:rPr>
+                <w:rFonts w:cstheme="minorHAnsi"/>
+                <w:sz w:val="20"/>
+                <w:szCs w:val="20"/>
+              </w:rPr>
+              <w:t xml:space="preserve"> content.</w:t>
             </w:r>
           </w:p>
           <w:p>
@@ -1949,17 +2580,16 @@
                 <w:sz w:val="20"/>
                 <w:szCs w:val="20"/>
               </w:rPr>
-              <w:t>Familiar</w:t>
-            </w:r>
-            <w:r>
-              <w:rPr>
-                <w:rFonts w:cstheme="minorHAnsi"/>
-                <w:sz w:val="20"/>
-                <w:szCs w:val="20"/>
-              </w:rPr>
-              <w:t xml:space="preserve"> with Vue libraries such as </w:t>
-            </w:r>
-            <w:proofErr w:type="spellStart"/>
+              <w:t>Research and convert a</w:t>
+            </w:r>
+            <w:r>
+              <w:rPr>
+                <w:rFonts w:cstheme="minorHAnsi"/>
+                <w:sz w:val="20"/>
+                <w:szCs w:val="20"/>
+              </w:rPr>
+              <w:t xml:space="preserve"> </w:t>
+            </w:r>
             <w:r>
               <w:rPr>
                 <w:rFonts w:cstheme="minorHAnsi"/>
@@ -1978,9 +2608,8 @@
                 <w:sz w:val="20"/>
                 <w:szCs w:val="20"/>
               </w:rPr>
-              <w:t>uex</w:t>
-            </w:r>
-            <w:proofErr w:type="spellEnd"/>
+              <w:t>ue</w:t>
+            </w:r>
             <w:r>
               <w:rPr>
                 <w:rFonts w:cstheme="minorHAnsi"/>
@@ -1989,9 +2618,8 @@
                 <w:sz w:val="20"/>
                 <w:szCs w:val="20"/>
               </w:rPr>
-              <w:t xml:space="preserve">, </w:t>
-            </w:r>
-            <w:proofErr w:type="spellStart"/>
+              <w:t xml:space="preserve"> module </w:t>
+            </w:r>
             <w:r>
               <w:rPr>
                 <w:rFonts w:cstheme="minorHAnsi"/>
@@ -2000,9 +2628,8 @@
                 <w:sz w:val="20"/>
                 <w:szCs w:val="20"/>
               </w:rPr>
-              <w:t>Vuetify</w:t>
-            </w:r>
-            <w:proofErr w:type="spellEnd"/>
+              <w:t>into</w:t>
+            </w:r>
             <w:r>
               <w:rPr>
                 <w:rFonts w:cstheme="minorHAnsi"/>
@@ -2011,19 +2638,13 @@
                 <w:sz w:val="20"/>
                 <w:szCs w:val="20"/>
               </w:rPr>
-              <w:t xml:space="preserve">, </w:t>
-            </w:r>
-            <w:r>
-              <w:rPr>
-                <w:rFonts w:cstheme="minorHAnsi"/>
-                <w:sz w:val="20"/>
-                <w:szCs w:val="20"/>
-              </w:rPr>
-              <w:t>and</w:t>
-            </w:r>
-            <w:r>
-              <w:rPr>
-                <w:rFonts w:cstheme="minorHAnsi"/>
+              <w:t xml:space="preserve"> a</w:t>
+            </w:r>
+            <w:r>
+              <w:rPr>
+                <w:rFonts w:cstheme="minorHAnsi"/>
+                <w:b/>
+                <w:bCs/>
                 <w:sz w:val="20"/>
                 <w:szCs w:val="20"/>
               </w:rPr>
@@ -2037,7 +2658,99 @@
                 <w:sz w:val="20"/>
                 <w:szCs w:val="20"/>
               </w:rPr>
-              <w:t>Vue-Router</w:t>
+              <w:t>web component</w:t>
+            </w:r>
+            <w:r>
+              <w:rPr>
+                <w:rFonts w:cstheme="minorHAnsi"/>
+                <w:sz w:val="20"/>
+                <w:szCs w:val="20"/>
+              </w:rPr>
+              <w:t xml:space="preserve"> </w:t>
+            </w:r>
+            <w:r>
+              <w:rPr>
+                <w:rFonts w:cstheme="minorHAnsi"/>
+                <w:b/>
+                <w:bCs/>
+                <w:sz w:val="20"/>
+                <w:szCs w:val="20"/>
+              </w:rPr>
+              <w:t xml:space="preserve">and </w:t>
+            </w:r>
+            <w:r>
+              <w:rPr>
+                <w:rFonts w:cstheme="minorHAnsi"/>
+                <w:b/>
+                <w:bCs/>
+                <w:sz w:val="20"/>
+                <w:szCs w:val="20"/>
+              </w:rPr>
+              <w:t>library</w:t>
+            </w:r>
+            <w:r>
+              <w:rPr>
+                <w:rFonts w:cstheme="minorHAnsi"/>
+                <w:sz w:val="20"/>
+                <w:szCs w:val="20"/>
+              </w:rPr>
+              <w:t xml:space="preserve"> </w:t>
+            </w:r>
+            <w:r>
+              <w:rPr>
+                <w:rFonts w:cstheme="minorHAnsi"/>
+                <w:sz w:val="20"/>
+                <w:szCs w:val="20"/>
+              </w:rPr>
+              <w:t>which can easily</w:t>
+            </w:r>
+            <w:r>
+              <w:rPr>
+                <w:rFonts w:cstheme="minorHAnsi"/>
+                <w:sz w:val="20"/>
+                <w:szCs w:val="20"/>
+              </w:rPr>
+              <w:t xml:space="preserve"> be</w:t>
+            </w:r>
+            <w:r>
+              <w:rPr>
+                <w:rFonts w:cstheme="minorHAnsi"/>
+                <w:sz w:val="20"/>
+                <w:szCs w:val="20"/>
+              </w:rPr>
+              <w:t xml:space="preserve"> integrated </w:t>
+            </w:r>
+            <w:r>
+              <w:rPr>
+                <w:rFonts w:cstheme="minorHAnsi"/>
+                <w:sz w:val="20"/>
+                <w:szCs w:val="20"/>
+              </w:rPr>
+              <w:t>with</w:t>
+            </w:r>
+            <w:r>
+              <w:rPr>
+                <w:rFonts w:cstheme="minorHAnsi"/>
+                <w:sz w:val="20"/>
+                <w:szCs w:val="20"/>
+              </w:rPr>
+              <w:t xml:space="preserve"> vanilla </w:t>
+            </w:r>
+            <w:r>
+              <w:rPr>
+                <w:rFonts w:cstheme="minorHAnsi"/>
+                <w:sz w:val="20"/>
+                <w:szCs w:val="20"/>
+              </w:rPr>
+              <w:t>JS</w:t>
+            </w:r>
+            <w:r>
+              <w:rPr>
+                <w:rFonts w:cstheme="minorHAnsi"/>
+                <w:sz w:val="20"/>
+                <w:szCs w:val="20"/>
+              </w:rPr>
+              <w:t xml:space="preserve"> and other frameworks</w:t>
             </w:r>
             <w:r>
               <w:rPr>
@@ -2046,6 +2759,14 @@
                 <w:szCs w:val="20"/>
               </w:rPr>
               <w:t>.</w:t>
+            </w:r>
+            <w:r>
+              <w:rPr>
+                <w:rFonts w:cstheme="minorHAnsi"/>
+                <w:sz w:val="20"/>
+                <w:szCs w:val="20"/>
+              </w:rPr>
+              <w:t xml:space="preserve"> </w:t>
             </w:r>
           </w:p>
           <w:p>
@@ -2064,7 +2785,15 @@
                 <w:sz w:val="20"/>
                 <w:szCs w:val="20"/>
               </w:rPr>
-              <w:t xml:space="preserve">Knowledge in </w:t>
+              <w:t>Convert Monolithic application to</w:t>
+            </w:r>
+            <w:r>
+              <w:rPr>
+                <w:rFonts w:cstheme="minorHAnsi"/>
+                <w:sz w:val="20"/>
+                <w:szCs w:val="20"/>
+              </w:rPr>
+              <w:t xml:space="preserve"> </w:t>
             </w:r>
             <w:r>
               <w:rPr>
@@ -2074,15 +2803,7 @@
                 <w:sz w:val="20"/>
                 <w:szCs w:val="20"/>
               </w:rPr>
-              <w:t>Rest API</w:t>
-            </w:r>
-            <w:r>
-              <w:rPr>
-                <w:rFonts w:cstheme="minorHAnsi"/>
-                <w:sz w:val="20"/>
-                <w:szCs w:val="20"/>
-              </w:rPr>
-              <w:t xml:space="preserve"> and implement </w:t>
+              <w:t>Micro-Frontend</w:t>
             </w:r>
             <w:r>
               <w:rPr>
@@ -2092,25 +2813,23 @@
                 <w:sz w:val="20"/>
                 <w:szCs w:val="20"/>
               </w:rPr>
-              <w:t>oauth2</w:t>
-            </w:r>
-            <w:r>
-              <w:rPr>
-                <w:rFonts w:cstheme="minorHAnsi"/>
-                <w:b/>
-                <w:bCs/>
-                <w:sz w:val="20"/>
-                <w:szCs w:val="20"/>
-              </w:rPr>
-              <w:t xml:space="preserve"> Login</w:t>
-            </w:r>
-            <w:r>
-              <w:rPr>
-                <w:rFonts w:cstheme="minorHAnsi"/>
-                <w:sz w:val="20"/>
-                <w:szCs w:val="20"/>
-              </w:rPr>
-              <w:t>.</w:t>
+              <w:t xml:space="preserve"> </w:t>
+            </w:r>
+            <w:r>
+              <w:rPr>
+                <w:rFonts w:cstheme="minorHAnsi"/>
+                <w:sz w:val="20"/>
+                <w:szCs w:val="20"/>
+              </w:rPr>
+              <w:t>Architect.</w:t>
+            </w:r>
+            <w:r>
+              <w:rPr>
+                <w:rFonts w:cstheme="minorHAnsi"/>
+                <w:sz w:val="20"/>
+                <w:szCs w:val="20"/>
+              </w:rPr>
+              <w:t xml:space="preserve"> </w:t>
             </w:r>
           </w:p>
           <w:p>
@@ -2129,6 +2848,226 @@
                 <w:sz w:val="20"/>
                 <w:szCs w:val="20"/>
               </w:rPr>
+              <w:t>Familiar</w:t>
+            </w:r>
+            <w:r>
+              <w:rPr>
+                <w:rFonts w:cstheme="minorHAnsi"/>
+                <w:sz w:val="20"/>
+                <w:szCs w:val="20"/>
+              </w:rPr>
+              <w:t xml:space="preserve"> with Vue libraries such as </w:t>
+            </w:r>
+            <w:proofErr w:type="spellStart"/>
+            <w:r>
+              <w:rPr>
+                <w:rFonts w:cstheme="minorHAnsi"/>
+                <w:b/>
+                <w:bCs/>
+                <w:sz w:val="20"/>
+                <w:szCs w:val="20"/>
+              </w:rPr>
+              <w:t>V</w:t>
+            </w:r>
+            <w:r>
+              <w:rPr>
+                <w:rFonts w:cstheme="minorHAnsi"/>
+                <w:b/>
+                <w:bCs/>
+                <w:sz w:val="20"/>
+                <w:szCs w:val="20"/>
+              </w:rPr>
+              <w:t>uex</w:t>
+            </w:r>
+            <w:proofErr w:type="spellEnd"/>
+            <w:r>
+              <w:rPr>
+                <w:rFonts w:cstheme="minorHAnsi"/>
+                <w:b/>
+                <w:bCs/>
+                <w:sz w:val="20"/>
+                <w:szCs w:val="20"/>
+              </w:rPr>
+              <w:t xml:space="preserve">, </w:t>
+            </w:r>
+            <w:proofErr w:type="spellStart"/>
+            <w:r>
+              <w:rPr>
+                <w:rFonts w:cstheme="minorHAnsi"/>
+                <w:b/>
+                <w:bCs/>
+                <w:sz w:val="20"/>
+                <w:szCs w:val="20"/>
+              </w:rPr>
+              <w:t>Vuetify</w:t>
+            </w:r>
+            <w:proofErr w:type="spellEnd"/>
+            <w:r>
+              <w:rPr>
+                <w:rFonts w:cstheme="minorHAnsi"/>
+                <w:b/>
+                <w:bCs/>
+                <w:sz w:val="20"/>
+                <w:szCs w:val="20"/>
+              </w:rPr>
+              <w:t xml:space="preserve">, </w:t>
+            </w:r>
+            <w:r>
+              <w:rPr>
+                <w:rFonts w:cstheme="minorHAnsi"/>
+                <w:sz w:val="20"/>
+                <w:szCs w:val="20"/>
+              </w:rPr>
+              <w:t>and</w:t>
+            </w:r>
+            <w:r>
+              <w:rPr>
+                <w:rFonts w:cstheme="minorHAnsi"/>
+                <w:sz w:val="20"/>
+                <w:szCs w:val="20"/>
+              </w:rPr>
+              <w:t xml:space="preserve"> </w:t>
+            </w:r>
+            <w:r>
+              <w:rPr>
+                <w:rFonts w:cstheme="minorHAnsi"/>
+                <w:b/>
+                <w:bCs/>
+                <w:sz w:val="20"/>
+                <w:szCs w:val="20"/>
+              </w:rPr>
+              <w:t>Vue-Router</w:t>
+            </w:r>
+            <w:r>
+              <w:rPr>
+                <w:rFonts w:cstheme="minorHAnsi"/>
+                <w:sz w:val="20"/>
+                <w:szCs w:val="20"/>
+              </w:rPr>
+              <w:t>.</w:t>
+            </w:r>
+          </w:p>
+          <w:p>
+            <w:pPr>
+              <w:pStyle w:val="ListParagraph"/>
+              <w:jc w:val="both"/>
+              <w:rPr>
+                <w:rFonts w:cstheme="minorHAnsi"/>
+                <w:sz w:val="20"/>
+                <w:szCs w:val="20"/>
+              </w:rPr>
+            </w:pPr>
+            <w:r>
+              <w:rPr>
+                <w:rFonts w:cstheme="minorHAnsi"/>
+                <w:sz w:val="20"/>
+                <w:szCs w:val="20"/>
+              </w:rPr>
+              <w:t>Implement</w:t>
+            </w:r>
+            <w:r>
+              <w:rPr>
+                <w:rFonts w:cstheme="minorHAnsi"/>
+                <w:sz w:val="20"/>
+                <w:szCs w:val="20"/>
+              </w:rPr>
+              <w:t xml:space="preserve"> </w:t>
+            </w:r>
+            <w:r>
+              <w:rPr>
+                <w:rFonts w:cstheme="minorHAnsi"/>
+                <w:b/>
+                <w:bCs/>
+                <w:sz w:val="20"/>
+                <w:szCs w:val="20"/>
+              </w:rPr>
+              <w:t>Rest API</w:t>
+            </w:r>
+            <w:r>
+              <w:rPr>
+                <w:rFonts w:cstheme="minorHAnsi"/>
+                <w:b/>
+                <w:bCs/>
+                <w:sz w:val="20"/>
+                <w:szCs w:val="20"/>
+              </w:rPr>
+              <w:t xml:space="preserve">, </w:t>
+            </w:r>
+            <w:proofErr w:type="spellStart"/>
+            <w:r>
+              <w:rPr>
+                <w:rFonts w:cstheme="minorHAnsi"/>
+                <w:b/>
+                <w:bCs/>
+                <w:sz w:val="20"/>
+                <w:szCs w:val="20"/>
+              </w:rPr>
+              <w:t>GraphQL</w:t>
+            </w:r>
+            <w:proofErr w:type="spellEnd"/>
+            <w:r>
+              <w:rPr>
+                <w:rFonts w:cstheme="minorHAnsi"/>
+                <w:b/>
+                <w:bCs/>
+                <w:sz w:val="20"/>
+                <w:szCs w:val="20"/>
+              </w:rPr>
+              <w:t>,</w:t>
+            </w:r>
+            <w:r>
+              <w:rPr>
+                <w:rFonts w:cstheme="minorHAnsi"/>
+                <w:sz w:val="20"/>
+                <w:szCs w:val="20"/>
+              </w:rPr>
+              <w:t xml:space="preserve"> and </w:t>
+            </w:r>
+            <w:r>
+              <w:rPr>
+                <w:rFonts w:cstheme="minorHAnsi"/>
+                <w:b/>
+                <w:bCs/>
+                <w:sz w:val="20"/>
+                <w:szCs w:val="20"/>
+              </w:rPr>
+              <w:t>oauth2</w:t>
+            </w:r>
+            <w:r>
+              <w:rPr>
+                <w:rFonts w:cstheme="minorHAnsi"/>
+                <w:b/>
+                <w:bCs/>
+                <w:sz w:val="20"/>
+                <w:szCs w:val="20"/>
+              </w:rPr>
+              <w:t xml:space="preserve"> Login</w:t>
+            </w:r>
+            <w:r>
+              <w:rPr>
+                <w:rFonts w:cstheme="minorHAnsi"/>
+                <w:sz w:val="20"/>
+                <w:szCs w:val="20"/>
+              </w:rPr>
+              <w:t>.</w:t>
+            </w:r>
+          </w:p>
+          <w:p>
+            <w:pPr>
+              <w:pStyle w:val="ListParagraph"/>
+              <w:jc w:val="both"/>
+              <w:rPr>
+                <w:rFonts w:cstheme="minorHAnsi"/>
+                <w:sz w:val="20"/>
+                <w:szCs w:val="20"/>
+              </w:rPr>
+            </w:pPr>
+            <w:r>
+              <w:rPr>
+                <w:rFonts w:cstheme="minorHAnsi"/>
+                <w:sz w:val="20"/>
+                <w:szCs w:val="20"/>
+              </w:rPr>
               <w:t xml:space="preserve">Working on </w:t>
             </w:r>
             <w:r>
@@ -2139,7 +3078,17 @@
                 <w:sz w:val="20"/>
                 <w:szCs w:val="20"/>
               </w:rPr>
-              <w:t>agile methodology</w:t>
+              <w:t>A</w:t>
+            </w:r>
+            <w:r>
+              <w:rPr>
+                <w:rFonts w:cstheme="minorHAnsi"/>
+                <w:b/>
+                <w:bCs/>
+                <w:sz w:val="20"/>
+                <w:szCs w:val="20"/>
+              </w:rPr>
+              <w:t>gile methodology</w:t>
             </w:r>
             <w:r>
               <w:rPr>
@@ -2514,7 +3463,6 @@
               </w:rPr>
               <w:t xml:space="preserve"> (Node.js) and </w:t>
             </w:r>
-            <w:proofErr w:type="gramStart"/>
             <w:r>
               <w:rPr>
                 <w:rFonts w:cstheme="minorHAnsi"/>
@@ -2523,9 +3471,8 @@
                 <w:sz w:val="20"/>
                 <w:szCs w:val="20"/>
               </w:rPr>
-              <w:t>Guided</w:t>
-            </w:r>
-            <w:proofErr w:type="gramEnd"/>
+              <w:t>guided</w:t>
+            </w:r>
             <w:r>
               <w:rPr>
                 <w:rFonts w:cstheme="minorHAnsi"/>
@@ -2734,6 +3681,7 @@
                 <w:sz w:val="20"/>
                 <w:szCs w:val="20"/>
               </w:rPr>
+              <w:lastRenderedPageBreak/>
               <w:t>Achievements in GoDB</w:t>
             </w:r>
             <w:r>
@@ -3120,7 +4068,6 @@
                 <w:sz w:val="20"/>
                 <w:szCs w:val="20"/>
               </w:rPr>
-              <w:lastRenderedPageBreak/>
               <w:t>Achieved</w:t>
             </w:r>
             <w:r>
@@ -3296,7 +4243,23 @@
                 <w:sz w:val="20"/>
                 <w:szCs w:val="20"/>
               </w:rPr>
-              <w:t xml:space="preserve"> and Written Monolithic services</w:t>
+              <w:t xml:space="preserve"> and Wr</w:t>
+            </w:r>
+            <w:r>
+              <w:rPr>
+                <w:rFonts w:cstheme="minorHAnsi"/>
+                <w:sz w:val="20"/>
+                <w:szCs w:val="20"/>
+              </w:rPr>
+              <w:t>ote</w:t>
+            </w:r>
+            <w:r>
+              <w:rPr>
+                <w:rFonts w:cstheme="minorHAnsi"/>
+                <w:sz w:val="20"/>
+                <w:szCs w:val="20"/>
+              </w:rPr>
+              <w:t xml:space="preserve"> Monolithic services</w:t>
             </w:r>
             <w:r>
               <w:rPr>
@@ -3330,6 +4293,14 @@
                 <w:sz w:val="20"/>
                 <w:szCs w:val="20"/>
               </w:rPr>
+              <w:t>s</w:t>
+            </w:r>
+            <w:r>
+              <w:rPr>
+                <w:rFonts w:cstheme="minorHAnsi"/>
+                <w:sz w:val="20"/>
+                <w:szCs w:val="20"/>
+              </w:rPr>
               <w:t xml:space="preserve"> in </w:t>
             </w:r>
             <w:r>
@@ -3374,25 +4345,7 @@
                 <w:sz w:val="20"/>
                 <w:szCs w:val="20"/>
               </w:rPr>
-              <w:t xml:space="preserve"> and </w:t>
-            </w:r>
-            <w:proofErr w:type="gramStart"/>
-            <w:r>
-              <w:rPr>
-                <w:rFonts w:cstheme="minorHAnsi"/>
-                <w:sz w:val="20"/>
-                <w:szCs w:val="20"/>
-              </w:rPr>
-              <w:t>Trained</w:t>
-            </w:r>
-            <w:proofErr w:type="gramEnd"/>
-            <w:r>
-              <w:rPr>
-                <w:rFonts w:cstheme="minorHAnsi"/>
-                <w:sz w:val="20"/>
-                <w:szCs w:val="20"/>
-              </w:rPr>
-              <w:t xml:space="preserve"> for Microservice</w:t>
+              <w:t xml:space="preserve"> and Trained for Microservice</w:t>
             </w:r>
             <w:r>
               <w:rPr>
@@ -3536,7 +4489,15 @@
                 <w:sz w:val="20"/>
                 <w:szCs w:val="20"/>
               </w:rPr>
-              <w:t>cooperate</w:t>
+              <w:t>cooperat</w:t>
+            </w:r>
+            <w:r>
+              <w:rPr>
+                <w:rFonts w:cstheme="minorHAnsi"/>
+                <w:sz w:val="20"/>
+                <w:szCs w:val="20"/>
+              </w:rPr>
+              <w:t>ing</w:t>
             </w:r>
             <w:r>
               <w:rPr>
@@ -4326,7 +5287,7 @@
       </w:pPr>
     </w:p>
     <w:sectPr>
-      <w:headerReference w:type="default" r:id="rId17"/>
+      <w:headerReference w:type="default" r:id="rId20"/>
       <w:pgSz w:w="12240" w:h="15840"/>
       <w:pgMar w:top="1440" w:right="1800" w:bottom="1080" w:left="1800" w:header="720" w:footer="720" w:gutter="0"/>
       <w:cols w:space="720"/>
@@ -8199,6 +9160,7 @@
     <w:rsid w:val="001553A0"/>
     <w:rsid w:val="0019061E"/>
     <w:rsid w:val="00194DD3"/>
+    <w:rsid w:val="001B710C"/>
     <w:rsid w:val="00200BF1"/>
     <w:rsid w:val="00290EBC"/>
     <w:rsid w:val="00336ECB"/>
@@ -8220,6 +9182,7 @@
     <w:rsid w:val="00863F99"/>
     <w:rsid w:val="008702B8"/>
     <w:rsid w:val="009743DC"/>
+    <w:rsid w:val="009B0F9C"/>
     <w:rsid w:val="00A515A9"/>
     <w:rsid w:val="00A779C4"/>
     <w:rsid w:val="00AA5C5D"/>

</xml_diff>

<commit_message>
updated experience and added idxp-ui-library project
</commit_message>
<xml_diff>
--- a/Vishnuraj_se_resume.docx
+++ b/Vishnuraj_se_resume.docx
@@ -545,7 +545,15 @@
                 <w:sz w:val="20"/>
                 <w:szCs w:val="20"/>
               </w:rPr>
-              <w:t>3.5</w:t>
+              <w:t>3.</w:t>
+            </w:r>
+            <w:r>
+              <w:rPr>
+                <w:rFonts w:cstheme="minorHAnsi"/>
+                <w:sz w:val="20"/>
+                <w:szCs w:val="20"/>
+              </w:rPr>
+              <w:t>9</w:t>
             </w:r>
             <w:r>
               <w:rPr>
@@ -1459,7 +1467,104 @@
                 <w:sz w:val="20"/>
                 <w:szCs w:val="20"/>
               </w:rPr>
-              <w:t>IDX Platform (Intelligent Data Extraction Platform)</w:t>
+              <w:t xml:space="preserve">IDXP-UI-LIBRARY: </w:t>
+            </w:r>
+            <w:r>
+              <w:rPr>
+                <w:rFonts w:cstheme="minorHAnsi"/>
+                <w:sz w:val="20"/>
+                <w:szCs w:val="20"/>
+              </w:rPr>
+              <w:t xml:space="preserve">A </w:t>
+            </w:r>
+            <w:r>
+              <w:rPr>
+                <w:rFonts w:cstheme="minorHAnsi"/>
+                <w:sz w:val="20"/>
+                <w:szCs w:val="20"/>
+              </w:rPr>
+              <w:t>D</w:t>
+            </w:r>
+            <w:r>
+              <w:rPr>
+                <w:rFonts w:cstheme="minorHAnsi"/>
+                <w:sz w:val="20"/>
+                <w:szCs w:val="20"/>
+              </w:rPr>
+              <w:t xml:space="preserve">evelopment friendly UI library </w:t>
+            </w:r>
+            <w:r>
+              <w:rPr>
+                <w:rFonts w:cstheme="minorHAnsi"/>
+                <w:sz w:val="20"/>
+                <w:szCs w:val="20"/>
+              </w:rPr>
+              <w:t>with</w:t>
+            </w:r>
+            <w:r>
+              <w:rPr>
+                <w:rFonts w:cstheme="minorHAnsi"/>
+                <w:sz w:val="20"/>
+                <w:szCs w:val="20"/>
+              </w:rPr>
+              <w:t xml:space="preserve"> reusable components, styles </w:t>
+            </w:r>
+            <w:r>
+              <w:rPr>
+                <w:rFonts w:cstheme="minorHAnsi"/>
+                <w:sz w:val="20"/>
+                <w:szCs w:val="20"/>
+              </w:rPr>
+              <w:t xml:space="preserve">and features for internal UI team for reducing time for </w:t>
+            </w:r>
+            <w:r>
+              <w:rPr>
+                <w:rFonts w:cstheme="minorHAnsi"/>
+                <w:sz w:val="20"/>
+                <w:szCs w:val="20"/>
+              </w:rPr>
+              <w:lastRenderedPageBreak/>
+              <w:t xml:space="preserve">rewriting component, scaleable, upgradeable and deployable in NPM. It was successful </w:t>
+            </w:r>
+            <w:r>
+              <w:rPr>
+                <w:rFonts w:cstheme="minorHAnsi"/>
+                <w:sz w:val="20"/>
+                <w:szCs w:val="20"/>
+              </w:rPr>
+              <w:t>project that used across multiple products in multiple teams.</w:t>
+            </w:r>
+          </w:p>
+          <w:p>
+            <w:pPr>
+              <w:pStyle w:val="ListParagraph"/>
+              <w:spacing w:line="360" w:lineRule="auto"/>
+              <w:jc w:val="both"/>
+              <w:rPr>
+                <w:rFonts w:cstheme="minorHAnsi"/>
+                <w:sz w:val="20"/>
+                <w:szCs w:val="20"/>
+              </w:rPr>
+            </w:pPr>
+            <w:r>
+              <w:rPr>
+                <w:rFonts w:cstheme="minorHAnsi"/>
+                <w:b/>
+                <w:bCs/>
+                <w:sz w:val="20"/>
+                <w:szCs w:val="20"/>
+              </w:rPr>
+              <w:t>IDX P</w:t>
+            </w:r>
+            <w:r>
+              <w:rPr>
+                <w:rFonts w:cstheme="minorHAnsi"/>
+                <w:b/>
+                <w:bCs/>
+                <w:sz w:val="20"/>
+                <w:szCs w:val="20"/>
+              </w:rPr>
+              <w:t>latform (Intelligent Data Extraction Platform)</w:t>
             </w:r>
             <w:r>
               <w:rPr>
@@ -1591,18 +1696,7 @@
                 <w:sz w:val="20"/>
                 <w:szCs w:val="20"/>
               </w:rPr>
-              <w:t xml:space="preserve">Vue </w:t>
-            </w:r>
-            <w:r>
-              <w:rPr>
-                <w:rFonts w:cstheme="minorHAnsi"/>
-                <w:b/>
-                <w:bCs/>
-                <w:sz w:val="20"/>
-                <w:szCs w:val="20"/>
-              </w:rPr>
-              <w:lastRenderedPageBreak/>
-              <w:t>framework</w:t>
+              <w:t>Vue framework</w:t>
             </w:r>
             <w:r>
               <w:rPr>
@@ -2110,25 +2204,7 @@
                 <w:sz w:val="20"/>
                 <w:szCs w:val="20"/>
               </w:rPr>
-              <w:t xml:space="preserve">Planned and Engineered project from </w:t>
-            </w:r>
-            <w:r>
-              <w:rPr>
-                <w:rFonts w:cstheme="minorHAnsi"/>
-                <w:b/>
-                <w:bCs/>
-                <w:sz w:val="20"/>
-                <w:szCs w:val="20"/>
-              </w:rPr>
-              <w:t>Scratch to UAT</w:t>
-            </w:r>
-            <w:r>
-              <w:rPr>
-                <w:rFonts w:cstheme="minorHAnsi"/>
-                <w:sz w:val="20"/>
-                <w:szCs w:val="20"/>
-              </w:rPr>
-              <w:t>.</w:t>
+              <w:t xml:space="preserve">Designed and maintained the UI library used in all applications. </w:t>
             </w:r>
           </w:p>
           <w:p>
@@ -2147,7 +2223,7 @@
                 <w:sz w:val="20"/>
                 <w:szCs w:val="20"/>
               </w:rPr>
-              <w:t>Worked</w:t>
+              <w:t xml:space="preserve">Planned and Engineered project from </w:t>
             </w:r>
             <w:r>
               <w:rPr>
@@ -2157,89 +2233,7 @@
                 <w:sz w:val="20"/>
                 <w:szCs w:val="20"/>
               </w:rPr>
-              <w:t xml:space="preserve"> </w:t>
-            </w:r>
-            <w:r>
-              <w:rPr>
-                <w:rFonts w:cstheme="minorHAnsi"/>
-                <w:sz w:val="20"/>
-                <w:szCs w:val="20"/>
-              </w:rPr>
-              <w:t xml:space="preserve">as </w:t>
-            </w:r>
-            <w:r>
-              <w:rPr>
-                <w:rFonts w:cstheme="minorHAnsi"/>
-                <w:b/>
-                <w:bCs/>
-                <w:sz w:val="20"/>
-                <w:szCs w:val="20"/>
-              </w:rPr>
-              <w:t>Front-End</w:t>
-            </w:r>
-            <w:r>
-              <w:rPr>
-                <w:rFonts w:cstheme="minorHAnsi"/>
-                <w:sz w:val="20"/>
-                <w:szCs w:val="20"/>
-              </w:rPr>
-              <w:t xml:space="preserve"> Developer </w:t>
-            </w:r>
-            <w:r>
-              <w:rPr>
-                <w:rFonts w:cstheme="minorHAnsi"/>
-                <w:sz w:val="20"/>
-                <w:szCs w:val="20"/>
-              </w:rPr>
-              <w:t>(</w:t>
-            </w:r>
-            <w:r>
-              <w:rPr>
-                <w:rFonts w:cstheme="minorHAnsi"/>
-                <w:b/>
-                <w:bCs/>
-                <w:sz w:val="20"/>
-                <w:szCs w:val="20"/>
-              </w:rPr>
-              <w:t>JavaScript</w:t>
-            </w:r>
-            <w:r>
-              <w:rPr>
-                <w:rFonts w:cstheme="minorHAnsi"/>
-                <w:sz w:val="20"/>
-                <w:szCs w:val="20"/>
-              </w:rPr>
-              <w:t xml:space="preserve">, </w:t>
-            </w:r>
-            <w:r>
-              <w:rPr>
-                <w:rFonts w:cstheme="minorHAnsi"/>
-                <w:b/>
-                <w:bCs/>
-                <w:sz w:val="20"/>
-                <w:szCs w:val="20"/>
-              </w:rPr>
-              <w:t>Vue</w:t>
-            </w:r>
-            <w:r>
-              <w:rPr>
-                <w:rFonts w:cstheme="minorHAnsi"/>
-                <w:b/>
-                <w:bCs/>
-                <w:sz w:val="20"/>
-                <w:szCs w:val="20"/>
-              </w:rPr>
-              <w:t>,</w:t>
-            </w:r>
-            <w:r>
-              <w:rPr>
-                <w:rFonts w:cstheme="minorHAnsi"/>
-                <w:b/>
-                <w:bCs/>
-                <w:sz w:val="20"/>
-                <w:szCs w:val="20"/>
-              </w:rPr>
-              <w:t xml:space="preserve"> and jQuery)</w:t>
+              <w:t>Scratch to UAT</w:t>
             </w:r>
             <w:r>
               <w:rPr>
@@ -2266,7 +2260,7 @@
                 <w:sz w:val="20"/>
                 <w:szCs w:val="20"/>
               </w:rPr>
-              <w:t xml:space="preserve">Design and develop </w:t>
+              <w:t>Worked</w:t>
             </w:r>
             <w:r>
               <w:rPr>
@@ -2276,7 +2270,15 @@
                 <w:sz w:val="20"/>
                 <w:szCs w:val="20"/>
               </w:rPr>
-              <w:t>Micro-frontend</w:t>
+              <w:t xml:space="preserve"> </w:t>
+            </w:r>
+            <w:r>
+              <w:rPr>
+                <w:rFonts w:cstheme="minorHAnsi"/>
+                <w:sz w:val="20"/>
+                <w:szCs w:val="20"/>
+              </w:rPr>
+              <w:t xml:space="preserve">as </w:t>
             </w:r>
             <w:r>
               <w:rPr>
@@ -2286,23 +2288,71 @@
                 <w:sz w:val="20"/>
                 <w:szCs w:val="20"/>
               </w:rPr>
-              <w:t xml:space="preserve"> </w:t>
-            </w:r>
-            <w:r>
-              <w:rPr>
-                <w:rFonts w:cstheme="minorHAnsi"/>
-                <w:sz w:val="20"/>
-                <w:szCs w:val="20"/>
-              </w:rPr>
-              <w:t>product</w:t>
-            </w:r>
-            <w:r>
-              <w:rPr>
-                <w:rFonts w:cstheme="minorHAnsi"/>
-                <w:sz w:val="20"/>
-                <w:szCs w:val="20"/>
-              </w:rPr>
-              <w:t>s</w:t>
+              <w:t>Front-End</w:t>
+            </w:r>
+            <w:r>
+              <w:rPr>
+                <w:rFonts w:cstheme="minorHAnsi"/>
+                <w:sz w:val="20"/>
+                <w:szCs w:val="20"/>
+              </w:rPr>
+              <w:t xml:space="preserve"> Developer </w:t>
+            </w:r>
+            <w:r>
+              <w:rPr>
+                <w:rFonts w:cstheme="minorHAnsi"/>
+                <w:sz w:val="20"/>
+                <w:szCs w:val="20"/>
+              </w:rPr>
+              <w:t>(</w:t>
+            </w:r>
+            <w:r>
+              <w:rPr>
+                <w:rFonts w:cstheme="minorHAnsi"/>
+                <w:b/>
+                <w:bCs/>
+                <w:sz w:val="20"/>
+                <w:szCs w:val="20"/>
+              </w:rPr>
+              <w:t>JavaScript</w:t>
+            </w:r>
+            <w:r>
+              <w:rPr>
+                <w:rFonts w:cstheme="minorHAnsi"/>
+                <w:sz w:val="20"/>
+                <w:szCs w:val="20"/>
+              </w:rPr>
+              <w:t xml:space="preserve">, </w:t>
+            </w:r>
+            <w:r>
+              <w:rPr>
+                <w:rFonts w:cstheme="minorHAnsi"/>
+                <w:b/>
+                <w:bCs/>
+                <w:sz w:val="20"/>
+                <w:szCs w:val="20"/>
+              </w:rPr>
+              <w:t>Vue</w:t>
+            </w:r>
+            <w:r>
+              <w:rPr>
+                <w:rFonts w:cstheme="minorHAnsi"/>
+                <w:b/>
+                <w:bCs/>
+                <w:sz w:val="20"/>
+                <w:szCs w:val="20"/>
+              </w:rPr>
+              <w:t>,</w:t>
+            </w:r>
+            <w:r>
+              <w:rPr>
+                <w:rFonts w:cstheme="minorHAnsi"/>
+                <w:b/>
+                <w:bCs/>
+                <w:sz w:val="20"/>
+                <w:szCs w:val="20"/>
+              </w:rPr>
+              <w:t xml:space="preserve"> and jQuery)</w:t>
             </w:r>
             <w:r>
               <w:rPr>
@@ -2329,7 +2379,7 @@
                 <w:sz w:val="20"/>
                 <w:szCs w:val="20"/>
               </w:rPr>
-              <w:t xml:space="preserve">Build Complex and reusable Screens which </w:t>
+              <w:t xml:space="preserve">Design and develop </w:t>
             </w:r>
             <w:r>
               <w:rPr>
@@ -2339,7 +2389,7 @@
                 <w:sz w:val="20"/>
                 <w:szCs w:val="20"/>
               </w:rPr>
-              <w:t>R</w:t>
+              <w:t>Micro-frontend</w:t>
             </w:r>
             <w:r>
               <w:rPr>
@@ -2349,54 +2399,6 @@
                 <w:sz w:val="20"/>
                 <w:szCs w:val="20"/>
               </w:rPr>
-              <w:t>ender</w:t>
-            </w:r>
-            <w:r>
-              <w:rPr>
-                <w:rFonts w:cstheme="minorHAnsi"/>
-                <w:sz w:val="20"/>
-                <w:szCs w:val="20"/>
-              </w:rPr>
-              <w:t xml:space="preserve">, </w:t>
-            </w:r>
-            <w:r>
-              <w:rPr>
-                <w:rFonts w:cstheme="minorHAnsi"/>
-                <w:b/>
-                <w:bCs/>
-                <w:sz w:val="20"/>
-                <w:szCs w:val="20"/>
-              </w:rPr>
-              <w:t>H</w:t>
-            </w:r>
-            <w:r>
-              <w:rPr>
-                <w:rFonts w:cstheme="minorHAnsi"/>
-                <w:b/>
-                <w:bCs/>
-                <w:sz w:val="20"/>
-                <w:szCs w:val="20"/>
-              </w:rPr>
-              <w:t>ighlight</w:t>
-            </w:r>
-            <w:r>
-              <w:rPr>
-                <w:rFonts w:cstheme="minorHAnsi"/>
-                <w:b/>
-                <w:bCs/>
-                <w:sz w:val="20"/>
-                <w:szCs w:val="20"/>
-              </w:rPr>
-              <w:t>,</w:t>
-            </w:r>
-            <w:r>
-              <w:rPr>
-                <w:rFonts w:cstheme="minorHAnsi"/>
-                <w:b/>
-                <w:bCs/>
-                <w:sz w:val="20"/>
-                <w:szCs w:val="20"/>
-              </w:rPr>
               <w:t xml:space="preserve"> </w:t>
             </w:r>
             <w:r>
@@ -2405,51 +2407,11 @@
                 <w:sz w:val="20"/>
                 <w:szCs w:val="20"/>
               </w:rPr>
-              <w:t>and</w:t>
-            </w:r>
-            <w:r>
-              <w:rPr>
-                <w:rFonts w:cstheme="minorHAnsi"/>
-                <w:b/>
-                <w:bCs/>
-                <w:sz w:val="20"/>
-                <w:szCs w:val="20"/>
-              </w:rPr>
-              <w:t xml:space="preserve"> </w:t>
-            </w:r>
-            <w:r>
-              <w:rPr>
-                <w:rFonts w:cstheme="minorHAnsi"/>
-                <w:b/>
-                <w:bCs/>
-                <w:sz w:val="20"/>
-                <w:szCs w:val="20"/>
-              </w:rPr>
-              <w:t>Annotate</w:t>
-            </w:r>
-            <w:r>
-              <w:rPr>
-                <w:rFonts w:cstheme="minorHAnsi"/>
-                <w:sz w:val="20"/>
-                <w:szCs w:val="20"/>
-              </w:rPr>
-              <w:t xml:space="preserve"> </w:t>
-            </w:r>
-            <w:r>
-              <w:rPr>
-                <w:rFonts w:cstheme="minorHAnsi"/>
-                <w:b/>
-                <w:bCs/>
-                <w:sz w:val="20"/>
-                <w:szCs w:val="20"/>
-              </w:rPr>
-              <w:t>image</w:t>
-            </w:r>
-            <w:r>
-              <w:rPr>
-                <w:rFonts w:cstheme="minorHAnsi"/>
-                <w:b/>
-                <w:bCs/>
+              <w:t>product</w:t>
+            </w:r>
+            <w:r>
+              <w:rPr>
+                <w:rFonts w:cstheme="minorHAnsi"/>
                 <w:sz w:val="20"/>
                 <w:szCs w:val="20"/>
               </w:rPr>
@@ -2461,25 +2423,7 @@
                 <w:sz w:val="20"/>
                 <w:szCs w:val="20"/>
               </w:rPr>
-              <w:t xml:space="preserve"> and </w:t>
-            </w:r>
-            <w:r>
-              <w:rPr>
-                <w:rFonts w:cstheme="minorHAnsi"/>
-                <w:b/>
-                <w:bCs/>
-                <w:sz w:val="20"/>
-                <w:szCs w:val="20"/>
-              </w:rPr>
-              <w:t>HTML</w:t>
-            </w:r>
-            <w:r>
-              <w:rPr>
-                <w:rFonts w:cstheme="minorHAnsi"/>
-                <w:sz w:val="20"/>
-                <w:szCs w:val="20"/>
-              </w:rPr>
-              <w:t xml:space="preserve"> content.</w:t>
+              <w:t>.</w:t>
             </w:r>
           </w:p>
           <w:p>
@@ -2498,11 +2442,71 @@
                 <w:sz w:val="20"/>
                 <w:szCs w:val="20"/>
               </w:rPr>
-              <w:t>Research and convert a</w:t>
-            </w:r>
-            <w:r>
-              <w:rPr>
-                <w:rFonts w:cstheme="minorHAnsi"/>
+              <w:t xml:space="preserve">Build Complex and reusable Screens which </w:t>
+            </w:r>
+            <w:r>
+              <w:rPr>
+                <w:rFonts w:cstheme="minorHAnsi"/>
+                <w:b/>
+                <w:bCs/>
+                <w:sz w:val="20"/>
+                <w:szCs w:val="20"/>
+              </w:rPr>
+              <w:t>R</w:t>
+            </w:r>
+            <w:r>
+              <w:rPr>
+                <w:rFonts w:cstheme="minorHAnsi"/>
+                <w:b/>
+                <w:bCs/>
+                <w:sz w:val="20"/>
+                <w:szCs w:val="20"/>
+              </w:rPr>
+              <w:t>ender</w:t>
+            </w:r>
+            <w:r>
+              <w:rPr>
+                <w:rFonts w:cstheme="minorHAnsi"/>
+                <w:sz w:val="20"/>
+                <w:szCs w:val="20"/>
+              </w:rPr>
+              <w:t xml:space="preserve">, </w:t>
+            </w:r>
+            <w:r>
+              <w:rPr>
+                <w:rFonts w:cstheme="minorHAnsi"/>
+                <w:b/>
+                <w:bCs/>
+                <w:sz w:val="20"/>
+                <w:szCs w:val="20"/>
+              </w:rPr>
+              <w:t>H</w:t>
+            </w:r>
+            <w:r>
+              <w:rPr>
+                <w:rFonts w:cstheme="minorHAnsi"/>
+                <w:b/>
+                <w:bCs/>
+                <w:sz w:val="20"/>
+                <w:szCs w:val="20"/>
+              </w:rPr>
+              <w:t>ighlight</w:t>
+            </w:r>
+            <w:r>
+              <w:rPr>
+                <w:rFonts w:cstheme="minorHAnsi"/>
+                <w:b/>
+                <w:bCs/>
+                <w:sz w:val="20"/>
+                <w:szCs w:val="20"/>
+              </w:rPr>
+              <w:t>,</w:t>
+            </w:r>
+            <w:r>
+              <w:rPr>
+                <w:rFonts w:cstheme="minorHAnsi"/>
+                <w:b/>
+                <w:bCs/>
                 <w:sz w:val="20"/>
                 <w:szCs w:val="20"/>
               </w:rPr>
@@ -2511,12 +2515,20 @@
             <w:r>
               <w:rPr>
                 <w:rFonts w:cstheme="minorHAnsi"/>
+                <w:sz w:val="20"/>
+                <w:szCs w:val="20"/>
+              </w:rPr>
+              <w:t>and</w:t>
+            </w:r>
+            <w:r>
+              <w:rPr>
+                <w:rFonts w:cstheme="minorHAnsi"/>
                 <w:b/>
                 <w:bCs/>
                 <w:sz w:val="20"/>
                 <w:szCs w:val="20"/>
               </w:rPr>
-              <w:t>V</w:t>
+              <w:t xml:space="preserve"> </w:t>
             </w:r>
             <w:r>
               <w:rPr>
@@ -2526,7 +2538,15 @@
                 <w:sz w:val="20"/>
                 <w:szCs w:val="20"/>
               </w:rPr>
-              <w:t>ue</w:t>
+              <w:t>Annotate</w:t>
+            </w:r>
+            <w:r>
+              <w:rPr>
+                <w:rFonts w:cstheme="minorHAnsi"/>
+                <w:sz w:val="20"/>
+                <w:szCs w:val="20"/>
+              </w:rPr>
+              <w:t xml:space="preserve"> </w:t>
             </w:r>
             <w:r>
               <w:rPr>
@@ -2536,7 +2556,7 @@
                 <w:sz w:val="20"/>
                 <w:szCs w:val="20"/>
               </w:rPr>
-              <w:t xml:space="preserve"> module </w:t>
+              <w:t>image</w:t>
             </w:r>
             <w:r>
               <w:rPr>
@@ -2546,7 +2566,15 @@
                 <w:sz w:val="20"/>
                 <w:szCs w:val="20"/>
               </w:rPr>
-              <w:t>into</w:t>
+              <w:t>s</w:t>
+            </w:r>
+            <w:r>
+              <w:rPr>
+                <w:rFonts w:cstheme="minorHAnsi"/>
+                <w:sz w:val="20"/>
+                <w:szCs w:val="20"/>
+              </w:rPr>
+              <w:t xml:space="preserve"> and </w:t>
             </w:r>
             <w:r>
               <w:rPr>
@@ -2556,135 +2584,15 @@
                 <w:sz w:val="20"/>
                 <w:szCs w:val="20"/>
               </w:rPr>
-              <w:t xml:space="preserve"> a</w:t>
-            </w:r>
-            <w:r>
-              <w:rPr>
-                <w:rFonts w:cstheme="minorHAnsi"/>
-                <w:b/>
-                <w:bCs/>
-                <w:sz w:val="20"/>
-                <w:szCs w:val="20"/>
-              </w:rPr>
-              <w:t xml:space="preserve"> </w:t>
-            </w:r>
-            <w:r>
-              <w:rPr>
-                <w:rFonts w:cstheme="minorHAnsi"/>
-                <w:b/>
-                <w:bCs/>
-                <w:sz w:val="20"/>
-                <w:szCs w:val="20"/>
-              </w:rPr>
-              <w:t>web component</w:t>
-            </w:r>
-            <w:r>
-              <w:rPr>
-                <w:rFonts w:cstheme="minorHAnsi"/>
-                <w:sz w:val="20"/>
-                <w:szCs w:val="20"/>
-              </w:rPr>
-              <w:t xml:space="preserve"> </w:t>
-            </w:r>
-            <w:r>
-              <w:rPr>
-                <w:rFonts w:cstheme="minorHAnsi"/>
-                <w:b/>
-                <w:bCs/>
-                <w:sz w:val="20"/>
-                <w:szCs w:val="20"/>
-              </w:rPr>
-              <w:t xml:space="preserve">and </w:t>
-            </w:r>
-            <w:r>
-              <w:rPr>
-                <w:rFonts w:cstheme="minorHAnsi"/>
-                <w:b/>
-                <w:bCs/>
-                <w:sz w:val="20"/>
-                <w:szCs w:val="20"/>
-              </w:rPr>
-              <w:t>library</w:t>
-            </w:r>
-            <w:r>
-              <w:rPr>
-                <w:rFonts w:cstheme="minorHAnsi"/>
-                <w:sz w:val="20"/>
-                <w:szCs w:val="20"/>
-              </w:rPr>
-              <w:t xml:space="preserve"> </w:t>
-            </w:r>
-            <w:r>
-              <w:rPr>
-                <w:rFonts w:cstheme="minorHAnsi"/>
-                <w:sz w:val="20"/>
-                <w:szCs w:val="20"/>
-              </w:rPr>
-              <w:t>which can easily</w:t>
-            </w:r>
-            <w:r>
-              <w:rPr>
-                <w:rFonts w:cstheme="minorHAnsi"/>
-                <w:sz w:val="20"/>
-                <w:szCs w:val="20"/>
-              </w:rPr>
-              <w:t xml:space="preserve"> be</w:t>
-            </w:r>
-            <w:r>
-              <w:rPr>
-                <w:rFonts w:cstheme="minorHAnsi"/>
-                <w:sz w:val="20"/>
-                <w:szCs w:val="20"/>
-              </w:rPr>
-              <w:t xml:space="preserve"> integrated </w:t>
-            </w:r>
-            <w:r>
-              <w:rPr>
-                <w:rFonts w:cstheme="minorHAnsi"/>
-                <w:sz w:val="20"/>
-                <w:szCs w:val="20"/>
-              </w:rPr>
-              <w:t>with</w:t>
-            </w:r>
-            <w:r>
-              <w:rPr>
-                <w:rFonts w:cstheme="minorHAnsi"/>
-                <w:sz w:val="20"/>
-                <w:szCs w:val="20"/>
-              </w:rPr>
-              <w:t xml:space="preserve"> vanilla </w:t>
-            </w:r>
-            <w:r>
-              <w:rPr>
-                <w:rFonts w:cstheme="minorHAnsi"/>
-                <w:sz w:val="20"/>
-                <w:szCs w:val="20"/>
-              </w:rPr>
-              <w:t>JS</w:t>
-            </w:r>
-            <w:r>
-              <w:rPr>
-                <w:rFonts w:cstheme="minorHAnsi"/>
-                <w:sz w:val="20"/>
-                <w:szCs w:val="20"/>
-              </w:rPr>
-              <w:t xml:space="preserve"> and other frameworks</w:t>
-            </w:r>
-            <w:r>
-              <w:rPr>
-                <w:rFonts w:cstheme="minorHAnsi"/>
-                <w:sz w:val="20"/>
-                <w:szCs w:val="20"/>
-              </w:rPr>
-              <w:t>.</w:t>
-            </w:r>
-            <w:r>
-              <w:rPr>
-                <w:rFonts w:cstheme="minorHAnsi"/>
-                <w:sz w:val="20"/>
-                <w:szCs w:val="20"/>
-              </w:rPr>
-              <w:t xml:space="preserve"> </w:t>
+              <w:t>HTML</w:t>
+            </w:r>
+            <w:r>
+              <w:rPr>
+                <w:rFonts w:cstheme="minorHAnsi"/>
+                <w:sz w:val="20"/>
+                <w:szCs w:val="20"/>
+              </w:rPr>
+              <w:t xml:space="preserve"> content.</w:t>
             </w:r>
           </w:p>
           <w:p>
@@ -2703,7 +2611,7 @@
                 <w:sz w:val="20"/>
                 <w:szCs w:val="20"/>
               </w:rPr>
-              <w:t>Convert Monolithic application to</w:t>
+              <w:t>Research and convert a</w:t>
             </w:r>
             <w:r>
               <w:rPr>
@@ -2721,7 +2629,7 @@
                 <w:sz w:val="20"/>
                 <w:szCs w:val="20"/>
               </w:rPr>
-              <w:t>Micro-Frontend</w:t>
+              <w:t>V</w:t>
             </w:r>
             <w:r>
               <w:rPr>
@@ -2731,15 +2639,157 @@
                 <w:sz w:val="20"/>
                 <w:szCs w:val="20"/>
               </w:rPr>
+              <w:t>ue</w:t>
+            </w:r>
+            <w:r>
+              <w:rPr>
+                <w:rFonts w:cstheme="minorHAnsi"/>
+                <w:b/>
+                <w:bCs/>
+                <w:sz w:val="20"/>
+                <w:szCs w:val="20"/>
+              </w:rPr>
+              <w:t xml:space="preserve"> module </w:t>
+            </w:r>
+            <w:r>
+              <w:rPr>
+                <w:rFonts w:cstheme="minorHAnsi"/>
+                <w:b/>
+                <w:bCs/>
+                <w:sz w:val="20"/>
+                <w:szCs w:val="20"/>
+              </w:rPr>
+              <w:t>into</w:t>
+            </w:r>
+            <w:r>
+              <w:rPr>
+                <w:rFonts w:cstheme="minorHAnsi"/>
+                <w:b/>
+                <w:bCs/>
+                <w:sz w:val="20"/>
+                <w:szCs w:val="20"/>
+              </w:rPr>
+              <w:t xml:space="preserve"> a</w:t>
+            </w:r>
+            <w:r>
+              <w:rPr>
+                <w:rFonts w:cstheme="minorHAnsi"/>
+                <w:b/>
+                <w:bCs/>
+                <w:sz w:val="20"/>
+                <w:szCs w:val="20"/>
+              </w:rPr>
               <w:t xml:space="preserve"> </w:t>
             </w:r>
             <w:r>
               <w:rPr>
                 <w:rFonts w:cstheme="minorHAnsi"/>
-                <w:sz w:val="20"/>
-                <w:szCs w:val="20"/>
-              </w:rPr>
-              <w:t>Architect.</w:t>
+                <w:b/>
+                <w:bCs/>
+                <w:sz w:val="20"/>
+                <w:szCs w:val="20"/>
+              </w:rPr>
+              <w:t>web component</w:t>
+            </w:r>
+            <w:r>
+              <w:rPr>
+                <w:rFonts w:cstheme="minorHAnsi"/>
+                <w:sz w:val="20"/>
+                <w:szCs w:val="20"/>
+              </w:rPr>
+              <w:t xml:space="preserve"> </w:t>
+            </w:r>
+            <w:r>
+              <w:rPr>
+                <w:rFonts w:cstheme="minorHAnsi"/>
+                <w:b/>
+                <w:bCs/>
+                <w:sz w:val="20"/>
+                <w:szCs w:val="20"/>
+              </w:rPr>
+              <w:t xml:space="preserve">and </w:t>
+            </w:r>
+            <w:r>
+              <w:rPr>
+                <w:rFonts w:cstheme="minorHAnsi"/>
+                <w:b/>
+                <w:bCs/>
+                <w:sz w:val="20"/>
+                <w:szCs w:val="20"/>
+              </w:rPr>
+              <w:t>library</w:t>
+            </w:r>
+            <w:r>
+              <w:rPr>
+                <w:rFonts w:cstheme="minorHAnsi"/>
+                <w:sz w:val="20"/>
+                <w:szCs w:val="20"/>
+              </w:rPr>
+              <w:t xml:space="preserve"> </w:t>
+            </w:r>
+            <w:r>
+              <w:rPr>
+                <w:rFonts w:cstheme="minorHAnsi"/>
+                <w:sz w:val="20"/>
+                <w:szCs w:val="20"/>
+              </w:rPr>
+              <w:t>which can easily</w:t>
+            </w:r>
+            <w:r>
+              <w:rPr>
+                <w:rFonts w:cstheme="minorHAnsi"/>
+                <w:sz w:val="20"/>
+                <w:szCs w:val="20"/>
+              </w:rPr>
+              <w:t xml:space="preserve"> be</w:t>
+            </w:r>
+            <w:r>
+              <w:rPr>
+                <w:rFonts w:cstheme="minorHAnsi"/>
+                <w:sz w:val="20"/>
+                <w:szCs w:val="20"/>
+              </w:rPr>
+              <w:t xml:space="preserve"> integrated </w:t>
+            </w:r>
+            <w:r>
+              <w:rPr>
+                <w:rFonts w:cstheme="minorHAnsi"/>
+                <w:sz w:val="20"/>
+                <w:szCs w:val="20"/>
+              </w:rPr>
+              <w:t>with</w:t>
+            </w:r>
+            <w:r>
+              <w:rPr>
+                <w:rFonts w:cstheme="minorHAnsi"/>
+                <w:sz w:val="20"/>
+                <w:szCs w:val="20"/>
+              </w:rPr>
+              <w:t xml:space="preserve"> vanilla </w:t>
+            </w:r>
+            <w:r>
+              <w:rPr>
+                <w:rFonts w:cstheme="minorHAnsi"/>
+                <w:sz w:val="20"/>
+                <w:szCs w:val="20"/>
+              </w:rPr>
+              <w:t>JS</w:t>
+            </w:r>
+            <w:r>
+              <w:rPr>
+                <w:rFonts w:cstheme="minorHAnsi"/>
+                <w:sz w:val="20"/>
+                <w:szCs w:val="20"/>
+              </w:rPr>
+              <w:t xml:space="preserve"> and other frameworks</w:t>
+            </w:r>
+            <w:r>
+              <w:rPr>
+                <w:rFonts w:cstheme="minorHAnsi"/>
+                <w:sz w:val="20"/>
+                <w:szCs w:val="20"/>
+              </w:rPr>
+              <w:t>.</w:t>
             </w:r>
             <w:r>
               <w:rPr>
@@ -2766,15 +2816,15 @@
                 <w:sz w:val="20"/>
                 <w:szCs w:val="20"/>
               </w:rPr>
-              <w:t>Familiar</w:t>
-            </w:r>
-            <w:r>
-              <w:rPr>
-                <w:rFonts w:cstheme="minorHAnsi"/>
-                <w:sz w:val="20"/>
-                <w:szCs w:val="20"/>
-              </w:rPr>
-              <w:t xml:space="preserve"> with Vue libraries such as </w:t>
+              <w:t>Convert Monolithic application to</w:t>
+            </w:r>
+            <w:r>
+              <w:rPr>
+                <w:rFonts w:cstheme="minorHAnsi"/>
+                <w:sz w:val="20"/>
+                <w:szCs w:val="20"/>
+              </w:rPr>
+              <w:t xml:space="preserve"> </w:t>
             </w:r>
             <w:r>
               <w:rPr>
@@ -2784,7 +2834,7 @@
                 <w:sz w:val="20"/>
                 <w:szCs w:val="20"/>
               </w:rPr>
-              <w:t>V</w:t>
+              <w:t>Micro-Frontend</w:t>
             </w:r>
             <w:r>
               <w:rPr>
@@ -2794,51 +2844,23 @@
                 <w:sz w:val="20"/>
                 <w:szCs w:val="20"/>
               </w:rPr>
-              <w:t>uex, Vuetify</w:t>
-            </w:r>
-            <w:r>
-              <w:rPr>
-                <w:rFonts w:cstheme="minorHAnsi"/>
-                <w:b/>
-                <w:bCs/>
-                <w:sz w:val="20"/>
-                <w:szCs w:val="20"/>
-              </w:rPr>
-              <w:t xml:space="preserve">, </w:t>
-            </w:r>
-            <w:r>
-              <w:rPr>
-                <w:rFonts w:cstheme="minorHAnsi"/>
-                <w:sz w:val="20"/>
-                <w:szCs w:val="20"/>
-              </w:rPr>
-              <w:t>and</w:t>
-            </w:r>
-            <w:r>
-              <w:rPr>
-                <w:rFonts w:cstheme="minorHAnsi"/>
-                <w:sz w:val="20"/>
-                <w:szCs w:val="20"/>
-              </w:rPr>
               <w:t xml:space="preserve"> </w:t>
             </w:r>
             <w:r>
               <w:rPr>
                 <w:rFonts w:cstheme="minorHAnsi"/>
-                <w:b/>
-                <w:bCs/>
-                <w:sz w:val="20"/>
-                <w:szCs w:val="20"/>
-              </w:rPr>
-              <w:t>Vue-Router</w:t>
-            </w:r>
-            <w:r>
-              <w:rPr>
-                <w:rFonts w:cstheme="minorHAnsi"/>
-                <w:sz w:val="20"/>
-                <w:szCs w:val="20"/>
-              </w:rPr>
-              <w:t>.</w:t>
+                <w:sz w:val="20"/>
+                <w:szCs w:val="20"/>
+              </w:rPr>
+              <w:t>Architect.</w:t>
+            </w:r>
+            <w:r>
+              <w:rPr>
+                <w:rFonts w:cstheme="minorHAnsi"/>
+                <w:sz w:val="20"/>
+                <w:szCs w:val="20"/>
+              </w:rPr>
+              <w:t xml:space="preserve"> </w:t>
             </w:r>
           </w:p>
           <w:p>
@@ -2857,7 +2879,53 @@
                 <w:sz w:val="20"/>
                 <w:szCs w:val="20"/>
               </w:rPr>
-              <w:t>Implement</w:t>
+              <w:t>Familiar</w:t>
+            </w:r>
+            <w:r>
+              <w:rPr>
+                <w:rFonts w:cstheme="minorHAnsi"/>
+                <w:sz w:val="20"/>
+                <w:szCs w:val="20"/>
+              </w:rPr>
+              <w:t xml:space="preserve"> with Vue libraries such as </w:t>
+            </w:r>
+            <w:r>
+              <w:rPr>
+                <w:rFonts w:cstheme="minorHAnsi"/>
+                <w:b/>
+                <w:bCs/>
+                <w:sz w:val="20"/>
+                <w:szCs w:val="20"/>
+              </w:rPr>
+              <w:t>V</w:t>
+            </w:r>
+            <w:r>
+              <w:rPr>
+                <w:rFonts w:cstheme="minorHAnsi"/>
+                <w:b/>
+                <w:bCs/>
+                <w:sz w:val="20"/>
+                <w:szCs w:val="20"/>
+              </w:rPr>
+              <w:t>uex, Vuetify</w:t>
+            </w:r>
+            <w:r>
+              <w:rPr>
+                <w:rFonts w:cstheme="minorHAnsi"/>
+                <w:b/>
+                <w:bCs/>
+                <w:sz w:val="20"/>
+                <w:szCs w:val="20"/>
+              </w:rPr>
+              <w:t xml:space="preserve">, </w:t>
+            </w:r>
+            <w:r>
+              <w:rPr>
+                <w:rFonts w:cstheme="minorHAnsi"/>
+                <w:sz w:val="20"/>
+                <w:szCs w:val="20"/>
+              </w:rPr>
+              <w:t>and</w:t>
             </w:r>
             <w:r>
               <w:rPr>
@@ -2875,55 +2943,7 @@
                 <w:sz w:val="20"/>
                 <w:szCs w:val="20"/>
               </w:rPr>
-              <w:t>Rest API</w:t>
-            </w:r>
-            <w:r>
-              <w:rPr>
-                <w:rFonts w:cstheme="minorHAnsi"/>
-                <w:b/>
-                <w:bCs/>
-                <w:sz w:val="20"/>
-                <w:szCs w:val="20"/>
-              </w:rPr>
-              <w:t>, GraphQL</w:t>
-            </w:r>
-            <w:r>
-              <w:rPr>
-                <w:rFonts w:cstheme="minorHAnsi"/>
-                <w:b/>
-                <w:bCs/>
-                <w:sz w:val="20"/>
-                <w:szCs w:val="20"/>
-              </w:rPr>
-              <w:t>,</w:t>
-            </w:r>
-            <w:r>
-              <w:rPr>
-                <w:rFonts w:cstheme="minorHAnsi"/>
-                <w:sz w:val="20"/>
-                <w:szCs w:val="20"/>
-              </w:rPr>
-              <w:t xml:space="preserve"> and </w:t>
-            </w:r>
-            <w:r>
-              <w:rPr>
-                <w:rFonts w:cstheme="minorHAnsi"/>
-                <w:b/>
-                <w:bCs/>
-                <w:sz w:val="20"/>
-                <w:szCs w:val="20"/>
-              </w:rPr>
-              <w:t>oauth2</w:t>
-            </w:r>
-            <w:r>
-              <w:rPr>
-                <w:rFonts w:cstheme="minorHAnsi"/>
-                <w:b/>
-                <w:bCs/>
-                <w:sz w:val="20"/>
-                <w:szCs w:val="20"/>
-              </w:rPr>
-              <w:t xml:space="preserve"> Login</w:t>
+              <w:t>Vue-Router</w:t>
             </w:r>
             <w:r>
               <w:rPr>
@@ -2950,6 +2970,99 @@
                 <w:sz w:val="20"/>
                 <w:szCs w:val="20"/>
               </w:rPr>
+              <w:t>Implement</w:t>
+            </w:r>
+            <w:r>
+              <w:rPr>
+                <w:rFonts w:cstheme="minorHAnsi"/>
+                <w:sz w:val="20"/>
+                <w:szCs w:val="20"/>
+              </w:rPr>
+              <w:t xml:space="preserve"> </w:t>
+            </w:r>
+            <w:r>
+              <w:rPr>
+                <w:rFonts w:cstheme="minorHAnsi"/>
+                <w:b/>
+                <w:bCs/>
+                <w:sz w:val="20"/>
+                <w:szCs w:val="20"/>
+              </w:rPr>
+              <w:t>Rest API</w:t>
+            </w:r>
+            <w:r>
+              <w:rPr>
+                <w:rFonts w:cstheme="minorHAnsi"/>
+                <w:b/>
+                <w:bCs/>
+                <w:sz w:val="20"/>
+                <w:szCs w:val="20"/>
+              </w:rPr>
+              <w:t>, GraphQL</w:t>
+            </w:r>
+            <w:r>
+              <w:rPr>
+                <w:rFonts w:cstheme="minorHAnsi"/>
+                <w:b/>
+                <w:bCs/>
+                <w:sz w:val="20"/>
+                <w:szCs w:val="20"/>
+              </w:rPr>
+              <w:t>,</w:t>
+            </w:r>
+            <w:r>
+              <w:rPr>
+                <w:rFonts w:cstheme="minorHAnsi"/>
+                <w:sz w:val="20"/>
+                <w:szCs w:val="20"/>
+              </w:rPr>
+              <w:t xml:space="preserve"> and </w:t>
+            </w:r>
+            <w:r>
+              <w:rPr>
+                <w:rFonts w:cstheme="minorHAnsi"/>
+                <w:b/>
+                <w:bCs/>
+                <w:sz w:val="20"/>
+                <w:szCs w:val="20"/>
+              </w:rPr>
+              <w:t>oauth2</w:t>
+            </w:r>
+            <w:r>
+              <w:rPr>
+                <w:rFonts w:cstheme="minorHAnsi"/>
+                <w:b/>
+                <w:bCs/>
+                <w:sz w:val="20"/>
+                <w:szCs w:val="20"/>
+              </w:rPr>
+              <w:t xml:space="preserve"> Login</w:t>
+            </w:r>
+            <w:r>
+              <w:rPr>
+                <w:rFonts w:cstheme="minorHAnsi"/>
+                <w:sz w:val="20"/>
+                <w:szCs w:val="20"/>
+              </w:rPr>
+              <w:t>.</w:t>
+            </w:r>
+          </w:p>
+          <w:p>
+            <w:pPr>
+              <w:pStyle w:val="ListParagraph"/>
+              <w:jc w:val="both"/>
+              <w:rPr>
+                <w:rFonts w:cstheme="minorHAnsi"/>
+                <w:sz w:val="20"/>
+                <w:szCs w:val="20"/>
+              </w:rPr>
+            </w:pPr>
+            <w:r>
+              <w:rPr>
+                <w:rFonts w:cstheme="minorHAnsi"/>
+                <w:sz w:val="20"/>
+                <w:szCs w:val="20"/>
+              </w:rPr>
               <w:t xml:space="preserve">Working on </w:t>
             </w:r>
             <w:r>
@@ -2979,6 +3092,52 @@
                 <w:szCs w:val="20"/>
               </w:rPr>
               <w:t xml:space="preserve"> (SDLC).</w:t>
+            </w:r>
+          </w:p>
+          <w:p>
+            <w:pPr>
+              <w:pStyle w:val="ListParagraph"/>
+              <w:jc w:val="both"/>
+              <w:rPr>
+                <w:rFonts w:cstheme="minorHAnsi"/>
+                <w:sz w:val="20"/>
+                <w:szCs w:val="20"/>
+              </w:rPr>
+            </w:pPr>
+            <w:r>
+              <w:rPr>
+                <w:rFonts w:cstheme="minorHAnsi"/>
+                <w:sz w:val="20"/>
+                <w:szCs w:val="20"/>
+              </w:rPr>
+              <w:t>Organized weekly KT session for team growth.</w:t>
+            </w:r>
+          </w:p>
+          <w:p>
+            <w:pPr>
+              <w:pStyle w:val="ListParagraph"/>
+              <w:jc w:val="both"/>
+              <w:rPr>
+                <w:rFonts w:cstheme="minorHAnsi"/>
+                <w:sz w:val="20"/>
+                <w:szCs w:val="20"/>
+              </w:rPr>
+            </w:pPr>
+            <w:r>
+              <w:rPr>
+                <w:rFonts w:cstheme="minorHAnsi"/>
+                <w:sz w:val="20"/>
+                <w:szCs w:val="20"/>
+              </w:rPr>
+              <w:t>Organized weekly</w:t>
+            </w:r>
+            <w:r>
+              <w:rPr>
+                <w:rFonts w:cstheme="minorHAnsi"/>
+                <w:sz w:val="20"/>
+                <w:szCs w:val="20"/>
+              </w:rPr>
+              <w:t xml:space="preserve"> meeting to implement test-driven development.</w:t>
             </w:r>
           </w:p>
         </w:tc>
@@ -3563,7 +3722,6 @@
                 <w:sz w:val="20"/>
                 <w:szCs w:val="20"/>
               </w:rPr>
-              <w:lastRenderedPageBreak/>
               <w:t>Achievements in GoDB</w:t>
             </w:r>
             <w:r>
@@ -9070,6 +9228,7 @@
     <w:rsid w:val="00A779C4"/>
     <w:rsid w:val="00AA5C5D"/>
     <w:rsid w:val="00B32206"/>
+    <w:rsid w:val="00B77CA4"/>
     <w:rsid w:val="00BB52B0"/>
     <w:rsid w:val="00C93480"/>
     <w:rsid w:val="00CB51B2"/>

</xml_diff>

<commit_message>
improved iSEEC description. corrected exp
</commit_message>
<xml_diff>
--- a/Vishnuraj_se_resume.docx
+++ b/Vishnuraj_se_resume.docx
@@ -336,10 +336,10 @@
           <w:noProof/>
         </w:rPr>
         <w:drawing>
-          <wp:inline distT="0" distB="0" distL="0" distR="0" wp14:anchorId="30E34925" wp14:editId="7AEC5D17">
+          <wp:inline distT="0" distB="0" distL="0" distR="0" wp14:anchorId="30E34925" wp14:editId="6C7EF0D7">
             <wp:extent cx="228600" cy="228600"/>
             <wp:effectExtent l="0" t="0" r="0" b="0"/>
-            <wp:docPr id="4" name="Picture 4">
+            <wp:docPr id="4" name="Picture 4" descr="link to website ">
               <a:hlinkClick xmlns:a="http://schemas.openxmlformats.org/drawingml/2006/main" r:id="rId15"/>
             </wp:docPr>
             <wp:cNvGraphicFramePr>
@@ -349,7 +349,7 @@
               <a:graphicData uri="http://schemas.openxmlformats.org/drawingml/2006/picture">
                 <pic:pic xmlns:pic="http://schemas.openxmlformats.org/drawingml/2006/picture">
                   <pic:nvPicPr>
-                    <pic:cNvPr id="4" name="Picture 4">
+                    <pic:cNvPr id="4" name="Picture 4" descr="link to website ">
                       <a:hlinkClick r:id="rId15"/>
                     </pic:cNvPr>
                     <pic:cNvPicPr/>
@@ -389,10 +389,10 @@
           <w:noProof/>
         </w:rPr>
         <w:drawing>
-          <wp:inline distT="0" distB="0" distL="0" distR="0" wp14:anchorId="63CDB039" wp14:editId="429E2589">
+          <wp:inline distT="0" distB="0" distL="0" distR="0" wp14:anchorId="63CDB039" wp14:editId="08F39868">
             <wp:extent cx="200025" cy="228600"/>
             <wp:effectExtent l="0" t="0" r="9525" b="0"/>
-            <wp:docPr id="5" name="Graphic 5">
+            <wp:docPr id="5" name="Graphic 5" descr="link to dev.io">
               <a:hlinkClick xmlns:a="http://schemas.openxmlformats.org/drawingml/2006/main" r:id="rId17"/>
             </wp:docPr>
             <wp:cNvGraphicFramePr>
@@ -402,7 +402,7 @@
               <a:graphicData uri="http://schemas.openxmlformats.org/drawingml/2006/picture">
                 <pic:pic xmlns:pic="http://schemas.openxmlformats.org/drawingml/2006/picture">
                   <pic:nvPicPr>
-                    <pic:cNvPr id="5" name="Graphic 5">
+                    <pic:cNvPr id="5" name="Graphic 5" descr="link to dev.io">
                       <a:hlinkClick r:id="rId17"/>
                     </pic:cNvPr>
                     <pic:cNvPicPr/>
@@ -545,15 +545,7 @@
                 <w:sz w:val="20"/>
                 <w:szCs w:val="20"/>
               </w:rPr>
-              <w:t>3.</w:t>
-            </w:r>
-            <w:r>
-              <w:rPr>
-                <w:rFonts w:cstheme="minorHAnsi"/>
-                <w:sz w:val="20"/>
-                <w:szCs w:val="20"/>
-              </w:rPr>
-              <w:t>9</w:t>
+              <w:t>4</w:t>
             </w:r>
             <w:r>
               <w:rPr>
@@ -626,15 +618,15 @@
                 <w:sz w:val="20"/>
                 <w:szCs w:val="20"/>
               </w:rPr>
-              <w:t xml:space="preserve"> Vue,</w:t>
-            </w:r>
-            <w:r>
-              <w:rPr>
-                <w:rFonts w:cstheme="minorHAnsi"/>
-                <w:sz w:val="20"/>
-                <w:szCs w:val="20"/>
-              </w:rPr>
-              <w:t xml:space="preserve"> Java</w:t>
+              <w:t xml:space="preserve"> </w:t>
+            </w:r>
+            <w:r>
+              <w:rPr>
+                <w:rFonts w:cstheme="minorHAnsi"/>
+                <w:sz w:val="20"/>
+                <w:szCs w:val="20"/>
+              </w:rPr>
+              <w:t>Java</w:t>
             </w:r>
             <w:r>
               <w:rPr>
@@ -651,6 +643,22 @@
                 <w:szCs w:val="20"/>
               </w:rPr>
               <w:t>cript,</w:t>
+            </w:r>
+            <w:r>
+              <w:rPr>
+                <w:rFonts w:cstheme="minorHAnsi"/>
+                <w:sz w:val="20"/>
+                <w:szCs w:val="20"/>
+              </w:rPr>
+              <w:t xml:space="preserve"> </w:t>
+            </w:r>
+            <w:r>
+              <w:rPr>
+                <w:rFonts w:cstheme="minorHAnsi"/>
+                <w:sz w:val="20"/>
+                <w:szCs w:val="20"/>
+              </w:rPr>
+              <w:t>Vue</w:t>
             </w:r>
             <w:r>
               <w:rPr>
@@ -925,7 +933,39 @@
           <w:sz w:val="20"/>
           <w:szCs w:val="20"/>
         </w:rPr>
-        <w:t xml:space="preserve">Micro frontend, </w:t>
+        <w:t>Micro frontend</w:t>
+      </w:r>
+      <w:r>
+        <w:rPr>
+          <w:rFonts w:cstheme="minorHAnsi"/>
+          <w:sz w:val="20"/>
+          <w:szCs w:val="20"/>
+        </w:rPr>
+        <w:t xml:space="preserve"> (single</w:t>
+      </w:r>
+      <w:r>
+        <w:rPr>
+          <w:rFonts w:cstheme="minorHAnsi"/>
+          <w:sz w:val="20"/>
+          <w:szCs w:val="20"/>
+        </w:rPr>
+        <w:t>-</w:t>
+      </w:r>
+      <w:r>
+        <w:rPr>
+          <w:rFonts w:cstheme="minorHAnsi"/>
+          <w:sz w:val="20"/>
+          <w:szCs w:val="20"/>
+        </w:rPr>
+        <w:t>spa)</w:t>
+      </w:r>
+      <w:r>
+        <w:rPr>
+          <w:rFonts w:cstheme="minorHAnsi"/>
+          <w:sz w:val="20"/>
+          <w:szCs w:val="20"/>
+        </w:rPr>
+        <w:t xml:space="preserve">, </w:t>
       </w:r>
       <w:r>
         <w:rPr>
@@ -973,7 +1013,15 @@
           <w:sz w:val="20"/>
           <w:szCs w:val="20"/>
         </w:rPr>
-        <w:t>, Web components</w:t>
+        <w:t>s, and</w:t>
+      </w:r>
+      <w:r>
+        <w:rPr>
+          <w:rFonts w:cstheme="minorHAnsi"/>
+          <w:sz w:val="20"/>
+          <w:szCs w:val="20"/>
+        </w:rPr>
+        <w:t xml:space="preserve"> Web components</w:t>
       </w:r>
       <w:r>
         <w:rPr>
@@ -1355,13 +1403,23 @@
                 <w:szCs w:val="22"/>
               </w:rPr>
             </w:pPr>
+            <w:proofErr w:type="spellStart"/>
             <w:r>
               <w:rPr>
                 <w:rFonts w:asciiTheme="majorHAnsi" w:hAnsiTheme="majorHAnsi" w:cstheme="majorHAnsi"/>
                 <w:sz w:val="22"/>
                 <w:szCs w:val="22"/>
               </w:rPr>
-              <w:t xml:space="preserve">iSEEC, </w:t>
+              <w:t>iSEEC</w:t>
+            </w:r>
+            <w:proofErr w:type="spellEnd"/>
+            <w:r>
+              <w:rPr>
+                <w:rFonts w:asciiTheme="majorHAnsi" w:hAnsiTheme="majorHAnsi" w:cstheme="majorHAnsi"/>
+                <w:sz w:val="22"/>
+                <w:szCs w:val="22"/>
+              </w:rPr>
+              <w:t xml:space="preserve">, </w:t>
             </w:r>
             <w:r>
               <w:rPr>
@@ -1507,15 +1565,47 @@
                 <w:sz w:val="20"/>
                 <w:szCs w:val="20"/>
               </w:rPr>
-              <w:t xml:space="preserve"> reusable components, styles </w:t>
-            </w:r>
-            <w:r>
-              <w:rPr>
-                <w:rFonts w:cstheme="minorHAnsi"/>
-                <w:sz w:val="20"/>
-                <w:szCs w:val="20"/>
-              </w:rPr>
-              <w:t xml:space="preserve">and features for internal UI team for reducing time for </w:t>
+              <w:t xml:space="preserve"> reusable components, styles</w:t>
+            </w:r>
+            <w:r>
+              <w:rPr>
+                <w:rFonts w:cstheme="minorHAnsi"/>
+                <w:sz w:val="20"/>
+                <w:szCs w:val="20"/>
+              </w:rPr>
+              <w:t>,</w:t>
+            </w:r>
+            <w:r>
+              <w:rPr>
+                <w:rFonts w:cstheme="minorHAnsi"/>
+                <w:sz w:val="20"/>
+                <w:szCs w:val="20"/>
+              </w:rPr>
+              <w:t xml:space="preserve"> </w:t>
+            </w:r>
+            <w:r>
+              <w:rPr>
+                <w:rFonts w:cstheme="minorHAnsi"/>
+                <w:sz w:val="20"/>
+                <w:szCs w:val="20"/>
+              </w:rPr>
+              <w:t>and features for</w:t>
+            </w:r>
+            <w:r>
+              <w:rPr>
+                <w:rFonts w:cstheme="minorHAnsi"/>
+                <w:sz w:val="20"/>
+                <w:szCs w:val="20"/>
+              </w:rPr>
+              <w:t xml:space="preserve"> the</w:t>
+            </w:r>
+            <w:r>
+              <w:rPr>
+                <w:rFonts w:cstheme="minorHAnsi"/>
+                <w:sz w:val="20"/>
+                <w:szCs w:val="20"/>
+              </w:rPr>
+              <w:t xml:space="preserve"> UI team for reducing time for rewriting </w:t>
             </w:r>
             <w:r>
               <w:rPr>
@@ -1524,15 +1614,143 @@
                 <w:szCs w:val="20"/>
               </w:rPr>
               <w:lastRenderedPageBreak/>
-              <w:t xml:space="preserve">rewriting component, scaleable, upgradeable and deployable in NPM. It was successful </w:t>
-            </w:r>
-            <w:r>
-              <w:rPr>
-                <w:rFonts w:cstheme="minorHAnsi"/>
-                <w:sz w:val="20"/>
-                <w:szCs w:val="20"/>
-              </w:rPr>
-              <w:t>project that used across multiple products in multiple teams.</w:t>
+              <w:t>component</w:t>
+            </w:r>
+            <w:r>
+              <w:rPr>
+                <w:rFonts w:cstheme="minorHAnsi"/>
+                <w:sz w:val="20"/>
+                <w:szCs w:val="20"/>
+              </w:rPr>
+              <w:t>s</w:t>
+            </w:r>
+            <w:r>
+              <w:rPr>
+                <w:rFonts w:cstheme="minorHAnsi"/>
+                <w:sz w:val="20"/>
+                <w:szCs w:val="20"/>
+              </w:rPr>
+              <w:t xml:space="preserve">, </w:t>
+            </w:r>
+            <w:r>
+              <w:rPr>
+                <w:rFonts w:cstheme="minorHAnsi"/>
+                <w:sz w:val="20"/>
+                <w:szCs w:val="20"/>
+              </w:rPr>
+              <w:t>scalable</w:t>
+            </w:r>
+            <w:r>
+              <w:rPr>
+                <w:rFonts w:cstheme="minorHAnsi"/>
+                <w:sz w:val="20"/>
+                <w:szCs w:val="20"/>
+              </w:rPr>
+              <w:t>, upgradeable</w:t>
+            </w:r>
+            <w:r>
+              <w:rPr>
+                <w:rFonts w:cstheme="minorHAnsi"/>
+                <w:sz w:val="20"/>
+                <w:szCs w:val="20"/>
+              </w:rPr>
+              <w:t>,</w:t>
+            </w:r>
+            <w:r>
+              <w:rPr>
+                <w:rFonts w:cstheme="minorHAnsi"/>
+                <w:sz w:val="20"/>
+                <w:szCs w:val="20"/>
+              </w:rPr>
+              <w:t xml:space="preserve"> and </w:t>
+            </w:r>
+            <w:r>
+              <w:rPr>
+                <w:rFonts w:cstheme="minorHAnsi"/>
+                <w:sz w:val="20"/>
+                <w:szCs w:val="20"/>
+              </w:rPr>
+              <w:t>installable</w:t>
+            </w:r>
+            <w:r>
+              <w:rPr>
+                <w:rFonts w:cstheme="minorHAnsi"/>
+                <w:sz w:val="20"/>
+                <w:szCs w:val="20"/>
+              </w:rPr>
+              <w:t xml:space="preserve"> </w:t>
+            </w:r>
+            <w:r>
+              <w:rPr>
+                <w:rFonts w:cstheme="minorHAnsi"/>
+                <w:sz w:val="20"/>
+                <w:szCs w:val="20"/>
+              </w:rPr>
+              <w:t>as</w:t>
+            </w:r>
+            <w:r>
+              <w:rPr>
+                <w:rFonts w:cstheme="minorHAnsi"/>
+                <w:sz w:val="20"/>
+                <w:szCs w:val="20"/>
+              </w:rPr>
+              <w:t xml:space="preserve"> </w:t>
+            </w:r>
+            <w:r>
+              <w:rPr>
+                <w:rFonts w:cstheme="minorHAnsi"/>
+                <w:sz w:val="20"/>
+                <w:szCs w:val="20"/>
+              </w:rPr>
+              <w:t xml:space="preserve">an </w:t>
+            </w:r>
+            <w:r>
+              <w:rPr>
+                <w:rFonts w:cstheme="minorHAnsi"/>
+                <w:sz w:val="20"/>
+                <w:szCs w:val="20"/>
+              </w:rPr>
+              <w:t>NPM</w:t>
+            </w:r>
+            <w:r>
+              <w:rPr>
+                <w:rFonts w:cstheme="minorHAnsi"/>
+                <w:sz w:val="20"/>
+                <w:szCs w:val="20"/>
+              </w:rPr>
+              <w:t xml:space="preserve"> package</w:t>
+            </w:r>
+            <w:r>
+              <w:rPr>
+                <w:rFonts w:cstheme="minorHAnsi"/>
+                <w:sz w:val="20"/>
+                <w:szCs w:val="20"/>
+              </w:rPr>
+              <w:t xml:space="preserve">. It was </w:t>
+            </w:r>
+            <w:r>
+              <w:rPr>
+                <w:rFonts w:cstheme="minorHAnsi"/>
+                <w:sz w:val="20"/>
+                <w:szCs w:val="20"/>
+              </w:rPr>
+              <w:t xml:space="preserve">a </w:t>
+            </w:r>
+            <w:r>
+              <w:rPr>
+                <w:rFonts w:cstheme="minorHAnsi"/>
+                <w:sz w:val="20"/>
+                <w:szCs w:val="20"/>
+              </w:rPr>
+              <w:t xml:space="preserve">successful </w:t>
+            </w:r>
+            <w:r>
+              <w:rPr>
+                <w:rFonts w:cstheme="minorHAnsi"/>
+                <w:sz w:val="20"/>
+                <w:szCs w:val="20"/>
+              </w:rPr>
+              <w:t>project used across multiple products in multiple teams.</w:t>
             </w:r>
           </w:p>
           <w:p>
@@ -2201,10 +2419,152 @@
             <w:r>
               <w:rPr>
                 <w:rFonts w:cstheme="minorHAnsi"/>
-                <w:sz w:val="20"/>
-                <w:szCs w:val="20"/>
-              </w:rPr>
-              <w:t xml:space="preserve">Designed and maintained the UI library used in all applications. </w:t>
+                <w:b/>
+                <w:bCs/>
+                <w:sz w:val="20"/>
+                <w:szCs w:val="20"/>
+              </w:rPr>
+              <w:t>Handled</w:t>
+            </w:r>
+            <w:r>
+              <w:rPr>
+                <w:rFonts w:cstheme="minorHAnsi"/>
+                <w:sz w:val="20"/>
+                <w:szCs w:val="20"/>
+              </w:rPr>
+              <w:t xml:space="preserve"> junior resource</w:t>
+            </w:r>
+            <w:r>
+              <w:rPr>
+                <w:rFonts w:cstheme="minorHAnsi"/>
+                <w:sz w:val="20"/>
+                <w:szCs w:val="20"/>
+              </w:rPr>
+              <w:t>s</w:t>
+            </w:r>
+            <w:r>
+              <w:rPr>
+                <w:rFonts w:cstheme="minorHAnsi"/>
+                <w:sz w:val="20"/>
+                <w:szCs w:val="20"/>
+              </w:rPr>
+              <w:t xml:space="preserve"> and </w:t>
+            </w:r>
+            <w:r>
+              <w:rPr>
+                <w:rFonts w:cstheme="minorHAnsi"/>
+                <w:b/>
+                <w:bCs/>
+                <w:sz w:val="20"/>
+                <w:szCs w:val="20"/>
+              </w:rPr>
+              <w:t>prioriti</w:t>
+            </w:r>
+            <w:r>
+              <w:rPr>
+                <w:rFonts w:cstheme="minorHAnsi"/>
+                <w:b/>
+                <w:bCs/>
+                <w:sz w:val="20"/>
+                <w:szCs w:val="20"/>
+              </w:rPr>
+              <w:t>z</w:t>
+            </w:r>
+            <w:r>
+              <w:rPr>
+                <w:rFonts w:cstheme="minorHAnsi"/>
+                <w:b/>
+                <w:bCs/>
+                <w:sz w:val="20"/>
+                <w:szCs w:val="20"/>
+              </w:rPr>
+              <w:t>e</w:t>
+            </w:r>
+            <w:r>
+              <w:rPr>
+                <w:rFonts w:cstheme="minorHAnsi"/>
+                <w:b/>
+                <w:bCs/>
+                <w:sz w:val="20"/>
+                <w:szCs w:val="20"/>
+              </w:rPr>
+              <w:t>d</w:t>
+            </w:r>
+            <w:r>
+              <w:rPr>
+                <w:rFonts w:cstheme="minorHAnsi"/>
+                <w:b/>
+                <w:bCs/>
+                <w:sz w:val="20"/>
+                <w:szCs w:val="20"/>
+              </w:rPr>
+              <w:t xml:space="preserve"> task</w:t>
+            </w:r>
+            <w:r>
+              <w:rPr>
+                <w:rFonts w:cstheme="minorHAnsi"/>
+                <w:b/>
+                <w:bCs/>
+                <w:sz w:val="20"/>
+                <w:szCs w:val="20"/>
+              </w:rPr>
+              <w:t>s</w:t>
+            </w:r>
+            <w:r>
+              <w:rPr>
+                <w:rFonts w:cstheme="minorHAnsi"/>
+                <w:b/>
+                <w:bCs/>
+                <w:sz w:val="20"/>
+                <w:szCs w:val="20"/>
+              </w:rPr>
+              <w:t xml:space="preserve"> </w:t>
+            </w:r>
+            <w:r>
+              <w:rPr>
+                <w:rFonts w:cstheme="minorHAnsi"/>
+                <w:sz w:val="20"/>
+                <w:szCs w:val="20"/>
+              </w:rPr>
+              <w:t xml:space="preserve">and </w:t>
+            </w:r>
+            <w:r>
+              <w:rPr>
+                <w:rFonts w:cstheme="minorHAnsi"/>
+                <w:b/>
+                <w:bCs/>
+                <w:sz w:val="20"/>
+                <w:szCs w:val="20"/>
+              </w:rPr>
+              <w:t xml:space="preserve">assign </w:t>
+            </w:r>
+            <w:r>
+              <w:rPr>
+                <w:rFonts w:cstheme="minorHAnsi"/>
+                <w:b/>
+                <w:bCs/>
+                <w:sz w:val="20"/>
+                <w:szCs w:val="20"/>
+              </w:rPr>
+              <w:t xml:space="preserve">a </w:t>
+            </w:r>
+            <w:r>
+              <w:rPr>
+                <w:rFonts w:cstheme="minorHAnsi"/>
+                <w:b/>
+                <w:bCs/>
+                <w:sz w:val="20"/>
+                <w:szCs w:val="20"/>
+              </w:rPr>
+              <w:t>task</w:t>
+            </w:r>
+            <w:r>
+              <w:rPr>
+                <w:rFonts w:cstheme="minorHAnsi"/>
+                <w:sz w:val="20"/>
+                <w:szCs w:val="20"/>
+              </w:rPr>
+              <w:t>.</w:t>
             </w:r>
           </w:p>
           <w:p>
@@ -2220,28 +2580,20 @@
             <w:r>
               <w:rPr>
                 <w:rFonts w:cstheme="minorHAnsi"/>
-                <w:sz w:val="20"/>
-                <w:szCs w:val="20"/>
-              </w:rPr>
-              <w:t xml:space="preserve">Planned and Engineered project from </w:t>
-            </w:r>
-            <w:r>
-              <w:rPr>
-                <w:rFonts w:cstheme="minorHAnsi"/>
-                <w:b/>
-                <w:bCs/>
-                <w:sz w:val="20"/>
-                <w:szCs w:val="20"/>
-              </w:rPr>
-              <w:t>Scratch to UAT</w:t>
-            </w:r>
-            <w:r>
-              <w:rPr>
-                <w:rFonts w:cstheme="minorHAnsi"/>
-                <w:sz w:val="20"/>
-                <w:szCs w:val="20"/>
-              </w:rPr>
-              <w:t>.</w:t>
+                <w:b/>
+                <w:bCs/>
+                <w:sz w:val="20"/>
+                <w:szCs w:val="20"/>
+              </w:rPr>
+              <w:t>Designed and maintained</w:t>
+            </w:r>
+            <w:r>
+              <w:rPr>
+                <w:rFonts w:cstheme="minorHAnsi"/>
+                <w:sz w:val="20"/>
+                <w:szCs w:val="20"/>
+              </w:rPr>
+              <w:t xml:space="preserve"> the UI library which uses across multiple products.</w:t>
             </w:r>
           </w:p>
           <w:p>
@@ -2257,10 +2609,66 @@
             <w:r>
               <w:rPr>
                 <w:rFonts w:cstheme="minorHAnsi"/>
-                <w:sz w:val="20"/>
-                <w:szCs w:val="20"/>
-              </w:rPr>
-              <w:t>Worked</w:t>
+                <w:b/>
+                <w:bCs/>
+                <w:sz w:val="20"/>
+                <w:szCs w:val="20"/>
+              </w:rPr>
+              <w:t>Introduced</w:t>
+            </w:r>
+            <w:r>
+              <w:rPr>
+                <w:rFonts w:cstheme="minorHAnsi"/>
+                <w:sz w:val="20"/>
+                <w:szCs w:val="20"/>
+              </w:rPr>
+              <w:t xml:space="preserve">, </w:t>
+            </w:r>
+            <w:r>
+              <w:rPr>
+                <w:rFonts w:cstheme="minorHAnsi"/>
+                <w:b/>
+                <w:bCs/>
+                <w:sz w:val="20"/>
+                <w:szCs w:val="20"/>
+              </w:rPr>
+              <w:t>Rebuild</w:t>
+            </w:r>
+            <w:r>
+              <w:rPr>
+                <w:rFonts w:cstheme="minorHAnsi"/>
+                <w:sz w:val="20"/>
+                <w:szCs w:val="20"/>
+              </w:rPr>
+              <w:t xml:space="preserve">, and </w:t>
+            </w:r>
+            <w:r>
+              <w:rPr>
+                <w:rFonts w:cstheme="minorHAnsi"/>
+                <w:b/>
+                <w:bCs/>
+                <w:sz w:val="20"/>
+                <w:szCs w:val="20"/>
+              </w:rPr>
+              <w:t>Engineered</w:t>
+            </w:r>
+            <w:r>
+              <w:rPr>
+                <w:rFonts w:cstheme="minorHAnsi"/>
+                <w:sz w:val="20"/>
+                <w:szCs w:val="20"/>
+              </w:rPr>
+              <w:t xml:space="preserve"> products using </w:t>
+            </w:r>
+            <w:r>
+              <w:rPr>
+                <w:rFonts w:cstheme="minorHAnsi"/>
+                <w:b/>
+                <w:bCs/>
+                <w:sz w:val="20"/>
+                <w:szCs w:val="20"/>
+              </w:rPr>
+              <w:t>Micro-frontend</w:t>
             </w:r>
             <w:r>
               <w:rPr>
@@ -2278,89 +2686,23 @@
                 <w:sz w:val="20"/>
                 <w:szCs w:val="20"/>
               </w:rPr>
-              <w:t xml:space="preserve">as </w:t>
-            </w:r>
-            <w:r>
-              <w:rPr>
-                <w:rFonts w:cstheme="minorHAnsi"/>
-                <w:b/>
-                <w:bCs/>
-                <w:sz w:val="20"/>
-                <w:szCs w:val="20"/>
-              </w:rPr>
-              <w:t>Front-End</w:t>
-            </w:r>
-            <w:r>
-              <w:rPr>
-                <w:rFonts w:cstheme="minorHAnsi"/>
-                <w:sz w:val="20"/>
-                <w:szCs w:val="20"/>
-              </w:rPr>
-              <w:t xml:space="preserve"> Developer </w:t>
-            </w:r>
-            <w:r>
-              <w:rPr>
-                <w:rFonts w:cstheme="minorHAnsi"/>
-                <w:sz w:val="20"/>
-                <w:szCs w:val="20"/>
-              </w:rPr>
               <w:t>(</w:t>
             </w:r>
             <w:r>
               <w:rPr>
                 <w:rFonts w:cstheme="minorHAnsi"/>
-                <w:b/>
-                <w:bCs/>
-                <w:sz w:val="20"/>
-                <w:szCs w:val="20"/>
-              </w:rPr>
-              <w:t>JavaScript</w:t>
-            </w:r>
-            <w:r>
-              <w:rPr>
-                <w:rFonts w:cstheme="minorHAnsi"/>
-                <w:sz w:val="20"/>
-                <w:szCs w:val="20"/>
-              </w:rPr>
-              <w:t xml:space="preserve">, </w:t>
-            </w:r>
-            <w:r>
-              <w:rPr>
-                <w:rFonts w:cstheme="minorHAnsi"/>
-                <w:b/>
-                <w:bCs/>
-                <w:sz w:val="20"/>
-                <w:szCs w:val="20"/>
-              </w:rPr>
-              <w:t>Vue</w:t>
-            </w:r>
-            <w:r>
-              <w:rPr>
-                <w:rFonts w:cstheme="minorHAnsi"/>
-                <w:b/>
-                <w:bCs/>
-                <w:sz w:val="20"/>
-                <w:szCs w:val="20"/>
-              </w:rPr>
-              <w:t>,</w:t>
-            </w:r>
-            <w:r>
-              <w:rPr>
-                <w:rFonts w:cstheme="minorHAnsi"/>
-                <w:b/>
-                <w:bCs/>
-                <w:sz w:val="20"/>
-                <w:szCs w:val="20"/>
-              </w:rPr>
-              <w:t xml:space="preserve"> and jQuery)</w:t>
-            </w:r>
-            <w:r>
-              <w:rPr>
-                <w:rFonts w:cstheme="minorHAnsi"/>
-                <w:sz w:val="20"/>
-                <w:szCs w:val="20"/>
-              </w:rPr>
-              <w:t>.</w:t>
+                <w:sz w:val="20"/>
+                <w:szCs w:val="20"/>
+              </w:rPr>
+              <w:t>single-spa</w:t>
+            </w:r>
+            <w:r>
+              <w:rPr>
+                <w:rFonts w:cstheme="minorHAnsi"/>
+                <w:sz w:val="20"/>
+                <w:szCs w:val="20"/>
+              </w:rPr>
+              <w:t>).</w:t>
             </w:r>
           </w:p>
           <w:p>
@@ -2379,43 +2721,41 @@
                 <w:sz w:val="20"/>
                 <w:szCs w:val="20"/>
               </w:rPr>
-              <w:t xml:space="preserve">Design and develop </w:t>
-            </w:r>
-            <w:r>
-              <w:rPr>
-                <w:rFonts w:cstheme="minorHAnsi"/>
-                <w:b/>
-                <w:bCs/>
-                <w:sz w:val="20"/>
-                <w:szCs w:val="20"/>
-              </w:rPr>
-              <w:t>Micro-frontend</w:t>
-            </w:r>
-            <w:r>
-              <w:rPr>
-                <w:rFonts w:cstheme="minorHAnsi"/>
-                <w:b/>
-                <w:bCs/>
-                <w:sz w:val="20"/>
-                <w:szCs w:val="20"/>
-              </w:rPr>
-              <w:t xml:space="preserve"> </w:t>
-            </w:r>
-            <w:r>
-              <w:rPr>
-                <w:rFonts w:cstheme="minorHAnsi"/>
-                <w:sz w:val="20"/>
-                <w:szCs w:val="20"/>
-              </w:rPr>
-              <w:t>product</w:t>
-            </w:r>
-            <w:r>
-              <w:rPr>
-                <w:rFonts w:cstheme="minorHAnsi"/>
-                <w:sz w:val="20"/>
-                <w:szCs w:val="20"/>
-              </w:rPr>
-              <w:t>s</w:t>
+              <w:t xml:space="preserve">Responsible for software </w:t>
+            </w:r>
+            <w:r>
+              <w:rPr>
+                <w:rFonts w:cstheme="minorHAnsi"/>
+                <w:b/>
+                <w:bCs/>
+                <w:sz w:val="20"/>
+                <w:szCs w:val="20"/>
+              </w:rPr>
+              <w:t>maintenance across the codebase</w:t>
+            </w:r>
+            <w:r>
+              <w:rPr>
+                <w:rFonts w:cstheme="minorHAnsi"/>
+                <w:sz w:val="20"/>
+                <w:szCs w:val="20"/>
+              </w:rPr>
+              <w:t>.</w:t>
+            </w:r>
+            <w:r>
+              <w:rPr>
+                <w:rFonts w:cstheme="minorHAnsi"/>
+                <w:sz w:val="20"/>
+                <w:szCs w:val="20"/>
+              </w:rPr>
+              <w:t xml:space="preserve"> A </w:t>
+            </w:r>
+            <w:r>
+              <w:rPr>
+                <w:rFonts w:cstheme="minorHAnsi"/>
+                <w:sz w:val="20"/>
+                <w:szCs w:val="20"/>
+              </w:rPr>
+              <w:t>wide understanding of the internals of the software and systems</w:t>
             </w:r>
             <w:r>
               <w:rPr>
@@ -2439,64 +2779,24 @@
             <w:r>
               <w:rPr>
                 <w:rFonts w:cstheme="minorHAnsi"/>
-                <w:sz w:val="20"/>
-                <w:szCs w:val="20"/>
-              </w:rPr>
-              <w:t xml:space="preserve">Build Complex and reusable Screens which </w:t>
-            </w:r>
-            <w:r>
-              <w:rPr>
-                <w:rFonts w:cstheme="minorHAnsi"/>
-                <w:b/>
-                <w:bCs/>
-                <w:sz w:val="20"/>
-                <w:szCs w:val="20"/>
-              </w:rPr>
-              <w:t>R</w:t>
-            </w:r>
-            <w:r>
-              <w:rPr>
-                <w:rFonts w:cstheme="minorHAnsi"/>
-                <w:b/>
-                <w:bCs/>
-                <w:sz w:val="20"/>
-                <w:szCs w:val="20"/>
-              </w:rPr>
-              <w:t>ender</w:t>
-            </w:r>
-            <w:r>
-              <w:rPr>
-                <w:rFonts w:cstheme="minorHAnsi"/>
-                <w:sz w:val="20"/>
-                <w:szCs w:val="20"/>
-              </w:rPr>
-              <w:t xml:space="preserve">, </w:t>
-            </w:r>
-            <w:r>
-              <w:rPr>
-                <w:rFonts w:cstheme="minorHAnsi"/>
-                <w:b/>
-                <w:bCs/>
-                <w:sz w:val="20"/>
-                <w:szCs w:val="20"/>
-              </w:rPr>
-              <w:t>H</w:t>
-            </w:r>
-            <w:r>
-              <w:rPr>
-                <w:rFonts w:cstheme="minorHAnsi"/>
-                <w:b/>
-                <w:bCs/>
-                <w:sz w:val="20"/>
-                <w:szCs w:val="20"/>
-              </w:rPr>
-              <w:t>ighlight</w:t>
-            </w:r>
-            <w:r>
-              <w:rPr>
-                <w:rFonts w:cstheme="minorHAnsi"/>
-                <w:b/>
-                <w:bCs/>
+                <w:b/>
+                <w:bCs/>
+                <w:sz w:val="20"/>
+                <w:szCs w:val="20"/>
+              </w:rPr>
+              <w:t xml:space="preserve">Collaborated </w:t>
+            </w:r>
+            <w:r>
+              <w:rPr>
+                <w:rFonts w:cstheme="minorHAnsi"/>
+                <w:sz w:val="20"/>
+                <w:szCs w:val="20"/>
+              </w:rPr>
+              <w:t>with Testing, Business Analyst</w:t>
+            </w:r>
+            <w:r>
+              <w:rPr>
+                <w:rFonts w:cstheme="minorHAnsi"/>
                 <w:sz w:val="20"/>
                 <w:szCs w:val="20"/>
               </w:rPr>
@@ -2505,8 +2805,6 @@
             <w:r>
               <w:rPr>
                 <w:rFonts w:cstheme="minorHAnsi"/>
-                <w:b/>
-                <w:bCs/>
                 <w:sz w:val="20"/>
                 <w:szCs w:val="20"/>
               </w:rPr>
@@ -2518,81 +2816,39 @@
                 <w:sz w:val="20"/>
                 <w:szCs w:val="20"/>
               </w:rPr>
-              <w:t>and</w:t>
-            </w:r>
-            <w:r>
-              <w:rPr>
-                <w:rFonts w:cstheme="minorHAnsi"/>
-                <w:b/>
-                <w:bCs/>
-                <w:sz w:val="20"/>
-                <w:szCs w:val="20"/>
-              </w:rPr>
-              <w:t xml:space="preserve"> </w:t>
-            </w:r>
-            <w:r>
-              <w:rPr>
-                <w:rFonts w:cstheme="minorHAnsi"/>
-                <w:b/>
-                <w:bCs/>
-                <w:sz w:val="20"/>
-                <w:szCs w:val="20"/>
-              </w:rPr>
-              <w:t>Annotate</w:t>
-            </w:r>
-            <w:r>
-              <w:rPr>
-                <w:rFonts w:cstheme="minorHAnsi"/>
-                <w:sz w:val="20"/>
-                <w:szCs w:val="20"/>
-              </w:rPr>
-              <w:t xml:space="preserve"> </w:t>
-            </w:r>
-            <w:r>
-              <w:rPr>
-                <w:rFonts w:cstheme="minorHAnsi"/>
-                <w:b/>
-                <w:bCs/>
-                <w:sz w:val="20"/>
-                <w:szCs w:val="20"/>
-              </w:rPr>
-              <w:t>image</w:t>
-            </w:r>
-            <w:r>
-              <w:rPr>
-                <w:rFonts w:cstheme="minorHAnsi"/>
-                <w:b/>
-                <w:bCs/>
-                <w:sz w:val="20"/>
-                <w:szCs w:val="20"/>
-              </w:rPr>
-              <w:t>s</w:t>
-            </w:r>
-            <w:r>
-              <w:rPr>
-                <w:rFonts w:cstheme="minorHAnsi"/>
-                <w:sz w:val="20"/>
-                <w:szCs w:val="20"/>
-              </w:rPr>
-              <w:t xml:space="preserve"> and </w:t>
-            </w:r>
-            <w:r>
-              <w:rPr>
-                <w:rFonts w:cstheme="minorHAnsi"/>
-                <w:b/>
-                <w:bCs/>
-                <w:sz w:val="20"/>
-                <w:szCs w:val="20"/>
-              </w:rPr>
-              <w:t>HTML</w:t>
-            </w:r>
-            <w:r>
-              <w:rPr>
-                <w:rFonts w:cstheme="minorHAnsi"/>
-                <w:sz w:val="20"/>
-                <w:szCs w:val="20"/>
-              </w:rPr>
-              <w:t xml:space="preserve"> content.</w:t>
+              <w:t xml:space="preserve">and </w:t>
+            </w:r>
+            <w:r>
+              <w:rPr>
+                <w:rFonts w:cstheme="minorHAnsi"/>
+                <w:sz w:val="20"/>
+                <w:szCs w:val="20"/>
+              </w:rPr>
+              <w:t>DevO</w:t>
+            </w:r>
+            <w:r>
+              <w:rPr>
+                <w:rFonts w:cstheme="minorHAnsi"/>
+                <w:sz w:val="20"/>
+                <w:szCs w:val="20"/>
+              </w:rPr>
+              <w:t>ps</w:t>
+            </w:r>
+            <w:r>
+              <w:rPr>
+                <w:rFonts w:cstheme="minorHAnsi"/>
+                <w:sz w:val="20"/>
+                <w:szCs w:val="20"/>
+              </w:rPr>
+              <w:t xml:space="preserve"> teams</w:t>
+            </w:r>
+            <w:r>
+              <w:rPr>
+                <w:rFonts w:cstheme="minorHAnsi"/>
+                <w:sz w:val="20"/>
+                <w:szCs w:val="20"/>
+              </w:rPr>
+              <w:t>.</w:t>
             </w:r>
           </w:p>
           <w:p>
@@ -2611,177 +2867,33 @@
                 <w:sz w:val="20"/>
                 <w:szCs w:val="20"/>
               </w:rPr>
-              <w:t>Research and convert a</w:t>
-            </w:r>
-            <w:r>
-              <w:rPr>
-                <w:rFonts w:cstheme="minorHAnsi"/>
-                <w:sz w:val="20"/>
-                <w:szCs w:val="20"/>
-              </w:rPr>
-              <w:t xml:space="preserve"> </w:t>
-            </w:r>
-            <w:r>
-              <w:rPr>
-                <w:rFonts w:cstheme="minorHAnsi"/>
-                <w:b/>
-                <w:bCs/>
-                <w:sz w:val="20"/>
-                <w:szCs w:val="20"/>
-              </w:rPr>
-              <w:t>V</w:t>
-            </w:r>
-            <w:r>
-              <w:rPr>
-                <w:rFonts w:cstheme="minorHAnsi"/>
-                <w:b/>
-                <w:bCs/>
-                <w:sz w:val="20"/>
-                <w:szCs w:val="20"/>
-              </w:rPr>
-              <w:t>ue</w:t>
-            </w:r>
-            <w:r>
-              <w:rPr>
-                <w:rFonts w:cstheme="minorHAnsi"/>
-                <w:b/>
-                <w:bCs/>
-                <w:sz w:val="20"/>
-                <w:szCs w:val="20"/>
-              </w:rPr>
-              <w:t xml:space="preserve"> module </w:t>
-            </w:r>
-            <w:r>
-              <w:rPr>
-                <w:rFonts w:cstheme="minorHAnsi"/>
-                <w:b/>
-                <w:bCs/>
-                <w:sz w:val="20"/>
-                <w:szCs w:val="20"/>
-              </w:rPr>
-              <w:t>into</w:t>
-            </w:r>
-            <w:r>
-              <w:rPr>
-                <w:rFonts w:cstheme="minorHAnsi"/>
-                <w:b/>
-                <w:bCs/>
-                <w:sz w:val="20"/>
-                <w:szCs w:val="20"/>
-              </w:rPr>
-              <w:t xml:space="preserve"> a</w:t>
-            </w:r>
-            <w:r>
-              <w:rPr>
-                <w:rFonts w:cstheme="minorHAnsi"/>
-                <w:b/>
-                <w:bCs/>
-                <w:sz w:val="20"/>
-                <w:szCs w:val="20"/>
-              </w:rPr>
-              <w:t xml:space="preserve"> </w:t>
-            </w:r>
-            <w:r>
-              <w:rPr>
-                <w:rFonts w:cstheme="minorHAnsi"/>
-                <w:b/>
-                <w:bCs/>
-                <w:sz w:val="20"/>
-                <w:szCs w:val="20"/>
-              </w:rPr>
-              <w:t>web component</w:t>
-            </w:r>
-            <w:r>
-              <w:rPr>
-                <w:rFonts w:cstheme="minorHAnsi"/>
-                <w:sz w:val="20"/>
-                <w:szCs w:val="20"/>
-              </w:rPr>
-              <w:t xml:space="preserve"> </w:t>
-            </w:r>
-            <w:r>
-              <w:rPr>
-                <w:rFonts w:cstheme="minorHAnsi"/>
-                <w:b/>
-                <w:bCs/>
-                <w:sz w:val="20"/>
-                <w:szCs w:val="20"/>
-              </w:rPr>
-              <w:t xml:space="preserve">and </w:t>
-            </w:r>
-            <w:r>
-              <w:rPr>
-                <w:rFonts w:cstheme="minorHAnsi"/>
-                <w:b/>
-                <w:bCs/>
-                <w:sz w:val="20"/>
-                <w:szCs w:val="20"/>
-              </w:rPr>
-              <w:t>library</w:t>
-            </w:r>
-            <w:r>
-              <w:rPr>
-                <w:rFonts w:cstheme="minorHAnsi"/>
-                <w:sz w:val="20"/>
-                <w:szCs w:val="20"/>
-              </w:rPr>
-              <w:t xml:space="preserve"> </w:t>
-            </w:r>
-            <w:r>
-              <w:rPr>
-                <w:rFonts w:cstheme="minorHAnsi"/>
-                <w:sz w:val="20"/>
-                <w:szCs w:val="20"/>
-              </w:rPr>
-              <w:t>which can easily</w:t>
-            </w:r>
-            <w:r>
-              <w:rPr>
-                <w:rFonts w:cstheme="minorHAnsi"/>
-                <w:sz w:val="20"/>
-                <w:szCs w:val="20"/>
-              </w:rPr>
-              <w:t xml:space="preserve"> be</w:t>
-            </w:r>
-            <w:r>
-              <w:rPr>
-                <w:rFonts w:cstheme="minorHAnsi"/>
-                <w:sz w:val="20"/>
-                <w:szCs w:val="20"/>
-              </w:rPr>
-              <w:t xml:space="preserve"> integrated </w:t>
-            </w:r>
-            <w:r>
-              <w:rPr>
-                <w:rFonts w:cstheme="minorHAnsi"/>
-                <w:sz w:val="20"/>
-                <w:szCs w:val="20"/>
-              </w:rPr>
-              <w:t>with</w:t>
-            </w:r>
-            <w:r>
-              <w:rPr>
-                <w:rFonts w:cstheme="minorHAnsi"/>
-                <w:sz w:val="20"/>
-                <w:szCs w:val="20"/>
-              </w:rPr>
-              <w:t xml:space="preserve"> vanilla </w:t>
-            </w:r>
-            <w:r>
-              <w:rPr>
-                <w:rFonts w:cstheme="minorHAnsi"/>
-                <w:sz w:val="20"/>
-                <w:szCs w:val="20"/>
-              </w:rPr>
-              <w:t>JS</w:t>
-            </w:r>
-            <w:r>
-              <w:rPr>
-                <w:rFonts w:cstheme="minorHAnsi"/>
-                <w:sz w:val="20"/>
-                <w:szCs w:val="20"/>
-              </w:rPr>
-              <w:t xml:space="preserve"> and other frameworks</w:t>
+              <w:t>Planned and Engineered project</w:t>
+            </w:r>
+            <w:r>
+              <w:rPr>
+                <w:rFonts w:cstheme="minorHAnsi"/>
+                <w:sz w:val="20"/>
+                <w:szCs w:val="20"/>
+              </w:rPr>
+              <w:t>s</w:t>
+            </w:r>
+            <w:r>
+              <w:rPr>
+                <w:rFonts w:cstheme="minorHAnsi"/>
+                <w:sz w:val="20"/>
+                <w:szCs w:val="20"/>
+              </w:rPr>
+              <w:t xml:space="preserve"> from </w:t>
+            </w:r>
+            <w:r>
+              <w:rPr>
+                <w:rFonts w:cstheme="minorHAnsi"/>
+                <w:b/>
+                <w:bCs/>
+                <w:sz w:val="20"/>
+                <w:szCs w:val="20"/>
+              </w:rPr>
+              <w:t>Scratch to UAT</w:t>
             </w:r>
             <w:r>
               <w:rPr>
@@ -2790,14 +2902,6 @@
                 <w:szCs w:val="20"/>
               </w:rPr>
               <w:t>.</w:t>
-            </w:r>
-            <w:r>
-              <w:rPr>
-                <w:rFonts w:cstheme="minorHAnsi"/>
-                <w:sz w:val="20"/>
-                <w:szCs w:val="20"/>
-              </w:rPr>
-              <w:t xml:space="preserve"> </w:t>
             </w:r>
           </w:p>
           <w:p>
@@ -2816,11 +2920,13 @@
                 <w:sz w:val="20"/>
                 <w:szCs w:val="20"/>
               </w:rPr>
-              <w:t>Convert Monolithic application to</w:t>
-            </w:r>
-            <w:r>
-              <w:rPr>
-                <w:rFonts w:cstheme="minorHAnsi"/>
+              <w:t>Worked</w:t>
+            </w:r>
+            <w:r>
+              <w:rPr>
+                <w:rFonts w:cstheme="minorHAnsi"/>
+                <w:b/>
+                <w:bCs/>
                 <w:sz w:val="20"/>
                 <w:szCs w:val="20"/>
               </w:rPr>
@@ -2829,38 +2935,92 @@
             <w:r>
               <w:rPr>
                 <w:rFonts w:cstheme="minorHAnsi"/>
-                <w:b/>
-                <w:bCs/>
-                <w:sz w:val="20"/>
-                <w:szCs w:val="20"/>
-              </w:rPr>
-              <w:t>Micro-Frontend</w:t>
-            </w:r>
-            <w:r>
-              <w:rPr>
-                <w:rFonts w:cstheme="minorHAnsi"/>
-                <w:b/>
-                <w:bCs/>
-                <w:sz w:val="20"/>
-                <w:szCs w:val="20"/>
-              </w:rPr>
-              <w:t xml:space="preserve"> </w:t>
-            </w:r>
-            <w:r>
-              <w:rPr>
-                <w:rFonts w:cstheme="minorHAnsi"/>
-                <w:sz w:val="20"/>
-                <w:szCs w:val="20"/>
-              </w:rPr>
-              <w:t>Architect.</w:t>
-            </w:r>
-            <w:r>
-              <w:rPr>
-                <w:rFonts w:cstheme="minorHAnsi"/>
-                <w:sz w:val="20"/>
-                <w:szCs w:val="20"/>
-              </w:rPr>
-              <w:t xml:space="preserve"> </w:t>
+                <w:sz w:val="20"/>
+                <w:szCs w:val="20"/>
+              </w:rPr>
+              <w:t xml:space="preserve">as </w:t>
+            </w:r>
+            <w:r>
+              <w:rPr>
+                <w:rFonts w:cstheme="minorHAnsi"/>
+                <w:b/>
+                <w:bCs/>
+                <w:sz w:val="20"/>
+                <w:szCs w:val="20"/>
+              </w:rPr>
+              <w:t>Front-End</w:t>
+            </w:r>
+            <w:r>
+              <w:rPr>
+                <w:rFonts w:cstheme="minorHAnsi"/>
+                <w:sz w:val="20"/>
+                <w:szCs w:val="20"/>
+              </w:rPr>
+              <w:t xml:space="preserve"> Developer </w:t>
+            </w:r>
+            <w:r>
+              <w:rPr>
+                <w:rFonts w:cstheme="minorHAnsi"/>
+                <w:sz w:val="20"/>
+                <w:szCs w:val="20"/>
+              </w:rPr>
+              <w:t>(</w:t>
+            </w:r>
+            <w:r>
+              <w:rPr>
+                <w:rFonts w:cstheme="minorHAnsi"/>
+                <w:b/>
+                <w:bCs/>
+                <w:sz w:val="20"/>
+                <w:szCs w:val="20"/>
+              </w:rPr>
+              <w:t>JavaScript</w:t>
+            </w:r>
+            <w:r>
+              <w:rPr>
+                <w:rFonts w:cstheme="minorHAnsi"/>
+                <w:sz w:val="20"/>
+                <w:szCs w:val="20"/>
+              </w:rPr>
+              <w:t xml:space="preserve">, </w:t>
+            </w:r>
+            <w:r>
+              <w:rPr>
+                <w:rFonts w:cstheme="minorHAnsi"/>
+                <w:b/>
+                <w:bCs/>
+                <w:sz w:val="20"/>
+                <w:szCs w:val="20"/>
+              </w:rPr>
+              <w:t>Vue</w:t>
+            </w:r>
+            <w:r>
+              <w:rPr>
+                <w:rFonts w:cstheme="minorHAnsi"/>
+                <w:b/>
+                <w:bCs/>
+                <w:sz w:val="20"/>
+                <w:szCs w:val="20"/>
+              </w:rPr>
+              <w:t>,</w:t>
+            </w:r>
+            <w:r>
+              <w:rPr>
+                <w:rFonts w:cstheme="minorHAnsi"/>
+                <w:b/>
+                <w:bCs/>
+                <w:sz w:val="20"/>
+                <w:szCs w:val="20"/>
+              </w:rPr>
+              <w:t xml:space="preserve"> and jQuery)</w:t>
+            </w:r>
+            <w:r>
+              <w:rPr>
+                <w:rFonts w:cstheme="minorHAnsi"/>
+                <w:sz w:val="20"/>
+                <w:szCs w:val="20"/>
+              </w:rPr>
+              <w:t>.</w:t>
             </w:r>
           </w:p>
           <w:p>
@@ -2879,41 +3039,31 @@
                 <w:sz w:val="20"/>
                 <w:szCs w:val="20"/>
               </w:rPr>
-              <w:t>Familiar</w:t>
-            </w:r>
-            <w:r>
-              <w:rPr>
-                <w:rFonts w:cstheme="minorHAnsi"/>
-                <w:sz w:val="20"/>
-                <w:szCs w:val="20"/>
-              </w:rPr>
-              <w:t xml:space="preserve"> with Vue libraries such as </w:t>
-            </w:r>
-            <w:r>
-              <w:rPr>
-                <w:rFonts w:cstheme="minorHAnsi"/>
-                <w:b/>
-                <w:bCs/>
-                <w:sz w:val="20"/>
-                <w:szCs w:val="20"/>
-              </w:rPr>
-              <w:t>V</w:t>
-            </w:r>
-            <w:r>
-              <w:rPr>
-                <w:rFonts w:cstheme="minorHAnsi"/>
-                <w:b/>
-                <w:bCs/>
-                <w:sz w:val="20"/>
-                <w:szCs w:val="20"/>
-              </w:rPr>
-              <w:t>uex, Vuetify</w:t>
-            </w:r>
-            <w:r>
-              <w:rPr>
-                <w:rFonts w:cstheme="minorHAnsi"/>
-                <w:b/>
-                <w:bCs/>
+              <w:t xml:space="preserve">Build Complex and reusable Screens which </w:t>
+            </w:r>
+            <w:r>
+              <w:rPr>
+                <w:rFonts w:cstheme="minorHAnsi"/>
+                <w:b/>
+                <w:bCs/>
+                <w:sz w:val="20"/>
+                <w:szCs w:val="20"/>
+              </w:rPr>
+              <w:t>R</w:t>
+            </w:r>
+            <w:r>
+              <w:rPr>
+                <w:rFonts w:cstheme="minorHAnsi"/>
+                <w:b/>
+                <w:bCs/>
+                <w:sz w:val="20"/>
+                <w:szCs w:val="20"/>
+              </w:rPr>
+              <w:t>ender</w:t>
+            </w:r>
+            <w:r>
+              <w:rPr>
+                <w:rFonts w:cstheme="minorHAnsi"/>
                 <w:sz w:val="20"/>
                 <w:szCs w:val="20"/>
               </w:rPr>
@@ -2922,6 +3072,46 @@
             <w:r>
               <w:rPr>
                 <w:rFonts w:cstheme="minorHAnsi"/>
+                <w:b/>
+                <w:bCs/>
+                <w:sz w:val="20"/>
+                <w:szCs w:val="20"/>
+              </w:rPr>
+              <w:t>H</w:t>
+            </w:r>
+            <w:r>
+              <w:rPr>
+                <w:rFonts w:cstheme="minorHAnsi"/>
+                <w:b/>
+                <w:bCs/>
+                <w:sz w:val="20"/>
+                <w:szCs w:val="20"/>
+              </w:rPr>
+              <w:t>ighlight</w:t>
+            </w:r>
+            <w:r>
+              <w:rPr>
+                <w:rFonts w:cstheme="minorHAnsi"/>
+                <w:b/>
+                <w:bCs/>
+                <w:sz w:val="20"/>
+                <w:szCs w:val="20"/>
+              </w:rPr>
+              <w:t>,</w:t>
+            </w:r>
+            <w:r>
+              <w:rPr>
+                <w:rFonts w:cstheme="minorHAnsi"/>
+                <w:b/>
+                <w:bCs/>
+                <w:sz w:val="20"/>
+                <w:szCs w:val="20"/>
+              </w:rPr>
+              <w:t xml:space="preserve"> </w:t>
+            </w:r>
+            <w:r>
+              <w:rPr>
+                <w:rFonts w:cstheme="minorHAnsi"/>
                 <w:sz w:val="20"/>
                 <w:szCs w:val="20"/>
               </w:rPr>
@@ -2930,6 +3120,8 @@
             <w:r>
               <w:rPr>
                 <w:rFonts w:cstheme="minorHAnsi"/>
+                <w:b/>
+                <w:bCs/>
                 <w:sz w:val="20"/>
                 <w:szCs w:val="20"/>
               </w:rPr>
@@ -2943,15 +3135,61 @@
                 <w:sz w:val="20"/>
                 <w:szCs w:val="20"/>
               </w:rPr>
-              <w:t>Vue-Router</w:t>
-            </w:r>
-            <w:r>
-              <w:rPr>
-                <w:rFonts w:cstheme="minorHAnsi"/>
-                <w:sz w:val="20"/>
-                <w:szCs w:val="20"/>
-              </w:rPr>
-              <w:t>.</w:t>
+              <w:t>Annotate</w:t>
+            </w:r>
+            <w:r>
+              <w:rPr>
+                <w:rFonts w:cstheme="minorHAnsi"/>
+                <w:sz w:val="20"/>
+                <w:szCs w:val="20"/>
+              </w:rPr>
+              <w:t xml:space="preserve"> </w:t>
+            </w:r>
+            <w:r>
+              <w:rPr>
+                <w:rFonts w:cstheme="minorHAnsi"/>
+                <w:b/>
+                <w:bCs/>
+                <w:sz w:val="20"/>
+                <w:szCs w:val="20"/>
+              </w:rPr>
+              <w:t>image</w:t>
+            </w:r>
+            <w:r>
+              <w:rPr>
+                <w:rFonts w:cstheme="minorHAnsi"/>
+                <w:b/>
+                <w:bCs/>
+                <w:sz w:val="20"/>
+                <w:szCs w:val="20"/>
+              </w:rPr>
+              <w:t>s</w:t>
+            </w:r>
+            <w:r>
+              <w:rPr>
+                <w:rFonts w:cstheme="minorHAnsi"/>
+                <w:sz w:val="20"/>
+                <w:szCs w:val="20"/>
+              </w:rPr>
+              <w:t xml:space="preserve"> and </w:t>
+            </w:r>
+            <w:r>
+              <w:rPr>
+                <w:rFonts w:cstheme="minorHAnsi"/>
+                <w:b/>
+                <w:bCs/>
+                <w:sz w:val="20"/>
+                <w:szCs w:val="20"/>
+              </w:rPr>
+              <w:t>HTML</w:t>
+            </w:r>
+            <w:r>
+              <w:rPr>
+                <w:rFonts w:cstheme="minorHAnsi"/>
+                <w:sz w:val="20"/>
+                <w:szCs w:val="20"/>
+              </w:rPr>
+              <w:t xml:space="preserve"> content.</w:t>
             </w:r>
           </w:p>
           <w:p>
@@ -2970,7 +3208,7 @@
                 <w:sz w:val="20"/>
                 <w:szCs w:val="20"/>
               </w:rPr>
-              <w:t>Implement</w:t>
+              <w:t>Research and convert a</w:t>
             </w:r>
             <w:r>
               <w:rPr>
@@ -2988,55 +3226,159 @@
                 <w:sz w:val="20"/>
                 <w:szCs w:val="20"/>
               </w:rPr>
-              <w:t>Rest API</w:t>
-            </w:r>
-            <w:r>
-              <w:rPr>
-                <w:rFonts w:cstheme="minorHAnsi"/>
-                <w:b/>
-                <w:bCs/>
-                <w:sz w:val="20"/>
-                <w:szCs w:val="20"/>
-              </w:rPr>
-              <w:t>, GraphQL</w:t>
-            </w:r>
-            <w:r>
-              <w:rPr>
-                <w:rFonts w:cstheme="minorHAnsi"/>
-                <w:b/>
-                <w:bCs/>
-                <w:sz w:val="20"/>
-                <w:szCs w:val="20"/>
-              </w:rPr>
-              <w:t>,</w:t>
-            </w:r>
-            <w:r>
-              <w:rPr>
-                <w:rFonts w:cstheme="minorHAnsi"/>
-                <w:sz w:val="20"/>
-                <w:szCs w:val="20"/>
-              </w:rPr>
-              <w:t xml:space="preserve"> and </w:t>
-            </w:r>
-            <w:r>
-              <w:rPr>
-                <w:rFonts w:cstheme="minorHAnsi"/>
-                <w:b/>
-                <w:bCs/>
-                <w:sz w:val="20"/>
-                <w:szCs w:val="20"/>
-              </w:rPr>
-              <w:t>oauth2</w:t>
-            </w:r>
-            <w:r>
-              <w:rPr>
-                <w:rFonts w:cstheme="minorHAnsi"/>
-                <w:b/>
-                <w:bCs/>
-                <w:sz w:val="20"/>
-                <w:szCs w:val="20"/>
-              </w:rPr>
-              <w:t xml:space="preserve"> Login</w:t>
+              <w:t>V</w:t>
+            </w:r>
+            <w:r>
+              <w:rPr>
+                <w:rFonts w:cstheme="minorHAnsi"/>
+                <w:b/>
+                <w:bCs/>
+                <w:sz w:val="20"/>
+                <w:szCs w:val="20"/>
+              </w:rPr>
+              <w:t>ue</w:t>
+            </w:r>
+            <w:r>
+              <w:rPr>
+                <w:rFonts w:cstheme="minorHAnsi"/>
+                <w:b/>
+                <w:bCs/>
+                <w:sz w:val="20"/>
+                <w:szCs w:val="20"/>
+              </w:rPr>
+              <w:t xml:space="preserve"> module </w:t>
+            </w:r>
+            <w:r>
+              <w:rPr>
+                <w:rFonts w:cstheme="minorHAnsi"/>
+                <w:b/>
+                <w:bCs/>
+                <w:sz w:val="20"/>
+                <w:szCs w:val="20"/>
+              </w:rPr>
+              <w:t>into</w:t>
+            </w:r>
+            <w:r>
+              <w:rPr>
+                <w:rFonts w:cstheme="minorHAnsi"/>
+                <w:b/>
+                <w:bCs/>
+                <w:sz w:val="20"/>
+                <w:szCs w:val="20"/>
+              </w:rPr>
+              <w:t xml:space="preserve"> a</w:t>
+            </w:r>
+            <w:r>
+              <w:rPr>
+                <w:rFonts w:cstheme="minorHAnsi"/>
+                <w:b/>
+                <w:bCs/>
+                <w:sz w:val="20"/>
+                <w:szCs w:val="20"/>
+              </w:rPr>
+              <w:t xml:space="preserve"> </w:t>
+            </w:r>
+            <w:r>
+              <w:rPr>
+                <w:rFonts w:cstheme="minorHAnsi"/>
+                <w:b/>
+                <w:bCs/>
+                <w:sz w:val="20"/>
+                <w:szCs w:val="20"/>
+              </w:rPr>
+              <w:t>web component</w:t>
+            </w:r>
+            <w:r>
+              <w:rPr>
+                <w:rFonts w:cstheme="minorHAnsi"/>
+                <w:sz w:val="20"/>
+                <w:szCs w:val="20"/>
+              </w:rPr>
+              <w:t xml:space="preserve"> </w:t>
+            </w:r>
+            <w:r>
+              <w:rPr>
+                <w:rFonts w:cstheme="minorHAnsi"/>
+                <w:b/>
+                <w:bCs/>
+                <w:sz w:val="20"/>
+                <w:szCs w:val="20"/>
+              </w:rPr>
+              <w:t xml:space="preserve">and </w:t>
+            </w:r>
+            <w:r>
+              <w:rPr>
+                <w:rFonts w:cstheme="minorHAnsi"/>
+                <w:b/>
+                <w:bCs/>
+                <w:sz w:val="20"/>
+                <w:szCs w:val="20"/>
+              </w:rPr>
+              <w:t>library</w:t>
+            </w:r>
+            <w:r>
+              <w:rPr>
+                <w:rFonts w:cstheme="minorHAnsi"/>
+                <w:sz w:val="20"/>
+                <w:szCs w:val="20"/>
+              </w:rPr>
+              <w:t xml:space="preserve"> </w:t>
+            </w:r>
+            <w:r>
+              <w:rPr>
+                <w:rFonts w:cstheme="minorHAnsi"/>
+                <w:sz w:val="20"/>
+                <w:szCs w:val="20"/>
+              </w:rPr>
+              <w:t>which can easily</w:t>
+            </w:r>
+            <w:r>
+              <w:rPr>
+                <w:rFonts w:cstheme="minorHAnsi"/>
+                <w:sz w:val="20"/>
+                <w:szCs w:val="20"/>
+              </w:rPr>
+              <w:t xml:space="preserve"> be</w:t>
+            </w:r>
+            <w:r>
+              <w:rPr>
+                <w:rFonts w:cstheme="minorHAnsi"/>
+                <w:sz w:val="20"/>
+                <w:szCs w:val="20"/>
+              </w:rPr>
+              <w:t xml:space="preserve"> integrated </w:t>
+            </w:r>
+            <w:r>
+              <w:rPr>
+                <w:rFonts w:cstheme="minorHAnsi"/>
+                <w:sz w:val="20"/>
+                <w:szCs w:val="20"/>
+              </w:rPr>
+              <w:t>with</w:t>
+            </w:r>
+            <w:r>
+              <w:rPr>
+                <w:rFonts w:cstheme="minorHAnsi"/>
+                <w:sz w:val="20"/>
+                <w:szCs w:val="20"/>
+              </w:rPr>
+              <w:t xml:space="preserve"> vanilla </w:t>
+            </w:r>
+            <w:r>
+              <w:rPr>
+                <w:rFonts w:cstheme="minorHAnsi"/>
+                <w:sz w:val="20"/>
+                <w:szCs w:val="20"/>
+              </w:rPr>
+              <w:t>JS</w:t>
+            </w:r>
+            <w:r>
+              <w:rPr>
+                <w:rFonts w:cstheme="minorHAnsi"/>
+                <w:sz w:val="20"/>
+                <w:szCs w:val="20"/>
+              </w:rPr>
+              <w:t xml:space="preserve"> and other frameworks</w:t>
             </w:r>
             <w:r>
               <w:rPr>
@@ -3045,6 +3387,14 @@
                 <w:szCs w:val="20"/>
               </w:rPr>
               <w:t>.</w:t>
+            </w:r>
+            <w:r>
+              <w:rPr>
+                <w:rFonts w:cstheme="minorHAnsi"/>
+                <w:sz w:val="20"/>
+                <w:szCs w:val="20"/>
+              </w:rPr>
+              <w:t xml:space="preserve"> </w:t>
             </w:r>
           </w:p>
           <w:p>
@@ -3060,38 +3410,72 @@
             <w:r>
               <w:rPr>
                 <w:rFonts w:cstheme="minorHAnsi"/>
-                <w:sz w:val="20"/>
-                <w:szCs w:val="20"/>
-              </w:rPr>
-              <w:t xml:space="preserve">Working on </w:t>
-            </w:r>
-            <w:r>
-              <w:rPr>
-                <w:rFonts w:cstheme="minorHAnsi"/>
-                <w:b/>
-                <w:bCs/>
-                <w:sz w:val="20"/>
-                <w:szCs w:val="20"/>
-              </w:rPr>
-              <w:t>A</w:t>
-            </w:r>
-            <w:r>
-              <w:rPr>
-                <w:rFonts w:cstheme="minorHAnsi"/>
-                <w:b/>
-                <w:bCs/>
-                <w:sz w:val="20"/>
-                <w:szCs w:val="20"/>
-              </w:rPr>
-              <w:t>gile methodology</w:t>
-            </w:r>
-            <w:r>
-              <w:rPr>
-                <w:rFonts w:cstheme="minorHAnsi"/>
-                <w:sz w:val="20"/>
-                <w:szCs w:val="20"/>
-              </w:rPr>
-              <w:t xml:space="preserve"> (SDLC).</w:t>
+                <w:b/>
+                <w:bCs/>
+                <w:sz w:val="20"/>
+                <w:szCs w:val="20"/>
+              </w:rPr>
+              <w:t>Rewritten and improved</w:t>
+            </w:r>
+            <w:r>
+              <w:rPr>
+                <w:rFonts w:cstheme="minorHAnsi"/>
+                <w:sz w:val="20"/>
+                <w:szCs w:val="20"/>
+              </w:rPr>
+              <w:t xml:space="preserve"> the existing code from monolithic</w:t>
+            </w:r>
+            <w:r>
+              <w:rPr>
+                <w:rFonts w:cstheme="minorHAnsi"/>
+                <w:sz w:val="20"/>
+                <w:szCs w:val="20"/>
+              </w:rPr>
+              <w:t xml:space="preserve"> to</w:t>
+            </w:r>
+            <w:r>
+              <w:rPr>
+                <w:rFonts w:cstheme="minorHAnsi"/>
+                <w:sz w:val="20"/>
+                <w:szCs w:val="20"/>
+              </w:rPr>
+              <w:t xml:space="preserve"> </w:t>
+            </w:r>
+            <w:r>
+              <w:rPr>
+                <w:rFonts w:cstheme="minorHAnsi"/>
+                <w:b/>
+                <w:bCs/>
+                <w:sz w:val="20"/>
+                <w:szCs w:val="20"/>
+              </w:rPr>
+              <w:t>Micro-Frontend</w:t>
+            </w:r>
+            <w:r>
+              <w:rPr>
+                <w:rFonts w:cstheme="minorHAnsi"/>
+                <w:b/>
+                <w:bCs/>
+                <w:sz w:val="20"/>
+                <w:szCs w:val="20"/>
+              </w:rPr>
+              <w:t xml:space="preserve"> </w:t>
+            </w:r>
+            <w:r>
+              <w:rPr>
+                <w:rFonts w:cstheme="minorHAnsi"/>
+                <w:sz w:val="20"/>
+                <w:szCs w:val="20"/>
+              </w:rPr>
+              <w:t>Architect.</w:t>
+            </w:r>
+            <w:r>
+              <w:rPr>
+                <w:rFonts w:cstheme="minorHAnsi"/>
+                <w:sz w:val="20"/>
+                <w:szCs w:val="20"/>
+              </w:rPr>
+              <w:t xml:space="preserve"> </w:t>
             </w:r>
           </w:p>
           <w:p>
@@ -3110,7 +3494,103 @@
                 <w:sz w:val="20"/>
                 <w:szCs w:val="20"/>
               </w:rPr>
-              <w:t>Organized weekly KT session for team growth.</w:t>
+              <w:t>Familiar</w:t>
+            </w:r>
+            <w:r>
+              <w:rPr>
+                <w:rFonts w:cstheme="minorHAnsi"/>
+                <w:sz w:val="20"/>
+                <w:szCs w:val="20"/>
+              </w:rPr>
+              <w:t xml:space="preserve"> with Vue libraries such as </w:t>
+            </w:r>
+            <w:proofErr w:type="spellStart"/>
+            <w:r>
+              <w:rPr>
+                <w:rFonts w:cstheme="minorHAnsi"/>
+                <w:b/>
+                <w:bCs/>
+                <w:sz w:val="20"/>
+                <w:szCs w:val="20"/>
+              </w:rPr>
+              <w:t>V</w:t>
+            </w:r>
+            <w:r>
+              <w:rPr>
+                <w:rFonts w:cstheme="minorHAnsi"/>
+                <w:b/>
+                <w:bCs/>
+                <w:sz w:val="20"/>
+                <w:szCs w:val="20"/>
+              </w:rPr>
+              <w:t>uex</w:t>
+            </w:r>
+            <w:proofErr w:type="spellEnd"/>
+            <w:r>
+              <w:rPr>
+                <w:rFonts w:cstheme="minorHAnsi"/>
+                <w:b/>
+                <w:bCs/>
+                <w:sz w:val="20"/>
+                <w:szCs w:val="20"/>
+              </w:rPr>
+              <w:t xml:space="preserve">, </w:t>
+            </w:r>
+            <w:proofErr w:type="spellStart"/>
+            <w:r>
+              <w:rPr>
+                <w:rFonts w:cstheme="minorHAnsi"/>
+                <w:b/>
+                <w:bCs/>
+                <w:sz w:val="20"/>
+                <w:szCs w:val="20"/>
+              </w:rPr>
+              <w:t>Vuetify</w:t>
+            </w:r>
+            <w:proofErr w:type="spellEnd"/>
+            <w:r>
+              <w:rPr>
+                <w:rFonts w:cstheme="minorHAnsi"/>
+                <w:b/>
+                <w:bCs/>
+                <w:sz w:val="20"/>
+                <w:szCs w:val="20"/>
+              </w:rPr>
+              <w:t xml:space="preserve">, </w:t>
+            </w:r>
+            <w:r>
+              <w:rPr>
+                <w:rFonts w:cstheme="minorHAnsi"/>
+                <w:sz w:val="20"/>
+                <w:szCs w:val="20"/>
+              </w:rPr>
+              <w:t>and</w:t>
+            </w:r>
+            <w:r>
+              <w:rPr>
+                <w:rFonts w:cstheme="minorHAnsi"/>
+                <w:sz w:val="20"/>
+                <w:szCs w:val="20"/>
+              </w:rPr>
+              <w:t xml:space="preserve"> </w:t>
+            </w:r>
+            <w:r>
+              <w:rPr>
+                <w:rFonts w:cstheme="minorHAnsi"/>
+                <w:b/>
+                <w:bCs/>
+                <w:sz w:val="20"/>
+                <w:szCs w:val="20"/>
+              </w:rPr>
+              <w:t>Vue-Router</w:t>
+            </w:r>
+            <w:r>
+              <w:rPr>
+                <w:rFonts w:cstheme="minorHAnsi"/>
+                <w:sz w:val="20"/>
+                <w:szCs w:val="20"/>
+              </w:rPr>
+              <w:t>.</w:t>
             </w:r>
           </w:p>
           <w:p>
@@ -3129,16 +3609,249 @@
                 <w:sz w:val="20"/>
                 <w:szCs w:val="20"/>
               </w:rPr>
-              <w:t>Organized weekly</w:t>
-            </w:r>
-            <w:r>
-              <w:rPr>
-                <w:rFonts w:cstheme="minorHAnsi"/>
-                <w:sz w:val="20"/>
-                <w:szCs w:val="20"/>
-              </w:rPr>
-              <w:t xml:space="preserve"> meeting to implement test-driven development.</w:t>
-            </w:r>
+              <w:t>Implement</w:t>
+            </w:r>
+            <w:r>
+              <w:rPr>
+                <w:rFonts w:cstheme="minorHAnsi"/>
+                <w:sz w:val="20"/>
+                <w:szCs w:val="20"/>
+              </w:rPr>
+              <w:t xml:space="preserve"> </w:t>
+            </w:r>
+            <w:r>
+              <w:rPr>
+                <w:rFonts w:cstheme="minorHAnsi"/>
+                <w:b/>
+                <w:bCs/>
+                <w:sz w:val="20"/>
+                <w:szCs w:val="20"/>
+              </w:rPr>
+              <w:t>Rest API</w:t>
+            </w:r>
+            <w:r>
+              <w:rPr>
+                <w:rFonts w:cstheme="minorHAnsi"/>
+                <w:b/>
+                <w:bCs/>
+                <w:sz w:val="20"/>
+                <w:szCs w:val="20"/>
+              </w:rPr>
+              <w:t xml:space="preserve">, </w:t>
+            </w:r>
+            <w:proofErr w:type="spellStart"/>
+            <w:r>
+              <w:rPr>
+                <w:rFonts w:cstheme="minorHAnsi"/>
+                <w:b/>
+                <w:bCs/>
+                <w:sz w:val="20"/>
+                <w:szCs w:val="20"/>
+              </w:rPr>
+              <w:t>GraphQL</w:t>
+            </w:r>
+            <w:proofErr w:type="spellEnd"/>
+            <w:r>
+              <w:rPr>
+                <w:rFonts w:cstheme="minorHAnsi"/>
+                <w:b/>
+                <w:bCs/>
+                <w:sz w:val="20"/>
+                <w:szCs w:val="20"/>
+              </w:rPr>
+              <w:t>,</w:t>
+            </w:r>
+            <w:r>
+              <w:rPr>
+                <w:rFonts w:cstheme="minorHAnsi"/>
+                <w:sz w:val="20"/>
+                <w:szCs w:val="20"/>
+              </w:rPr>
+              <w:t xml:space="preserve"> and </w:t>
+            </w:r>
+            <w:r>
+              <w:rPr>
+                <w:rFonts w:cstheme="minorHAnsi"/>
+                <w:b/>
+                <w:bCs/>
+                <w:sz w:val="20"/>
+                <w:szCs w:val="20"/>
+              </w:rPr>
+              <w:t>oauth2</w:t>
+            </w:r>
+            <w:r>
+              <w:rPr>
+                <w:rFonts w:cstheme="minorHAnsi"/>
+                <w:b/>
+                <w:bCs/>
+                <w:sz w:val="20"/>
+                <w:szCs w:val="20"/>
+              </w:rPr>
+              <w:t xml:space="preserve"> Login</w:t>
+            </w:r>
+            <w:r>
+              <w:rPr>
+                <w:rFonts w:cstheme="minorHAnsi"/>
+                <w:sz w:val="20"/>
+                <w:szCs w:val="20"/>
+              </w:rPr>
+              <w:t>.</w:t>
+            </w:r>
+          </w:p>
+          <w:p>
+            <w:pPr>
+              <w:pStyle w:val="ListParagraph"/>
+              <w:jc w:val="both"/>
+              <w:rPr>
+                <w:rFonts w:cstheme="minorHAnsi"/>
+                <w:sz w:val="20"/>
+                <w:szCs w:val="20"/>
+              </w:rPr>
+            </w:pPr>
+            <w:r>
+              <w:rPr>
+                <w:rFonts w:cstheme="minorHAnsi"/>
+                <w:sz w:val="20"/>
+                <w:szCs w:val="20"/>
+              </w:rPr>
+              <w:t xml:space="preserve">Working on </w:t>
+            </w:r>
+            <w:r>
+              <w:rPr>
+                <w:rFonts w:cstheme="minorHAnsi"/>
+                <w:b/>
+                <w:bCs/>
+                <w:sz w:val="20"/>
+                <w:szCs w:val="20"/>
+              </w:rPr>
+              <w:t>A</w:t>
+            </w:r>
+            <w:r>
+              <w:rPr>
+                <w:rFonts w:cstheme="minorHAnsi"/>
+                <w:b/>
+                <w:bCs/>
+                <w:sz w:val="20"/>
+                <w:szCs w:val="20"/>
+              </w:rPr>
+              <w:t>gile methodology</w:t>
+            </w:r>
+            <w:r>
+              <w:rPr>
+                <w:rFonts w:cstheme="minorHAnsi"/>
+                <w:sz w:val="20"/>
+                <w:szCs w:val="20"/>
+              </w:rPr>
+              <w:t xml:space="preserve"> (SDLC).</w:t>
+            </w:r>
+          </w:p>
+          <w:p>
+            <w:pPr>
+              <w:pStyle w:val="ListParagraph"/>
+              <w:jc w:val="both"/>
+              <w:rPr>
+                <w:rFonts w:cstheme="minorHAnsi"/>
+                <w:sz w:val="20"/>
+                <w:szCs w:val="20"/>
+              </w:rPr>
+            </w:pPr>
+            <w:r>
+              <w:rPr>
+                <w:rFonts w:cstheme="minorHAnsi"/>
+                <w:b/>
+                <w:bCs/>
+                <w:sz w:val="20"/>
+                <w:szCs w:val="20"/>
+              </w:rPr>
+              <w:t>Organized weekly KT session</w:t>
+            </w:r>
+            <w:r>
+              <w:rPr>
+                <w:rFonts w:cstheme="minorHAnsi"/>
+                <w:b/>
+                <w:bCs/>
+                <w:sz w:val="20"/>
+                <w:szCs w:val="20"/>
+              </w:rPr>
+              <w:t>s</w:t>
+            </w:r>
+            <w:r>
+              <w:rPr>
+                <w:rFonts w:cstheme="minorHAnsi"/>
+                <w:sz w:val="20"/>
+                <w:szCs w:val="20"/>
+              </w:rPr>
+              <w:t xml:space="preserve"> for team growth.</w:t>
+            </w:r>
+          </w:p>
+          <w:p>
+            <w:pPr>
+              <w:pStyle w:val="ListParagraph"/>
+              <w:jc w:val="both"/>
+              <w:rPr>
+                <w:rFonts w:cstheme="minorHAnsi"/>
+                <w:sz w:val="20"/>
+                <w:szCs w:val="20"/>
+              </w:rPr>
+            </w:pPr>
+            <w:r>
+              <w:rPr>
+                <w:rFonts w:cstheme="minorHAnsi"/>
+                <w:sz w:val="20"/>
+                <w:szCs w:val="20"/>
+              </w:rPr>
+              <w:t>Organized weekly meeting</w:t>
+            </w:r>
+            <w:r>
+              <w:rPr>
+                <w:rFonts w:cstheme="minorHAnsi"/>
+                <w:sz w:val="20"/>
+                <w:szCs w:val="20"/>
+              </w:rPr>
+              <w:t>s</w:t>
+            </w:r>
+            <w:r>
+              <w:rPr>
+                <w:rFonts w:cstheme="minorHAnsi"/>
+                <w:sz w:val="20"/>
+                <w:szCs w:val="20"/>
+              </w:rPr>
+              <w:t xml:space="preserve"> to </w:t>
+            </w:r>
+            <w:r>
+              <w:rPr>
+                <w:rFonts w:cstheme="minorHAnsi"/>
+                <w:b/>
+                <w:bCs/>
+                <w:sz w:val="20"/>
+                <w:szCs w:val="20"/>
+              </w:rPr>
+              <w:t>implement test-driven development</w:t>
+            </w:r>
+            <w:r>
+              <w:rPr>
+                <w:rFonts w:cstheme="minorHAnsi"/>
+                <w:sz w:val="20"/>
+                <w:szCs w:val="20"/>
+              </w:rPr>
+              <w:t>.</w:t>
+            </w:r>
+          </w:p>
+          <w:p>
+            <w:pPr>
+              <w:pStyle w:val="ListParagraph"/>
+              <w:numPr>
+                <w:ilvl w:val="0"/>
+                <w:numId w:val="0"/>
+              </w:numPr>
+              <w:ind w:left="792"/>
+              <w:jc w:val="both"/>
+              <w:rPr>
+                <w:rFonts w:cstheme="minorHAnsi"/>
+                <w:sz w:val="20"/>
+                <w:szCs w:val="20"/>
+              </w:rPr>
+            </w:pPr>
           </w:p>
         </w:tc>
       </w:tr>
@@ -3308,7 +4021,39 @@
                 <w:sz w:val="20"/>
                 <w:szCs w:val="20"/>
               </w:rPr>
-              <w:t xml:space="preserve">: Scheduling the meetings between the companies and gathering the information of the people who are traveling from one place to </w:t>
+              <w:t>: Scheduling the meetings between the companies and gathering</w:t>
+            </w:r>
+            <w:r>
+              <w:rPr>
+                <w:rFonts w:cstheme="minorHAnsi"/>
+                <w:sz w:val="20"/>
+                <w:szCs w:val="20"/>
+              </w:rPr>
+              <w:t xml:space="preserve"> </w:t>
+            </w:r>
+            <w:r>
+              <w:rPr>
+                <w:rFonts w:cstheme="minorHAnsi"/>
+                <w:sz w:val="20"/>
+                <w:szCs w:val="20"/>
+              </w:rPr>
+              <w:t xml:space="preserve">information </w:t>
+            </w:r>
+            <w:r>
+              <w:rPr>
+                <w:rFonts w:cstheme="minorHAnsi"/>
+                <w:sz w:val="20"/>
+                <w:szCs w:val="20"/>
+              </w:rPr>
+              <w:t>about</w:t>
+            </w:r>
+            <w:r>
+              <w:rPr>
+                <w:rFonts w:cstheme="minorHAnsi"/>
+                <w:sz w:val="20"/>
+                <w:szCs w:val="20"/>
+              </w:rPr>
+              <w:t xml:space="preserve"> the people who are traveling from one place to </w:t>
             </w:r>
             <w:r>
               <w:rPr>
@@ -3576,7 +4321,23 @@
                 <w:sz w:val="20"/>
                 <w:szCs w:val="20"/>
               </w:rPr>
-              <w:t>: Non-Rater is basically Quote</w:t>
+              <w:t xml:space="preserve">: Non-Rater is </w:t>
+            </w:r>
+            <w:r>
+              <w:rPr>
+                <w:rFonts w:cstheme="minorHAnsi"/>
+                <w:sz w:val="20"/>
+                <w:szCs w:val="20"/>
+              </w:rPr>
+              <w:t xml:space="preserve">a </w:t>
+            </w:r>
+            <w:r>
+              <w:rPr>
+                <w:rFonts w:cstheme="minorHAnsi"/>
+                <w:sz w:val="20"/>
+                <w:szCs w:val="20"/>
+              </w:rPr>
+              <w:t>Quote</w:t>
             </w:r>
             <w:r>
               <w:rPr>
@@ -3640,7 +4401,23 @@
                 <w:sz w:val="20"/>
                 <w:szCs w:val="20"/>
               </w:rPr>
-              <w:t xml:space="preserve">Policy flow insurance project with special features like UW referral, UW Escalation Matrix. Working as </w:t>
+              <w:t xml:space="preserve">Policy flow insurance project with special features like UW referral, </w:t>
+            </w:r>
+            <w:r>
+              <w:rPr>
+                <w:rFonts w:cstheme="minorHAnsi"/>
+                <w:sz w:val="20"/>
+                <w:szCs w:val="20"/>
+              </w:rPr>
+              <w:t xml:space="preserve">and </w:t>
+            </w:r>
+            <w:r>
+              <w:rPr>
+                <w:rFonts w:cstheme="minorHAnsi"/>
+                <w:sz w:val="20"/>
+                <w:szCs w:val="20"/>
+              </w:rPr>
+              <w:t xml:space="preserve">UW Escalation Matrix. Working as </w:t>
             </w:r>
             <w:r>
               <w:rPr>
@@ -9197,6 +9974,7 @@
   <w:rsids>
     <w:rsidRoot w:val="003D2D18"/>
     <w:rsid w:val="000F554C"/>
+    <w:rsid w:val="00125FF6"/>
     <w:rsid w:val="001337BF"/>
     <w:rsid w:val="001553A0"/>
     <w:rsid w:val="0019061E"/>

</xml_diff>

<commit_message>
improved soft-skills and summary
</commit_message>
<xml_diff>
--- a/Vishnuraj_se_resume.docx
+++ b/Vishnuraj_se_resume.docx
@@ -524,7 +524,6 @@
           <w:p>
             <w:pPr>
               <w:spacing w:line="360" w:lineRule="auto"/>
-              <w:jc w:val="both"/>
               <w:rPr>
                 <w:rFonts w:cstheme="minorHAnsi"/>
                 <w:sz w:val="20"/>
@@ -569,7 +568,71 @@
                 <w:sz w:val="20"/>
                 <w:szCs w:val="20"/>
               </w:rPr>
-              <w:t>Software Engineering profession.</w:t>
+              <w:t>Software Engineering profession</w:t>
+            </w:r>
+            <w:r>
+              <w:rPr>
+                <w:rFonts w:cstheme="minorHAnsi"/>
+                <w:sz w:val="20"/>
+                <w:szCs w:val="20"/>
+              </w:rPr>
+              <w:t xml:space="preserve"> with 3 year</w:t>
+            </w:r>
+            <w:r>
+              <w:rPr>
+                <w:rFonts w:cstheme="minorHAnsi"/>
+                <w:sz w:val="20"/>
+                <w:szCs w:val="20"/>
+              </w:rPr>
+              <w:t>s</w:t>
+            </w:r>
+            <w:r>
+              <w:rPr>
+                <w:rFonts w:cstheme="minorHAnsi"/>
+                <w:sz w:val="20"/>
+                <w:szCs w:val="20"/>
+              </w:rPr>
+              <w:t xml:space="preserve"> as a backend developer and 2 year</w:t>
+            </w:r>
+            <w:r>
+              <w:rPr>
+                <w:rFonts w:cstheme="minorHAnsi"/>
+                <w:sz w:val="20"/>
+                <w:szCs w:val="20"/>
+              </w:rPr>
+              <w:t>s</w:t>
+            </w:r>
+            <w:r>
+              <w:rPr>
+                <w:rFonts w:cstheme="minorHAnsi"/>
+                <w:sz w:val="20"/>
+                <w:szCs w:val="20"/>
+              </w:rPr>
+              <w:t xml:space="preserve"> as </w:t>
+            </w:r>
+            <w:r>
+              <w:rPr>
+                <w:rFonts w:cstheme="minorHAnsi"/>
+                <w:sz w:val="20"/>
+                <w:szCs w:val="20"/>
+              </w:rPr>
+              <w:t xml:space="preserve">a </w:t>
+            </w:r>
+            <w:r>
+              <w:rPr>
+                <w:rFonts w:cstheme="minorHAnsi"/>
+                <w:sz w:val="20"/>
+                <w:szCs w:val="20"/>
+              </w:rPr>
+              <w:t>front-end developer</w:t>
+            </w:r>
+            <w:r>
+              <w:rPr>
+                <w:rFonts w:cstheme="minorHAnsi"/>
+                <w:sz w:val="20"/>
+                <w:szCs w:val="20"/>
+              </w:rPr>
+              <w:t>.</w:t>
             </w:r>
             <w:r>
               <w:rPr>
@@ -650,15 +713,7 @@
                 <w:sz w:val="20"/>
                 <w:szCs w:val="20"/>
               </w:rPr>
-              <w:t xml:space="preserve"> </w:t>
-            </w:r>
-            <w:r>
-              <w:rPr>
-                <w:rFonts w:cstheme="minorHAnsi"/>
-                <w:sz w:val="20"/>
-                <w:szCs w:val="20"/>
-              </w:rPr>
-              <w:t>Vue</w:t>
+              <w:t xml:space="preserve"> Vue</w:t>
             </w:r>
             <w:r>
               <w:rPr>
@@ -1305,6 +1360,145 @@
     </w:p>
     <w:p>
       <w:pPr>
+        <w:pStyle w:val="ListParagraph"/>
+        <w:numPr>
+          <w:ilvl w:val="0"/>
+          <w:numId w:val="25"/>
+        </w:numPr>
+        <w:jc w:val="both"/>
+        <w:rPr>
+          <w:rFonts w:cstheme="minorHAnsi"/>
+          <w:sz w:val="20"/>
+          <w:szCs w:val="20"/>
+        </w:rPr>
+      </w:pPr>
+      <w:r>
+        <w:rPr>
+          <w:rFonts w:cstheme="minorHAnsi"/>
+          <w:sz w:val="20"/>
+          <w:szCs w:val="20"/>
+        </w:rPr>
+        <w:t>Adaptability</w:t>
+      </w:r>
+      <w:r>
+        <w:rPr>
+          <w:rFonts w:cstheme="minorHAnsi"/>
+          <w:sz w:val="20"/>
+          <w:szCs w:val="20"/>
+        </w:rPr>
+        <w:t>.</w:t>
+      </w:r>
+    </w:p>
+    <w:p>
+      <w:pPr>
+        <w:pStyle w:val="ListParagraph"/>
+        <w:numPr>
+          <w:ilvl w:val="0"/>
+          <w:numId w:val="25"/>
+        </w:numPr>
+        <w:jc w:val="both"/>
+        <w:rPr>
+          <w:rFonts w:cstheme="minorHAnsi"/>
+          <w:sz w:val="20"/>
+          <w:szCs w:val="20"/>
+        </w:rPr>
+      </w:pPr>
+      <w:r>
+        <w:rPr>
+          <w:rFonts w:cstheme="minorHAnsi"/>
+          <w:sz w:val="20"/>
+          <w:szCs w:val="20"/>
+        </w:rPr>
+        <w:t>Problem-solving.</w:t>
+      </w:r>
+    </w:p>
+    <w:p>
+      <w:pPr>
+        <w:pStyle w:val="ListParagraph"/>
+        <w:numPr>
+          <w:ilvl w:val="0"/>
+          <w:numId w:val="25"/>
+        </w:numPr>
+        <w:jc w:val="both"/>
+        <w:rPr>
+          <w:rFonts w:cstheme="minorHAnsi"/>
+          <w:sz w:val="20"/>
+          <w:szCs w:val="20"/>
+        </w:rPr>
+      </w:pPr>
+      <w:r>
+        <w:rPr>
+          <w:rFonts w:cstheme="minorHAnsi"/>
+          <w:sz w:val="20"/>
+          <w:szCs w:val="20"/>
+        </w:rPr>
+        <w:t>Work ethic.</w:t>
+      </w:r>
+    </w:p>
+    <w:p>
+      <w:pPr>
+        <w:pStyle w:val="ListParagraph"/>
+        <w:numPr>
+          <w:ilvl w:val="0"/>
+          <w:numId w:val="25"/>
+        </w:numPr>
+        <w:jc w:val="both"/>
+        <w:rPr>
+          <w:rFonts w:cstheme="minorHAnsi"/>
+          <w:sz w:val="20"/>
+          <w:szCs w:val="20"/>
+        </w:rPr>
+      </w:pPr>
+      <w:r>
+        <w:rPr>
+          <w:rFonts w:cstheme="minorHAnsi"/>
+          <w:sz w:val="20"/>
+          <w:szCs w:val="20"/>
+        </w:rPr>
+        <w:t>Active listening</w:t>
+      </w:r>
+    </w:p>
+    <w:p>
+      <w:pPr>
+        <w:pStyle w:val="ListParagraph"/>
+        <w:numPr>
+          <w:ilvl w:val="0"/>
+          <w:numId w:val="25"/>
+        </w:numPr>
+        <w:jc w:val="both"/>
+        <w:rPr>
+          <w:rFonts w:cstheme="minorHAnsi"/>
+          <w:sz w:val="20"/>
+          <w:szCs w:val="20"/>
+        </w:rPr>
+      </w:pPr>
+      <w:r>
+        <w:rPr>
+          <w:rFonts w:cstheme="minorHAnsi"/>
+          <w:sz w:val="20"/>
+          <w:szCs w:val="20"/>
+        </w:rPr>
+        <w:t>Time and project management</w:t>
+      </w:r>
+    </w:p>
+    <w:p>
+      <w:pPr>
+        <w:pStyle w:val="ListParagraph"/>
+        <w:numPr>
+          <w:ilvl w:val="0"/>
+          <w:numId w:val="0"/>
+        </w:numPr>
+        <w:ind w:left="1440"/>
+        <w:jc w:val="both"/>
+        <w:rPr>
+          <w:rFonts w:cstheme="minorHAnsi"/>
+          <w:sz w:val="20"/>
+          <w:szCs w:val="20"/>
+        </w:rPr>
+      </w:pPr>
+    </w:p>
+    <w:p>
+      <w:pPr>
         <w:pStyle w:val="Heading1"/>
         <w:rPr>
           <w:rFonts w:cstheme="majorHAnsi"/>
@@ -1605,16 +1799,7 @@
                 <w:sz w:val="20"/>
                 <w:szCs w:val="20"/>
               </w:rPr>
-              <w:t xml:space="preserve"> UI team for reducing time for rewriting </w:t>
-            </w:r>
-            <w:r>
-              <w:rPr>
-                <w:rFonts w:cstheme="minorHAnsi"/>
-                <w:sz w:val="20"/>
-                <w:szCs w:val="20"/>
-              </w:rPr>
-              <w:lastRenderedPageBreak/>
-              <w:t>component</w:t>
+              <w:t xml:space="preserve"> UI team for reducing time for rewriting component</w:t>
             </w:r>
             <w:r>
               <w:rPr>
@@ -2378,7 +2563,6 @@
                 <w:sz w:val="20"/>
                 <w:szCs w:val="20"/>
               </w:rPr>
-              <w:lastRenderedPageBreak/>
               <w:t xml:space="preserve">Achievements in </w:t>
             </w:r>
             <w:r>
@@ -2580,20 +2764,87 @@
             <w:r>
               <w:rPr>
                 <w:rFonts w:cstheme="minorHAnsi"/>
-                <w:b/>
-                <w:bCs/>
-                <w:sz w:val="20"/>
-                <w:szCs w:val="20"/>
-              </w:rPr>
-              <w:t>Designed and maintained</w:t>
-            </w:r>
-            <w:r>
-              <w:rPr>
-                <w:rFonts w:cstheme="minorHAnsi"/>
-                <w:sz w:val="20"/>
-                <w:szCs w:val="20"/>
-              </w:rPr>
-              <w:t xml:space="preserve"> the UI library which uses across multiple products.</w:t>
+                <w:sz w:val="20"/>
+                <w:szCs w:val="20"/>
+              </w:rPr>
+              <w:t>Actively</w:t>
+            </w:r>
+            <w:r>
+              <w:rPr>
+                <w:rFonts w:cstheme="minorHAnsi"/>
+                <w:sz w:val="20"/>
+                <w:szCs w:val="20"/>
+              </w:rPr>
+              <w:t xml:space="preserve"> working with </w:t>
+            </w:r>
+            <w:r>
+              <w:rPr>
+                <w:b/>
+                <w:bCs/>
+              </w:rPr>
+              <w:t>A</w:t>
+            </w:r>
+            <w:r>
+              <w:rPr>
+                <w:rFonts w:cstheme="minorHAnsi"/>
+                <w:b/>
+                <w:bCs/>
+                <w:sz w:val="20"/>
+                <w:szCs w:val="20"/>
+              </w:rPr>
+              <w:t>gile</w:t>
+            </w:r>
+            <w:r>
+              <w:rPr>
+                <w:rFonts w:cstheme="minorHAnsi"/>
+                <w:sz w:val="20"/>
+                <w:szCs w:val="20"/>
+              </w:rPr>
+              <w:t xml:space="preserve"> method and technologies like </w:t>
+            </w:r>
+            <w:r>
+              <w:rPr>
+                <w:rFonts w:cstheme="minorHAnsi"/>
+                <w:b/>
+                <w:bCs/>
+                <w:sz w:val="20"/>
+                <w:szCs w:val="20"/>
+              </w:rPr>
+              <w:t>Jira</w:t>
+            </w:r>
+            <w:r>
+              <w:rPr>
+                <w:rFonts w:cstheme="minorHAnsi"/>
+                <w:sz w:val="20"/>
+                <w:szCs w:val="20"/>
+              </w:rPr>
+              <w:t xml:space="preserve">, </w:t>
+            </w:r>
+            <w:r>
+              <w:rPr>
+                <w:rFonts w:cstheme="minorHAnsi"/>
+                <w:b/>
+                <w:bCs/>
+                <w:sz w:val="20"/>
+                <w:szCs w:val="20"/>
+              </w:rPr>
+              <w:t>Confluence</w:t>
+            </w:r>
+            <w:r>
+              <w:rPr>
+                <w:rFonts w:cstheme="minorHAnsi"/>
+                <w:sz w:val="20"/>
+                <w:szCs w:val="20"/>
+              </w:rPr>
+              <w:t xml:space="preserve">, </w:t>
+            </w:r>
+            <w:r>
+              <w:rPr>
+                <w:rFonts w:cstheme="minorHAnsi"/>
+                <w:sz w:val="20"/>
+                <w:szCs w:val="20"/>
+              </w:rPr>
+              <w:t>etc.</w:t>
             </w:r>
           </w:p>
           <w:p>
@@ -2614,95 +2865,15 @@
                 <w:sz w:val="20"/>
                 <w:szCs w:val="20"/>
               </w:rPr>
-              <w:t>Introduced</w:t>
-            </w:r>
-            <w:r>
-              <w:rPr>
-                <w:rFonts w:cstheme="minorHAnsi"/>
-                <w:sz w:val="20"/>
-                <w:szCs w:val="20"/>
-              </w:rPr>
-              <w:t xml:space="preserve">, </w:t>
-            </w:r>
-            <w:r>
-              <w:rPr>
-                <w:rFonts w:cstheme="minorHAnsi"/>
-                <w:b/>
-                <w:bCs/>
-                <w:sz w:val="20"/>
-                <w:szCs w:val="20"/>
-              </w:rPr>
-              <w:t>Rebuild</w:t>
-            </w:r>
-            <w:r>
-              <w:rPr>
-                <w:rFonts w:cstheme="minorHAnsi"/>
-                <w:sz w:val="20"/>
-                <w:szCs w:val="20"/>
-              </w:rPr>
-              <w:t xml:space="preserve">, and </w:t>
-            </w:r>
-            <w:r>
-              <w:rPr>
-                <w:rFonts w:cstheme="minorHAnsi"/>
-                <w:b/>
-                <w:bCs/>
-                <w:sz w:val="20"/>
-                <w:szCs w:val="20"/>
-              </w:rPr>
-              <w:t>Engineered</w:t>
-            </w:r>
-            <w:r>
-              <w:rPr>
-                <w:rFonts w:cstheme="minorHAnsi"/>
-                <w:sz w:val="20"/>
-                <w:szCs w:val="20"/>
-              </w:rPr>
-              <w:t xml:space="preserve"> products using </w:t>
-            </w:r>
-            <w:r>
-              <w:rPr>
-                <w:rFonts w:cstheme="minorHAnsi"/>
-                <w:b/>
-                <w:bCs/>
-                <w:sz w:val="20"/>
-                <w:szCs w:val="20"/>
-              </w:rPr>
-              <w:t>Micro-frontend</w:t>
-            </w:r>
-            <w:r>
-              <w:rPr>
-                <w:rFonts w:cstheme="minorHAnsi"/>
-                <w:b/>
-                <w:bCs/>
-                <w:sz w:val="20"/>
-                <w:szCs w:val="20"/>
-              </w:rPr>
-              <w:t xml:space="preserve"> </w:t>
-            </w:r>
-            <w:r>
-              <w:rPr>
-                <w:rFonts w:cstheme="minorHAnsi"/>
-                <w:sz w:val="20"/>
-                <w:szCs w:val="20"/>
-              </w:rPr>
-              <w:t>(</w:t>
-            </w:r>
-            <w:r>
-              <w:rPr>
-                <w:rFonts w:cstheme="minorHAnsi"/>
-                <w:sz w:val="20"/>
-                <w:szCs w:val="20"/>
-              </w:rPr>
-              <w:t>single-spa</w:t>
-            </w:r>
-            <w:r>
-              <w:rPr>
-                <w:rFonts w:cstheme="minorHAnsi"/>
-                <w:sz w:val="20"/>
-                <w:szCs w:val="20"/>
-              </w:rPr>
-              <w:t>).</w:t>
+              <w:t>Designed and maintained</w:t>
+            </w:r>
+            <w:r>
+              <w:rPr>
+                <w:rFonts w:cstheme="minorHAnsi"/>
+                <w:sz w:val="20"/>
+                <w:szCs w:val="20"/>
+              </w:rPr>
+              <w:t xml:space="preserve"> the UI library which uses across multiple products.</w:t>
             </w:r>
           </w:p>
           <w:p>
@@ -2718,52 +2889,84 @@
             <w:r>
               <w:rPr>
                 <w:rFonts w:cstheme="minorHAnsi"/>
-                <w:sz w:val="20"/>
-                <w:szCs w:val="20"/>
-              </w:rPr>
-              <w:t xml:space="preserve">Responsible for software </w:t>
-            </w:r>
-            <w:r>
-              <w:rPr>
-                <w:rFonts w:cstheme="minorHAnsi"/>
-                <w:b/>
-                <w:bCs/>
-                <w:sz w:val="20"/>
-                <w:szCs w:val="20"/>
-              </w:rPr>
-              <w:t>maintenance across the codebase</w:t>
-            </w:r>
-            <w:r>
-              <w:rPr>
-                <w:rFonts w:cstheme="minorHAnsi"/>
-                <w:sz w:val="20"/>
-                <w:szCs w:val="20"/>
-              </w:rPr>
-              <w:t>.</w:t>
-            </w:r>
-            <w:r>
-              <w:rPr>
-                <w:rFonts w:cstheme="minorHAnsi"/>
-                <w:sz w:val="20"/>
-                <w:szCs w:val="20"/>
-              </w:rPr>
-              <w:t xml:space="preserve"> A </w:t>
-            </w:r>
-            <w:r>
-              <w:rPr>
-                <w:rFonts w:cstheme="minorHAnsi"/>
-                <w:sz w:val="20"/>
-                <w:szCs w:val="20"/>
-              </w:rPr>
-              <w:t>wide understanding of the internals of the software and systems</w:t>
-            </w:r>
-            <w:r>
-              <w:rPr>
-                <w:rFonts w:cstheme="minorHAnsi"/>
-                <w:sz w:val="20"/>
-                <w:szCs w:val="20"/>
-              </w:rPr>
-              <w:t>.</w:t>
+                <w:b/>
+                <w:bCs/>
+                <w:sz w:val="20"/>
+                <w:szCs w:val="20"/>
+              </w:rPr>
+              <w:t>Introduced</w:t>
+            </w:r>
+            <w:r>
+              <w:rPr>
+                <w:rFonts w:cstheme="minorHAnsi"/>
+                <w:sz w:val="20"/>
+                <w:szCs w:val="20"/>
+              </w:rPr>
+              <w:t xml:space="preserve">, </w:t>
+            </w:r>
+            <w:r>
+              <w:rPr>
+                <w:rFonts w:cstheme="minorHAnsi"/>
+                <w:b/>
+                <w:bCs/>
+                <w:sz w:val="20"/>
+                <w:szCs w:val="20"/>
+              </w:rPr>
+              <w:t>Rebuild</w:t>
+            </w:r>
+            <w:r>
+              <w:rPr>
+                <w:rFonts w:cstheme="minorHAnsi"/>
+                <w:sz w:val="20"/>
+                <w:szCs w:val="20"/>
+              </w:rPr>
+              <w:t xml:space="preserve">, and </w:t>
+            </w:r>
+            <w:r>
+              <w:rPr>
+                <w:rFonts w:cstheme="minorHAnsi"/>
+                <w:b/>
+                <w:bCs/>
+                <w:sz w:val="20"/>
+                <w:szCs w:val="20"/>
+              </w:rPr>
+              <w:t>Engineered</w:t>
+            </w:r>
+            <w:r>
+              <w:rPr>
+                <w:rFonts w:cstheme="minorHAnsi"/>
+                <w:sz w:val="20"/>
+                <w:szCs w:val="20"/>
+              </w:rPr>
+              <w:t xml:space="preserve"> products using </w:t>
+            </w:r>
+            <w:r>
+              <w:rPr>
+                <w:rFonts w:cstheme="minorHAnsi"/>
+                <w:b/>
+                <w:bCs/>
+                <w:sz w:val="20"/>
+                <w:szCs w:val="20"/>
+              </w:rPr>
+              <w:t>Micro-frontend</w:t>
+            </w:r>
+            <w:r>
+              <w:rPr>
+                <w:rFonts w:cstheme="minorHAnsi"/>
+                <w:b/>
+                <w:bCs/>
+                <w:sz w:val="20"/>
+                <w:szCs w:val="20"/>
+              </w:rPr>
+              <w:t xml:space="preserve"> </w:t>
+            </w:r>
+            <w:r>
+              <w:rPr>
+                <w:rFonts w:cstheme="minorHAnsi"/>
+                <w:sz w:val="20"/>
+                <w:szCs w:val="20"/>
+              </w:rPr>
+              <w:t>(single-spa).</w:t>
             </w:r>
           </w:p>
           <w:p>
@@ -2779,68 +2982,44 @@
             <w:r>
               <w:rPr>
                 <w:rFonts w:cstheme="minorHAnsi"/>
-                <w:b/>
-                <w:bCs/>
-                <w:sz w:val="20"/>
-                <w:szCs w:val="20"/>
-              </w:rPr>
-              <w:t xml:space="preserve">Collaborated </w:t>
-            </w:r>
-            <w:r>
-              <w:rPr>
-                <w:rFonts w:cstheme="minorHAnsi"/>
-                <w:sz w:val="20"/>
-                <w:szCs w:val="20"/>
-              </w:rPr>
-              <w:t>with Testing, Business Analyst</w:t>
-            </w:r>
-            <w:r>
-              <w:rPr>
-                <w:rFonts w:cstheme="minorHAnsi"/>
-                <w:sz w:val="20"/>
-                <w:szCs w:val="20"/>
-              </w:rPr>
-              <w:t>,</w:t>
-            </w:r>
-            <w:r>
-              <w:rPr>
-                <w:rFonts w:cstheme="minorHAnsi"/>
-                <w:sz w:val="20"/>
-                <w:szCs w:val="20"/>
-              </w:rPr>
-              <w:t xml:space="preserve"> </w:t>
-            </w:r>
-            <w:r>
-              <w:rPr>
-                <w:rFonts w:cstheme="minorHAnsi"/>
-                <w:sz w:val="20"/>
-                <w:szCs w:val="20"/>
-              </w:rPr>
-              <w:t xml:space="preserve">and </w:t>
-            </w:r>
-            <w:r>
-              <w:rPr>
-                <w:rFonts w:cstheme="minorHAnsi"/>
-                <w:sz w:val="20"/>
-                <w:szCs w:val="20"/>
-              </w:rPr>
-              <w:t>DevO</w:t>
-            </w:r>
-            <w:r>
-              <w:rPr>
-                <w:rFonts w:cstheme="minorHAnsi"/>
-                <w:sz w:val="20"/>
-                <w:szCs w:val="20"/>
-              </w:rPr>
-              <w:t>ps</w:t>
-            </w:r>
-            <w:r>
-              <w:rPr>
-                <w:rFonts w:cstheme="minorHAnsi"/>
-                <w:sz w:val="20"/>
-                <w:szCs w:val="20"/>
-              </w:rPr>
-              <w:t xml:space="preserve"> teams</w:t>
+                <w:sz w:val="20"/>
+                <w:szCs w:val="20"/>
+              </w:rPr>
+              <w:t xml:space="preserve">Responsible for software </w:t>
+            </w:r>
+            <w:r>
+              <w:rPr>
+                <w:rFonts w:cstheme="minorHAnsi"/>
+                <w:b/>
+                <w:bCs/>
+                <w:sz w:val="20"/>
+                <w:szCs w:val="20"/>
+              </w:rPr>
+              <w:t>maintenance across the codebase</w:t>
+            </w:r>
+            <w:r>
+              <w:rPr>
+                <w:rFonts w:cstheme="minorHAnsi"/>
+                <w:sz w:val="20"/>
+                <w:szCs w:val="20"/>
+              </w:rPr>
+              <w:t>.</w:t>
+            </w:r>
+            <w:r>
+              <w:rPr>
+                <w:rFonts w:cstheme="minorHAnsi"/>
+                <w:sz w:val="20"/>
+                <w:szCs w:val="20"/>
+              </w:rPr>
+              <w:t xml:space="preserve"> A </w:t>
+            </w:r>
+            <w:r>
+              <w:rPr>
+                <w:rFonts w:cstheme="minorHAnsi"/>
+                <w:sz w:val="20"/>
+                <w:szCs w:val="20"/>
+              </w:rPr>
+              <w:t>wide understanding of the internals of the software and systems</w:t>
             </w:r>
             <w:r>
               <w:rPr>
@@ -2864,36 +3043,68 @@
             <w:r>
               <w:rPr>
                 <w:rFonts w:cstheme="minorHAnsi"/>
-                <w:sz w:val="20"/>
-                <w:szCs w:val="20"/>
-              </w:rPr>
-              <w:t>Planned and Engineered project</w:t>
-            </w:r>
-            <w:r>
-              <w:rPr>
-                <w:rFonts w:cstheme="minorHAnsi"/>
-                <w:sz w:val="20"/>
-                <w:szCs w:val="20"/>
-              </w:rPr>
-              <w:t>s</w:t>
-            </w:r>
-            <w:r>
-              <w:rPr>
-                <w:rFonts w:cstheme="minorHAnsi"/>
-                <w:sz w:val="20"/>
-                <w:szCs w:val="20"/>
-              </w:rPr>
-              <w:t xml:space="preserve"> from </w:t>
-            </w:r>
-            <w:r>
-              <w:rPr>
-                <w:rFonts w:cstheme="minorHAnsi"/>
-                <w:b/>
-                <w:bCs/>
-                <w:sz w:val="20"/>
-                <w:szCs w:val="20"/>
-              </w:rPr>
-              <w:t>Scratch to UAT</w:t>
+                <w:b/>
+                <w:bCs/>
+                <w:sz w:val="20"/>
+                <w:szCs w:val="20"/>
+              </w:rPr>
+              <w:t xml:space="preserve">Collaborated </w:t>
+            </w:r>
+            <w:r>
+              <w:rPr>
+                <w:rFonts w:cstheme="minorHAnsi"/>
+                <w:sz w:val="20"/>
+                <w:szCs w:val="20"/>
+              </w:rPr>
+              <w:t>with Testing, Business Analyst</w:t>
+            </w:r>
+            <w:r>
+              <w:rPr>
+                <w:rFonts w:cstheme="minorHAnsi"/>
+                <w:sz w:val="20"/>
+                <w:szCs w:val="20"/>
+              </w:rPr>
+              <w:t>,</w:t>
+            </w:r>
+            <w:r>
+              <w:rPr>
+                <w:rFonts w:cstheme="minorHAnsi"/>
+                <w:sz w:val="20"/>
+                <w:szCs w:val="20"/>
+              </w:rPr>
+              <w:t xml:space="preserve"> </w:t>
+            </w:r>
+            <w:r>
+              <w:rPr>
+                <w:rFonts w:cstheme="minorHAnsi"/>
+                <w:sz w:val="20"/>
+                <w:szCs w:val="20"/>
+              </w:rPr>
+              <w:t xml:space="preserve">and </w:t>
+            </w:r>
+            <w:r>
+              <w:rPr>
+                <w:rFonts w:cstheme="minorHAnsi"/>
+                <w:sz w:val="20"/>
+                <w:szCs w:val="20"/>
+              </w:rPr>
+              <w:t>DevO</w:t>
+            </w:r>
+            <w:r>
+              <w:rPr>
+                <w:rFonts w:cstheme="minorHAnsi"/>
+                <w:sz w:val="20"/>
+                <w:szCs w:val="20"/>
+              </w:rPr>
+              <w:t>ps</w:t>
+            </w:r>
+            <w:r>
+              <w:rPr>
+                <w:rFonts w:cstheme="minorHAnsi"/>
+                <w:sz w:val="20"/>
+                <w:szCs w:val="20"/>
+              </w:rPr>
+              <w:t xml:space="preserve"> teams</w:t>
             </w:r>
             <w:r>
               <w:rPr>
@@ -2920,99 +3131,33 @@
                 <w:sz w:val="20"/>
                 <w:szCs w:val="20"/>
               </w:rPr>
-              <w:t>Worked</w:t>
-            </w:r>
-            <w:r>
-              <w:rPr>
-                <w:rFonts w:cstheme="minorHAnsi"/>
-                <w:b/>
-                <w:bCs/>
-                <w:sz w:val="20"/>
-                <w:szCs w:val="20"/>
-              </w:rPr>
-              <w:t xml:space="preserve"> </w:t>
-            </w:r>
-            <w:r>
-              <w:rPr>
-                <w:rFonts w:cstheme="minorHAnsi"/>
-                <w:sz w:val="20"/>
-                <w:szCs w:val="20"/>
-              </w:rPr>
-              <w:t xml:space="preserve">as </w:t>
-            </w:r>
-            <w:r>
-              <w:rPr>
-                <w:rFonts w:cstheme="minorHAnsi"/>
-                <w:b/>
-                <w:bCs/>
-                <w:sz w:val="20"/>
-                <w:szCs w:val="20"/>
-              </w:rPr>
-              <w:t>Front-End</w:t>
-            </w:r>
-            <w:r>
-              <w:rPr>
-                <w:rFonts w:cstheme="minorHAnsi"/>
-                <w:sz w:val="20"/>
-                <w:szCs w:val="20"/>
-              </w:rPr>
-              <w:t xml:space="preserve"> Developer </w:t>
-            </w:r>
-            <w:r>
-              <w:rPr>
-                <w:rFonts w:cstheme="minorHAnsi"/>
-                <w:sz w:val="20"/>
-                <w:szCs w:val="20"/>
-              </w:rPr>
-              <w:t>(</w:t>
-            </w:r>
-            <w:r>
-              <w:rPr>
-                <w:rFonts w:cstheme="minorHAnsi"/>
-                <w:b/>
-                <w:bCs/>
-                <w:sz w:val="20"/>
-                <w:szCs w:val="20"/>
-              </w:rPr>
-              <w:t>JavaScript</w:t>
-            </w:r>
-            <w:r>
-              <w:rPr>
-                <w:rFonts w:cstheme="minorHAnsi"/>
-                <w:sz w:val="20"/>
-                <w:szCs w:val="20"/>
-              </w:rPr>
-              <w:t xml:space="preserve">, </w:t>
-            </w:r>
-            <w:r>
-              <w:rPr>
-                <w:rFonts w:cstheme="minorHAnsi"/>
-                <w:b/>
-                <w:bCs/>
-                <w:sz w:val="20"/>
-                <w:szCs w:val="20"/>
-              </w:rPr>
-              <w:t>Vue</w:t>
-            </w:r>
-            <w:r>
-              <w:rPr>
-                <w:rFonts w:cstheme="minorHAnsi"/>
-                <w:b/>
-                <w:bCs/>
-                <w:sz w:val="20"/>
-                <w:szCs w:val="20"/>
-              </w:rPr>
-              <w:t>,</w:t>
-            </w:r>
-            <w:r>
-              <w:rPr>
-                <w:rFonts w:cstheme="minorHAnsi"/>
-                <w:b/>
-                <w:bCs/>
-                <w:sz w:val="20"/>
-                <w:szCs w:val="20"/>
-              </w:rPr>
-              <w:t xml:space="preserve"> and jQuery)</w:t>
+              <w:t>Planned and Engineered project</w:t>
+            </w:r>
+            <w:r>
+              <w:rPr>
+                <w:rFonts w:cstheme="minorHAnsi"/>
+                <w:sz w:val="20"/>
+                <w:szCs w:val="20"/>
+              </w:rPr>
+              <w:t>s</w:t>
+            </w:r>
+            <w:r>
+              <w:rPr>
+                <w:rFonts w:cstheme="minorHAnsi"/>
+                <w:sz w:val="20"/>
+                <w:szCs w:val="20"/>
+              </w:rPr>
+              <w:t xml:space="preserve"> from </w:t>
+            </w:r>
+            <w:r>
+              <w:rPr>
+                <w:rFonts w:cstheme="minorHAnsi"/>
+                <w:b/>
+                <w:bCs/>
+                <w:sz w:val="20"/>
+                <w:szCs w:val="20"/>
+              </w:rPr>
+              <w:t>Scratch to UAT</w:t>
             </w:r>
             <w:r>
               <w:rPr>
@@ -3039,27 +3184,61 @@
                 <w:sz w:val="20"/>
                 <w:szCs w:val="20"/>
               </w:rPr>
-              <w:t xml:space="preserve">Build Complex and reusable Screens which </w:t>
-            </w:r>
-            <w:r>
-              <w:rPr>
-                <w:rFonts w:cstheme="minorHAnsi"/>
-                <w:b/>
-                <w:bCs/>
-                <w:sz w:val="20"/>
-                <w:szCs w:val="20"/>
-              </w:rPr>
-              <w:t>R</w:t>
-            </w:r>
-            <w:r>
-              <w:rPr>
-                <w:rFonts w:cstheme="minorHAnsi"/>
-                <w:b/>
-                <w:bCs/>
-                <w:sz w:val="20"/>
-                <w:szCs w:val="20"/>
-              </w:rPr>
-              <w:t>ender</w:t>
+              <w:t>Worked</w:t>
+            </w:r>
+            <w:r>
+              <w:rPr>
+                <w:rFonts w:cstheme="minorHAnsi"/>
+                <w:b/>
+                <w:bCs/>
+                <w:sz w:val="20"/>
+                <w:szCs w:val="20"/>
+              </w:rPr>
+              <w:t xml:space="preserve"> </w:t>
+            </w:r>
+            <w:r>
+              <w:rPr>
+                <w:rFonts w:cstheme="minorHAnsi"/>
+                <w:sz w:val="20"/>
+                <w:szCs w:val="20"/>
+              </w:rPr>
+              <w:t xml:space="preserve">as </w:t>
+            </w:r>
+            <w:r>
+              <w:rPr>
+                <w:rFonts w:cstheme="minorHAnsi"/>
+                <w:b/>
+                <w:bCs/>
+                <w:sz w:val="20"/>
+                <w:szCs w:val="20"/>
+              </w:rPr>
+              <w:t>Front-End</w:t>
+            </w:r>
+            <w:r>
+              <w:rPr>
+                <w:rFonts w:cstheme="minorHAnsi"/>
+                <w:sz w:val="20"/>
+                <w:szCs w:val="20"/>
+              </w:rPr>
+              <w:t xml:space="preserve"> Developer </w:t>
+            </w:r>
+            <w:r>
+              <w:rPr>
+                <w:rFonts w:cstheme="minorHAnsi"/>
+                <w:sz w:val="20"/>
+                <w:szCs w:val="20"/>
+              </w:rPr>
+              <w:t>(</w:t>
+            </w:r>
+            <w:r>
+              <w:rPr>
+                <w:rFonts w:cstheme="minorHAnsi"/>
+                <w:b/>
+                <w:bCs/>
+                <w:sz w:val="20"/>
+                <w:szCs w:val="20"/>
+              </w:rPr>
+              <w:t>JavaScript</w:t>
             </w:r>
             <w:r>
               <w:rPr>
@@ -3077,17 +3256,7 @@
                 <w:sz w:val="20"/>
                 <w:szCs w:val="20"/>
               </w:rPr>
-              <w:t>H</w:t>
-            </w:r>
-            <w:r>
-              <w:rPr>
-                <w:rFonts w:cstheme="minorHAnsi"/>
-                <w:b/>
-                <w:bCs/>
-                <w:sz w:val="20"/>
-                <w:szCs w:val="20"/>
-              </w:rPr>
-              <w:t>ighlight</w:t>
+              <w:t>Vue</w:t>
             </w:r>
             <w:r>
               <w:rPr>
@@ -3107,89 +3276,15 @@
                 <w:sz w:val="20"/>
                 <w:szCs w:val="20"/>
               </w:rPr>
-              <w:t xml:space="preserve"> </w:t>
-            </w:r>
-            <w:r>
-              <w:rPr>
-                <w:rFonts w:cstheme="minorHAnsi"/>
-                <w:sz w:val="20"/>
-                <w:szCs w:val="20"/>
-              </w:rPr>
-              <w:t>and</w:t>
-            </w:r>
-            <w:r>
-              <w:rPr>
-                <w:rFonts w:cstheme="minorHAnsi"/>
-                <w:b/>
-                <w:bCs/>
-                <w:sz w:val="20"/>
-                <w:szCs w:val="20"/>
-              </w:rPr>
-              <w:t xml:space="preserve"> </w:t>
-            </w:r>
-            <w:r>
-              <w:rPr>
-                <w:rFonts w:cstheme="minorHAnsi"/>
-                <w:b/>
-                <w:bCs/>
-                <w:sz w:val="20"/>
-                <w:szCs w:val="20"/>
-              </w:rPr>
-              <w:t>Annotate</w:t>
-            </w:r>
-            <w:r>
-              <w:rPr>
-                <w:rFonts w:cstheme="minorHAnsi"/>
-                <w:sz w:val="20"/>
-                <w:szCs w:val="20"/>
-              </w:rPr>
-              <w:t xml:space="preserve"> </w:t>
-            </w:r>
-            <w:r>
-              <w:rPr>
-                <w:rFonts w:cstheme="minorHAnsi"/>
-                <w:b/>
-                <w:bCs/>
-                <w:sz w:val="20"/>
-                <w:szCs w:val="20"/>
-              </w:rPr>
-              <w:t>image</w:t>
-            </w:r>
-            <w:r>
-              <w:rPr>
-                <w:rFonts w:cstheme="minorHAnsi"/>
-                <w:b/>
-                <w:bCs/>
-                <w:sz w:val="20"/>
-                <w:szCs w:val="20"/>
-              </w:rPr>
-              <w:t>s</w:t>
-            </w:r>
-            <w:r>
-              <w:rPr>
-                <w:rFonts w:cstheme="minorHAnsi"/>
-                <w:sz w:val="20"/>
-                <w:szCs w:val="20"/>
-              </w:rPr>
-              <w:t xml:space="preserve"> and </w:t>
-            </w:r>
-            <w:r>
-              <w:rPr>
-                <w:rFonts w:cstheme="minorHAnsi"/>
-                <w:b/>
-                <w:bCs/>
-                <w:sz w:val="20"/>
-                <w:szCs w:val="20"/>
-              </w:rPr>
-              <w:t>HTML</w:t>
-            </w:r>
-            <w:r>
-              <w:rPr>
-                <w:rFonts w:cstheme="minorHAnsi"/>
-                <w:sz w:val="20"/>
-                <w:szCs w:val="20"/>
-              </w:rPr>
-              <w:t xml:space="preserve"> content.</w:t>
+              <w:t xml:space="preserve"> and jQuery)</w:t>
+            </w:r>
+            <w:r>
+              <w:rPr>
+                <w:rFonts w:cstheme="minorHAnsi"/>
+                <w:sz w:val="20"/>
+                <w:szCs w:val="20"/>
+              </w:rPr>
+              <w:t>.</w:t>
             </w:r>
           </w:p>
           <w:p>
@@ -3208,11 +3303,71 @@
                 <w:sz w:val="20"/>
                 <w:szCs w:val="20"/>
               </w:rPr>
-              <w:t>Research and convert a</w:t>
-            </w:r>
-            <w:r>
-              <w:rPr>
-                <w:rFonts w:cstheme="minorHAnsi"/>
+              <w:t xml:space="preserve">Build Complex and reusable Screens which </w:t>
+            </w:r>
+            <w:r>
+              <w:rPr>
+                <w:rFonts w:cstheme="minorHAnsi"/>
+                <w:b/>
+                <w:bCs/>
+                <w:sz w:val="20"/>
+                <w:szCs w:val="20"/>
+              </w:rPr>
+              <w:t>R</w:t>
+            </w:r>
+            <w:r>
+              <w:rPr>
+                <w:rFonts w:cstheme="minorHAnsi"/>
+                <w:b/>
+                <w:bCs/>
+                <w:sz w:val="20"/>
+                <w:szCs w:val="20"/>
+              </w:rPr>
+              <w:t>ender</w:t>
+            </w:r>
+            <w:r>
+              <w:rPr>
+                <w:rFonts w:cstheme="minorHAnsi"/>
+                <w:sz w:val="20"/>
+                <w:szCs w:val="20"/>
+              </w:rPr>
+              <w:t xml:space="preserve">, </w:t>
+            </w:r>
+            <w:r>
+              <w:rPr>
+                <w:rFonts w:cstheme="minorHAnsi"/>
+                <w:b/>
+                <w:bCs/>
+                <w:sz w:val="20"/>
+                <w:szCs w:val="20"/>
+              </w:rPr>
+              <w:t>H</w:t>
+            </w:r>
+            <w:r>
+              <w:rPr>
+                <w:rFonts w:cstheme="minorHAnsi"/>
+                <w:b/>
+                <w:bCs/>
+                <w:sz w:val="20"/>
+                <w:szCs w:val="20"/>
+              </w:rPr>
+              <w:t>ighlight</w:t>
+            </w:r>
+            <w:r>
+              <w:rPr>
+                <w:rFonts w:cstheme="minorHAnsi"/>
+                <w:b/>
+                <w:bCs/>
+                <w:sz w:val="20"/>
+                <w:szCs w:val="20"/>
+              </w:rPr>
+              <w:t>,</w:t>
+            </w:r>
+            <w:r>
+              <w:rPr>
+                <w:rFonts w:cstheme="minorHAnsi"/>
+                <w:b/>
+                <w:bCs/>
                 <w:sz w:val="20"/>
                 <w:szCs w:val="20"/>
               </w:rPr>
@@ -3221,52 +3376,10 @@
             <w:r>
               <w:rPr>
                 <w:rFonts w:cstheme="minorHAnsi"/>
-                <w:b/>
-                <w:bCs/>
-                <w:sz w:val="20"/>
-                <w:szCs w:val="20"/>
-              </w:rPr>
-              <w:t>V</w:t>
-            </w:r>
-            <w:r>
-              <w:rPr>
-                <w:rFonts w:cstheme="minorHAnsi"/>
-                <w:b/>
-                <w:bCs/>
-                <w:sz w:val="20"/>
-                <w:szCs w:val="20"/>
-              </w:rPr>
-              <w:t>ue</w:t>
-            </w:r>
-            <w:r>
-              <w:rPr>
-                <w:rFonts w:cstheme="minorHAnsi"/>
-                <w:b/>
-                <w:bCs/>
-                <w:sz w:val="20"/>
-                <w:szCs w:val="20"/>
-              </w:rPr>
-              <w:t xml:space="preserve"> module </w:t>
-            </w:r>
-            <w:r>
-              <w:rPr>
-                <w:rFonts w:cstheme="minorHAnsi"/>
-                <w:b/>
-                <w:bCs/>
-                <w:sz w:val="20"/>
-                <w:szCs w:val="20"/>
-              </w:rPr>
-              <w:t>into</w:t>
-            </w:r>
-            <w:r>
-              <w:rPr>
-                <w:rFonts w:cstheme="minorHAnsi"/>
-                <w:b/>
-                <w:bCs/>
-                <w:sz w:val="20"/>
-                <w:szCs w:val="20"/>
-              </w:rPr>
-              <w:t xml:space="preserve"> a</w:t>
+                <w:sz w:val="20"/>
+                <w:szCs w:val="20"/>
+              </w:rPr>
+              <w:t>and</w:t>
             </w:r>
             <w:r>
               <w:rPr>
@@ -3286,7 +3399,7 @@
                 <w:sz w:val="20"/>
                 <w:szCs w:val="20"/>
               </w:rPr>
-              <w:t>web component</w:t>
+              <w:t>Annotate</w:t>
             </w:r>
             <w:r>
               <w:rPr>
@@ -3304,97 +3417,43 @@
                 <w:sz w:val="20"/>
                 <w:szCs w:val="20"/>
               </w:rPr>
-              <w:t xml:space="preserve">and </w:t>
-            </w:r>
-            <w:r>
-              <w:rPr>
-                <w:rFonts w:cstheme="minorHAnsi"/>
-                <w:b/>
-                <w:bCs/>
-                <w:sz w:val="20"/>
-                <w:szCs w:val="20"/>
-              </w:rPr>
-              <w:t>library</w:t>
-            </w:r>
-            <w:r>
-              <w:rPr>
-                <w:rFonts w:cstheme="minorHAnsi"/>
-                <w:sz w:val="20"/>
-                <w:szCs w:val="20"/>
-              </w:rPr>
-              <w:t xml:space="preserve"> </w:t>
-            </w:r>
-            <w:r>
-              <w:rPr>
-                <w:rFonts w:cstheme="minorHAnsi"/>
-                <w:sz w:val="20"/>
-                <w:szCs w:val="20"/>
-              </w:rPr>
-              <w:t>which can easily</w:t>
-            </w:r>
-            <w:r>
-              <w:rPr>
-                <w:rFonts w:cstheme="minorHAnsi"/>
-                <w:sz w:val="20"/>
-                <w:szCs w:val="20"/>
-              </w:rPr>
-              <w:t xml:space="preserve"> be</w:t>
-            </w:r>
-            <w:r>
-              <w:rPr>
-                <w:rFonts w:cstheme="minorHAnsi"/>
-                <w:sz w:val="20"/>
-                <w:szCs w:val="20"/>
-              </w:rPr>
-              <w:t xml:space="preserve"> integrated </w:t>
-            </w:r>
-            <w:r>
-              <w:rPr>
-                <w:rFonts w:cstheme="minorHAnsi"/>
-                <w:sz w:val="20"/>
-                <w:szCs w:val="20"/>
-              </w:rPr>
-              <w:t>with</w:t>
-            </w:r>
-            <w:r>
-              <w:rPr>
-                <w:rFonts w:cstheme="minorHAnsi"/>
-                <w:sz w:val="20"/>
-                <w:szCs w:val="20"/>
-              </w:rPr>
-              <w:t xml:space="preserve"> vanilla </w:t>
-            </w:r>
-            <w:r>
-              <w:rPr>
-                <w:rFonts w:cstheme="minorHAnsi"/>
-                <w:sz w:val="20"/>
-                <w:szCs w:val="20"/>
-              </w:rPr>
-              <w:t>JS</w:t>
-            </w:r>
-            <w:r>
-              <w:rPr>
-                <w:rFonts w:cstheme="minorHAnsi"/>
-                <w:sz w:val="20"/>
-                <w:szCs w:val="20"/>
-              </w:rPr>
-              <w:t xml:space="preserve"> and other frameworks</w:t>
-            </w:r>
-            <w:r>
-              <w:rPr>
-                <w:rFonts w:cstheme="minorHAnsi"/>
-                <w:sz w:val="20"/>
-                <w:szCs w:val="20"/>
-              </w:rPr>
-              <w:t>.</w:t>
-            </w:r>
-            <w:r>
-              <w:rPr>
-                <w:rFonts w:cstheme="minorHAnsi"/>
-                <w:sz w:val="20"/>
-                <w:szCs w:val="20"/>
-              </w:rPr>
-              <w:t xml:space="preserve"> </w:t>
+              <w:t>image</w:t>
+            </w:r>
+            <w:r>
+              <w:rPr>
+                <w:rFonts w:cstheme="minorHAnsi"/>
+                <w:b/>
+                <w:bCs/>
+                <w:sz w:val="20"/>
+                <w:szCs w:val="20"/>
+              </w:rPr>
+              <w:t>s</w:t>
+            </w:r>
+            <w:r>
+              <w:rPr>
+                <w:rFonts w:cstheme="minorHAnsi"/>
+                <w:sz w:val="20"/>
+                <w:szCs w:val="20"/>
+              </w:rPr>
+              <w:t xml:space="preserve"> and </w:t>
+            </w:r>
+            <w:r>
+              <w:rPr>
+                <w:rFonts w:cstheme="minorHAnsi"/>
+                <w:b/>
+                <w:bCs/>
+                <w:sz w:val="20"/>
+                <w:szCs w:val="20"/>
+              </w:rPr>
+              <w:t>HTML</w:t>
+            </w:r>
+            <w:r>
+              <w:rPr>
+                <w:rFonts w:cstheme="minorHAnsi"/>
+                <w:sz w:val="20"/>
+                <w:szCs w:val="20"/>
+              </w:rPr>
+              <w:t xml:space="preserve"> content.</w:t>
             </w:r>
           </w:p>
           <w:p>
@@ -3410,28 +3469,10 @@
             <w:r>
               <w:rPr>
                 <w:rFonts w:cstheme="minorHAnsi"/>
-                <w:b/>
-                <w:bCs/>
-                <w:sz w:val="20"/>
-                <w:szCs w:val="20"/>
-              </w:rPr>
-              <w:t>Rewritten and improved</w:t>
-            </w:r>
-            <w:r>
-              <w:rPr>
-                <w:rFonts w:cstheme="minorHAnsi"/>
-                <w:sz w:val="20"/>
-                <w:szCs w:val="20"/>
-              </w:rPr>
-              <w:t xml:space="preserve"> the existing code from monolithic</w:t>
-            </w:r>
-            <w:r>
-              <w:rPr>
-                <w:rFonts w:cstheme="minorHAnsi"/>
-                <w:sz w:val="20"/>
-                <w:szCs w:val="20"/>
-              </w:rPr>
-              <w:t xml:space="preserve"> to</w:t>
+                <w:sz w:val="20"/>
+                <w:szCs w:val="20"/>
+              </w:rPr>
+              <w:t>Research and convert a</w:t>
             </w:r>
             <w:r>
               <w:rPr>
@@ -3449,7 +3490,47 @@
                 <w:sz w:val="20"/>
                 <w:szCs w:val="20"/>
               </w:rPr>
-              <w:t>Micro-Frontend</w:t>
+              <w:t>V</w:t>
+            </w:r>
+            <w:r>
+              <w:rPr>
+                <w:rFonts w:cstheme="minorHAnsi"/>
+                <w:b/>
+                <w:bCs/>
+                <w:sz w:val="20"/>
+                <w:szCs w:val="20"/>
+              </w:rPr>
+              <w:t>ue</w:t>
+            </w:r>
+            <w:r>
+              <w:rPr>
+                <w:rFonts w:cstheme="minorHAnsi"/>
+                <w:b/>
+                <w:bCs/>
+                <w:sz w:val="20"/>
+                <w:szCs w:val="20"/>
+              </w:rPr>
+              <w:t xml:space="preserve"> module </w:t>
+            </w:r>
+            <w:r>
+              <w:rPr>
+                <w:rFonts w:cstheme="minorHAnsi"/>
+                <w:b/>
+                <w:bCs/>
+                <w:sz w:val="20"/>
+                <w:szCs w:val="20"/>
+              </w:rPr>
+              <w:t>into</w:t>
+            </w:r>
+            <w:r>
+              <w:rPr>
+                <w:rFonts w:cstheme="minorHAnsi"/>
+                <w:b/>
+                <w:bCs/>
+                <w:sz w:val="20"/>
+                <w:szCs w:val="20"/>
+              </w:rPr>
+              <w:t xml:space="preserve"> a</w:t>
             </w:r>
             <w:r>
               <w:rPr>
@@ -3464,10 +3545,112 @@
             <w:r>
               <w:rPr>
                 <w:rFonts w:cstheme="minorHAnsi"/>
-                <w:sz w:val="20"/>
-                <w:szCs w:val="20"/>
-              </w:rPr>
-              <w:t>Architect.</w:t>
+                <w:b/>
+                <w:bCs/>
+                <w:sz w:val="20"/>
+                <w:szCs w:val="20"/>
+              </w:rPr>
+              <w:t>web component</w:t>
+            </w:r>
+            <w:r>
+              <w:rPr>
+                <w:rFonts w:cstheme="minorHAnsi"/>
+                <w:sz w:val="20"/>
+                <w:szCs w:val="20"/>
+              </w:rPr>
+              <w:t xml:space="preserve"> </w:t>
+            </w:r>
+            <w:r>
+              <w:rPr>
+                <w:rFonts w:cstheme="minorHAnsi"/>
+                <w:b/>
+                <w:bCs/>
+                <w:sz w:val="20"/>
+                <w:szCs w:val="20"/>
+              </w:rPr>
+              <w:t xml:space="preserve">and </w:t>
+            </w:r>
+            <w:r>
+              <w:rPr>
+                <w:rFonts w:cstheme="minorHAnsi"/>
+                <w:b/>
+                <w:bCs/>
+                <w:sz w:val="20"/>
+                <w:szCs w:val="20"/>
+              </w:rPr>
+              <w:t>library</w:t>
+            </w:r>
+            <w:r>
+              <w:rPr>
+                <w:rFonts w:cstheme="minorHAnsi"/>
+                <w:sz w:val="20"/>
+                <w:szCs w:val="20"/>
+              </w:rPr>
+              <w:t xml:space="preserve"> </w:t>
+            </w:r>
+            <w:r>
+              <w:rPr>
+                <w:rFonts w:cstheme="minorHAnsi"/>
+                <w:sz w:val="20"/>
+                <w:szCs w:val="20"/>
+              </w:rPr>
+              <w:t>which can easily</w:t>
+            </w:r>
+            <w:r>
+              <w:rPr>
+                <w:rFonts w:cstheme="minorHAnsi"/>
+                <w:sz w:val="20"/>
+                <w:szCs w:val="20"/>
+              </w:rPr>
+              <w:t xml:space="preserve"> be</w:t>
+            </w:r>
+            <w:r>
+              <w:rPr>
+                <w:rFonts w:cstheme="minorHAnsi"/>
+                <w:sz w:val="20"/>
+                <w:szCs w:val="20"/>
+              </w:rPr>
+              <w:t xml:space="preserve"> integrated </w:t>
+            </w:r>
+            <w:r>
+              <w:rPr>
+                <w:rFonts w:cstheme="minorHAnsi"/>
+                <w:sz w:val="20"/>
+                <w:szCs w:val="20"/>
+              </w:rPr>
+              <w:t>with</w:t>
+            </w:r>
+            <w:r>
+              <w:rPr>
+                <w:rFonts w:cstheme="minorHAnsi"/>
+                <w:sz w:val="20"/>
+                <w:szCs w:val="20"/>
+              </w:rPr>
+              <w:t xml:space="preserve"> vanilla </w:t>
+            </w:r>
+            <w:r>
+              <w:rPr>
+                <w:rFonts w:cstheme="minorHAnsi"/>
+                <w:sz w:val="20"/>
+                <w:szCs w:val="20"/>
+              </w:rPr>
+              <w:t>JS</w:t>
+            </w:r>
+            <w:r>
+              <w:rPr>
+                <w:rFonts w:cstheme="minorHAnsi"/>
+                <w:sz w:val="20"/>
+                <w:szCs w:val="20"/>
+              </w:rPr>
+              <w:t xml:space="preserve"> and other frameworks</w:t>
+            </w:r>
+            <w:r>
+              <w:rPr>
+                <w:rFonts w:cstheme="minorHAnsi"/>
+                <w:sz w:val="20"/>
+                <w:szCs w:val="20"/>
+              </w:rPr>
+              <w:t>.</w:t>
             </w:r>
             <w:r>
               <w:rPr>
@@ -3491,80 +3674,28 @@
             <w:r>
               <w:rPr>
                 <w:rFonts w:cstheme="minorHAnsi"/>
-                <w:sz w:val="20"/>
-                <w:szCs w:val="20"/>
-              </w:rPr>
-              <w:t>Familiar</w:t>
-            </w:r>
-            <w:r>
-              <w:rPr>
-                <w:rFonts w:cstheme="minorHAnsi"/>
-                <w:sz w:val="20"/>
-                <w:szCs w:val="20"/>
-              </w:rPr>
-              <w:t xml:space="preserve"> with Vue libraries such as </w:t>
-            </w:r>
-            <w:proofErr w:type="spellStart"/>
-            <w:r>
-              <w:rPr>
-                <w:rFonts w:cstheme="minorHAnsi"/>
-                <w:b/>
-                <w:bCs/>
-                <w:sz w:val="20"/>
-                <w:szCs w:val="20"/>
-              </w:rPr>
-              <w:t>V</w:t>
-            </w:r>
-            <w:r>
-              <w:rPr>
-                <w:rFonts w:cstheme="minorHAnsi"/>
-                <w:b/>
-                <w:bCs/>
-                <w:sz w:val="20"/>
-                <w:szCs w:val="20"/>
-              </w:rPr>
-              <w:t>uex</w:t>
-            </w:r>
-            <w:proofErr w:type="spellEnd"/>
-            <w:r>
-              <w:rPr>
-                <w:rFonts w:cstheme="minorHAnsi"/>
-                <w:b/>
-                <w:bCs/>
-                <w:sz w:val="20"/>
-                <w:szCs w:val="20"/>
-              </w:rPr>
-              <w:t xml:space="preserve">, </w:t>
-            </w:r>
-            <w:proofErr w:type="spellStart"/>
-            <w:r>
-              <w:rPr>
-                <w:rFonts w:cstheme="minorHAnsi"/>
-                <w:b/>
-                <w:bCs/>
-                <w:sz w:val="20"/>
-                <w:szCs w:val="20"/>
-              </w:rPr>
-              <w:t>Vuetify</w:t>
-            </w:r>
-            <w:proofErr w:type="spellEnd"/>
-            <w:r>
-              <w:rPr>
-                <w:rFonts w:cstheme="minorHAnsi"/>
-                <w:b/>
-                <w:bCs/>
-                <w:sz w:val="20"/>
-                <w:szCs w:val="20"/>
-              </w:rPr>
-              <w:t xml:space="preserve">, </w:t>
-            </w:r>
-            <w:r>
-              <w:rPr>
-                <w:rFonts w:cstheme="minorHAnsi"/>
-                <w:sz w:val="20"/>
-                <w:szCs w:val="20"/>
-              </w:rPr>
-              <w:t>and</w:t>
+                <w:b/>
+                <w:bCs/>
+                <w:sz w:val="20"/>
+                <w:szCs w:val="20"/>
+              </w:rPr>
+              <w:t>Rewritten and improved</w:t>
+            </w:r>
+            <w:r>
+              <w:rPr>
+                <w:rFonts w:cstheme="minorHAnsi"/>
+                <w:sz w:val="20"/>
+                <w:szCs w:val="20"/>
+              </w:rPr>
+              <w:t xml:space="preserve"> the existing code from monolithic</w:t>
+            </w:r>
+            <w:r>
+              <w:rPr>
+                <w:rFonts w:cstheme="minorHAnsi"/>
+                <w:sz w:val="20"/>
+                <w:szCs w:val="20"/>
+              </w:rPr>
+              <w:t xml:space="preserve"> to</w:t>
             </w:r>
             <w:r>
               <w:rPr>
@@ -3582,15 +3713,33 @@
                 <w:sz w:val="20"/>
                 <w:szCs w:val="20"/>
               </w:rPr>
-              <w:t>Vue-Router</w:t>
-            </w:r>
-            <w:r>
-              <w:rPr>
-                <w:rFonts w:cstheme="minorHAnsi"/>
-                <w:sz w:val="20"/>
-                <w:szCs w:val="20"/>
-              </w:rPr>
-              <w:t>.</w:t>
+              <w:t>Micro-Frontend</w:t>
+            </w:r>
+            <w:r>
+              <w:rPr>
+                <w:rFonts w:cstheme="minorHAnsi"/>
+                <w:b/>
+                <w:bCs/>
+                <w:sz w:val="20"/>
+                <w:szCs w:val="20"/>
+              </w:rPr>
+              <w:t xml:space="preserve"> </w:t>
+            </w:r>
+            <w:r>
+              <w:rPr>
+                <w:rFonts w:cstheme="minorHAnsi"/>
+                <w:sz w:val="20"/>
+                <w:szCs w:val="20"/>
+              </w:rPr>
+              <w:t>Architect.</w:t>
+            </w:r>
+            <w:r>
+              <w:rPr>
+                <w:rFonts w:cstheme="minorHAnsi"/>
+                <w:sz w:val="20"/>
+                <w:szCs w:val="20"/>
+              </w:rPr>
+              <w:t xml:space="preserve"> </w:t>
             </w:r>
           </w:p>
           <w:p>
@@ -3609,7 +3758,77 @@
                 <w:sz w:val="20"/>
                 <w:szCs w:val="20"/>
               </w:rPr>
-              <w:t>Implement</w:t>
+              <w:t>Familiar</w:t>
+            </w:r>
+            <w:r>
+              <w:rPr>
+                <w:rFonts w:cstheme="minorHAnsi"/>
+                <w:sz w:val="20"/>
+                <w:szCs w:val="20"/>
+              </w:rPr>
+              <w:t xml:space="preserve"> with Vue libraries such as </w:t>
+            </w:r>
+            <w:proofErr w:type="spellStart"/>
+            <w:r>
+              <w:rPr>
+                <w:rFonts w:cstheme="minorHAnsi"/>
+                <w:b/>
+                <w:bCs/>
+                <w:sz w:val="20"/>
+                <w:szCs w:val="20"/>
+              </w:rPr>
+              <w:t>V</w:t>
+            </w:r>
+            <w:r>
+              <w:rPr>
+                <w:rFonts w:cstheme="minorHAnsi"/>
+                <w:b/>
+                <w:bCs/>
+                <w:sz w:val="20"/>
+                <w:szCs w:val="20"/>
+              </w:rPr>
+              <w:t>uex</w:t>
+            </w:r>
+            <w:proofErr w:type="spellEnd"/>
+            <w:r>
+              <w:rPr>
+                <w:rFonts w:cstheme="minorHAnsi"/>
+                <w:b/>
+                <w:bCs/>
+                <w:sz w:val="20"/>
+                <w:szCs w:val="20"/>
+              </w:rPr>
+              <w:t xml:space="preserve">, </w:t>
+            </w:r>
+            <w:proofErr w:type="spellStart"/>
+            <w:r>
+              <w:rPr>
+                <w:rFonts w:cstheme="minorHAnsi"/>
+                <w:b/>
+                <w:bCs/>
+                <w:sz w:val="20"/>
+                <w:szCs w:val="20"/>
+              </w:rPr>
+              <w:t>Vuetify</w:t>
+            </w:r>
+            <w:proofErr w:type="spellEnd"/>
+            <w:r>
+              <w:rPr>
+                <w:rFonts w:cstheme="minorHAnsi"/>
+                <w:b/>
+                <w:bCs/>
+                <w:sz w:val="20"/>
+                <w:szCs w:val="20"/>
+              </w:rPr>
+              <w:t xml:space="preserve">, </w:t>
+            </w:r>
+            <w:r>
+              <w:rPr>
+                <w:rFonts w:cstheme="minorHAnsi"/>
+                <w:sz w:val="20"/>
+                <w:szCs w:val="20"/>
+              </w:rPr>
+              <w:t>and</w:t>
             </w:r>
             <w:r>
               <w:rPr>
@@ -3627,67 +3846,7 @@
                 <w:sz w:val="20"/>
                 <w:szCs w:val="20"/>
               </w:rPr>
-              <w:t>Rest API</w:t>
-            </w:r>
-            <w:r>
-              <w:rPr>
-                <w:rFonts w:cstheme="minorHAnsi"/>
-                <w:b/>
-                <w:bCs/>
-                <w:sz w:val="20"/>
-                <w:szCs w:val="20"/>
-              </w:rPr>
-              <w:t xml:space="preserve">, </w:t>
-            </w:r>
-            <w:proofErr w:type="spellStart"/>
-            <w:r>
-              <w:rPr>
-                <w:rFonts w:cstheme="minorHAnsi"/>
-                <w:b/>
-                <w:bCs/>
-                <w:sz w:val="20"/>
-                <w:szCs w:val="20"/>
-              </w:rPr>
-              <w:t>GraphQL</w:t>
-            </w:r>
-            <w:proofErr w:type="spellEnd"/>
-            <w:r>
-              <w:rPr>
-                <w:rFonts w:cstheme="minorHAnsi"/>
-                <w:b/>
-                <w:bCs/>
-                <w:sz w:val="20"/>
-                <w:szCs w:val="20"/>
-              </w:rPr>
-              <w:t>,</w:t>
-            </w:r>
-            <w:r>
-              <w:rPr>
-                <w:rFonts w:cstheme="minorHAnsi"/>
-                <w:sz w:val="20"/>
-                <w:szCs w:val="20"/>
-              </w:rPr>
-              <w:t xml:space="preserve"> and </w:t>
-            </w:r>
-            <w:r>
-              <w:rPr>
-                <w:rFonts w:cstheme="minorHAnsi"/>
-                <w:b/>
-                <w:bCs/>
-                <w:sz w:val="20"/>
-                <w:szCs w:val="20"/>
-              </w:rPr>
-              <w:t>oauth2</w:t>
-            </w:r>
-            <w:r>
-              <w:rPr>
-                <w:rFonts w:cstheme="minorHAnsi"/>
-                <w:b/>
-                <w:bCs/>
-                <w:sz w:val="20"/>
-                <w:szCs w:val="20"/>
-              </w:rPr>
-              <w:t xml:space="preserve"> Login</w:t>
+              <w:t>Vue-Router</w:t>
             </w:r>
             <w:r>
               <w:rPr>
@@ -3714,35 +3873,93 @@
                 <w:sz w:val="20"/>
                 <w:szCs w:val="20"/>
               </w:rPr>
-              <w:t xml:space="preserve">Working on </w:t>
-            </w:r>
-            <w:r>
-              <w:rPr>
-                <w:rFonts w:cstheme="minorHAnsi"/>
-                <w:b/>
-                <w:bCs/>
-                <w:sz w:val="20"/>
-                <w:szCs w:val="20"/>
-              </w:rPr>
-              <w:t>A</w:t>
-            </w:r>
-            <w:r>
-              <w:rPr>
-                <w:rFonts w:cstheme="minorHAnsi"/>
-                <w:b/>
-                <w:bCs/>
-                <w:sz w:val="20"/>
-                <w:szCs w:val="20"/>
-              </w:rPr>
-              <w:t>gile methodology</w:t>
-            </w:r>
-            <w:r>
-              <w:rPr>
-                <w:rFonts w:cstheme="minorHAnsi"/>
-                <w:sz w:val="20"/>
-                <w:szCs w:val="20"/>
-              </w:rPr>
-              <w:t xml:space="preserve"> (SDLC).</w:t>
+              <w:t>Implement</w:t>
+            </w:r>
+            <w:r>
+              <w:rPr>
+                <w:rFonts w:cstheme="minorHAnsi"/>
+                <w:sz w:val="20"/>
+                <w:szCs w:val="20"/>
+              </w:rPr>
+              <w:t xml:space="preserve"> </w:t>
+            </w:r>
+            <w:r>
+              <w:rPr>
+                <w:rFonts w:cstheme="minorHAnsi"/>
+                <w:b/>
+                <w:bCs/>
+                <w:sz w:val="20"/>
+                <w:szCs w:val="20"/>
+              </w:rPr>
+              <w:t>Rest API</w:t>
+            </w:r>
+            <w:r>
+              <w:rPr>
+                <w:rFonts w:cstheme="minorHAnsi"/>
+                <w:b/>
+                <w:bCs/>
+                <w:sz w:val="20"/>
+                <w:szCs w:val="20"/>
+              </w:rPr>
+              <w:t xml:space="preserve">, </w:t>
+            </w:r>
+            <w:proofErr w:type="spellStart"/>
+            <w:r>
+              <w:rPr>
+                <w:rFonts w:cstheme="minorHAnsi"/>
+                <w:b/>
+                <w:bCs/>
+                <w:sz w:val="20"/>
+                <w:szCs w:val="20"/>
+              </w:rPr>
+              <w:t>GraphQL</w:t>
+            </w:r>
+            <w:proofErr w:type="spellEnd"/>
+            <w:r>
+              <w:rPr>
+                <w:rFonts w:cstheme="minorHAnsi"/>
+                <w:b/>
+                <w:bCs/>
+                <w:sz w:val="20"/>
+                <w:szCs w:val="20"/>
+              </w:rPr>
+              <w:t>,</w:t>
+            </w:r>
+            <w:r>
+              <w:rPr>
+                <w:rFonts w:cstheme="minorHAnsi"/>
+                <w:sz w:val="20"/>
+                <w:szCs w:val="20"/>
+              </w:rPr>
+              <w:t xml:space="preserve"> and </w:t>
+            </w:r>
+            <w:r>
+              <w:rPr>
+                <w:rFonts w:cstheme="minorHAnsi"/>
+                <w:b/>
+                <w:bCs/>
+                <w:sz w:val="20"/>
+                <w:szCs w:val="20"/>
+              </w:rPr>
+              <w:t>oauth2</w:t>
+            </w:r>
+            <w:r>
+              <w:rPr>
+                <w:rFonts w:cstheme="minorHAnsi"/>
+                <w:b/>
+                <w:bCs/>
+                <w:sz w:val="20"/>
+                <w:szCs w:val="20"/>
+              </w:rPr>
+              <w:t xml:space="preserve"> Login</w:t>
+            </w:r>
+            <w:r>
+              <w:rPr>
+                <w:rFonts w:cstheme="minorHAnsi"/>
+                <w:sz w:val="20"/>
+                <w:szCs w:val="20"/>
+              </w:rPr>
+              <w:t>.</w:t>
             </w:r>
           </w:p>
           <w:p>
@@ -3758,30 +3975,38 @@
             <w:r>
               <w:rPr>
                 <w:rFonts w:cstheme="minorHAnsi"/>
-                <w:b/>
-                <w:bCs/>
-                <w:sz w:val="20"/>
-                <w:szCs w:val="20"/>
-              </w:rPr>
-              <w:t>Organized weekly KT session</w:t>
-            </w:r>
-            <w:r>
-              <w:rPr>
-                <w:rFonts w:cstheme="minorHAnsi"/>
-                <w:b/>
-                <w:bCs/>
-                <w:sz w:val="20"/>
-                <w:szCs w:val="20"/>
-              </w:rPr>
-              <w:t>s</w:t>
-            </w:r>
-            <w:r>
-              <w:rPr>
-                <w:rFonts w:cstheme="minorHAnsi"/>
-                <w:sz w:val="20"/>
-                <w:szCs w:val="20"/>
-              </w:rPr>
-              <w:t xml:space="preserve"> for team growth.</w:t>
+                <w:sz w:val="20"/>
+                <w:szCs w:val="20"/>
+              </w:rPr>
+              <w:t xml:space="preserve">Working on </w:t>
+            </w:r>
+            <w:r>
+              <w:rPr>
+                <w:rFonts w:cstheme="minorHAnsi"/>
+                <w:b/>
+                <w:bCs/>
+                <w:sz w:val="20"/>
+                <w:szCs w:val="20"/>
+              </w:rPr>
+              <w:t>A</w:t>
+            </w:r>
+            <w:r>
+              <w:rPr>
+                <w:rFonts w:cstheme="minorHAnsi"/>
+                <w:b/>
+                <w:bCs/>
+                <w:sz w:val="20"/>
+                <w:szCs w:val="20"/>
+              </w:rPr>
+              <w:t>gile methodology</w:t>
+            </w:r>
+            <w:r>
+              <w:rPr>
+                <w:rFonts w:cstheme="minorHAnsi"/>
+                <w:sz w:val="20"/>
+                <w:szCs w:val="20"/>
+              </w:rPr>
+              <w:t xml:space="preserve"> (SDLC).</w:t>
             </w:r>
           </w:p>
           <w:p>
@@ -3797,14 +4022,18 @@
             <w:r>
               <w:rPr>
                 <w:rFonts w:cstheme="minorHAnsi"/>
-                <w:sz w:val="20"/>
-                <w:szCs w:val="20"/>
-              </w:rPr>
-              <w:t>Organized weekly meeting</w:t>
-            </w:r>
-            <w:r>
-              <w:rPr>
-                <w:rFonts w:cstheme="minorHAnsi"/>
+                <w:b/>
+                <w:bCs/>
+                <w:sz w:val="20"/>
+                <w:szCs w:val="20"/>
+              </w:rPr>
+              <w:t>Organized weekly KT session</w:t>
+            </w:r>
+            <w:r>
+              <w:rPr>
+                <w:rFonts w:cstheme="minorHAnsi"/>
+                <w:b/>
+                <w:bCs/>
                 <w:sz w:val="20"/>
                 <w:szCs w:val="20"/>
               </w:rPr>
@@ -3816,35 +4045,12 @@
                 <w:sz w:val="20"/>
                 <w:szCs w:val="20"/>
               </w:rPr>
-              <w:t xml:space="preserve"> to </w:t>
-            </w:r>
-            <w:r>
-              <w:rPr>
-                <w:rFonts w:cstheme="minorHAnsi"/>
-                <w:b/>
-                <w:bCs/>
-                <w:sz w:val="20"/>
-                <w:szCs w:val="20"/>
-              </w:rPr>
-              <w:t>implement test-driven development</w:t>
-            </w:r>
-            <w:r>
-              <w:rPr>
-                <w:rFonts w:cstheme="minorHAnsi"/>
-                <w:sz w:val="20"/>
-                <w:szCs w:val="20"/>
-              </w:rPr>
-              <w:t>.</w:t>
+              <w:t xml:space="preserve"> for team growth.</w:t>
             </w:r>
           </w:p>
           <w:p>
             <w:pPr>
               <w:pStyle w:val="ListParagraph"/>
-              <w:numPr>
-                <w:ilvl w:val="0"/>
-                <w:numId w:val="0"/>
-              </w:numPr>
-              <w:ind w:left="792"/>
               <w:jc w:val="both"/>
               <w:rPr>
                 <w:rFonts w:cstheme="minorHAnsi"/>
@@ -3852,6 +4058,48 @@
                 <w:szCs w:val="20"/>
               </w:rPr>
             </w:pPr>
+            <w:r>
+              <w:rPr>
+                <w:rFonts w:cstheme="minorHAnsi"/>
+                <w:sz w:val="20"/>
+                <w:szCs w:val="20"/>
+              </w:rPr>
+              <w:t>Organized weekly meeting</w:t>
+            </w:r>
+            <w:r>
+              <w:rPr>
+                <w:rFonts w:cstheme="minorHAnsi"/>
+                <w:sz w:val="20"/>
+                <w:szCs w:val="20"/>
+              </w:rPr>
+              <w:t>s</w:t>
+            </w:r>
+            <w:r>
+              <w:rPr>
+                <w:rFonts w:cstheme="minorHAnsi"/>
+                <w:sz w:val="20"/>
+                <w:szCs w:val="20"/>
+              </w:rPr>
+              <w:t xml:space="preserve"> to </w:t>
+            </w:r>
+            <w:r>
+              <w:rPr>
+                <w:rFonts w:cstheme="minorHAnsi"/>
+                <w:b/>
+                <w:bCs/>
+                <w:sz w:val="20"/>
+                <w:szCs w:val="20"/>
+              </w:rPr>
+              <w:t>implement test-driven development</w:t>
+            </w:r>
+            <w:r>
+              <w:rPr>
+                <w:rFonts w:cstheme="minorHAnsi"/>
+                <w:sz w:val="20"/>
+                <w:szCs w:val="20"/>
+              </w:rPr>
+              <w:t>.</w:t>
+            </w:r>
           </w:p>
         </w:tc>
       </w:tr>
@@ -10002,6 +10250,7 @@
     <w:rsid w:val="008702B8"/>
     <w:rsid w:val="009743DC"/>
     <w:rsid w:val="009B0F9C"/>
+    <w:rsid w:val="009D342B"/>
     <w:rsid w:val="00A515A9"/>
     <w:rsid w:val="00A779C4"/>
     <w:rsid w:val="00AA5C5D"/>
@@ -10011,6 +10260,7 @@
     <w:rsid w:val="00C93480"/>
     <w:rsid w:val="00CB51B2"/>
     <w:rsid w:val="00D0264D"/>
+    <w:rsid w:val="00D0705B"/>
     <w:rsid w:val="00D563E4"/>
     <w:rsid w:val="00DB6EB9"/>
     <w:rsid w:val="00E21031"/>

</xml_diff>

<commit_message>
added ATS tags. fixed some spelling mistake
</commit_message>
<xml_diff>
--- a/Vishnuraj_se_resume.docx
+++ b/Vishnuraj_se_resume.docx
@@ -996,6 +996,14 @@
           </w:r>
         </w:sdtContent>
       </w:sdt>
+      <w:r>
+        <w:rPr>
+          <w:rFonts w:cstheme="minorHAnsi"/>
+          <w:sz w:val="20"/>
+          <w:szCs w:val="20"/>
+        </w:rPr>
+        <w:t xml:space="preserve"> </w:t>
+      </w:r>
     </w:p>
     <w:p>
       <w:pPr>
@@ -1063,23 +1071,7 @@
           <w:sz w:val="20"/>
           <w:szCs w:val="20"/>
         </w:rPr>
-        <w:t>Java</w:t>
-      </w:r>
-      <w:r>
-        <w:rPr>
-          <w:rFonts w:cstheme="minorHAnsi"/>
-          <w:sz w:val="20"/>
-          <w:szCs w:val="20"/>
-        </w:rPr>
-        <w:t xml:space="preserve"> and </w:t>
-      </w:r>
-      <w:r>
-        <w:rPr>
-          <w:rFonts w:cstheme="minorHAnsi"/>
-          <w:sz w:val="20"/>
-          <w:szCs w:val="20"/>
-        </w:rPr>
-        <w:t>J2EE</w:t>
+        <w:t>NoSQL (MongoDB)</w:t>
       </w:r>
     </w:p>
     <w:p>
@@ -1102,31 +1094,23 @@
           <w:sz w:val="20"/>
           <w:szCs w:val="20"/>
         </w:rPr>
-        <w:t>Vue</w:t>
-      </w:r>
-      <w:r>
-        <w:rPr>
-          <w:rFonts w:cstheme="minorHAnsi"/>
-          <w:sz w:val="20"/>
-          <w:szCs w:val="20"/>
-        </w:rPr>
-        <w:t xml:space="preserve">2 and </w:t>
-      </w:r>
-      <w:r>
-        <w:rPr>
-          <w:rFonts w:cstheme="minorHAnsi"/>
-          <w:sz w:val="20"/>
-          <w:szCs w:val="20"/>
-        </w:rPr>
-        <w:t>Angular</w:t>
-      </w:r>
-      <w:r>
-        <w:rPr>
-          <w:rFonts w:cstheme="minorHAnsi"/>
-          <w:sz w:val="20"/>
-          <w:szCs w:val="20"/>
-        </w:rPr>
-        <w:t xml:space="preserve"> (V8)</w:t>
+        <w:t>Java</w:t>
+      </w:r>
+      <w:r>
+        <w:rPr>
+          <w:rFonts w:cstheme="minorHAnsi"/>
+          <w:sz w:val="20"/>
+          <w:szCs w:val="20"/>
+        </w:rPr>
+        <w:t xml:space="preserve"> and </w:t>
+      </w:r>
+      <w:r>
+        <w:rPr>
+          <w:rFonts w:cstheme="minorHAnsi"/>
+          <w:sz w:val="20"/>
+          <w:szCs w:val="20"/>
+        </w:rPr>
+        <w:t>J2EE</w:t>
       </w:r>
     </w:p>
     <w:p>
@@ -1149,9 +1133,55 @@
           <w:sz w:val="20"/>
           <w:szCs w:val="20"/>
         </w:rPr>
+        <w:t>Vue</w:t>
+      </w:r>
+      <w:r>
+        <w:rPr>
+          <w:rFonts w:cstheme="minorHAnsi"/>
+          <w:sz w:val="20"/>
+          <w:szCs w:val="20"/>
+        </w:rPr>
+        <w:t xml:space="preserve">2 and </w:t>
+      </w:r>
+      <w:r>
+        <w:rPr>
+          <w:rFonts w:cstheme="minorHAnsi"/>
+          <w:sz w:val="20"/>
+          <w:szCs w:val="20"/>
+        </w:rPr>
+        <w:t>Angular</w:t>
+      </w:r>
+      <w:r>
+        <w:rPr>
+          <w:rFonts w:cstheme="minorHAnsi"/>
+          <w:sz w:val="20"/>
+          <w:szCs w:val="20"/>
+        </w:rPr>
+        <w:t xml:space="preserve"> (V8)</w:t>
+      </w:r>
+    </w:p>
+    <w:p>
+      <w:pPr>
+        <w:pStyle w:val="ListParagraph"/>
+        <w:numPr>
+          <w:ilvl w:val="0"/>
+          <w:numId w:val="24"/>
+        </w:numPr>
+        <w:spacing w:line="360" w:lineRule="auto"/>
+        <w:rPr>
+          <w:rFonts w:cstheme="minorHAnsi"/>
+          <w:sz w:val="20"/>
+          <w:szCs w:val="20"/>
+        </w:rPr>
+      </w:pPr>
+      <w:r>
+        <w:rPr>
+          <w:rFonts w:cstheme="minorHAnsi"/>
+          <w:sz w:val="20"/>
+          <w:szCs w:val="20"/>
+        </w:rPr>
         <w:t xml:space="preserve">JS Library (jQuery and </w:t>
       </w:r>
-      <w:proofErr w:type="spellStart"/>
       <w:r>
         <w:rPr>
           <w:rFonts w:cstheme="minorHAnsi"/>
@@ -1160,7 +1190,69 @@
         </w:rPr>
         <w:t>lodash</w:t>
       </w:r>
-      <w:proofErr w:type="spellEnd"/>
+      <w:r>
+        <w:rPr>
+          <w:rFonts w:cstheme="minorHAnsi"/>
+          <w:sz w:val="20"/>
+          <w:szCs w:val="20"/>
+        </w:rPr>
+        <w:t>)</w:t>
+      </w:r>
+    </w:p>
+    <w:p>
+      <w:pPr>
+        <w:pStyle w:val="ListParagraph"/>
+        <w:numPr>
+          <w:ilvl w:val="0"/>
+          <w:numId w:val="24"/>
+        </w:numPr>
+        <w:spacing w:line="360" w:lineRule="auto"/>
+        <w:rPr>
+          <w:rFonts w:cstheme="minorHAnsi"/>
+          <w:sz w:val="20"/>
+          <w:szCs w:val="20"/>
+        </w:rPr>
+      </w:pPr>
+      <w:r>
+        <w:rPr>
+          <w:rFonts w:cstheme="minorHAnsi"/>
+          <w:sz w:val="20"/>
+          <w:szCs w:val="20"/>
+        </w:rPr>
+        <w:t>RDBMS</w:t>
+      </w:r>
+      <w:r>
+        <w:rPr>
+          <w:rFonts w:cstheme="minorHAnsi"/>
+          <w:sz w:val="20"/>
+          <w:szCs w:val="20"/>
+        </w:rPr>
+        <w:t xml:space="preserve"> (</w:t>
+      </w:r>
+      <w:r>
+        <w:rPr>
+          <w:rFonts w:cstheme="minorHAnsi"/>
+          <w:sz w:val="20"/>
+          <w:szCs w:val="20"/>
+        </w:rPr>
+        <w:t>SQL Server,</w:t>
+      </w:r>
+      <w:r>
+        <w:rPr>
+          <w:rFonts w:cstheme="minorHAnsi"/>
+          <w:sz w:val="20"/>
+          <w:szCs w:val="20"/>
+        </w:rPr>
+        <w:t xml:space="preserve"> </w:t>
+      </w:r>
+      <w:r>
+        <w:rPr>
+          <w:rFonts w:cstheme="minorHAnsi"/>
+          <w:sz w:val="20"/>
+          <w:szCs w:val="20"/>
+        </w:rPr>
+        <w:t>MySQL</w:t>
+      </w:r>
       <w:r>
         <w:rPr>
           <w:rFonts w:cstheme="minorHAnsi"/>
@@ -1510,6 +1602,14 @@
         </w:rPr>
         <w:t>(REST and Graphql)</w:t>
       </w:r>
+      <w:r>
+        <w:rPr>
+          <w:rFonts w:cstheme="minorHAnsi"/>
+          <w:sz w:val="20"/>
+          <w:szCs w:val="20"/>
+        </w:rPr>
+        <w:t xml:space="preserve"> </w:t>
+      </w:r>
     </w:p>
     <w:p>
       <w:pPr>
@@ -1672,11 +1772,337 @@
         </w:rPr>
         <w:t>AWS (S3, SNS, and SQS)</w:t>
       </w:r>
+      <w:r>
+        <w:rPr>
+          <w:sz w:val="2"/>
+          <w:szCs w:val="2"/>
+        </w:rPr>
+        <w:t xml:space="preserve"> </w:t>
+      </w:r>
+      <w:r>
+        <w:rPr>
+          <w:sz w:val="2"/>
+          <w:szCs w:val="2"/>
+        </w:rPr>
+        <w:br/>
+      </w:r>
+      <w:r>
+        <w:rPr>
+          <w:color w:val="FFFFFF" w:themeColor="background1"/>
+          <w:sz w:val="2"/>
+          <w:szCs w:val="2"/>
+          <w:shd w:val="clear" w:color="auto" w:fill="FFFFFF" w:themeFill="background1"/>
+        </w:rPr>
+        <w:t xml:space="preserve">ATS TAGS (Naukri, LinkedIn) : </w:t>
+      </w:r>
+      <w:r>
+        <w:rPr>
+          <w:color w:val="FFFFFF" w:themeColor="background1"/>
+          <w:sz w:val="2"/>
+          <w:szCs w:val="2"/>
+          <w:shd w:val="clear" w:color="auto" w:fill="FFFFFF" w:themeFill="background1"/>
+        </w:rPr>
+        <w:t xml:space="preserve">Engineering, Problem solving, Communication, Time management, Basic coding, App development, Angular, User interface design, Debugging, Test driven development, Web applications, Back-end web development, Apollo </w:t>
+      </w:r>
+      <w:r>
+        <w:rPr>
+          <w:color w:val="FFFFFF" w:themeColor="background1"/>
+          <w:sz w:val="2"/>
+          <w:szCs w:val="2"/>
+          <w:shd w:val="clear" w:color="auto" w:fill="FFFFFF" w:themeFill="background1"/>
+        </w:rPr>
+        <w:t>Graphql</w:t>
+      </w:r>
+      <w:r>
+        <w:rPr>
+          <w:color w:val="FFFFFF" w:themeColor="background1"/>
+          <w:sz w:val="2"/>
+          <w:szCs w:val="2"/>
+          <w:shd w:val="clear" w:color="auto" w:fill="FFFFFF" w:themeFill="background1"/>
+        </w:rPr>
+        <w:t>, Graphql, Amazon simple notification service (</w:t>
+      </w:r>
+      <w:r>
+        <w:rPr>
+          <w:color w:val="FFFFFF" w:themeColor="background1"/>
+          <w:sz w:val="2"/>
+          <w:szCs w:val="2"/>
+          <w:shd w:val="clear" w:color="auto" w:fill="FFFFFF" w:themeFill="background1"/>
+        </w:rPr>
+        <w:t>SNS</w:t>
+      </w:r>
+      <w:r>
+        <w:rPr>
+          <w:color w:val="FFFFFF" w:themeColor="background1"/>
+          <w:sz w:val="2"/>
+          <w:szCs w:val="2"/>
+          <w:shd w:val="clear" w:color="auto" w:fill="FFFFFF" w:themeFill="background1"/>
+        </w:rPr>
+        <w:t xml:space="preserve">), </w:t>
+      </w:r>
+      <w:r>
+        <w:rPr>
+          <w:color w:val="FFFFFF" w:themeColor="background1"/>
+          <w:sz w:val="2"/>
+          <w:szCs w:val="2"/>
+          <w:shd w:val="clear" w:color="auto" w:fill="FFFFFF" w:themeFill="background1"/>
+        </w:rPr>
+        <w:t>WebSocket</w:t>
+      </w:r>
+      <w:r>
+        <w:rPr>
+          <w:color w:val="FFFFFF" w:themeColor="background1"/>
+          <w:sz w:val="2"/>
+          <w:szCs w:val="2"/>
+          <w:shd w:val="clear" w:color="auto" w:fill="FFFFFF" w:themeFill="background1"/>
+        </w:rPr>
+        <w:t xml:space="preserve">, Jenkins, Software design patterns, Web components, Html5, Typescript, Vue.js, J2ee web services, Representational state transfer (rest), Unit testing, Software design, </w:t>
+      </w:r>
+      <w:r>
+        <w:rPr>
+          <w:color w:val="FFFFFF" w:themeColor="background1"/>
+          <w:sz w:val="2"/>
+          <w:szCs w:val="2"/>
+          <w:shd w:val="clear" w:color="auto" w:fill="FFFFFF" w:themeFill="background1"/>
+        </w:rPr>
+        <w:t>Micro frontend</w:t>
+      </w:r>
+      <w:r>
+        <w:rPr>
+          <w:color w:val="FFFFFF" w:themeColor="background1"/>
+          <w:sz w:val="2"/>
+          <w:szCs w:val="2"/>
+          <w:shd w:val="clear" w:color="auto" w:fill="FFFFFF" w:themeFill="background1"/>
+        </w:rPr>
+        <w:t xml:space="preserve">, Amazon s3, Amazon </w:t>
+      </w:r>
+      <w:r>
+        <w:rPr>
+          <w:color w:val="FFFFFF" w:themeColor="background1"/>
+          <w:sz w:val="2"/>
+          <w:szCs w:val="2"/>
+          <w:shd w:val="clear" w:color="auto" w:fill="FFFFFF" w:themeFill="background1"/>
+        </w:rPr>
+        <w:t>SQS</w:t>
+      </w:r>
+      <w:r>
+        <w:rPr>
+          <w:color w:val="FFFFFF" w:themeColor="background1"/>
+          <w:sz w:val="2"/>
+          <w:szCs w:val="2"/>
+          <w:shd w:val="clear" w:color="auto" w:fill="FFFFFF" w:themeFill="background1"/>
+        </w:rPr>
+        <w:t>, Algorithms, Front-end development, A</w:t>
+      </w:r>
+      <w:r>
+        <w:rPr>
+          <w:color w:val="FFFFFF" w:themeColor="background1"/>
+          <w:sz w:val="2"/>
+          <w:szCs w:val="2"/>
+          <w:shd w:val="clear" w:color="auto" w:fill="FFFFFF" w:themeFill="background1"/>
+        </w:rPr>
+        <w:t>PI</w:t>
+      </w:r>
+      <w:r>
+        <w:rPr>
+          <w:color w:val="FFFFFF" w:themeColor="background1"/>
+          <w:sz w:val="2"/>
+          <w:szCs w:val="2"/>
+          <w:shd w:val="clear" w:color="auto" w:fill="FFFFFF" w:themeFill="background1"/>
+        </w:rPr>
+        <w:t xml:space="preserve"> development, Java, Data structures, </w:t>
+      </w:r>
+      <w:r>
+        <w:rPr>
+          <w:color w:val="FFFFFF" w:themeColor="background1"/>
+          <w:sz w:val="2"/>
+          <w:szCs w:val="2"/>
+          <w:shd w:val="clear" w:color="auto" w:fill="FFFFFF" w:themeFill="background1"/>
+        </w:rPr>
+        <w:t>JavaScript</w:t>
+      </w:r>
+      <w:r>
+        <w:rPr>
+          <w:color w:val="FFFFFF" w:themeColor="background1"/>
+          <w:sz w:val="2"/>
+          <w:szCs w:val="2"/>
+          <w:shd w:val="clear" w:color="auto" w:fill="FFFFFF" w:themeFill="background1"/>
+        </w:rPr>
+        <w:t xml:space="preserve">, </w:t>
+      </w:r>
+      <w:r>
+        <w:rPr>
+          <w:color w:val="FFFFFF" w:themeColor="background1"/>
+          <w:sz w:val="2"/>
+          <w:szCs w:val="2"/>
+          <w:shd w:val="clear" w:color="auto" w:fill="FFFFFF" w:themeFill="background1"/>
+        </w:rPr>
+        <w:t>jQuery</w:t>
+      </w:r>
+      <w:r>
+        <w:rPr>
+          <w:color w:val="FFFFFF" w:themeColor="background1"/>
+          <w:sz w:val="2"/>
+          <w:szCs w:val="2"/>
+          <w:shd w:val="clear" w:color="auto" w:fill="FFFFFF" w:themeFill="background1"/>
+        </w:rPr>
+        <w:t xml:space="preserve">, Rest </w:t>
+      </w:r>
+      <w:r>
+        <w:rPr>
+          <w:color w:val="FFFFFF" w:themeColor="background1"/>
+          <w:sz w:val="2"/>
+          <w:szCs w:val="2"/>
+          <w:shd w:val="clear" w:color="auto" w:fill="FFFFFF" w:themeFill="background1"/>
+        </w:rPr>
+        <w:t>API</w:t>
+      </w:r>
+      <w:r>
+        <w:rPr>
+          <w:color w:val="FFFFFF" w:themeColor="background1"/>
+          <w:sz w:val="2"/>
+          <w:szCs w:val="2"/>
+          <w:shd w:val="clear" w:color="auto" w:fill="FFFFFF" w:themeFill="background1"/>
+        </w:rPr>
+        <w:t xml:space="preserve">, </w:t>
+      </w:r>
+      <w:r>
+        <w:rPr>
+          <w:color w:val="FFFFFF" w:themeColor="background1"/>
+          <w:sz w:val="2"/>
+          <w:szCs w:val="2"/>
+          <w:shd w:val="clear" w:color="auto" w:fill="FFFFFF" w:themeFill="background1"/>
+        </w:rPr>
+        <w:t>SQL</w:t>
+      </w:r>
+      <w:r>
+        <w:rPr>
+          <w:color w:val="FFFFFF" w:themeColor="background1"/>
+          <w:sz w:val="2"/>
+          <w:szCs w:val="2"/>
+          <w:shd w:val="clear" w:color="auto" w:fill="FFFFFF" w:themeFill="background1"/>
+        </w:rPr>
+        <w:t xml:space="preserve">, </w:t>
+      </w:r>
+      <w:r>
+        <w:rPr>
+          <w:color w:val="FFFFFF" w:themeColor="background1"/>
+          <w:sz w:val="2"/>
+          <w:szCs w:val="2"/>
+          <w:shd w:val="clear" w:color="auto" w:fill="FFFFFF" w:themeFill="background1"/>
+        </w:rPr>
+        <w:t>MySQL</w:t>
+      </w:r>
+      <w:r>
+        <w:rPr>
+          <w:color w:val="FFFFFF" w:themeColor="background1"/>
+          <w:sz w:val="2"/>
+          <w:szCs w:val="2"/>
+          <w:shd w:val="clear" w:color="auto" w:fill="FFFFFF" w:themeFill="background1"/>
+        </w:rPr>
+        <w:t xml:space="preserve">, Node.js, Git, React.js, Rest </w:t>
+      </w:r>
+      <w:r>
+        <w:rPr>
+          <w:color w:val="FFFFFF" w:themeColor="background1"/>
+          <w:sz w:val="2"/>
+          <w:szCs w:val="2"/>
+          <w:shd w:val="clear" w:color="auto" w:fill="FFFFFF" w:themeFill="background1"/>
+        </w:rPr>
+        <w:t>API</w:t>
+      </w:r>
+      <w:r>
+        <w:rPr>
+          <w:color w:val="FFFFFF" w:themeColor="background1"/>
+          <w:sz w:val="2"/>
+          <w:szCs w:val="2"/>
+          <w:shd w:val="clear" w:color="auto" w:fill="FFFFFF" w:themeFill="background1"/>
+        </w:rPr>
+        <w:t>, Teamwork, Full-stack development, Object-oriented programming (</w:t>
+      </w:r>
+      <w:r>
+        <w:rPr>
+          <w:color w:val="FFFFFF" w:themeColor="background1"/>
+          <w:sz w:val="2"/>
+          <w:szCs w:val="2"/>
+          <w:shd w:val="clear" w:color="auto" w:fill="FFFFFF" w:themeFill="background1"/>
+        </w:rPr>
+        <w:t>OOP, OOPS</w:t>
+      </w:r>
+      <w:r>
+        <w:rPr>
+          <w:color w:val="FFFFFF" w:themeColor="background1"/>
+          <w:sz w:val="2"/>
+          <w:szCs w:val="2"/>
+          <w:shd w:val="clear" w:color="auto" w:fill="FFFFFF" w:themeFill="background1"/>
+        </w:rPr>
+        <w:t xml:space="preserve">), Multithreading, Html, Python (programming language), C++, C (programming language), </w:t>
+      </w:r>
+      <w:r>
+        <w:rPr>
+          <w:color w:val="FFFFFF" w:themeColor="background1"/>
+          <w:sz w:val="2"/>
+          <w:szCs w:val="2"/>
+          <w:shd w:val="clear" w:color="auto" w:fill="FFFFFF" w:themeFill="background1"/>
+        </w:rPr>
+        <w:t>Mongo dB</w:t>
+      </w:r>
+      <w:r>
+        <w:rPr>
+          <w:color w:val="FFFFFF" w:themeColor="background1"/>
+          <w:sz w:val="2"/>
+          <w:szCs w:val="2"/>
+          <w:shd w:val="clear" w:color="auto" w:fill="FFFFFF" w:themeFill="background1"/>
+        </w:rPr>
+        <w:t>, Design patterns, Cascading style sheets (</w:t>
+      </w:r>
+      <w:r>
+        <w:rPr>
+          <w:color w:val="FFFFFF" w:themeColor="background1"/>
+          <w:sz w:val="2"/>
+          <w:szCs w:val="2"/>
+          <w:shd w:val="clear" w:color="auto" w:fill="FFFFFF" w:themeFill="background1"/>
+        </w:rPr>
+        <w:t>CSS</w:t>
+      </w:r>
+      <w:r>
+        <w:rPr>
+          <w:color w:val="FFFFFF" w:themeColor="background1"/>
+          <w:sz w:val="2"/>
+          <w:szCs w:val="2"/>
+          <w:shd w:val="clear" w:color="auto" w:fill="FFFFFF" w:themeFill="background1"/>
+        </w:rPr>
+        <w:t xml:space="preserve">), </w:t>
+      </w:r>
+      <w:r>
+        <w:rPr>
+          <w:color w:val="FFFFFF" w:themeColor="background1"/>
+          <w:sz w:val="2"/>
+          <w:szCs w:val="2"/>
+          <w:shd w:val="clear" w:color="auto" w:fill="FFFFFF" w:themeFill="background1"/>
+        </w:rPr>
+        <w:t>CSS</w:t>
+      </w:r>
+      <w:r>
+        <w:rPr>
+          <w:color w:val="FFFFFF" w:themeColor="background1"/>
+          <w:sz w:val="2"/>
+          <w:szCs w:val="2"/>
+          <w:shd w:val="clear" w:color="auto" w:fill="FFFFFF" w:themeFill="background1"/>
+        </w:rPr>
+        <w:t>, Development, .net, Asp.net, J2ee, Microservices, Spring, Spring boot, Python, Hibernate, C#</w:t>
+      </w:r>
     </w:p>
     <w:p>
       <w:pPr>
-        <w:pStyle w:val="Heading2"/>
+        <w:pStyle w:val="ListParagraph"/>
+        <w:numPr>
+          <w:ilvl w:val="0"/>
+          <w:numId w:val="0"/>
+        </w:numPr>
+        <w:shd w:val="clear" w:color="auto" w:fill="FFFFFF" w:themeFill="background1"/>
         <w:spacing w:line="360" w:lineRule="auto"/>
+        <w:ind w:left="1440"/>
         <w:rPr>
           <w:rFonts w:cstheme="minorHAnsi"/>
           <w:sz w:val="20"/>
@@ -1690,25 +2116,6 @@
           <w:docGrid w:linePitch="360"/>
         </w:sectPr>
       </w:pPr>
-    </w:p>
-    <w:p>
-      <w:pPr>
-        <w:spacing w:before="0" w:after="0" w:line="360" w:lineRule="auto"/>
-        <w:rPr>
-          <w:rFonts w:cstheme="minorHAnsi"/>
-          <w:b/>
-          <w:sz w:val="20"/>
-          <w:szCs w:val="20"/>
-        </w:rPr>
-      </w:pPr>
-      <w:r>
-        <w:rPr>
-          <w:rFonts w:cstheme="minorHAnsi"/>
-          <w:sz w:val="20"/>
-          <w:szCs w:val="20"/>
-        </w:rPr>
-        <w:br w:type="page"/>
-      </w:r>
     </w:p>
     <w:p>
       <w:pPr>
@@ -1770,7 +2177,23 @@
           <w:sz w:val="20"/>
           <w:szCs w:val="20"/>
         </w:rPr>
-        <w:t>Database: SQL Server, MySQL</w:t>
+        <w:t>Database:</w:t>
+      </w:r>
+      <w:r>
+        <w:rPr>
+          <w:rFonts w:cstheme="minorHAnsi"/>
+          <w:sz w:val="20"/>
+          <w:szCs w:val="20"/>
+        </w:rPr>
+        <w:t xml:space="preserve"> </w:t>
+      </w:r>
+      <w:r>
+        <w:rPr>
+          <w:rFonts w:cstheme="minorHAnsi"/>
+          <w:sz w:val="20"/>
+          <w:szCs w:val="20"/>
+        </w:rPr>
+        <w:t>SQL Server, MySQL</w:t>
       </w:r>
       <w:r>
         <w:rPr>
@@ -3304,7 +3727,23 @@
                 <w:sz w:val="20"/>
                 <w:szCs w:val="20"/>
               </w:rPr>
-              <w:t xml:space="preserve">Initiative and Build </w:t>
+              <w:t>Initiative and Build</w:t>
+            </w:r>
+            <w:r>
+              <w:rPr>
+                <w:rFonts w:cstheme="minorHAnsi"/>
+                <w:sz w:val="20"/>
+                <w:szCs w:val="20"/>
+              </w:rPr>
+              <w:t xml:space="preserve"> a</w:t>
+            </w:r>
+            <w:r>
+              <w:rPr>
+                <w:rFonts w:cstheme="minorHAnsi"/>
+                <w:sz w:val="20"/>
+                <w:szCs w:val="20"/>
+              </w:rPr>
+              <w:t xml:space="preserve"> </w:t>
             </w:r>
             <w:r>
               <w:rPr>
@@ -4088,7 +4527,17 @@
                 <w:sz w:val="20"/>
                 <w:szCs w:val="20"/>
               </w:rPr>
-              <w:t>Rebuild</w:t>
+              <w:t>r</w:t>
+            </w:r>
+            <w:r>
+              <w:rPr>
+                <w:rFonts w:cstheme="minorHAnsi"/>
+                <w:b/>
+                <w:bCs/>
+                <w:sz w:val="20"/>
+                <w:szCs w:val="20"/>
+              </w:rPr>
+              <w:t>ebuild</w:t>
             </w:r>
             <w:r>
               <w:rPr>
@@ -4550,175 +4999,61 @@
                 <w:sz w:val="20"/>
                 <w:szCs w:val="20"/>
               </w:rPr>
-              <w:t>Derived</w:t>
-            </w:r>
-            <w:r>
-              <w:rPr>
-                <w:rFonts w:cstheme="minorHAnsi"/>
-                <w:b/>
-                <w:bCs/>
-                <w:sz w:val="20"/>
-                <w:szCs w:val="20"/>
-              </w:rPr>
-              <w:t xml:space="preserve"> Test-Driven development </w:t>
-            </w:r>
-            <w:r>
-              <w:rPr>
-                <w:rFonts w:cstheme="minorHAnsi"/>
-                <w:sz w:val="20"/>
-                <w:szCs w:val="20"/>
-              </w:rPr>
-              <w:t xml:space="preserve">on </w:t>
-            </w:r>
-            <w:r>
-              <w:rPr>
-                <w:rFonts w:cstheme="minorHAnsi"/>
-                <w:b/>
-                <w:bCs/>
-                <w:sz w:val="20"/>
-                <w:szCs w:val="20"/>
-              </w:rPr>
-              <w:t>Manual</w:t>
-            </w:r>
-            <w:r>
-              <w:rPr>
-                <w:rFonts w:cstheme="minorHAnsi"/>
-                <w:sz w:val="20"/>
-                <w:szCs w:val="20"/>
-              </w:rPr>
-              <w:t xml:space="preserve"> </w:t>
-            </w:r>
-            <w:r>
-              <w:rPr>
-                <w:rFonts w:cstheme="minorHAnsi"/>
-                <w:b/>
-                <w:bCs/>
-                <w:sz w:val="20"/>
-                <w:szCs w:val="20"/>
-              </w:rPr>
-              <w:t>Unit-Testing</w:t>
-            </w:r>
-            <w:r>
-              <w:rPr>
-                <w:rFonts w:cstheme="minorHAnsi"/>
-                <w:b/>
-                <w:bCs/>
-                <w:sz w:val="20"/>
-                <w:szCs w:val="20"/>
-              </w:rPr>
-              <w:t xml:space="preserve"> </w:t>
-            </w:r>
-            <w:r>
-              <w:rPr>
-                <w:rFonts w:cstheme="minorHAnsi"/>
-                <w:sz w:val="20"/>
-                <w:szCs w:val="20"/>
-              </w:rPr>
-              <w:t>and</w:t>
-            </w:r>
-            <w:r>
-              <w:rPr>
-                <w:rFonts w:cstheme="minorHAnsi"/>
-                <w:b/>
-                <w:bCs/>
-                <w:sz w:val="20"/>
-                <w:szCs w:val="20"/>
-              </w:rPr>
-              <w:t xml:space="preserve"> </w:t>
-            </w:r>
-            <w:r>
-              <w:rPr>
-                <w:rFonts w:cstheme="minorHAnsi"/>
-                <w:sz w:val="20"/>
-                <w:szCs w:val="20"/>
-              </w:rPr>
-              <w:t>moving toward</w:t>
-            </w:r>
-            <w:r>
-              <w:rPr>
-                <w:rFonts w:cstheme="minorHAnsi"/>
-                <w:sz w:val="20"/>
-                <w:szCs w:val="20"/>
-              </w:rPr>
-              <w:t xml:space="preserve"> </w:t>
-            </w:r>
-            <w:r>
-              <w:rPr>
-                <w:rFonts w:cstheme="minorHAnsi"/>
-                <w:b/>
-                <w:bCs/>
-                <w:sz w:val="20"/>
-                <w:szCs w:val="20"/>
-              </w:rPr>
-              <w:t>A</w:t>
-            </w:r>
-            <w:r>
-              <w:rPr>
-                <w:rFonts w:cstheme="minorHAnsi"/>
-                <w:b/>
-                <w:bCs/>
-                <w:sz w:val="20"/>
-                <w:szCs w:val="20"/>
-              </w:rPr>
-              <w:t>utomation</w:t>
-            </w:r>
-            <w:r>
-              <w:rPr>
-                <w:rFonts w:cstheme="minorHAnsi"/>
-                <w:b/>
-                <w:bCs/>
-                <w:sz w:val="20"/>
-                <w:szCs w:val="20"/>
-              </w:rPr>
-              <w:t xml:space="preserve"> Testing </w:t>
-            </w:r>
-            <w:r>
-              <w:rPr>
-                <w:rFonts w:cstheme="minorHAnsi"/>
-                <w:sz w:val="20"/>
-                <w:szCs w:val="20"/>
-              </w:rPr>
-              <w:t>for</w:t>
-            </w:r>
-            <w:r>
-              <w:rPr>
-                <w:rFonts w:cstheme="minorHAnsi"/>
-                <w:sz w:val="20"/>
-                <w:szCs w:val="20"/>
-              </w:rPr>
-              <w:t xml:space="preserve"> </w:t>
-            </w:r>
-            <w:r>
-              <w:rPr>
-                <w:rFonts w:cstheme="minorHAnsi"/>
-                <w:sz w:val="20"/>
-                <w:szCs w:val="20"/>
-              </w:rPr>
-              <w:t>the</w:t>
-            </w:r>
-            <w:r>
-              <w:rPr>
-                <w:rFonts w:cstheme="minorHAnsi"/>
-                <w:sz w:val="20"/>
-                <w:szCs w:val="20"/>
-              </w:rPr>
-              <w:t xml:space="preserve"> delivery</w:t>
-            </w:r>
-            <w:r>
-              <w:rPr>
-                <w:rFonts w:cstheme="minorHAnsi"/>
-                <w:sz w:val="20"/>
-                <w:szCs w:val="20"/>
-              </w:rPr>
-              <w:t xml:space="preserve"> of the </w:t>
-            </w:r>
-            <w:r>
-              <w:rPr>
-                <w:rFonts w:cstheme="minorHAnsi"/>
-                <w:sz w:val="20"/>
-                <w:szCs w:val="20"/>
-              </w:rPr>
-              <w:t>quality product</w:t>
+              <w:t xml:space="preserve">Derived </w:t>
+            </w:r>
+            <w:r>
+              <w:rPr>
+                <w:rFonts w:cstheme="minorHAnsi"/>
+                <w:b/>
+                <w:bCs/>
+                <w:sz w:val="20"/>
+                <w:szCs w:val="20"/>
+              </w:rPr>
+              <w:t>Test-Driven development</w:t>
+            </w:r>
+            <w:r>
+              <w:rPr>
+                <w:rFonts w:cstheme="minorHAnsi"/>
+                <w:sz w:val="20"/>
+                <w:szCs w:val="20"/>
+              </w:rPr>
+              <w:t xml:space="preserve"> on </w:t>
+            </w:r>
+            <w:r>
+              <w:rPr>
+                <w:rFonts w:cstheme="minorHAnsi"/>
+                <w:b/>
+                <w:bCs/>
+                <w:sz w:val="20"/>
+                <w:szCs w:val="20"/>
+              </w:rPr>
+              <w:t>Manual Unit-Testing</w:t>
+            </w:r>
+            <w:r>
+              <w:rPr>
+                <w:rFonts w:cstheme="minorHAnsi"/>
+                <w:sz w:val="20"/>
+                <w:szCs w:val="20"/>
+              </w:rPr>
+              <w:t xml:space="preserve"> and moving toward </w:t>
+            </w:r>
+            <w:r>
+              <w:rPr>
+                <w:rFonts w:cstheme="minorHAnsi"/>
+                <w:b/>
+                <w:bCs/>
+                <w:sz w:val="20"/>
+                <w:szCs w:val="20"/>
+              </w:rPr>
+              <w:t>Automation Testing</w:t>
+            </w:r>
+            <w:r>
+              <w:rPr>
+                <w:rFonts w:cstheme="minorHAnsi"/>
+                <w:sz w:val="20"/>
+                <w:szCs w:val="20"/>
+              </w:rPr>
+              <w:t xml:space="preserve"> for quality product delivery</w:t>
             </w:r>
             <w:r>
               <w:rPr>
@@ -5024,7 +5359,23 @@
                 <w:sz w:val="20"/>
                 <w:szCs w:val="20"/>
               </w:rPr>
-              <w:t xml:space="preserve">Build Complex and reusable Screens which </w:t>
+              <w:t xml:space="preserve">Build Complex and reusable Screens </w:t>
+            </w:r>
+            <w:r>
+              <w:rPr>
+                <w:rFonts w:cstheme="minorHAnsi"/>
+                <w:sz w:val="20"/>
+                <w:szCs w:val="20"/>
+              </w:rPr>
+              <w:t>that</w:t>
+            </w:r>
+            <w:r>
+              <w:rPr>
+                <w:rFonts w:cstheme="minorHAnsi"/>
+                <w:sz w:val="20"/>
+                <w:szCs w:val="20"/>
+              </w:rPr>
+              <w:t xml:space="preserve"> </w:t>
             </w:r>
             <w:r>
               <w:rPr>
@@ -5226,7 +5577,6 @@
               </w:rPr>
               <w:t xml:space="preserve"> with Vue libraries such as </w:t>
             </w:r>
-            <w:proofErr w:type="spellStart"/>
             <w:r>
               <w:rPr>
                 <w:rFonts w:cstheme="minorHAnsi"/>
@@ -5245,31 +5595,8 @@
                 <w:sz w:val="20"/>
                 <w:szCs w:val="20"/>
               </w:rPr>
-              <w:t>uex</w:t>
-            </w:r>
-            <w:proofErr w:type="spellEnd"/>
-            <w:r>
-              <w:rPr>
-                <w:rFonts w:cstheme="minorHAnsi"/>
-                <w:b/>
-                <w:bCs/>
-                <w:sz w:val="20"/>
-                <w:szCs w:val="20"/>
-              </w:rPr>
-              <w:t xml:space="preserve">, </w:t>
-            </w:r>
-            <w:proofErr w:type="spellStart"/>
-            <w:r>
-              <w:rPr>
-                <w:rFonts w:cstheme="minorHAnsi"/>
-                <w:b/>
-                <w:bCs/>
-                <w:sz w:val="20"/>
-                <w:szCs w:val="20"/>
-              </w:rPr>
-              <w:t>Vuetify</w:t>
-            </w:r>
-            <w:proofErr w:type="spellEnd"/>
+              <w:t>uex, Vuetify</w:t>
+            </w:r>
             <w:r>
               <w:rPr>
                 <w:rFonts w:cstheme="minorHAnsi"/>
@@ -5320,7 +5647,7 @@
     </w:p>
     <w:p>
       <w:pPr>
-        <w:spacing w:before="0" w:after="0" w:line="360" w:lineRule="auto"/>
+        <w:spacing w:before="0" w:after="0" w:line="240" w:lineRule="auto"/>
         <w:rPr>
           <w:rFonts w:cstheme="minorHAnsi"/>
         </w:rPr>
@@ -5331,14 +5658,6 @@
         </w:rPr>
         <w:br w:type="page"/>
       </w:r>
-    </w:p>
-    <w:p>
-      <w:pPr>
-        <w:spacing w:line="360" w:lineRule="auto"/>
-        <w:rPr>
-          <w:rFonts w:cstheme="minorHAnsi"/>
-        </w:rPr>
-      </w:pPr>
     </w:p>
     <w:tbl>
       <w:tblPr>
@@ -6300,6 +6619,28 @@
               </w:rPr>
               <w:t xml:space="preserve"> with other progress of development.</w:t>
             </w:r>
+          </w:p>
+        </w:tc>
+      </w:tr>
+      <w:tr>
+        <w:trPr>
+          <w:trHeight w:val="216"/>
+        </w:trPr>
+        <w:tc>
+          <w:tcPr>
+            <w:tcW w:w="8642" w:type="dxa"/>
+            <w:gridSpan w:val="2"/>
+          </w:tcPr>
+          <w:p>
+            <w:pPr>
+              <w:pStyle w:val="Heading2"/>
+              <w:spacing w:line="360" w:lineRule="auto"/>
+              <w:rPr>
+                <w:rFonts w:cstheme="minorHAnsi"/>
+                <w:sz w:val="20"/>
+                <w:szCs w:val="20"/>
+              </w:rPr>
+            </w:pPr>
           </w:p>
         </w:tc>
       </w:tr>
@@ -6982,7 +7323,7 @@
         </w:trPr>
         <w:tc>
           <w:tcPr>
-            <w:tcW w:w="8716" w:type="dxa"/>
+            <w:tcW w:w="8640" w:type="dxa"/>
           </w:tcPr>
           <w:p>
             <w:pPr>
@@ -7026,26 +7367,7 @@
         </w:tc>
       </w:tr>
     </w:tbl>
-    <w:p>
-      <w:pPr>
-        <w:spacing w:line="360" w:lineRule="auto"/>
-        <w:rPr>
-          <w:rFonts w:cstheme="minorHAnsi"/>
-          <w:sz w:val="20"/>
-          <w:szCs w:val="20"/>
-        </w:rPr>
-      </w:pPr>
-    </w:p>
-    <w:p>
-      <w:pPr>
-        <w:spacing w:line="360" w:lineRule="auto"/>
-        <w:rPr>
-          <w:rFonts w:cstheme="minorHAnsi"/>
-          <w:sz w:val="20"/>
-          <w:szCs w:val="20"/>
-        </w:rPr>
-      </w:pPr>
-    </w:p>
+    <w:p/>
     <w:sectPr>
       <w:type w:val="continuous"/>
       <w:pgSz w:w="12240" w:h="15840"/>
@@ -11221,6 +11543,7 @@
     <w:rsid w:val="00200BF1"/>
     <w:rsid w:val="00290EBC"/>
     <w:rsid w:val="002C0EAD"/>
+    <w:rsid w:val="002D70A3"/>
     <w:rsid w:val="00332C77"/>
     <w:rsid w:val="00336ECB"/>
     <w:rsid w:val="00364A86"/>
@@ -11239,6 +11562,7 @@
     <w:rsid w:val="00721206"/>
     <w:rsid w:val="007560EB"/>
     <w:rsid w:val="007D4719"/>
+    <w:rsid w:val="007F25B8"/>
     <w:rsid w:val="00842756"/>
     <w:rsid w:val="00863F99"/>
     <w:rsid w:val="008702B8"/>

</xml_diff>

<commit_message>
updated ATS tags and soft skills
</commit_message>
<xml_diff>
--- a/Vishnuraj_se_resume.docx
+++ b/Vishnuraj_se_resume.docx
@@ -601,7 +601,47 @@
                 <w:sz w:val="20"/>
                 <w:szCs w:val="20"/>
               </w:rPr>
-              <w:t>back-end</w:t>
+              <w:t>B</w:t>
+            </w:r>
+            <w:r>
+              <w:rPr>
+                <w:rFonts w:cstheme="minorHAnsi"/>
+                <w:b/>
+                <w:bCs/>
+                <w:sz w:val="20"/>
+                <w:szCs w:val="20"/>
+              </w:rPr>
+              <w:t>ack</w:t>
+            </w:r>
+            <w:r>
+              <w:rPr>
+                <w:rFonts w:cstheme="minorHAnsi"/>
+                <w:b/>
+                <w:bCs/>
+                <w:sz w:val="20"/>
+                <w:szCs w:val="20"/>
+              </w:rPr>
+              <w:t>-</w:t>
+            </w:r>
+            <w:r>
+              <w:rPr>
+                <w:rFonts w:cstheme="minorHAnsi"/>
+                <w:b/>
+                <w:bCs/>
+                <w:sz w:val="20"/>
+                <w:szCs w:val="20"/>
+              </w:rPr>
+              <w:t>E</w:t>
+            </w:r>
+            <w:r>
+              <w:rPr>
+                <w:rFonts w:cstheme="minorHAnsi"/>
+                <w:b/>
+                <w:bCs/>
+                <w:sz w:val="20"/>
+                <w:szCs w:val="20"/>
+              </w:rPr>
+              <w:t>nd</w:t>
             </w:r>
             <w:r>
               <w:rPr>
@@ -619,7 +659,57 @@
                 <w:sz w:val="20"/>
                 <w:szCs w:val="20"/>
               </w:rPr>
-              <w:t>front-end development</w:t>
+              <w:t>F</w:t>
+            </w:r>
+            <w:r>
+              <w:rPr>
+                <w:rFonts w:cstheme="minorHAnsi"/>
+                <w:b/>
+                <w:bCs/>
+                <w:sz w:val="20"/>
+                <w:szCs w:val="20"/>
+              </w:rPr>
+              <w:t>ront</w:t>
+            </w:r>
+            <w:r>
+              <w:rPr>
+                <w:rFonts w:cstheme="minorHAnsi"/>
+                <w:b/>
+                <w:bCs/>
+                <w:sz w:val="20"/>
+                <w:szCs w:val="20"/>
+              </w:rPr>
+              <w:t>-End</w:t>
+            </w:r>
+            <w:r>
+              <w:rPr>
+                <w:rFonts w:cstheme="minorHAnsi"/>
+                <w:b/>
+                <w:bCs/>
+                <w:sz w:val="20"/>
+                <w:szCs w:val="20"/>
+              </w:rPr>
+              <w:t xml:space="preserve"> </w:t>
+            </w:r>
+            <w:r>
+              <w:rPr>
+                <w:rFonts w:cstheme="minorHAnsi"/>
+                <w:b/>
+                <w:bCs/>
+                <w:sz w:val="20"/>
+                <w:szCs w:val="20"/>
+              </w:rPr>
+              <w:t>D</w:t>
+            </w:r>
+            <w:r>
+              <w:rPr>
+                <w:rFonts w:cstheme="minorHAnsi"/>
+                <w:b/>
+                <w:bCs/>
+                <w:sz w:val="20"/>
+                <w:szCs w:val="20"/>
+              </w:rPr>
+              <w:t>evelopment</w:t>
             </w:r>
             <w:r>
               <w:rPr>
@@ -749,43 +839,7 @@
                 <w:sz w:val="20"/>
                 <w:szCs w:val="20"/>
               </w:rPr>
-              <w:t xml:space="preserve"> improving back-end performance and efficiency. My strong skills include </w:t>
-            </w:r>
-            <w:r>
-              <w:rPr>
-                <w:rFonts w:cstheme="minorHAnsi"/>
-                <w:b/>
-                <w:bCs/>
-                <w:sz w:val="20"/>
-                <w:szCs w:val="20"/>
-              </w:rPr>
-              <w:t>JavaScript, Node.js, and Java</w:t>
-            </w:r>
-            <w:r>
-              <w:rPr>
-                <w:rFonts w:cstheme="minorHAnsi"/>
-                <w:sz w:val="20"/>
-                <w:szCs w:val="20"/>
-              </w:rPr>
-              <w:t xml:space="preserve">, as well as frameworks like </w:t>
-            </w:r>
-            <w:r>
-              <w:rPr>
-                <w:rFonts w:cstheme="minorHAnsi"/>
-                <w:b/>
-                <w:bCs/>
-                <w:sz w:val="20"/>
-                <w:szCs w:val="20"/>
-              </w:rPr>
-              <w:t>Vue.js and Angular</w:t>
-            </w:r>
-            <w:r>
-              <w:rPr>
-                <w:rFonts w:cstheme="minorHAnsi"/>
-                <w:sz w:val="20"/>
-                <w:szCs w:val="20"/>
-              </w:rPr>
-              <w:t>.</w:t>
+              <w:t xml:space="preserve"> improving back-end performance and efficiency.</w:t>
             </w:r>
           </w:p>
           <w:p>
@@ -809,113 +863,87 @@
                 <w:sz w:val="20"/>
                 <w:szCs w:val="20"/>
               </w:rPr>
-              <w:t>P</w:t>
-            </w:r>
-            <w:r>
-              <w:rPr>
-                <w:rFonts w:cstheme="minorHAnsi"/>
-                <w:sz w:val="20"/>
-                <w:szCs w:val="20"/>
-              </w:rPr>
-              <w:t xml:space="preserve">roficient in databases such as </w:t>
-            </w:r>
-            <w:r>
-              <w:rPr>
-                <w:rFonts w:cstheme="minorHAnsi"/>
-                <w:b/>
-                <w:bCs/>
-                <w:sz w:val="20"/>
-                <w:szCs w:val="20"/>
-              </w:rPr>
-              <w:t>MySQL and MongoDB</w:t>
-            </w:r>
-            <w:r>
-              <w:rPr>
-                <w:rFonts w:cstheme="minorHAnsi"/>
-                <w:sz w:val="20"/>
-                <w:szCs w:val="20"/>
-              </w:rPr>
-              <w:t xml:space="preserve">, and familiar with technologies like </w:t>
-            </w:r>
-            <w:proofErr w:type="spellStart"/>
-            <w:r>
-              <w:rPr>
-                <w:rFonts w:cstheme="minorHAnsi"/>
-                <w:b/>
-                <w:bCs/>
-                <w:sz w:val="20"/>
-                <w:szCs w:val="20"/>
-              </w:rPr>
-              <w:t>WebSockets</w:t>
-            </w:r>
-            <w:proofErr w:type="spellEnd"/>
-            <w:r>
-              <w:rPr>
-                <w:rFonts w:cstheme="minorHAnsi"/>
-                <w:b/>
-                <w:bCs/>
-                <w:sz w:val="20"/>
-                <w:szCs w:val="20"/>
-              </w:rPr>
-              <w:t xml:space="preserve">, HTTP (REST and </w:t>
-            </w:r>
-            <w:proofErr w:type="spellStart"/>
-            <w:r>
-              <w:rPr>
-                <w:rFonts w:cstheme="minorHAnsi"/>
-                <w:b/>
-                <w:bCs/>
-                <w:sz w:val="20"/>
-                <w:szCs w:val="20"/>
-              </w:rPr>
-              <w:t>GraphQL</w:t>
-            </w:r>
-            <w:proofErr w:type="spellEnd"/>
-            <w:r>
-              <w:rPr>
-                <w:rFonts w:cstheme="minorHAnsi"/>
-                <w:b/>
-                <w:bCs/>
-                <w:sz w:val="20"/>
-                <w:szCs w:val="20"/>
-              </w:rPr>
-              <w:t>)</w:t>
-            </w:r>
-            <w:r>
-              <w:rPr>
-                <w:rFonts w:cstheme="minorHAnsi"/>
-                <w:sz w:val="20"/>
-                <w:szCs w:val="20"/>
-              </w:rPr>
-              <w:t xml:space="preserve">, </w:t>
-            </w:r>
-            <w:r>
-              <w:rPr>
-                <w:rFonts w:cstheme="minorHAnsi"/>
-                <w:b/>
-                <w:bCs/>
-                <w:sz w:val="20"/>
-                <w:szCs w:val="20"/>
-              </w:rPr>
-              <w:t>web components</w:t>
-            </w:r>
-            <w:r>
-              <w:rPr>
-                <w:rFonts w:cstheme="minorHAnsi"/>
-                <w:sz w:val="20"/>
-                <w:szCs w:val="20"/>
-              </w:rPr>
-              <w:t xml:space="preserve">, and </w:t>
-            </w:r>
-            <w:r>
-              <w:rPr>
-                <w:rFonts w:cstheme="minorHAnsi"/>
-                <w:b/>
-                <w:bCs/>
-                <w:sz w:val="20"/>
-                <w:szCs w:val="20"/>
-              </w:rPr>
-              <w:t>module federation</w:t>
+              <w:t xml:space="preserve">My strong skills include </w:t>
+            </w:r>
+            <w:r>
+              <w:rPr>
+                <w:rFonts w:cstheme="minorHAnsi"/>
+                <w:b/>
+                <w:bCs/>
+                <w:sz w:val="20"/>
+                <w:szCs w:val="20"/>
+              </w:rPr>
+              <w:t>JavaScript</w:t>
+            </w:r>
+            <w:r>
+              <w:rPr>
+                <w:rFonts w:cstheme="minorHAnsi"/>
+                <w:sz w:val="20"/>
+                <w:szCs w:val="20"/>
+              </w:rPr>
+              <w:t>,</w:t>
+            </w:r>
+            <w:r>
+              <w:rPr>
+                <w:rFonts w:cstheme="minorHAnsi"/>
+                <w:b/>
+                <w:bCs/>
+                <w:sz w:val="20"/>
+                <w:szCs w:val="20"/>
+              </w:rPr>
+              <w:t xml:space="preserve"> Node.js</w:t>
+            </w:r>
+            <w:r>
+              <w:rPr>
+                <w:rFonts w:cstheme="minorHAnsi"/>
+                <w:sz w:val="20"/>
+                <w:szCs w:val="20"/>
+              </w:rPr>
+              <w:t>,</w:t>
+            </w:r>
+            <w:r>
+              <w:rPr>
+                <w:rFonts w:cstheme="minorHAnsi"/>
+                <w:b/>
+                <w:bCs/>
+                <w:sz w:val="20"/>
+                <w:szCs w:val="20"/>
+              </w:rPr>
+              <w:t xml:space="preserve"> and Java</w:t>
+            </w:r>
+            <w:r>
+              <w:rPr>
+                <w:rFonts w:cstheme="minorHAnsi"/>
+                <w:sz w:val="20"/>
+                <w:szCs w:val="20"/>
+              </w:rPr>
+              <w:t xml:space="preserve"> </w:t>
+            </w:r>
+            <w:r>
+              <w:rPr>
+                <w:rFonts w:cstheme="minorHAnsi"/>
+                <w:sz w:val="20"/>
+                <w:szCs w:val="20"/>
+              </w:rPr>
+              <w:t xml:space="preserve">and </w:t>
+            </w:r>
+            <w:r>
+              <w:rPr>
+                <w:rFonts w:cstheme="minorHAnsi"/>
+                <w:sz w:val="20"/>
+                <w:szCs w:val="20"/>
+              </w:rPr>
+              <w:t xml:space="preserve">frameworks like </w:t>
+            </w:r>
+            <w:r>
+              <w:rPr>
+                <w:rFonts w:cstheme="minorHAnsi"/>
+                <w:b/>
+                <w:bCs/>
+                <w:sz w:val="20"/>
+                <w:szCs w:val="20"/>
+              </w:rPr>
+              <w:t>Vue.js and Angular</w:t>
             </w:r>
             <w:r>
               <w:rPr>
@@ -924,14 +952,6 @@
                 <w:szCs w:val="20"/>
               </w:rPr>
               <w:t>.</w:t>
-            </w:r>
-            <w:r>
-              <w:rPr>
-                <w:rFonts w:cstheme="minorHAnsi"/>
-                <w:sz w:val="20"/>
-                <w:szCs w:val="20"/>
-              </w:rPr>
-              <w:t xml:space="preserve"> </w:t>
             </w:r>
           </w:p>
           <w:p>
@@ -955,6 +975,188 @@
                 <w:sz w:val="20"/>
                 <w:szCs w:val="20"/>
               </w:rPr>
+              <w:t>P</w:t>
+            </w:r>
+            <w:r>
+              <w:rPr>
+                <w:rFonts w:cstheme="minorHAnsi"/>
+                <w:sz w:val="20"/>
+                <w:szCs w:val="20"/>
+              </w:rPr>
+              <w:t xml:space="preserve">roficient in databases such as </w:t>
+            </w:r>
+            <w:r>
+              <w:rPr>
+                <w:rFonts w:cstheme="minorHAnsi"/>
+                <w:b/>
+                <w:bCs/>
+                <w:sz w:val="20"/>
+                <w:szCs w:val="20"/>
+              </w:rPr>
+              <w:t>MySQL and MongoDB</w:t>
+            </w:r>
+            <w:r>
+              <w:rPr>
+                <w:rFonts w:cstheme="minorHAnsi"/>
+                <w:sz w:val="20"/>
+                <w:szCs w:val="20"/>
+              </w:rPr>
+              <w:t xml:space="preserve">, and familiar with technologies like </w:t>
+            </w:r>
+            <w:r>
+              <w:rPr>
+                <w:rFonts w:cstheme="minorHAnsi"/>
+                <w:b/>
+                <w:bCs/>
+                <w:sz w:val="20"/>
+                <w:szCs w:val="20"/>
+              </w:rPr>
+              <w:t>WebSocket</w:t>
+            </w:r>
+            <w:r>
+              <w:rPr>
+                <w:rFonts w:cstheme="minorHAnsi"/>
+                <w:b/>
+                <w:bCs/>
+                <w:sz w:val="20"/>
+                <w:szCs w:val="20"/>
+              </w:rPr>
+              <w:t xml:space="preserve">, HTTP (REST and </w:t>
+            </w:r>
+            <w:r>
+              <w:rPr>
+                <w:rFonts w:cstheme="minorHAnsi"/>
+                <w:b/>
+                <w:bCs/>
+                <w:sz w:val="20"/>
+                <w:szCs w:val="20"/>
+              </w:rPr>
+              <w:t>Graphql</w:t>
+            </w:r>
+            <w:r>
+              <w:rPr>
+                <w:rFonts w:cstheme="minorHAnsi"/>
+                <w:b/>
+                <w:bCs/>
+                <w:sz w:val="20"/>
+                <w:szCs w:val="20"/>
+              </w:rPr>
+              <w:t>)</w:t>
+            </w:r>
+            <w:r>
+              <w:rPr>
+                <w:rFonts w:cstheme="minorHAnsi"/>
+                <w:sz w:val="20"/>
+                <w:szCs w:val="20"/>
+              </w:rPr>
+              <w:t xml:space="preserve">, </w:t>
+            </w:r>
+            <w:r>
+              <w:rPr>
+                <w:rFonts w:cstheme="minorHAnsi"/>
+                <w:b/>
+                <w:bCs/>
+                <w:sz w:val="20"/>
+                <w:szCs w:val="20"/>
+              </w:rPr>
+              <w:t>W</w:t>
+            </w:r>
+            <w:r>
+              <w:rPr>
+                <w:rFonts w:cstheme="minorHAnsi"/>
+                <w:b/>
+                <w:bCs/>
+                <w:sz w:val="20"/>
+                <w:szCs w:val="20"/>
+              </w:rPr>
+              <w:t>eb components</w:t>
+            </w:r>
+            <w:r>
+              <w:rPr>
+                <w:rFonts w:cstheme="minorHAnsi"/>
+                <w:sz w:val="20"/>
+                <w:szCs w:val="20"/>
+              </w:rPr>
+              <w:t xml:space="preserve">, and </w:t>
+            </w:r>
+            <w:r>
+              <w:rPr>
+                <w:rFonts w:cstheme="minorHAnsi"/>
+                <w:b/>
+                <w:bCs/>
+                <w:sz w:val="20"/>
+                <w:szCs w:val="20"/>
+              </w:rPr>
+              <w:t>M</w:t>
+            </w:r>
+            <w:r>
+              <w:rPr>
+                <w:rFonts w:cstheme="minorHAnsi"/>
+                <w:b/>
+                <w:bCs/>
+                <w:sz w:val="20"/>
+                <w:szCs w:val="20"/>
+              </w:rPr>
+              <w:t xml:space="preserve">odule </w:t>
+            </w:r>
+            <w:r>
+              <w:rPr>
+                <w:rFonts w:cstheme="minorHAnsi"/>
+                <w:b/>
+                <w:bCs/>
+                <w:sz w:val="20"/>
+                <w:szCs w:val="20"/>
+              </w:rPr>
+              <w:t>F</w:t>
+            </w:r>
+            <w:r>
+              <w:rPr>
+                <w:rFonts w:cstheme="minorHAnsi"/>
+                <w:b/>
+                <w:bCs/>
+                <w:sz w:val="20"/>
+                <w:szCs w:val="20"/>
+              </w:rPr>
+              <w:t>ederation</w:t>
+            </w:r>
+            <w:r>
+              <w:rPr>
+                <w:rFonts w:cstheme="minorHAnsi"/>
+                <w:sz w:val="20"/>
+                <w:szCs w:val="20"/>
+              </w:rPr>
+              <w:t>.</w:t>
+            </w:r>
+            <w:r>
+              <w:rPr>
+                <w:rFonts w:cstheme="minorHAnsi"/>
+                <w:sz w:val="20"/>
+                <w:szCs w:val="20"/>
+              </w:rPr>
+              <w:t xml:space="preserve"> </w:t>
+            </w:r>
+          </w:p>
+          <w:p>
+            <w:pPr>
+              <w:pStyle w:val="ListParagraph"/>
+              <w:numPr>
+                <w:ilvl w:val="0"/>
+                <w:numId w:val="34"/>
+              </w:numPr>
+              <w:spacing w:line="360" w:lineRule="auto"/>
+              <w:jc w:val="both"/>
+              <w:rPr>
+                <w:rFonts w:cstheme="minorHAnsi"/>
+                <w:sz w:val="20"/>
+                <w:szCs w:val="20"/>
+              </w:rPr>
+            </w:pPr>
+            <w:r>
+              <w:rPr>
+                <w:rFonts w:cstheme="minorHAnsi"/>
+                <w:sz w:val="20"/>
+                <w:szCs w:val="20"/>
+              </w:rPr>
               <w:t>C</w:t>
             </w:r>
             <w:r>
@@ -973,7 +1175,47 @@
                 <w:sz w:val="20"/>
                 <w:szCs w:val="20"/>
               </w:rPr>
-              <w:t>front-end technologies</w:t>
+              <w:t>F</w:t>
+            </w:r>
+            <w:r>
+              <w:rPr>
+                <w:rFonts w:cstheme="minorHAnsi"/>
+                <w:b/>
+                <w:bCs/>
+                <w:sz w:val="20"/>
+                <w:szCs w:val="20"/>
+              </w:rPr>
+              <w:t>ront</w:t>
+            </w:r>
+            <w:r>
+              <w:rPr>
+                <w:rFonts w:cstheme="minorHAnsi"/>
+                <w:b/>
+                <w:bCs/>
+                <w:sz w:val="20"/>
+                <w:szCs w:val="20"/>
+              </w:rPr>
+              <w:t xml:space="preserve"> </w:t>
+            </w:r>
+            <w:r>
+              <w:rPr>
+                <w:rFonts w:cstheme="minorHAnsi"/>
+                <w:b/>
+                <w:bCs/>
+                <w:sz w:val="20"/>
+                <w:szCs w:val="20"/>
+              </w:rPr>
+              <w:t>E</w:t>
+            </w:r>
+            <w:r>
+              <w:rPr>
+                <w:rFonts w:cstheme="minorHAnsi"/>
+                <w:b/>
+                <w:bCs/>
+                <w:sz w:val="20"/>
+                <w:szCs w:val="20"/>
+              </w:rPr>
+              <w:t>nd technologies</w:t>
             </w:r>
             <w:r>
               <w:rPr>
@@ -1017,7 +1259,47 @@
                 <w:sz w:val="20"/>
                 <w:szCs w:val="20"/>
               </w:rPr>
-              <w:t>micro front-ends</w:t>
+              <w:t>Micro F</w:t>
+            </w:r>
+            <w:r>
+              <w:rPr>
+                <w:rFonts w:cstheme="minorHAnsi"/>
+                <w:b/>
+                <w:bCs/>
+                <w:sz w:val="20"/>
+                <w:szCs w:val="20"/>
+              </w:rPr>
+              <w:t>ront-</w:t>
+            </w:r>
+            <w:r>
+              <w:rPr>
+                <w:rFonts w:cstheme="minorHAnsi"/>
+                <w:b/>
+                <w:bCs/>
+                <w:sz w:val="20"/>
+                <w:szCs w:val="20"/>
+              </w:rPr>
+              <w:t>E</w:t>
+            </w:r>
+            <w:r>
+              <w:rPr>
+                <w:rFonts w:cstheme="minorHAnsi"/>
+                <w:b/>
+                <w:bCs/>
+                <w:sz w:val="20"/>
+                <w:szCs w:val="20"/>
+              </w:rPr>
+              <w:t>nd</w:t>
+            </w:r>
+            <w:r>
+              <w:rPr>
+                <w:rFonts w:cstheme="minorHAnsi"/>
+                <w:b/>
+                <w:bCs/>
+                <w:sz w:val="20"/>
+                <w:szCs w:val="20"/>
+              </w:rPr>
+              <w:t xml:space="preserve"> Architecture</w:t>
             </w:r>
             <w:r>
               <w:rPr>
@@ -1043,7 +1325,37 @@
                 <w:sz w:val="20"/>
                 <w:szCs w:val="20"/>
               </w:rPr>
-              <w:t>data structures</w:t>
+              <w:t>D</w:t>
+            </w:r>
+            <w:r>
+              <w:rPr>
+                <w:rFonts w:cstheme="minorHAnsi"/>
+                <w:b/>
+                <w:bCs/>
+                <w:sz w:val="20"/>
+                <w:szCs w:val="20"/>
+              </w:rPr>
+              <w:t xml:space="preserve">ata </w:t>
+            </w:r>
+            <w:r>
+              <w:rPr>
+                <w:rFonts w:cstheme="minorHAnsi"/>
+                <w:b/>
+                <w:bCs/>
+                <w:sz w:val="20"/>
+                <w:szCs w:val="20"/>
+              </w:rPr>
+              <w:t>S</w:t>
+            </w:r>
+            <w:r>
+              <w:rPr>
+                <w:rFonts w:cstheme="minorHAnsi"/>
+                <w:b/>
+                <w:bCs/>
+                <w:sz w:val="20"/>
+                <w:szCs w:val="20"/>
+              </w:rPr>
+              <w:t>tructures</w:t>
             </w:r>
             <w:r>
               <w:rPr>
@@ -1061,15 +1373,45 @@
                 <w:sz w:val="20"/>
                 <w:szCs w:val="20"/>
               </w:rPr>
-              <w:t>design patterns</w:t>
-            </w:r>
-            <w:r>
-              <w:rPr>
-                <w:rFonts w:cstheme="minorHAnsi"/>
-                <w:sz w:val="20"/>
-                <w:szCs w:val="20"/>
-              </w:rPr>
-              <w:t xml:space="preserve">, and am proficient in tools such as </w:t>
+              <w:t>D</w:t>
+            </w:r>
+            <w:r>
+              <w:rPr>
+                <w:rFonts w:cstheme="minorHAnsi"/>
+                <w:b/>
+                <w:bCs/>
+                <w:sz w:val="20"/>
+                <w:szCs w:val="20"/>
+              </w:rPr>
+              <w:t xml:space="preserve">esign </w:t>
+            </w:r>
+            <w:r>
+              <w:rPr>
+                <w:rFonts w:cstheme="minorHAnsi"/>
+                <w:b/>
+                <w:bCs/>
+                <w:sz w:val="20"/>
+                <w:szCs w:val="20"/>
+              </w:rPr>
+              <w:t>P</w:t>
+            </w:r>
+            <w:r>
+              <w:rPr>
+                <w:rFonts w:cstheme="minorHAnsi"/>
+                <w:b/>
+                <w:bCs/>
+                <w:sz w:val="20"/>
+                <w:szCs w:val="20"/>
+              </w:rPr>
+              <w:t>atterns</w:t>
+            </w:r>
+            <w:r>
+              <w:rPr>
+                <w:rFonts w:cstheme="minorHAnsi"/>
+                <w:sz w:val="20"/>
+                <w:szCs w:val="20"/>
+              </w:rPr>
+              <w:t xml:space="preserve"> and proficient in tools such as </w:t>
             </w:r>
             <w:r>
               <w:rPr>
@@ -1213,7 +1555,39 @@
                 <w:sz w:val="20"/>
                 <w:szCs w:val="20"/>
               </w:rPr>
-              <w:t>JavaScript</w:t>
+              <w:t xml:space="preserve">HTML, </w:t>
+            </w:r>
+            <w:r>
+              <w:rPr>
+                <w:rFonts w:cstheme="minorHAnsi"/>
+                <w:sz w:val="20"/>
+                <w:szCs w:val="20"/>
+              </w:rPr>
+              <w:t>CSS</w:t>
+            </w:r>
+            <w:r>
+              <w:rPr>
+                <w:rFonts w:cstheme="minorHAnsi"/>
+                <w:sz w:val="20"/>
+                <w:szCs w:val="20"/>
+              </w:rPr>
+              <w:t xml:space="preserve">, and </w:t>
+            </w:r>
+            <w:r>
+              <w:rPr>
+                <w:rFonts w:cstheme="minorHAnsi"/>
+                <w:sz w:val="20"/>
+                <w:szCs w:val="20"/>
+              </w:rPr>
+              <w:t>SCS</w:t>
+            </w:r>
+            <w:r>
+              <w:rPr>
+                <w:rFonts w:cstheme="minorHAnsi"/>
+                <w:sz w:val="20"/>
+                <w:szCs w:val="20"/>
+              </w:rPr>
+              <w:t>S</w:t>
             </w:r>
           </w:p>
           <w:p>
@@ -1237,31 +1611,7 @@
                 <w:sz w:val="20"/>
                 <w:szCs w:val="20"/>
               </w:rPr>
-              <w:t>Vue</w:t>
-            </w:r>
-            <w:r>
-              <w:rPr>
-                <w:rFonts w:cstheme="minorHAnsi"/>
-                <w:sz w:val="20"/>
-                <w:szCs w:val="20"/>
-              </w:rPr>
-              <w:t xml:space="preserve">2 and </w:t>
-            </w:r>
-            <w:r>
-              <w:rPr>
-                <w:rFonts w:cstheme="minorHAnsi"/>
-                <w:sz w:val="20"/>
-                <w:szCs w:val="20"/>
-              </w:rPr>
-              <w:t>Angular</w:t>
-            </w:r>
-            <w:r>
-              <w:rPr>
-                <w:rFonts w:cstheme="minorHAnsi"/>
-                <w:sz w:val="20"/>
-                <w:szCs w:val="20"/>
-              </w:rPr>
-              <w:t xml:space="preserve"> (V8)</w:t>
+              <w:t>JavaScript</w:t>
             </w:r>
           </w:p>
           <w:p>
@@ -1285,39 +1635,7 @@
                 <w:sz w:val="20"/>
                 <w:szCs w:val="20"/>
               </w:rPr>
-              <w:t xml:space="preserve">HTML, </w:t>
-            </w:r>
-            <w:r>
-              <w:rPr>
-                <w:rFonts w:cstheme="minorHAnsi"/>
-                <w:sz w:val="20"/>
-                <w:szCs w:val="20"/>
-              </w:rPr>
-              <w:t>CSS</w:t>
-            </w:r>
-            <w:r>
-              <w:rPr>
-                <w:rFonts w:cstheme="minorHAnsi"/>
-                <w:sz w:val="20"/>
-                <w:szCs w:val="20"/>
-              </w:rPr>
-              <w:t xml:space="preserve">, and </w:t>
-            </w:r>
-            <w:r>
-              <w:rPr>
-                <w:rFonts w:cstheme="minorHAnsi"/>
-                <w:sz w:val="20"/>
-                <w:szCs w:val="20"/>
-              </w:rPr>
-              <w:t>SCS</w:t>
-            </w:r>
-            <w:r>
-              <w:rPr>
-                <w:rFonts w:cstheme="minorHAnsi"/>
-                <w:sz w:val="20"/>
-                <w:szCs w:val="20"/>
-              </w:rPr>
-              <w:t>S</w:t>
+              <w:t>jQuery</w:t>
             </w:r>
           </w:p>
           <w:p>
@@ -1335,30 +1653,16 @@
                 <w:szCs w:val="20"/>
               </w:rPr>
             </w:pPr>
-            <w:r>
-              <w:rPr>
-                <w:rFonts w:cstheme="minorHAnsi"/>
-                <w:sz w:val="20"/>
-                <w:szCs w:val="20"/>
-              </w:rPr>
-              <w:t xml:space="preserve">Web </w:t>
-            </w:r>
-            <w:r>
-              <w:rPr>
-                <w:rFonts w:cstheme="minorHAnsi"/>
-                <w:sz w:val="20"/>
-                <w:szCs w:val="20"/>
-              </w:rPr>
-              <w:t>C</w:t>
-            </w:r>
-            <w:r>
-              <w:rPr>
-                <w:rFonts w:cstheme="minorHAnsi"/>
-                <w:sz w:val="20"/>
-                <w:szCs w:val="20"/>
-              </w:rPr>
-              <w:t>omponents</w:t>
-            </w:r>
+            <w:proofErr w:type="spellStart"/>
+            <w:r>
+              <w:rPr>
+                <w:rFonts w:cstheme="minorHAnsi"/>
+                <w:sz w:val="20"/>
+                <w:szCs w:val="20"/>
+              </w:rPr>
+              <w:t>Lodash</w:t>
+            </w:r>
+            <w:proofErr w:type="spellEnd"/>
           </w:p>
         </w:tc>
         <w:tc>
@@ -1380,24 +1684,46 @@
                 <w:szCs w:val="20"/>
               </w:rPr>
             </w:pPr>
-            <w:proofErr w:type="spellStart"/>
-            <w:r>
-              <w:rPr>
-                <w:rFonts w:cstheme="minorHAnsi"/>
-                <w:sz w:val="20"/>
-                <w:szCs w:val="20"/>
-              </w:rPr>
-              <w:t>L</w:t>
-            </w:r>
-            <w:r>
-              <w:rPr>
-                <w:rFonts w:cstheme="minorHAnsi"/>
-                <w:sz w:val="20"/>
-                <w:szCs w:val="20"/>
-              </w:rPr>
-              <w:t>odash</w:t>
-            </w:r>
-            <w:proofErr w:type="spellEnd"/>
+            <w:r>
+              <w:rPr>
+                <w:rFonts w:cstheme="minorHAnsi"/>
+                <w:sz w:val="20"/>
+                <w:szCs w:val="20"/>
+              </w:rPr>
+              <w:t xml:space="preserve">Micro </w:t>
+            </w:r>
+            <w:r>
+              <w:rPr>
+                <w:rFonts w:cstheme="minorHAnsi"/>
+                <w:sz w:val="20"/>
+                <w:szCs w:val="20"/>
+              </w:rPr>
+              <w:t>F</w:t>
+            </w:r>
+            <w:r>
+              <w:rPr>
+                <w:rFonts w:cstheme="minorHAnsi"/>
+                <w:sz w:val="20"/>
+                <w:szCs w:val="20"/>
+              </w:rPr>
+              <w:t>ront</w:t>
+            </w:r>
+            <w:r>
+              <w:rPr>
+                <w:rFonts w:cstheme="minorHAnsi"/>
+                <w:sz w:val="20"/>
+                <w:szCs w:val="20"/>
+              </w:rPr>
+              <w:t>-E</w:t>
+            </w:r>
+            <w:r>
+              <w:rPr>
+                <w:rFonts w:cstheme="minorHAnsi"/>
+                <w:sz w:val="20"/>
+                <w:szCs w:val="20"/>
+              </w:rPr>
+              <w:t>nd</w:t>
+            </w:r>
           </w:p>
           <w:p>
             <w:pPr>
@@ -1420,7 +1746,15 @@
                 <w:sz w:val="20"/>
                 <w:szCs w:val="20"/>
               </w:rPr>
-              <w:t>jQuery</w:t>
+              <w:t>M</w:t>
+            </w:r>
+            <w:r>
+              <w:rPr>
+                <w:rFonts w:cstheme="minorHAnsi"/>
+                <w:sz w:val="20"/>
+                <w:szCs w:val="20"/>
+              </w:rPr>
+              <w:t>odule federation</w:t>
             </w:r>
           </w:p>
           <w:p>
@@ -1444,39 +1778,31 @@
                 <w:sz w:val="20"/>
                 <w:szCs w:val="20"/>
               </w:rPr>
-              <w:t xml:space="preserve">Micro </w:t>
-            </w:r>
-            <w:r>
-              <w:rPr>
-                <w:rFonts w:cstheme="minorHAnsi"/>
-                <w:sz w:val="20"/>
-                <w:szCs w:val="20"/>
-              </w:rPr>
-              <w:t>F</w:t>
-            </w:r>
-            <w:r>
-              <w:rPr>
-                <w:rFonts w:cstheme="minorHAnsi"/>
-                <w:sz w:val="20"/>
-                <w:szCs w:val="20"/>
-              </w:rPr>
-              <w:t>ront</w:t>
-            </w:r>
-            <w:r>
-              <w:rPr>
-                <w:rFonts w:cstheme="minorHAnsi"/>
-                <w:sz w:val="20"/>
-                <w:szCs w:val="20"/>
-              </w:rPr>
-              <w:t>-E</w:t>
-            </w:r>
-            <w:r>
-              <w:rPr>
-                <w:rFonts w:cstheme="minorHAnsi"/>
-                <w:sz w:val="20"/>
-                <w:szCs w:val="20"/>
-              </w:rPr>
-              <w:t>nd</w:t>
+              <w:t>Vue</w:t>
+            </w:r>
+            <w:r>
+              <w:rPr>
+                <w:rFonts w:cstheme="minorHAnsi"/>
+                <w:sz w:val="20"/>
+                <w:szCs w:val="20"/>
+              </w:rPr>
+              <w:t xml:space="preserve">2 and </w:t>
+            </w:r>
+            <w:r>
+              <w:rPr>
+                <w:rFonts w:cstheme="minorHAnsi"/>
+                <w:sz w:val="20"/>
+                <w:szCs w:val="20"/>
+              </w:rPr>
+              <w:t>Angular</w:t>
+            </w:r>
+            <w:r>
+              <w:rPr>
+                <w:rFonts w:cstheme="minorHAnsi"/>
+                <w:sz w:val="20"/>
+                <w:szCs w:val="20"/>
+              </w:rPr>
+              <w:t xml:space="preserve"> (V8)</w:t>
             </w:r>
           </w:p>
           <w:p>
@@ -1500,15 +1826,23 @@
                 <w:sz w:val="20"/>
                 <w:szCs w:val="20"/>
               </w:rPr>
-              <w:t>M</w:t>
-            </w:r>
-            <w:r>
-              <w:rPr>
-                <w:rFonts w:cstheme="minorHAnsi"/>
-                <w:sz w:val="20"/>
-                <w:szCs w:val="20"/>
-              </w:rPr>
-              <w:t>odule federation</w:t>
+              <w:t xml:space="preserve">Web </w:t>
+            </w:r>
+            <w:r>
+              <w:rPr>
+                <w:rFonts w:cstheme="minorHAnsi"/>
+                <w:sz w:val="20"/>
+                <w:szCs w:val="20"/>
+              </w:rPr>
+              <w:t>C</w:t>
+            </w:r>
+            <w:r>
+              <w:rPr>
+                <w:rFonts w:cstheme="minorHAnsi"/>
+                <w:sz w:val="20"/>
+                <w:szCs w:val="20"/>
+              </w:rPr>
+              <w:t>omponents</w:t>
             </w:r>
           </w:p>
         </w:tc>
@@ -1565,15 +1899,7 @@
                 <w:sz w:val="20"/>
                 <w:szCs w:val="20"/>
               </w:rPr>
-              <w:t>Back</w:t>
-            </w:r>
-            <w:r>
-              <w:rPr>
-                <w:rFonts w:cstheme="minorHAnsi"/>
-                <w:sz w:val="20"/>
-                <w:szCs w:val="20"/>
-              </w:rPr>
-              <w:t>-End Technology</w:t>
+              <w:t>Back-End Technology</w:t>
             </w:r>
           </w:p>
         </w:tc>
@@ -1603,7 +1929,7 @@
                 <w:sz w:val="20"/>
                 <w:szCs w:val="20"/>
               </w:rPr>
-              <w:t>Node.js</w:t>
+              <w:t>AWS (S3, SNS, and SQS)</w:t>
             </w:r>
           </w:p>
           <w:p>
@@ -1626,7 +1952,55 @@
                 <w:sz w:val="20"/>
                 <w:szCs w:val="20"/>
               </w:rPr>
-              <w:t>NoSQL (MongoDB)</w:t>
+              <w:t xml:space="preserve">Core </w:t>
+            </w:r>
+            <w:r>
+              <w:rPr>
+                <w:rFonts w:cstheme="minorHAnsi"/>
+                <w:sz w:val="20"/>
+                <w:szCs w:val="20"/>
+              </w:rPr>
+              <w:t>Java</w:t>
+            </w:r>
+            <w:r>
+              <w:rPr>
+                <w:rFonts w:cstheme="minorHAnsi"/>
+                <w:sz w:val="20"/>
+                <w:szCs w:val="20"/>
+              </w:rPr>
+              <w:t>, Java 8</w:t>
+            </w:r>
+            <w:r>
+              <w:rPr>
+                <w:rFonts w:cstheme="minorHAnsi"/>
+                <w:sz w:val="20"/>
+                <w:szCs w:val="20"/>
+              </w:rPr>
+              <w:t>,</w:t>
+            </w:r>
+            <w:r>
+              <w:rPr>
+                <w:rFonts w:cstheme="minorHAnsi"/>
+                <w:sz w:val="20"/>
+                <w:szCs w:val="20"/>
+              </w:rPr>
+              <w:t xml:space="preserve"> </w:t>
+            </w:r>
+            <w:r>
+              <w:rPr>
+                <w:rFonts w:cstheme="minorHAnsi"/>
+                <w:sz w:val="20"/>
+                <w:szCs w:val="20"/>
+              </w:rPr>
+              <w:t xml:space="preserve">and </w:t>
+            </w:r>
+            <w:r>
+              <w:rPr>
+                <w:rFonts w:cstheme="minorHAnsi"/>
+                <w:sz w:val="20"/>
+                <w:szCs w:val="20"/>
+              </w:rPr>
+              <w:t>J2EE</w:t>
             </w:r>
           </w:p>
           <w:p>
@@ -1649,7 +2023,7 @@
                 <w:sz w:val="20"/>
                 <w:szCs w:val="20"/>
               </w:rPr>
-              <w:t>AWS (S3, SNS, and SQS)</w:t>
+              <w:t>Node.js</w:t>
             </w:r>
           </w:p>
         </w:tc>
@@ -1677,7 +2051,7 @@
                 <w:sz w:val="20"/>
                 <w:szCs w:val="20"/>
               </w:rPr>
-              <w:t>RDBMS (SQL Server, MySQL)</w:t>
+              <w:t>NoSQL (MongoDB)</w:t>
             </w:r>
           </w:p>
           <w:p>
@@ -1700,23 +2074,7 @@
                 <w:sz w:val="20"/>
                 <w:szCs w:val="20"/>
               </w:rPr>
-              <w:t>Java</w:t>
-            </w:r>
-            <w:r>
-              <w:rPr>
-                <w:rFonts w:cstheme="minorHAnsi"/>
-                <w:sz w:val="20"/>
-                <w:szCs w:val="20"/>
-              </w:rPr>
-              <w:t xml:space="preserve"> and </w:t>
-            </w:r>
-            <w:r>
-              <w:rPr>
-                <w:rFonts w:cstheme="minorHAnsi"/>
-                <w:sz w:val="20"/>
-                <w:szCs w:val="20"/>
-              </w:rPr>
-              <w:t>J2EE</w:t>
+              <w:t>RDBMS (SQL Server, MySQL)</w:t>
             </w:r>
           </w:p>
         </w:tc>
@@ -1775,7 +2133,79 @@
                 <w:sz w:val="20"/>
                 <w:szCs w:val="20"/>
               </w:rPr>
-              <w:t>Data Structures</w:t>
+              <w:t>APIs (</w:t>
+            </w:r>
+            <w:r>
+              <w:rPr>
+                <w:rFonts w:cstheme="minorHAnsi"/>
+                <w:sz w:val="20"/>
+                <w:szCs w:val="20"/>
+              </w:rPr>
+              <w:t>REST</w:t>
+            </w:r>
+            <w:r>
+              <w:rPr>
+                <w:rFonts w:cstheme="minorHAnsi"/>
+                <w:sz w:val="20"/>
+                <w:szCs w:val="20"/>
+              </w:rPr>
+              <w:t xml:space="preserve">, </w:t>
+            </w:r>
+            <w:r>
+              <w:rPr>
+                <w:rFonts w:cstheme="minorHAnsi"/>
+                <w:sz w:val="20"/>
+                <w:szCs w:val="20"/>
+              </w:rPr>
+              <w:t>Graphql</w:t>
+            </w:r>
+            <w:r>
+              <w:rPr>
+                <w:rFonts w:cstheme="minorHAnsi"/>
+                <w:sz w:val="20"/>
+                <w:szCs w:val="20"/>
+              </w:rPr>
+              <w:t>,</w:t>
+            </w:r>
+            <w:r>
+              <w:rPr>
+                <w:rFonts w:cstheme="minorHAnsi"/>
+                <w:sz w:val="20"/>
+                <w:szCs w:val="20"/>
+              </w:rPr>
+              <w:t xml:space="preserve"> </w:t>
+            </w:r>
+            <w:r>
+              <w:rPr>
+                <w:rFonts w:cstheme="minorHAnsi"/>
+                <w:sz w:val="20"/>
+                <w:szCs w:val="20"/>
+              </w:rPr>
+              <w:t xml:space="preserve">and </w:t>
+            </w:r>
+            <w:r>
+              <w:rPr>
+                <w:rFonts w:cstheme="minorHAnsi"/>
+                <w:sz w:val="20"/>
+                <w:szCs w:val="20"/>
+              </w:rPr>
+              <w:t xml:space="preserve"> </w:t>
+            </w:r>
+            <w:r>
+              <w:rPr>
+                <w:rFonts w:cstheme="minorHAnsi"/>
+                <w:sz w:val="20"/>
+                <w:szCs w:val="20"/>
+              </w:rPr>
+              <w:t>SOAP</w:t>
+            </w:r>
+            <w:r>
+              <w:rPr>
+                <w:rFonts w:cstheme="minorHAnsi"/>
+                <w:sz w:val="20"/>
+                <w:szCs w:val="20"/>
+              </w:rPr>
+              <w:t>)</w:t>
             </w:r>
           </w:p>
           <w:p>
@@ -1798,7 +2228,7 @@
                 <w:sz w:val="20"/>
                 <w:szCs w:val="20"/>
               </w:rPr>
-              <w:t>Multithreading</w:t>
+              <w:t>Data Structures</w:t>
             </w:r>
           </w:p>
           <w:p>
@@ -1844,7 +2274,7 @@
                 <w:sz w:val="20"/>
                 <w:szCs w:val="20"/>
               </w:rPr>
-              <w:t>Unit-Testing</w:t>
+              <w:t>Docker</w:t>
             </w:r>
           </w:p>
           <w:p>
@@ -1867,7 +2297,7 @@
                 <w:sz w:val="20"/>
                 <w:szCs w:val="20"/>
               </w:rPr>
-              <w:t>WebSocket</w:t>
+              <w:t>Distributed System</w:t>
             </w:r>
           </w:p>
         </w:tc>
@@ -1895,7 +2325,7 @@
                 <w:sz w:val="20"/>
                 <w:szCs w:val="20"/>
               </w:rPr>
-              <w:t>Docker</w:t>
+              <w:t>Jenkins</w:t>
             </w:r>
           </w:p>
           <w:p>
@@ -1918,7 +2348,7 @@
                 <w:sz w:val="20"/>
                 <w:szCs w:val="20"/>
               </w:rPr>
-              <w:t>Jenkins</w:t>
+              <w:t>Load Balancing</w:t>
             </w:r>
           </w:p>
           <w:p>
@@ -1941,7 +2371,7 @@
                 <w:sz w:val="20"/>
                 <w:szCs w:val="20"/>
               </w:rPr>
-              <w:t>Load Balancing</w:t>
+              <w:t>Multithreading</w:t>
             </w:r>
           </w:p>
           <w:p>
@@ -1964,7 +2394,7 @@
                 <w:sz w:val="20"/>
                 <w:szCs w:val="20"/>
               </w:rPr>
-              <w:t>Graphql</w:t>
+              <w:t>OOPS</w:t>
             </w:r>
           </w:p>
           <w:p>
@@ -1987,12 +2417,35 @@
                 <w:sz w:val="20"/>
                 <w:szCs w:val="20"/>
               </w:rPr>
-              <w:t>HTTP (REST)</w:t>
+              <w:t>Unit-Testing</w:t>
             </w:r>
           </w:p>
           <w:p>
             <w:pPr>
+              <w:pStyle w:val="ListParagraph"/>
+              <w:numPr>
+                <w:ilvl w:val="0"/>
+                <w:numId w:val="24"/>
+              </w:numPr>
               <w:spacing w:line="360" w:lineRule="auto"/>
+              <w:rPr>
+                <w:rFonts w:cstheme="minorHAnsi"/>
+                <w:sz w:val="20"/>
+                <w:szCs w:val="20"/>
+              </w:rPr>
+            </w:pPr>
+            <w:r>
+              <w:rPr>
+                <w:rFonts w:cstheme="minorHAnsi"/>
+                <w:sz w:val="20"/>
+                <w:szCs w:val="20"/>
+              </w:rPr>
+              <w:t>WebSocket</w:t>
+            </w:r>
+          </w:p>
+          <w:p>
+            <w:pPr>
+              <w:jc w:val="both"/>
               <w:rPr>
                 <w:sz w:val="2"/>
                 <w:szCs w:val="2"/>
@@ -2003,8 +2456,36 @@
                 <w:color w:val="FFFFFF" w:themeColor="background1"/>
                 <w:sz w:val="2"/>
                 <w:szCs w:val="2"/>
-              </w:rPr>
-              <w:t>ATS TAGS (Naukri, LinkedIn) : Engineering, Problem solving, Communication, Time management, Basic coding, App development, Angular, User interface design, Debugging, Test driven development, Web applications, Back-end web development, Apollo Graphql, Graphql, Amazon simple notification service (SNS), WebSocket, Jenkins, Software design patterns, Web components, Html5, Typescript, Vue.js, J2ee web services, Representational state transfer (rest), Unit testing, Software design, Micro frontend, Amazon s3, Amazon SQS, Algorithms, Front-end development, API development, Java, Data structures, JavaScript, jQuery, Rest API, SQL, MySQL, Node.js, Git, React.js, Rest API, Teamwork, Full-stack development, Object-oriented programming (OOP, OOPS), Multithreading, Html, Python (programming language), C++, C (programming language), Mongo dB, Design patterns, Cascading style sheets (CSS), CSS, Development, .net, Asp.net, J2ee, Microservices, Spring, Spring boot, Python, Hibernate, C#</w:t>
+                <w:shd w:val="clear" w:color="auto" w:fill="FFFFFF" w:themeFill="background1"/>
+              </w:rPr>
+              <w:t xml:space="preserve">ATS TAGS (Naukri, LinkedIn) : </w:t>
+            </w:r>
+            <w:r>
+              <w:rPr>
+                <w:color w:val="FFFFFF" w:themeColor="background1"/>
+                <w:sz w:val="2"/>
+                <w:szCs w:val="2"/>
+                <w:shd w:val="clear" w:color="auto" w:fill="FFFFFF" w:themeFill="background1"/>
+              </w:rPr>
+              <w:t xml:space="preserve">.net, API development, ASP.NET, ASP.NET Core, AWS Lambda, Algorithms, Amazon SQS, Amazon Web Services (AWS), Amazon s3, Amazon simple notification service (SNS), Angular, AngularJS, Apache Kafka, Apollo Graphql, App development, Asp.net, Back-end web development, Backbone.js, Basic coding, Bootstrap, C (programming language), C#, C++, CSS, Cascading style sheets (CSS), Cassandra, Communication, Consulting, Data structures, Debugging, Design patterns, DevOps, Development, Distributed Systems, Django, Docker Products, Elevator Pitches, Engineering, Front-end development, Full-stack development, Git, Google Cloud Platform (GCP), Graphql, Hibernate, Html, Html5, Interactive Web, J2ee, J2ee web services, JSON, Java, Java Database Connectivity (JDBC), JavaScript, JavaScript Frameworks, </w:t>
+            </w:r>
+            <w:r>
+              <w:rPr>
+                <w:color w:val="FFFFFF" w:themeColor="background1"/>
+                <w:sz w:val="2"/>
+                <w:szCs w:val="2"/>
+                <w:shd w:val="clear" w:color="auto" w:fill="FFFFFF" w:themeFill="background1"/>
+              </w:rPr>
+              <w:t>Java Server</w:t>
+            </w:r>
+            <w:r>
+              <w:rPr>
+                <w:color w:val="FFFFFF" w:themeColor="background1"/>
+                <w:sz w:val="2"/>
+                <w:szCs w:val="2"/>
+                <w:shd w:val="clear" w:color="auto" w:fill="FFFFFF" w:themeFill="background1"/>
+              </w:rPr>
+              <w:t xml:space="preserve"> Pages (JSP), Jenkins, Jest, Jira, jQuery, Maintainability, Micro frontend, Microservices, Mongo dB, Multithreading, MySQL, Node.js, OOPS), Object-oriented programming (OOP, Performance Improvement, PostgreSQL, Problem Solving, Problem solving, Programming, Programming Languages, Prototyping, Python, Python (programming language), React.js, Redux.js, Representational state transfer (rest), Rest API, SOAP, SQL, Serverless Computing, Software Development, Software design, Software design patterns, Solver, Spring, Spring Boot, Spring Framework, Spring boot, Svelte, Teamwork, Technical Leadership, Test driven development, Time management, Troubleshooting, Typescript, Unit testing, User Experience (UX), User interface design, Vue.js, Web Development, Web Services, Web applications, Web components, WebSocket, Windows</w:t>
             </w:r>
           </w:p>
         </w:tc>
@@ -2085,15 +2566,47 @@
                 <w:sz w:val="20"/>
                 <w:szCs w:val="20"/>
               </w:rPr>
-              <w:t>Tools: Git, JIRA, Bugzilla</w:t>
-            </w:r>
-            <w:r>
-              <w:rPr>
-                <w:rFonts w:cstheme="minorHAnsi"/>
-                <w:sz w:val="20"/>
-                <w:szCs w:val="20"/>
-              </w:rPr>
-              <w:t>, Postman</w:t>
+              <w:t xml:space="preserve">Tools: </w:t>
+            </w:r>
+            <w:r>
+              <w:rPr>
+                <w:rFonts w:cstheme="minorHAnsi"/>
+                <w:sz w:val="20"/>
+                <w:szCs w:val="20"/>
+              </w:rPr>
+              <w:t>Bugzilla</w:t>
+            </w:r>
+            <w:r>
+              <w:rPr>
+                <w:rFonts w:cstheme="minorHAnsi"/>
+                <w:sz w:val="20"/>
+                <w:szCs w:val="20"/>
+              </w:rPr>
+              <w:t xml:space="preserve">, </w:t>
+            </w:r>
+            <w:r>
+              <w:rPr>
+                <w:rFonts w:cstheme="minorHAnsi"/>
+                <w:sz w:val="20"/>
+                <w:szCs w:val="20"/>
+              </w:rPr>
+              <w:t>Git, JIRA,</w:t>
+            </w:r>
+            <w:r>
+              <w:rPr>
+                <w:rFonts w:cstheme="minorHAnsi"/>
+                <w:sz w:val="20"/>
+                <w:szCs w:val="20"/>
+              </w:rPr>
+              <w:t xml:space="preserve"> </w:t>
+            </w:r>
+            <w:r>
+              <w:rPr>
+                <w:rFonts w:cstheme="minorHAnsi"/>
+                <w:sz w:val="20"/>
+                <w:szCs w:val="20"/>
+              </w:rPr>
+              <w:t>Postman</w:t>
             </w:r>
             <w:r>
               <w:rPr>
@@ -2125,7 +2638,55 @@
                 <w:sz w:val="20"/>
                 <w:szCs w:val="20"/>
               </w:rPr>
-              <w:t>Web Servers: Apache, Apache Tomcat,Node.js, Express.js.</w:t>
+              <w:t>Web Servers: Apache, Apache Tomcat,</w:t>
+            </w:r>
+            <w:r>
+              <w:rPr>
+                <w:rFonts w:cstheme="minorHAnsi"/>
+                <w:sz w:val="20"/>
+                <w:szCs w:val="20"/>
+              </w:rPr>
+              <w:t xml:space="preserve"> </w:t>
+            </w:r>
+            <w:r>
+              <w:rPr>
+                <w:rFonts w:cstheme="minorHAnsi"/>
+                <w:sz w:val="20"/>
+                <w:szCs w:val="20"/>
+              </w:rPr>
+              <w:t>Express.js</w:t>
+            </w:r>
+            <w:r>
+              <w:rPr>
+                <w:rFonts w:cstheme="minorHAnsi"/>
+                <w:sz w:val="20"/>
+                <w:szCs w:val="20"/>
+              </w:rPr>
+              <w:t xml:space="preserve">, </w:t>
+            </w:r>
+            <w:r>
+              <w:rPr>
+                <w:rFonts w:cstheme="minorHAnsi"/>
+                <w:sz w:val="20"/>
+                <w:szCs w:val="20"/>
+              </w:rPr>
+              <w:t>Node.js</w:t>
+            </w:r>
+            <w:r>
+              <w:rPr>
+                <w:rFonts w:cstheme="minorHAnsi"/>
+                <w:sz w:val="20"/>
+                <w:szCs w:val="20"/>
+              </w:rPr>
+              <w:t>.</w:t>
+            </w:r>
+            <w:r>
+              <w:rPr>
+                <w:rFonts w:cstheme="minorHAnsi"/>
+                <w:sz w:val="20"/>
+                <w:szCs w:val="20"/>
+              </w:rPr>
+              <w:t xml:space="preserve"> </w:t>
             </w:r>
           </w:p>
         </w:tc>
@@ -2210,10 +2771,11 @@
             </w:pPr>
             <w:r>
               <w:rPr>
-                <w:sz w:val="20"/>
-                <w:szCs w:val="20"/>
-              </w:rPr>
-              <w:t>Teamwork</w:t>
+                <w:rFonts w:cstheme="minorHAnsi"/>
+                <w:sz w:val="20"/>
+                <w:szCs w:val="20"/>
+              </w:rPr>
+              <w:t>Adaptability</w:t>
             </w:r>
           </w:p>
           <w:p>
@@ -2235,7 +2797,7 @@
                 <w:sz w:val="20"/>
                 <w:szCs w:val="20"/>
               </w:rPr>
-              <w:t>Time Management</w:t>
+              <w:t>Attention to detail</w:t>
             </w:r>
           </w:p>
           <w:p>
@@ -2254,10 +2816,11 @@
             </w:pPr>
             <w:r>
               <w:rPr>
-                <w:sz w:val="20"/>
-                <w:szCs w:val="20"/>
-              </w:rPr>
-              <w:t>Problem-solving</w:t>
+                <w:rFonts w:cstheme="minorHAnsi"/>
+                <w:sz w:val="20"/>
+                <w:szCs w:val="20"/>
+              </w:rPr>
+              <w:t>Communication</w:t>
             </w:r>
           </w:p>
           <w:p>
@@ -2294,6 +2857,50 @@
                 <w:szCs w:val="20"/>
               </w:rPr>
               <w:t>exibility</w:t>
+            </w:r>
+          </w:p>
+          <w:p>
+            <w:pPr>
+              <w:pStyle w:val="ListParagraph"/>
+              <w:numPr>
+                <w:ilvl w:val="0"/>
+                <w:numId w:val="24"/>
+              </w:numPr>
+              <w:spacing w:line="360" w:lineRule="auto"/>
+              <w:rPr>
+                <w:rFonts w:cstheme="minorHAnsi"/>
+                <w:sz w:val="20"/>
+                <w:szCs w:val="20"/>
+              </w:rPr>
+            </w:pPr>
+            <w:r>
+              <w:rPr>
+                <w:sz w:val="20"/>
+                <w:szCs w:val="20"/>
+              </w:rPr>
+              <w:t>Mentoring</w:t>
+            </w:r>
+          </w:p>
+          <w:p>
+            <w:pPr>
+              <w:pStyle w:val="ListParagraph"/>
+              <w:numPr>
+                <w:ilvl w:val="0"/>
+                <w:numId w:val="24"/>
+              </w:numPr>
+              <w:spacing w:line="360" w:lineRule="auto"/>
+              <w:rPr>
+                <w:rFonts w:cstheme="minorHAnsi"/>
+                <w:sz w:val="20"/>
+                <w:szCs w:val="20"/>
+              </w:rPr>
+            </w:pPr>
+            <w:r>
+              <w:rPr>
+                <w:sz w:val="20"/>
+                <w:szCs w:val="20"/>
+              </w:rPr>
+              <w:t>Problem-solving</w:t>
             </w:r>
           </w:p>
         </w:tc>
@@ -2317,10 +2924,11 @@
             </w:pPr>
             <w:r>
               <w:rPr>
-                <w:sz w:val="20"/>
-                <w:szCs w:val="20"/>
-              </w:rPr>
-              <w:t>Mentoring</w:t>
+                <w:rFonts w:cstheme="minorHAnsi"/>
+                <w:sz w:val="20"/>
+                <w:szCs w:val="20"/>
+              </w:rPr>
+              <w:t>Performance Improvement</w:t>
             </w:r>
           </w:p>
           <w:p>
@@ -2342,7 +2950,7 @@
                 <w:sz w:val="20"/>
                 <w:szCs w:val="20"/>
               </w:rPr>
-              <w:t>Willingness to learn</w:t>
+              <w:t>Teamwork</w:t>
             </w:r>
           </w:p>
           <w:p>
@@ -2364,7 +2972,7 @@
                 <w:sz w:val="20"/>
                 <w:szCs w:val="20"/>
               </w:rPr>
-              <w:t>Work ethic</w:t>
+              <w:t>Technical Leadership</w:t>
             </w:r>
           </w:p>
           <w:p>
@@ -2386,7 +2994,51 @@
                 <w:sz w:val="20"/>
                 <w:szCs w:val="20"/>
               </w:rPr>
-              <w:t>Attention to detail</w:t>
+              <w:t>Time Management</w:t>
+            </w:r>
+          </w:p>
+          <w:p>
+            <w:pPr>
+              <w:pStyle w:val="ListParagraph"/>
+              <w:numPr>
+                <w:ilvl w:val="0"/>
+                <w:numId w:val="24"/>
+              </w:numPr>
+              <w:spacing w:line="360" w:lineRule="auto"/>
+              <w:rPr>
+                <w:rFonts w:cstheme="minorHAnsi"/>
+                <w:sz w:val="20"/>
+                <w:szCs w:val="20"/>
+              </w:rPr>
+            </w:pPr>
+            <w:r>
+              <w:rPr>
+                <w:sz w:val="20"/>
+                <w:szCs w:val="20"/>
+              </w:rPr>
+              <w:t>Willingness to learn</w:t>
+            </w:r>
+          </w:p>
+          <w:p>
+            <w:pPr>
+              <w:pStyle w:val="ListParagraph"/>
+              <w:numPr>
+                <w:ilvl w:val="0"/>
+                <w:numId w:val="24"/>
+              </w:numPr>
+              <w:spacing w:line="360" w:lineRule="auto"/>
+              <w:rPr>
+                <w:rFonts w:cstheme="minorHAnsi"/>
+                <w:sz w:val="20"/>
+                <w:szCs w:val="20"/>
+              </w:rPr>
+            </w:pPr>
+            <w:r>
+              <w:rPr>
+                <w:sz w:val="20"/>
+                <w:szCs w:val="20"/>
+              </w:rPr>
+              <w:t>Work ethic</w:t>
             </w:r>
           </w:p>
         </w:tc>
@@ -2802,7 +3454,27 @@
                 <w:sz w:val="20"/>
                 <w:szCs w:val="20"/>
               </w:rPr>
-              <w:t>Front-end developer</w:t>
+              <w:t>Front-</w:t>
+            </w:r>
+            <w:r>
+              <w:rPr>
+                <w:rFonts w:cstheme="minorHAnsi"/>
+                <w:b/>
+                <w:bCs/>
+                <w:sz w:val="20"/>
+                <w:szCs w:val="20"/>
+              </w:rPr>
+              <w:t>E</w:t>
+            </w:r>
+            <w:r>
+              <w:rPr>
+                <w:rFonts w:cstheme="minorHAnsi"/>
+                <w:b/>
+                <w:bCs/>
+                <w:sz w:val="20"/>
+                <w:szCs w:val="20"/>
+              </w:rPr>
+              <w:t>nd developer</w:t>
             </w:r>
             <w:r>
               <w:rPr>
@@ -2965,15 +3637,101 @@
                 <w:sz w:val="20"/>
                 <w:szCs w:val="20"/>
               </w:rPr>
-              <w:t>micro front-end architecture</w:t>
-            </w:r>
-            <w:r>
-              <w:rPr>
-                <w:rFonts w:cstheme="minorHAnsi"/>
-                <w:sz w:val="20"/>
-                <w:szCs w:val="20"/>
-              </w:rPr>
-              <w:t xml:space="preserve"> for an AI product that extracts and displays content from various sources, enriches data and indicates risk information. Worked as the primary </w:t>
+              <w:t>M</w:t>
+            </w:r>
+            <w:r>
+              <w:rPr>
+                <w:rFonts w:cstheme="minorHAnsi"/>
+                <w:b/>
+                <w:bCs/>
+                <w:sz w:val="20"/>
+                <w:szCs w:val="20"/>
+              </w:rPr>
+              <w:t xml:space="preserve">icro </w:t>
+            </w:r>
+            <w:r>
+              <w:rPr>
+                <w:rFonts w:cstheme="minorHAnsi"/>
+                <w:b/>
+                <w:bCs/>
+                <w:sz w:val="20"/>
+                <w:szCs w:val="20"/>
+              </w:rPr>
+              <w:t>F</w:t>
+            </w:r>
+            <w:r>
+              <w:rPr>
+                <w:rFonts w:cstheme="minorHAnsi"/>
+                <w:b/>
+                <w:bCs/>
+                <w:sz w:val="20"/>
+                <w:szCs w:val="20"/>
+              </w:rPr>
+              <w:t>ront-</w:t>
+            </w:r>
+            <w:r>
+              <w:rPr>
+                <w:rFonts w:cstheme="minorHAnsi"/>
+                <w:b/>
+                <w:bCs/>
+                <w:sz w:val="20"/>
+                <w:szCs w:val="20"/>
+              </w:rPr>
+              <w:t>E</w:t>
+            </w:r>
+            <w:r>
+              <w:rPr>
+                <w:rFonts w:cstheme="minorHAnsi"/>
+                <w:b/>
+                <w:bCs/>
+                <w:sz w:val="20"/>
+                <w:szCs w:val="20"/>
+              </w:rPr>
+              <w:t xml:space="preserve">nd </w:t>
+            </w:r>
+            <w:r>
+              <w:rPr>
+                <w:rFonts w:cstheme="minorHAnsi"/>
+                <w:b/>
+                <w:bCs/>
+                <w:sz w:val="20"/>
+                <w:szCs w:val="20"/>
+              </w:rPr>
+              <w:t>A</w:t>
+            </w:r>
+            <w:r>
+              <w:rPr>
+                <w:rFonts w:cstheme="minorHAnsi"/>
+                <w:b/>
+                <w:bCs/>
+                <w:sz w:val="20"/>
+                <w:szCs w:val="20"/>
+              </w:rPr>
+              <w:t>rchitecture</w:t>
+            </w:r>
+            <w:r>
+              <w:rPr>
+                <w:rFonts w:cstheme="minorHAnsi"/>
+                <w:sz w:val="20"/>
+                <w:szCs w:val="20"/>
+              </w:rPr>
+              <w:t xml:space="preserve"> for an AI product that extracts and displays content from various sources, enriches data</w:t>
+            </w:r>
+            <w:r>
+              <w:rPr>
+                <w:rFonts w:cstheme="minorHAnsi"/>
+                <w:sz w:val="20"/>
+                <w:szCs w:val="20"/>
+              </w:rPr>
+              <w:t>,</w:t>
+            </w:r>
+            <w:r>
+              <w:rPr>
+                <w:rFonts w:cstheme="minorHAnsi"/>
+                <w:sz w:val="20"/>
+                <w:szCs w:val="20"/>
+              </w:rPr>
+              <w:t xml:space="preserve"> and indicates risk information. Worked as the primary </w:t>
             </w:r>
             <w:r>
               <w:rPr>
@@ -3125,18 +3883,16 @@
               </w:rPr>
               <w:t xml:space="preserve">otification module using </w:t>
             </w:r>
-            <w:proofErr w:type="spellStart"/>
-            <w:r>
-              <w:rPr>
-                <w:rFonts w:cstheme="minorHAnsi"/>
-                <w:b/>
-                <w:bCs/>
-                <w:sz w:val="20"/>
-                <w:szCs w:val="20"/>
-              </w:rPr>
-              <w:t>WebSockets</w:t>
-            </w:r>
-            <w:proofErr w:type="spellEnd"/>
+            <w:r>
+              <w:rPr>
+                <w:rFonts w:cstheme="minorHAnsi"/>
+                <w:b/>
+                <w:bCs/>
+                <w:sz w:val="20"/>
+                <w:szCs w:val="20"/>
+              </w:rPr>
+              <w:t>WebSocket</w:t>
+            </w:r>
             <w:r>
               <w:rPr>
                 <w:rFonts w:cstheme="minorHAnsi"/>
@@ -3191,7 +3947,17 @@
                 <w:sz w:val="20"/>
                 <w:szCs w:val="20"/>
               </w:rPr>
-              <w:t xml:space="preserve">centralized UI component library </w:t>
+              <w:t>C</w:t>
+            </w:r>
+            <w:r>
+              <w:rPr>
+                <w:rFonts w:cstheme="minorHAnsi"/>
+                <w:b/>
+                <w:bCs/>
+                <w:sz w:val="20"/>
+                <w:szCs w:val="20"/>
+              </w:rPr>
+              <w:t xml:space="preserve">entralized UI component library </w:t>
             </w:r>
             <w:r>
               <w:rPr>
@@ -3247,7 +4013,17 @@
                 <w:sz w:val="20"/>
                 <w:szCs w:val="20"/>
               </w:rPr>
-              <w:t>mentored</w:t>
+              <w:t>M</w:t>
+            </w:r>
+            <w:r>
+              <w:rPr>
+                <w:rFonts w:cstheme="minorHAnsi"/>
+                <w:b/>
+                <w:bCs/>
+                <w:sz w:val="20"/>
+                <w:szCs w:val="20"/>
+              </w:rPr>
+              <w:t>entored</w:t>
             </w:r>
             <w:r>
               <w:rPr>
@@ -3265,7 +4041,17 @@
                 <w:sz w:val="20"/>
                 <w:szCs w:val="20"/>
               </w:rPr>
-              <w:t>coached</w:t>
+              <w:t>C</w:t>
+            </w:r>
+            <w:r>
+              <w:rPr>
+                <w:rFonts w:cstheme="minorHAnsi"/>
+                <w:b/>
+                <w:bCs/>
+                <w:sz w:val="20"/>
+                <w:szCs w:val="20"/>
+              </w:rPr>
+              <w:t>oached</w:t>
             </w:r>
             <w:r>
               <w:rPr>
@@ -3283,7 +4069,17 @@
                 <w:sz w:val="20"/>
                 <w:szCs w:val="20"/>
               </w:rPr>
-              <w:t>guided project</w:t>
+              <w:t>G</w:t>
+            </w:r>
+            <w:r>
+              <w:rPr>
+                <w:rFonts w:cstheme="minorHAnsi"/>
+                <w:b/>
+                <w:bCs/>
+                <w:sz w:val="20"/>
+                <w:szCs w:val="20"/>
+              </w:rPr>
+              <w:t>uided project</w:t>
             </w:r>
             <w:r>
               <w:rPr>
@@ -3401,7 +4197,57 @@
                 <w:sz w:val="20"/>
                 <w:szCs w:val="20"/>
               </w:rPr>
-              <w:t>micro front-end architecture</w:t>
+              <w:t>M</w:t>
+            </w:r>
+            <w:r>
+              <w:rPr>
+                <w:rFonts w:cstheme="minorHAnsi"/>
+                <w:b/>
+                <w:bCs/>
+                <w:sz w:val="20"/>
+                <w:szCs w:val="20"/>
+              </w:rPr>
+              <w:t xml:space="preserve">icro </w:t>
+            </w:r>
+            <w:r>
+              <w:rPr>
+                <w:rFonts w:cstheme="minorHAnsi"/>
+                <w:b/>
+                <w:bCs/>
+                <w:sz w:val="20"/>
+                <w:szCs w:val="20"/>
+              </w:rPr>
+              <w:t>F</w:t>
+            </w:r>
+            <w:r>
+              <w:rPr>
+                <w:rFonts w:cstheme="minorHAnsi"/>
+                <w:b/>
+                <w:bCs/>
+                <w:sz w:val="20"/>
+                <w:szCs w:val="20"/>
+              </w:rPr>
+              <w:t xml:space="preserve">ront-end </w:t>
+            </w:r>
+            <w:r>
+              <w:rPr>
+                <w:rFonts w:cstheme="minorHAnsi"/>
+                <w:b/>
+                <w:bCs/>
+                <w:sz w:val="20"/>
+                <w:szCs w:val="20"/>
+              </w:rPr>
+              <w:t>A</w:t>
+            </w:r>
+            <w:r>
+              <w:rPr>
+                <w:rFonts w:cstheme="minorHAnsi"/>
+                <w:b/>
+                <w:bCs/>
+                <w:sz w:val="20"/>
+                <w:szCs w:val="20"/>
+              </w:rPr>
+              <w:t>rchitecture</w:t>
             </w:r>
             <w:r>
               <w:rPr>
@@ -3429,17 +4275,95 @@
                 <w:sz w:val="20"/>
                 <w:szCs w:val="20"/>
               </w:rPr>
-              <w:t xml:space="preserve">Introduced, rebuilt, and engineered products using micro front-ends for lightweight, </w:t>
-            </w:r>
-            <w:r>
-              <w:rPr>
-                <w:rFonts w:cstheme="minorHAnsi"/>
-                <w:b/>
-                <w:bCs/>
-                <w:sz w:val="20"/>
-                <w:szCs w:val="20"/>
-              </w:rPr>
-              <w:t>cross-framework</w:t>
+              <w:t xml:space="preserve">Introduced, rebuilt, and engineered products using </w:t>
+            </w:r>
+            <w:r>
+              <w:rPr>
+                <w:rFonts w:cstheme="minorHAnsi"/>
+                <w:sz w:val="20"/>
+                <w:szCs w:val="20"/>
+              </w:rPr>
+              <w:t>M</w:t>
+            </w:r>
+            <w:r>
+              <w:rPr>
+                <w:rFonts w:cstheme="minorHAnsi"/>
+                <w:sz w:val="20"/>
+                <w:szCs w:val="20"/>
+              </w:rPr>
+              <w:t xml:space="preserve">icro </w:t>
+            </w:r>
+            <w:r>
+              <w:rPr>
+                <w:rFonts w:cstheme="minorHAnsi"/>
+                <w:sz w:val="20"/>
+                <w:szCs w:val="20"/>
+              </w:rPr>
+              <w:t>F</w:t>
+            </w:r>
+            <w:r>
+              <w:rPr>
+                <w:rFonts w:cstheme="minorHAnsi"/>
+                <w:sz w:val="20"/>
+                <w:szCs w:val="20"/>
+              </w:rPr>
+              <w:t>ront-</w:t>
+            </w:r>
+            <w:r>
+              <w:rPr>
+                <w:rFonts w:cstheme="minorHAnsi"/>
+                <w:sz w:val="20"/>
+                <w:szCs w:val="20"/>
+              </w:rPr>
+              <w:t>E</w:t>
+            </w:r>
+            <w:r>
+              <w:rPr>
+                <w:rFonts w:cstheme="minorHAnsi"/>
+                <w:sz w:val="20"/>
+                <w:szCs w:val="20"/>
+              </w:rPr>
+              <w:t xml:space="preserve">nd for lightweight, </w:t>
+            </w:r>
+            <w:r>
+              <w:rPr>
+                <w:rFonts w:cstheme="minorHAnsi"/>
+                <w:b/>
+                <w:bCs/>
+                <w:sz w:val="20"/>
+                <w:szCs w:val="20"/>
+              </w:rPr>
+              <w:t>C</w:t>
+            </w:r>
+            <w:r>
+              <w:rPr>
+                <w:rFonts w:cstheme="minorHAnsi"/>
+                <w:b/>
+                <w:bCs/>
+                <w:sz w:val="20"/>
+                <w:szCs w:val="20"/>
+              </w:rPr>
+              <w:t>ross-</w:t>
+            </w:r>
+            <w:r>
+              <w:rPr>
+                <w:rFonts w:cstheme="minorHAnsi"/>
+                <w:b/>
+                <w:bCs/>
+                <w:sz w:val="20"/>
+                <w:szCs w:val="20"/>
+              </w:rPr>
+              <w:t>F</w:t>
+            </w:r>
+            <w:r>
+              <w:rPr>
+                <w:rFonts w:cstheme="minorHAnsi"/>
+                <w:b/>
+                <w:bCs/>
+                <w:sz w:val="20"/>
+                <w:szCs w:val="20"/>
+              </w:rPr>
+              <w:t>ramework</w:t>
             </w:r>
             <w:r>
               <w:rPr>
@@ -3457,7 +4381,83 @@
                 <w:sz w:val="20"/>
                 <w:szCs w:val="20"/>
               </w:rPr>
-              <w:t>fast loading</w:t>
+              <w:t>F</w:t>
+            </w:r>
+            <w:r>
+              <w:rPr>
+                <w:rFonts w:cstheme="minorHAnsi"/>
+                <w:b/>
+                <w:bCs/>
+                <w:sz w:val="20"/>
+                <w:szCs w:val="20"/>
+              </w:rPr>
+              <w:t xml:space="preserve">ast </w:t>
+            </w:r>
+            <w:r>
+              <w:rPr>
+                <w:rFonts w:cstheme="minorHAnsi"/>
+                <w:b/>
+                <w:bCs/>
+                <w:sz w:val="20"/>
+                <w:szCs w:val="20"/>
+              </w:rPr>
+              <w:t>L</w:t>
+            </w:r>
+            <w:r>
+              <w:rPr>
+                <w:rFonts w:cstheme="minorHAnsi"/>
+                <w:b/>
+                <w:bCs/>
+                <w:sz w:val="20"/>
+                <w:szCs w:val="20"/>
+              </w:rPr>
+              <w:t>oading</w:t>
+            </w:r>
+            <w:r>
+              <w:rPr>
+                <w:rFonts w:cstheme="minorHAnsi"/>
+                <w:b/>
+                <w:bCs/>
+                <w:sz w:val="20"/>
+                <w:szCs w:val="20"/>
+              </w:rPr>
+              <w:t xml:space="preserve"> </w:t>
+            </w:r>
+            <w:r>
+              <w:rPr>
+                <w:rFonts w:cstheme="minorHAnsi"/>
+                <w:sz w:val="20"/>
+                <w:szCs w:val="20"/>
+              </w:rPr>
+              <w:t>as</w:t>
+            </w:r>
+            <w:r>
+              <w:rPr>
+                <w:rFonts w:cstheme="minorHAnsi"/>
+                <w:sz w:val="20"/>
+                <w:szCs w:val="20"/>
+              </w:rPr>
+              <w:t xml:space="preserve"> a part of </w:t>
+            </w:r>
+            <w:r>
+              <w:rPr>
+                <w:rFonts w:cstheme="minorHAnsi"/>
+                <w:b/>
+                <w:bCs/>
+                <w:sz w:val="20"/>
+                <w:szCs w:val="20"/>
+              </w:rPr>
+              <w:t>P</w:t>
+            </w:r>
+            <w:r>
+              <w:rPr>
+                <w:rFonts w:cstheme="minorHAnsi"/>
+                <w:b/>
+                <w:bCs/>
+                <w:sz w:val="20"/>
+                <w:szCs w:val="20"/>
+              </w:rPr>
+              <w:t>erformance Improvement</w:t>
             </w:r>
             <w:r>
               <w:rPr>
@@ -3601,7 +4601,57 @@
                 <w:sz w:val="20"/>
                 <w:szCs w:val="20"/>
               </w:rPr>
-              <w:t xml:space="preserve">test-driven development </w:t>
+              <w:t>T</w:t>
+            </w:r>
+            <w:r>
+              <w:rPr>
+                <w:rFonts w:cstheme="minorHAnsi"/>
+                <w:b/>
+                <w:bCs/>
+                <w:sz w:val="20"/>
+                <w:szCs w:val="20"/>
+              </w:rPr>
+              <w:t>est-</w:t>
+            </w:r>
+            <w:r>
+              <w:rPr>
+                <w:rFonts w:cstheme="minorHAnsi"/>
+                <w:b/>
+                <w:bCs/>
+                <w:sz w:val="20"/>
+                <w:szCs w:val="20"/>
+              </w:rPr>
+              <w:t>D</w:t>
+            </w:r>
+            <w:r>
+              <w:rPr>
+                <w:rFonts w:cstheme="minorHAnsi"/>
+                <w:b/>
+                <w:bCs/>
+                <w:sz w:val="20"/>
+                <w:szCs w:val="20"/>
+              </w:rPr>
+              <w:t xml:space="preserve">riven </w:t>
+            </w:r>
+            <w:r>
+              <w:rPr>
+                <w:rFonts w:cstheme="minorHAnsi"/>
+                <w:b/>
+                <w:bCs/>
+                <w:sz w:val="20"/>
+                <w:szCs w:val="20"/>
+              </w:rPr>
+              <w:t>D</w:t>
+            </w:r>
+            <w:r>
+              <w:rPr>
+                <w:rFonts w:cstheme="minorHAnsi"/>
+                <w:b/>
+                <w:bCs/>
+                <w:sz w:val="20"/>
+                <w:szCs w:val="20"/>
+              </w:rPr>
+              <w:t xml:space="preserve">evelopment </w:t>
             </w:r>
             <w:r>
               <w:rPr>
@@ -3619,7 +4669,57 @@
                 <w:sz w:val="20"/>
                 <w:szCs w:val="20"/>
               </w:rPr>
-              <w:t>automated unit testing</w:t>
+              <w:t>A</w:t>
+            </w:r>
+            <w:r>
+              <w:rPr>
+                <w:rFonts w:cstheme="minorHAnsi"/>
+                <w:b/>
+                <w:bCs/>
+                <w:sz w:val="20"/>
+                <w:szCs w:val="20"/>
+              </w:rPr>
+              <w:t xml:space="preserve">utomated </w:t>
+            </w:r>
+            <w:r>
+              <w:rPr>
+                <w:rFonts w:cstheme="minorHAnsi"/>
+                <w:b/>
+                <w:bCs/>
+                <w:sz w:val="20"/>
+                <w:szCs w:val="20"/>
+              </w:rPr>
+              <w:t>U</w:t>
+            </w:r>
+            <w:r>
+              <w:rPr>
+                <w:rFonts w:cstheme="minorHAnsi"/>
+                <w:b/>
+                <w:bCs/>
+                <w:sz w:val="20"/>
+                <w:szCs w:val="20"/>
+              </w:rPr>
+              <w:t xml:space="preserve">nit </w:t>
+            </w:r>
+            <w:r>
+              <w:rPr>
+                <w:rFonts w:cstheme="minorHAnsi"/>
+                <w:b/>
+                <w:bCs/>
+                <w:sz w:val="20"/>
+                <w:szCs w:val="20"/>
+              </w:rPr>
+              <w:t>T</w:t>
+            </w:r>
+            <w:r>
+              <w:rPr>
+                <w:rFonts w:cstheme="minorHAnsi"/>
+                <w:b/>
+                <w:bCs/>
+                <w:sz w:val="20"/>
+                <w:szCs w:val="20"/>
+              </w:rPr>
+              <w:t>esting</w:t>
             </w:r>
             <w:r>
               <w:rPr>
@@ -3657,15 +4757,81 @@
                 <w:sz w:val="20"/>
                 <w:szCs w:val="20"/>
               </w:rPr>
-              <w:t>agile methodologies</w:t>
-            </w:r>
-            <w:r>
-              <w:rPr>
-                <w:rFonts w:cstheme="minorHAnsi"/>
-                <w:sz w:val="20"/>
-                <w:szCs w:val="20"/>
-              </w:rPr>
-              <w:t xml:space="preserve"> and tools such as Jira and Confluence.</w:t>
+              <w:t>A</w:t>
+            </w:r>
+            <w:r>
+              <w:rPr>
+                <w:rFonts w:cstheme="minorHAnsi"/>
+                <w:b/>
+                <w:bCs/>
+                <w:sz w:val="20"/>
+                <w:szCs w:val="20"/>
+              </w:rPr>
+              <w:t xml:space="preserve">gile </w:t>
+            </w:r>
+            <w:r>
+              <w:rPr>
+                <w:rFonts w:cstheme="minorHAnsi"/>
+                <w:b/>
+                <w:bCs/>
+                <w:sz w:val="20"/>
+                <w:szCs w:val="20"/>
+              </w:rPr>
+              <w:t>M</w:t>
+            </w:r>
+            <w:r>
+              <w:rPr>
+                <w:rFonts w:cstheme="minorHAnsi"/>
+                <w:b/>
+                <w:bCs/>
+                <w:sz w:val="20"/>
+                <w:szCs w:val="20"/>
+              </w:rPr>
+              <w:t>ethodologies</w:t>
+            </w:r>
+            <w:r>
+              <w:rPr>
+                <w:rFonts w:cstheme="minorHAnsi"/>
+                <w:sz w:val="20"/>
+                <w:szCs w:val="20"/>
+              </w:rPr>
+              <w:t xml:space="preserve"> and tools such as </w:t>
+            </w:r>
+            <w:r>
+              <w:rPr>
+                <w:rFonts w:cstheme="minorHAnsi"/>
+                <w:b/>
+                <w:bCs/>
+                <w:sz w:val="20"/>
+                <w:szCs w:val="20"/>
+              </w:rPr>
+              <w:t>Jira</w:t>
+            </w:r>
+            <w:r>
+              <w:rPr>
+                <w:rFonts w:cstheme="minorHAnsi"/>
+                <w:sz w:val="20"/>
+                <w:szCs w:val="20"/>
+              </w:rPr>
+              <w:t xml:space="preserve"> and </w:t>
+            </w:r>
+            <w:r>
+              <w:rPr>
+                <w:rFonts w:cstheme="minorHAnsi"/>
+                <w:b/>
+                <w:bCs/>
+                <w:sz w:val="20"/>
+                <w:szCs w:val="20"/>
+              </w:rPr>
+              <w:t>Confluence</w:t>
+            </w:r>
+            <w:r>
+              <w:rPr>
+                <w:rFonts w:cstheme="minorHAnsi"/>
+                <w:sz w:val="20"/>
+                <w:szCs w:val="20"/>
+              </w:rPr>
+              <w:t>.</w:t>
             </w:r>
           </w:p>
           <w:p>
@@ -4359,7 +5525,34 @@
                 <w:sz w:val="20"/>
                 <w:szCs w:val="20"/>
               </w:rPr>
-              <w:t>technical mentorship</w:t>
+              <w:t>T</w:t>
+            </w:r>
+            <w:r>
+              <w:rPr>
+                <w:rFonts w:cstheme="minorHAnsi"/>
+                <w:b/>
+                <w:sz w:val="20"/>
+                <w:szCs w:val="20"/>
+              </w:rPr>
+              <w:t xml:space="preserve">echnical </w:t>
+            </w:r>
+            <w:r>
+              <w:rPr>
+                <w:rFonts w:cstheme="minorHAnsi"/>
+                <w:b/>
+                <w:sz w:val="20"/>
+                <w:szCs w:val="20"/>
+              </w:rPr>
+              <w:t>M</w:t>
+            </w:r>
+            <w:r>
+              <w:rPr>
+                <w:rFonts w:cstheme="minorHAnsi"/>
+                <w:b/>
+                <w:sz w:val="20"/>
+                <w:szCs w:val="20"/>
+              </w:rPr>
+              <w:t>entorship</w:t>
             </w:r>
             <w:r>
               <w:rPr>
@@ -4585,7 +5778,34 @@
                 <w:sz w:val="20"/>
                 <w:szCs w:val="20"/>
               </w:rPr>
-              <w:t>design patterns</w:t>
+              <w:t>D</w:t>
+            </w:r>
+            <w:r>
+              <w:rPr>
+                <w:rFonts w:cstheme="minorHAnsi"/>
+                <w:b/>
+                <w:sz w:val="20"/>
+                <w:szCs w:val="20"/>
+              </w:rPr>
+              <w:t xml:space="preserve">esign </w:t>
+            </w:r>
+            <w:r>
+              <w:rPr>
+                <w:rFonts w:cstheme="minorHAnsi"/>
+                <w:b/>
+                <w:sz w:val="20"/>
+                <w:szCs w:val="20"/>
+              </w:rPr>
+              <w:t>P</w:t>
+            </w:r>
+            <w:r>
+              <w:rPr>
+                <w:rFonts w:cstheme="minorHAnsi"/>
+                <w:b/>
+                <w:sz w:val="20"/>
+                <w:szCs w:val="20"/>
+              </w:rPr>
+              <w:t>atterns</w:t>
             </w:r>
             <w:r>
               <w:rPr>
@@ -4603,7 +5823,16 @@
                 <w:sz w:val="20"/>
                 <w:szCs w:val="20"/>
               </w:rPr>
-              <w:t>monolithic</w:t>
+              <w:t>M</w:t>
+            </w:r>
+            <w:r>
+              <w:rPr>
+                <w:rFonts w:cstheme="minorHAnsi"/>
+                <w:b/>
+                <w:sz w:val="20"/>
+                <w:szCs w:val="20"/>
+              </w:rPr>
+              <w:t>onolithic</w:t>
             </w:r>
             <w:r>
               <w:rPr>
@@ -4621,7 +5850,34 @@
                 <w:sz w:val="20"/>
                 <w:szCs w:val="20"/>
               </w:rPr>
-              <w:t>microservice architectures</w:t>
+              <w:t>M</w:t>
+            </w:r>
+            <w:r>
+              <w:rPr>
+                <w:rFonts w:cstheme="minorHAnsi"/>
+                <w:b/>
+                <w:sz w:val="20"/>
+                <w:szCs w:val="20"/>
+              </w:rPr>
+              <w:t xml:space="preserve">icroservice </w:t>
+            </w:r>
+            <w:r>
+              <w:rPr>
+                <w:rFonts w:cstheme="minorHAnsi"/>
+                <w:b/>
+                <w:sz w:val="20"/>
+                <w:szCs w:val="20"/>
+              </w:rPr>
+              <w:t>A</w:t>
+            </w:r>
+            <w:r>
+              <w:rPr>
+                <w:rFonts w:cstheme="minorHAnsi"/>
+                <w:b/>
+                <w:sz w:val="20"/>
+                <w:szCs w:val="20"/>
+              </w:rPr>
+              <w:t>rchitectures</w:t>
             </w:r>
             <w:r>
               <w:rPr>
@@ -4653,7 +5909,43 @@
                 <w:sz w:val="20"/>
                 <w:szCs w:val="20"/>
               </w:rPr>
-              <w:t>Built event management and marine insurance systems.</w:t>
+              <w:t xml:space="preserve">Built </w:t>
+            </w:r>
+            <w:r>
+              <w:rPr>
+                <w:rFonts w:cstheme="minorHAnsi"/>
+                <w:bCs/>
+                <w:sz w:val="20"/>
+                <w:szCs w:val="20"/>
+              </w:rPr>
+              <w:t>E</w:t>
+            </w:r>
+            <w:r>
+              <w:rPr>
+                <w:rFonts w:cstheme="minorHAnsi"/>
+                <w:bCs/>
+                <w:sz w:val="20"/>
+                <w:szCs w:val="20"/>
+              </w:rPr>
+              <w:t xml:space="preserve">vent management and </w:t>
+            </w:r>
+            <w:r>
+              <w:rPr>
+                <w:rFonts w:cstheme="minorHAnsi"/>
+                <w:bCs/>
+                <w:sz w:val="20"/>
+                <w:szCs w:val="20"/>
+              </w:rPr>
+              <w:t>M</w:t>
+            </w:r>
+            <w:r>
+              <w:rPr>
+                <w:rFonts w:cstheme="minorHAnsi"/>
+                <w:bCs/>
+                <w:sz w:val="20"/>
+                <w:szCs w:val="20"/>
+              </w:rPr>
+              <w:t>arine insurance systems.</w:t>
             </w:r>
           </w:p>
           <w:p>
@@ -4676,7 +5968,115 @@
                 <w:sz w:val="20"/>
                 <w:szCs w:val="20"/>
               </w:rPr>
-              <w:t xml:space="preserve">Collaborated with testing, business analyst, deployment teams, </w:t>
+              <w:t xml:space="preserve">Collaborated with </w:t>
+            </w:r>
+            <w:r>
+              <w:rPr>
+                <w:rFonts w:cstheme="minorHAnsi"/>
+                <w:b/>
+                <w:sz w:val="20"/>
+                <w:szCs w:val="20"/>
+              </w:rPr>
+              <w:t>T</w:t>
+            </w:r>
+            <w:r>
+              <w:rPr>
+                <w:rFonts w:cstheme="minorHAnsi"/>
+                <w:b/>
+                <w:sz w:val="20"/>
+                <w:szCs w:val="20"/>
+              </w:rPr>
+              <w:t>esting</w:t>
+            </w:r>
+            <w:r>
+              <w:rPr>
+                <w:rFonts w:cstheme="minorHAnsi"/>
+                <w:b/>
+                <w:sz w:val="20"/>
+                <w:szCs w:val="20"/>
+              </w:rPr>
+              <w:t xml:space="preserve"> Team</w:t>
+            </w:r>
+            <w:r>
+              <w:rPr>
+                <w:rFonts w:cstheme="minorHAnsi"/>
+                <w:b/>
+                <w:sz w:val="20"/>
+                <w:szCs w:val="20"/>
+              </w:rPr>
+              <w:t xml:space="preserve">, </w:t>
+            </w:r>
+            <w:r>
+              <w:rPr>
+                <w:rFonts w:cstheme="minorHAnsi"/>
+                <w:b/>
+                <w:sz w:val="20"/>
+                <w:szCs w:val="20"/>
+              </w:rPr>
+              <w:t>B</w:t>
+            </w:r>
+            <w:r>
+              <w:rPr>
+                <w:rFonts w:cstheme="minorHAnsi"/>
+                <w:b/>
+                <w:sz w:val="20"/>
+                <w:szCs w:val="20"/>
+              </w:rPr>
+              <w:t xml:space="preserve">usiness </w:t>
+            </w:r>
+            <w:r>
+              <w:rPr>
+                <w:rFonts w:cstheme="minorHAnsi"/>
+                <w:b/>
+                <w:sz w:val="20"/>
+                <w:szCs w:val="20"/>
+              </w:rPr>
+              <w:t>A</w:t>
+            </w:r>
+            <w:r>
+              <w:rPr>
+                <w:rFonts w:cstheme="minorHAnsi"/>
+                <w:b/>
+                <w:sz w:val="20"/>
+                <w:szCs w:val="20"/>
+              </w:rPr>
+              <w:t xml:space="preserve">nalyst, </w:t>
+            </w:r>
+            <w:r>
+              <w:rPr>
+                <w:rFonts w:cstheme="minorHAnsi"/>
+                <w:b/>
+                <w:sz w:val="20"/>
+                <w:szCs w:val="20"/>
+              </w:rPr>
+              <w:t>DevO</w:t>
+            </w:r>
+            <w:r>
+              <w:rPr>
+                <w:rFonts w:cstheme="minorHAnsi"/>
+                <w:b/>
+                <w:sz w:val="20"/>
+                <w:szCs w:val="20"/>
+              </w:rPr>
+              <w:t>ps</w:t>
+            </w:r>
+            <w:r>
+              <w:rPr>
+                <w:rFonts w:cstheme="minorHAnsi"/>
+                <w:b/>
+                <w:sz w:val="20"/>
+                <w:szCs w:val="20"/>
+              </w:rPr>
+              <w:t xml:space="preserve"> team</w:t>
+            </w:r>
+            <w:r>
+              <w:rPr>
+                <w:rFonts w:cstheme="minorHAnsi"/>
+                <w:b/>
+                <w:sz w:val="20"/>
+                <w:szCs w:val="20"/>
+              </w:rPr>
+              <w:t xml:space="preserve">, </w:t>
             </w:r>
             <w:r>
               <w:rPr>
@@ -4694,7 +6094,25 @@
                 <w:sz w:val="20"/>
                 <w:szCs w:val="20"/>
               </w:rPr>
-              <w:t xml:space="preserve"> clients</w:t>
+              <w:t xml:space="preserve"> </w:t>
+            </w:r>
+            <w:r>
+              <w:rPr>
+                <w:rFonts w:cstheme="minorHAnsi"/>
+                <w:b/>
+                <w:sz w:val="20"/>
+                <w:szCs w:val="20"/>
+              </w:rPr>
+              <w:t>C</w:t>
+            </w:r>
+            <w:r>
+              <w:rPr>
+                <w:rFonts w:cstheme="minorHAnsi"/>
+                <w:b/>
+                <w:sz w:val="20"/>
+                <w:szCs w:val="20"/>
+              </w:rPr>
+              <w:t>lients</w:t>
             </w:r>
             <w:r>
               <w:rPr>
@@ -4735,7 +6153,16 @@
                 <w:sz w:val="20"/>
                 <w:szCs w:val="20"/>
               </w:rPr>
-              <w:t>agile methodologies</w:t>
+              <w:t>A</w:t>
+            </w:r>
+            <w:r>
+              <w:rPr>
+                <w:rFonts w:cstheme="minorHAnsi"/>
+                <w:b/>
+                <w:sz w:val="20"/>
+                <w:szCs w:val="20"/>
+              </w:rPr>
+              <w:t>gile methodologies</w:t>
             </w:r>
             <w:r>
               <w:rPr>
@@ -5499,6 +6926,11 @@
         </w:tc>
       </w:tr>
     </w:tbl>
+    <w:p>
+      <w:pPr>
+        <w:spacing w:line="360" w:lineRule="auto"/>
+      </w:pPr>
+    </w:p>
     <w:p>
       <w:pPr>
         <w:spacing w:line="360" w:lineRule="auto"/>
@@ -9955,7 +11387,9 @@
     <w:rsid w:val="00607622"/>
     <w:rsid w:val="006172AC"/>
     <w:rsid w:val="00623D61"/>
+    <w:rsid w:val="00645EF5"/>
     <w:rsid w:val="00651520"/>
+    <w:rsid w:val="006C4DD7"/>
     <w:rsid w:val="00721206"/>
     <w:rsid w:val="007560EB"/>
     <w:rsid w:val="007D4719"/>
@@ -10440,12 +11874,13 @@
   <w:style w:type="paragraph" w:customStyle="1" w:styleId="5A612CC53C3F461A84C9C00378F8CEBB">
     <w:name w:val="5A612CC53C3F461A84C9C00378F8CEBB"/>
   </w:style>
-  <w:style w:type="paragraph" w:customStyle="1" w:styleId="9FE8985649B74742A363D25CB2910B1B">
-    <w:name w:val="9FE8985649B74742A363D25CB2910B1B"/>
-    <w:rsid w:val="00297E0D"/>
+  <w:style w:type="paragraph" w:customStyle="1" w:styleId="983DFBAD54F443AE88E0ABF5FCC8DFC8">
+    <w:name w:val="983DFBAD54F443AE88E0ABF5FCC8DFC8"/>
+    <w:rsid w:val="00645EF5"/>
   </w:style>
-  <w:style w:type="paragraph" w:customStyle="1" w:styleId="28A4F759BAAD45AB89BE4F137B0F43A2">
-    <w:name w:val="28A4F759BAAD45AB89BE4F137B0F43A2"/>
+  <w:style w:type="paragraph" w:customStyle="1" w:styleId="E574EF04D246418FB6A1D6164F32803F">
+    <w:name w:val="E574EF04D246418FB6A1D6164F32803F"/>
+    <w:rsid w:val="00645EF5"/>
   </w:style>
   <w:style w:type="paragraph" w:customStyle="1" w:styleId="223DA15947BA4210A2AF157CF7BE670E">
     <w:name w:val="223DA15947BA4210A2AF157CF7BE670E"/>
@@ -10453,25 +11888,33 @@
   <w:style w:type="paragraph" w:customStyle="1" w:styleId="BC54D23D8D334C9B8B179A6ECA09BA77">
     <w:name w:val="BC54D23D8D334C9B8B179A6ECA09BA77"/>
   </w:style>
-  <w:style w:type="paragraph" w:customStyle="1" w:styleId="F5FE7EA96E50406FA7652E5599B8F186">
-    <w:name w:val="F5FE7EA96E50406FA7652E5599B8F186"/>
-    <w:rsid w:val="00112F8B"/>
+  <w:style w:type="paragraph" w:customStyle="1" w:styleId="A5D1FE35F8B14F859ACDC72C41ED70CE">
+    <w:name w:val="A5D1FE35F8B14F859ACDC72C41ED70CE"/>
+    <w:rsid w:val="00645EF5"/>
   </w:style>
-  <w:style w:type="paragraph" w:customStyle="1" w:styleId="F83BCFA151204D8091BFC2045C159F6D">
-    <w:name w:val="F83BCFA151204D8091BFC2045C159F6D"/>
-    <w:rsid w:val="00297E0D"/>
+  <w:style w:type="paragraph" w:customStyle="1" w:styleId="9238ED5E4AE7402BB0C049DAD38C78A1">
+    <w:name w:val="9238ED5E4AE7402BB0C049DAD38C78A1"/>
+    <w:rsid w:val="00645EF5"/>
   </w:style>
-  <w:style w:type="paragraph" w:customStyle="1" w:styleId="B54F38D886C84092990393FFAC8FCBA4">
-    <w:name w:val="B54F38D886C84092990393FFAC8FCBA4"/>
-    <w:rsid w:val="00297E0D"/>
+  <w:style w:type="paragraph" w:customStyle="1" w:styleId="41D200B1F5EF44F399F5378DFB5A5AF7">
+    <w:name w:val="41D200B1F5EF44F399F5378DFB5A5AF7"/>
+    <w:rsid w:val="00645EF5"/>
   </w:style>
   <w:style w:type="paragraph" w:customStyle="1" w:styleId="6E8B8BC318C74ACA9976102FC1D23A85">
     <w:name w:val="6E8B8BC318C74ACA9976102FC1D23A85"/>
     <w:rsid w:val="00297E0D"/>
   </w:style>
-  <w:style w:type="paragraph" w:customStyle="1" w:styleId="F0E62DDB898D47FE883D045857D48237">
-    <w:name w:val="F0E62DDB898D47FE883D045857D48237"/>
-    <w:rsid w:val="00297E0D"/>
+  <w:style w:type="paragraph" w:customStyle="1" w:styleId="1FF57507D735438EBCE089BA73270B75">
+    <w:name w:val="1FF57507D735438EBCE089BA73270B75"/>
+    <w:rsid w:val="00645EF5"/>
+  </w:style>
+  <w:style w:type="paragraph" w:customStyle="1" w:styleId="0AB0CAEA2C6244D0968D744E2E55DCD0">
+    <w:name w:val="0AB0CAEA2C6244D0968D744E2E55DCD0"/>
+    <w:rsid w:val="00645EF5"/>
+  </w:style>
+  <w:style w:type="paragraph" w:customStyle="1" w:styleId="AF6940E48E4246E4A8C1A3687A8289E1">
+    <w:name w:val="AF6940E48E4246E4A8C1A3687A8289E1"/>
+    <w:rsid w:val="00645EF5"/>
   </w:style>
 </w:styles>
 </file>

</xml_diff>

<commit_message>
added seperate resume for UI and backend
</commit_message>
<xml_diff>
--- a/Vishnuraj_se_resume.docx
+++ b/Vishnuraj_se_resume.docx
@@ -473,8 +473,8 @@
         <w:spacing w:line="360" w:lineRule="auto"/>
         <w:rPr>
           <w:rFonts w:asciiTheme="minorHAnsi" w:hAnsiTheme="minorHAnsi" w:cstheme="minorHAnsi"/>
-          <w:sz w:val="20"/>
-          <w:szCs w:val="20"/>
+          <w:sz w:val="24"/>
+          <w:szCs w:val="24"/>
         </w:rPr>
       </w:pPr>
       <w:sdt>
@@ -515,8 +515,8 @@
     <w:tbl>
       <w:tblPr>
         <w:tblStyle w:val="TableGrid"/>
-        <w:tblW w:w="5052" w:type="pct"/>
-        <w:tblInd w:w="-90" w:type="dxa"/>
+        <w:tblW w:w="0" w:type="auto"/>
+        <w:tblInd w:w="-95" w:type="dxa"/>
         <w:tblBorders>
           <w:top w:val="none" w:sz="0" w:space="0" w:color="auto"/>
           <w:left w:val="none" w:sz="0" w:space="0" w:color="auto"/>
@@ -525,34 +525,27 @@
           <w:insideH w:val="none" w:sz="0" w:space="0" w:color="auto"/>
           <w:insideV w:val="none" w:sz="0" w:space="0" w:color="auto"/>
         </w:tblBorders>
-        <w:tblLayout w:type="fixed"/>
-        <w:tblCellMar>
-          <w:left w:w="432" w:type="dxa"/>
-          <w:right w:w="115" w:type="dxa"/>
-        </w:tblCellMar>
-        <w:tblLook w:val="0620" w:firstRow="1" w:lastRow="0" w:firstColumn="0" w:lastColumn="0" w:noHBand="1" w:noVBand="1"/>
-        <w:tblDescription w:val="Layout table to enter summary"/>
+        <w:tblLook w:val="04A0" w:firstRow="1" w:lastRow="0" w:firstColumn="1" w:lastColumn="0" w:noHBand="0" w:noVBand="1"/>
       </w:tblPr>
       <w:tblGrid>
-        <w:gridCol w:w="9457"/>
+        <w:gridCol w:w="9445"/>
       </w:tblGrid>
       <w:tr>
         <w:trPr>
-          <w:trHeight w:val="384"/>
+          <w:trHeight w:val="144"/>
         </w:trPr>
         <w:tc>
           <w:tcPr>
-            <w:tcW w:w="9457" w:type="dxa"/>
+            <w:tcW w:w="9445" w:type="dxa"/>
           </w:tcPr>
           <w:p>
             <w:pPr>
               <w:pStyle w:val="ListParagraph"/>
               <w:numPr>
                 <w:ilvl w:val="0"/>
-                <w:numId w:val="34"/>
+                <w:numId w:val="36"/>
               </w:numPr>
               <w:spacing w:line="360" w:lineRule="auto"/>
-              <w:jc w:val="both"/>
               <w:rPr>
                 <w:rFonts w:cstheme="minorHAnsi"/>
                 <w:sz w:val="20"/>
@@ -565,15 +558,7 @@
                 <w:sz w:val="20"/>
                 <w:szCs w:val="20"/>
               </w:rPr>
-              <w:t>H</w:t>
-            </w:r>
-            <w:r>
-              <w:rPr>
-                <w:rFonts w:cstheme="minorHAnsi"/>
-                <w:sz w:val="20"/>
-                <w:szCs w:val="20"/>
-              </w:rPr>
-              <w:t xml:space="preserve">ighly skilled software engineer with </w:t>
+              <w:t xml:space="preserve">Highly skilled software engineer with </w:t>
             </w:r>
             <w:r>
               <w:rPr>
@@ -601,47 +586,7 @@
                 <w:sz w:val="20"/>
                 <w:szCs w:val="20"/>
               </w:rPr>
-              <w:t>B</w:t>
-            </w:r>
-            <w:r>
-              <w:rPr>
-                <w:rFonts w:cstheme="minorHAnsi"/>
-                <w:b/>
-                <w:bCs/>
-                <w:sz w:val="20"/>
-                <w:szCs w:val="20"/>
-              </w:rPr>
-              <w:t>ack</w:t>
-            </w:r>
-            <w:r>
-              <w:rPr>
-                <w:rFonts w:cstheme="minorHAnsi"/>
-                <w:b/>
-                <w:bCs/>
-                <w:sz w:val="20"/>
-                <w:szCs w:val="20"/>
-              </w:rPr>
-              <w:t>-</w:t>
-            </w:r>
-            <w:r>
-              <w:rPr>
-                <w:rFonts w:cstheme="minorHAnsi"/>
-                <w:b/>
-                <w:bCs/>
-                <w:sz w:val="20"/>
-                <w:szCs w:val="20"/>
-              </w:rPr>
-              <w:t>E</w:t>
-            </w:r>
-            <w:r>
-              <w:rPr>
-                <w:rFonts w:cstheme="minorHAnsi"/>
-                <w:b/>
-                <w:bCs/>
-                <w:sz w:val="20"/>
-                <w:szCs w:val="20"/>
-              </w:rPr>
-              <w:t>nd</w:t>
+              <w:t>Back-End</w:t>
             </w:r>
             <w:r>
               <w:rPr>
@@ -659,57 +604,7 @@
                 <w:sz w:val="20"/>
                 <w:szCs w:val="20"/>
               </w:rPr>
-              <w:t>F</w:t>
-            </w:r>
-            <w:r>
-              <w:rPr>
-                <w:rFonts w:cstheme="minorHAnsi"/>
-                <w:b/>
-                <w:bCs/>
-                <w:sz w:val="20"/>
-                <w:szCs w:val="20"/>
-              </w:rPr>
-              <w:t>ront</w:t>
-            </w:r>
-            <w:r>
-              <w:rPr>
-                <w:rFonts w:cstheme="minorHAnsi"/>
-                <w:b/>
-                <w:bCs/>
-                <w:sz w:val="20"/>
-                <w:szCs w:val="20"/>
-              </w:rPr>
-              <w:t>-End</w:t>
-            </w:r>
-            <w:r>
-              <w:rPr>
-                <w:rFonts w:cstheme="minorHAnsi"/>
-                <w:b/>
-                <w:bCs/>
-                <w:sz w:val="20"/>
-                <w:szCs w:val="20"/>
-              </w:rPr>
-              <w:t xml:space="preserve"> </w:t>
-            </w:r>
-            <w:r>
-              <w:rPr>
-                <w:rFonts w:cstheme="minorHAnsi"/>
-                <w:b/>
-                <w:bCs/>
-                <w:sz w:val="20"/>
-                <w:szCs w:val="20"/>
-              </w:rPr>
-              <w:t>D</w:t>
-            </w:r>
-            <w:r>
-              <w:rPr>
-                <w:rFonts w:cstheme="minorHAnsi"/>
-                <w:b/>
-                <w:bCs/>
-                <w:sz w:val="20"/>
-                <w:szCs w:val="20"/>
-              </w:rPr>
-              <w:t>evelopment</w:t>
+              <w:t>Front-End Development</w:t>
             </w:r>
             <w:r>
               <w:rPr>
@@ -725,10 +620,9 @@
               <w:pStyle w:val="ListParagraph"/>
               <w:numPr>
                 <w:ilvl w:val="0"/>
-                <w:numId w:val="34"/>
+                <w:numId w:val="36"/>
               </w:numPr>
               <w:spacing w:line="360" w:lineRule="auto"/>
-              <w:jc w:val="both"/>
               <w:rPr>
                 <w:rFonts w:cstheme="minorHAnsi"/>
                 <w:sz w:val="20"/>
@@ -741,105 +635,43 @@
                 <w:sz w:val="20"/>
                 <w:szCs w:val="20"/>
               </w:rPr>
-              <w:t>W</w:t>
-            </w:r>
-            <w:r>
-              <w:rPr>
-                <w:rFonts w:cstheme="minorHAnsi"/>
-                <w:sz w:val="20"/>
-                <w:szCs w:val="20"/>
-              </w:rPr>
-              <w:t>on</w:t>
-            </w:r>
-            <w:r>
-              <w:rPr>
-                <w:rFonts w:cstheme="minorHAnsi"/>
-                <w:sz w:val="20"/>
-                <w:szCs w:val="20"/>
-              </w:rPr>
-              <w:t xml:space="preserve"> an</w:t>
-            </w:r>
-            <w:r>
-              <w:rPr>
-                <w:rFonts w:cstheme="minorHAnsi"/>
-                <w:sz w:val="20"/>
-                <w:szCs w:val="20"/>
-              </w:rPr>
-              <w:t xml:space="preserve"> </w:t>
-            </w:r>
-            <w:r>
-              <w:rPr>
-                <w:rFonts w:cstheme="minorHAnsi"/>
-                <w:b/>
-                <w:bCs/>
-                <w:sz w:val="20"/>
-                <w:szCs w:val="20"/>
-              </w:rPr>
-              <w:t>award</w:t>
-            </w:r>
-            <w:r>
-              <w:rPr>
-                <w:rFonts w:cstheme="minorHAnsi"/>
-                <w:b/>
-                <w:bCs/>
-                <w:sz w:val="20"/>
-                <w:szCs w:val="20"/>
-              </w:rPr>
-              <w:t xml:space="preserve"> for </w:t>
-            </w:r>
-            <w:r>
-              <w:rPr>
-                <w:rFonts w:cstheme="minorHAnsi"/>
-                <w:b/>
-                <w:bCs/>
-                <w:sz w:val="20"/>
-                <w:szCs w:val="20"/>
-              </w:rPr>
-              <w:t>my</w:t>
-            </w:r>
-            <w:r>
-              <w:rPr>
-                <w:rFonts w:cstheme="minorHAnsi"/>
-                <w:b/>
-                <w:bCs/>
-                <w:sz w:val="20"/>
-                <w:szCs w:val="20"/>
-              </w:rPr>
-              <w:t xml:space="preserve"> </w:t>
-            </w:r>
-            <w:r>
-              <w:rPr>
-                <w:rFonts w:cstheme="minorHAnsi"/>
-                <w:b/>
-                <w:bCs/>
-                <w:sz w:val="20"/>
-                <w:szCs w:val="20"/>
-              </w:rPr>
-              <w:t>track record</w:t>
-            </w:r>
-            <w:r>
-              <w:rPr>
-                <w:rFonts w:cstheme="minorHAnsi"/>
-                <w:sz w:val="20"/>
-                <w:szCs w:val="20"/>
-              </w:rPr>
-              <w:t xml:space="preserve"> </w:t>
-            </w:r>
-            <w:r>
-              <w:rPr>
-                <w:rFonts w:cstheme="minorHAnsi"/>
-                <w:sz w:val="20"/>
-                <w:szCs w:val="20"/>
-              </w:rPr>
-              <w:t>for</w:t>
-            </w:r>
-            <w:r>
-              <w:rPr>
-                <w:rFonts w:cstheme="minorHAnsi"/>
-                <w:sz w:val="20"/>
-                <w:szCs w:val="20"/>
-              </w:rPr>
-              <w:t xml:space="preserve"> improving back-end performance and efficiency.</w:t>
+              <w:t xml:space="preserve">Received </w:t>
+            </w:r>
+            <w:r>
+              <w:rPr>
+                <w:rFonts w:cstheme="minorHAnsi"/>
+                <w:b/>
+                <w:bCs/>
+                <w:sz w:val="20"/>
+                <w:szCs w:val="20"/>
+              </w:rPr>
+              <w:t>Award recognition</w:t>
+            </w:r>
+            <w:r>
+              <w:rPr>
+                <w:rFonts w:cstheme="minorHAnsi"/>
+                <w:sz w:val="20"/>
+                <w:szCs w:val="20"/>
+              </w:rPr>
+              <w:t xml:space="preserve"> for consistently </w:t>
+            </w:r>
+            <w:r>
+              <w:rPr>
+                <w:rFonts w:cstheme="minorHAnsi"/>
+                <w:b/>
+                <w:bCs/>
+                <w:sz w:val="20"/>
+                <w:szCs w:val="20"/>
+              </w:rPr>
+              <w:t>improving the performance and efficiency</w:t>
+            </w:r>
+            <w:r>
+              <w:rPr>
+                <w:rFonts w:cstheme="minorHAnsi"/>
+                <w:sz w:val="20"/>
+                <w:szCs w:val="20"/>
+              </w:rPr>
+              <w:t xml:space="preserve"> of back-end systems through various optimization efforts.</w:t>
             </w:r>
           </w:p>
           <w:p>
@@ -847,10 +679,9 @@
               <w:pStyle w:val="ListParagraph"/>
               <w:numPr>
                 <w:ilvl w:val="0"/>
-                <w:numId w:val="34"/>
+                <w:numId w:val="36"/>
               </w:numPr>
               <w:spacing w:line="360" w:lineRule="auto"/>
-              <w:jc w:val="both"/>
               <w:rPr>
                 <w:rFonts w:cstheme="minorHAnsi"/>
                 <w:sz w:val="20"/>
@@ -863,17 +694,25 @@
                 <w:sz w:val="20"/>
                 <w:szCs w:val="20"/>
               </w:rPr>
-              <w:t xml:space="preserve">My strong skills include </w:t>
-            </w:r>
-            <w:r>
-              <w:rPr>
-                <w:rFonts w:cstheme="minorHAnsi"/>
-                <w:b/>
-                <w:bCs/>
-                <w:sz w:val="20"/>
-                <w:szCs w:val="20"/>
-              </w:rPr>
-              <w:t>JavaScript</w:t>
+              <w:t>My strong skills include</w:t>
+            </w:r>
+            <w:r>
+              <w:rPr>
+                <w:rFonts w:cstheme="minorHAnsi"/>
+                <w:sz w:val="20"/>
+                <w:szCs w:val="20"/>
+              </w:rPr>
+              <w:t xml:space="preserve"> </w:t>
+            </w:r>
+            <w:r>
+              <w:rPr>
+                <w:rFonts w:cstheme="minorHAnsi"/>
+                <w:b/>
+                <w:bCs/>
+                <w:sz w:val="20"/>
+                <w:szCs w:val="20"/>
+              </w:rPr>
+              <w:t>Java</w:t>
             </w:r>
             <w:r>
               <w:rPr>
@@ -909,7 +748,15 @@
                 <w:sz w:val="20"/>
                 <w:szCs w:val="20"/>
               </w:rPr>
-              <w:t xml:space="preserve"> and Java</w:t>
+              <w:t xml:space="preserve"> and JavaScript </w:t>
+            </w:r>
+            <w:r>
+              <w:rPr>
+                <w:rFonts w:cstheme="minorHAnsi"/>
+                <w:sz w:val="20"/>
+                <w:szCs w:val="20"/>
+              </w:rPr>
+              <w:t>and frameworks like</w:t>
             </w:r>
             <w:r>
               <w:rPr>
@@ -922,18 +769,20 @@
             <w:r>
               <w:rPr>
                 <w:rFonts w:cstheme="minorHAnsi"/>
-                <w:sz w:val="20"/>
-                <w:szCs w:val="20"/>
-              </w:rPr>
-              <w:t xml:space="preserve">and </w:t>
-            </w:r>
-            <w:r>
-              <w:rPr>
-                <w:rFonts w:cstheme="minorHAnsi"/>
-                <w:sz w:val="20"/>
-                <w:szCs w:val="20"/>
-              </w:rPr>
-              <w:t xml:space="preserve">frameworks like </w:t>
+                <w:b/>
+                <w:bCs/>
+                <w:sz w:val="20"/>
+                <w:szCs w:val="20"/>
+              </w:rPr>
+              <w:t>Express.js</w:t>
+            </w:r>
+            <w:r>
+              <w:rPr>
+                <w:rFonts w:cstheme="minorHAnsi"/>
+                <w:sz w:val="20"/>
+                <w:szCs w:val="20"/>
+              </w:rPr>
+              <w:t xml:space="preserve">, </w:t>
             </w:r>
             <w:r>
               <w:rPr>
@@ -959,10 +808,9 @@
               <w:pStyle w:val="ListParagraph"/>
               <w:numPr>
                 <w:ilvl w:val="0"/>
-                <w:numId w:val="34"/>
+                <w:numId w:val="36"/>
               </w:numPr>
               <w:spacing w:line="360" w:lineRule="auto"/>
-              <w:jc w:val="both"/>
               <w:rPr>
                 <w:rFonts w:cstheme="minorHAnsi"/>
                 <w:sz w:val="20"/>
@@ -975,15 +823,7 @@
                 <w:sz w:val="20"/>
                 <w:szCs w:val="20"/>
               </w:rPr>
-              <w:t>P</w:t>
-            </w:r>
-            <w:r>
-              <w:rPr>
-                <w:rFonts w:cstheme="minorHAnsi"/>
-                <w:sz w:val="20"/>
-                <w:szCs w:val="20"/>
-              </w:rPr>
-              <w:t xml:space="preserve">roficient in databases such as </w:t>
+              <w:t xml:space="preserve">Proficient in databases such as </w:t>
             </w:r>
             <w:r>
               <w:rPr>
@@ -1011,37 +851,7 @@
                 <w:sz w:val="20"/>
                 <w:szCs w:val="20"/>
               </w:rPr>
-              <w:t>WebSocket</w:t>
-            </w:r>
-            <w:r>
-              <w:rPr>
-                <w:rFonts w:cstheme="minorHAnsi"/>
-                <w:b/>
-                <w:bCs/>
-                <w:sz w:val="20"/>
-                <w:szCs w:val="20"/>
-              </w:rPr>
-              <w:t xml:space="preserve">, HTTP (REST and </w:t>
-            </w:r>
-            <w:r>
-              <w:rPr>
-                <w:rFonts w:cstheme="minorHAnsi"/>
-                <w:b/>
-                <w:bCs/>
-                <w:sz w:val="20"/>
-                <w:szCs w:val="20"/>
-              </w:rPr>
-              <w:t>Graphql</w:t>
-            </w:r>
-            <w:r>
-              <w:rPr>
-                <w:rFonts w:cstheme="minorHAnsi"/>
-                <w:b/>
-                <w:bCs/>
-                <w:sz w:val="20"/>
-                <w:szCs w:val="20"/>
-              </w:rPr>
-              <w:t>)</w:t>
+              <w:t>WebSocket, HTTP (REST and Graphql)</w:t>
             </w:r>
             <w:r>
               <w:rPr>
@@ -1059,17 +869,7 @@
                 <w:sz w:val="20"/>
                 <w:szCs w:val="20"/>
               </w:rPr>
-              <w:t>W</w:t>
-            </w:r>
-            <w:r>
-              <w:rPr>
-                <w:rFonts w:cstheme="minorHAnsi"/>
-                <w:b/>
-                <w:bCs/>
-                <w:sz w:val="20"/>
-                <w:szCs w:val="20"/>
-              </w:rPr>
-              <w:t>eb components</w:t>
+              <w:t>Web components</w:t>
             </w:r>
             <w:r>
               <w:rPr>
@@ -1087,37 +887,7 @@
                 <w:sz w:val="20"/>
                 <w:szCs w:val="20"/>
               </w:rPr>
-              <w:t>M</w:t>
-            </w:r>
-            <w:r>
-              <w:rPr>
-                <w:rFonts w:cstheme="minorHAnsi"/>
-                <w:b/>
-                <w:bCs/>
-                <w:sz w:val="20"/>
-                <w:szCs w:val="20"/>
-              </w:rPr>
-              <w:t xml:space="preserve">odule </w:t>
-            </w:r>
-            <w:r>
-              <w:rPr>
-                <w:rFonts w:cstheme="minorHAnsi"/>
-                <w:b/>
-                <w:bCs/>
-                <w:sz w:val="20"/>
-                <w:szCs w:val="20"/>
-              </w:rPr>
-              <w:t>F</w:t>
-            </w:r>
-            <w:r>
-              <w:rPr>
-                <w:rFonts w:cstheme="minorHAnsi"/>
-                <w:b/>
-                <w:bCs/>
-                <w:sz w:val="20"/>
-                <w:szCs w:val="20"/>
-              </w:rPr>
-              <w:t>ederation</w:t>
+              <w:t>Module Federation</w:t>
             </w:r>
             <w:r>
               <w:rPr>
@@ -1126,14 +896,6 @@
                 <w:szCs w:val="20"/>
               </w:rPr>
               <w:t>.</w:t>
-            </w:r>
-            <w:r>
-              <w:rPr>
-                <w:rFonts w:cstheme="minorHAnsi"/>
-                <w:sz w:val="20"/>
-                <w:szCs w:val="20"/>
-              </w:rPr>
-              <w:t xml:space="preserve"> </w:t>
             </w:r>
           </w:p>
           <w:p>
@@ -1141,10 +903,9 @@
               <w:pStyle w:val="ListParagraph"/>
               <w:numPr>
                 <w:ilvl w:val="0"/>
-                <w:numId w:val="34"/>
+                <w:numId w:val="36"/>
               </w:numPr>
               <w:spacing w:line="360" w:lineRule="auto"/>
-              <w:jc w:val="both"/>
               <w:rPr>
                 <w:rFonts w:cstheme="minorHAnsi"/>
                 <w:sz w:val="20"/>
@@ -1157,65 +918,17 @@
                 <w:sz w:val="20"/>
                 <w:szCs w:val="20"/>
               </w:rPr>
-              <w:t>C</w:t>
-            </w:r>
-            <w:r>
-              <w:rPr>
-                <w:rFonts w:cstheme="minorHAnsi"/>
-                <w:sz w:val="20"/>
-                <w:szCs w:val="20"/>
-              </w:rPr>
-              <w:t xml:space="preserve">omfortable with </w:t>
-            </w:r>
-            <w:r>
-              <w:rPr>
-                <w:rFonts w:cstheme="minorHAnsi"/>
-                <w:b/>
-                <w:bCs/>
-                <w:sz w:val="20"/>
-                <w:szCs w:val="20"/>
-              </w:rPr>
-              <w:t>F</w:t>
-            </w:r>
-            <w:r>
-              <w:rPr>
-                <w:rFonts w:cstheme="minorHAnsi"/>
-                <w:b/>
-                <w:bCs/>
-                <w:sz w:val="20"/>
-                <w:szCs w:val="20"/>
-              </w:rPr>
-              <w:t>ront</w:t>
-            </w:r>
-            <w:r>
-              <w:rPr>
-                <w:rFonts w:cstheme="minorHAnsi"/>
-                <w:b/>
-                <w:bCs/>
-                <w:sz w:val="20"/>
-                <w:szCs w:val="20"/>
-              </w:rPr>
-              <w:t xml:space="preserve"> </w:t>
-            </w:r>
-            <w:r>
-              <w:rPr>
-                <w:rFonts w:cstheme="minorHAnsi"/>
-                <w:b/>
-                <w:bCs/>
-                <w:sz w:val="20"/>
-                <w:szCs w:val="20"/>
-              </w:rPr>
-              <w:t>E</w:t>
-            </w:r>
-            <w:r>
-              <w:rPr>
-                <w:rFonts w:cstheme="minorHAnsi"/>
-                <w:b/>
-                <w:bCs/>
-                <w:sz w:val="20"/>
-                <w:szCs w:val="20"/>
-              </w:rPr>
-              <w:t>nd technologies</w:t>
+              <w:t xml:space="preserve">Comfortable with </w:t>
+            </w:r>
+            <w:r>
+              <w:rPr>
+                <w:rFonts w:cstheme="minorHAnsi"/>
+                <w:b/>
+                <w:bCs/>
+                <w:sz w:val="20"/>
+                <w:szCs w:val="20"/>
+              </w:rPr>
+              <w:t>Front End technologies</w:t>
             </w:r>
             <w:r>
               <w:rPr>
@@ -1241,121 +954,53 @@
                 <w:sz w:val="20"/>
                 <w:szCs w:val="20"/>
               </w:rPr>
-              <w:t xml:space="preserve"> and </w:t>
-            </w:r>
-            <w:r>
-              <w:rPr>
-                <w:rFonts w:cstheme="minorHAnsi"/>
-                <w:sz w:val="20"/>
-                <w:szCs w:val="20"/>
-              </w:rPr>
-              <w:t xml:space="preserve">have experience in </w:t>
-            </w:r>
-            <w:r>
-              <w:rPr>
-                <w:rFonts w:cstheme="minorHAnsi"/>
-                <w:b/>
-                <w:bCs/>
-                <w:sz w:val="20"/>
-                <w:szCs w:val="20"/>
-              </w:rPr>
-              <w:t>Micro F</w:t>
-            </w:r>
-            <w:r>
-              <w:rPr>
-                <w:rFonts w:cstheme="minorHAnsi"/>
-                <w:b/>
-                <w:bCs/>
-                <w:sz w:val="20"/>
-                <w:szCs w:val="20"/>
-              </w:rPr>
-              <w:t>ront-</w:t>
-            </w:r>
-            <w:r>
-              <w:rPr>
-                <w:rFonts w:cstheme="minorHAnsi"/>
-                <w:b/>
-                <w:bCs/>
-                <w:sz w:val="20"/>
-                <w:szCs w:val="20"/>
-              </w:rPr>
-              <w:t>E</w:t>
-            </w:r>
-            <w:r>
-              <w:rPr>
-                <w:rFonts w:cstheme="minorHAnsi"/>
-                <w:b/>
-                <w:bCs/>
-                <w:sz w:val="20"/>
-                <w:szCs w:val="20"/>
-              </w:rPr>
-              <w:t>nd</w:t>
-            </w:r>
-            <w:r>
-              <w:rPr>
-                <w:rFonts w:cstheme="minorHAnsi"/>
-                <w:b/>
-                <w:bCs/>
-                <w:sz w:val="20"/>
-                <w:szCs w:val="20"/>
-              </w:rPr>
-              <w:t xml:space="preserve"> Architecture</w:t>
-            </w:r>
-            <w:r>
-              <w:rPr>
-                <w:rFonts w:cstheme="minorHAnsi"/>
-                <w:sz w:val="20"/>
-                <w:szCs w:val="20"/>
-              </w:rPr>
-              <w:t>,</w:t>
-            </w:r>
-            <w:r>
-              <w:rPr>
-                <w:rFonts w:cstheme="minorHAnsi"/>
-                <w:sz w:val="20"/>
-                <w:szCs w:val="20"/>
-              </w:rPr>
-              <w:t xml:space="preserve"> </w:t>
-            </w:r>
-            <w:r>
-              <w:rPr>
-                <w:rFonts w:cstheme="minorHAnsi"/>
-                <w:b/>
-                <w:bCs/>
-                <w:sz w:val="20"/>
-                <w:szCs w:val="20"/>
-              </w:rPr>
-              <w:t>D</w:t>
-            </w:r>
-            <w:r>
-              <w:rPr>
-                <w:rFonts w:cstheme="minorHAnsi"/>
-                <w:b/>
-                <w:bCs/>
-                <w:sz w:val="20"/>
-                <w:szCs w:val="20"/>
-              </w:rPr>
-              <w:t xml:space="preserve">ata </w:t>
-            </w:r>
-            <w:r>
-              <w:rPr>
-                <w:rFonts w:cstheme="minorHAnsi"/>
-                <w:b/>
-                <w:bCs/>
-                <w:sz w:val="20"/>
-                <w:szCs w:val="20"/>
-              </w:rPr>
-              <w:t>S</w:t>
-            </w:r>
-            <w:r>
-              <w:rPr>
-                <w:rFonts w:cstheme="minorHAnsi"/>
-                <w:b/>
-                <w:bCs/>
-                <w:sz w:val="20"/>
-                <w:szCs w:val="20"/>
-              </w:rPr>
-              <w:t>tructures</w:t>
+              <w:t xml:space="preserve"> and have experience in </w:t>
+            </w:r>
+            <w:r>
+              <w:rPr>
+                <w:rFonts w:cstheme="minorHAnsi"/>
+                <w:b/>
+                <w:bCs/>
+                <w:sz w:val="20"/>
+                <w:szCs w:val="20"/>
+              </w:rPr>
+              <w:t>AWS Services</w:t>
+            </w:r>
+            <w:r>
+              <w:rPr>
+                <w:rFonts w:cstheme="minorHAnsi"/>
+                <w:sz w:val="20"/>
+                <w:szCs w:val="20"/>
+              </w:rPr>
+              <w:t xml:space="preserve"> (S3, SNS, SQS) </w:t>
+            </w:r>
+            <w:r>
+              <w:rPr>
+                <w:rFonts w:cstheme="minorHAnsi"/>
+                <w:b/>
+                <w:bCs/>
+                <w:sz w:val="20"/>
+                <w:szCs w:val="20"/>
+              </w:rPr>
+              <w:t>Micro Front-End Architecture</w:t>
+            </w:r>
+            <w:r>
+              <w:rPr>
+                <w:rFonts w:cstheme="minorHAnsi"/>
+                <w:sz w:val="20"/>
+                <w:szCs w:val="20"/>
+              </w:rPr>
+              <w:t xml:space="preserve">, </w:t>
+            </w:r>
+            <w:r>
+              <w:rPr>
+                <w:rFonts w:cstheme="minorHAnsi"/>
+                <w:b/>
+                <w:bCs/>
+                <w:sz w:val="20"/>
+                <w:szCs w:val="20"/>
+              </w:rPr>
+              <w:t>Data Structures</w:t>
             </w:r>
             <w:r>
               <w:rPr>
@@ -1373,37 +1018,7 @@
                 <w:sz w:val="20"/>
                 <w:szCs w:val="20"/>
               </w:rPr>
-              <w:t>D</w:t>
-            </w:r>
-            <w:r>
-              <w:rPr>
-                <w:rFonts w:cstheme="minorHAnsi"/>
-                <w:b/>
-                <w:bCs/>
-                <w:sz w:val="20"/>
-                <w:szCs w:val="20"/>
-              </w:rPr>
-              <w:t xml:space="preserve">esign </w:t>
-            </w:r>
-            <w:r>
-              <w:rPr>
-                <w:rFonts w:cstheme="minorHAnsi"/>
-                <w:b/>
-                <w:bCs/>
-                <w:sz w:val="20"/>
-                <w:szCs w:val="20"/>
-              </w:rPr>
-              <w:t>P</w:t>
-            </w:r>
-            <w:r>
-              <w:rPr>
-                <w:rFonts w:cstheme="minorHAnsi"/>
-                <w:b/>
-                <w:bCs/>
-                <w:sz w:val="20"/>
-                <w:szCs w:val="20"/>
-              </w:rPr>
-              <w:t>atterns</w:t>
+              <w:t>Design Patterns</w:t>
             </w:r>
             <w:r>
               <w:rPr>
@@ -1422,6 +1037,16 @@
                 <w:szCs w:val="20"/>
               </w:rPr>
               <w:t>Git, JIRA,</w:t>
+            </w:r>
+            <w:r>
+              <w:rPr>
+                <w:rFonts w:cstheme="minorHAnsi"/>
+                <w:b/>
+                <w:bCs/>
+                <w:sz w:val="20"/>
+                <w:szCs w:val="20"/>
+              </w:rPr>
+              <w:t xml:space="preserve"> Datadog, Kibana</w:t>
             </w:r>
             <w:r>
               <w:rPr>
@@ -1463,6 +1088,11 @@
         </w:tc>
       </w:tr>
     </w:tbl>
+    <w:p>
+      <w:pPr>
+        <w:spacing w:line="360" w:lineRule="auto"/>
+      </w:pPr>
+    </w:p>
     <w:p>
       <w:pPr>
         <w:pStyle w:val="Heading1"/>
@@ -1524,7 +1154,7 @@
                 <w:sz w:val="20"/>
                 <w:szCs w:val="20"/>
               </w:rPr>
-              <w:t>Front-End Technology</w:t>
+              <w:t>Back-End Technology</w:t>
             </w:r>
           </w:p>
         </w:tc>
@@ -1542,7 +1172,7 @@
                 <w:numId w:val="24"/>
               </w:numPr>
               <w:spacing w:line="360" w:lineRule="auto"/>
-              <w:jc w:val="both"/>
+              <w:ind w:left="1069"/>
               <w:rPr>
                 <w:rFonts w:cstheme="minorHAnsi"/>
                 <w:sz w:val="20"/>
@@ -1555,39 +1185,7 @@
                 <w:sz w:val="20"/>
                 <w:szCs w:val="20"/>
               </w:rPr>
-              <w:t xml:space="preserve">HTML, </w:t>
-            </w:r>
-            <w:r>
-              <w:rPr>
-                <w:rFonts w:cstheme="minorHAnsi"/>
-                <w:sz w:val="20"/>
-                <w:szCs w:val="20"/>
-              </w:rPr>
-              <w:t>CSS</w:t>
-            </w:r>
-            <w:r>
-              <w:rPr>
-                <w:rFonts w:cstheme="minorHAnsi"/>
-                <w:sz w:val="20"/>
-                <w:szCs w:val="20"/>
-              </w:rPr>
-              <w:t xml:space="preserve">, and </w:t>
-            </w:r>
-            <w:r>
-              <w:rPr>
-                <w:rFonts w:cstheme="minorHAnsi"/>
-                <w:sz w:val="20"/>
-                <w:szCs w:val="20"/>
-              </w:rPr>
-              <w:t>SCS</w:t>
-            </w:r>
-            <w:r>
-              <w:rPr>
-                <w:rFonts w:cstheme="minorHAnsi"/>
-                <w:sz w:val="20"/>
-                <w:szCs w:val="20"/>
-              </w:rPr>
-              <w:t>S</w:t>
+              <w:t>AWS (S3, SNS, and SQS)</w:t>
             </w:r>
           </w:p>
           <w:p>
@@ -1598,7 +1196,7 @@
                 <w:numId w:val="24"/>
               </w:numPr>
               <w:spacing w:line="360" w:lineRule="auto"/>
-              <w:jc w:val="both"/>
+              <w:ind w:left="1069"/>
               <w:rPr>
                 <w:rFonts w:cstheme="minorHAnsi"/>
                 <w:sz w:val="20"/>
@@ -1611,7 +1209,15 @@
                 <w:sz w:val="20"/>
                 <w:szCs w:val="20"/>
               </w:rPr>
-              <w:t>JavaScript</w:t>
+              <w:t>Java 8</w:t>
+            </w:r>
+            <w:r>
+              <w:rPr>
+                <w:rFonts w:cstheme="minorHAnsi"/>
+                <w:sz w:val="20"/>
+                <w:szCs w:val="20"/>
+              </w:rPr>
+              <w:t xml:space="preserve"> (Core and Advanced)</w:t>
             </w:r>
           </w:p>
           <w:p>
@@ -1622,7 +1228,7 @@
                 <w:numId w:val="24"/>
               </w:numPr>
               <w:spacing w:line="360" w:lineRule="auto"/>
-              <w:jc w:val="both"/>
+              <w:ind w:left="1069"/>
               <w:rPr>
                 <w:rFonts w:cstheme="minorHAnsi"/>
                 <w:sz w:val="20"/>
@@ -1635,7 +1241,7 @@
                 <w:sz w:val="20"/>
                 <w:szCs w:val="20"/>
               </w:rPr>
-              <w:t>jQuery</w:t>
+              <w:t>Node.js</w:t>
             </w:r>
           </w:p>
           <w:p>
@@ -1646,23 +1252,53 @@
                 <w:numId w:val="24"/>
               </w:numPr>
               <w:spacing w:line="360" w:lineRule="auto"/>
-              <w:jc w:val="both"/>
+              <w:ind w:left="1069"/>
               <w:rPr>
                 <w:rFonts w:cstheme="minorHAnsi"/>
                 <w:sz w:val="20"/>
                 <w:szCs w:val="20"/>
               </w:rPr>
             </w:pPr>
-            <w:proofErr w:type="spellStart"/>
-            <w:r>
-              <w:rPr>
-                <w:rFonts w:cstheme="minorHAnsi"/>
-                <w:sz w:val="20"/>
-                <w:szCs w:val="20"/>
-              </w:rPr>
-              <w:t>Lodash</w:t>
-            </w:r>
-            <w:proofErr w:type="spellEnd"/>
+            <w:r>
+              <w:rPr>
+                <w:rFonts w:cstheme="minorHAnsi"/>
+                <w:sz w:val="20"/>
+                <w:szCs w:val="20"/>
+              </w:rPr>
+              <w:t>WebSocket</w:t>
+            </w:r>
+            <w:r>
+              <w:rPr>
+                <w:rFonts w:cstheme="minorHAnsi"/>
+                <w:sz w:val="20"/>
+                <w:szCs w:val="20"/>
+              </w:rPr>
+              <w:t xml:space="preserve"> (Socket.io)</w:t>
+            </w:r>
+          </w:p>
+          <w:p>
+            <w:pPr>
+              <w:pStyle w:val="ListParagraph"/>
+              <w:numPr>
+                <w:ilvl w:val="0"/>
+                <w:numId w:val="24"/>
+              </w:numPr>
+              <w:spacing w:line="360" w:lineRule="auto"/>
+              <w:ind w:left="1069"/>
+              <w:rPr>
+                <w:rFonts w:cstheme="minorHAnsi"/>
+                <w:sz w:val="20"/>
+                <w:szCs w:val="20"/>
+              </w:rPr>
+            </w:pPr>
+            <w:r>
+              <w:rPr>
+                <w:rFonts w:cstheme="minorHAnsi"/>
+                <w:sz w:val="20"/>
+                <w:szCs w:val="20"/>
+              </w:rPr>
+              <w:t>J2EE</w:t>
+            </w:r>
           </w:p>
         </w:tc>
         <w:tc>
@@ -1677,7 +1313,7 @@
                 <w:numId w:val="24"/>
               </w:numPr>
               <w:spacing w:line="360" w:lineRule="auto"/>
-              <w:jc w:val="both"/>
+              <w:ind w:left="1060"/>
               <w:rPr>
                 <w:rFonts w:cstheme="minorHAnsi"/>
                 <w:sz w:val="20"/>
@@ -1690,39 +1326,7 @@
                 <w:sz w:val="20"/>
                 <w:szCs w:val="20"/>
               </w:rPr>
-              <w:t xml:space="preserve">Micro </w:t>
-            </w:r>
-            <w:r>
-              <w:rPr>
-                <w:rFonts w:cstheme="minorHAnsi"/>
-                <w:sz w:val="20"/>
-                <w:szCs w:val="20"/>
-              </w:rPr>
-              <w:t>F</w:t>
-            </w:r>
-            <w:r>
-              <w:rPr>
-                <w:rFonts w:cstheme="minorHAnsi"/>
-                <w:sz w:val="20"/>
-                <w:szCs w:val="20"/>
-              </w:rPr>
-              <w:t>ront</w:t>
-            </w:r>
-            <w:r>
-              <w:rPr>
-                <w:rFonts w:cstheme="minorHAnsi"/>
-                <w:sz w:val="20"/>
-                <w:szCs w:val="20"/>
-              </w:rPr>
-              <w:t>-E</w:t>
-            </w:r>
-            <w:r>
-              <w:rPr>
-                <w:rFonts w:cstheme="minorHAnsi"/>
-                <w:sz w:val="20"/>
-                <w:szCs w:val="20"/>
-              </w:rPr>
-              <w:t>nd</w:t>
+              <w:t>MongoDB</w:t>
             </w:r>
           </w:p>
           <w:p>
@@ -1733,7 +1337,7 @@
                 <w:numId w:val="24"/>
               </w:numPr>
               <w:spacing w:line="360" w:lineRule="auto"/>
-              <w:jc w:val="both"/>
+              <w:ind w:left="1060"/>
               <w:rPr>
                 <w:rFonts w:cstheme="minorHAnsi"/>
                 <w:sz w:val="20"/>
@@ -1746,15 +1350,7 @@
                 <w:sz w:val="20"/>
                 <w:szCs w:val="20"/>
               </w:rPr>
-              <w:t>M</w:t>
-            </w:r>
-            <w:r>
-              <w:rPr>
-                <w:rFonts w:cstheme="minorHAnsi"/>
-                <w:sz w:val="20"/>
-                <w:szCs w:val="20"/>
-              </w:rPr>
-              <w:t>odule federation</w:t>
+              <w:t>RDBMS (SQL Server, MySQL)</w:t>
             </w:r>
           </w:p>
           <w:p>
@@ -1765,7 +1361,7 @@
                 <w:numId w:val="24"/>
               </w:numPr>
               <w:spacing w:line="360" w:lineRule="auto"/>
-              <w:jc w:val="both"/>
+              <w:ind w:left="1060"/>
               <w:rPr>
                 <w:rFonts w:cstheme="minorHAnsi"/>
                 <w:sz w:val="20"/>
@@ -1778,31 +1374,7 @@
                 <w:sz w:val="20"/>
                 <w:szCs w:val="20"/>
               </w:rPr>
-              <w:t>Vue</w:t>
-            </w:r>
-            <w:r>
-              <w:rPr>
-                <w:rFonts w:cstheme="minorHAnsi"/>
-                <w:sz w:val="20"/>
-                <w:szCs w:val="20"/>
-              </w:rPr>
-              <w:t xml:space="preserve">2 and </w:t>
-            </w:r>
-            <w:r>
-              <w:rPr>
-                <w:rFonts w:cstheme="minorHAnsi"/>
-                <w:sz w:val="20"/>
-                <w:szCs w:val="20"/>
-              </w:rPr>
-              <w:t>Angular</w:t>
-            </w:r>
-            <w:r>
-              <w:rPr>
-                <w:rFonts w:cstheme="minorHAnsi"/>
-                <w:sz w:val="20"/>
-                <w:szCs w:val="20"/>
-              </w:rPr>
-              <w:t xml:space="preserve"> (V8)</w:t>
+              <w:t>Express.js</w:t>
             </w:r>
           </w:p>
           <w:p>
@@ -1813,7 +1385,7 @@
                 <w:numId w:val="24"/>
               </w:numPr>
               <w:spacing w:line="360" w:lineRule="auto"/>
-              <w:jc w:val="both"/>
+              <w:ind w:left="1060"/>
               <w:rPr>
                 <w:rFonts w:cstheme="minorHAnsi"/>
                 <w:sz w:val="20"/>
@@ -1826,23 +1398,47 @@
                 <w:sz w:val="20"/>
                 <w:szCs w:val="20"/>
               </w:rPr>
-              <w:t xml:space="preserve">Web </w:t>
-            </w:r>
-            <w:r>
-              <w:rPr>
-                <w:rFonts w:cstheme="minorHAnsi"/>
-                <w:sz w:val="20"/>
-                <w:szCs w:val="20"/>
-              </w:rPr>
-              <w:t>C</w:t>
-            </w:r>
-            <w:r>
-              <w:rPr>
-                <w:rFonts w:cstheme="minorHAnsi"/>
-                <w:sz w:val="20"/>
-                <w:szCs w:val="20"/>
-              </w:rPr>
-              <w:t>omponents</w:t>
+              <w:t>Java Servlet</w:t>
+            </w:r>
+          </w:p>
+          <w:p>
+            <w:pPr>
+              <w:pStyle w:val="ListParagraph"/>
+              <w:numPr>
+                <w:ilvl w:val="0"/>
+                <w:numId w:val="24"/>
+              </w:numPr>
+              <w:spacing w:line="360" w:lineRule="auto"/>
+              <w:ind w:left="1060"/>
+              <w:rPr>
+                <w:rFonts w:cstheme="minorHAnsi"/>
+                <w:sz w:val="20"/>
+                <w:szCs w:val="20"/>
+              </w:rPr>
+            </w:pPr>
+            <w:r>
+              <w:rPr>
+                <w:rFonts w:cstheme="minorHAnsi"/>
+                <w:sz w:val="20"/>
+                <w:szCs w:val="20"/>
+              </w:rPr>
+              <w:t>APIs (REST</w:t>
+            </w:r>
+            <w:r>
+              <w:rPr>
+                <w:rFonts w:cstheme="minorHAnsi"/>
+                <w:sz w:val="20"/>
+                <w:szCs w:val="20"/>
+              </w:rPr>
+              <w:t xml:space="preserve">, </w:t>
+            </w:r>
+            <w:r>
+              <w:rPr>
+                <w:rFonts w:cstheme="minorHAnsi"/>
+                <w:sz w:val="20"/>
+                <w:szCs w:val="20"/>
+              </w:rPr>
+              <w:t>Graphql)</w:t>
             </w:r>
           </w:p>
         </w:tc>
@@ -1851,11 +1447,31 @@
     <w:p>
       <w:pPr>
         <w:spacing w:line="360" w:lineRule="auto"/>
+        <w:jc w:val="both"/>
         <w:rPr>
+          <w:rFonts w:cstheme="minorHAnsi"/>
           <w:sz w:val="10"/>
           <w:szCs w:val="10"/>
         </w:rPr>
       </w:pPr>
+    </w:p>
+    <w:p>
+      <w:pPr>
+        <w:spacing w:before="0" w:after="0" w:line="240" w:lineRule="auto"/>
+        <w:rPr>
+          <w:rFonts w:cstheme="minorHAnsi"/>
+          <w:sz w:val="10"/>
+          <w:szCs w:val="10"/>
+        </w:rPr>
+      </w:pPr>
+      <w:r>
+        <w:rPr>
+          <w:rFonts w:cstheme="minorHAnsi"/>
+          <w:sz w:val="10"/>
+          <w:szCs w:val="10"/>
+        </w:rPr>
+        <w:br w:type="page"/>
+      </w:r>
     </w:p>
     <w:tbl>
       <w:tblPr>
@@ -1899,7 +1515,8 @@
                 <w:sz w:val="20"/>
                 <w:szCs w:val="20"/>
               </w:rPr>
-              <w:t>Back-End Technology</w:t>
+              <w:lastRenderedPageBreak/>
+              <w:t>Front-End Technology</w:t>
             </w:r>
           </w:p>
         </w:tc>
@@ -1917,6 +1534,8 @@
                 <w:numId w:val="24"/>
               </w:numPr>
               <w:spacing w:line="360" w:lineRule="auto"/>
+              <w:ind w:left="1069"/>
+              <w:jc w:val="both"/>
               <w:rPr>
                 <w:rFonts w:cstheme="minorHAnsi"/>
                 <w:sz w:val="20"/>
@@ -1929,7 +1548,39 @@
                 <w:sz w:val="20"/>
                 <w:szCs w:val="20"/>
               </w:rPr>
-              <w:t>AWS (S3, SNS, and SQS)</w:t>
+              <w:t xml:space="preserve">HTML, </w:t>
+            </w:r>
+            <w:r>
+              <w:rPr>
+                <w:rFonts w:cstheme="minorHAnsi"/>
+                <w:sz w:val="20"/>
+                <w:szCs w:val="20"/>
+              </w:rPr>
+              <w:t>CSS</w:t>
+            </w:r>
+            <w:r>
+              <w:rPr>
+                <w:rFonts w:cstheme="minorHAnsi"/>
+                <w:sz w:val="20"/>
+                <w:szCs w:val="20"/>
+              </w:rPr>
+              <w:t xml:space="preserve">, and </w:t>
+            </w:r>
+            <w:r>
+              <w:rPr>
+                <w:rFonts w:cstheme="minorHAnsi"/>
+                <w:sz w:val="20"/>
+                <w:szCs w:val="20"/>
+              </w:rPr>
+              <w:t>SCS</w:t>
+            </w:r>
+            <w:r>
+              <w:rPr>
+                <w:rFonts w:cstheme="minorHAnsi"/>
+                <w:sz w:val="20"/>
+                <w:szCs w:val="20"/>
+              </w:rPr>
+              <w:t>S</w:t>
             </w:r>
           </w:p>
           <w:p>
@@ -1940,6 +1591,8 @@
                 <w:numId w:val="24"/>
               </w:numPr>
               <w:spacing w:line="360" w:lineRule="auto"/>
+              <w:ind w:left="1069"/>
+              <w:jc w:val="both"/>
               <w:rPr>
                 <w:rFonts w:cstheme="minorHAnsi"/>
                 <w:sz w:val="20"/>
@@ -1952,55 +1605,7 @@
                 <w:sz w:val="20"/>
                 <w:szCs w:val="20"/>
               </w:rPr>
-              <w:t xml:space="preserve">Core </w:t>
-            </w:r>
-            <w:r>
-              <w:rPr>
-                <w:rFonts w:cstheme="minorHAnsi"/>
-                <w:sz w:val="20"/>
-                <w:szCs w:val="20"/>
-              </w:rPr>
-              <w:t>Java</w:t>
-            </w:r>
-            <w:r>
-              <w:rPr>
-                <w:rFonts w:cstheme="minorHAnsi"/>
-                <w:sz w:val="20"/>
-                <w:szCs w:val="20"/>
-              </w:rPr>
-              <w:t>, Java 8</w:t>
-            </w:r>
-            <w:r>
-              <w:rPr>
-                <w:rFonts w:cstheme="minorHAnsi"/>
-                <w:sz w:val="20"/>
-                <w:szCs w:val="20"/>
-              </w:rPr>
-              <w:t>,</w:t>
-            </w:r>
-            <w:r>
-              <w:rPr>
-                <w:rFonts w:cstheme="minorHAnsi"/>
-                <w:sz w:val="20"/>
-                <w:szCs w:val="20"/>
-              </w:rPr>
-              <w:t xml:space="preserve"> </w:t>
-            </w:r>
-            <w:r>
-              <w:rPr>
-                <w:rFonts w:cstheme="minorHAnsi"/>
-                <w:sz w:val="20"/>
-                <w:szCs w:val="20"/>
-              </w:rPr>
-              <w:t xml:space="preserve">and </w:t>
-            </w:r>
-            <w:r>
-              <w:rPr>
-                <w:rFonts w:cstheme="minorHAnsi"/>
-                <w:sz w:val="20"/>
-                <w:szCs w:val="20"/>
-              </w:rPr>
-              <w:t>J2EE</w:t>
+              <w:t>JavaScript</w:t>
             </w:r>
           </w:p>
           <w:p>
@@ -2011,6 +1616,8 @@
                 <w:numId w:val="24"/>
               </w:numPr>
               <w:spacing w:line="360" w:lineRule="auto"/>
+              <w:ind w:left="1069"/>
+              <w:jc w:val="both"/>
               <w:rPr>
                 <w:rFonts w:cstheme="minorHAnsi"/>
                 <w:sz w:val="20"/>
@@ -2023,8 +1630,35 @@
                 <w:sz w:val="20"/>
                 <w:szCs w:val="20"/>
               </w:rPr>
-              <w:t>Node.js</w:t>
-            </w:r>
+              <w:t>jQuery</w:t>
+            </w:r>
+          </w:p>
+          <w:p>
+            <w:pPr>
+              <w:pStyle w:val="ListParagraph"/>
+              <w:numPr>
+                <w:ilvl w:val="0"/>
+                <w:numId w:val="24"/>
+              </w:numPr>
+              <w:spacing w:line="360" w:lineRule="auto"/>
+              <w:ind w:left="1069"/>
+              <w:jc w:val="both"/>
+              <w:rPr>
+                <w:rFonts w:cstheme="minorHAnsi"/>
+                <w:sz w:val="20"/>
+                <w:szCs w:val="20"/>
+              </w:rPr>
+            </w:pPr>
+            <w:proofErr w:type="spellStart"/>
+            <w:r>
+              <w:rPr>
+                <w:rFonts w:cstheme="minorHAnsi"/>
+                <w:sz w:val="20"/>
+                <w:szCs w:val="20"/>
+              </w:rPr>
+              <w:t>Lodash</w:t>
+            </w:r>
+            <w:proofErr w:type="spellEnd"/>
           </w:p>
         </w:tc>
         <w:tc>
@@ -2039,6 +1673,8 @@
                 <w:numId w:val="24"/>
               </w:numPr>
               <w:spacing w:line="360" w:lineRule="auto"/>
+              <w:ind w:left="1150" w:hanging="450"/>
+              <w:jc w:val="both"/>
               <w:rPr>
                 <w:rFonts w:cstheme="minorHAnsi"/>
                 <w:sz w:val="20"/>
@@ -2051,7 +1687,39 @@
                 <w:sz w:val="20"/>
                 <w:szCs w:val="20"/>
               </w:rPr>
-              <w:t>NoSQL (MongoDB)</w:t>
+              <w:t xml:space="preserve">Micro </w:t>
+            </w:r>
+            <w:r>
+              <w:rPr>
+                <w:rFonts w:cstheme="minorHAnsi"/>
+                <w:sz w:val="20"/>
+                <w:szCs w:val="20"/>
+              </w:rPr>
+              <w:t>F</w:t>
+            </w:r>
+            <w:r>
+              <w:rPr>
+                <w:rFonts w:cstheme="minorHAnsi"/>
+                <w:sz w:val="20"/>
+                <w:szCs w:val="20"/>
+              </w:rPr>
+              <w:t>ront</w:t>
+            </w:r>
+            <w:r>
+              <w:rPr>
+                <w:rFonts w:cstheme="minorHAnsi"/>
+                <w:sz w:val="20"/>
+                <w:szCs w:val="20"/>
+              </w:rPr>
+              <w:t>-E</w:t>
+            </w:r>
+            <w:r>
+              <w:rPr>
+                <w:rFonts w:cstheme="minorHAnsi"/>
+                <w:sz w:val="20"/>
+                <w:szCs w:val="20"/>
+              </w:rPr>
+              <w:t>nd</w:t>
             </w:r>
           </w:p>
           <w:p>
@@ -2062,6 +1730,8 @@
                 <w:numId w:val="24"/>
               </w:numPr>
               <w:spacing w:line="360" w:lineRule="auto"/>
+              <w:ind w:left="1150" w:hanging="450"/>
+              <w:jc w:val="both"/>
               <w:rPr>
                 <w:rFonts w:cstheme="minorHAnsi"/>
                 <w:sz w:val="20"/>
@@ -2074,11 +1744,140 @@
                 <w:sz w:val="20"/>
                 <w:szCs w:val="20"/>
               </w:rPr>
-              <w:t>RDBMS (SQL Server, MySQL)</w:t>
+              <w:t>M</w:t>
+            </w:r>
+            <w:r>
+              <w:rPr>
+                <w:rFonts w:cstheme="minorHAnsi"/>
+                <w:sz w:val="20"/>
+                <w:szCs w:val="20"/>
+              </w:rPr>
+              <w:t>odule federation</w:t>
+            </w:r>
+          </w:p>
+          <w:p>
+            <w:pPr>
+              <w:pStyle w:val="ListParagraph"/>
+              <w:numPr>
+                <w:ilvl w:val="0"/>
+                <w:numId w:val="24"/>
+              </w:numPr>
+              <w:spacing w:line="360" w:lineRule="auto"/>
+              <w:ind w:left="1150" w:hanging="450"/>
+              <w:jc w:val="both"/>
+              <w:rPr>
+                <w:rFonts w:cstheme="minorHAnsi"/>
+                <w:sz w:val="20"/>
+                <w:szCs w:val="20"/>
+              </w:rPr>
+            </w:pPr>
+            <w:r>
+              <w:rPr>
+                <w:rFonts w:cstheme="minorHAnsi"/>
+                <w:sz w:val="20"/>
+                <w:szCs w:val="20"/>
+              </w:rPr>
+              <w:t>Vue</w:t>
+            </w:r>
+            <w:r>
+              <w:rPr>
+                <w:rFonts w:cstheme="minorHAnsi"/>
+                <w:sz w:val="20"/>
+                <w:szCs w:val="20"/>
+              </w:rPr>
+              <w:t xml:space="preserve">2 and </w:t>
+            </w:r>
+            <w:r>
+              <w:rPr>
+                <w:rFonts w:cstheme="minorHAnsi"/>
+                <w:sz w:val="20"/>
+                <w:szCs w:val="20"/>
+              </w:rPr>
+              <w:t>Angular</w:t>
+            </w:r>
+            <w:r>
+              <w:rPr>
+                <w:rFonts w:cstheme="minorHAnsi"/>
+                <w:sz w:val="20"/>
+                <w:szCs w:val="20"/>
+              </w:rPr>
+              <w:t xml:space="preserve"> (V8)</w:t>
+            </w:r>
+          </w:p>
+          <w:p>
+            <w:pPr>
+              <w:pStyle w:val="ListParagraph"/>
+              <w:numPr>
+                <w:ilvl w:val="0"/>
+                <w:numId w:val="24"/>
+              </w:numPr>
+              <w:spacing w:line="360" w:lineRule="auto"/>
+              <w:ind w:left="1150" w:hanging="450"/>
+              <w:jc w:val="both"/>
+              <w:rPr>
+                <w:rFonts w:cstheme="minorHAnsi"/>
+                <w:sz w:val="20"/>
+                <w:szCs w:val="20"/>
+              </w:rPr>
+            </w:pPr>
+            <w:r>
+              <w:rPr>
+                <w:rFonts w:cstheme="minorHAnsi"/>
+                <w:sz w:val="20"/>
+                <w:szCs w:val="20"/>
+              </w:rPr>
+              <w:t xml:space="preserve">Web </w:t>
+            </w:r>
+            <w:r>
+              <w:rPr>
+                <w:rFonts w:cstheme="minorHAnsi"/>
+                <w:sz w:val="20"/>
+                <w:szCs w:val="20"/>
+              </w:rPr>
+              <w:t>C</w:t>
+            </w:r>
+            <w:r>
+              <w:rPr>
+                <w:rFonts w:cstheme="minorHAnsi"/>
+                <w:sz w:val="20"/>
+                <w:szCs w:val="20"/>
+              </w:rPr>
+              <w:t>omponents</w:t>
             </w:r>
           </w:p>
         </w:tc>
       </w:tr>
+    </w:tbl>
+    <w:p>
+      <w:pPr>
+        <w:spacing w:line="360" w:lineRule="auto"/>
+        <w:jc w:val="both"/>
+        <w:rPr>
+          <w:rFonts w:cstheme="minorHAnsi"/>
+          <w:sz w:val="10"/>
+          <w:szCs w:val="10"/>
+        </w:rPr>
+      </w:pPr>
+    </w:p>
+    <w:tbl>
+      <w:tblPr>
+        <w:tblStyle w:val="TableGrid"/>
+        <w:tblW w:w="9455" w:type="dxa"/>
+        <w:tblInd w:w="-95" w:type="dxa"/>
+        <w:tblBorders>
+          <w:top w:val="none" w:sz="0" w:space="0" w:color="auto"/>
+          <w:left w:val="none" w:sz="0" w:space="0" w:color="auto"/>
+          <w:bottom w:val="none" w:sz="0" w:space="0" w:color="auto"/>
+          <w:right w:val="none" w:sz="0" w:space="0" w:color="auto"/>
+          <w:insideH w:val="none" w:sz="0" w:space="0" w:color="auto"/>
+          <w:insideV w:val="none" w:sz="0" w:space="0" w:color="auto"/>
+        </w:tblBorders>
+        <w:tblLook w:val="04A0" w:firstRow="1" w:lastRow="0" w:firstColumn="1" w:lastColumn="0" w:noHBand="0" w:noVBand="1"/>
+      </w:tblPr>
+      <w:tblGrid>
+        <w:gridCol w:w="4865"/>
+        <w:gridCol w:w="4590"/>
+      </w:tblGrid>
       <w:tr>
         <w:tc>
           <w:tcPr>
@@ -2092,17 +1891,16 @@
               <w:ind w:left="0"/>
               <w:rPr>
                 <w:rFonts w:cstheme="minorHAnsi"/>
+                <w:sz w:val="20"/>
+                <w:szCs w:val="20"/>
+              </w:rPr>
+            </w:pPr>
+            <w:r>
+              <w:rPr>
+                <w:rFonts w:cstheme="minorHAnsi"/>
                 <w:sz w:val="22"/>
                 <w:szCs w:val="22"/>
               </w:rPr>
-            </w:pPr>
-            <w:r>
-              <w:rPr>
-                <w:rFonts w:cstheme="minorHAnsi"/>
-                <w:sz w:val="22"/>
-                <w:szCs w:val="22"/>
-              </w:rPr>
-              <w:lastRenderedPageBreak/>
               <w:t>Concepts</w:t>
             </w:r>
           </w:p>
@@ -2121,6 +1919,7 @@
                 <w:numId w:val="24"/>
               </w:numPr>
               <w:spacing w:line="360" w:lineRule="auto"/>
+              <w:ind w:left="1069"/>
               <w:rPr>
                 <w:rFonts w:cstheme="minorHAnsi"/>
                 <w:sz w:val="20"/>
@@ -2133,79 +1932,7 @@
                 <w:sz w:val="20"/>
                 <w:szCs w:val="20"/>
               </w:rPr>
-              <w:t>APIs (</w:t>
-            </w:r>
-            <w:r>
-              <w:rPr>
-                <w:rFonts w:cstheme="minorHAnsi"/>
-                <w:sz w:val="20"/>
-                <w:szCs w:val="20"/>
-              </w:rPr>
-              <w:t>REST</w:t>
-            </w:r>
-            <w:r>
-              <w:rPr>
-                <w:rFonts w:cstheme="minorHAnsi"/>
-                <w:sz w:val="20"/>
-                <w:szCs w:val="20"/>
-              </w:rPr>
-              <w:t xml:space="preserve">, </w:t>
-            </w:r>
-            <w:r>
-              <w:rPr>
-                <w:rFonts w:cstheme="minorHAnsi"/>
-                <w:sz w:val="20"/>
-                <w:szCs w:val="20"/>
-              </w:rPr>
-              <w:t>Graphql</w:t>
-            </w:r>
-            <w:r>
-              <w:rPr>
-                <w:rFonts w:cstheme="minorHAnsi"/>
-                <w:sz w:val="20"/>
-                <w:szCs w:val="20"/>
-              </w:rPr>
-              <w:t>,</w:t>
-            </w:r>
-            <w:r>
-              <w:rPr>
-                <w:rFonts w:cstheme="minorHAnsi"/>
-                <w:sz w:val="20"/>
-                <w:szCs w:val="20"/>
-              </w:rPr>
-              <w:t xml:space="preserve"> </w:t>
-            </w:r>
-            <w:r>
-              <w:rPr>
-                <w:rFonts w:cstheme="minorHAnsi"/>
-                <w:sz w:val="20"/>
-                <w:szCs w:val="20"/>
-              </w:rPr>
-              <w:t xml:space="preserve">and </w:t>
-            </w:r>
-            <w:r>
-              <w:rPr>
-                <w:rFonts w:cstheme="minorHAnsi"/>
-                <w:sz w:val="20"/>
-                <w:szCs w:val="20"/>
-              </w:rPr>
-              <w:t xml:space="preserve"> </w:t>
-            </w:r>
-            <w:r>
-              <w:rPr>
-                <w:rFonts w:cstheme="minorHAnsi"/>
-                <w:sz w:val="20"/>
-                <w:szCs w:val="20"/>
-              </w:rPr>
-              <w:t>SOAP</w:t>
-            </w:r>
-            <w:r>
-              <w:rPr>
-                <w:rFonts w:cstheme="minorHAnsi"/>
-                <w:sz w:val="20"/>
-                <w:szCs w:val="20"/>
-              </w:rPr>
-              <w:t>)</w:t>
+              <w:t>Data Structures</w:t>
             </w:r>
           </w:p>
           <w:p>
@@ -2216,6 +1943,7 @@
                 <w:numId w:val="24"/>
               </w:numPr>
               <w:spacing w:line="360" w:lineRule="auto"/>
+              <w:ind w:left="1069"/>
               <w:rPr>
                 <w:rFonts w:cstheme="minorHAnsi"/>
                 <w:sz w:val="20"/>
@@ -2228,7 +1956,7 @@
                 <w:sz w:val="20"/>
                 <w:szCs w:val="20"/>
               </w:rPr>
-              <w:t>Data Structures</w:t>
+              <w:t>Design Patterns</w:t>
             </w:r>
           </w:p>
           <w:p>
@@ -2239,6 +1967,7 @@
                 <w:numId w:val="24"/>
               </w:numPr>
               <w:spacing w:line="360" w:lineRule="auto"/>
+              <w:ind w:left="1069"/>
               <w:rPr>
                 <w:rFonts w:cstheme="minorHAnsi"/>
                 <w:sz w:val="20"/>
@@ -2251,7 +1980,7 @@
                 <w:sz w:val="20"/>
                 <w:szCs w:val="20"/>
               </w:rPr>
-              <w:t>Design Patterns</w:t>
+              <w:t>Docker</w:t>
             </w:r>
           </w:p>
           <w:p>
@@ -2262,6 +1991,7 @@
                 <w:numId w:val="24"/>
               </w:numPr>
               <w:spacing w:line="360" w:lineRule="auto"/>
+              <w:ind w:left="1069"/>
               <w:rPr>
                 <w:rFonts w:cstheme="minorHAnsi"/>
                 <w:sz w:val="20"/>
@@ -2274,7 +2004,7 @@
                 <w:sz w:val="20"/>
                 <w:szCs w:val="20"/>
               </w:rPr>
-              <w:t>Docker</w:t>
+              <w:t>Distributed System</w:t>
             </w:r>
           </w:p>
           <w:p>
@@ -2285,6 +2015,7 @@
                 <w:numId w:val="24"/>
               </w:numPr>
               <w:spacing w:line="360" w:lineRule="auto"/>
+              <w:ind w:left="1069"/>
               <w:rPr>
                 <w:rFonts w:cstheme="minorHAnsi"/>
                 <w:sz w:val="20"/>
@@ -2297,7 +2028,31 @@
                 <w:sz w:val="20"/>
                 <w:szCs w:val="20"/>
               </w:rPr>
-              <w:t>Distributed System</w:t>
+              <w:t>Test-Driven Development</w:t>
+            </w:r>
+          </w:p>
+          <w:p>
+            <w:pPr>
+              <w:pStyle w:val="ListParagraph"/>
+              <w:numPr>
+                <w:ilvl w:val="0"/>
+                <w:numId w:val="24"/>
+              </w:numPr>
+              <w:spacing w:line="360" w:lineRule="auto"/>
+              <w:ind w:left="1069"/>
+              <w:rPr>
+                <w:rFonts w:cstheme="minorHAnsi"/>
+                <w:sz w:val="20"/>
+                <w:szCs w:val="20"/>
+              </w:rPr>
+            </w:pPr>
+            <w:r>
+              <w:rPr>
+                <w:rFonts w:cstheme="minorHAnsi"/>
+                <w:sz w:val="20"/>
+                <w:szCs w:val="20"/>
+              </w:rPr>
+              <w:t>SDLC (Agile)</w:t>
             </w:r>
           </w:p>
         </w:tc>
@@ -2313,6 +2068,7 @@
                 <w:numId w:val="24"/>
               </w:numPr>
               <w:spacing w:line="360" w:lineRule="auto"/>
+              <w:ind w:left="1060"/>
               <w:rPr>
                 <w:rFonts w:cstheme="minorHAnsi"/>
                 <w:sz w:val="20"/>
@@ -2336,6 +2092,7 @@
                 <w:numId w:val="24"/>
               </w:numPr>
               <w:spacing w:line="360" w:lineRule="auto"/>
+              <w:ind w:left="1060"/>
               <w:rPr>
                 <w:rFonts w:cstheme="minorHAnsi"/>
                 <w:sz w:val="20"/>
@@ -2348,7 +2105,7 @@
                 <w:sz w:val="20"/>
                 <w:szCs w:val="20"/>
               </w:rPr>
-              <w:t>Load Balancing</w:t>
+              <w:t>Scaling Concepts</w:t>
             </w:r>
           </w:p>
           <w:p>
@@ -2359,6 +2116,7 @@
                 <w:numId w:val="24"/>
               </w:numPr>
               <w:spacing w:line="360" w:lineRule="auto"/>
+              <w:ind w:left="1060"/>
               <w:rPr>
                 <w:rFonts w:cstheme="minorHAnsi"/>
                 <w:sz w:val="20"/>
@@ -2382,6 +2140,7 @@
                 <w:numId w:val="24"/>
               </w:numPr>
               <w:spacing w:line="360" w:lineRule="auto"/>
+              <w:ind w:left="1060"/>
               <w:rPr>
                 <w:rFonts w:cstheme="minorHAnsi"/>
                 <w:sz w:val="20"/>
@@ -2395,6 +2154,14 @@
                 <w:szCs w:val="20"/>
               </w:rPr>
               <w:t>OOPS</w:t>
+            </w:r>
+            <w:r>
+              <w:rPr>
+                <w:rFonts w:cstheme="minorHAnsi"/>
+                <w:sz w:val="20"/>
+                <w:szCs w:val="20"/>
+              </w:rPr>
+              <w:t xml:space="preserve"> Concepts</w:t>
             </w:r>
           </w:p>
           <w:p>
@@ -2405,6 +2172,7 @@
                 <w:numId w:val="24"/>
               </w:numPr>
               <w:spacing w:line="360" w:lineRule="auto"/>
+              <w:ind w:left="1060"/>
               <w:rPr>
                 <w:rFonts w:cstheme="minorHAnsi"/>
                 <w:sz w:val="20"/>
@@ -2428,6 +2196,7 @@
                 <w:numId w:val="24"/>
               </w:numPr>
               <w:spacing w:line="360" w:lineRule="auto"/>
+              <w:ind w:left="1060"/>
               <w:rPr>
                 <w:rFonts w:cstheme="minorHAnsi"/>
                 <w:sz w:val="20"/>
@@ -2442,15 +2211,14 @@
               </w:rPr>
               <w:t>WebSocket</w:t>
             </w:r>
-          </w:p>
-          <w:p>
-            <w:pPr>
-              <w:jc w:val="both"/>
-              <w:rPr>
-                <w:sz w:val="2"/>
-                <w:szCs w:val="2"/>
-              </w:rPr>
-            </w:pPr>
+            <w:r>
+              <w:rPr>
+                <w:rFonts w:cstheme="minorHAnsi"/>
+                <w:sz w:val="20"/>
+                <w:szCs w:val="20"/>
+              </w:rPr>
+              <w:t xml:space="preserve"> </w:t>
+            </w:r>
             <w:r>
               <w:rPr>
                 <w:color w:val="FFFFFF" w:themeColor="background1"/>
@@ -2458,43 +2226,45 @@
                 <w:szCs w:val="2"/>
                 <w:shd w:val="clear" w:color="auto" w:fill="FFFFFF" w:themeFill="background1"/>
               </w:rPr>
-              <w:t xml:space="preserve">ATS TAGS (Naukri, LinkedIn) : </w:t>
-            </w:r>
-            <w:r>
-              <w:rPr>
-                <w:color w:val="FFFFFF" w:themeColor="background1"/>
-                <w:sz w:val="2"/>
-                <w:szCs w:val="2"/>
-                <w:shd w:val="clear" w:color="auto" w:fill="FFFFFF" w:themeFill="background1"/>
-              </w:rPr>
-              <w:t xml:space="preserve">.net, API development, ASP.NET, ASP.NET Core, AWS Lambda, Algorithms, Amazon SQS, Amazon Web Services (AWS), Amazon s3, Amazon simple notification service (SNS), Angular, AngularJS, Apache Kafka, Apollo Graphql, App development, Asp.net, Back-end web development, Backbone.js, Basic coding, Bootstrap, C (programming language), C#, C++, CSS, Cascading style sheets (CSS), Cassandra, Communication, Consulting, Data structures, Debugging, Design patterns, DevOps, Development, Distributed Systems, Django, Docker Products, Elevator Pitches, Engineering, Front-end development, Full-stack development, Git, Google Cloud Platform (GCP), Graphql, Hibernate, Html, Html5, Interactive Web, J2ee, J2ee web services, JSON, Java, Java Database Connectivity (JDBC), JavaScript, JavaScript Frameworks, </w:t>
-            </w:r>
-            <w:r>
-              <w:rPr>
-                <w:color w:val="FFFFFF" w:themeColor="background1"/>
-                <w:sz w:val="2"/>
-                <w:szCs w:val="2"/>
-                <w:shd w:val="clear" w:color="auto" w:fill="FFFFFF" w:themeFill="background1"/>
-              </w:rPr>
-              <w:t>Java Server</w:t>
-            </w:r>
-            <w:r>
-              <w:rPr>
-                <w:color w:val="FFFFFF" w:themeColor="background1"/>
-                <w:sz w:val="2"/>
-                <w:szCs w:val="2"/>
-                <w:shd w:val="clear" w:color="auto" w:fill="FFFFFF" w:themeFill="background1"/>
-              </w:rPr>
-              <w:t xml:space="preserve"> Pages (JSP), Jenkins, Jest, Jira, jQuery, Maintainability, Micro frontend, Microservices, Mongo dB, Multithreading, MySQL, Node.js, OOPS), Object-oriented programming (OOP, Performance Improvement, PostgreSQL, Problem Solving, Problem solving, Programming, Programming Languages, Prototyping, Python, Python (programming language), React.js, Redux.js, Representational state transfer (rest), Rest API, SOAP, SQL, Serverless Computing, Software Development, Software design, Software design patterns, Solver, Spring, Spring Boot, Spring Framework, Spring boot, Svelte, Teamwork, Technical Leadership, Test driven development, Time management, Troubleshooting, Typescript, Unit testing, User Experience (UX), User interface design, Vue.js, Web Development, Web Services, Web applications, Web components, WebSocket, Windows</w:t>
+              <w:t>ATS TAGS (Naukri, LinkedIn) : .net, API development, ASP.NET, ASP.NET Core, AWS Lambda, Algorithms, Amazon SQS, Amazon Web Services (AWS), Amazon s3, Amazon simple notification service (SNS), Angular, AngularJS, Apache Kafka, Apollo Graphql, App development, Asp.net, Back-end web development, Backbone.js, Basic coding, Bootstrap, C (programming language), C#, C++, CSS, Cascading style sheets (CSS), Cassandra, Communication, Consulting, Data structures, Debugging, Design patterns, DevOps, Development, Distributed Systems, Django, Docker Products, Elevator Pitches, Engineering, Front-end development, Full-stack development, Git, Google Cloud Platform (GCP), Graphql, Hibernate, Html, Html5, Interactive Web, J2ee, J2ee web services, JSON, Java, Java Database Connectivity (JDBC), JavaScript, JavaScript Frameworks, Java Server Pages (JSP), Jenkins, Jest, Jira, jQuery, Maintainability, Micro frontend, Microservices, Mongo dB, Multithreading, MySQL, Node.js, OOPS), Object-oriented programming (OOP, Performance Improvement, PostgreSQL, Problem Solving, Problem solving, Programming, Programming Languages, Prototyping, Python, Python (programming language), React.js, Redux.js, Representational state transfer (rest), Rest API, SOAP, SQL, Serverless Computing, Software Development, Software design, Software design patterns, Solver, Spring, Spring Boot, Spring Framework, Spring boot, Svelte, Teamwork, Technical Leadership, Test driven development, Time management, Troubleshooting, Typescript, Unit testing, User Experience (UX), User interface design, Vue.js, Web Development, Web Services, Web applications, Web components, WebSocket, Windows</w:t>
             </w:r>
           </w:p>
         </w:tc>
       </w:tr>
+    </w:tbl>
+    <w:p>
+      <w:pPr>
+        <w:spacing w:line="360" w:lineRule="auto"/>
+        <w:jc w:val="both"/>
+        <w:rPr>
+          <w:rFonts w:cstheme="minorHAnsi"/>
+          <w:sz w:val="10"/>
+          <w:szCs w:val="10"/>
+        </w:rPr>
+      </w:pPr>
+    </w:p>
+    <w:tbl>
+      <w:tblPr>
+        <w:tblStyle w:val="TableGrid"/>
+        <w:tblW w:w="9455" w:type="dxa"/>
+        <w:tblInd w:w="-95" w:type="dxa"/>
+        <w:tblBorders>
+          <w:top w:val="none" w:sz="0" w:space="0" w:color="auto"/>
+          <w:left w:val="none" w:sz="0" w:space="0" w:color="auto"/>
+          <w:bottom w:val="none" w:sz="0" w:space="0" w:color="auto"/>
+          <w:right w:val="none" w:sz="0" w:space="0" w:color="auto"/>
+          <w:insideH w:val="none" w:sz="0" w:space="0" w:color="auto"/>
+          <w:insideV w:val="none" w:sz="0" w:space="0" w:color="auto"/>
+        </w:tblBorders>
+        <w:tblLook w:val="04A0" w:firstRow="1" w:lastRow="0" w:firstColumn="1" w:lastColumn="0" w:noHBand="0" w:noVBand="1"/>
+      </w:tblPr>
+      <w:tblGrid>
+        <w:gridCol w:w="9455"/>
+      </w:tblGrid>
       <w:tr>
         <w:tc>
           <w:tcPr>
             <w:tcW w:w="9455" w:type="dxa"/>
-            <w:gridSpan w:val="2"/>
           </w:tcPr>
           <w:p>
             <w:pPr>
@@ -2518,7 +2288,7 @@
                 <w:tag w:val="Software:"/>
                 <w:id w:val="-169031688"/>
                 <w:placeholder>
-                  <w:docPart w:val="6E8B8BC318C74ACA9976102FC1D23A85"/>
+                  <w:docPart w:val="7EC3E5CD00774D6CB63C3EF00592AB1F"/>
                 </w:placeholder>
                 <w:temporary/>
                 <w:showingPlcHdr/>
@@ -2542,17 +2312,16 @@
         <w:tc>
           <w:tcPr>
             <w:tcW w:w="9455" w:type="dxa"/>
-            <w:gridSpan w:val="2"/>
-            <w:shd w:val="clear" w:color="auto" w:fill="auto"/>
           </w:tcPr>
           <w:p>
             <w:pPr>
               <w:pStyle w:val="ListParagraph"/>
               <w:numPr>
                 <w:ilvl w:val="0"/>
-                <w:numId w:val="23"/>
+                <w:numId w:val="24"/>
               </w:numPr>
               <w:spacing w:line="360" w:lineRule="auto"/>
+              <w:ind w:left="1069"/>
               <w:jc w:val="both"/>
               <w:rPr>
                 <w:rFonts w:cstheme="minorHAnsi"/>
@@ -2566,15 +2335,7 @@
                 <w:sz w:val="20"/>
                 <w:szCs w:val="20"/>
               </w:rPr>
-              <w:t xml:space="preserve">Tools: </w:t>
-            </w:r>
-            <w:r>
-              <w:rPr>
-                <w:rFonts w:cstheme="minorHAnsi"/>
-                <w:sz w:val="20"/>
-                <w:szCs w:val="20"/>
-              </w:rPr>
-              <w:t>Bugzilla</w:t>
+              <w:t>Tools: Bugzilla</w:t>
             </w:r>
             <w:r>
               <w:rPr>
@@ -2598,15 +2359,15 @@
                 <w:sz w:val="20"/>
                 <w:szCs w:val="20"/>
               </w:rPr>
-              <w:t xml:space="preserve"> </w:t>
-            </w:r>
-            <w:r>
-              <w:rPr>
-                <w:rFonts w:cstheme="minorHAnsi"/>
-                <w:sz w:val="20"/>
-                <w:szCs w:val="20"/>
-              </w:rPr>
-              <w:t>Postman</w:t>
+              <w:t xml:space="preserve"> Postman</w:t>
+            </w:r>
+            <w:r>
+              <w:rPr>
+                <w:rFonts w:cstheme="minorHAnsi"/>
+                <w:sz w:val="20"/>
+                <w:szCs w:val="20"/>
+              </w:rPr>
+              <w:t>, Kibana, Datadog</w:t>
             </w:r>
             <w:r>
               <w:rPr>
@@ -2622,10 +2383,10 @@
               <w:pStyle w:val="ListParagraph"/>
               <w:numPr>
                 <w:ilvl w:val="0"/>
-                <w:numId w:val="23"/>
+                <w:numId w:val="24"/>
               </w:numPr>
               <w:spacing w:line="360" w:lineRule="auto"/>
-              <w:jc w:val="both"/>
+              <w:ind w:left="1069"/>
               <w:rPr>
                 <w:rFonts w:cstheme="minorHAnsi"/>
                 <w:sz w:val="20"/>
@@ -2679,14 +2440,6 @@
                 <w:szCs w:val="20"/>
               </w:rPr>
               <w:t>.</w:t>
-            </w:r>
-            <w:r>
-              <w:rPr>
-                <w:rFonts w:cstheme="minorHAnsi"/>
-                <w:sz w:val="20"/>
-                <w:szCs w:val="20"/>
-              </w:rPr>
-              <w:t xml:space="preserve"> </w:t>
             </w:r>
           </w:p>
         </w:tc>
@@ -2706,7 +2459,7 @@
     <w:tbl>
       <w:tblPr>
         <w:tblStyle w:val="TableGrid"/>
-        <w:tblW w:w="9455" w:type="dxa"/>
+        <w:tblW w:w="9548" w:type="dxa"/>
         <w:tblInd w:w="-95" w:type="dxa"/>
         <w:tblBorders>
           <w:top w:val="none" w:sz="0" w:space="0" w:color="auto"/>
@@ -2719,13 +2472,13 @@
         <w:tblLook w:val="04A0" w:firstRow="1" w:lastRow="0" w:firstColumn="1" w:lastColumn="0" w:noHBand="0" w:noVBand="1"/>
       </w:tblPr>
       <w:tblGrid>
-        <w:gridCol w:w="4505"/>
-        <w:gridCol w:w="4950"/>
+        <w:gridCol w:w="4955"/>
+        <w:gridCol w:w="4593"/>
       </w:tblGrid>
       <w:tr>
         <w:tc>
           <w:tcPr>
-            <w:tcW w:w="9455" w:type="dxa"/>
+            <w:tcW w:w="9548" w:type="dxa"/>
             <w:gridSpan w:val="2"/>
           </w:tcPr>
           <w:p>
@@ -2753,7 +2506,7 @@
       <w:tr>
         <w:tc>
           <w:tcPr>
-            <w:tcW w:w="4505" w:type="dxa"/>
+            <w:tcW w:w="4955" w:type="dxa"/>
           </w:tcPr>
           <w:p>
             <w:pPr>
@@ -2763,6 +2516,7 @@
                 <w:numId w:val="24"/>
               </w:numPr>
               <w:spacing w:line="360" w:lineRule="auto"/>
+              <w:ind w:left="1069"/>
               <w:rPr>
                 <w:rFonts w:cstheme="minorHAnsi"/>
                 <w:sz w:val="20"/>
@@ -2786,6 +2540,7 @@
                 <w:numId w:val="24"/>
               </w:numPr>
               <w:spacing w:line="360" w:lineRule="auto"/>
+              <w:ind w:left="1069"/>
               <w:rPr>
                 <w:rFonts w:cstheme="minorHAnsi"/>
                 <w:sz w:val="20"/>
@@ -2808,6 +2563,7 @@
                 <w:numId w:val="24"/>
               </w:numPr>
               <w:spacing w:line="360" w:lineRule="auto"/>
+              <w:ind w:left="1069"/>
               <w:rPr>
                 <w:rFonts w:cstheme="minorHAnsi"/>
                 <w:sz w:val="20"/>
@@ -2831,6 +2587,7 @@
                 <w:numId w:val="24"/>
               </w:numPr>
               <w:spacing w:line="360" w:lineRule="auto"/>
+              <w:ind w:left="1069"/>
               <w:rPr>
                 <w:rFonts w:cstheme="minorHAnsi"/>
                 <w:sz w:val="20"/>
@@ -2867,6 +2624,7 @@
                 <w:numId w:val="24"/>
               </w:numPr>
               <w:spacing w:line="360" w:lineRule="auto"/>
+              <w:ind w:left="1069"/>
               <w:rPr>
                 <w:rFonts w:cstheme="minorHAnsi"/>
                 <w:sz w:val="20"/>
@@ -2889,6 +2647,7 @@
                 <w:numId w:val="24"/>
               </w:numPr>
               <w:spacing w:line="360" w:lineRule="auto"/>
+              <w:ind w:left="1069"/>
               <w:rPr>
                 <w:rFonts w:cstheme="minorHAnsi"/>
                 <w:sz w:val="20"/>
@@ -2906,7 +2665,7 @@
         </w:tc>
         <w:tc>
           <w:tcPr>
-            <w:tcW w:w="4950" w:type="dxa"/>
+            <w:tcW w:w="4590" w:type="dxa"/>
           </w:tcPr>
           <w:p>
             <w:pPr>
@@ -2915,7 +2674,11 @@
                 <w:ilvl w:val="0"/>
                 <w:numId w:val="24"/>
               </w:numPr>
+              <w:tabs>
+                <w:tab w:val="left" w:pos="977"/>
+              </w:tabs>
               <w:spacing w:line="360" w:lineRule="auto"/>
+              <w:ind w:left="973"/>
               <w:rPr>
                 <w:rFonts w:cstheme="minorHAnsi"/>
                 <w:sz w:val="20"/>
@@ -2938,7 +2701,11 @@
                 <w:ilvl w:val="0"/>
                 <w:numId w:val="24"/>
               </w:numPr>
+              <w:tabs>
+                <w:tab w:val="left" w:pos="977"/>
+              </w:tabs>
               <w:spacing w:line="360" w:lineRule="auto"/>
+              <w:ind w:left="973"/>
               <w:rPr>
                 <w:rFonts w:cstheme="minorHAnsi"/>
                 <w:sz w:val="20"/>
@@ -2960,7 +2727,11 @@
                 <w:ilvl w:val="0"/>
                 <w:numId w:val="24"/>
               </w:numPr>
+              <w:tabs>
+                <w:tab w:val="left" w:pos="977"/>
+              </w:tabs>
               <w:spacing w:line="360" w:lineRule="auto"/>
+              <w:ind w:left="973"/>
               <w:rPr>
                 <w:rFonts w:cstheme="minorHAnsi"/>
                 <w:sz w:val="20"/>
@@ -2982,7 +2753,11 @@
                 <w:ilvl w:val="0"/>
                 <w:numId w:val="24"/>
               </w:numPr>
+              <w:tabs>
+                <w:tab w:val="left" w:pos="977"/>
+              </w:tabs>
               <w:spacing w:line="360" w:lineRule="auto"/>
+              <w:ind w:left="973"/>
               <w:rPr>
                 <w:rFonts w:cstheme="minorHAnsi"/>
                 <w:sz w:val="20"/>
@@ -3004,7 +2779,11 @@
                 <w:ilvl w:val="0"/>
                 <w:numId w:val="24"/>
               </w:numPr>
+              <w:tabs>
+                <w:tab w:val="left" w:pos="977"/>
+              </w:tabs>
               <w:spacing w:line="360" w:lineRule="auto"/>
+              <w:ind w:left="973"/>
               <w:rPr>
                 <w:rFonts w:cstheme="minorHAnsi"/>
                 <w:sz w:val="20"/>
@@ -3026,7 +2805,11 @@
                 <w:ilvl w:val="0"/>
                 <w:numId w:val="24"/>
               </w:numPr>
+              <w:tabs>
+                <w:tab w:val="left" w:pos="977"/>
+              </w:tabs>
               <w:spacing w:line="360" w:lineRule="auto"/>
+              <w:ind w:left="973"/>
               <w:rPr>
                 <w:rFonts w:cstheme="minorHAnsi"/>
                 <w:sz w:val="20"/>
@@ -3054,6 +2837,24 @@
           <w:szCs w:val="20"/>
         </w:rPr>
       </w:pPr>
+    </w:p>
+    <w:p>
+      <w:pPr>
+        <w:spacing w:before="0" w:after="0" w:line="360" w:lineRule="auto"/>
+        <w:rPr>
+          <w:rFonts w:cstheme="minorHAnsi"/>
+          <w:sz w:val="20"/>
+          <w:szCs w:val="20"/>
+        </w:rPr>
+      </w:pPr>
+      <w:r>
+        <w:rPr>
+          <w:rFonts w:cstheme="minorHAnsi"/>
+          <w:sz w:val="20"/>
+          <w:szCs w:val="20"/>
+        </w:rPr>
+        <w:br w:type="page"/>
+      </w:r>
     </w:p>
     <w:p>
       <w:pPr>
@@ -3096,7 +2897,8 @@
     </w:p>
     <w:tbl>
       <w:tblPr>
-        <w:tblW w:w="5000" w:type="pct"/>
+        <w:tblW w:w="5048" w:type="pct"/>
+        <w:tblInd w:w="-90" w:type="dxa"/>
         <w:tblLayout w:type="fixed"/>
         <w:tblCellMar>
           <w:left w:w="0" w:type="dxa"/>
@@ -3106,7 +2908,7 @@
         <w:tblDescription w:val="Layout table"/>
       </w:tblPr>
       <w:tblGrid>
-        <w:gridCol w:w="7220"/>
+        <w:gridCol w:w="7310"/>
         <w:gridCol w:w="2140"/>
       </w:tblGrid>
       <w:tr>
@@ -3115,7 +2917,7 @@
         </w:trPr>
         <w:tc>
           <w:tcPr>
-            <w:tcW w:w="7220" w:type="dxa"/>
+            <w:tcW w:w="7310" w:type="dxa"/>
             <w:tcBorders>
               <w:bottom w:val="dotted" w:sz="4" w:space="0" w:color="auto"/>
               <w:right w:val="dotted" w:sz="4" w:space="0" w:color="auto"/>
@@ -3221,7 +3023,7 @@
         </w:trPr>
         <w:tc>
           <w:tcPr>
-            <w:tcW w:w="9360" w:type="dxa"/>
+            <w:tcW w:w="9450" w:type="dxa"/>
             <w:gridSpan w:val="2"/>
             <w:tcBorders>
               <w:top w:val="dotted" w:sz="4" w:space="0" w:color="auto"/>
@@ -4955,25 +4757,11 @@
     </w:tbl>
     <w:p>
       <w:pPr>
-        <w:spacing w:line="360" w:lineRule="auto"/>
-        <w:rPr>
-          <w:rFonts w:cstheme="minorHAnsi"/>
-        </w:rPr>
-      </w:pPr>
-    </w:p>
-    <w:p>
-      <w:pPr>
         <w:spacing w:before="0" w:after="0" w:line="360" w:lineRule="auto"/>
         <w:rPr>
           <w:rFonts w:cstheme="minorHAnsi"/>
         </w:rPr>
       </w:pPr>
-      <w:r>
-        <w:rPr>
-          <w:rFonts w:cstheme="minorHAnsi"/>
-        </w:rPr>
-        <w:br w:type="page"/>
-      </w:r>
     </w:p>
     <w:tbl>
       <w:tblPr>
@@ -5110,6 +4898,7 @@
             <w:pPr>
               <w:pStyle w:val="ListParagraph"/>
               <w:spacing w:line="360" w:lineRule="auto"/>
+              <w:ind w:left="810"/>
               <w:jc w:val="both"/>
               <w:rPr>
                 <w:rFonts w:cstheme="minorHAnsi"/>
@@ -5222,6 +5011,7 @@
             <w:pPr>
               <w:pStyle w:val="ListParagraph"/>
               <w:spacing w:line="360" w:lineRule="auto"/>
+              <w:ind w:left="810"/>
               <w:jc w:val="both"/>
               <w:rPr>
                 <w:rFonts w:cstheme="minorHAnsi"/>
@@ -5322,6 +5112,7 @@
             <w:pPr>
               <w:pStyle w:val="ListParagraph"/>
               <w:spacing w:line="360" w:lineRule="auto"/>
+              <w:ind w:left="810"/>
               <w:jc w:val="both"/>
               <w:rPr>
                 <w:rFonts w:cstheme="minorHAnsi"/>
@@ -6205,15 +5996,6 @@
           <w:szCs w:val="20"/>
         </w:rPr>
       </w:pPr>
-      <w:r>
-        <w:rPr>
-          <w:rFonts w:cstheme="minorHAnsi"/>
-          <w:caps/>
-          <w:sz w:val="20"/>
-          <w:szCs w:val="20"/>
-        </w:rPr>
-        <w:br w:type="page"/>
-      </w:r>
     </w:p>
     <w:p>
       <w:pPr>
@@ -6340,6 +6122,7 @@
             <w:pPr>
               <w:pStyle w:val="ListParagraph"/>
               <w:spacing w:line="360" w:lineRule="auto"/>
+              <w:ind w:left="810"/>
               <w:jc w:val="both"/>
               <w:rPr>
                 <w:rFonts w:cstheme="minorHAnsi"/>
@@ -6548,81 +6331,36 @@
           </w:p>
           <w:p>
             <w:pPr>
-              <w:pStyle w:val="Heading2"/>
-              <w:numPr>
-                <w:ilvl w:val="0"/>
-                <w:numId w:val="26"/>
-              </w:numPr>
+              <w:pStyle w:val="ListParagraph"/>
               <w:spacing w:line="360" w:lineRule="auto"/>
-              <w:jc w:val="both"/>
-              <w:rPr>
-                <w:rFonts w:cstheme="minorHAnsi"/>
-              </w:rPr>
+              <w:ind w:left="810"/>
             </w:pPr>
             <w:r>
-              <w:rPr>
-                <w:rFonts w:cstheme="minorHAnsi"/>
-                <w:b w:val="0"/>
-                <w:bCs/>
-                <w:sz w:val="20"/>
-                <w:szCs w:val="20"/>
-              </w:rPr>
               <w:t>Diploma in Computer Engineering</w:t>
             </w:r>
             <w:r>
-              <w:rPr>
-                <w:rFonts w:cstheme="minorHAnsi"/>
-                <w:b w:val="0"/>
-                <w:bCs/>
-                <w:sz w:val="20"/>
-                <w:szCs w:val="20"/>
-              </w:rPr>
               <w:t xml:space="preserve"> (</w:t>
             </w:r>
             <w:r>
               <w:rPr>
-                <w:rFonts w:cstheme="minorHAnsi"/>
-                <w:b w:val="0"/>
-                <w:bCs/>
                 <w:i/>
                 <w:iCs/>
-                <w:sz w:val="20"/>
-                <w:szCs w:val="20"/>
                 <w:u w:val="single"/>
               </w:rPr>
               <w:t>CGPA 7.</w:t>
             </w:r>
             <w:r>
               <w:rPr>
-                <w:rFonts w:cstheme="minorHAnsi"/>
-                <w:b w:val="0"/>
-                <w:bCs/>
                 <w:i/>
                 <w:iCs/>
-                <w:sz w:val="20"/>
-                <w:szCs w:val="20"/>
                 <w:u w:val="single"/>
               </w:rPr>
               <w:t>7</w:t>
             </w:r>
             <w:r>
-              <w:rPr>
-                <w:rFonts w:cstheme="minorHAnsi"/>
-                <w:b w:val="0"/>
-                <w:bCs/>
-                <w:sz w:val="20"/>
-                <w:szCs w:val="20"/>
-              </w:rPr>
               <w:t>)</w:t>
             </w:r>
             <w:r>
-              <w:rPr>
-                <w:rFonts w:cstheme="minorHAnsi"/>
-                <w:b w:val="0"/>
-                <w:bCs/>
-                <w:sz w:val="20"/>
-                <w:szCs w:val="20"/>
-              </w:rPr>
               <w:t>.</w:t>
             </w:r>
           </w:p>
@@ -6931,11 +6669,6 @@
         <w:spacing w:line="360" w:lineRule="auto"/>
       </w:pPr>
     </w:p>
-    <w:p>
-      <w:pPr>
-        <w:spacing w:line="360" w:lineRule="auto"/>
-      </w:pPr>
-    </w:p>
     <w:sectPr>
       <w:type w:val="continuous"/>
       <w:pgSz w:w="12240" w:h="15840"/>
@@ -8615,6 +8348,119 @@
     </w:lvl>
   </w:abstractNum>
   <w:abstractNum w:abstractNumId="21" w15:restartNumberingAfterBreak="0">
+    <w:nsid w:val="370915CA"/>
+    <w:multiLevelType w:val="hybridMultilevel"/>
+    <w:tmpl w:val="36583254"/>
+    <w:lvl w:ilvl="0" w:tplc="04090001">
+      <w:start w:val="1"/>
+      <w:numFmt w:val="bullet"/>
+      <w:lvlText w:val=""/>
+      <w:lvlJc w:val="left"/>
+      <w:pPr>
+        <w:ind w:left="720" w:hanging="360"/>
+      </w:pPr>
+      <w:rPr>
+        <w:rFonts w:ascii="Symbol" w:hAnsi="Symbol" w:hint="default"/>
+      </w:rPr>
+    </w:lvl>
+    <w:lvl w:ilvl="1" w:tplc="04090003" w:tentative="1">
+      <w:start w:val="1"/>
+      <w:numFmt w:val="bullet"/>
+      <w:lvlText w:val="o"/>
+      <w:lvlJc w:val="left"/>
+      <w:pPr>
+        <w:ind w:left="1440" w:hanging="360"/>
+      </w:pPr>
+      <w:rPr>
+        <w:rFonts w:ascii="Courier New" w:hAnsi="Courier New" w:cs="Courier New" w:hint="default"/>
+      </w:rPr>
+    </w:lvl>
+    <w:lvl w:ilvl="2" w:tplc="04090005" w:tentative="1">
+      <w:start w:val="1"/>
+      <w:numFmt w:val="bullet"/>
+      <w:lvlText w:val=""/>
+      <w:lvlJc w:val="left"/>
+      <w:pPr>
+        <w:ind w:left="2160" w:hanging="360"/>
+      </w:pPr>
+      <w:rPr>
+        <w:rFonts w:ascii="Wingdings" w:hAnsi="Wingdings" w:hint="default"/>
+      </w:rPr>
+    </w:lvl>
+    <w:lvl w:ilvl="3" w:tplc="04090001" w:tentative="1">
+      <w:start w:val="1"/>
+      <w:numFmt w:val="bullet"/>
+      <w:lvlText w:val=""/>
+      <w:lvlJc w:val="left"/>
+      <w:pPr>
+        <w:ind w:left="2880" w:hanging="360"/>
+      </w:pPr>
+      <w:rPr>
+        <w:rFonts w:ascii="Symbol" w:hAnsi="Symbol" w:hint="default"/>
+      </w:rPr>
+    </w:lvl>
+    <w:lvl w:ilvl="4" w:tplc="04090003" w:tentative="1">
+      <w:start w:val="1"/>
+      <w:numFmt w:val="bullet"/>
+      <w:lvlText w:val="o"/>
+      <w:lvlJc w:val="left"/>
+      <w:pPr>
+        <w:ind w:left="3600" w:hanging="360"/>
+      </w:pPr>
+      <w:rPr>
+        <w:rFonts w:ascii="Courier New" w:hAnsi="Courier New" w:cs="Courier New" w:hint="default"/>
+      </w:rPr>
+    </w:lvl>
+    <w:lvl w:ilvl="5" w:tplc="04090005" w:tentative="1">
+      <w:start w:val="1"/>
+      <w:numFmt w:val="bullet"/>
+      <w:lvlText w:val=""/>
+      <w:lvlJc w:val="left"/>
+      <w:pPr>
+        <w:ind w:left="4320" w:hanging="360"/>
+      </w:pPr>
+      <w:rPr>
+        <w:rFonts w:ascii="Wingdings" w:hAnsi="Wingdings" w:hint="default"/>
+      </w:rPr>
+    </w:lvl>
+    <w:lvl w:ilvl="6" w:tplc="04090001" w:tentative="1">
+      <w:start w:val="1"/>
+      <w:numFmt w:val="bullet"/>
+      <w:lvlText w:val=""/>
+      <w:lvlJc w:val="left"/>
+      <w:pPr>
+        <w:ind w:left="5040" w:hanging="360"/>
+      </w:pPr>
+      <w:rPr>
+        <w:rFonts w:ascii="Symbol" w:hAnsi="Symbol" w:hint="default"/>
+      </w:rPr>
+    </w:lvl>
+    <w:lvl w:ilvl="7" w:tplc="04090003" w:tentative="1">
+      <w:start w:val="1"/>
+      <w:numFmt w:val="bullet"/>
+      <w:lvlText w:val="o"/>
+      <w:lvlJc w:val="left"/>
+      <w:pPr>
+        <w:ind w:left="5760" w:hanging="360"/>
+      </w:pPr>
+      <w:rPr>
+        <w:rFonts w:ascii="Courier New" w:hAnsi="Courier New" w:cs="Courier New" w:hint="default"/>
+      </w:rPr>
+    </w:lvl>
+    <w:lvl w:ilvl="8" w:tplc="04090005" w:tentative="1">
+      <w:start w:val="1"/>
+      <w:numFmt w:val="bullet"/>
+      <w:lvlText w:val=""/>
+      <w:lvlJc w:val="left"/>
+      <w:pPr>
+        <w:ind w:left="6480" w:hanging="360"/>
+      </w:pPr>
+      <w:rPr>
+        <w:rFonts w:ascii="Wingdings" w:hAnsi="Wingdings" w:hint="default"/>
+      </w:rPr>
+    </w:lvl>
+  </w:abstractNum>
+  <w:abstractNum w:abstractNumId="22" w15:restartNumberingAfterBreak="0">
     <w:nsid w:val="3ED938CE"/>
     <w:multiLevelType w:val="hybridMultilevel"/>
     <w:tmpl w:val="10E6BBEC"/>
@@ -8727,7 +8573,7 @@
       </w:rPr>
     </w:lvl>
   </w:abstractNum>
-  <w:abstractNum w:abstractNumId="22" w15:restartNumberingAfterBreak="0">
+  <w:abstractNum w:abstractNumId="23" w15:restartNumberingAfterBreak="0">
     <w:nsid w:val="44CD408C"/>
     <w:multiLevelType w:val="hybridMultilevel"/>
     <w:tmpl w:val="E88E0C08"/>
@@ -8813,7 +8659,7 @@
       </w:pPr>
     </w:lvl>
   </w:abstractNum>
-  <w:abstractNum w:abstractNumId="23" w15:restartNumberingAfterBreak="0">
+  <w:abstractNum w:abstractNumId="24" w15:restartNumberingAfterBreak="0">
     <w:nsid w:val="48022D28"/>
     <w:multiLevelType w:val="multilevel"/>
     <w:tmpl w:val="2A3A43E8"/>
@@ -8962,7 +8808,7 @@
       </w:rPr>
     </w:lvl>
   </w:abstractNum>
-  <w:abstractNum w:abstractNumId="24" w15:restartNumberingAfterBreak="0">
+  <w:abstractNum w:abstractNumId="25" w15:restartNumberingAfterBreak="0">
     <w:nsid w:val="4C3A1B5A"/>
     <w:multiLevelType w:val="hybridMultilevel"/>
     <w:tmpl w:val="ECFE6066"/>
@@ -9075,7 +8921,7 @@
       </w:rPr>
     </w:lvl>
   </w:abstractNum>
-  <w:abstractNum w:abstractNumId="25" w15:restartNumberingAfterBreak="0">
+  <w:abstractNum w:abstractNumId="26" w15:restartNumberingAfterBreak="0">
     <w:nsid w:val="4DFD2721"/>
     <w:multiLevelType w:val="hybridMultilevel"/>
     <w:tmpl w:val="84B8EE70"/>
@@ -9161,7 +9007,7 @@
       </w:pPr>
     </w:lvl>
   </w:abstractNum>
-  <w:abstractNum w:abstractNumId="26" w15:restartNumberingAfterBreak="0">
+  <w:abstractNum w:abstractNumId="27" w15:restartNumberingAfterBreak="0">
     <w:nsid w:val="532B5DD0"/>
     <w:multiLevelType w:val="hybridMultilevel"/>
     <w:tmpl w:val="6EE8404C"/>
@@ -9302,7 +9148,7 @@
       </w:rPr>
     </w:lvl>
   </w:abstractNum>
-  <w:abstractNum w:abstractNumId="27" w15:restartNumberingAfterBreak="0">
+  <w:abstractNum w:abstractNumId="28" w15:restartNumberingAfterBreak="0">
     <w:nsid w:val="66B75600"/>
     <w:multiLevelType w:val="singleLevel"/>
     <w:tmpl w:val="EBBC44FA"/>
@@ -9322,7 +9168,7 @@
       </w:rPr>
     </w:lvl>
   </w:abstractNum>
-  <w:abstractNum w:abstractNumId="28" w15:restartNumberingAfterBreak="0">
+  <w:abstractNum w:abstractNumId="29" w15:restartNumberingAfterBreak="0">
     <w:nsid w:val="7714190B"/>
     <w:multiLevelType w:val="hybridMultilevel"/>
     <w:tmpl w:val="DFDED554"/>
@@ -9462,10 +9308,10 @@
       </w:rPr>
     </w:lvl>
   </w:abstractNum>
-  <w:abstractNum w:abstractNumId="29" w15:restartNumberingAfterBreak="0">
+  <w:abstractNum w:abstractNumId="30" w15:restartNumberingAfterBreak="0">
     <w:nsid w:val="7CDE2B48"/>
     <w:multiLevelType w:val="hybridMultilevel"/>
-    <w:tmpl w:val="33BAB884"/>
+    <w:tmpl w:val="871A5D78"/>
     <w:lvl w:ilvl="0" w:tplc="2014ED52">
       <w:start w:val="1"/>
       <w:numFmt w:val="bullet"/>
@@ -9576,7 +9422,7 @@
       </w:rPr>
     </w:lvl>
   </w:abstractNum>
-  <w:abstractNum w:abstractNumId="30" w15:restartNumberingAfterBreak="0">
+  <w:abstractNum w:abstractNumId="31" w15:restartNumberingAfterBreak="0">
     <w:nsid w:val="7D642692"/>
     <w:multiLevelType w:val="hybridMultilevel"/>
     <w:tmpl w:val="E8FEE684"/>
@@ -9689,7 +9535,7 @@
       </w:rPr>
     </w:lvl>
   </w:abstractNum>
-  <w:abstractNum w:abstractNumId="31" w15:restartNumberingAfterBreak="0">
+  <w:abstractNum w:abstractNumId="32" w15:restartNumberingAfterBreak="0">
     <w:nsid w:val="7FE84440"/>
     <w:multiLevelType w:val="hybridMultilevel"/>
     <w:tmpl w:val="B57E3CFC"/>
@@ -9803,7 +9649,7 @@
     </w:lvl>
   </w:abstractNum>
   <w:num w:numId="1" w16cid:durableId="1733696350">
-    <w:abstractNumId w:val="28"/>
+    <w:abstractNumId w:val="29"/>
   </w:num>
   <w:num w:numId="2" w16cid:durableId="393046010">
     <w:abstractNumId w:val="19"/>
@@ -9818,10 +9664,10 @@
     <w:abstractNumId w:val="17"/>
   </w:num>
   <w:num w:numId="6" w16cid:durableId="338776180">
-    <w:abstractNumId w:val="27"/>
+    <w:abstractNumId w:val="28"/>
   </w:num>
   <w:num w:numId="7" w16cid:durableId="465241863">
-    <w:abstractNumId w:val="26"/>
+    <w:abstractNumId w:val="27"/>
   </w:num>
   <w:num w:numId="8" w16cid:durableId="1639726147">
     <w:abstractNumId w:val="9"/>
@@ -9854,25 +9700,25 @@
     <w:abstractNumId w:val="0"/>
   </w:num>
   <w:num w:numId="18" w16cid:durableId="1437170530">
-    <w:abstractNumId w:val="29"/>
+    <w:abstractNumId w:val="30"/>
   </w:num>
   <w:num w:numId="19" w16cid:durableId="1214579992">
+    <w:abstractNumId w:val="31"/>
+  </w:num>
+  <w:num w:numId="20" w16cid:durableId="2082678150">
+    <w:abstractNumId w:val="32"/>
+  </w:num>
+  <w:num w:numId="21" w16cid:durableId="680737767">
     <w:abstractNumId w:val="30"/>
   </w:num>
-  <w:num w:numId="20" w16cid:durableId="2082678150">
-    <w:abstractNumId w:val="31"/>
-  </w:num>
-  <w:num w:numId="21" w16cid:durableId="680737767">
-    <w:abstractNumId w:val="29"/>
-  </w:num>
   <w:num w:numId="22" w16cid:durableId="1046611317">
-    <w:abstractNumId w:val="31"/>
+    <w:abstractNumId w:val="32"/>
   </w:num>
   <w:num w:numId="23" w16cid:durableId="1398625094">
-    <w:abstractNumId w:val="21"/>
+    <w:abstractNumId w:val="22"/>
   </w:num>
   <w:num w:numId="24" w16cid:durableId="329722261">
-    <w:abstractNumId w:val="24"/>
+    <w:abstractNumId w:val="25"/>
   </w:num>
   <w:num w:numId="25" w16cid:durableId="1475173431">
     <w:abstractNumId w:val="15"/>
@@ -9884,10 +9730,10 @@
     <w:abstractNumId w:val="10"/>
   </w:num>
   <w:num w:numId="28" w16cid:durableId="1967732977">
-    <w:abstractNumId w:val="22"/>
+    <w:abstractNumId w:val="23"/>
   </w:num>
   <w:num w:numId="29" w16cid:durableId="1941453965">
-    <w:abstractNumId w:val="25"/>
+    <w:abstractNumId w:val="26"/>
   </w:num>
   <w:num w:numId="30" w16cid:durableId="1340691390">
     <w:abstractNumId w:val="20"/>
@@ -9896,13 +9742,19 @@
     <w:abstractNumId w:val="16"/>
   </w:num>
   <w:num w:numId="32" w16cid:durableId="1191990347">
-    <w:abstractNumId w:val="23"/>
+    <w:abstractNumId w:val="24"/>
   </w:num>
   <w:num w:numId="33" w16cid:durableId="1548298943">
     <w:abstractNumId w:val="18"/>
   </w:num>
   <w:num w:numId="34" w16cid:durableId="897667337">
     <w:abstractNumId w:val="13"/>
+  </w:num>
+  <w:num w:numId="35" w16cid:durableId="185681469">
+    <w:abstractNumId w:val="30"/>
+  </w:num>
+  <w:num w:numId="36" w16cid:durableId="1622414181">
+    <w:abstractNumId w:val="21"/>
   </w:num>
 </w:numbering>
 </file>
@@ -10298,7 +10150,7 @@
   <w:style w:type="paragraph" w:default="1" w:styleId="Normal">
     <w:name w:val="Normal"/>
     <w:qFormat/>
-    <w:rsid w:val="00761CB3"/>
+    <w:rsid w:val="00666761"/>
     <w:pPr>
       <w:spacing w:before="40" w:after="40" w:line="276" w:lineRule="auto"/>
     </w:pPr>
@@ -10603,7 +10455,6 @@
         <w:numId w:val="18"/>
       </w:numPr>
       <w:spacing w:after="120"/>
-      <w:ind w:left="792"/>
     </w:pPr>
   </w:style>
   <w:style w:type="character" w:styleId="PlaceholderText">
@@ -11254,7 +11105,7 @@
     </w:docPart>
     <w:docPart>
       <w:docPartPr>
-        <w:name w:val="6E8B8BC318C74ACA9976102FC1D23A85"/>
+        <w:name w:val="7EC3E5CD00774D6CB63C3EF00592AB1F"/>
         <w:category>
           <w:name w:val="General"/>
           <w:gallery w:val="placeholder"/>
@@ -11265,12 +11116,12 @@
         <w:behaviors>
           <w:behavior w:val="content"/>
         </w:behaviors>
-        <w:guid w:val="{EC256015-5D85-4FBA-AF90-867E39DF098B}"/>
+        <w:guid w:val="{04F1395C-E763-4374-9F69-39DE9F8B2CAF}"/>
       </w:docPartPr>
       <w:docPartBody>
         <w:p>
           <w:pPr>
-            <w:pStyle w:val="6E8B8BC318C74ACA9976102FC1D23A85"/>
+            <w:pStyle w:val="7EC3E5CD00774D6CB63C3EF00592AB1F"/>
           </w:pPr>
           <w:r>
             <w:t>Software</w:t>
@@ -11360,6 +11211,7 @@
   <w:rsids>
     <w:rsidRoot w:val="003D2D18"/>
     <w:rsid w:val="000615E2"/>
+    <w:rsid w:val="00091B6A"/>
     <w:rsid w:val="000F554C"/>
     <w:rsid w:val="00112F8B"/>
     <w:rsid w:val="00125FF6"/>
@@ -11376,6 +11228,7 @@
     <w:rsid w:val="00332C77"/>
     <w:rsid w:val="00336ECB"/>
     <w:rsid w:val="00364A86"/>
+    <w:rsid w:val="00396555"/>
     <w:rsid w:val="003D2D18"/>
     <w:rsid w:val="004275AA"/>
     <w:rsid w:val="004C7597"/>
@@ -11389,6 +11242,7 @@
     <w:rsid w:val="00623D61"/>
     <w:rsid w:val="00645EF5"/>
     <w:rsid w:val="00651520"/>
+    <w:rsid w:val="006C1176"/>
     <w:rsid w:val="006C4DD7"/>
     <w:rsid w:val="00721206"/>
     <w:rsid w:val="007560EB"/>
@@ -11397,6 +11251,7 @@
     <w:rsid w:val="00842756"/>
     <w:rsid w:val="00863F99"/>
     <w:rsid w:val="008702B8"/>
+    <w:rsid w:val="00933DAA"/>
     <w:rsid w:val="009743DC"/>
     <w:rsid w:val="009B0F9C"/>
     <w:rsid w:val="009D342B"/>
@@ -11412,6 +11267,7 @@
     <w:rsid w:val="00CB51B2"/>
     <w:rsid w:val="00D0264D"/>
     <w:rsid w:val="00D0705B"/>
+    <w:rsid w:val="00D24738"/>
     <w:rsid w:val="00D563E4"/>
     <w:rsid w:val="00DB6EB9"/>
     <w:rsid w:val="00DC7350"/>
@@ -11423,6 +11279,7 @@
     <w:rsid w:val="00EC57C3"/>
     <w:rsid w:val="00F301DF"/>
     <w:rsid w:val="00F45761"/>
+    <w:rsid w:val="00FB4E9E"/>
   </w:rsids>
   <m:mathPr>
     <m:mathFont m:val="Cambria Math"/>
@@ -11874,47 +11731,15 @@
   <w:style w:type="paragraph" w:customStyle="1" w:styleId="5A612CC53C3F461A84C9C00378F8CEBB">
     <w:name w:val="5A612CC53C3F461A84C9C00378F8CEBB"/>
   </w:style>
-  <w:style w:type="paragraph" w:customStyle="1" w:styleId="983DFBAD54F443AE88E0ABF5FCC8DFC8">
-    <w:name w:val="983DFBAD54F443AE88E0ABF5FCC8DFC8"/>
-    <w:rsid w:val="00645EF5"/>
-  </w:style>
-  <w:style w:type="paragraph" w:customStyle="1" w:styleId="E574EF04D246418FB6A1D6164F32803F">
-    <w:name w:val="E574EF04D246418FB6A1D6164F32803F"/>
-    <w:rsid w:val="00645EF5"/>
+  <w:style w:type="paragraph" w:customStyle="1" w:styleId="7EC3E5CD00774D6CB63C3EF00592AB1F">
+    <w:name w:val="7EC3E5CD00774D6CB63C3EF00592AB1F"/>
+    <w:rsid w:val="00FB4E9E"/>
   </w:style>
   <w:style w:type="paragraph" w:customStyle="1" w:styleId="223DA15947BA4210A2AF157CF7BE670E">
     <w:name w:val="223DA15947BA4210A2AF157CF7BE670E"/>
   </w:style>
   <w:style w:type="paragraph" w:customStyle="1" w:styleId="BC54D23D8D334C9B8B179A6ECA09BA77">
     <w:name w:val="BC54D23D8D334C9B8B179A6ECA09BA77"/>
-  </w:style>
-  <w:style w:type="paragraph" w:customStyle="1" w:styleId="A5D1FE35F8B14F859ACDC72C41ED70CE">
-    <w:name w:val="A5D1FE35F8B14F859ACDC72C41ED70CE"/>
-    <w:rsid w:val="00645EF5"/>
-  </w:style>
-  <w:style w:type="paragraph" w:customStyle="1" w:styleId="9238ED5E4AE7402BB0C049DAD38C78A1">
-    <w:name w:val="9238ED5E4AE7402BB0C049DAD38C78A1"/>
-    <w:rsid w:val="00645EF5"/>
-  </w:style>
-  <w:style w:type="paragraph" w:customStyle="1" w:styleId="41D200B1F5EF44F399F5378DFB5A5AF7">
-    <w:name w:val="41D200B1F5EF44F399F5378DFB5A5AF7"/>
-    <w:rsid w:val="00645EF5"/>
-  </w:style>
-  <w:style w:type="paragraph" w:customStyle="1" w:styleId="6E8B8BC318C74ACA9976102FC1D23A85">
-    <w:name w:val="6E8B8BC318C74ACA9976102FC1D23A85"/>
-    <w:rsid w:val="00297E0D"/>
-  </w:style>
-  <w:style w:type="paragraph" w:customStyle="1" w:styleId="1FF57507D735438EBCE089BA73270B75">
-    <w:name w:val="1FF57507D735438EBCE089BA73270B75"/>
-    <w:rsid w:val="00645EF5"/>
-  </w:style>
-  <w:style w:type="paragraph" w:customStyle="1" w:styleId="0AB0CAEA2C6244D0968D744E2E55DCD0">
-    <w:name w:val="0AB0CAEA2C6244D0968D744E2E55DCD0"/>
-    <w:rsid w:val="00645EF5"/>
-  </w:style>
-  <w:style w:type="paragraph" w:customStyle="1" w:styleId="AF6940E48E4246E4A8C1A3687A8289E1">
-    <w:name w:val="AF6940E48E4246E4A8C1A3687A8289E1"/>
-    <w:rsid w:val="00645EF5"/>
   </w:style>
 </w:styles>
 </file>

</xml_diff>

<commit_message>
file refactor and improved ATS
</commit_message>
<xml_diff>
--- a/Vishnuraj_se_resume.docx
+++ b/Vishnuraj_se_resume.docx
@@ -520,7 +520,6 @@
       <w:tblPr>
         <w:tblStyle w:val="TableGrid"/>
         <w:tblW w:w="0" w:type="auto"/>
-        <w:tblInd w:w="-95" w:type="dxa"/>
         <w:tblBorders>
           <w:top w:val="none" w:sz="0" w:space="0" w:color="auto"/>
           <w:left w:val="none" w:sz="0" w:space="0" w:color="auto"/>
@@ -532,7 +531,7 @@
         <w:tblLook w:val="04A0" w:firstRow="1" w:lastRow="0" w:firstColumn="1" w:lastColumn="0" w:noHBand="0" w:noVBand="1"/>
       </w:tblPr>
       <w:tblGrid>
-        <w:gridCol w:w="9445"/>
+        <w:gridCol w:w="9360"/>
       </w:tblGrid>
       <w:tr>
         <w:trPr>
@@ -547,9 +546,10 @@
               <w:pStyle w:val="ListParagraph"/>
               <w:numPr>
                 <w:ilvl w:val="0"/>
-                <w:numId w:val="36"/>
+                <w:numId w:val="40"/>
               </w:numPr>
               <w:spacing w:line="360" w:lineRule="auto"/>
+              <w:jc w:val="both"/>
               <w:rPr>
                 <w:rFonts w:cstheme="minorHAnsi"/>
                 <w:sz w:val="20"/>
@@ -562,7 +562,23 @@
                 <w:sz w:val="20"/>
                 <w:szCs w:val="20"/>
               </w:rPr>
-              <w:t xml:space="preserve">Experienced software Engineer with over </w:t>
+              <w:t xml:space="preserve">Experienced </w:t>
+            </w:r>
+            <w:r>
+              <w:rPr>
+                <w:rFonts w:cstheme="minorHAnsi"/>
+                <w:sz w:val="20"/>
+                <w:szCs w:val="20"/>
+              </w:rPr>
+              <w:t>S</w:t>
+            </w:r>
+            <w:r>
+              <w:rPr>
+                <w:rFonts w:cstheme="minorHAnsi"/>
+                <w:sz w:val="20"/>
+                <w:szCs w:val="20"/>
+              </w:rPr>
+              <w:t xml:space="preserve">oftware Engineer with over </w:t>
             </w:r>
             <w:r>
               <w:rPr>
@@ -572,7 +588,15 @@
                 <w:sz w:val="20"/>
                 <w:szCs w:val="20"/>
               </w:rPr>
-              <w:t>5</w:t>
+              <w:t>5+ years of expertise</w:t>
+            </w:r>
+            <w:r>
+              <w:rPr>
+                <w:rFonts w:cstheme="minorHAnsi"/>
+                <w:sz w:val="20"/>
+                <w:szCs w:val="20"/>
+              </w:rPr>
+              <w:t xml:space="preserve"> in </w:t>
             </w:r>
             <w:r>
               <w:rPr>
@@ -582,15 +606,23 @@
                 <w:sz w:val="20"/>
                 <w:szCs w:val="20"/>
               </w:rPr>
-              <w:t>+ years</w:t>
-            </w:r>
-            <w:r>
-              <w:rPr>
-                <w:rFonts w:cstheme="minorHAnsi"/>
-                <w:sz w:val="20"/>
-                <w:szCs w:val="20"/>
-              </w:rPr>
-              <w:t xml:space="preserve"> of expertise in </w:t>
+              <w:t>Back-End</w:t>
+            </w:r>
+            <w:r>
+              <w:rPr>
+                <w:rFonts w:cstheme="minorHAnsi"/>
+                <w:sz w:val="20"/>
+                <w:szCs w:val="20"/>
+              </w:rPr>
+              <w:t xml:space="preserve"> and</w:t>
+            </w:r>
+            <w:r>
+              <w:rPr>
+                <w:rFonts w:cstheme="minorHAnsi"/>
+                <w:sz w:val="20"/>
+                <w:szCs w:val="20"/>
+              </w:rPr>
+              <w:t xml:space="preserve"> </w:t>
             </w:r>
             <w:r>
               <w:rPr>
@@ -600,24 +632,6 @@
                 <w:sz w:val="20"/>
                 <w:szCs w:val="20"/>
               </w:rPr>
-              <w:t>Back-End</w:t>
-            </w:r>
-            <w:r>
-              <w:rPr>
-                <w:rFonts w:cstheme="minorHAnsi"/>
-                <w:sz w:val="20"/>
-                <w:szCs w:val="20"/>
-              </w:rPr>
-              <w:t xml:space="preserve"> and </w:t>
-            </w:r>
-            <w:r>
-              <w:rPr>
-                <w:rFonts w:cstheme="minorHAnsi"/>
-                <w:b/>
-                <w:bCs/>
-                <w:sz w:val="20"/>
-                <w:szCs w:val="20"/>
-              </w:rPr>
               <w:t>Front-End</w:t>
             </w:r>
             <w:r>
@@ -626,7 +640,7 @@
                 <w:sz w:val="20"/>
                 <w:szCs w:val="20"/>
               </w:rPr>
-              <w:t xml:space="preserve"> Development, including three years as a back-end developer and two years as a front-end developer</w:t>
+              <w:t xml:space="preserve"> Development</w:t>
             </w:r>
             <w:r>
               <w:rPr>
@@ -642,9 +656,10 @@
               <w:pStyle w:val="ListParagraph"/>
               <w:numPr>
                 <w:ilvl w:val="0"/>
-                <w:numId w:val="36"/>
+                <w:numId w:val="40"/>
               </w:numPr>
               <w:spacing w:line="360" w:lineRule="auto"/>
+              <w:jc w:val="both"/>
               <w:rPr>
                 <w:rFonts w:cstheme="minorHAnsi"/>
                 <w:sz w:val="20"/>
@@ -675,23 +690,7 @@
                 <w:sz w:val="20"/>
                 <w:szCs w:val="20"/>
               </w:rPr>
-              <w:t xml:space="preserve">” </w:t>
-            </w:r>
-            <w:r>
-              <w:rPr>
-                <w:rFonts w:cstheme="minorHAnsi"/>
-                <w:sz w:val="20"/>
-                <w:szCs w:val="20"/>
-              </w:rPr>
-              <w:t>twice</w:t>
-            </w:r>
-            <w:r>
-              <w:rPr>
-                <w:rFonts w:cstheme="minorHAnsi"/>
-                <w:sz w:val="20"/>
-                <w:szCs w:val="20"/>
-              </w:rPr>
-              <w:t xml:space="preserve"> for </w:t>
+              <w:t xml:space="preserve">” twice for </w:t>
             </w:r>
             <w:r>
               <w:rPr>
@@ -701,15 +700,31 @@
                 <w:sz w:val="20"/>
                 <w:szCs w:val="20"/>
               </w:rPr>
-              <w:t xml:space="preserve">innovative implementation </w:t>
-            </w:r>
-            <w:r>
-              <w:rPr>
-                <w:rFonts w:cstheme="minorHAnsi"/>
-                <w:sz w:val="20"/>
-                <w:szCs w:val="20"/>
-              </w:rPr>
-              <w:t xml:space="preserve">in the </w:t>
+              <w:t>innovative implementation</w:t>
+            </w:r>
+            <w:r>
+              <w:rPr>
+                <w:rFonts w:cstheme="minorHAnsi"/>
+                <w:sz w:val="20"/>
+                <w:szCs w:val="20"/>
+              </w:rPr>
+              <w:t xml:space="preserve"> in the</w:t>
+            </w:r>
+            <w:r>
+              <w:rPr>
+                <w:rFonts w:cstheme="minorHAnsi"/>
+                <w:sz w:val="20"/>
+                <w:szCs w:val="20"/>
+              </w:rPr>
+              <w:t xml:space="preserve"> </w:t>
+            </w:r>
+            <w:r>
+              <w:rPr>
+                <w:rFonts w:cstheme="minorHAnsi"/>
+                <w:sz w:val="20"/>
+                <w:szCs w:val="20"/>
+              </w:rPr>
+              <w:t xml:space="preserve">resulted in a </w:t>
             </w:r>
             <w:r>
               <w:rPr>
@@ -719,51 +734,15 @@
                 <w:sz w:val="20"/>
                 <w:szCs w:val="20"/>
               </w:rPr>
-              <w:t>back-end</w:t>
-            </w:r>
-            <w:r>
-              <w:rPr>
-                <w:rFonts w:cstheme="minorHAnsi"/>
-                <w:sz w:val="20"/>
-                <w:szCs w:val="20"/>
-              </w:rPr>
-              <w:t xml:space="preserve"> that resulted in a </w:t>
-            </w:r>
-            <w:r>
-              <w:rPr>
-                <w:rFonts w:cstheme="minorHAnsi"/>
-                <w:b/>
-                <w:bCs/>
-                <w:sz w:val="20"/>
-                <w:szCs w:val="20"/>
-              </w:rPr>
-              <w:t>reduction of DB load by up to 30%</w:t>
-            </w:r>
-            <w:r>
-              <w:rPr>
-                <w:rFonts w:cstheme="minorHAnsi"/>
-                <w:sz w:val="20"/>
-                <w:szCs w:val="20"/>
-              </w:rPr>
-              <w:t xml:space="preserve"> and implementing a comprehensive, </w:t>
-            </w:r>
-            <w:r>
-              <w:rPr>
-                <w:rFonts w:cstheme="minorHAnsi"/>
-                <w:b/>
-                <w:bCs/>
-                <w:sz w:val="20"/>
-                <w:szCs w:val="20"/>
-              </w:rPr>
-              <w:t>document-level view</w:t>
-            </w:r>
-            <w:r>
-              <w:rPr>
-                <w:rFonts w:cstheme="minorHAnsi"/>
-                <w:sz w:val="20"/>
-                <w:szCs w:val="20"/>
-              </w:rPr>
-              <w:t xml:space="preserve"> with AG-Grid Integration</w:t>
+              <w:t>reduction of DB load</w:t>
+            </w:r>
+            <w:r>
+              <w:rPr>
+                <w:rFonts w:cstheme="minorHAnsi"/>
+                <w:sz w:val="20"/>
+                <w:szCs w:val="20"/>
+              </w:rPr>
+              <w:t xml:space="preserve"> by up to 30%</w:t>
             </w:r>
             <w:r>
               <w:rPr>
@@ -779,9 +758,10 @@
               <w:pStyle w:val="ListParagraph"/>
               <w:numPr>
                 <w:ilvl w:val="0"/>
-                <w:numId w:val="36"/>
+                <w:numId w:val="40"/>
               </w:numPr>
               <w:spacing w:line="360" w:lineRule="auto"/>
+              <w:jc w:val="both"/>
               <w:rPr>
                 <w:rFonts w:cstheme="minorHAnsi"/>
                 <w:sz w:val="20"/>
@@ -848,41 +828,75 @@
                 <w:sz w:val="20"/>
                 <w:szCs w:val="20"/>
               </w:rPr>
+              <w:t>, and</w:t>
+            </w:r>
+            <w:r>
+              <w:rPr>
+                <w:rFonts w:cstheme="minorHAnsi"/>
+                <w:sz w:val="20"/>
+                <w:szCs w:val="20"/>
+              </w:rPr>
+              <w:t xml:space="preserve"> </w:t>
+            </w:r>
+            <w:r>
+              <w:rPr>
+                <w:rFonts w:cstheme="minorHAnsi"/>
+                <w:b/>
+                <w:bCs/>
+                <w:sz w:val="20"/>
+                <w:szCs w:val="20"/>
+              </w:rPr>
+              <w:t>TypeScript</w:t>
+            </w:r>
+            <w:r>
+              <w:rPr>
+                <w:rFonts w:cstheme="minorHAnsi"/>
+                <w:sz w:val="20"/>
+                <w:szCs w:val="20"/>
+              </w:rPr>
               <w:t xml:space="preserve">, and </w:t>
             </w:r>
             <w:r>
               <w:rPr>
                 <w:rFonts w:cstheme="minorHAnsi"/>
+                <w:sz w:val="20"/>
+                <w:szCs w:val="20"/>
+              </w:rPr>
+              <w:t>P</w:t>
+            </w:r>
+            <w:r>
+              <w:rPr>
+                <w:rFonts w:cstheme="minorHAnsi"/>
+                <w:sz w:val="20"/>
+                <w:szCs w:val="20"/>
+              </w:rPr>
+              <w:t xml:space="preserve">roficient in popular frameworks like </w:t>
+            </w:r>
+            <w:r>
+              <w:rPr>
+                <w:rFonts w:cstheme="minorHAnsi"/>
                 <w:b/>
                 <w:bCs/>
                 <w:sz w:val="20"/>
                 <w:szCs w:val="20"/>
               </w:rPr>
-              <w:t>TypeScript</w:t>
-            </w:r>
-            <w:r>
-              <w:rPr>
-                <w:rFonts w:cstheme="minorHAnsi"/>
-                <w:sz w:val="20"/>
-                <w:szCs w:val="20"/>
-              </w:rPr>
-              <w:t xml:space="preserve">, and </w:t>
-            </w:r>
-            <w:r>
-              <w:rPr>
-                <w:rFonts w:cstheme="minorHAnsi"/>
-                <w:sz w:val="20"/>
-                <w:szCs w:val="20"/>
-              </w:rPr>
-              <w:t xml:space="preserve">proficient </w:t>
-            </w:r>
-            <w:r>
-              <w:rPr>
-                <w:rFonts w:cstheme="minorHAnsi"/>
-                <w:sz w:val="20"/>
-                <w:szCs w:val="20"/>
-              </w:rPr>
-              <w:t xml:space="preserve">in popular frameworks like </w:t>
+              <w:t>Express.js, Vue.js</w:t>
+            </w:r>
+            <w:r>
+              <w:rPr>
+                <w:rFonts w:cstheme="minorHAnsi"/>
+                <w:sz w:val="20"/>
+                <w:szCs w:val="20"/>
+              </w:rPr>
+              <w:t xml:space="preserve"> and</w:t>
+            </w:r>
+            <w:r>
+              <w:rPr>
+                <w:rFonts w:cstheme="minorHAnsi"/>
+                <w:sz w:val="20"/>
+                <w:szCs w:val="20"/>
+              </w:rPr>
+              <w:t xml:space="preserve"> </w:t>
             </w:r>
             <w:r>
               <w:rPr>
@@ -892,15 +906,7 @@
                 <w:sz w:val="20"/>
                 <w:szCs w:val="20"/>
               </w:rPr>
-              <w:t>Express.js</w:t>
-            </w:r>
-            <w:r>
-              <w:rPr>
-                <w:rFonts w:cstheme="minorHAnsi"/>
-                <w:sz w:val="20"/>
-                <w:szCs w:val="20"/>
-              </w:rPr>
-              <w:t xml:space="preserve">, </w:t>
+              <w:t>Angular</w:t>
             </w:r>
             <w:r>
               <w:rPr>
@@ -910,7 +916,51 @@
                 <w:sz w:val="20"/>
                 <w:szCs w:val="20"/>
               </w:rPr>
-              <w:t>Vue.js</w:t>
+              <w:t xml:space="preserve"> </w:t>
+            </w:r>
+            <w:r>
+              <w:rPr>
+                <w:rFonts w:cstheme="minorHAnsi"/>
+                <w:sz w:val="20"/>
+                <w:szCs w:val="20"/>
+              </w:rPr>
+              <w:t>and</w:t>
+            </w:r>
+            <w:r>
+              <w:rPr>
+                <w:rFonts w:cstheme="minorHAnsi"/>
+                <w:b/>
+                <w:bCs/>
+                <w:sz w:val="20"/>
+                <w:szCs w:val="20"/>
+              </w:rPr>
+              <w:t xml:space="preserve"> </w:t>
+            </w:r>
+            <w:r>
+              <w:rPr>
+                <w:rFonts w:cstheme="minorHAnsi"/>
+                <w:sz w:val="20"/>
+                <w:szCs w:val="20"/>
+              </w:rPr>
+              <w:t>Proficient in</w:t>
+            </w:r>
+            <w:r>
+              <w:rPr>
+                <w:rFonts w:cstheme="minorHAnsi"/>
+                <w:sz w:val="20"/>
+                <w:szCs w:val="20"/>
+              </w:rPr>
+              <w:t xml:space="preserve"> </w:t>
+            </w:r>
+            <w:r>
+              <w:rPr>
+                <w:rFonts w:cstheme="minorHAnsi"/>
+                <w:b/>
+                <w:bCs/>
+                <w:sz w:val="20"/>
+                <w:szCs w:val="20"/>
+              </w:rPr>
+              <w:t>MySQL</w:t>
             </w:r>
             <w:r>
               <w:rPr>
@@ -928,7 +978,7 @@
                 <w:sz w:val="20"/>
                 <w:szCs w:val="20"/>
               </w:rPr>
-              <w:t>Angular</w:t>
+              <w:t>MongoDB</w:t>
             </w:r>
             <w:r>
               <w:rPr>
@@ -944,9 +994,10 @@
               <w:pStyle w:val="ListParagraph"/>
               <w:numPr>
                 <w:ilvl w:val="0"/>
-                <w:numId w:val="36"/>
+                <w:numId w:val="40"/>
               </w:numPr>
               <w:spacing w:line="360" w:lineRule="auto"/>
+              <w:jc w:val="both"/>
               <w:rPr>
                 <w:rFonts w:cstheme="minorHAnsi"/>
                 <w:sz w:val="20"/>
@@ -959,23 +1010,39 @@
                 <w:sz w:val="20"/>
                 <w:szCs w:val="20"/>
               </w:rPr>
-              <w:t xml:space="preserve">Proficient in </w:t>
-            </w:r>
-            <w:r>
-              <w:rPr>
-                <w:rFonts w:cstheme="minorHAnsi"/>
-                <w:sz w:val="20"/>
-                <w:szCs w:val="20"/>
-              </w:rPr>
-              <w:t xml:space="preserve">modern </w:t>
-            </w:r>
-            <w:r>
-              <w:rPr>
-                <w:rFonts w:cstheme="minorHAnsi"/>
-                <w:sz w:val="20"/>
-                <w:szCs w:val="20"/>
-              </w:rPr>
-              <w:t xml:space="preserve">databases such as </w:t>
+              <w:t>F</w:t>
+            </w:r>
+            <w:r>
+              <w:rPr>
+                <w:rFonts w:cstheme="minorHAnsi"/>
+                <w:sz w:val="20"/>
+                <w:szCs w:val="20"/>
+              </w:rPr>
+              <w:t>amiliar with</w:t>
+            </w:r>
+            <w:r>
+              <w:rPr>
+                <w:rFonts w:cstheme="minorHAnsi"/>
+                <w:sz w:val="20"/>
+                <w:szCs w:val="20"/>
+              </w:rPr>
+              <w:t xml:space="preserve"> </w:t>
+            </w:r>
+            <w:r>
+              <w:rPr>
+                <w:rFonts w:cstheme="minorHAnsi"/>
+                <w:sz w:val="20"/>
+                <w:szCs w:val="20"/>
+              </w:rPr>
+              <w:t>cutting-edge technologies</w:t>
+            </w:r>
+            <w:r>
+              <w:rPr>
+                <w:rFonts w:cstheme="minorHAnsi"/>
+                <w:sz w:val="20"/>
+                <w:szCs w:val="20"/>
+              </w:rPr>
+              <w:t xml:space="preserve"> like </w:t>
             </w:r>
             <w:r>
               <w:rPr>
@@ -985,15 +1052,15 @@
                 <w:sz w:val="20"/>
                 <w:szCs w:val="20"/>
               </w:rPr>
-              <w:t xml:space="preserve">MySQL </w:t>
-            </w:r>
-            <w:r>
-              <w:rPr>
-                <w:rFonts w:cstheme="minorHAnsi"/>
-                <w:sz w:val="20"/>
-                <w:szCs w:val="20"/>
-              </w:rPr>
-              <w:t>and</w:t>
+              <w:t>WebSocket</w:t>
+            </w:r>
+            <w:r>
+              <w:rPr>
+                <w:rFonts w:cstheme="minorHAnsi"/>
+                <w:sz w:val="20"/>
+                <w:szCs w:val="20"/>
+              </w:rPr>
+              <w:t xml:space="preserve">, </w:t>
             </w:r>
             <w:r>
               <w:rPr>
@@ -1003,31 +1070,15 @@
                 <w:sz w:val="20"/>
                 <w:szCs w:val="20"/>
               </w:rPr>
-              <w:t xml:space="preserve"> MongoDB</w:t>
-            </w:r>
-            <w:r>
-              <w:rPr>
-                <w:rFonts w:cstheme="minorHAnsi"/>
-                <w:sz w:val="20"/>
-                <w:szCs w:val="20"/>
-              </w:rPr>
-              <w:t xml:space="preserve">, and familiar with </w:t>
-            </w:r>
-            <w:r>
-              <w:rPr>
-                <w:rFonts w:cstheme="minorHAnsi"/>
-                <w:sz w:val="20"/>
-                <w:szCs w:val="20"/>
-              </w:rPr>
-              <w:t xml:space="preserve">cutting-edge </w:t>
-            </w:r>
-            <w:r>
-              <w:rPr>
-                <w:rFonts w:cstheme="minorHAnsi"/>
-                <w:sz w:val="20"/>
-                <w:szCs w:val="20"/>
-              </w:rPr>
-              <w:t xml:space="preserve">technologies like </w:t>
+              <w:t>HTTP</w:t>
+            </w:r>
+            <w:r>
+              <w:rPr>
+                <w:rFonts w:cstheme="minorHAnsi"/>
+                <w:sz w:val="20"/>
+                <w:szCs w:val="20"/>
+              </w:rPr>
+              <w:t xml:space="preserve"> (</w:t>
             </w:r>
             <w:r>
               <w:rPr>
@@ -1037,16 +1088,17 @@
                 <w:sz w:val="20"/>
                 <w:szCs w:val="20"/>
               </w:rPr>
-              <w:t>WebSocket, HTTP (REST and Graphql)</w:t>
-            </w:r>
-            <w:r>
-              <w:rPr>
-                <w:rFonts w:cstheme="minorHAnsi"/>
-                <w:sz w:val="20"/>
-                <w:szCs w:val="20"/>
-              </w:rPr>
-              <w:t xml:space="preserve">, </w:t>
-            </w:r>
+              <w:t>REST</w:t>
+            </w:r>
+            <w:r>
+              <w:rPr>
+                <w:rFonts w:cstheme="minorHAnsi"/>
+                <w:sz w:val="20"/>
+                <w:szCs w:val="20"/>
+              </w:rPr>
+              <w:t xml:space="preserve"> and </w:t>
+            </w:r>
+            <w:proofErr w:type="spellStart"/>
             <w:r>
               <w:rPr>
                 <w:rFonts w:cstheme="minorHAnsi"/>
@@ -1055,15 +1107,16 @@
                 <w:sz w:val="20"/>
                 <w:szCs w:val="20"/>
               </w:rPr>
-              <w:t>Web components</w:t>
-            </w:r>
-            <w:r>
-              <w:rPr>
-                <w:rFonts w:cstheme="minorHAnsi"/>
-                <w:sz w:val="20"/>
-                <w:szCs w:val="20"/>
-              </w:rPr>
-              <w:t xml:space="preserve">, and </w:t>
+              <w:t>Graphql</w:t>
+            </w:r>
+            <w:proofErr w:type="spellEnd"/>
+            <w:r>
+              <w:rPr>
+                <w:rFonts w:cstheme="minorHAnsi"/>
+                <w:sz w:val="20"/>
+                <w:szCs w:val="20"/>
+              </w:rPr>
+              <w:t xml:space="preserve">), </w:t>
             </w:r>
             <w:r>
               <w:rPr>
@@ -1073,11 +1126,59 @@
                 <w:sz w:val="20"/>
                 <w:szCs w:val="20"/>
               </w:rPr>
+              <w:t>Web</w:t>
+            </w:r>
+            <w:r>
+              <w:rPr>
+                <w:rFonts w:cstheme="minorHAnsi"/>
+                <w:b/>
+                <w:bCs/>
+                <w:sz w:val="20"/>
+                <w:szCs w:val="20"/>
+              </w:rPr>
+              <w:t xml:space="preserve"> </w:t>
+            </w:r>
+            <w:r>
+              <w:rPr>
+                <w:rFonts w:cstheme="minorHAnsi"/>
+                <w:b/>
+                <w:bCs/>
+                <w:sz w:val="20"/>
+                <w:szCs w:val="20"/>
+              </w:rPr>
+              <w:t>components</w:t>
+            </w:r>
+            <w:r>
+              <w:rPr>
+                <w:rFonts w:cstheme="minorHAnsi"/>
+                <w:sz w:val="20"/>
+                <w:szCs w:val="20"/>
+              </w:rPr>
+              <w:t>,</w:t>
+            </w:r>
+            <w:r>
+              <w:rPr>
+                <w:rFonts w:cstheme="minorHAnsi"/>
+                <w:sz w:val="20"/>
+                <w:szCs w:val="20"/>
+              </w:rPr>
+              <w:t xml:space="preserve"> </w:t>
+            </w:r>
+            <w:r>
+              <w:rPr>
+                <w:rFonts w:cstheme="minorHAnsi"/>
+                <w:b/>
+                <w:bCs/>
+                <w:sz w:val="20"/>
+                <w:szCs w:val="20"/>
+              </w:rPr>
               <w:t>Module Federation</w:t>
             </w:r>
             <w:r>
               <w:rPr>
                 <w:rFonts w:cstheme="minorHAnsi"/>
+                <w:b/>
+                <w:bCs/>
                 <w:sz w:val="20"/>
                 <w:szCs w:val="20"/>
               </w:rPr>
@@ -1089,9 +1190,10 @@
               <w:pStyle w:val="ListParagraph"/>
               <w:numPr>
                 <w:ilvl w:val="0"/>
-                <w:numId w:val="36"/>
+                <w:numId w:val="40"/>
               </w:numPr>
               <w:spacing w:line="360" w:lineRule="auto"/>
+              <w:jc w:val="both"/>
               <w:rPr>
                 <w:rFonts w:cstheme="minorHAnsi"/>
                 <w:sz w:val="20"/>
@@ -1104,7 +1206,43 @@
                 <w:sz w:val="20"/>
                 <w:szCs w:val="20"/>
               </w:rPr>
-              <w:t>Experienced in using</w:t>
+              <w:t xml:space="preserve">Experienced in using </w:t>
+            </w:r>
+            <w:r>
+              <w:rPr>
+                <w:rFonts w:cstheme="minorHAnsi"/>
+                <w:b/>
+                <w:bCs/>
+                <w:sz w:val="20"/>
+                <w:szCs w:val="20"/>
+              </w:rPr>
+              <w:t>AWS</w:t>
+            </w:r>
+            <w:r>
+              <w:rPr>
+                <w:rFonts w:cstheme="minorHAnsi"/>
+                <w:sz w:val="20"/>
+                <w:szCs w:val="20"/>
+              </w:rPr>
+              <w:t xml:space="preserve"> (S3, SNS, SQS), </w:t>
+            </w:r>
+            <w:r>
+              <w:rPr>
+                <w:rFonts w:cstheme="minorHAnsi"/>
+                <w:b/>
+                <w:bCs/>
+                <w:sz w:val="20"/>
+                <w:szCs w:val="20"/>
+              </w:rPr>
+              <w:t>Micro Front-End Architecture</w:t>
+            </w:r>
+            <w:r>
+              <w:rPr>
+                <w:rFonts w:cstheme="minorHAnsi"/>
+                <w:sz w:val="20"/>
+                <w:szCs w:val="20"/>
+              </w:rPr>
+              <w:t>,</w:t>
             </w:r>
             <w:r>
               <w:rPr>
@@ -1122,15 +1260,7 @@
                 <w:sz w:val="20"/>
                 <w:szCs w:val="20"/>
               </w:rPr>
-              <w:t>AWS Services</w:t>
-            </w:r>
-            <w:r>
-              <w:rPr>
-                <w:rFonts w:cstheme="minorHAnsi"/>
-                <w:sz w:val="20"/>
-                <w:szCs w:val="20"/>
-              </w:rPr>
-              <w:t xml:space="preserve"> (S3, SNS, SQS)</w:t>
+              <w:t>Data Structures</w:t>
             </w:r>
             <w:r>
               <w:rPr>
@@ -1148,7 +1278,7 @@
                 <w:sz w:val="20"/>
                 <w:szCs w:val="20"/>
               </w:rPr>
-              <w:t>Micro Front-End Architecture</w:t>
+              <w:t>Design Patterns</w:t>
             </w:r>
             <w:r>
               <w:rPr>
@@ -1166,7 +1296,15 @@
                 <w:sz w:val="20"/>
                 <w:szCs w:val="20"/>
               </w:rPr>
-              <w:t>Data Structures</w:t>
+              <w:t>SCSS</w:t>
+            </w:r>
+            <w:r>
+              <w:rPr>
+                <w:rFonts w:cstheme="minorHAnsi"/>
+                <w:sz w:val="20"/>
+                <w:szCs w:val="20"/>
+              </w:rPr>
+              <w:t xml:space="preserve"> and modern tools like </w:t>
             </w:r>
             <w:r>
               <w:rPr>
@@ -1176,6 +1314,50 @@
                 <w:sz w:val="20"/>
                 <w:szCs w:val="20"/>
               </w:rPr>
+              <w:t>Git</w:t>
+            </w:r>
+            <w:r>
+              <w:rPr>
+                <w:rFonts w:cstheme="minorHAnsi"/>
+                <w:sz w:val="20"/>
+                <w:szCs w:val="20"/>
+              </w:rPr>
+              <w:t xml:space="preserve">, </w:t>
+            </w:r>
+            <w:r>
+              <w:rPr>
+                <w:rFonts w:cstheme="minorHAnsi"/>
+                <w:b/>
+                <w:bCs/>
+                <w:sz w:val="20"/>
+                <w:szCs w:val="20"/>
+              </w:rPr>
+              <w:t>JIRA</w:t>
+            </w:r>
+            <w:r>
+              <w:rPr>
+                <w:rFonts w:cstheme="minorHAnsi"/>
+                <w:sz w:val="20"/>
+                <w:szCs w:val="20"/>
+              </w:rPr>
+              <w:t xml:space="preserve">, </w:t>
+            </w:r>
+            <w:r>
+              <w:rPr>
+                <w:rFonts w:cstheme="minorHAnsi"/>
+                <w:b/>
+                <w:bCs/>
+                <w:sz w:val="20"/>
+                <w:szCs w:val="20"/>
+              </w:rPr>
+              <w:t>Datadog</w:t>
+            </w:r>
+            <w:r>
+              <w:rPr>
+                <w:rFonts w:cstheme="minorHAnsi"/>
+                <w:sz w:val="20"/>
+                <w:szCs w:val="20"/>
+              </w:rPr>
               <w:t>,</w:t>
             </w:r>
             <w:r>
@@ -1194,7 +1376,15 @@
                 <w:sz w:val="20"/>
                 <w:szCs w:val="20"/>
               </w:rPr>
-              <w:t>Design Patterns</w:t>
+              <w:t>Kibana</w:t>
+            </w:r>
+            <w:r>
+              <w:rPr>
+                <w:rFonts w:cstheme="minorHAnsi"/>
+                <w:sz w:val="20"/>
+                <w:szCs w:val="20"/>
+              </w:rPr>
+              <w:t xml:space="preserve"> and </w:t>
             </w:r>
             <w:r>
               <w:rPr>
@@ -1204,39 +1394,39 @@
                 <w:sz w:val="20"/>
                 <w:szCs w:val="20"/>
               </w:rPr>
-              <w:t xml:space="preserve">, SCSS </w:t>
-            </w:r>
-            <w:r>
-              <w:rPr>
-                <w:rFonts w:cstheme="minorHAnsi"/>
-                <w:sz w:val="20"/>
-                <w:szCs w:val="20"/>
-              </w:rPr>
-              <w:t xml:space="preserve">and </w:t>
-            </w:r>
-            <w:r>
-              <w:rPr>
-                <w:rFonts w:cstheme="minorHAnsi"/>
-                <w:sz w:val="20"/>
-                <w:szCs w:val="20"/>
-              </w:rPr>
-              <w:t xml:space="preserve">modern </w:t>
-            </w:r>
-            <w:r>
-              <w:rPr>
-                <w:rFonts w:cstheme="minorHAnsi"/>
-                <w:sz w:val="20"/>
-                <w:szCs w:val="20"/>
-              </w:rPr>
-              <w:t xml:space="preserve">tools </w:t>
-            </w:r>
-            <w:r>
-              <w:rPr>
-                <w:rFonts w:cstheme="minorHAnsi"/>
-                <w:sz w:val="20"/>
-                <w:szCs w:val="20"/>
-              </w:rPr>
-              <w:t xml:space="preserve">like </w:t>
+              <w:t>Postman</w:t>
+            </w:r>
+            <w:r>
+              <w:rPr>
+                <w:rFonts w:cstheme="minorHAnsi"/>
+                <w:sz w:val="20"/>
+                <w:szCs w:val="20"/>
+              </w:rPr>
+              <w:t>.</w:t>
+            </w:r>
+          </w:p>
+          <w:p>
+            <w:pPr>
+              <w:pStyle w:val="ListParagraph"/>
+              <w:numPr>
+                <w:ilvl w:val="0"/>
+                <w:numId w:val="40"/>
+              </w:numPr>
+              <w:spacing w:line="360" w:lineRule="auto"/>
+              <w:jc w:val="both"/>
+              <w:rPr>
+                <w:rFonts w:cstheme="minorHAnsi"/>
+                <w:sz w:val="20"/>
+                <w:szCs w:val="20"/>
+              </w:rPr>
+            </w:pPr>
+            <w:r>
+              <w:rPr>
+                <w:rFonts w:cstheme="minorHAnsi"/>
+                <w:sz w:val="20"/>
+                <w:szCs w:val="20"/>
+              </w:rPr>
+              <w:t xml:space="preserve">Accomplished in designing, building, and overseeing complex, </w:t>
             </w:r>
             <w:r>
               <w:rPr>
@@ -1246,7 +1436,15 @@
                 <w:sz w:val="20"/>
                 <w:szCs w:val="20"/>
               </w:rPr>
-              <w:t>Git, JIRA,</w:t>
+              <w:t>high-traffic applications</w:t>
+            </w:r>
+            <w:r>
+              <w:rPr>
+                <w:rFonts w:cstheme="minorHAnsi"/>
+                <w:sz w:val="20"/>
+                <w:szCs w:val="20"/>
+              </w:rPr>
+              <w:t xml:space="preserve">, prioritizing </w:t>
             </w:r>
             <w:r>
               <w:rPr>
@@ -1256,7 +1454,15 @@
                 <w:sz w:val="20"/>
                 <w:szCs w:val="20"/>
               </w:rPr>
-              <w:t xml:space="preserve"> Datadog, Kibana</w:t>
+              <w:t>low latency</w:t>
+            </w:r>
+            <w:r>
+              <w:rPr>
+                <w:rFonts w:cstheme="minorHAnsi"/>
+                <w:sz w:val="20"/>
+                <w:szCs w:val="20"/>
+              </w:rPr>
+              <w:t xml:space="preserve"> and </w:t>
             </w:r>
             <w:r>
               <w:rPr>
@@ -1266,43 +1472,20 @@
                 <w:sz w:val="20"/>
                 <w:szCs w:val="20"/>
               </w:rPr>
-              <w:t xml:space="preserve"> </w:t>
-            </w:r>
-            <w:r>
-              <w:rPr>
-                <w:rFonts w:cstheme="minorHAnsi"/>
-                <w:sz w:val="20"/>
-                <w:szCs w:val="20"/>
-              </w:rPr>
-              <w:t>and</w:t>
-            </w:r>
-            <w:r>
-              <w:rPr>
-                <w:rFonts w:cstheme="minorHAnsi"/>
-                <w:b/>
-                <w:bCs/>
-                <w:sz w:val="20"/>
-                <w:szCs w:val="20"/>
-              </w:rPr>
-              <w:t xml:space="preserve"> Postman</w:t>
-            </w:r>
-            <w:r>
-              <w:rPr>
-                <w:rFonts w:cstheme="minorHAnsi"/>
-                <w:sz w:val="20"/>
-                <w:szCs w:val="20"/>
-              </w:rPr>
-              <w:t>.</w:t>
+              <w:t>scalability</w:t>
+            </w:r>
+            <w:r>
+              <w:rPr>
+                <w:rFonts w:cstheme="minorHAnsi"/>
+                <w:sz w:val="20"/>
+                <w:szCs w:val="20"/>
+              </w:rPr>
+              <w:t xml:space="preserve"> for optimal user experiences.</w:t>
             </w:r>
           </w:p>
         </w:tc>
       </w:tr>
     </w:tbl>
-    <w:p>
-      <w:pPr>
-        <w:spacing w:line="360" w:lineRule="auto"/>
-      </w:pPr>
-    </w:p>
     <w:p>
       <w:pPr>
         <w:pStyle w:val="Heading1"/>
@@ -1319,7 +1502,15 @@
           <w:sz w:val="24"/>
           <w:szCs w:val="24"/>
         </w:rPr>
-        <w:t>SKILLS</w:t>
+        <w:t>S</w:t>
+      </w:r>
+      <w:r>
+        <w:rPr>
+          <w:rFonts w:asciiTheme="minorHAnsi" w:hAnsiTheme="minorHAnsi" w:cstheme="minorHAnsi"/>
+          <w:sz w:val="24"/>
+          <w:szCs w:val="24"/>
+        </w:rPr>
+        <w:t>kills</w:t>
       </w:r>
     </w:p>
     <w:tbl>
@@ -1520,6 +1711,46 @@
               <w:t>J2EE</w:t>
             </w:r>
           </w:p>
+          <w:p>
+            <w:pPr>
+              <w:pStyle w:val="ListParagraph"/>
+              <w:numPr>
+                <w:ilvl w:val="0"/>
+                <w:numId w:val="24"/>
+              </w:numPr>
+              <w:spacing w:line="360" w:lineRule="auto"/>
+              <w:ind w:left="1069"/>
+              <w:rPr>
+                <w:rFonts w:cstheme="minorHAnsi"/>
+                <w:sz w:val="20"/>
+                <w:szCs w:val="20"/>
+              </w:rPr>
+            </w:pPr>
+            <w:r>
+              <w:rPr>
+                <w:rFonts w:cstheme="minorHAnsi"/>
+                <w:sz w:val="20"/>
+                <w:szCs w:val="20"/>
+              </w:rPr>
+              <w:t>Caching (Redis and Key</w:t>
+            </w:r>
+            <w:r>
+              <w:rPr>
+                <w:rFonts w:cstheme="minorHAnsi"/>
+                <w:sz w:val="20"/>
+                <w:szCs w:val="20"/>
+              </w:rPr>
+              <w:t>-</w:t>
+            </w:r>
+            <w:r>
+              <w:rPr>
+                <w:rFonts w:cstheme="minorHAnsi"/>
+                <w:sz w:val="20"/>
+                <w:szCs w:val="20"/>
+              </w:rPr>
+              <w:t>DB)</w:t>
+            </w:r>
+          </w:p>
         </w:tc>
         <w:tc>
           <w:tcPr>
@@ -1668,13 +1899,47 @@
               </w:rPr>
               <w:t xml:space="preserve">, </w:t>
             </w:r>
-            <w:r>
-              <w:rPr>
-                <w:rFonts w:cstheme="minorHAnsi"/>
-                <w:sz w:val="20"/>
-                <w:szCs w:val="20"/>
-              </w:rPr>
-              <w:t>Graphql)</w:t>
+            <w:proofErr w:type="spellStart"/>
+            <w:r>
+              <w:rPr>
+                <w:rFonts w:cstheme="minorHAnsi"/>
+                <w:sz w:val="20"/>
+                <w:szCs w:val="20"/>
+              </w:rPr>
+              <w:t>Graphql</w:t>
+            </w:r>
+            <w:proofErr w:type="spellEnd"/>
+            <w:r>
+              <w:rPr>
+                <w:rFonts w:cstheme="minorHAnsi"/>
+                <w:sz w:val="20"/>
+                <w:szCs w:val="20"/>
+              </w:rPr>
+              <w:t>)</w:t>
+            </w:r>
+          </w:p>
+          <w:p>
+            <w:pPr>
+              <w:pStyle w:val="ListParagraph"/>
+              <w:numPr>
+                <w:ilvl w:val="0"/>
+                <w:numId w:val="24"/>
+              </w:numPr>
+              <w:spacing w:line="360" w:lineRule="auto"/>
+              <w:ind w:left="1060"/>
+              <w:rPr>
+                <w:rFonts w:cstheme="minorHAnsi"/>
+                <w:sz w:val="20"/>
+                <w:szCs w:val="20"/>
+              </w:rPr>
+            </w:pPr>
+            <w:r>
+              <w:rPr>
+                <w:rFonts w:cstheme="minorHAnsi"/>
+                <w:sz w:val="20"/>
+                <w:szCs w:val="20"/>
+              </w:rPr>
+              <w:t>RabbitMQ</w:t>
             </w:r>
           </w:p>
         </w:tc>
@@ -1699,12 +1964,18 @@
             </w:pPr>
             <w:r>
               <w:rPr>
+                <w:b w:val="0"/>
+              </w:rPr>
+              <w:lastRenderedPageBreak/>
+              <w:br w:type="page"/>
+            </w:r>
+            <w:r>
+              <w:rPr>
                 <w:rFonts w:cstheme="minorHAnsi"/>
                 <w:sz w:val="22"/>
                 <w:szCs w:val="22"/>
                 <w:u w:val="single"/>
               </w:rPr>
-              <w:lastRenderedPageBreak/>
               <w:t>Front-End Technology</w:t>
             </w:r>
           </w:p>
@@ -1838,6 +2109,7 @@
                 <w:szCs w:val="20"/>
               </w:rPr>
             </w:pPr>
+            <w:proofErr w:type="spellStart"/>
             <w:r>
               <w:rPr>
                 <w:rFonts w:cstheme="minorHAnsi"/>
@@ -1846,6 +2118,7 @@
               </w:rPr>
               <w:t>Lodash</w:t>
             </w:r>
+            <w:proofErr w:type="spellEnd"/>
           </w:p>
         </w:tc>
         <w:tc>
@@ -1972,7 +2245,7 @@
                 <w:sz w:val="20"/>
                 <w:szCs w:val="20"/>
               </w:rPr>
-              <w:t xml:space="preserve">2 and </w:t>
+              <w:t xml:space="preserve"> and </w:t>
             </w:r>
             <w:r>
               <w:rPr>
@@ -2403,6 +2676,7 @@
             <w:r>
               <w:rPr>
                 <w:rFonts w:cstheme="minorHAnsi"/>
+                <w:color w:val="FF0000"/>
                 <w:sz w:val="20"/>
                 <w:szCs w:val="20"/>
               </w:rPr>
@@ -2415,7 +2689,242 @@
                 <w:szCs w:val="2"/>
                 <w:shd w:val="clear" w:color="auto" w:fill="FFFFFF" w:themeFill="background1"/>
               </w:rPr>
-              <w:t>ATS TAGS (Naukri, LinkedIn) : .net, API development, ASP.NET, ASP.NET Core, AWS Lambda, Algorithms, Amazon SQS, Amazon Web Services (AWS), Amazon s3, Amazon simple notification service (SNS), Angular, AngularJS, Apache Kafka, Apollo Graphql, App development, Asp.net, Back-end web development, Backbone.js, Basic coding, Bootstrap, C (programming language), C#, C++, CSS, Cascading style sheets (CSS), Cassandra, Communication, Consulting, Data structures, Debugging, Design patterns, DevOps, Development, Distributed Systems, Django, Docker Products, Elevator Pitches, Engineering, Front-end development, Full-stack development, Git, Google Cloud Platform (GCP), Graphql, Hibernate, Html, Html5, Interactive Web, J2ee, J2ee web services, JSON, Java, Java Database Connectivity (JDBC), JavaScript, JavaScript Frameworks, Java Server Pages (JSP), Jenkins, Jest, Jira, jQuery, Maintainability, Micro frontend, Microservices, Mongo dB, Multithreading, MySQL, Node.js, OOPS), Object-oriented programming (OOP, Performance Improvement, PostgreSQL, Problem Solving, Problem solving, Programming, Programming Languages, Prototyping, Python, Python (programming language), React.js, Redux.js, Representational state transfer (rest), Rest API, SOAP, SQL, Serverless Computing, Software Development, Software design, Software design patterns, Solver, Spring, Spring Boot, Spring Framework, Spring boot, Svelte, Teamwork, Technical Leadership, Test driven development, Time management, Troubleshooting, Typescript, Unit testing, User Experience (UX), User interface design, Vue.js, Web Development, Web Services, Web applications, Web components, WebSocket, Windows</w:t>
+              <w:t>ATS TAGS (Naukri, LinkedIn) :</w:t>
+            </w:r>
+            <w:r>
+              <w:rPr>
+                <w:color w:val="FFFFFF" w:themeColor="background1"/>
+              </w:rPr>
+              <w:t xml:space="preserve"> </w:t>
+            </w:r>
+            <w:r>
+              <w:rPr>
+                <w:color w:val="FFFFFF" w:themeColor="background1"/>
+                <w:sz w:val="2"/>
+                <w:szCs w:val="2"/>
+                <w:shd w:val="clear" w:color="auto" w:fill="FFFFFF" w:themeFill="background1"/>
+              </w:rPr>
+              <w:t xml:space="preserve">.net, API development, ASP.NET, ASP.NET Core, AWS Lambda, Algorithms, Amazon SQS, Amazon Web Services (AWS), Amazon s3, Amazon simple notification service (SNS), Angular, AngularJS, Apache Kafka, Apollo </w:t>
+            </w:r>
+            <w:proofErr w:type="spellStart"/>
+            <w:r>
+              <w:rPr>
+                <w:color w:val="FFFFFF" w:themeColor="background1"/>
+                <w:sz w:val="2"/>
+                <w:szCs w:val="2"/>
+                <w:shd w:val="clear" w:color="auto" w:fill="FFFFFF" w:themeFill="background1"/>
+              </w:rPr>
+              <w:t>Graphql</w:t>
+            </w:r>
+            <w:proofErr w:type="spellEnd"/>
+            <w:r>
+              <w:rPr>
+                <w:color w:val="FFFFFF" w:themeColor="background1"/>
+                <w:sz w:val="2"/>
+                <w:szCs w:val="2"/>
+                <w:shd w:val="clear" w:color="auto" w:fill="FFFFFF" w:themeFill="background1"/>
+              </w:rPr>
+              <w:t xml:space="preserve">, App development, Back-end web development, Backbone.js, Basic coding, Bootstrap, C (programming language), C#, C++, CSS, Cascading style sheets (CSS), Cassandra, Communication, Consulting, Data structures, Debugging, Design patterns, DevOps, Development, Distributed Systems, Django, Docker Products, Elevator Pitches, Engineering, Front-end development, Full-stack development, Git, Google Cloud Platform (GCP), </w:t>
+            </w:r>
+            <w:proofErr w:type="spellStart"/>
+            <w:r>
+              <w:rPr>
+                <w:color w:val="FFFFFF" w:themeColor="background1"/>
+                <w:sz w:val="2"/>
+                <w:szCs w:val="2"/>
+                <w:shd w:val="clear" w:color="auto" w:fill="FFFFFF" w:themeFill="background1"/>
+              </w:rPr>
+              <w:t>Graphql</w:t>
+            </w:r>
+            <w:proofErr w:type="spellEnd"/>
+            <w:r>
+              <w:rPr>
+                <w:color w:val="FFFFFF" w:themeColor="background1"/>
+                <w:sz w:val="2"/>
+                <w:szCs w:val="2"/>
+                <w:shd w:val="clear" w:color="auto" w:fill="FFFFFF" w:themeFill="background1"/>
+              </w:rPr>
+              <w:t xml:space="preserve">, Hibernate, Html, Html5, Interactive Web, J2ee, J2ee web services, JSON, Java, Java Database Connectivity (JDBC), JavaScript, JavaScript Frameworks, Java Server Pages (JSP), Jenkins, Jest, Jira, jQuery, Maintainability, Micro frontend, Microservices, Mongo dB, Multithreading, MySQL, Node.js, OOPS), Object-oriented programming (OOP, Performance Improvement, PostgreSQL, Problem Solving, Programming, Programming Languages, Prototyping, Python, Python (programming language), React.js, Redux.js, Representational state transfer (rest), Rest API, SOAP, SQL, Serverless Computing, Software Development, Software design, Software design patterns, Solver, Spring, Spring Boot, Spring Framework, Svelte, Teamwork, Technical Leadership, Test driven development, Time management, Troubleshooting, Typescript, Unit testing, User Experience (UX), User interface design, Vue.js, Web Development, Web Services, Web applications, Web components, WebSocket, Windows, 8,12,18,9, </w:t>
+            </w:r>
+            <w:r>
+              <w:rPr>
+                <w:color w:val="FFFFFF" w:themeColor="background1"/>
+                <w:sz w:val="2"/>
+                <w:szCs w:val="2"/>
+                <w:shd w:val="clear" w:color="auto" w:fill="FFFFFF" w:themeFill="background1"/>
+              </w:rPr>
+              <w:t>Redis</w:t>
+            </w:r>
+            <w:r>
+              <w:rPr>
+                <w:color w:val="FFFFFF" w:themeColor="background1"/>
+                <w:sz w:val="2"/>
+                <w:szCs w:val="2"/>
+                <w:shd w:val="clear" w:color="auto" w:fill="FFFFFF" w:themeFill="background1"/>
+              </w:rPr>
+              <w:t xml:space="preserve">, </w:t>
+            </w:r>
+            <w:r>
+              <w:rPr>
+                <w:color w:val="FFFFFF" w:themeColor="background1"/>
+                <w:sz w:val="2"/>
+                <w:szCs w:val="2"/>
+                <w:shd w:val="clear" w:color="auto" w:fill="FFFFFF" w:themeFill="background1"/>
+              </w:rPr>
+              <w:t>key dB</w:t>
+            </w:r>
+            <w:r>
+              <w:rPr>
+                <w:color w:val="FFFFFF" w:themeColor="background1"/>
+                <w:sz w:val="2"/>
+                <w:szCs w:val="2"/>
+                <w:shd w:val="clear" w:color="auto" w:fill="FFFFFF" w:themeFill="background1"/>
+              </w:rPr>
+              <w:t xml:space="preserve">, </w:t>
+            </w:r>
+            <w:r>
+              <w:rPr>
+                <w:color w:val="FFFFFF" w:themeColor="background1"/>
+                <w:sz w:val="2"/>
+                <w:szCs w:val="2"/>
+                <w:shd w:val="clear" w:color="auto" w:fill="FFFFFF" w:themeFill="background1"/>
+              </w:rPr>
+              <w:t>Juno dB</w:t>
+            </w:r>
+            <w:r>
+              <w:rPr>
+                <w:color w:val="FFFFFF" w:themeColor="background1"/>
+                <w:sz w:val="2"/>
+                <w:szCs w:val="2"/>
+                <w:shd w:val="clear" w:color="auto" w:fill="FFFFFF" w:themeFill="background1"/>
+              </w:rPr>
+              <w:t>,</w:t>
+            </w:r>
+            <w:r>
+              <w:rPr>
+                <w:color w:val="FFFFFF" w:themeColor="background1"/>
+                <w:sz w:val="2"/>
+                <w:szCs w:val="2"/>
+                <w:shd w:val="clear" w:color="auto" w:fill="FFFFFF" w:themeFill="background1"/>
+              </w:rPr>
+              <w:t xml:space="preserve"> cockroach dB</w:t>
+            </w:r>
+            <w:r>
+              <w:rPr>
+                <w:color w:val="FFFFFF" w:themeColor="background1"/>
+                <w:sz w:val="2"/>
+                <w:szCs w:val="2"/>
+                <w:shd w:val="clear" w:color="auto" w:fill="FFFFFF" w:themeFill="background1"/>
+              </w:rPr>
+              <w:t>,</w:t>
+            </w:r>
+            <w:r>
+              <w:rPr>
+                <w:color w:val="FFFFFF" w:themeColor="background1"/>
+                <w:sz w:val="2"/>
+                <w:szCs w:val="2"/>
+                <w:shd w:val="clear" w:color="auto" w:fill="FFFFFF" w:themeFill="background1"/>
+              </w:rPr>
+              <w:t xml:space="preserve"> </w:t>
+            </w:r>
+            <w:r>
+              <w:rPr>
+                <w:color w:val="FFFFFF" w:themeColor="background1"/>
+                <w:sz w:val="2"/>
+                <w:szCs w:val="2"/>
+                <w:shd w:val="clear" w:color="auto" w:fill="FFFFFF" w:themeFill="background1"/>
+              </w:rPr>
+              <w:t xml:space="preserve">elastic search, </w:t>
+            </w:r>
+            <w:r>
+              <w:rPr>
+                <w:color w:val="FFFFFF" w:themeColor="background1"/>
+                <w:sz w:val="2"/>
+                <w:szCs w:val="2"/>
+                <w:shd w:val="clear" w:color="auto" w:fill="FFFFFF" w:themeFill="background1"/>
+              </w:rPr>
+              <w:t>PagerDuty</w:t>
+            </w:r>
+            <w:r>
+              <w:rPr>
+                <w:color w:val="FFFFFF" w:themeColor="background1"/>
+                <w:sz w:val="2"/>
+                <w:szCs w:val="2"/>
+                <w:shd w:val="clear" w:color="auto" w:fill="FFFFFF" w:themeFill="background1"/>
+              </w:rPr>
+              <w:t>, load balancer, rate limiter,</w:t>
+            </w:r>
+            <w:r>
+              <w:rPr>
+                <w:color w:val="FFFFFF" w:themeColor="background1"/>
+                <w:sz w:val="2"/>
+                <w:szCs w:val="2"/>
+                <w:shd w:val="clear" w:color="auto" w:fill="FFFFFF" w:themeFill="background1"/>
+              </w:rPr>
+              <w:t xml:space="preserve"> messaging</w:t>
+            </w:r>
+            <w:r>
+              <w:rPr>
+                <w:color w:val="FFFFFF" w:themeColor="background1"/>
+                <w:sz w:val="2"/>
+                <w:szCs w:val="2"/>
+                <w:shd w:val="clear" w:color="auto" w:fill="FFFFFF" w:themeFill="background1"/>
+              </w:rPr>
+              <w:t xml:space="preserve"> queues, log4j, log4js, task </w:t>
+            </w:r>
+            <w:r>
+              <w:rPr>
+                <w:color w:val="FFFFFF" w:themeColor="background1"/>
+                <w:sz w:val="2"/>
+                <w:szCs w:val="2"/>
+                <w:shd w:val="clear" w:color="auto" w:fill="FFFFFF" w:themeFill="background1"/>
+              </w:rPr>
+              <w:t>scheduler, Caching</w:t>
+            </w:r>
+            <w:r>
+              <w:rPr>
+                <w:color w:val="FFFFFF" w:themeColor="background1"/>
+                <w:sz w:val="2"/>
+                <w:szCs w:val="2"/>
+                <w:shd w:val="clear" w:color="auto" w:fill="FFFFFF" w:themeFill="background1"/>
+              </w:rPr>
+              <w:t xml:space="preserve">, </w:t>
+            </w:r>
+            <w:r>
+              <w:rPr>
+                <w:color w:val="FFFFFF" w:themeColor="background1"/>
+                <w:sz w:val="2"/>
+                <w:szCs w:val="2"/>
+                <w:shd w:val="clear" w:color="auto" w:fill="FFFFFF" w:themeFill="background1"/>
+              </w:rPr>
+              <w:t>cache</w:t>
+            </w:r>
+            <w:r>
+              <w:rPr>
+                <w:color w:val="FFFFFF" w:themeColor="background1"/>
+                <w:sz w:val="2"/>
+                <w:szCs w:val="2"/>
+                <w:shd w:val="clear" w:color="auto" w:fill="FFFFFF" w:themeFill="background1"/>
+              </w:rPr>
+              <w:t>,</w:t>
+            </w:r>
+            <w:r>
+              <w:rPr>
+                <w:color w:val="FFFFFF" w:themeColor="background1"/>
+                <w:sz w:val="2"/>
+                <w:szCs w:val="2"/>
+                <w:shd w:val="clear" w:color="auto" w:fill="FFFFFF" w:themeFill="background1"/>
+              </w:rPr>
+              <w:t xml:space="preserve"> </w:t>
+            </w:r>
+            <w:r>
+              <w:rPr>
+                <w:color w:val="FFFFFF" w:themeColor="background1"/>
+                <w:sz w:val="2"/>
+                <w:szCs w:val="2"/>
+                <w:shd w:val="clear" w:color="auto" w:fill="FFFFFF" w:themeFill="background1"/>
+              </w:rPr>
+              <w:t>CDN</w:t>
             </w:r>
           </w:p>
         </w:tc>
@@ -2527,7 +3036,31 @@
                 <w:sz w:val="20"/>
                 <w:szCs w:val="20"/>
               </w:rPr>
-              <w:t>Tools: Bugzilla</w:t>
+              <w:t>Tools: Bugzilla, Git, JIRA, Postman</w:t>
+            </w:r>
+            <w:r>
+              <w:rPr>
+                <w:rFonts w:cstheme="minorHAnsi"/>
+                <w:sz w:val="20"/>
+                <w:szCs w:val="20"/>
+              </w:rPr>
+              <w:t>, Kibana, Datadog</w:t>
+            </w:r>
+            <w:r>
+              <w:rPr>
+                <w:rFonts w:cstheme="minorHAnsi"/>
+                <w:sz w:val="20"/>
+                <w:szCs w:val="20"/>
+              </w:rPr>
+              <w:t>, Grafana, E</w:t>
+            </w:r>
+            <w:r>
+              <w:rPr>
+                <w:rFonts w:cstheme="minorHAnsi"/>
+                <w:sz w:val="20"/>
+                <w:szCs w:val="20"/>
+              </w:rPr>
+              <w:t>lastic Search</w:t>
             </w:r>
             <w:r>
               <w:rPr>
@@ -2537,29 +3070,47 @@
               </w:rPr>
               <w:t xml:space="preserve">, </w:t>
             </w:r>
-            <w:r>
-              <w:rPr>
-                <w:rFonts w:cstheme="minorHAnsi"/>
-                <w:sz w:val="20"/>
-                <w:szCs w:val="20"/>
-              </w:rPr>
-              <w:t>Git, JIRA,</w:t>
-            </w:r>
-            <w:r>
-              <w:rPr>
-                <w:rFonts w:cstheme="minorHAnsi"/>
-                <w:sz w:val="20"/>
-                <w:szCs w:val="20"/>
-              </w:rPr>
-              <w:t xml:space="preserve"> Postman</w:t>
-            </w:r>
-            <w:r>
-              <w:rPr>
-                <w:rFonts w:cstheme="minorHAnsi"/>
-                <w:sz w:val="20"/>
-                <w:szCs w:val="20"/>
-              </w:rPr>
-              <w:t>, Kibana, Datadog</w:t>
+            <w:proofErr w:type="spellStart"/>
+            <w:r>
+              <w:rPr>
+                <w:rFonts w:cstheme="minorHAnsi"/>
+                <w:sz w:val="20"/>
+                <w:szCs w:val="20"/>
+              </w:rPr>
+              <w:t>K</w:t>
+            </w:r>
+            <w:r>
+              <w:rPr>
+                <w:rFonts w:cstheme="minorHAnsi"/>
+                <w:sz w:val="20"/>
+                <w:szCs w:val="20"/>
+              </w:rPr>
+              <w:t>ey</w:t>
+            </w:r>
+            <w:r>
+              <w:rPr>
+                <w:rFonts w:cstheme="minorHAnsi"/>
+                <w:sz w:val="20"/>
+                <w:szCs w:val="20"/>
+              </w:rPr>
+              <w:t>DB</w:t>
+            </w:r>
+            <w:proofErr w:type="spellEnd"/>
+            <w:r>
+              <w:rPr>
+                <w:rFonts w:cstheme="minorHAnsi"/>
+                <w:sz w:val="20"/>
+                <w:szCs w:val="20"/>
+              </w:rPr>
+              <w:t>, Redis</w:t>
+            </w:r>
+            <w:r>
+              <w:rPr>
+                <w:rFonts w:cstheme="minorHAnsi"/>
+                <w:sz w:val="20"/>
+                <w:szCs w:val="20"/>
+              </w:rPr>
+              <w:t>, RabbitMQ</w:t>
             </w:r>
             <w:r>
               <w:rPr>
@@ -3154,13 +3705,23 @@
                 <w:szCs w:val="22"/>
               </w:rPr>
             </w:pPr>
+            <w:proofErr w:type="spellStart"/>
             <w:r>
               <w:rPr>
                 <w:rFonts w:cstheme="minorHAnsi"/>
                 <w:sz w:val="22"/>
                 <w:szCs w:val="22"/>
               </w:rPr>
-              <w:t>Altimetrik, Chennai</w:t>
+              <w:t>Altimetrik</w:t>
+            </w:r>
+            <w:proofErr w:type="spellEnd"/>
+            <w:r>
+              <w:rPr>
+                <w:rFonts w:cstheme="minorHAnsi"/>
+                <w:sz w:val="22"/>
+                <w:szCs w:val="22"/>
+              </w:rPr>
+              <w:t>, Chennai</w:t>
             </w:r>
             <w:r>
               <w:rPr>
@@ -3461,6 +4022,7 @@
               </w:rPr>
               <w:t xml:space="preserve"> </w:t>
             </w:r>
+            <w:proofErr w:type="spellStart"/>
             <w:r>
               <w:rPr>
                 <w:rFonts w:cstheme="minorHAnsi"/>
@@ -3471,6 +4033,7 @@
               </w:rPr>
               <w:t>KeyDB</w:t>
             </w:r>
+            <w:proofErr w:type="spellEnd"/>
             <w:r>
               <w:rPr>
                 <w:rFonts w:cstheme="minorHAnsi"/>
@@ -3607,7 +4170,29 @@
                 <w:sz w:val="20"/>
                 <w:szCs w:val="20"/>
               </w:rPr>
-              <w:t xml:space="preserve">Achievements in Altimetrik and Samsung: </w:t>
+              <w:t xml:space="preserve">Achievements in </w:t>
+            </w:r>
+            <w:proofErr w:type="spellStart"/>
+            <w:r>
+              <w:rPr>
+                <w:rFonts w:cstheme="minorHAnsi"/>
+                <w:b w:val="0"/>
+                <w:bCs/>
+                <w:sz w:val="20"/>
+                <w:szCs w:val="20"/>
+              </w:rPr>
+              <w:t>Altimetrik</w:t>
+            </w:r>
+            <w:proofErr w:type="spellEnd"/>
+            <w:r>
+              <w:rPr>
+                <w:rFonts w:cstheme="minorHAnsi"/>
+                <w:b w:val="0"/>
+                <w:bCs/>
+                <w:sz w:val="20"/>
+                <w:szCs w:val="20"/>
+              </w:rPr>
+              <w:t xml:space="preserve"> and Samsung: </w:t>
             </w:r>
           </w:p>
           <w:p>
@@ -4843,6 +5428,7 @@
               </w:rPr>
               <w:t xml:space="preserve"> and </w:t>
             </w:r>
+            <w:proofErr w:type="spellStart"/>
             <w:r>
               <w:rPr>
                 <w:rFonts w:cstheme="minorHAnsi"/>
@@ -4852,6 +5438,7 @@
               </w:rPr>
               <w:t>GraphQL</w:t>
             </w:r>
+            <w:proofErr w:type="spellEnd"/>
             <w:r>
               <w:rPr>
                 <w:rFonts w:cstheme="minorHAnsi"/>
@@ -5098,13 +5685,23 @@
                 <w:szCs w:val="20"/>
               </w:rPr>
             </w:pPr>
-            <w:r>
-              <w:rPr>
-                <w:rFonts w:cstheme="minorHAnsi"/>
-                <w:sz w:val="20"/>
-                <w:szCs w:val="20"/>
-              </w:rPr>
-              <w:t>GoDB Tech Pvt Ltd, Chennai.</w:t>
+            <w:proofErr w:type="spellStart"/>
+            <w:r>
+              <w:rPr>
+                <w:rFonts w:cstheme="minorHAnsi"/>
+                <w:sz w:val="20"/>
+                <w:szCs w:val="20"/>
+              </w:rPr>
+              <w:t>GoDB</w:t>
+            </w:r>
+            <w:proofErr w:type="spellEnd"/>
+            <w:r>
+              <w:rPr>
+                <w:rFonts w:cstheme="minorHAnsi"/>
+                <w:sz w:val="20"/>
+                <w:szCs w:val="20"/>
+              </w:rPr>
+              <w:t xml:space="preserve"> Tech Pvt Ltd, Chennai.</w:t>
             </w:r>
           </w:p>
         </w:tc>
@@ -5447,7 +6044,29 @@
                       <w:szCs w:val="20"/>
                     </w:rPr>
                     <w:lastRenderedPageBreak/>
-                    <w:t xml:space="preserve">Achievements in GoDB: </w:t>
+                    <w:t xml:space="preserve">Achievements in </w:t>
+                  </w:r>
+                  <w:proofErr w:type="spellStart"/>
+                  <w:r>
+                    <w:rPr>
+                      <w:rFonts w:cstheme="minorHAnsi"/>
+                      <w:b w:val="0"/>
+                      <w:bCs/>
+                      <w:sz w:val="20"/>
+                      <w:szCs w:val="20"/>
+                    </w:rPr>
+                    <w:t>GoDB</w:t>
+                  </w:r>
+                  <w:proofErr w:type="spellEnd"/>
+                  <w:r>
+                    <w:rPr>
+                      <w:rFonts w:cstheme="minorHAnsi"/>
+                      <w:b w:val="0"/>
+                      <w:bCs/>
+                      <w:sz w:val="20"/>
+                      <w:szCs w:val="20"/>
+                    </w:rPr>
+                    <w:t xml:space="preserve">: </w:t>
                   </w:r>
                 </w:p>
                 <w:p>
@@ -6864,7 +7483,15 @@
           <w:sz w:val="24"/>
           <w:szCs w:val="24"/>
         </w:rPr>
-        <w:t>DECLARATION</w:t>
+        <w:t>D</w:t>
+      </w:r>
+      <w:r>
+        <w:rPr>
+          <w:rFonts w:asciiTheme="minorHAnsi" w:hAnsiTheme="minorHAnsi" w:cstheme="minorHAnsi"/>
+          <w:sz w:val="24"/>
+          <w:szCs w:val="24"/>
+        </w:rPr>
+        <w:t>eclaration</w:t>
       </w:r>
     </w:p>
     <w:tbl>
@@ -7299,6 +7926,119 @@
     </w:lvl>
   </w:abstractNum>
   <w:abstractNum w:abstractNumId="11" w15:restartNumberingAfterBreak="0">
+    <w:nsid w:val="0226247E"/>
+    <w:multiLevelType w:val="hybridMultilevel"/>
+    <w:tmpl w:val="671E7A08"/>
+    <w:lvl w:ilvl="0" w:tplc="04090001">
+      <w:start w:val="1"/>
+      <w:numFmt w:val="bullet"/>
+      <w:lvlText w:val=""/>
+      <w:lvlJc w:val="left"/>
+      <w:pPr>
+        <w:ind w:left="720" w:hanging="360"/>
+      </w:pPr>
+      <w:rPr>
+        <w:rFonts w:ascii="Symbol" w:hAnsi="Symbol" w:hint="default"/>
+      </w:rPr>
+    </w:lvl>
+    <w:lvl w:ilvl="1" w:tplc="04090003" w:tentative="1">
+      <w:start w:val="1"/>
+      <w:numFmt w:val="bullet"/>
+      <w:lvlText w:val="o"/>
+      <w:lvlJc w:val="left"/>
+      <w:pPr>
+        <w:ind w:left="1440" w:hanging="360"/>
+      </w:pPr>
+      <w:rPr>
+        <w:rFonts w:ascii="Courier New" w:hAnsi="Courier New" w:cs="Courier New" w:hint="default"/>
+      </w:rPr>
+    </w:lvl>
+    <w:lvl w:ilvl="2" w:tplc="04090005" w:tentative="1">
+      <w:start w:val="1"/>
+      <w:numFmt w:val="bullet"/>
+      <w:lvlText w:val=""/>
+      <w:lvlJc w:val="left"/>
+      <w:pPr>
+        <w:ind w:left="2160" w:hanging="360"/>
+      </w:pPr>
+      <w:rPr>
+        <w:rFonts w:ascii="Wingdings" w:hAnsi="Wingdings" w:hint="default"/>
+      </w:rPr>
+    </w:lvl>
+    <w:lvl w:ilvl="3" w:tplc="04090001" w:tentative="1">
+      <w:start w:val="1"/>
+      <w:numFmt w:val="bullet"/>
+      <w:lvlText w:val=""/>
+      <w:lvlJc w:val="left"/>
+      <w:pPr>
+        <w:ind w:left="2880" w:hanging="360"/>
+      </w:pPr>
+      <w:rPr>
+        <w:rFonts w:ascii="Symbol" w:hAnsi="Symbol" w:hint="default"/>
+      </w:rPr>
+    </w:lvl>
+    <w:lvl w:ilvl="4" w:tplc="04090003" w:tentative="1">
+      <w:start w:val="1"/>
+      <w:numFmt w:val="bullet"/>
+      <w:lvlText w:val="o"/>
+      <w:lvlJc w:val="left"/>
+      <w:pPr>
+        <w:ind w:left="3600" w:hanging="360"/>
+      </w:pPr>
+      <w:rPr>
+        <w:rFonts w:ascii="Courier New" w:hAnsi="Courier New" w:cs="Courier New" w:hint="default"/>
+      </w:rPr>
+    </w:lvl>
+    <w:lvl w:ilvl="5" w:tplc="04090005" w:tentative="1">
+      <w:start w:val="1"/>
+      <w:numFmt w:val="bullet"/>
+      <w:lvlText w:val=""/>
+      <w:lvlJc w:val="left"/>
+      <w:pPr>
+        <w:ind w:left="4320" w:hanging="360"/>
+      </w:pPr>
+      <w:rPr>
+        <w:rFonts w:ascii="Wingdings" w:hAnsi="Wingdings" w:hint="default"/>
+      </w:rPr>
+    </w:lvl>
+    <w:lvl w:ilvl="6" w:tplc="04090001" w:tentative="1">
+      <w:start w:val="1"/>
+      <w:numFmt w:val="bullet"/>
+      <w:lvlText w:val=""/>
+      <w:lvlJc w:val="left"/>
+      <w:pPr>
+        <w:ind w:left="5040" w:hanging="360"/>
+      </w:pPr>
+      <w:rPr>
+        <w:rFonts w:ascii="Symbol" w:hAnsi="Symbol" w:hint="default"/>
+      </w:rPr>
+    </w:lvl>
+    <w:lvl w:ilvl="7" w:tplc="04090003" w:tentative="1">
+      <w:start w:val="1"/>
+      <w:numFmt w:val="bullet"/>
+      <w:lvlText w:val="o"/>
+      <w:lvlJc w:val="left"/>
+      <w:pPr>
+        <w:ind w:left="5760" w:hanging="360"/>
+      </w:pPr>
+      <w:rPr>
+        <w:rFonts w:ascii="Courier New" w:hAnsi="Courier New" w:cs="Courier New" w:hint="default"/>
+      </w:rPr>
+    </w:lvl>
+    <w:lvl w:ilvl="8" w:tplc="04090005" w:tentative="1">
+      <w:start w:val="1"/>
+      <w:numFmt w:val="bullet"/>
+      <w:lvlText w:val=""/>
+      <w:lvlJc w:val="left"/>
+      <w:pPr>
+        <w:ind w:left="6480" w:hanging="360"/>
+      </w:pPr>
+      <w:rPr>
+        <w:rFonts w:ascii="Wingdings" w:hAnsi="Wingdings" w:hint="default"/>
+      </w:rPr>
+    </w:lvl>
+  </w:abstractNum>
+  <w:abstractNum w:abstractNumId="12" w15:restartNumberingAfterBreak="0">
     <w:nsid w:val="072543B9"/>
     <w:multiLevelType w:val="hybridMultilevel"/>
     <w:tmpl w:val="B4E41328"/>
@@ -7438,7 +8178,7 @@
       </w:rPr>
     </w:lvl>
   </w:abstractNum>
-  <w:abstractNum w:abstractNumId="12" w15:restartNumberingAfterBreak="0">
+  <w:abstractNum w:abstractNumId="13" w15:restartNumberingAfterBreak="0">
     <w:nsid w:val="096514FE"/>
     <w:multiLevelType w:val="hybridMultilevel"/>
     <w:tmpl w:val="5426BAC0"/>
@@ -7551,7 +8291,120 @@
       </w:rPr>
     </w:lvl>
   </w:abstractNum>
-  <w:abstractNum w:abstractNumId="13" w15:restartNumberingAfterBreak="0">
+  <w:abstractNum w:abstractNumId="14" w15:restartNumberingAfterBreak="0">
+    <w:nsid w:val="0AAB7C73"/>
+    <w:multiLevelType w:val="hybridMultilevel"/>
+    <w:tmpl w:val="5478F756"/>
+    <w:lvl w:ilvl="0" w:tplc="04090001">
+      <w:start w:val="1"/>
+      <w:numFmt w:val="bullet"/>
+      <w:lvlText w:val=""/>
+      <w:lvlJc w:val="left"/>
+      <w:pPr>
+        <w:ind w:left="720" w:hanging="360"/>
+      </w:pPr>
+      <w:rPr>
+        <w:rFonts w:ascii="Symbol" w:hAnsi="Symbol" w:hint="default"/>
+      </w:rPr>
+    </w:lvl>
+    <w:lvl w:ilvl="1" w:tplc="04090003" w:tentative="1">
+      <w:start w:val="1"/>
+      <w:numFmt w:val="bullet"/>
+      <w:lvlText w:val="o"/>
+      <w:lvlJc w:val="left"/>
+      <w:pPr>
+        <w:ind w:left="1440" w:hanging="360"/>
+      </w:pPr>
+      <w:rPr>
+        <w:rFonts w:ascii="Courier New" w:hAnsi="Courier New" w:cs="Courier New" w:hint="default"/>
+      </w:rPr>
+    </w:lvl>
+    <w:lvl w:ilvl="2" w:tplc="04090005" w:tentative="1">
+      <w:start w:val="1"/>
+      <w:numFmt w:val="bullet"/>
+      <w:lvlText w:val=""/>
+      <w:lvlJc w:val="left"/>
+      <w:pPr>
+        <w:ind w:left="2160" w:hanging="360"/>
+      </w:pPr>
+      <w:rPr>
+        <w:rFonts w:ascii="Wingdings" w:hAnsi="Wingdings" w:hint="default"/>
+      </w:rPr>
+    </w:lvl>
+    <w:lvl w:ilvl="3" w:tplc="04090001" w:tentative="1">
+      <w:start w:val="1"/>
+      <w:numFmt w:val="bullet"/>
+      <w:lvlText w:val=""/>
+      <w:lvlJc w:val="left"/>
+      <w:pPr>
+        <w:ind w:left="2880" w:hanging="360"/>
+      </w:pPr>
+      <w:rPr>
+        <w:rFonts w:ascii="Symbol" w:hAnsi="Symbol" w:hint="default"/>
+      </w:rPr>
+    </w:lvl>
+    <w:lvl w:ilvl="4" w:tplc="04090003" w:tentative="1">
+      <w:start w:val="1"/>
+      <w:numFmt w:val="bullet"/>
+      <w:lvlText w:val="o"/>
+      <w:lvlJc w:val="left"/>
+      <w:pPr>
+        <w:ind w:left="3600" w:hanging="360"/>
+      </w:pPr>
+      <w:rPr>
+        <w:rFonts w:ascii="Courier New" w:hAnsi="Courier New" w:cs="Courier New" w:hint="default"/>
+      </w:rPr>
+    </w:lvl>
+    <w:lvl w:ilvl="5" w:tplc="04090005" w:tentative="1">
+      <w:start w:val="1"/>
+      <w:numFmt w:val="bullet"/>
+      <w:lvlText w:val=""/>
+      <w:lvlJc w:val="left"/>
+      <w:pPr>
+        <w:ind w:left="4320" w:hanging="360"/>
+      </w:pPr>
+      <w:rPr>
+        <w:rFonts w:ascii="Wingdings" w:hAnsi="Wingdings" w:hint="default"/>
+      </w:rPr>
+    </w:lvl>
+    <w:lvl w:ilvl="6" w:tplc="04090001" w:tentative="1">
+      <w:start w:val="1"/>
+      <w:numFmt w:val="bullet"/>
+      <w:lvlText w:val=""/>
+      <w:lvlJc w:val="left"/>
+      <w:pPr>
+        <w:ind w:left="5040" w:hanging="360"/>
+      </w:pPr>
+      <w:rPr>
+        <w:rFonts w:ascii="Symbol" w:hAnsi="Symbol" w:hint="default"/>
+      </w:rPr>
+    </w:lvl>
+    <w:lvl w:ilvl="7" w:tplc="04090003" w:tentative="1">
+      <w:start w:val="1"/>
+      <w:numFmt w:val="bullet"/>
+      <w:lvlText w:val="o"/>
+      <w:lvlJc w:val="left"/>
+      <w:pPr>
+        <w:ind w:left="5760" w:hanging="360"/>
+      </w:pPr>
+      <w:rPr>
+        <w:rFonts w:ascii="Courier New" w:hAnsi="Courier New" w:cs="Courier New" w:hint="default"/>
+      </w:rPr>
+    </w:lvl>
+    <w:lvl w:ilvl="8" w:tplc="04090005" w:tentative="1">
+      <w:start w:val="1"/>
+      <w:numFmt w:val="bullet"/>
+      <w:lvlText w:val=""/>
+      <w:lvlJc w:val="left"/>
+      <w:pPr>
+        <w:ind w:left="6480" w:hanging="360"/>
+      </w:pPr>
+      <w:rPr>
+        <w:rFonts w:ascii="Wingdings" w:hAnsi="Wingdings" w:hint="default"/>
+      </w:rPr>
+    </w:lvl>
+  </w:abstractNum>
+  <w:abstractNum w:abstractNumId="15" w15:restartNumberingAfterBreak="0">
     <w:nsid w:val="14CD2D16"/>
     <w:multiLevelType w:val="hybridMultilevel"/>
     <w:tmpl w:val="CCD47856"/>
@@ -7664,7 +8517,7 @@
       </w:rPr>
     </w:lvl>
   </w:abstractNum>
-  <w:abstractNum w:abstractNumId="14" w15:restartNumberingAfterBreak="0">
+  <w:abstractNum w:abstractNumId="16" w15:restartNumberingAfterBreak="0">
     <w:nsid w:val="15AB6A4E"/>
     <w:multiLevelType w:val="hybridMultilevel"/>
     <w:tmpl w:val="DC14A70E"/>
@@ -7804,7 +8657,7 @@
       </w:rPr>
     </w:lvl>
   </w:abstractNum>
-  <w:abstractNum w:abstractNumId="15" w15:restartNumberingAfterBreak="0">
+  <w:abstractNum w:abstractNumId="17" w15:restartNumberingAfterBreak="0">
     <w:nsid w:val="173A53CE"/>
     <w:multiLevelType w:val="hybridMultilevel"/>
     <w:tmpl w:val="992C96A0"/>
@@ -7917,7 +8770,7 @@
       </w:rPr>
     </w:lvl>
   </w:abstractNum>
-  <w:abstractNum w:abstractNumId="16" w15:restartNumberingAfterBreak="0">
+  <w:abstractNum w:abstractNumId="18" w15:restartNumberingAfterBreak="0">
     <w:nsid w:val="1D8D5C11"/>
     <w:multiLevelType w:val="multilevel"/>
     <w:tmpl w:val="91109812"/>
@@ -8066,7 +8919,7 @@
       </w:rPr>
     </w:lvl>
   </w:abstractNum>
-  <w:abstractNum w:abstractNumId="17" w15:restartNumberingAfterBreak="0">
+  <w:abstractNum w:abstractNumId="19" w15:restartNumberingAfterBreak="0">
     <w:nsid w:val="1EAB4CC5"/>
     <w:multiLevelType w:val="hybridMultilevel"/>
     <w:tmpl w:val="E33C12EA"/>
@@ -8211,7 +9064,7 @@
       </w:rPr>
     </w:lvl>
   </w:abstractNum>
-  <w:abstractNum w:abstractNumId="18" w15:restartNumberingAfterBreak="0">
+  <w:abstractNum w:abstractNumId="20" w15:restartNumberingAfterBreak="0">
     <w:nsid w:val="27D12783"/>
     <w:multiLevelType w:val="multilevel"/>
     <w:tmpl w:val="181075D6"/>
@@ -8360,7 +9213,7 @@
       </w:rPr>
     </w:lvl>
   </w:abstractNum>
-  <w:abstractNum w:abstractNumId="19" w15:restartNumberingAfterBreak="0">
+  <w:abstractNum w:abstractNumId="21" w15:restartNumberingAfterBreak="0">
     <w:nsid w:val="2E4416E5"/>
     <w:multiLevelType w:val="hybridMultilevel"/>
     <w:tmpl w:val="22BCDA62"/>
@@ -8500,7 +9353,7 @@
       </w:rPr>
     </w:lvl>
   </w:abstractNum>
-  <w:abstractNum w:abstractNumId="20" w15:restartNumberingAfterBreak="0">
+  <w:abstractNum w:abstractNumId="22" w15:restartNumberingAfterBreak="0">
     <w:nsid w:val="32D73084"/>
     <w:multiLevelType w:val="hybridMultilevel"/>
     <w:tmpl w:val="4B08F4BE"/>
@@ -8615,7 +9468,7 @@
       </w:rPr>
     </w:lvl>
   </w:abstractNum>
-  <w:abstractNum w:abstractNumId="21" w15:restartNumberingAfterBreak="0">
+  <w:abstractNum w:abstractNumId="23" w15:restartNumberingAfterBreak="0">
     <w:nsid w:val="370915CA"/>
     <w:multiLevelType w:val="hybridMultilevel"/>
     <w:tmpl w:val="36583254"/>
@@ -8728,7 +9581,7 @@
       </w:rPr>
     </w:lvl>
   </w:abstractNum>
-  <w:abstractNum w:abstractNumId="22" w15:restartNumberingAfterBreak="0">
+  <w:abstractNum w:abstractNumId="24" w15:restartNumberingAfterBreak="0">
     <w:nsid w:val="3ED938CE"/>
     <w:multiLevelType w:val="hybridMultilevel"/>
     <w:tmpl w:val="10E6BBEC"/>
@@ -8841,7 +9694,7 @@
       </w:rPr>
     </w:lvl>
   </w:abstractNum>
-  <w:abstractNum w:abstractNumId="23" w15:restartNumberingAfterBreak="0">
+  <w:abstractNum w:abstractNumId="25" w15:restartNumberingAfterBreak="0">
     <w:nsid w:val="44CD408C"/>
     <w:multiLevelType w:val="hybridMultilevel"/>
     <w:tmpl w:val="E88E0C08"/>
@@ -8927,7 +9780,7 @@
       </w:pPr>
     </w:lvl>
   </w:abstractNum>
-  <w:abstractNum w:abstractNumId="24" w15:restartNumberingAfterBreak="0">
+  <w:abstractNum w:abstractNumId="26" w15:restartNumberingAfterBreak="0">
     <w:nsid w:val="48022D28"/>
     <w:multiLevelType w:val="multilevel"/>
     <w:tmpl w:val="2A3A43E8"/>
@@ -9076,7 +9929,7 @@
       </w:rPr>
     </w:lvl>
   </w:abstractNum>
-  <w:abstractNum w:abstractNumId="25" w15:restartNumberingAfterBreak="0">
+  <w:abstractNum w:abstractNumId="27" w15:restartNumberingAfterBreak="0">
     <w:nsid w:val="4C3A1B5A"/>
     <w:multiLevelType w:val="hybridMultilevel"/>
     <w:tmpl w:val="ECFE6066"/>
@@ -9189,7 +10042,7 @@
       </w:rPr>
     </w:lvl>
   </w:abstractNum>
-  <w:abstractNum w:abstractNumId="26" w15:restartNumberingAfterBreak="0">
+  <w:abstractNum w:abstractNumId="28" w15:restartNumberingAfterBreak="0">
     <w:nsid w:val="4DFD2721"/>
     <w:multiLevelType w:val="hybridMultilevel"/>
     <w:tmpl w:val="84B8EE70"/>
@@ -9275,7 +10128,7 @@
       </w:pPr>
     </w:lvl>
   </w:abstractNum>
-  <w:abstractNum w:abstractNumId="27" w15:restartNumberingAfterBreak="0">
+  <w:abstractNum w:abstractNumId="29" w15:restartNumberingAfterBreak="0">
     <w:nsid w:val="532B5DD0"/>
     <w:multiLevelType w:val="hybridMultilevel"/>
     <w:tmpl w:val="6EE8404C"/>
@@ -9416,7 +10269,120 @@
       </w:rPr>
     </w:lvl>
   </w:abstractNum>
-  <w:abstractNum w:abstractNumId="28" w15:restartNumberingAfterBreak="0">
+  <w:abstractNum w:abstractNumId="30" w15:restartNumberingAfterBreak="0">
+    <w:nsid w:val="64A25918"/>
+    <w:multiLevelType w:val="hybridMultilevel"/>
+    <w:tmpl w:val="49BC1D74"/>
+    <w:lvl w:ilvl="0" w:tplc="04090001">
+      <w:start w:val="1"/>
+      <w:numFmt w:val="bullet"/>
+      <w:lvlText w:val=""/>
+      <w:lvlJc w:val="left"/>
+      <w:pPr>
+        <w:ind w:left="720" w:hanging="360"/>
+      </w:pPr>
+      <w:rPr>
+        <w:rFonts w:ascii="Symbol" w:hAnsi="Symbol" w:hint="default"/>
+      </w:rPr>
+    </w:lvl>
+    <w:lvl w:ilvl="1" w:tplc="04090003" w:tentative="1">
+      <w:start w:val="1"/>
+      <w:numFmt w:val="bullet"/>
+      <w:lvlText w:val="o"/>
+      <w:lvlJc w:val="left"/>
+      <w:pPr>
+        <w:ind w:left="1440" w:hanging="360"/>
+      </w:pPr>
+      <w:rPr>
+        <w:rFonts w:ascii="Courier New" w:hAnsi="Courier New" w:cs="Courier New" w:hint="default"/>
+      </w:rPr>
+    </w:lvl>
+    <w:lvl w:ilvl="2" w:tplc="04090005" w:tentative="1">
+      <w:start w:val="1"/>
+      <w:numFmt w:val="bullet"/>
+      <w:lvlText w:val=""/>
+      <w:lvlJc w:val="left"/>
+      <w:pPr>
+        <w:ind w:left="2160" w:hanging="360"/>
+      </w:pPr>
+      <w:rPr>
+        <w:rFonts w:ascii="Wingdings" w:hAnsi="Wingdings" w:hint="default"/>
+      </w:rPr>
+    </w:lvl>
+    <w:lvl w:ilvl="3" w:tplc="04090001" w:tentative="1">
+      <w:start w:val="1"/>
+      <w:numFmt w:val="bullet"/>
+      <w:lvlText w:val=""/>
+      <w:lvlJc w:val="left"/>
+      <w:pPr>
+        <w:ind w:left="2880" w:hanging="360"/>
+      </w:pPr>
+      <w:rPr>
+        <w:rFonts w:ascii="Symbol" w:hAnsi="Symbol" w:hint="default"/>
+      </w:rPr>
+    </w:lvl>
+    <w:lvl w:ilvl="4" w:tplc="04090003" w:tentative="1">
+      <w:start w:val="1"/>
+      <w:numFmt w:val="bullet"/>
+      <w:lvlText w:val="o"/>
+      <w:lvlJc w:val="left"/>
+      <w:pPr>
+        <w:ind w:left="3600" w:hanging="360"/>
+      </w:pPr>
+      <w:rPr>
+        <w:rFonts w:ascii="Courier New" w:hAnsi="Courier New" w:cs="Courier New" w:hint="default"/>
+      </w:rPr>
+    </w:lvl>
+    <w:lvl w:ilvl="5" w:tplc="04090005" w:tentative="1">
+      <w:start w:val="1"/>
+      <w:numFmt w:val="bullet"/>
+      <w:lvlText w:val=""/>
+      <w:lvlJc w:val="left"/>
+      <w:pPr>
+        <w:ind w:left="4320" w:hanging="360"/>
+      </w:pPr>
+      <w:rPr>
+        <w:rFonts w:ascii="Wingdings" w:hAnsi="Wingdings" w:hint="default"/>
+      </w:rPr>
+    </w:lvl>
+    <w:lvl w:ilvl="6" w:tplc="04090001" w:tentative="1">
+      <w:start w:val="1"/>
+      <w:numFmt w:val="bullet"/>
+      <w:lvlText w:val=""/>
+      <w:lvlJc w:val="left"/>
+      <w:pPr>
+        <w:ind w:left="5040" w:hanging="360"/>
+      </w:pPr>
+      <w:rPr>
+        <w:rFonts w:ascii="Symbol" w:hAnsi="Symbol" w:hint="default"/>
+      </w:rPr>
+    </w:lvl>
+    <w:lvl w:ilvl="7" w:tplc="04090003" w:tentative="1">
+      <w:start w:val="1"/>
+      <w:numFmt w:val="bullet"/>
+      <w:lvlText w:val="o"/>
+      <w:lvlJc w:val="left"/>
+      <w:pPr>
+        <w:ind w:left="5760" w:hanging="360"/>
+      </w:pPr>
+      <w:rPr>
+        <w:rFonts w:ascii="Courier New" w:hAnsi="Courier New" w:cs="Courier New" w:hint="default"/>
+      </w:rPr>
+    </w:lvl>
+    <w:lvl w:ilvl="8" w:tplc="04090005" w:tentative="1">
+      <w:start w:val="1"/>
+      <w:numFmt w:val="bullet"/>
+      <w:lvlText w:val=""/>
+      <w:lvlJc w:val="left"/>
+      <w:pPr>
+        <w:ind w:left="6480" w:hanging="360"/>
+      </w:pPr>
+      <w:rPr>
+        <w:rFonts w:ascii="Wingdings" w:hAnsi="Wingdings" w:hint="default"/>
+      </w:rPr>
+    </w:lvl>
+  </w:abstractNum>
+  <w:abstractNum w:abstractNumId="31" w15:restartNumberingAfterBreak="0">
     <w:nsid w:val="66B75600"/>
     <w:multiLevelType w:val="singleLevel"/>
     <w:tmpl w:val="EBBC44FA"/>
@@ -9436,7 +10402,7 @@
       </w:rPr>
     </w:lvl>
   </w:abstractNum>
-  <w:abstractNum w:abstractNumId="29" w15:restartNumberingAfterBreak="0">
+  <w:abstractNum w:abstractNumId="32" w15:restartNumberingAfterBreak="0">
     <w:nsid w:val="7714190B"/>
     <w:multiLevelType w:val="hybridMultilevel"/>
     <w:tmpl w:val="DFDED554"/>
@@ -9576,7 +10542,7 @@
       </w:rPr>
     </w:lvl>
   </w:abstractNum>
-  <w:abstractNum w:abstractNumId="30" w15:restartNumberingAfterBreak="0">
+  <w:abstractNum w:abstractNumId="33" w15:restartNumberingAfterBreak="0">
     <w:nsid w:val="7CDE2B48"/>
     <w:multiLevelType w:val="hybridMultilevel"/>
     <w:tmpl w:val="871A5D78"/>
@@ -9690,7 +10656,7 @@
       </w:rPr>
     </w:lvl>
   </w:abstractNum>
-  <w:abstractNum w:abstractNumId="31" w15:restartNumberingAfterBreak="0">
+  <w:abstractNum w:abstractNumId="34" w15:restartNumberingAfterBreak="0">
     <w:nsid w:val="7D642692"/>
     <w:multiLevelType w:val="hybridMultilevel"/>
     <w:tmpl w:val="E8FEE684"/>
@@ -9803,7 +10769,7 @@
       </w:rPr>
     </w:lvl>
   </w:abstractNum>
-  <w:abstractNum w:abstractNumId="32" w15:restartNumberingAfterBreak="0">
+  <w:abstractNum w:abstractNumId="35" w15:restartNumberingAfterBreak="0">
     <w:nsid w:val="7FE84440"/>
     <w:multiLevelType w:val="hybridMultilevel"/>
     <w:tmpl w:val="B57E3CFC"/>
@@ -9917,25 +10883,25 @@
     </w:lvl>
   </w:abstractNum>
   <w:num w:numId="1" w16cid:durableId="1733696350">
-    <w:abstractNumId w:val="29"/>
+    <w:abstractNumId w:val="32"/>
   </w:num>
   <w:num w:numId="2" w16cid:durableId="393046010">
+    <w:abstractNumId w:val="21"/>
+  </w:num>
+  <w:num w:numId="3" w16cid:durableId="1782723658">
+    <w:abstractNumId w:val="12"/>
+  </w:num>
+  <w:num w:numId="4" w16cid:durableId="1277054344">
+    <w:abstractNumId w:val="16"/>
+  </w:num>
+  <w:num w:numId="5" w16cid:durableId="1358972431">
     <w:abstractNumId w:val="19"/>
   </w:num>
-  <w:num w:numId="3" w16cid:durableId="1782723658">
-    <w:abstractNumId w:val="11"/>
-  </w:num>
-  <w:num w:numId="4" w16cid:durableId="1277054344">
-    <w:abstractNumId w:val="14"/>
-  </w:num>
-  <w:num w:numId="5" w16cid:durableId="1358972431">
-    <w:abstractNumId w:val="17"/>
-  </w:num>
   <w:num w:numId="6" w16cid:durableId="338776180">
-    <w:abstractNumId w:val="28"/>
+    <w:abstractNumId w:val="31"/>
   </w:num>
   <w:num w:numId="7" w16cid:durableId="465241863">
-    <w:abstractNumId w:val="27"/>
+    <w:abstractNumId w:val="29"/>
   </w:num>
   <w:num w:numId="8" w16cid:durableId="1639726147">
     <w:abstractNumId w:val="9"/>
@@ -9968,61 +10934,73 @@
     <w:abstractNumId w:val="0"/>
   </w:num>
   <w:num w:numId="18" w16cid:durableId="1437170530">
-    <w:abstractNumId w:val="30"/>
+    <w:abstractNumId w:val="33"/>
   </w:num>
   <w:num w:numId="19" w16cid:durableId="1214579992">
-    <w:abstractNumId w:val="31"/>
+    <w:abstractNumId w:val="34"/>
   </w:num>
   <w:num w:numId="20" w16cid:durableId="2082678150">
-    <w:abstractNumId w:val="32"/>
+    <w:abstractNumId w:val="35"/>
   </w:num>
   <w:num w:numId="21" w16cid:durableId="680737767">
-    <w:abstractNumId w:val="30"/>
+    <w:abstractNumId w:val="33"/>
   </w:num>
   <w:num w:numId="22" w16cid:durableId="1046611317">
-    <w:abstractNumId w:val="32"/>
+    <w:abstractNumId w:val="35"/>
   </w:num>
   <w:num w:numId="23" w16cid:durableId="1398625094">
-    <w:abstractNumId w:val="22"/>
+    <w:abstractNumId w:val="24"/>
   </w:num>
   <w:num w:numId="24" w16cid:durableId="329722261">
-    <w:abstractNumId w:val="25"/>
+    <w:abstractNumId w:val="27"/>
   </w:num>
   <w:num w:numId="25" w16cid:durableId="1475173431">
-    <w:abstractNumId w:val="15"/>
+    <w:abstractNumId w:val="17"/>
   </w:num>
   <w:num w:numId="26" w16cid:durableId="866523637">
-    <w:abstractNumId w:val="12"/>
+    <w:abstractNumId w:val="13"/>
   </w:num>
   <w:num w:numId="27" w16cid:durableId="1399283486">
     <w:abstractNumId w:val="10"/>
   </w:num>
   <w:num w:numId="28" w16cid:durableId="1967732977">
+    <w:abstractNumId w:val="25"/>
+  </w:num>
+  <w:num w:numId="29" w16cid:durableId="1941453965">
+    <w:abstractNumId w:val="28"/>
+  </w:num>
+  <w:num w:numId="30" w16cid:durableId="1340691390">
+    <w:abstractNumId w:val="22"/>
+  </w:num>
+  <w:num w:numId="31" w16cid:durableId="145127984">
+    <w:abstractNumId w:val="18"/>
+  </w:num>
+  <w:num w:numId="32" w16cid:durableId="1191990347">
+    <w:abstractNumId w:val="26"/>
+  </w:num>
+  <w:num w:numId="33" w16cid:durableId="1548298943">
+    <w:abstractNumId w:val="20"/>
+  </w:num>
+  <w:num w:numId="34" w16cid:durableId="897667337">
+    <w:abstractNumId w:val="15"/>
+  </w:num>
+  <w:num w:numId="35" w16cid:durableId="185681469">
+    <w:abstractNumId w:val="33"/>
+  </w:num>
+  <w:num w:numId="36" w16cid:durableId="1622414181">
     <w:abstractNumId w:val="23"/>
   </w:num>
-  <w:num w:numId="29" w16cid:durableId="1941453965">
-    <w:abstractNumId w:val="26"/>
-  </w:num>
-  <w:num w:numId="30" w16cid:durableId="1340691390">
-    <w:abstractNumId w:val="20"/>
-  </w:num>
-  <w:num w:numId="31" w16cid:durableId="145127984">
-    <w:abstractNumId w:val="16"/>
-  </w:num>
-  <w:num w:numId="32" w16cid:durableId="1191990347">
-    <w:abstractNumId w:val="24"/>
-  </w:num>
-  <w:num w:numId="33" w16cid:durableId="1548298943">
-    <w:abstractNumId w:val="18"/>
-  </w:num>
-  <w:num w:numId="34" w16cid:durableId="897667337">
-    <w:abstractNumId w:val="13"/>
-  </w:num>
-  <w:num w:numId="35" w16cid:durableId="185681469">
+  <w:num w:numId="37" w16cid:durableId="9306474">
     <w:abstractNumId w:val="30"/>
   </w:num>
-  <w:num w:numId="36" w16cid:durableId="1622414181">
-    <w:abstractNumId w:val="21"/>
+  <w:num w:numId="38" w16cid:durableId="2067020431">
+    <w:abstractNumId w:val="33"/>
+  </w:num>
+  <w:num w:numId="39" w16cid:durableId="2122020835">
+    <w:abstractNumId w:val="14"/>
+  </w:num>
+  <w:num w:numId="40" w16cid:durableId="1642732158">
+    <w:abstractNumId w:val="11"/>
   </w:num>
 </w:numbering>
 </file>
@@ -11287,6 +12265,69 @@
       <w:szCs w:val="24"/>
     </w:rPr>
   </w:style>
+  <w:style w:type="character" w:styleId="CommentReference">
+    <w:name w:val="annotation reference"/>
+    <w:basedOn w:val="DefaultParagraphFont"/>
+    <w:semiHidden/>
+    <w:unhideWhenUsed/>
+    <w:rsid w:val="003D3F4F"/>
+    <w:rPr>
+      <w:sz w:val="16"/>
+      <w:szCs w:val="16"/>
+    </w:rPr>
+  </w:style>
+  <w:style w:type="paragraph" w:styleId="CommentText">
+    <w:name w:val="annotation text"/>
+    <w:basedOn w:val="Normal"/>
+    <w:link w:val="CommentTextChar"/>
+    <w:semiHidden/>
+    <w:unhideWhenUsed/>
+    <w:rsid w:val="003D3F4F"/>
+    <w:pPr>
+      <w:spacing w:line="240" w:lineRule="auto"/>
+    </w:pPr>
+    <w:rPr>
+      <w:sz w:val="20"/>
+      <w:szCs w:val="20"/>
+    </w:rPr>
+  </w:style>
+  <w:style w:type="character" w:customStyle="1" w:styleId="CommentTextChar">
+    <w:name w:val="Comment Text Char"/>
+    <w:basedOn w:val="DefaultParagraphFont"/>
+    <w:link w:val="CommentText"/>
+    <w:semiHidden/>
+    <w:rsid w:val="003D3F4F"/>
+    <w:rPr>
+      <w:rFonts w:asciiTheme="minorHAnsi" w:hAnsiTheme="minorHAnsi"/>
+      <w:spacing w:val="10"/>
+    </w:rPr>
+  </w:style>
+  <w:style w:type="paragraph" w:styleId="CommentSubject">
+    <w:name w:val="annotation subject"/>
+    <w:basedOn w:val="CommentText"/>
+    <w:next w:val="CommentText"/>
+    <w:link w:val="CommentSubjectChar"/>
+    <w:semiHidden/>
+    <w:unhideWhenUsed/>
+    <w:rsid w:val="003D3F4F"/>
+    <w:rPr>
+      <w:b/>
+      <w:bCs/>
+    </w:rPr>
+  </w:style>
+  <w:style w:type="character" w:customStyle="1" w:styleId="CommentSubjectChar">
+    <w:name w:val="Comment Subject Char"/>
+    <w:basedOn w:val="CommentTextChar"/>
+    <w:link w:val="CommentSubject"/>
+    <w:semiHidden/>
+    <w:rsid w:val="003D3F4F"/>
+    <w:rPr>
+      <w:rFonts w:asciiTheme="minorHAnsi" w:hAnsiTheme="minorHAnsi"/>
+      <w:b/>
+      <w:bCs/>
+      <w:spacing w:val="10"/>
+    </w:rPr>
+  </w:style>
 </w:styles>
 </file>
 
@@ -11450,14 +12491,14 @@
     <w:charset w:val="00"/>
     <w:family w:val="swiss"/>
     <w:pitch w:val="variable"/>
-    <w:sig w:usb0="E4002EFF" w:usb1="C000247B" w:usb2="00000009" w:usb3="00000000" w:csb0="000001FF" w:csb1="00000000"/>
+    <w:sig w:usb0="E4002EFF" w:usb1="C200247B" w:usb2="00000009" w:usb3="00000000" w:csb0="000001FF" w:csb1="00000000"/>
   </w:font>
   <w:font w:name="Calibri Light">
     <w:panose1 w:val="020F0302020204030204"/>
     <w:charset w:val="00"/>
     <w:family w:val="swiss"/>
     <w:pitch w:val="variable"/>
-    <w:sig w:usb0="E4002EFF" w:usb1="C000247B" w:usb2="00000009" w:usb3="00000000" w:csb0="000001FF" w:csb1="00000000"/>
+    <w:sig w:usb0="E4002EFF" w:usb1="C200247B" w:usb2="00000009" w:usb3="00000000" w:csb0="000001FF" w:csb1="00000000"/>
   </w:font>
 </w:fonts>
 </file>
@@ -11538,6 +12579,7 @@
     <w:rsid w:val="00B32206"/>
     <w:rsid w:val="00B77CA4"/>
     <w:rsid w:val="00BB52B0"/>
+    <w:rsid w:val="00C019AC"/>
     <w:rsid w:val="00C27B56"/>
     <w:rsid w:val="00C93480"/>
     <w:rsid w:val="00CB51B2"/>
@@ -11559,6 +12601,7 @@
     <w:rsid w:val="00F301DF"/>
     <w:rsid w:val="00F45761"/>
     <w:rsid w:val="00FB4E9E"/>
+    <w:rsid w:val="00FE46F4"/>
   </w:rsids>
   <m:mathPr>
     <m:mathFont m:val="Cambria Math"/>

</xml_diff>

<commit_message>
fixed content. includedn few ATS tags
</commit_message>
<xml_diff>
--- a/Vishnuraj_se_resume.docx
+++ b/Vishnuraj_se_resume.docx
@@ -401,7 +401,8 @@
     <w:tbl>
       <w:tblPr>
         <w:tblStyle w:val="TableGrid"/>
-        <w:tblW w:w="0" w:type="auto"/>
+        <w:tblW w:w="9720" w:type="dxa"/>
+        <w:tblInd w:w="-90" w:type="dxa"/>
         <w:tblBorders>
           <w:top w:val="none" w:sz="0" w:space="0" w:color="auto"/>
           <w:left w:val="none" w:sz="0" w:space="0" w:color="auto"/>
@@ -413,7 +414,7 @@
         <w:tblLook w:val="04A0" w:firstRow="1" w:lastRow="0" w:firstColumn="1" w:lastColumn="0" w:noHBand="0" w:noVBand="1"/>
       </w:tblPr>
       <w:tblGrid>
-        <w:gridCol w:w="9445"/>
+        <w:gridCol w:w="9720"/>
       </w:tblGrid>
       <w:tr>
         <w:trPr>
@@ -421,7 +422,7 @@
         </w:trPr>
         <w:tc>
           <w:tcPr>
-            <w:tcW w:w="9445" w:type="dxa"/>
+            <w:tcW w:w="9720" w:type="dxa"/>
           </w:tcPr>
           <w:p>
             <w:pPr>
@@ -445,7 +446,7 @@
                 <w:sz w:val="20"/>
                 <w:szCs w:val="20"/>
               </w:rPr>
-              <w:t xml:space="preserve">Results-oriented </w:t>
+              <w:t xml:space="preserve">Results-driven </w:t>
             </w:r>
             <w:r>
               <w:rPr>
@@ -473,7 +474,15 @@
                 <w:sz w:val="20"/>
                 <w:szCs w:val="20"/>
               </w:rPr>
-              <w:t>5+</w:t>
+              <w:t>5.6+ years</w:t>
+            </w:r>
+            <w:r>
+              <w:rPr>
+                <w:rFonts w:cstheme="minorHAnsi"/>
+                <w:sz w:val="20"/>
+                <w:szCs w:val="20"/>
+              </w:rPr>
+              <w:t xml:space="preserve"> of experience designing and implementing </w:t>
             </w:r>
             <w:r>
               <w:rPr>
@@ -483,15 +492,15 @@
                 <w:sz w:val="20"/>
                 <w:szCs w:val="20"/>
               </w:rPr>
-              <w:t xml:space="preserve"> years</w:t>
-            </w:r>
-            <w:r>
-              <w:rPr>
-                <w:rFonts w:cstheme="minorHAnsi"/>
-                <w:sz w:val="20"/>
-                <w:szCs w:val="20"/>
-              </w:rPr>
-              <w:t xml:space="preserve"> of experience in designing and implementing </w:t>
+              <w:t>high-performance</w:t>
+            </w:r>
+            <w:r>
+              <w:rPr>
+                <w:rFonts w:cstheme="minorHAnsi"/>
+                <w:sz w:val="20"/>
+                <w:szCs w:val="20"/>
+              </w:rPr>
+              <w:t xml:space="preserve"> </w:t>
             </w:r>
             <w:r>
               <w:rPr>
@@ -501,15 +510,23 @@
                 <w:sz w:val="20"/>
                 <w:szCs w:val="20"/>
               </w:rPr>
-              <w:t>high-performance</w:t>
-            </w:r>
-            <w:r>
-              <w:rPr>
-                <w:rFonts w:cstheme="minorHAnsi"/>
-                <w:sz w:val="20"/>
-                <w:szCs w:val="20"/>
-              </w:rPr>
-              <w:t xml:space="preserve"> web applications. Proven expertise in both back-end (</w:t>
+              <w:t>SaaS</w:t>
+            </w:r>
+            <w:r>
+              <w:rPr>
+                <w:rFonts w:cstheme="minorHAnsi"/>
+                <w:sz w:val="20"/>
+                <w:szCs w:val="20"/>
+              </w:rPr>
+              <w:t xml:space="preserve"> </w:t>
+            </w:r>
+            <w:r>
+              <w:rPr>
+                <w:rFonts w:cstheme="minorHAnsi"/>
+                <w:sz w:val="20"/>
+                <w:szCs w:val="20"/>
+              </w:rPr>
+              <w:t xml:space="preserve">web applications. Proven expertise in both </w:t>
             </w:r>
             <w:r>
               <w:rPr>
@@ -519,15 +536,15 @@
                 <w:sz w:val="20"/>
                 <w:szCs w:val="20"/>
               </w:rPr>
-              <w:t>Node.js</w:t>
-            </w:r>
-            <w:r>
-              <w:rPr>
-                <w:rFonts w:cstheme="minorHAnsi"/>
-                <w:sz w:val="20"/>
-                <w:szCs w:val="20"/>
-              </w:rPr>
-              <w:t xml:space="preserve">, </w:t>
+              <w:t>back-end</w:t>
+            </w:r>
+            <w:r>
+              <w:rPr>
+                <w:rFonts w:cstheme="minorHAnsi"/>
+                <w:sz w:val="20"/>
+                <w:szCs w:val="20"/>
+              </w:rPr>
+              <w:t xml:space="preserve"> (</w:t>
             </w:r>
             <w:r>
               <w:rPr>
@@ -537,15 +554,15 @@
                 <w:sz w:val="20"/>
                 <w:szCs w:val="20"/>
               </w:rPr>
-              <w:t>Java</w:t>
-            </w:r>
-            <w:r>
-              <w:rPr>
-                <w:rFonts w:cstheme="minorHAnsi"/>
-                <w:sz w:val="20"/>
-                <w:szCs w:val="20"/>
-              </w:rPr>
-              <w:t xml:space="preserve">, </w:t>
+              <w:t>Node.js, Java, Express.js</w:t>
+            </w:r>
+            <w:r>
+              <w:rPr>
+                <w:rFonts w:cstheme="minorHAnsi"/>
+                <w:sz w:val="20"/>
+                <w:szCs w:val="20"/>
+              </w:rPr>
+              <w:t xml:space="preserve">) and </w:t>
             </w:r>
             <w:r>
               <w:rPr>
@@ -555,15 +572,15 @@
                 <w:sz w:val="20"/>
                 <w:szCs w:val="20"/>
               </w:rPr>
-              <w:t>Express.js</w:t>
-            </w:r>
-            <w:r>
-              <w:rPr>
-                <w:rFonts w:cstheme="minorHAnsi"/>
-                <w:sz w:val="20"/>
-                <w:szCs w:val="20"/>
-              </w:rPr>
-              <w:t>) and front-end (</w:t>
+              <w:t>front-end</w:t>
+            </w:r>
+            <w:r>
+              <w:rPr>
+                <w:rFonts w:cstheme="minorHAnsi"/>
+                <w:sz w:val="20"/>
+                <w:szCs w:val="20"/>
+              </w:rPr>
+              <w:t xml:space="preserve"> (</w:t>
             </w:r>
             <w:r>
               <w:rPr>
@@ -573,15 +590,15 @@
                 <w:sz w:val="20"/>
                 <w:szCs w:val="20"/>
               </w:rPr>
-              <w:t>Vue.js</w:t>
-            </w:r>
-            <w:r>
-              <w:rPr>
-                <w:rFonts w:cstheme="minorHAnsi"/>
-                <w:sz w:val="20"/>
-                <w:szCs w:val="20"/>
-              </w:rPr>
-              <w:t xml:space="preserve">, </w:t>
+              <w:t>Vue.js, Angular, HTML/CSS</w:t>
+            </w:r>
+            <w:r>
+              <w:rPr>
+                <w:rFonts w:cstheme="minorHAnsi"/>
+                <w:sz w:val="20"/>
+                <w:szCs w:val="20"/>
+              </w:rPr>
+              <w:t xml:space="preserve">) development. Strong advocate for clean code, code reviews, and </w:t>
             </w:r>
             <w:r>
               <w:rPr>
@@ -591,15 +608,15 @@
                 <w:sz w:val="20"/>
                 <w:szCs w:val="20"/>
               </w:rPr>
-              <w:t>Angular</w:t>
-            </w:r>
-            <w:r>
-              <w:rPr>
-                <w:rFonts w:cstheme="minorHAnsi"/>
-                <w:sz w:val="20"/>
-                <w:szCs w:val="20"/>
-              </w:rPr>
-              <w:t xml:space="preserve">, </w:t>
+              <w:t>agile methodologies</w:t>
+            </w:r>
+            <w:r>
+              <w:rPr>
+                <w:rFonts w:cstheme="minorHAnsi"/>
+                <w:sz w:val="20"/>
+                <w:szCs w:val="20"/>
+              </w:rPr>
+              <w:t>. Recognized for exceeding expectations, awarded "</w:t>
             </w:r>
             <w:r>
               <w:rPr>
@@ -609,15 +626,15 @@
                 <w:sz w:val="20"/>
                 <w:szCs w:val="20"/>
               </w:rPr>
-              <w:t>HTML/CSS</w:t>
-            </w:r>
-            <w:r>
-              <w:rPr>
-                <w:rFonts w:cstheme="minorHAnsi"/>
-                <w:sz w:val="20"/>
-                <w:szCs w:val="20"/>
-              </w:rPr>
-              <w:t xml:space="preserve">) development. Strong advocate for clean code, code reviews, and </w:t>
+              <w:t>Gem of the Month</w:t>
+            </w:r>
+            <w:r>
+              <w:rPr>
+                <w:rFonts w:cstheme="minorHAnsi"/>
+                <w:sz w:val="20"/>
+                <w:szCs w:val="20"/>
+              </w:rPr>
+              <w:t xml:space="preserve">" twice, and skilled in </w:t>
             </w:r>
             <w:r>
               <w:rPr>
@@ -627,15 +644,15 @@
                 <w:sz w:val="20"/>
                 <w:szCs w:val="20"/>
               </w:rPr>
-              <w:t>agile methodologies</w:t>
-            </w:r>
-            <w:r>
-              <w:rPr>
-                <w:rFonts w:cstheme="minorHAnsi"/>
-                <w:sz w:val="20"/>
-                <w:szCs w:val="20"/>
-              </w:rPr>
-              <w:t>. Recognized for exceeding expectations, awarded "</w:t>
+              <w:t>mentoring</w:t>
+            </w:r>
+            <w:r>
+              <w:rPr>
+                <w:rFonts w:cstheme="minorHAnsi"/>
+                <w:sz w:val="20"/>
+                <w:szCs w:val="20"/>
+              </w:rPr>
+              <w:t xml:space="preserve"> junior developers. Committed to </w:t>
             </w:r>
             <w:r>
               <w:rPr>
@@ -645,33 +662,15 @@
                 <w:sz w:val="20"/>
                 <w:szCs w:val="20"/>
               </w:rPr>
-              <w:t>Gem of the Month</w:t>
-            </w:r>
-            <w:r>
-              <w:rPr>
-                <w:rFonts w:cstheme="minorHAnsi"/>
-                <w:sz w:val="20"/>
-                <w:szCs w:val="20"/>
-              </w:rPr>
-              <w:t xml:space="preserve">" </w:t>
-            </w:r>
-            <w:r>
-              <w:rPr>
-                <w:rFonts w:cstheme="minorHAnsi"/>
-                <w:b/>
-                <w:bCs/>
-                <w:sz w:val="20"/>
-                <w:szCs w:val="20"/>
-              </w:rPr>
-              <w:t>twice</w:t>
-            </w:r>
-            <w:r>
-              <w:rPr>
-                <w:rFonts w:cstheme="minorHAnsi"/>
-                <w:sz w:val="20"/>
-                <w:szCs w:val="20"/>
-              </w:rPr>
-              <w:t>, and skilled in mentoring junior developers.</w:t>
+              <w:t>continuous learning</w:t>
+            </w:r>
+            <w:r>
+              <w:rPr>
+                <w:rFonts w:cstheme="minorHAnsi"/>
+                <w:sz w:val="20"/>
+                <w:szCs w:val="20"/>
+              </w:rPr>
+              <w:t xml:space="preserve"> and staying abreast of industry trends.</w:t>
             </w:r>
           </w:p>
         </w:tc>
@@ -711,8 +710,8 @@
     <w:tbl>
       <w:tblPr>
         <w:tblStyle w:val="TableGrid"/>
-        <w:tblW w:w="9455" w:type="dxa"/>
-        <w:tblInd w:w="-95" w:type="dxa"/>
+        <w:tblW w:w="9720" w:type="dxa"/>
+        <w:tblInd w:w="-90" w:type="dxa"/>
         <w:tblBorders>
           <w:top w:val="none" w:sz="0" w:space="0" w:color="auto"/>
           <w:left w:val="none" w:sz="0" w:space="0" w:color="auto"/>
@@ -721,15 +720,19 @@
           <w:insideH w:val="none" w:sz="0" w:space="0" w:color="auto"/>
           <w:insideV w:val="none" w:sz="0" w:space="0" w:color="auto"/>
         </w:tblBorders>
+        <w:tblCellMar>
+          <w:top w:w="115" w:type="dxa"/>
+          <w:bottom w:w="115" w:type="dxa"/>
+        </w:tblCellMar>
         <w:tblLook w:val="04A0" w:firstRow="1" w:lastRow="0" w:firstColumn="1" w:lastColumn="0" w:noHBand="0" w:noVBand="1"/>
       </w:tblPr>
       <w:tblGrid>
-        <w:gridCol w:w="9455"/>
+        <w:gridCol w:w="9720"/>
       </w:tblGrid>
       <w:tr>
         <w:tc>
           <w:tcPr>
-            <w:tcW w:w="9455" w:type="dxa"/>
+            <w:tcW w:w="9720" w:type="dxa"/>
           </w:tcPr>
           <w:p>
             <w:pPr>
@@ -758,7 +761,7 @@
       <w:tr>
         <w:tc>
           <w:tcPr>
-            <w:tcW w:w="9455" w:type="dxa"/>
+            <w:tcW w:w="9720" w:type="dxa"/>
           </w:tcPr>
           <w:p>
             <w:pPr>
@@ -808,7 +811,25 @@
                 <w:sz w:val="20"/>
                 <w:szCs w:val="20"/>
               </w:rPr>
-              <w:t>Node.js, Java 8, Express.js, Spring Boot, APIs, AWS, MongoDB, PostgreSQL, RabbitMQ</w:t>
+              <w:t xml:space="preserve">Node.js, Java 8, Express.js, </w:t>
+            </w:r>
+            <w:proofErr w:type="spellStart"/>
+            <w:r>
+              <w:rPr>
+                <w:rFonts w:cstheme="minorHAnsi"/>
+                <w:sz w:val="20"/>
+                <w:szCs w:val="20"/>
+              </w:rPr>
+              <w:t>Hapi</w:t>
+            </w:r>
+            <w:proofErr w:type="spellEnd"/>
+            <w:r>
+              <w:rPr>
+                <w:rFonts w:cstheme="minorHAnsi"/>
+                <w:sz w:val="20"/>
+                <w:szCs w:val="20"/>
+              </w:rPr>
+              <w:t>, APIs, AWS, MongoDB, PostgreSQL, RabbitMQ</w:t>
             </w:r>
           </w:p>
           <w:p>
@@ -912,6 +933,14 @@
               </w:rPr>
               <w:t>Design Patterns, Data Structures, Scalability, Test-Driven Development, Agile Methodologies, CI/CD Pipelines</w:t>
             </w:r>
+            <w:r>
+              <w:rPr>
+                <w:rFonts w:cstheme="minorHAnsi"/>
+                <w:sz w:val="20"/>
+                <w:szCs w:val="20"/>
+              </w:rPr>
+              <w:t>, SaaS</w:t>
+            </w:r>
           </w:p>
           <w:p>
             <w:pPr>
@@ -2160,64 +2189,34 @@
               </w:rPr>
               <w:t>, willingness to change, willingness to learn, windows, written</w:t>
             </w:r>
-          </w:p>
-        </w:tc>
-      </w:tr>
-    </w:tbl>
-    <w:p>
-      <w:pPr>
-        <w:spacing w:line="360" w:lineRule="auto"/>
-        <w:ind w:left="360" w:hanging="180"/>
-        <w:rPr>
-          <w:rFonts w:cstheme="minorHAnsi"/>
-          <w:sz w:val="10"/>
-          <w:szCs w:val="10"/>
-        </w:rPr>
-      </w:pPr>
-    </w:p>
-    <w:tbl>
-      <w:tblPr>
-        <w:tblStyle w:val="TableGrid"/>
-        <w:tblW w:w="9451" w:type="dxa"/>
-        <w:tblInd w:w="-95" w:type="dxa"/>
-        <w:tblBorders>
-          <w:top w:val="none" w:sz="0" w:space="0" w:color="auto"/>
-          <w:left w:val="none" w:sz="0" w:space="0" w:color="auto"/>
-          <w:bottom w:val="none" w:sz="0" w:space="0" w:color="auto"/>
-          <w:right w:val="none" w:sz="0" w:space="0" w:color="auto"/>
-          <w:insideH w:val="none" w:sz="0" w:space="0" w:color="auto"/>
-          <w:insideV w:val="none" w:sz="0" w:space="0" w:color="auto"/>
-        </w:tblBorders>
-        <w:tblLook w:val="04A0" w:firstRow="1" w:lastRow="0" w:firstColumn="1" w:lastColumn="0" w:noHBand="0" w:noVBand="1"/>
-      </w:tblPr>
-      <w:tblGrid>
-        <w:gridCol w:w="9451"/>
-      </w:tblGrid>
-      <w:tr>
-        <w:tc>
-          <w:tcPr>
-            <w:tcW w:w="9451" w:type="dxa"/>
-          </w:tcPr>
-          <w:p>
-            <w:pPr>
-              <w:pStyle w:val="Heading2"/>
-              <w:spacing w:line="360" w:lineRule="auto"/>
-              <w:ind w:left="259"/>
-              <w:rPr>
-                <w:rFonts w:cstheme="minorHAnsi"/>
-                <w:sz w:val="22"/>
-                <w:szCs w:val="22"/>
-                <w:u w:val="single"/>
-              </w:rPr>
-            </w:pPr>
-            <w:r>
-              <w:rPr>
-                <w:rFonts w:cstheme="minorHAnsi"/>
-                <w:sz w:val="22"/>
-                <w:szCs w:val="22"/>
-                <w:u w:val="single"/>
-              </w:rPr>
-              <w:t>Soft Skills</w:t>
+            <w:r>
+              <w:rPr>
+                <w:rFonts w:cstheme="minorHAnsi"/>
+                <w:color w:val="FFFFFF" w:themeColor="background1"/>
+                <w:sz w:val="2"/>
+                <w:szCs w:val="2"/>
+              </w:rPr>
+              <w:t xml:space="preserve">, </w:t>
+            </w:r>
+            <w:proofErr w:type="spellStart"/>
+            <w:r>
+              <w:rPr>
+                <w:rFonts w:cstheme="minorHAnsi"/>
+                <w:color w:val="FFFFFF" w:themeColor="background1"/>
+                <w:sz w:val="2"/>
+                <w:szCs w:val="2"/>
+              </w:rPr>
+              <w:t>saas</w:t>
+            </w:r>
+            <w:proofErr w:type="spellEnd"/>
+            <w:r>
+              <w:rPr>
+                <w:rFonts w:cstheme="minorHAnsi"/>
+                <w:color w:val="FFFFFF" w:themeColor="background1"/>
+                <w:sz w:val="2"/>
+                <w:szCs w:val="2"/>
+              </w:rPr>
+              <w:t>, insurance, fintech, Finance, ecommerce, AI, Banking</w:t>
             </w:r>
           </w:p>
         </w:tc>
@@ -2225,7 +2224,36 @@
       <w:tr>
         <w:tc>
           <w:tcPr>
-            <w:tcW w:w="9451" w:type="dxa"/>
+            <w:tcW w:w="9720" w:type="dxa"/>
+          </w:tcPr>
+          <w:p>
+            <w:pPr>
+              <w:pStyle w:val="Heading2"/>
+              <w:spacing w:line="360" w:lineRule="auto"/>
+              <w:ind w:left="115"/>
+              <w:rPr>
+                <w:rFonts w:cstheme="minorHAnsi"/>
+                <w:sz w:val="22"/>
+                <w:szCs w:val="22"/>
+                <w:u w:val="single"/>
+              </w:rPr>
+            </w:pPr>
+            <w:r>
+              <w:rPr>
+                <w:rFonts w:cstheme="minorHAnsi"/>
+                <w:sz w:val="22"/>
+                <w:szCs w:val="22"/>
+                <w:u w:val="single"/>
+              </w:rPr>
+              <w:t>Soft Skills</w:t>
+            </w:r>
+          </w:p>
+        </w:tc>
+      </w:tr>
+      <w:tr>
+        <w:tc>
+          <w:tcPr>
+            <w:tcW w:w="9720" w:type="dxa"/>
           </w:tcPr>
           <w:p>
             <w:pPr>
@@ -2376,43 +2404,6 @@
               </w:rPr>
               <w:t>Critical Thinking</w:t>
             </w:r>
-          </w:p>
-          <w:p>
-            <w:pPr>
-              <w:pStyle w:val="ListParagraph"/>
-              <w:numPr>
-                <w:ilvl w:val="0"/>
-                <w:numId w:val="24"/>
-              </w:numPr>
-              <w:spacing w:line="360" w:lineRule="auto"/>
-              <w:ind w:left="78" w:firstLine="0"/>
-              <w:jc w:val="both"/>
-              <w:rPr>
-                <w:rFonts w:cstheme="minorHAnsi"/>
-                <w:sz w:val="20"/>
-                <w:szCs w:val="20"/>
-              </w:rPr>
-            </w:pPr>
-            <w:r>
-              <w:rPr>
-                <w:rFonts w:cstheme="minorHAnsi"/>
-                <w:sz w:val="20"/>
-                <w:szCs w:val="20"/>
-              </w:rPr>
-              <w:t>Flexibility</w:t>
-            </w:r>
-          </w:p>
-          <w:p>
-            <w:pPr>
-              <w:spacing w:line="360" w:lineRule="auto"/>
-              <w:ind w:left="259"/>
-              <w:jc w:val="both"/>
-              <w:rPr>
-                <w:rFonts w:cstheme="minorHAnsi"/>
-                <w:sz w:val="20"/>
-                <w:szCs w:val="20"/>
-              </w:rPr>
-            </w:pPr>
           </w:p>
         </w:tc>
       </w:tr>
@@ -2462,19 +2453,19 @@
     </w:p>
     <w:tbl>
       <w:tblPr>
-        <w:tblW w:w="5048" w:type="pct"/>
+        <w:tblW w:w="5080" w:type="pct"/>
         <w:tblInd w:w="-90" w:type="dxa"/>
         <w:tblLayout w:type="fixed"/>
         <w:tblCellMar>
+          <w:top w:w="115" w:type="dxa"/>
           <w:left w:w="0" w:type="dxa"/>
-          <w:right w:w="115" w:type="dxa"/>
         </w:tblCellMar>
         <w:tblLook w:val="0600" w:firstRow="0" w:lastRow="0" w:firstColumn="0" w:lastColumn="0" w:noHBand="1" w:noVBand="1"/>
         <w:tblDescription w:val="Layout table"/>
       </w:tblPr>
       <w:tblGrid>
-        <w:gridCol w:w="7471"/>
-        <w:gridCol w:w="2187"/>
+        <w:gridCol w:w="7349"/>
+        <w:gridCol w:w="2370"/>
       </w:tblGrid>
       <w:tr>
         <w:trPr>
@@ -2482,7 +2473,7 @@
         </w:trPr>
         <w:tc>
           <w:tcPr>
-            <w:tcW w:w="7310" w:type="dxa"/>
+            <w:tcW w:w="7350" w:type="dxa"/>
             <w:tcBorders>
               <w:bottom w:val="dotted" w:sz="4" w:space="0" w:color="auto"/>
               <w:right w:val="dotted" w:sz="4" w:space="0" w:color="auto"/>
@@ -2505,7 +2496,23 @@
                 <w:sz w:val="22"/>
                 <w:szCs w:val="22"/>
               </w:rPr>
-              <w:t>Senior Engineer - Product and Platform Engineering</w:t>
+              <w:t>Senior</w:t>
+            </w:r>
+            <w:r>
+              <w:rPr>
+                <w:rFonts w:cstheme="minorHAnsi"/>
+                <w:sz w:val="22"/>
+                <w:szCs w:val="22"/>
+              </w:rPr>
+              <w:t xml:space="preserve"> Software</w:t>
+            </w:r>
+            <w:r>
+              <w:rPr>
+                <w:rFonts w:cstheme="minorHAnsi"/>
+                <w:sz w:val="22"/>
+                <w:szCs w:val="22"/>
+              </w:rPr>
+              <w:t xml:space="preserve"> Engineer</w:t>
             </w:r>
             <w:r>
               <w:rPr>
@@ -2527,16 +2534,14 @@
                 <w:szCs w:val="22"/>
               </w:rPr>
             </w:pPr>
-            <w:proofErr w:type="spellStart"/>
             <w:r>
               <w:rPr>
                 <w:rFonts w:cstheme="minorHAnsi"/>
                 <w:sz w:val="22"/>
                 <w:szCs w:val="22"/>
               </w:rPr>
-              <w:t>Altimetrik</w:t>
-            </w:r>
-            <w:proofErr w:type="spellEnd"/>
+              <w:t>Samsung Electronics America</w:t>
+            </w:r>
             <w:r>
               <w:rPr>
                 <w:rFonts w:cstheme="minorHAnsi"/>
@@ -2569,13 +2574,99 @@
                 <w:sz w:val="20"/>
                 <w:szCs w:val="20"/>
               </w:rPr>
-              <w:t>Client: Samsung</w:t>
+              <w:t>Payroll</w:t>
+            </w:r>
+            <w:r>
+              <w:rPr>
+                <w:rFonts w:cstheme="minorHAnsi"/>
+                <w:b w:val="0"/>
+                <w:bCs/>
+                <w:sz w:val="20"/>
+                <w:szCs w:val="20"/>
+              </w:rPr>
+              <w:t xml:space="preserve">: </w:t>
+            </w:r>
+            <w:proofErr w:type="spellStart"/>
+            <w:r>
+              <w:rPr>
+                <w:rFonts w:cstheme="minorHAnsi"/>
+                <w:b w:val="0"/>
+                <w:bCs/>
+                <w:sz w:val="20"/>
+                <w:szCs w:val="20"/>
+              </w:rPr>
+              <w:t>A</w:t>
+            </w:r>
+            <w:r>
+              <w:rPr>
+                <w:rFonts w:cstheme="minorHAnsi"/>
+                <w:b w:val="0"/>
+                <w:bCs/>
+                <w:sz w:val="20"/>
+                <w:szCs w:val="20"/>
+              </w:rPr>
+              <w:t>ltimetrik</w:t>
+            </w:r>
+            <w:proofErr w:type="spellEnd"/>
+            <w:r>
+              <w:rPr>
+                <w:rFonts w:cstheme="minorHAnsi"/>
+                <w:b w:val="0"/>
+                <w:bCs/>
+                <w:sz w:val="20"/>
+                <w:szCs w:val="20"/>
+              </w:rPr>
+              <w:t xml:space="preserve"> </w:t>
+            </w:r>
+            <w:proofErr w:type="spellStart"/>
+            <w:r>
+              <w:rPr>
+                <w:rFonts w:cstheme="minorHAnsi"/>
+                <w:b w:val="0"/>
+                <w:bCs/>
+                <w:sz w:val="20"/>
+                <w:szCs w:val="20"/>
+              </w:rPr>
+              <w:t>india</w:t>
+            </w:r>
+            <w:proofErr w:type="spellEnd"/>
+            <w:r>
+              <w:rPr>
+                <w:rFonts w:cstheme="minorHAnsi"/>
+                <w:b w:val="0"/>
+                <w:bCs/>
+                <w:sz w:val="20"/>
+                <w:szCs w:val="20"/>
+              </w:rPr>
+              <w:t xml:space="preserve"> </w:t>
+            </w:r>
+            <w:proofErr w:type="spellStart"/>
+            <w:r>
+              <w:rPr>
+                <w:rFonts w:cstheme="minorHAnsi"/>
+                <w:b w:val="0"/>
+                <w:bCs/>
+                <w:sz w:val="20"/>
+                <w:szCs w:val="20"/>
+              </w:rPr>
+              <w:t>pvt</w:t>
+            </w:r>
+            <w:proofErr w:type="spellEnd"/>
+            <w:r>
+              <w:rPr>
+                <w:rFonts w:cstheme="minorHAnsi"/>
+                <w:b w:val="0"/>
+                <w:bCs/>
+                <w:sz w:val="20"/>
+                <w:szCs w:val="20"/>
+              </w:rPr>
+              <w:t xml:space="preserve"> ltd</w:t>
             </w:r>
           </w:p>
         </w:tc>
         <w:tc>
           <w:tcPr>
-            <w:tcW w:w="2140" w:type="dxa"/>
+            <w:tcW w:w="2370" w:type="dxa"/>
             <w:tcBorders>
               <w:left w:val="dotted" w:sz="4" w:space="0" w:color="auto"/>
               <w:bottom w:val="dotted" w:sz="4" w:space="0" w:color="auto"/>
@@ -2639,11 +2730,11 @@
       </w:tr>
       <w:tr>
         <w:trPr>
-          <w:trHeight w:val="216"/>
+          <w:trHeight w:val="20"/>
         </w:trPr>
         <w:tc>
           <w:tcPr>
-            <w:tcW w:w="9450" w:type="dxa"/>
+            <w:tcW w:w="9720" w:type="dxa"/>
             <w:gridSpan w:val="2"/>
             <w:tcBorders>
               <w:top w:val="dotted" w:sz="4" w:space="0" w:color="auto"/>
@@ -2652,9 +2743,10 @@
           </w:tcPr>
           <w:p>
             <w:pPr>
-              <w:pStyle w:val="Heading2"/>
+              <w:pStyle w:val="ListParagraph"/>
               <w:spacing w:line="360" w:lineRule="auto"/>
-              <w:ind w:left="186"/>
+              <w:ind w:left="186" w:firstLine="0"/>
+              <w:jc w:val="both"/>
               <w:rPr>
                 <w:rFonts w:cstheme="minorHAnsi"/>
                 <w:sz w:val="20"/>
@@ -2667,7 +2759,43 @@
                 <w:sz w:val="20"/>
                 <w:szCs w:val="20"/>
               </w:rPr>
-              <w:t xml:space="preserve">Projects: </w:t>
+              <w:t xml:space="preserve">Optimized Samsung eCommerce APIs, achieving a </w:t>
+            </w:r>
+            <w:r>
+              <w:rPr>
+                <w:rFonts w:cstheme="minorHAnsi"/>
+                <w:b/>
+                <w:bCs/>
+                <w:sz w:val="20"/>
+                <w:szCs w:val="20"/>
+              </w:rPr>
+              <w:t>20% performance</w:t>
+            </w:r>
+            <w:r>
+              <w:rPr>
+                <w:rFonts w:cstheme="minorHAnsi"/>
+                <w:sz w:val="20"/>
+                <w:szCs w:val="20"/>
+              </w:rPr>
+              <w:t xml:space="preserve"> boost and improved </w:t>
+            </w:r>
+            <w:r>
+              <w:rPr>
+                <w:rFonts w:cstheme="minorHAnsi"/>
+                <w:b/>
+                <w:bCs/>
+                <w:sz w:val="20"/>
+                <w:szCs w:val="20"/>
+              </w:rPr>
+              <w:t>customer satisfaction</w:t>
+            </w:r>
+            <w:r>
+              <w:rPr>
+                <w:rFonts w:cstheme="minorHAnsi"/>
+                <w:sz w:val="20"/>
+                <w:szCs w:val="20"/>
+              </w:rPr>
+              <w:t>.</w:t>
             </w:r>
           </w:p>
           <w:p>
@@ -2688,7 +2816,7 @@
                 <w:sz w:val="20"/>
                 <w:szCs w:val="20"/>
               </w:rPr>
-              <w:t xml:space="preserve">Optimized Samsung eCommerce APIs, resulting in a </w:t>
+              <w:t xml:space="preserve">Led the development of </w:t>
             </w:r>
             <w:r>
               <w:rPr>
@@ -2698,15 +2826,15 @@
                 <w:sz w:val="20"/>
                 <w:szCs w:val="20"/>
               </w:rPr>
-              <w:t>20% performance boost</w:t>
-            </w:r>
-            <w:r>
-              <w:rPr>
-                <w:rFonts w:cstheme="minorHAnsi"/>
-                <w:sz w:val="20"/>
-                <w:szCs w:val="20"/>
-              </w:rPr>
-              <w:t xml:space="preserve"> and </w:t>
+              <w:t>Edge caching</w:t>
+            </w:r>
+            <w:r>
+              <w:rPr>
+                <w:rFonts w:cstheme="minorHAnsi"/>
+                <w:sz w:val="20"/>
+                <w:szCs w:val="20"/>
+              </w:rPr>
+              <w:t xml:space="preserve"> using </w:t>
             </w:r>
             <w:r>
               <w:rPr>
@@ -2716,7 +2844,79 @@
                 <w:sz w:val="20"/>
                 <w:szCs w:val="20"/>
               </w:rPr>
-              <w:t>improved customer</w:t>
+              <w:t xml:space="preserve">Akamai </w:t>
+            </w:r>
+            <w:r>
+              <w:rPr>
+                <w:rFonts w:cstheme="minorHAnsi"/>
+                <w:sz w:val="20"/>
+                <w:szCs w:val="20"/>
+              </w:rPr>
+              <w:t xml:space="preserve">and </w:t>
+            </w:r>
+            <w:r>
+              <w:rPr>
+                <w:rFonts w:cstheme="minorHAnsi"/>
+                <w:b/>
+                <w:bCs/>
+                <w:sz w:val="20"/>
+                <w:szCs w:val="20"/>
+              </w:rPr>
+              <w:t>Node.js</w:t>
+            </w:r>
+            <w:r>
+              <w:rPr>
+                <w:rFonts w:cstheme="minorHAnsi"/>
+                <w:sz w:val="20"/>
+                <w:szCs w:val="20"/>
+              </w:rPr>
+              <w:t xml:space="preserve">, resulting in </w:t>
+            </w:r>
+            <w:r>
+              <w:rPr>
+                <w:rFonts w:cstheme="minorHAnsi"/>
+                <w:b/>
+                <w:bCs/>
+                <w:sz w:val="20"/>
+                <w:szCs w:val="20"/>
+              </w:rPr>
+              <w:t>30% faster</w:t>
+            </w:r>
+            <w:r>
+              <w:rPr>
+                <w:rFonts w:cstheme="minorHAnsi"/>
+                <w:sz w:val="20"/>
+                <w:szCs w:val="20"/>
+              </w:rPr>
+              <w:t xml:space="preserve"> response times and </w:t>
+            </w:r>
+            <w:r>
+              <w:rPr>
+                <w:rFonts w:cstheme="minorHAnsi"/>
+                <w:b/>
+                <w:bCs/>
+                <w:sz w:val="20"/>
+                <w:szCs w:val="20"/>
+              </w:rPr>
+              <w:t xml:space="preserve">70% </w:t>
+            </w:r>
+            <w:r>
+              <w:rPr>
+                <w:rFonts w:cstheme="minorHAnsi"/>
+                <w:b/>
+                <w:bCs/>
+                <w:sz w:val="20"/>
+                <w:szCs w:val="20"/>
+              </w:rPr>
+              <w:t>Resource Optimization</w:t>
+            </w:r>
+            <w:r>
+              <w:rPr>
+                <w:rFonts w:cstheme="minorHAnsi"/>
+                <w:sz w:val="20"/>
+                <w:szCs w:val="20"/>
+              </w:rPr>
+              <w:t>.</w:t>
             </w:r>
           </w:p>
           <w:p>
@@ -2737,116 +2937,7 @@
                 <w:sz w:val="20"/>
                 <w:szCs w:val="20"/>
               </w:rPr>
-              <w:t xml:space="preserve">Led the development of </w:t>
-            </w:r>
-            <w:r>
-              <w:rPr>
-                <w:rFonts w:cstheme="minorHAnsi"/>
-                <w:b/>
-                <w:bCs/>
-                <w:sz w:val="20"/>
-                <w:szCs w:val="20"/>
-              </w:rPr>
-              <w:t>E</w:t>
-            </w:r>
-            <w:r>
-              <w:rPr>
-                <w:rFonts w:cstheme="minorHAnsi"/>
-                <w:b/>
-                <w:bCs/>
-                <w:sz w:val="20"/>
-                <w:szCs w:val="20"/>
-              </w:rPr>
-              <w:t>dge caching</w:t>
-            </w:r>
-            <w:r>
-              <w:rPr>
-                <w:rFonts w:cstheme="minorHAnsi"/>
-                <w:sz w:val="20"/>
-                <w:szCs w:val="20"/>
-              </w:rPr>
-              <w:t xml:space="preserve"> </w:t>
-            </w:r>
-            <w:r>
-              <w:rPr>
-                <w:rFonts w:cstheme="minorHAnsi"/>
-                <w:sz w:val="20"/>
-                <w:szCs w:val="20"/>
-              </w:rPr>
-              <w:t xml:space="preserve">using </w:t>
-            </w:r>
-            <w:r>
-              <w:rPr>
-                <w:rFonts w:cstheme="minorHAnsi"/>
-                <w:b/>
-                <w:bCs/>
-                <w:sz w:val="20"/>
-                <w:szCs w:val="20"/>
-              </w:rPr>
-              <w:t>Akamai</w:t>
-            </w:r>
-            <w:r>
-              <w:rPr>
-                <w:rFonts w:cstheme="minorHAnsi"/>
-                <w:sz w:val="20"/>
-                <w:szCs w:val="20"/>
-              </w:rPr>
-              <w:t xml:space="preserve"> and </w:t>
-            </w:r>
-            <w:r>
-              <w:rPr>
-                <w:rFonts w:cstheme="minorHAnsi"/>
-                <w:sz w:val="20"/>
-                <w:szCs w:val="20"/>
-              </w:rPr>
-              <w:t>Node.js, achieving 30% faster response times</w:t>
-            </w:r>
-            <w:r>
-              <w:rPr>
-                <w:rFonts w:cstheme="minorHAnsi"/>
-                <w:sz w:val="20"/>
-                <w:szCs w:val="20"/>
-              </w:rPr>
-              <w:t xml:space="preserve"> and </w:t>
-            </w:r>
-            <w:r>
-              <w:rPr>
-                <w:rFonts w:cstheme="minorHAnsi"/>
-                <w:b/>
-                <w:bCs/>
-                <w:sz w:val="20"/>
-                <w:szCs w:val="20"/>
-              </w:rPr>
-              <w:t>Resource Optimization</w:t>
-            </w:r>
-            <w:r>
-              <w:rPr>
-                <w:rFonts w:cstheme="minorHAnsi"/>
-                <w:sz w:val="20"/>
-                <w:szCs w:val="20"/>
-              </w:rPr>
-              <w:t>.</w:t>
-            </w:r>
-          </w:p>
-          <w:p>
-            <w:pPr>
-              <w:pStyle w:val="ListParagraph"/>
-              <w:spacing w:line="360" w:lineRule="auto"/>
-              <w:ind w:left="186" w:firstLine="0"/>
-              <w:jc w:val="both"/>
-              <w:rPr>
-                <w:rFonts w:cstheme="minorHAnsi"/>
-                <w:sz w:val="20"/>
-                <w:szCs w:val="20"/>
-              </w:rPr>
-            </w:pPr>
-            <w:r>
-              <w:rPr>
-                <w:rFonts w:cstheme="minorHAnsi"/>
-                <w:sz w:val="20"/>
-                <w:szCs w:val="20"/>
-              </w:rPr>
-              <w:t xml:space="preserve">Mentored junior developers on best practices and conducted regular </w:t>
+              <w:t xml:space="preserve">Mentored developers on best practices and conducted regular </w:t>
             </w:r>
             <w:r>
               <w:rPr>
@@ -2873,7 +2964,6 @@
     <w:p>
       <w:pPr>
         <w:spacing w:line="360" w:lineRule="auto"/>
-        <w:ind w:left="360" w:hanging="180"/>
         <w:rPr>
           <w:b/>
           <w:sz w:val="10"/>
@@ -2883,7 +2973,7 @@
     </w:p>
     <w:tbl>
       <w:tblPr>
-        <w:tblW w:w="5046" w:type="pct"/>
+        <w:tblW w:w="5080" w:type="pct"/>
         <w:tblInd w:w="-90" w:type="dxa"/>
         <w:tblBorders>
           <w:top w:val="single" w:sz="4" w:space="0" w:color="auto"/>
@@ -2893,15 +2983,15 @@
         </w:tblBorders>
         <w:tblLayout w:type="fixed"/>
         <w:tblCellMar>
+          <w:top w:w="115" w:type="dxa"/>
           <w:left w:w="0" w:type="dxa"/>
-          <w:right w:w="115" w:type="dxa"/>
         </w:tblCellMar>
         <w:tblLook w:val="0600" w:firstRow="0" w:lastRow="0" w:firstColumn="0" w:lastColumn="0" w:noHBand="1" w:noVBand="1"/>
         <w:tblDescription w:val="Layout table"/>
       </w:tblPr>
       <w:tblGrid>
-        <w:gridCol w:w="7329"/>
-        <w:gridCol w:w="2325"/>
+        <w:gridCol w:w="7261"/>
+        <w:gridCol w:w="2458"/>
       </w:tblGrid>
       <w:tr>
         <w:trPr>
@@ -2909,7 +2999,7 @@
         </w:trPr>
         <w:tc>
           <w:tcPr>
-            <w:tcW w:w="7172" w:type="dxa"/>
+            <w:tcW w:w="7262" w:type="dxa"/>
           </w:tcPr>
           <w:p>
             <w:pPr>
@@ -2954,7 +3044,7 @@
         </w:tc>
         <w:tc>
           <w:tcPr>
-            <w:tcW w:w="2275" w:type="dxa"/>
+            <w:tcW w:w="2458" w:type="dxa"/>
             <w:vAlign w:val="center"/>
           </w:tcPr>
           <w:p>
@@ -2994,7 +3084,7 @@
         </w:trPr>
         <w:tc>
           <w:tcPr>
-            <w:tcW w:w="9447" w:type="dxa"/>
+            <w:tcW w:w="9720" w:type="dxa"/>
             <w:gridSpan w:val="2"/>
             <w:tcBorders>
               <w:bottom w:val="nil"/>
@@ -3288,7 +3378,6 @@
     <w:p>
       <w:pPr>
         <w:spacing w:line="360" w:lineRule="auto"/>
-        <w:ind w:left="360" w:hanging="180"/>
         <w:rPr>
           <w:rFonts w:cstheme="minorHAnsi"/>
           <w:sz w:val="10"/>
@@ -3298,19 +3387,19 @@
     </w:p>
     <w:tbl>
       <w:tblPr>
-        <w:tblW w:w="5077" w:type="pct"/>
-        <w:tblInd w:w="-142" w:type="dxa"/>
+        <w:tblW w:w="5080" w:type="pct"/>
+        <w:tblInd w:w="-90" w:type="dxa"/>
         <w:tblLayout w:type="fixed"/>
         <w:tblCellMar>
+          <w:top w:w="115" w:type="dxa"/>
           <w:left w:w="0" w:type="dxa"/>
-          <w:right w:w="115" w:type="dxa"/>
         </w:tblCellMar>
         <w:tblLook w:val="0600" w:firstRow="0" w:lastRow="0" w:firstColumn="0" w:lastColumn="0" w:noHBand="1" w:noVBand="1"/>
         <w:tblDescription w:val="Layout table"/>
       </w:tblPr>
       <w:tblGrid>
-        <w:gridCol w:w="7524"/>
-        <w:gridCol w:w="2189"/>
+        <w:gridCol w:w="7472"/>
+        <w:gridCol w:w="2247"/>
       </w:tblGrid>
       <w:tr>
         <w:trPr>
@@ -3318,7 +3407,7 @@
         </w:trPr>
         <w:tc>
           <w:tcPr>
-            <w:tcW w:w="7362" w:type="dxa"/>
+            <w:tcW w:w="7473" w:type="dxa"/>
             <w:tcBorders>
               <w:top w:val="single" w:sz="4" w:space="0" w:color="auto"/>
               <w:bottom w:val="dotted" w:sz="4" w:space="0" w:color="auto"/>
@@ -3378,7 +3467,7 @@
         </w:tc>
         <w:tc>
           <w:tcPr>
-            <w:tcW w:w="2142" w:type="dxa"/>
+            <w:tcW w:w="2247" w:type="dxa"/>
             <w:tcBorders>
               <w:top w:val="single" w:sz="4" w:space="0" w:color="auto"/>
               <w:left w:val="dotted" w:sz="4" w:space="0" w:color="auto"/>
@@ -3427,11 +3516,11 @@
       </w:tr>
       <w:tr>
         <w:trPr>
-          <w:trHeight w:val="216"/>
+          <w:trHeight w:val="20"/>
         </w:trPr>
         <w:tc>
           <w:tcPr>
-            <w:tcW w:w="9504" w:type="dxa"/>
+            <w:tcW w:w="9720" w:type="dxa"/>
             <w:gridSpan w:val="2"/>
             <w:tcBorders>
               <w:top w:val="dotted" w:sz="4" w:space="0" w:color="auto"/>
@@ -3443,13 +3532,20 @@
               <w:pStyle w:val="ListParagraph"/>
               <w:spacing w:line="360" w:lineRule="auto"/>
               <w:ind w:left="259" w:firstLine="0"/>
-              <w:jc w:val="both"/>
               <w:rPr>
                 <w:rFonts w:cstheme="minorHAnsi"/>
                 <w:sz w:val="20"/>
                 <w:szCs w:val="20"/>
               </w:rPr>
             </w:pPr>
+            <w:r>
+              <w:rPr>
+                <w:rFonts w:cstheme="minorHAnsi"/>
+                <w:sz w:val="20"/>
+                <w:szCs w:val="20"/>
+              </w:rPr>
+              <w:t xml:space="preserve">Demonstrated </w:t>
+            </w:r>
             <w:r>
               <w:rPr>
                 <w:rFonts w:cstheme="minorHAnsi"/>
@@ -3458,15 +3554,15 @@
                 <w:sz w:val="20"/>
                 <w:szCs w:val="20"/>
               </w:rPr>
-              <w:t>Built full-stack applications</w:t>
-            </w:r>
-            <w:r>
-              <w:rPr>
-                <w:rFonts w:cstheme="minorHAnsi"/>
-                <w:sz w:val="20"/>
-                <w:szCs w:val="20"/>
-              </w:rPr>
-              <w:t xml:space="preserve"> using diverse technologies (</w:t>
+              <w:t>versatility</w:t>
+            </w:r>
+            <w:r>
+              <w:rPr>
+                <w:rFonts w:cstheme="minorHAnsi"/>
+                <w:sz w:val="20"/>
+                <w:szCs w:val="20"/>
+              </w:rPr>
+              <w:t xml:space="preserve"> and </w:t>
             </w:r>
             <w:r>
               <w:rPr>
@@ -3476,15 +3572,15 @@
                 <w:sz w:val="20"/>
                 <w:szCs w:val="20"/>
               </w:rPr>
-              <w:t>Angular</w:t>
-            </w:r>
-            <w:r>
-              <w:rPr>
-                <w:rFonts w:cstheme="minorHAnsi"/>
-                <w:sz w:val="20"/>
-                <w:szCs w:val="20"/>
-              </w:rPr>
-              <w:t xml:space="preserve">, </w:t>
+              <w:t>adaptability</w:t>
+            </w:r>
+            <w:r>
+              <w:rPr>
+                <w:rFonts w:cstheme="minorHAnsi"/>
+                <w:sz w:val="20"/>
+                <w:szCs w:val="20"/>
+              </w:rPr>
+              <w:t xml:space="preserve"> by building full-stack applications using </w:t>
             </w:r>
             <w:r>
               <w:rPr>
@@ -3494,15 +3590,15 @@
                 <w:sz w:val="20"/>
                 <w:szCs w:val="20"/>
               </w:rPr>
-              <w:t>TypeScript</w:t>
-            </w:r>
-            <w:r>
-              <w:rPr>
-                <w:rFonts w:cstheme="minorHAnsi"/>
-                <w:sz w:val="20"/>
-                <w:szCs w:val="20"/>
-              </w:rPr>
-              <w:t xml:space="preserve">, </w:t>
+              <w:t>diverse technologies</w:t>
+            </w:r>
+            <w:r>
+              <w:rPr>
+                <w:rFonts w:cstheme="minorHAnsi"/>
+                <w:sz w:val="20"/>
+                <w:szCs w:val="20"/>
+              </w:rPr>
+              <w:t xml:space="preserve"> (</w:t>
             </w:r>
             <w:r>
               <w:rPr>
@@ -3512,105 +3608,15 @@
                 <w:sz w:val="20"/>
                 <w:szCs w:val="20"/>
               </w:rPr>
-              <w:t>Node.js</w:t>
-            </w:r>
-            <w:r>
-              <w:rPr>
-                <w:rFonts w:cstheme="minorHAnsi"/>
-                <w:sz w:val="20"/>
-                <w:szCs w:val="20"/>
-              </w:rPr>
-              <w:t xml:space="preserve">, </w:t>
-            </w:r>
-            <w:r>
-              <w:rPr>
-                <w:rFonts w:cstheme="minorHAnsi"/>
-                <w:b/>
-                <w:bCs/>
-                <w:sz w:val="20"/>
-                <w:szCs w:val="20"/>
-              </w:rPr>
-              <w:t>Java Servlet</w:t>
-            </w:r>
-            <w:r>
-              <w:rPr>
-                <w:rFonts w:cstheme="minorHAnsi"/>
-                <w:sz w:val="20"/>
-                <w:szCs w:val="20"/>
-              </w:rPr>
-              <w:t xml:space="preserve">, </w:t>
-            </w:r>
-            <w:r>
-              <w:rPr>
-                <w:rFonts w:cstheme="minorHAnsi"/>
-                <w:b/>
-                <w:bCs/>
-                <w:sz w:val="20"/>
-                <w:szCs w:val="20"/>
-              </w:rPr>
-              <w:t>J2EE</w:t>
-            </w:r>
-            <w:r>
-              <w:rPr>
-                <w:rFonts w:cstheme="minorHAnsi"/>
-                <w:sz w:val="20"/>
-                <w:szCs w:val="20"/>
-              </w:rPr>
-              <w:t xml:space="preserve">, </w:t>
-            </w:r>
-            <w:r>
-              <w:rPr>
-                <w:rFonts w:cstheme="minorHAnsi"/>
-                <w:b/>
-                <w:bCs/>
-                <w:sz w:val="20"/>
-                <w:szCs w:val="20"/>
-              </w:rPr>
-              <w:t>jQuery</w:t>
-            </w:r>
-            <w:r>
-              <w:rPr>
-                <w:rFonts w:cstheme="minorHAnsi"/>
-                <w:sz w:val="20"/>
-                <w:szCs w:val="20"/>
-              </w:rPr>
-              <w:t xml:space="preserve">), demonstrating </w:t>
-            </w:r>
-            <w:r>
-              <w:rPr>
-                <w:rFonts w:cstheme="minorHAnsi"/>
-                <w:b/>
-                <w:bCs/>
-                <w:sz w:val="20"/>
-                <w:szCs w:val="20"/>
-              </w:rPr>
-              <w:t>versatility</w:t>
-            </w:r>
-            <w:r>
-              <w:rPr>
-                <w:rFonts w:cstheme="minorHAnsi"/>
-                <w:sz w:val="20"/>
-                <w:szCs w:val="20"/>
-              </w:rPr>
-              <w:t xml:space="preserve"> and </w:t>
-            </w:r>
-            <w:r>
-              <w:rPr>
-                <w:rFonts w:cstheme="minorHAnsi"/>
-                <w:b/>
-                <w:bCs/>
-                <w:sz w:val="20"/>
-                <w:szCs w:val="20"/>
-              </w:rPr>
-              <w:t>adaptability</w:t>
-            </w:r>
-            <w:r>
-              <w:rPr>
-                <w:rFonts w:cstheme="minorHAnsi"/>
-                <w:sz w:val="20"/>
-                <w:szCs w:val="20"/>
-              </w:rPr>
-              <w:t>.</w:t>
+              <w:t>Angular, TypeScript, Node.js, Java Servlet, J2EE, jQuery</w:t>
+            </w:r>
+            <w:r>
+              <w:rPr>
+                <w:rFonts w:cstheme="minorHAnsi"/>
+                <w:sz w:val="20"/>
+                <w:szCs w:val="20"/>
+              </w:rPr>
+              <w:t>).</w:t>
             </w:r>
           </w:p>
           <w:p>
@@ -3618,7 +3624,6 @@
               <w:pStyle w:val="ListParagraph"/>
               <w:spacing w:line="360" w:lineRule="auto"/>
               <w:ind w:left="259" w:firstLine="0"/>
-              <w:jc w:val="both"/>
               <w:rPr>
                 <w:rFonts w:cstheme="minorHAnsi"/>
                 <w:sz w:val="20"/>
@@ -3659,15 +3664,15 @@
                 <w:sz w:val="20"/>
                 <w:szCs w:val="20"/>
               </w:rPr>
-              <w:t xml:space="preserve">Monolithic </w:t>
-            </w:r>
-            <w:r>
-              <w:rPr>
-                <w:rFonts w:cstheme="minorHAnsi"/>
-                <w:sz w:val="20"/>
-                <w:szCs w:val="20"/>
-              </w:rPr>
-              <w:t>and</w:t>
+              <w:t>Monolithic</w:t>
+            </w:r>
+            <w:r>
+              <w:rPr>
+                <w:rFonts w:cstheme="minorHAnsi"/>
+                <w:sz w:val="20"/>
+                <w:szCs w:val="20"/>
+              </w:rPr>
+              <w:t xml:space="preserve"> and </w:t>
             </w:r>
             <w:r>
               <w:rPr>
@@ -3677,7 +3682,7 @@
                 <w:sz w:val="20"/>
                 <w:szCs w:val="20"/>
               </w:rPr>
-              <w:t xml:space="preserve"> Microservice Architectures</w:t>
+              <w:t>Microservice Architectures</w:t>
             </w:r>
             <w:r>
               <w:rPr>
@@ -3693,7 +3698,6 @@
               <w:pStyle w:val="ListParagraph"/>
               <w:spacing w:line="360" w:lineRule="auto"/>
               <w:ind w:left="259" w:firstLine="0"/>
-              <w:jc w:val="both"/>
               <w:rPr>
                 <w:rFonts w:cstheme="minorHAnsi"/>
                 <w:sz w:val="20"/>
@@ -3734,21 +3738,30 @@
                 <w:sz w:val="20"/>
                 <w:szCs w:val="20"/>
               </w:rPr>
-              <w:t xml:space="preserve"> junior developers, fostering a collaborative learning environment and solidifying leadership skills.</w:t>
+              <w:t xml:space="preserve"> junior developers, fostering a collaborative learning environment and </w:t>
+            </w:r>
+            <w:r>
+              <w:rPr>
+                <w:rFonts w:cstheme="minorHAnsi"/>
+                <w:b/>
+                <w:bCs/>
+                <w:sz w:val="20"/>
+                <w:szCs w:val="20"/>
+              </w:rPr>
+              <w:t>solidifying leadership</w:t>
+            </w:r>
+            <w:r>
+              <w:rPr>
+                <w:rFonts w:cstheme="minorHAnsi"/>
+                <w:sz w:val="20"/>
+                <w:szCs w:val="20"/>
+              </w:rPr>
+              <w:t>.</w:t>
             </w:r>
           </w:p>
         </w:tc>
       </w:tr>
     </w:tbl>
-    <w:p>
-      <w:pPr>
-        <w:spacing w:line="360" w:lineRule="auto"/>
-        <w:rPr>
-          <w:rFonts w:cstheme="minorHAnsi"/>
-          <w:caps/>
-        </w:rPr>
-      </w:pPr>
-    </w:p>
     <w:p>
       <w:pPr>
         <w:pStyle w:val="Heading1"/>
@@ -3794,8 +3807,8 @@
     </w:p>
     <w:tbl>
       <w:tblPr>
-        <w:tblW w:w="5076" w:type="pct"/>
-        <w:tblInd w:w="-142" w:type="dxa"/>
+        <w:tblW w:w="5047" w:type="pct"/>
+        <w:tblInd w:w="-90" w:type="dxa"/>
         <w:tblLayout w:type="fixed"/>
         <w:tblCellMar>
           <w:left w:w="0" w:type="dxa"/>
@@ -3805,7 +3818,7 @@
         <w:tblDescription w:val="Layout table"/>
       </w:tblPr>
       <w:tblGrid>
-        <w:gridCol w:w="9711"/>
+        <w:gridCol w:w="9656"/>
       </w:tblGrid>
       <w:tr>
         <w:trPr>
@@ -3813,7 +3826,7 @@
         </w:trPr>
         <w:tc>
           <w:tcPr>
-            <w:tcW w:w="9502" w:type="dxa"/>
+            <w:tcW w:w="9656" w:type="dxa"/>
           </w:tcPr>
           <w:p>
             <w:pPr>
@@ -3905,130 +3918,19 @@
               <w:t>Thiagarajar Polytechnic College, Salem, Tamil Nadu</w:t>
             </w:r>
           </w:p>
-        </w:tc>
-      </w:tr>
-      <w:tr>
-        <w:trPr>
-          <w:trHeight w:val="216"/>
-        </w:trPr>
-        <w:tc>
-          <w:tcPr>
-            <w:tcW w:w="9502" w:type="dxa"/>
-          </w:tcPr>
           <w:p>
             <w:pPr>
               <w:pStyle w:val="Dates"/>
               <w:spacing w:line="360" w:lineRule="auto"/>
-              <w:jc w:val="both"/>
-              <w:rPr>
-                <w:rFonts w:cstheme="minorHAnsi"/>
-                <w:bCs/>
-                <w:sz w:val="20"/>
-                <w:szCs w:val="20"/>
-              </w:rPr>
-            </w:pPr>
-          </w:p>
-        </w:tc>
-      </w:tr>
-    </w:tbl>
-    <w:p>
-      <w:pPr>
-        <w:pStyle w:val="Heading1"/>
-        <w:tabs>
-          <w:tab w:val="left" w:pos="450"/>
-          <w:tab w:val="left" w:pos="2928"/>
-        </w:tabs>
-        <w:spacing w:after="80" w:line="360" w:lineRule="auto"/>
-        <w:ind w:left="187" w:hanging="187"/>
-        <w:rPr>
-          <w:rFonts w:asciiTheme="minorHAnsi" w:hAnsiTheme="minorHAnsi" w:cstheme="minorHAnsi"/>
-          <w:sz w:val="24"/>
-          <w:szCs w:val="24"/>
-        </w:rPr>
-      </w:pPr>
-      <w:r>
-        <w:rPr>
-          <w:rFonts w:asciiTheme="minorHAnsi" w:hAnsiTheme="minorHAnsi" w:cstheme="minorHAnsi"/>
-          <w:sz w:val="24"/>
-          <w:szCs w:val="24"/>
-        </w:rPr>
-        <w:lastRenderedPageBreak/>
-        <w:t>D</w:t>
-      </w:r>
-      <w:r>
-        <w:rPr>
-          <w:rFonts w:asciiTheme="minorHAnsi" w:hAnsiTheme="minorHAnsi" w:cstheme="minorHAnsi"/>
-          <w:sz w:val="24"/>
-          <w:szCs w:val="24"/>
-        </w:rPr>
-        <w:t>eclaration</w:t>
-      </w:r>
-    </w:p>
-    <w:tbl>
-      <w:tblPr>
-        <w:tblW w:w="5148" w:type="pct"/>
-        <w:tblInd w:w="-180" w:type="dxa"/>
-        <w:tblLayout w:type="fixed"/>
-        <w:tblCellMar>
-          <w:left w:w="0" w:type="dxa"/>
-          <w:right w:w="0" w:type="dxa"/>
-        </w:tblCellMar>
-        <w:tblLook w:val="0620" w:firstRow="1" w:lastRow="0" w:firstColumn="0" w:lastColumn="0" w:noHBand="1" w:noVBand="1"/>
-        <w:tblDescription w:val="Layout table"/>
-      </w:tblPr>
-      <w:tblGrid>
-        <w:gridCol w:w="9849"/>
-      </w:tblGrid>
-      <w:tr>
-        <w:trPr>
-          <w:trHeight w:val="130"/>
-        </w:trPr>
-        <w:tc>
-          <w:tcPr>
-            <w:tcW w:w="9637" w:type="dxa"/>
-            <w:vAlign w:val="center"/>
-          </w:tcPr>
-          <w:p>
-            <w:pPr>
-              <w:tabs>
-                <w:tab w:val="left" w:pos="9540"/>
-              </w:tabs>
-              <w:spacing w:line="360" w:lineRule="auto"/>
               <w:ind w:left="259"/>
               <w:jc w:val="both"/>
               <w:rPr>
                 <w:rFonts w:cstheme="minorHAnsi"/>
+                <w:bCs/>
                 <w:sz w:val="20"/>
                 <w:szCs w:val="20"/>
               </w:rPr>
             </w:pPr>
-            <w:r>
-              <w:rPr>
-                <w:rFonts w:cstheme="minorHAnsi"/>
-                <w:color w:val="0D0D0D" w:themeColor="text1" w:themeTint="F2"/>
-                <w:sz w:val="20"/>
-                <w:szCs w:val="20"/>
-              </w:rPr>
-              <w:t xml:space="preserve">I assure you that the information mentioned above is </w:t>
-            </w:r>
-            <w:r>
-              <w:rPr>
-                <w:rFonts w:cstheme="minorHAnsi"/>
-                <w:color w:val="0D0D0D" w:themeColor="text1" w:themeTint="F2"/>
-                <w:sz w:val="20"/>
-                <w:szCs w:val="20"/>
-              </w:rPr>
-              <w:t>correct</w:t>
-            </w:r>
-            <w:r>
-              <w:rPr>
-                <w:rFonts w:cstheme="minorHAnsi"/>
-                <w:color w:val="0D0D0D" w:themeColor="text1" w:themeTint="F2"/>
-                <w:sz w:val="20"/>
-                <w:szCs w:val="20"/>
-              </w:rPr>
-              <w:t xml:space="preserve"> to the best of my knowledge and belief.</w:t>
-            </w:r>
           </w:p>
         </w:tc>
       </w:tr>
@@ -9099,6 +9001,7 @@
     <w:rsid w:val="00536C5A"/>
     <w:rsid w:val="00545296"/>
     <w:rsid w:val="005832EB"/>
+    <w:rsid w:val="005D6191"/>
     <w:rsid w:val="00607622"/>
     <w:rsid w:val="006172AC"/>
     <w:rsid w:val="00623D61"/>
@@ -9112,6 +9015,7 @@
     <w:rsid w:val="0076636D"/>
     <w:rsid w:val="007D4719"/>
     <w:rsid w:val="007F25B8"/>
+    <w:rsid w:val="00835EC5"/>
     <w:rsid w:val="00842756"/>
     <w:rsid w:val="00863F99"/>
     <w:rsid w:val="008702B8"/>

</xml_diff>

<commit_message>
updated experience and samsung achivements
</commit_message>
<xml_diff>
--- a/Vishnuraj_se_resume.docx
+++ b/Vishnuraj_se_resume.docx
@@ -42,7 +42,6 @@
           <w:rFonts w:cstheme="minorHAnsi"/>
           <w:sz w:val="20"/>
           <w:szCs w:val="20"/>
-          <w:lang w:val="it-IT"/>
         </w:rPr>
       </w:pPr>
       <w:r>
@@ -50,7 +49,6 @@
           <w:rFonts w:cstheme="minorHAnsi"/>
           <w:sz w:val="20"/>
           <w:szCs w:val="20"/>
-          <w:lang w:val="it-IT"/>
         </w:rPr>
         <w:t>+91 80153</w:t>
       </w:r>
@@ -59,7 +57,6 @@
           <w:rFonts w:cstheme="minorHAnsi"/>
           <w:sz w:val="20"/>
           <w:szCs w:val="20"/>
-          <w:lang w:val="it-IT"/>
         </w:rPr>
         <w:t xml:space="preserve"> </w:t>
       </w:r>
@@ -68,7 +65,6 @@
           <w:rFonts w:cstheme="minorHAnsi"/>
           <w:sz w:val="20"/>
           <w:szCs w:val="20"/>
-          <w:lang w:val="it-IT"/>
         </w:rPr>
         <w:t>30617</w:t>
       </w:r>
@@ -82,7 +78,6 @@
           <w:rFonts w:cstheme="minorHAnsi"/>
           <w:sz w:val="20"/>
           <w:szCs w:val="20"/>
-          <w:lang w:val="it-IT"/>
         </w:rPr>
       </w:pPr>
       <w:r>
@@ -90,7 +85,6 @@
           <w:rFonts w:cstheme="minorHAnsi"/>
           <w:sz w:val="20"/>
           <w:szCs w:val="20"/>
-          <w:lang w:val="it-IT"/>
         </w:rPr>
         <w:t>Chennai</w:t>
       </w:r>
@@ -99,7 +93,6 @@
           <w:rFonts w:cstheme="minorHAnsi"/>
           <w:sz w:val="20"/>
           <w:szCs w:val="20"/>
-          <w:lang w:val="it-IT"/>
         </w:rPr>
         <w:t>, Tamil Nadu</w:t>
       </w:r>
@@ -108,7 +101,6 @@
           <w:rFonts w:cstheme="minorHAnsi"/>
           <w:sz w:val="20"/>
           <w:szCs w:val="20"/>
-          <w:lang w:val="it-IT"/>
         </w:rPr>
         <w:t>,</w:t>
       </w:r>
@@ -117,7 +109,6 @@
           <w:rFonts w:cstheme="minorHAnsi"/>
           <w:sz w:val="20"/>
           <w:szCs w:val="20"/>
-          <w:lang w:val="it-IT"/>
         </w:rPr>
         <w:t xml:space="preserve"> India</w:t>
       </w:r>
@@ -474,7 +465,27 @@
                 <w:sz w:val="20"/>
                 <w:szCs w:val="20"/>
               </w:rPr>
-              <w:t>5.6+ years</w:t>
+              <w:t>5.</w:t>
+            </w:r>
+            <w:r>
+              <w:rPr>
+                <w:rFonts w:cstheme="minorHAnsi"/>
+                <w:b/>
+                <w:bCs/>
+                <w:sz w:val="20"/>
+                <w:szCs w:val="20"/>
+              </w:rPr>
+              <w:t>9</w:t>
+            </w:r>
+            <w:r>
+              <w:rPr>
+                <w:rFonts w:cstheme="minorHAnsi"/>
+                <w:b/>
+                <w:bCs/>
+                <w:sz w:val="20"/>
+                <w:szCs w:val="20"/>
+              </w:rPr>
+              <w:t>+ years</w:t>
             </w:r>
             <w:r>
               <w:rPr>
@@ -711,7 +722,6 @@
       <w:tblPr>
         <w:tblStyle w:val="TableGrid"/>
         <w:tblW w:w="9720" w:type="dxa"/>
-        <w:tblInd w:w="-90" w:type="dxa"/>
         <w:tblBorders>
           <w:top w:val="none" w:sz="0" w:space="0" w:color="auto"/>
           <w:left w:val="none" w:sz="0" w:space="0" w:color="auto"/>
@@ -831,6 +841,22 @@
               </w:rPr>
               <w:t>, APIs, AWS, MongoDB, PostgreSQL, RabbitMQ</w:t>
             </w:r>
+            <w:r>
+              <w:rPr>
+                <w:rFonts w:cstheme="minorHAnsi"/>
+                <w:sz w:val="20"/>
+                <w:szCs w:val="20"/>
+              </w:rPr>
+              <w:t>, KeyDB</w:t>
+            </w:r>
+            <w:r>
+              <w:rPr>
+                <w:rFonts w:cstheme="minorHAnsi"/>
+                <w:sz w:val="20"/>
+                <w:szCs w:val="20"/>
+              </w:rPr>
+              <w:t>.</w:t>
+            </w:r>
           </w:p>
           <w:p>
             <w:pPr>
@@ -2264,7 +2290,6 @@
               </w:numPr>
               <w:spacing w:line="360" w:lineRule="auto"/>
               <w:ind w:left="78" w:firstLine="0"/>
-              <w:jc w:val="both"/>
               <w:rPr>
                 <w:rFonts w:cstheme="minorHAnsi"/>
                 <w:sz w:val="20"/>
@@ -2289,7 +2314,6 @@
               </w:numPr>
               <w:spacing w:line="360" w:lineRule="auto"/>
               <w:ind w:left="78" w:firstLine="0"/>
-              <w:jc w:val="both"/>
               <w:rPr>
                 <w:rFonts w:cstheme="minorHAnsi"/>
                 <w:sz w:val="20"/>
@@ -2314,7 +2338,6 @@
               </w:numPr>
               <w:spacing w:line="360" w:lineRule="auto"/>
               <w:ind w:left="78" w:firstLine="0"/>
-              <w:jc w:val="both"/>
               <w:rPr>
                 <w:rFonts w:cstheme="minorHAnsi"/>
                 <w:sz w:val="20"/>
@@ -2339,7 +2362,6 @@
               </w:numPr>
               <w:spacing w:line="360" w:lineRule="auto"/>
               <w:ind w:left="78" w:firstLine="0"/>
-              <w:jc w:val="both"/>
               <w:rPr>
                 <w:rFonts w:cstheme="minorHAnsi"/>
                 <w:sz w:val="20"/>
@@ -2364,7 +2386,6 @@
               </w:numPr>
               <w:spacing w:line="360" w:lineRule="auto"/>
               <w:ind w:left="78" w:firstLine="0"/>
-              <w:jc w:val="both"/>
               <w:rPr>
                 <w:rFonts w:cstheme="minorHAnsi"/>
                 <w:sz w:val="20"/>
@@ -2389,7 +2410,6 @@
               </w:numPr>
               <w:spacing w:line="360" w:lineRule="auto"/>
               <w:ind w:left="78" w:firstLine="0"/>
-              <w:jc w:val="both"/>
               <w:rPr>
                 <w:rFonts w:cstheme="minorHAnsi"/>
                 <w:sz w:val="20"/>
@@ -2402,7 +2422,47 @@
                 <w:sz w:val="20"/>
                 <w:szCs w:val="20"/>
               </w:rPr>
-              <w:t>Critical Thinking</w:t>
+              <w:t>Critical</w:t>
+            </w:r>
+            <w:r>
+              <w:rPr>
+                <w:rFonts w:cstheme="minorHAnsi"/>
+                <w:sz w:val="20"/>
+                <w:szCs w:val="20"/>
+              </w:rPr>
+              <w:t xml:space="preserve"> </w:t>
+            </w:r>
+            <w:r>
+              <w:rPr>
+                <w:rFonts w:cstheme="minorHAnsi"/>
+                <w:sz w:val="20"/>
+                <w:szCs w:val="20"/>
+              </w:rPr>
+              <w:t>Thinking</w:t>
+            </w:r>
+            <w:r>
+              <w:rPr>
+                <w:rFonts w:cstheme="minorHAnsi"/>
+                <w:sz w:val="20"/>
+                <w:szCs w:val="20"/>
+              </w:rPr>
+              <w:br/>
+            </w:r>
+            <w:r>
+              <w:rPr>
+                <w:rFonts w:cstheme="minorHAnsi"/>
+                <w:sz w:val="20"/>
+                <w:szCs w:val="20"/>
+              </w:rPr>
+              <w:br/>
+            </w:r>
+            <w:r>
+              <w:rPr>
+                <w:rFonts w:cstheme="minorHAnsi"/>
+                <w:sz w:val="20"/>
+                <w:szCs w:val="20"/>
+              </w:rPr>
+              <w:br/>
             </w:r>
           </w:p>
         </w:tc>
@@ -2746,7 +2806,6 @@
               <w:pStyle w:val="ListParagraph"/>
               <w:spacing w:line="360" w:lineRule="auto"/>
               <w:ind w:left="186" w:firstLine="0"/>
-              <w:jc w:val="both"/>
               <w:rPr>
                 <w:rFonts w:cstheme="minorHAnsi"/>
                 <w:sz w:val="20"/>
@@ -2759,7 +2818,15 @@
                 <w:sz w:val="20"/>
                 <w:szCs w:val="20"/>
               </w:rPr>
-              <w:t xml:space="preserve">Optimized Samsung eCommerce APIs, achieving a </w:t>
+              <w:t>Actively</w:t>
+            </w:r>
+            <w:r>
+              <w:rPr>
+                <w:rFonts w:cstheme="minorHAnsi"/>
+                <w:sz w:val="20"/>
+                <w:szCs w:val="20"/>
+              </w:rPr>
+              <w:t xml:space="preserve"> </w:t>
             </w:r>
             <w:r>
               <w:rPr>
@@ -2769,15 +2836,15 @@
                 <w:sz w:val="20"/>
                 <w:szCs w:val="20"/>
               </w:rPr>
-              <w:t>20% performance</w:t>
-            </w:r>
-            <w:r>
-              <w:rPr>
-                <w:rFonts w:cstheme="minorHAnsi"/>
-                <w:sz w:val="20"/>
-                <w:szCs w:val="20"/>
-              </w:rPr>
-              <w:t xml:space="preserve"> boost and improved </w:t>
+              <w:t>investigation</w:t>
+            </w:r>
+            <w:r>
+              <w:rPr>
+                <w:rFonts w:cstheme="minorHAnsi"/>
+                <w:sz w:val="20"/>
+                <w:szCs w:val="20"/>
+              </w:rPr>
+              <w:t xml:space="preserve">, </w:t>
             </w:r>
             <w:r>
               <w:rPr>
@@ -2787,15 +2854,15 @@
                 <w:sz w:val="20"/>
                 <w:szCs w:val="20"/>
               </w:rPr>
-              <w:t>customer satisfaction</w:t>
-            </w:r>
-            <w:r>
-              <w:rPr>
-                <w:rFonts w:cstheme="minorHAnsi"/>
-                <w:sz w:val="20"/>
-                <w:szCs w:val="20"/>
-              </w:rPr>
-              <w:t>.</w:t>
+              <w:t>fixing urgent</w:t>
+            </w:r>
+            <w:r>
+              <w:rPr>
+                <w:rFonts w:cstheme="minorHAnsi"/>
+                <w:sz w:val="20"/>
+                <w:szCs w:val="20"/>
+              </w:rPr>
+              <w:t xml:space="preserve"> bugs and developing key features for Samsung eCommerce to ensure smooth operations.</w:t>
             </w:r>
           </w:p>
           <w:p>
@@ -2803,7 +2870,6 @@
               <w:pStyle w:val="ListParagraph"/>
               <w:spacing w:line="360" w:lineRule="auto"/>
               <w:ind w:left="186" w:firstLine="0"/>
-              <w:jc w:val="both"/>
               <w:rPr>
                 <w:rFonts w:cstheme="minorHAnsi"/>
                 <w:sz w:val="20"/>
@@ -2816,7 +2882,7 @@
                 <w:sz w:val="20"/>
                 <w:szCs w:val="20"/>
               </w:rPr>
-              <w:t xml:space="preserve">Led the development of </w:t>
+              <w:t xml:space="preserve">Playing a </w:t>
             </w:r>
             <w:r>
               <w:rPr>
@@ -2826,15 +2892,15 @@
                 <w:sz w:val="20"/>
                 <w:szCs w:val="20"/>
               </w:rPr>
-              <w:t>Edge caching</w:t>
-            </w:r>
-            <w:r>
-              <w:rPr>
-                <w:rFonts w:cstheme="minorHAnsi"/>
-                <w:sz w:val="20"/>
-                <w:szCs w:val="20"/>
-              </w:rPr>
-              <w:t xml:space="preserve"> using </w:t>
+              <w:t>crucial role</w:t>
+            </w:r>
+            <w:r>
+              <w:rPr>
+                <w:rFonts w:cstheme="minorHAnsi"/>
+                <w:sz w:val="20"/>
+                <w:szCs w:val="20"/>
+              </w:rPr>
+              <w:t xml:space="preserve"> in </w:t>
             </w:r>
             <w:r>
               <w:rPr>
@@ -2844,15 +2910,15 @@
                 <w:sz w:val="20"/>
                 <w:szCs w:val="20"/>
               </w:rPr>
-              <w:t xml:space="preserve">Akamai </w:t>
-            </w:r>
-            <w:r>
-              <w:rPr>
-                <w:rFonts w:cstheme="minorHAnsi"/>
-                <w:sz w:val="20"/>
-                <w:szCs w:val="20"/>
-              </w:rPr>
-              <w:t xml:space="preserve">and </w:t>
+              <w:t>optimizing the CPU performance</w:t>
+            </w:r>
+            <w:r>
+              <w:rPr>
+                <w:rFonts w:cstheme="minorHAnsi"/>
+                <w:sz w:val="20"/>
+                <w:szCs w:val="20"/>
+              </w:rPr>
+              <w:t xml:space="preserve"> of the </w:t>
             </w:r>
             <w:r>
               <w:rPr>
@@ -2862,61 +2928,15 @@
                 <w:sz w:val="20"/>
                 <w:szCs w:val="20"/>
               </w:rPr>
-              <w:t>Node.js</w:t>
-            </w:r>
-            <w:r>
-              <w:rPr>
-                <w:rFonts w:cstheme="minorHAnsi"/>
-                <w:sz w:val="20"/>
-                <w:szCs w:val="20"/>
-              </w:rPr>
-              <w:t xml:space="preserve">, resulting in </w:t>
-            </w:r>
-            <w:r>
-              <w:rPr>
-                <w:rFonts w:cstheme="minorHAnsi"/>
-                <w:b/>
-                <w:bCs/>
-                <w:sz w:val="20"/>
-                <w:szCs w:val="20"/>
-              </w:rPr>
-              <w:t>30% faster</w:t>
-            </w:r>
-            <w:r>
-              <w:rPr>
-                <w:rFonts w:cstheme="minorHAnsi"/>
-                <w:sz w:val="20"/>
-                <w:szCs w:val="20"/>
-              </w:rPr>
-              <w:t xml:space="preserve"> response times and </w:t>
-            </w:r>
-            <w:r>
-              <w:rPr>
-                <w:rFonts w:cstheme="minorHAnsi"/>
-                <w:b/>
-                <w:bCs/>
-                <w:sz w:val="20"/>
-                <w:szCs w:val="20"/>
-              </w:rPr>
-              <w:t xml:space="preserve">70% </w:t>
-            </w:r>
-            <w:r>
-              <w:rPr>
-                <w:rFonts w:cstheme="minorHAnsi"/>
-                <w:b/>
-                <w:bCs/>
-                <w:sz w:val="20"/>
-                <w:szCs w:val="20"/>
-              </w:rPr>
-              <w:t>Resource Optimization</w:t>
-            </w:r>
-            <w:r>
-              <w:rPr>
-                <w:rFonts w:cstheme="minorHAnsi"/>
-                <w:sz w:val="20"/>
-                <w:szCs w:val="20"/>
-              </w:rPr>
-              <w:t>.</w:t>
+              <w:t>KeyDB cache invalidation</w:t>
+            </w:r>
+            <w:r>
+              <w:rPr>
+                <w:rFonts w:cstheme="minorHAnsi"/>
+                <w:sz w:val="20"/>
+                <w:szCs w:val="20"/>
+              </w:rPr>
+              <w:t>, significantly improving overall system efficiency.</w:t>
             </w:r>
           </w:p>
           <w:p>
@@ -2924,7 +2944,172 @@
               <w:pStyle w:val="ListParagraph"/>
               <w:spacing w:line="360" w:lineRule="auto"/>
               <w:ind w:left="186" w:firstLine="0"/>
-              <w:jc w:val="both"/>
+              <w:rPr>
+                <w:rFonts w:cstheme="minorHAnsi"/>
+                <w:sz w:val="20"/>
+                <w:szCs w:val="20"/>
+              </w:rPr>
+            </w:pPr>
+            <w:r>
+              <w:rPr>
+                <w:rFonts w:cstheme="minorHAnsi"/>
+                <w:sz w:val="20"/>
+                <w:szCs w:val="20"/>
+              </w:rPr>
+              <w:t xml:space="preserve">Optimized Samsung eCommerce APIs, achieving a </w:t>
+            </w:r>
+            <w:r>
+              <w:rPr>
+                <w:rFonts w:cstheme="minorHAnsi"/>
+                <w:b/>
+                <w:bCs/>
+                <w:sz w:val="20"/>
+                <w:szCs w:val="20"/>
+              </w:rPr>
+              <w:t>20% performance</w:t>
+            </w:r>
+            <w:r>
+              <w:rPr>
+                <w:rFonts w:cstheme="minorHAnsi"/>
+                <w:sz w:val="20"/>
+                <w:szCs w:val="20"/>
+              </w:rPr>
+              <w:t xml:space="preserve"> boost and improved </w:t>
+            </w:r>
+            <w:r>
+              <w:rPr>
+                <w:rFonts w:cstheme="minorHAnsi"/>
+                <w:b/>
+                <w:bCs/>
+                <w:sz w:val="20"/>
+                <w:szCs w:val="20"/>
+              </w:rPr>
+              <w:t>customer satisfaction</w:t>
+            </w:r>
+            <w:r>
+              <w:rPr>
+                <w:rFonts w:cstheme="minorHAnsi"/>
+                <w:sz w:val="20"/>
+                <w:szCs w:val="20"/>
+              </w:rPr>
+              <w:t>.</w:t>
+            </w:r>
+          </w:p>
+          <w:p>
+            <w:pPr>
+              <w:pStyle w:val="ListParagraph"/>
+              <w:spacing w:line="360" w:lineRule="auto"/>
+              <w:ind w:left="186" w:firstLine="0"/>
+              <w:rPr>
+                <w:rFonts w:cstheme="minorHAnsi"/>
+                <w:sz w:val="20"/>
+                <w:szCs w:val="20"/>
+              </w:rPr>
+            </w:pPr>
+            <w:r>
+              <w:rPr>
+                <w:rFonts w:cstheme="minorHAnsi"/>
+                <w:sz w:val="20"/>
+                <w:szCs w:val="20"/>
+              </w:rPr>
+              <w:t xml:space="preserve">Took the lead in developing </w:t>
+            </w:r>
+            <w:r>
+              <w:rPr>
+                <w:rFonts w:cstheme="minorHAnsi"/>
+                <w:b/>
+                <w:bCs/>
+                <w:sz w:val="20"/>
+                <w:szCs w:val="20"/>
+              </w:rPr>
+              <w:t>Edge caching</w:t>
+            </w:r>
+            <w:r>
+              <w:rPr>
+                <w:rFonts w:cstheme="minorHAnsi"/>
+                <w:sz w:val="20"/>
+                <w:szCs w:val="20"/>
+              </w:rPr>
+              <w:t xml:space="preserve"> using </w:t>
+            </w:r>
+            <w:r>
+              <w:rPr>
+                <w:rFonts w:cstheme="minorHAnsi"/>
+                <w:b/>
+                <w:bCs/>
+                <w:sz w:val="20"/>
+                <w:szCs w:val="20"/>
+              </w:rPr>
+              <w:t>Akamai</w:t>
+            </w:r>
+            <w:r>
+              <w:rPr>
+                <w:rFonts w:cstheme="minorHAnsi"/>
+                <w:sz w:val="20"/>
+                <w:szCs w:val="20"/>
+              </w:rPr>
+              <w:t xml:space="preserve"> and </w:t>
+            </w:r>
+            <w:r>
+              <w:rPr>
+                <w:rFonts w:cstheme="minorHAnsi"/>
+                <w:b/>
+                <w:bCs/>
+                <w:sz w:val="20"/>
+                <w:szCs w:val="20"/>
+              </w:rPr>
+              <w:t>Node.js</w:t>
+            </w:r>
+            <w:r>
+              <w:rPr>
+                <w:rFonts w:cstheme="minorHAnsi"/>
+                <w:sz w:val="20"/>
+                <w:szCs w:val="20"/>
+              </w:rPr>
+              <w:t xml:space="preserve">, achieving a </w:t>
+            </w:r>
+            <w:r>
+              <w:rPr>
+                <w:rFonts w:cstheme="minorHAnsi"/>
+                <w:b/>
+                <w:bCs/>
+                <w:sz w:val="20"/>
+                <w:szCs w:val="20"/>
+              </w:rPr>
+              <w:t>30% faster response time</w:t>
+            </w:r>
+            <w:r>
+              <w:rPr>
+                <w:rFonts w:cstheme="minorHAnsi"/>
+                <w:sz w:val="20"/>
+                <w:szCs w:val="20"/>
+              </w:rPr>
+              <w:t xml:space="preserve"> and </w:t>
+            </w:r>
+            <w:r>
+              <w:rPr>
+                <w:rFonts w:cstheme="minorHAnsi"/>
+                <w:b/>
+                <w:bCs/>
+                <w:sz w:val="20"/>
+                <w:szCs w:val="20"/>
+              </w:rPr>
+              <w:t>optimizing resources by 70%</w:t>
+            </w:r>
+            <w:r>
+              <w:rPr>
+                <w:rFonts w:cstheme="minorHAnsi"/>
+                <w:sz w:val="20"/>
+                <w:szCs w:val="20"/>
+              </w:rPr>
+              <w:t>.</w:t>
+            </w:r>
+          </w:p>
+          <w:p>
+            <w:pPr>
+              <w:pStyle w:val="ListParagraph"/>
+              <w:spacing w:line="360" w:lineRule="auto"/>
+              <w:ind w:left="186" w:firstLine="0"/>
               <w:rPr>
                 <w:rFonts w:cstheme="minorHAnsi"/>
                 <w:sz w:val="20"/>
@@ -3095,7 +3280,6 @@
               <w:pStyle w:val="ListParagraph"/>
               <w:spacing w:line="360" w:lineRule="auto"/>
               <w:ind w:left="259" w:firstLine="0"/>
-              <w:jc w:val="both"/>
               <w:rPr>
                 <w:rFonts w:cstheme="minorHAnsi"/>
                 <w:sz w:val="20"/>
@@ -3154,9 +3338,8 @@
                 <w:ilvl w:val="2"/>
                 <w:numId w:val="18"/>
               </w:numPr>
-              <w:spacing w:line="276" w:lineRule="auto"/>
+              <w:spacing w:line="360" w:lineRule="auto"/>
               <w:ind w:left="900"/>
-              <w:jc w:val="both"/>
               <w:rPr>
                 <w:rFonts w:cstheme="minorHAnsi"/>
                 <w:sz w:val="20"/>
@@ -3243,9 +3426,8 @@
                 <w:ilvl w:val="2"/>
                 <w:numId w:val="18"/>
               </w:numPr>
-              <w:spacing w:line="276" w:lineRule="auto"/>
+              <w:spacing w:line="360" w:lineRule="auto"/>
               <w:ind w:left="900"/>
-              <w:jc w:val="both"/>
               <w:rPr>
                 <w:rFonts w:cstheme="minorHAnsi"/>
                 <w:sz w:val="20"/>
@@ -3284,7 +3466,6 @@
               <w:pStyle w:val="ListParagraph"/>
               <w:spacing w:line="360" w:lineRule="auto"/>
               <w:ind w:left="259" w:firstLine="0"/>
-              <w:jc w:val="both"/>
               <w:rPr>
                 <w:rFonts w:cstheme="minorHAnsi"/>
                 <w:sz w:val="20"/>
@@ -3822,7 +4003,7 @@
       </w:tblGrid>
       <w:tr>
         <w:trPr>
-          <w:trHeight w:val="216"/>
+          <w:trHeight w:val="837"/>
         </w:trPr>
         <w:tc>
           <w:tcPr>
@@ -3918,20 +4099,6 @@
               <w:t>Thiagarajar Polytechnic College, Salem, Tamil Nadu</w:t>
             </w:r>
           </w:p>
-          <w:p>
-            <w:pPr>
-              <w:pStyle w:val="Dates"/>
-              <w:spacing w:line="360" w:lineRule="auto"/>
-              <w:ind w:left="259"/>
-              <w:jc w:val="both"/>
-              <w:rPr>
-                <w:rFonts w:cstheme="minorHAnsi"/>
-                <w:bCs/>
-                <w:sz w:val="20"/>
-                <w:szCs w:val="20"/>
-              </w:rPr>
-            </w:pPr>
-          </w:p>
         </w:tc>
       </w:tr>
     </w:tbl>
@@ -3943,7 +4110,7 @@
     <w:sectPr>
       <w:type w:val="continuous"/>
       <w:pgSz w:w="11906" w:h="16838" w:code="9"/>
-      <w:pgMar w:top="1440" w:right="990" w:bottom="1440" w:left="1350" w:header="720" w:footer="720" w:gutter="0"/>
+      <w:pgMar w:top="720" w:right="990" w:bottom="720" w:left="1350" w:header="720" w:footer="720" w:gutter="0"/>
       <w:cols w:space="720"/>
       <w:docGrid w:linePitch="360"/>
     </w:sectPr>
@@ -9021,6 +9188,7 @@
     <w:rsid w:val="008702B8"/>
     <w:rsid w:val="00887117"/>
     <w:rsid w:val="008C1E49"/>
+    <w:rsid w:val="008E3FBC"/>
     <w:rsid w:val="00933DAA"/>
     <w:rsid w:val="009743DC"/>
     <w:rsid w:val="009B0F9C"/>
@@ -9038,6 +9206,7 @@
     <w:rsid w:val="00CB51B2"/>
     <w:rsid w:val="00D0264D"/>
     <w:rsid w:val="00D0705B"/>
+    <w:rsid w:val="00D103C8"/>
     <w:rsid w:val="00D1108B"/>
     <w:rsid w:val="00D24738"/>
     <w:rsid w:val="00D27F1E"/>
@@ -9055,6 +9224,7 @@
     <w:rsid w:val="00F301DF"/>
     <w:rsid w:val="00F45761"/>
     <w:rsid w:val="00F62A4F"/>
+    <w:rsid w:val="00FA3F84"/>
     <w:rsid w:val="00FB4E9E"/>
     <w:rsid w:val="00FE46F4"/>
   </w:rsids>
@@ -9514,6 +9684,22 @@
   <w:style w:type="paragraph" w:customStyle="1" w:styleId="BC54D23D8D334C9B8B179A6ECA09BA77">
     <w:name w:val="BC54D23D8D334C9B8B179A6ECA09BA77"/>
   </w:style>
+  <w:style w:type="paragraph" w:customStyle="1" w:styleId="8944D4C26E2F4BF295376F0CFD53F005">
+    <w:name w:val="8944D4C26E2F4BF295376F0CFD53F005"/>
+    <w:rsid w:val="00D103C8"/>
+    <w:rPr>
+      <w:kern w:val="2"/>
+      <w14:ligatures w14:val="standardContextual"/>
+    </w:rPr>
+  </w:style>
+  <w:style w:type="paragraph" w:customStyle="1" w:styleId="2BB5C4231D34495081EF793D11924FB1">
+    <w:name w:val="2BB5C4231D34495081EF793D11924FB1"/>
+    <w:rsid w:val="00D103C8"/>
+    <w:rPr>
+      <w:kern w:val="2"/>
+      <w14:ligatures w14:val="standardContextual"/>
+    </w:rPr>
+  </w:style>
 </w:styles>
 </file>
 

</xml_diff>

<commit_message>
updated resume to 5.10
</commit_message>
<xml_diff>
--- a/Vishnuraj_se_resume.docx
+++ b/Vishnuraj_se_resume.docx
@@ -42,6 +42,7 @@
           <w:rFonts w:cstheme="minorHAnsi"/>
           <w:sz w:val="20"/>
           <w:szCs w:val="20"/>
+          <w:lang w:val="it-IT"/>
         </w:rPr>
       </w:pPr>
       <w:r>
@@ -49,6 +50,7 @@
           <w:rFonts w:cstheme="minorHAnsi"/>
           <w:sz w:val="20"/>
           <w:szCs w:val="20"/>
+          <w:lang w:val="it-IT"/>
         </w:rPr>
         <w:t>+91 80153</w:t>
       </w:r>
@@ -57,6 +59,7 @@
           <w:rFonts w:cstheme="minorHAnsi"/>
           <w:sz w:val="20"/>
           <w:szCs w:val="20"/>
+          <w:lang w:val="it-IT"/>
         </w:rPr>
         <w:t xml:space="preserve"> </w:t>
       </w:r>
@@ -65,6 +68,7 @@
           <w:rFonts w:cstheme="minorHAnsi"/>
           <w:sz w:val="20"/>
           <w:szCs w:val="20"/>
+          <w:lang w:val="it-IT"/>
         </w:rPr>
         <w:t>30617</w:t>
       </w:r>
@@ -78,6 +82,7 @@
           <w:rFonts w:cstheme="minorHAnsi"/>
           <w:sz w:val="20"/>
           <w:szCs w:val="20"/>
+          <w:lang w:val="it-IT"/>
         </w:rPr>
       </w:pPr>
       <w:r>
@@ -85,6 +90,7 @@
           <w:rFonts w:cstheme="minorHAnsi"/>
           <w:sz w:val="20"/>
           <w:szCs w:val="20"/>
+          <w:lang w:val="it-IT"/>
         </w:rPr>
         <w:t>Chennai</w:t>
       </w:r>
@@ -93,6 +99,7 @@
           <w:rFonts w:cstheme="minorHAnsi"/>
           <w:sz w:val="20"/>
           <w:szCs w:val="20"/>
+          <w:lang w:val="it-IT"/>
         </w:rPr>
         <w:t>, Tamil Nadu</w:t>
       </w:r>
@@ -101,6 +108,7 @@
           <w:rFonts w:cstheme="minorHAnsi"/>
           <w:sz w:val="20"/>
           <w:szCs w:val="20"/>
+          <w:lang w:val="it-IT"/>
         </w:rPr>
         <w:t>,</w:t>
       </w:r>
@@ -109,6 +117,7 @@
           <w:rFonts w:cstheme="minorHAnsi"/>
           <w:sz w:val="20"/>
           <w:szCs w:val="20"/>
+          <w:lang w:val="it-IT"/>
         </w:rPr>
         <w:t xml:space="preserve"> India</w:t>
       </w:r>
@@ -475,7 +484,7 @@
                 <w:sz w:val="20"/>
                 <w:szCs w:val="20"/>
               </w:rPr>
-              <w:t>9</w:t>
+              <w:t>10</w:t>
             </w:r>
             <w:r>
               <w:rPr>
@@ -4105,6 +4114,11 @@
     <w:p>
       <w:pPr>
         <w:spacing w:line="360" w:lineRule="auto"/>
+        <w:rPr>
+          <w:rFonts w:cstheme="minorHAnsi"/>
+          <w:sz w:val="20"/>
+          <w:szCs w:val="20"/>
+        </w:rPr>
       </w:pPr>
     </w:p>
     <w:sectPr>
@@ -9137,6 +9151,7 @@
     <w:rsid w:val="00070A82"/>
     <w:rsid w:val="00084E7C"/>
     <w:rsid w:val="00091B6A"/>
+    <w:rsid w:val="000C6A8A"/>
     <w:rsid w:val="000F554C"/>
     <w:rsid w:val="00112F8B"/>
     <w:rsid w:val="00125FF6"/>
@@ -9197,6 +9212,7 @@
     <w:rsid w:val="00A515A9"/>
     <w:rsid w:val="00A779C4"/>
     <w:rsid w:val="00AA5C5D"/>
+    <w:rsid w:val="00AB3BCA"/>
     <w:rsid w:val="00B32206"/>
     <w:rsid w:val="00B77CA4"/>
     <w:rsid w:val="00BB52B0"/>
@@ -9684,17 +9700,9 @@
   <w:style w:type="paragraph" w:customStyle="1" w:styleId="BC54D23D8D334C9B8B179A6ECA09BA77">
     <w:name w:val="BC54D23D8D334C9B8B179A6ECA09BA77"/>
   </w:style>
-  <w:style w:type="paragraph" w:customStyle="1" w:styleId="8944D4C26E2F4BF295376F0CFD53F005">
-    <w:name w:val="8944D4C26E2F4BF295376F0CFD53F005"/>
-    <w:rsid w:val="00D103C8"/>
-    <w:rPr>
-      <w:kern w:val="2"/>
-      <w14:ligatures w14:val="standardContextual"/>
-    </w:rPr>
-  </w:style>
-  <w:style w:type="paragraph" w:customStyle="1" w:styleId="2BB5C4231D34495081EF793D11924FB1">
-    <w:name w:val="2BB5C4231D34495081EF793D11924FB1"/>
-    <w:rsid w:val="00D103C8"/>
+  <w:style w:type="paragraph" w:customStyle="1" w:styleId="BF61A7139F194CCA9937C28529EC1136">
+    <w:name w:val="BF61A7139F194CCA9937C28529EC1136"/>
+    <w:rsid w:val="00AB3BCA"/>
     <w:rPr>
       <w:kern w:val="2"/>
       <w14:ligatures w14:val="standardContextual"/>

</xml_diff>

<commit_message>
make SSE version of resume
</commit_message>
<xml_diff>
--- a/Vishnuraj_se_resume.docx
+++ b/Vishnuraj_se_resume.docx
@@ -1,11 +1,11 @@
 
 <file path=word/document.xml><?xml version="1.0" encoding="utf-8"?>
-<w:document xmlns:wpc="http://schemas.microsoft.com/office/word/2010/wordprocessingCanvas" xmlns:cx="http://schemas.microsoft.com/office/drawing/2014/chartex" xmlns:cx1="http://schemas.microsoft.com/office/drawing/2015/9/8/chartex" xmlns:cx2="http://schemas.microsoft.com/office/drawing/2015/10/21/chartex" xmlns:cx3="http://schemas.microsoft.com/office/drawing/2016/5/9/chartex" xmlns:cx4="http://schemas.microsoft.com/office/drawing/2016/5/10/chartex" xmlns:cx5="http://schemas.microsoft.com/office/drawing/2016/5/11/chartex" xmlns:cx6="http://schemas.microsoft.com/office/drawing/2016/5/12/chartex" xmlns:cx7="http://schemas.microsoft.com/office/drawing/2016/5/13/chartex" xmlns:cx8="http://schemas.microsoft.com/office/drawing/2016/5/14/chartex" xmlns:mc="http://schemas.openxmlformats.org/markup-compatibility/2006" xmlns:aink="http://schemas.microsoft.com/office/drawing/2016/ink" xmlns:am3d="http://schemas.microsoft.com/office/drawing/2017/model3d" xmlns:o="urn:schemas-microsoft-com:office:office" xmlns:oel="http://schemas.microsoft.com/office/2019/extlst" xmlns:r="http://schemas.openxmlformats.org/officeDocument/2006/relationships" xmlns:m="http://schemas.openxmlformats.org/officeDocument/2006/math" xmlns:v="urn:schemas-microsoft-com:vml" xmlns:wp14="http://schemas.microsoft.com/office/word/2010/wordprocessingDrawing" xmlns:wp="http://schemas.openxmlformats.org/drawingml/2006/wordprocessingDrawing" xmlns:w10="urn:schemas-microsoft-com:office:word" xmlns:w="http://schemas.openxmlformats.org/wordprocessingml/2006/main" xmlns:w14="http://schemas.microsoft.com/office/word/2010/wordml" xmlns:w15="http://schemas.microsoft.com/office/word/2012/wordml" xmlns:w16cex="http://schemas.microsoft.com/office/word/2018/wordml/cex" xmlns:w16cid="http://schemas.microsoft.com/office/word/2016/wordml/cid" xmlns:w16="http://schemas.microsoft.com/office/word/2018/wordml" xmlns:w16sdtdh="http://schemas.microsoft.com/office/word/2020/wordml/sdtdatahash" xmlns:w16se="http://schemas.microsoft.com/office/word/2015/wordml/symex" xmlns:wpg="http://schemas.microsoft.com/office/word/2010/wordprocessingGroup" xmlns:wpi="http://schemas.microsoft.com/office/word/2010/wordprocessingInk" xmlns:wne="http://schemas.microsoft.com/office/word/2006/wordml" xmlns:wps="http://schemas.microsoft.com/office/word/2010/wordprocessingShape" mc:Ignorable="w14 w15 w16se w16cid w16 w16cex w16sdtdh wp14">
+<w:document xmlns:wpc="http://schemas.microsoft.com/office/word/2010/wordprocessingCanvas" xmlns:cx="http://schemas.microsoft.com/office/drawing/2014/chartex" xmlns:cx1="http://schemas.microsoft.com/office/drawing/2015/9/8/chartex" xmlns:cx2="http://schemas.microsoft.com/office/drawing/2015/10/21/chartex" xmlns:cx3="http://schemas.microsoft.com/office/drawing/2016/5/9/chartex" xmlns:cx4="http://schemas.microsoft.com/office/drawing/2016/5/10/chartex" xmlns:cx5="http://schemas.microsoft.com/office/drawing/2016/5/11/chartex" xmlns:cx6="http://schemas.microsoft.com/office/drawing/2016/5/12/chartex" xmlns:cx7="http://schemas.microsoft.com/office/drawing/2016/5/13/chartex" xmlns:cx8="http://schemas.microsoft.com/office/drawing/2016/5/14/chartex" xmlns:mc="http://schemas.openxmlformats.org/markup-compatibility/2006" xmlns:aink="http://schemas.microsoft.com/office/drawing/2016/ink" xmlns:am3d="http://schemas.microsoft.com/office/drawing/2017/model3d" xmlns:o="urn:schemas-microsoft-com:office:office" xmlns:oel="http://schemas.microsoft.com/office/2019/extlst" xmlns:r="http://schemas.openxmlformats.org/officeDocument/2006/relationships" xmlns:m="http://schemas.openxmlformats.org/officeDocument/2006/math" xmlns:v="urn:schemas-microsoft-com:vml" xmlns:wp14="http://schemas.microsoft.com/office/word/2010/wordprocessingDrawing" xmlns:wp="http://schemas.openxmlformats.org/drawingml/2006/wordprocessingDrawing" xmlns:w10="urn:schemas-microsoft-com:office:word" xmlns:w="http://schemas.openxmlformats.org/wordprocessingml/2006/main" xmlns:w14="http://schemas.microsoft.com/office/word/2010/wordml" xmlns:w15="http://schemas.microsoft.com/office/word/2012/wordml" xmlns:w16cex="http://schemas.microsoft.com/office/word/2018/wordml/cex" xmlns:w16cid="http://schemas.microsoft.com/office/word/2016/wordml/cid" xmlns:w16="http://schemas.microsoft.com/office/word/2018/wordml" xmlns:w16du="http://schemas.microsoft.com/office/word/2023/wordml/word16du" xmlns:w16sdtdh="http://schemas.microsoft.com/office/word/2020/wordml/sdtdatahash" xmlns:w16se="http://schemas.microsoft.com/office/word/2015/wordml/symex" xmlns:wpg="http://schemas.microsoft.com/office/word/2010/wordprocessingGroup" xmlns:wpi="http://schemas.microsoft.com/office/word/2010/wordprocessingInk" xmlns:wne="http://schemas.microsoft.com/office/word/2006/wordml" xmlns:wps="http://schemas.microsoft.com/office/word/2010/wordprocessingShape" mc:Ignorable="w14 w15 w16se w16cid w16 w16cex w16sdtdh w16du wp14">
   <w:body>
     <w:p>
       <w:pPr>
         <w:pStyle w:val="ContactInfo"/>
-        <w:spacing w:line="360" w:lineRule="auto"/>
+        <w:spacing w:line="276" w:lineRule="auto"/>
         <w:ind w:left="90" w:hanging="90"/>
         <w:rPr>
           <w:rFonts w:cstheme="minorHAnsi"/>
@@ -36,7 +36,7 @@
     <w:p>
       <w:pPr>
         <w:pStyle w:val="ContactInfo"/>
-        <w:spacing w:line="360" w:lineRule="auto"/>
+        <w:spacing w:line="276" w:lineRule="auto"/>
         <w:ind w:left="270" w:hanging="270"/>
         <w:rPr>
           <w:rFonts w:cstheme="minorHAnsi"/>
@@ -76,7 +76,7 @@
     <w:p>
       <w:pPr>
         <w:pStyle w:val="ContactInfo"/>
-        <w:spacing w:line="360" w:lineRule="auto"/>
+        <w:spacing w:line="276" w:lineRule="auto"/>
         <w:ind w:left="270" w:hanging="270"/>
         <w:rPr>
           <w:rFonts w:cstheme="minorHAnsi"/>
@@ -125,7 +125,7 @@
     <w:p>
       <w:pPr>
         <w:pStyle w:val="ContactInfo"/>
-        <w:spacing w:line="360" w:lineRule="auto"/>
+        <w:spacing w:line="276" w:lineRule="auto"/>
         <w:ind w:left="270" w:hanging="270"/>
         <w:rPr>
           <w:rFonts w:cstheme="minorHAnsi"/>
@@ -148,7 +148,7 @@
     <w:p>
       <w:pPr>
         <w:pStyle w:val="ContactInfo"/>
-        <w:spacing w:before="240" w:line="360" w:lineRule="auto"/>
+        <w:spacing w:before="240" w:line="276" w:lineRule="auto"/>
         <w:ind w:left="270" w:hanging="270"/>
         <w:rPr>
           <w:rFonts w:cstheme="minorHAnsi"/>
@@ -355,7 +355,7 @@
           <w:tab w:val="left" w:pos="450"/>
           <w:tab w:val="left" w:pos="2249"/>
         </w:tabs>
-        <w:spacing w:after="80" w:line="360" w:lineRule="auto"/>
+        <w:spacing w:after="80" w:line="276" w:lineRule="auto"/>
         <w:ind w:left="187" w:hanging="187"/>
         <w:rPr>
           <w:rFonts w:asciiTheme="minorHAnsi" w:hAnsiTheme="minorHAnsi" w:cstheme="minorHAnsi"/>
@@ -426,13 +426,7 @@
           </w:tcPr>
           <w:p>
             <w:pPr>
-              <w:pStyle w:val="ListParagraph"/>
-              <w:numPr>
-                <w:ilvl w:val="0"/>
-                <w:numId w:val="0"/>
-              </w:numPr>
-              <w:spacing w:line="360" w:lineRule="auto"/>
-              <w:ind w:hanging="18"/>
+              <w:spacing w:line="276" w:lineRule="auto"/>
               <w:jc w:val="both"/>
               <w:rPr>
                 <w:rFonts w:cstheme="minorHAnsi"/>
@@ -446,7 +440,7 @@
                 <w:sz w:val="20"/>
                 <w:szCs w:val="20"/>
               </w:rPr>
-              <w:t xml:space="preserve">Results-driven </w:t>
+              <w:t xml:space="preserve">Driven and innovative </w:t>
             </w:r>
             <w:r>
               <w:rPr>
@@ -464,7 +458,23 @@
                 <w:sz w:val="20"/>
                 <w:szCs w:val="20"/>
               </w:rPr>
-              <w:t xml:space="preserve"> with over </w:t>
+              <w:t xml:space="preserve"> with </w:t>
+            </w:r>
+            <w:r>
+              <w:rPr>
+                <w:rFonts w:cstheme="minorHAnsi"/>
+                <w:sz w:val="20"/>
+                <w:szCs w:val="20"/>
+              </w:rPr>
+              <w:t>6</w:t>
+            </w:r>
+            <w:r>
+              <w:rPr>
+                <w:rFonts w:cstheme="minorHAnsi"/>
+                <w:sz w:val="20"/>
+                <w:szCs w:val="20"/>
+              </w:rPr>
+              <w:t xml:space="preserve">+ years of experience in developing </w:t>
             </w:r>
             <w:r>
               <w:rPr>
@@ -474,7 +484,15 @@
                 <w:sz w:val="20"/>
                 <w:szCs w:val="20"/>
               </w:rPr>
-              <w:t>5.</w:t>
+              <w:t>cutting-edge</w:t>
+            </w:r>
+            <w:r>
+              <w:rPr>
+                <w:rFonts w:cstheme="minorHAnsi"/>
+                <w:sz w:val="20"/>
+                <w:szCs w:val="20"/>
+              </w:rPr>
+              <w:t xml:space="preserve"> </w:t>
             </w:r>
             <w:r>
               <w:rPr>
@@ -484,7 +502,15 @@
                 <w:sz w:val="20"/>
                 <w:szCs w:val="20"/>
               </w:rPr>
-              <w:t>10</w:t>
+              <w:t>SaaS</w:t>
+            </w:r>
+            <w:r>
+              <w:rPr>
+                <w:rFonts w:cstheme="minorHAnsi"/>
+                <w:sz w:val="20"/>
+                <w:szCs w:val="20"/>
+              </w:rPr>
+              <w:t xml:space="preserve"> web applications. Proficient in both </w:t>
             </w:r>
             <w:r>
               <w:rPr>
@@ -494,15 +520,15 @@
                 <w:sz w:val="20"/>
                 <w:szCs w:val="20"/>
               </w:rPr>
-              <w:t>+ years</w:t>
-            </w:r>
-            <w:r>
-              <w:rPr>
-                <w:rFonts w:cstheme="minorHAnsi"/>
-                <w:sz w:val="20"/>
-                <w:szCs w:val="20"/>
-              </w:rPr>
-              <w:t xml:space="preserve"> of experience designing and implementing </w:t>
+              <w:t>back-end</w:t>
+            </w:r>
+            <w:r>
+              <w:rPr>
+                <w:rFonts w:cstheme="minorHAnsi"/>
+                <w:sz w:val="20"/>
+                <w:szCs w:val="20"/>
+              </w:rPr>
+              <w:t xml:space="preserve"> and </w:t>
             </w:r>
             <w:r>
               <w:rPr>
@@ -512,15 +538,15 @@
                 <w:sz w:val="20"/>
                 <w:szCs w:val="20"/>
               </w:rPr>
-              <w:t>high-performance</w:t>
-            </w:r>
-            <w:r>
-              <w:rPr>
-                <w:rFonts w:cstheme="minorHAnsi"/>
-                <w:sz w:val="20"/>
-                <w:szCs w:val="20"/>
-              </w:rPr>
-              <w:t xml:space="preserve"> </w:t>
+              <w:t>front-end</w:t>
+            </w:r>
+            <w:r>
+              <w:rPr>
+                <w:rFonts w:cstheme="minorHAnsi"/>
+                <w:sz w:val="20"/>
+                <w:szCs w:val="20"/>
+              </w:rPr>
+              <w:t xml:space="preserve"> technologies, including </w:t>
             </w:r>
             <w:r>
               <w:rPr>
@@ -530,23 +556,15 @@
                 <w:sz w:val="20"/>
                 <w:szCs w:val="20"/>
               </w:rPr>
-              <w:t>SaaS</w:t>
-            </w:r>
-            <w:r>
-              <w:rPr>
-                <w:rFonts w:cstheme="minorHAnsi"/>
-                <w:sz w:val="20"/>
-                <w:szCs w:val="20"/>
-              </w:rPr>
-              <w:t xml:space="preserve"> </w:t>
-            </w:r>
-            <w:r>
-              <w:rPr>
-                <w:rFonts w:cstheme="minorHAnsi"/>
-                <w:sz w:val="20"/>
-                <w:szCs w:val="20"/>
-              </w:rPr>
-              <w:t xml:space="preserve">web applications. Proven expertise in both </w:t>
+              <w:t>Node.js</w:t>
+            </w:r>
+            <w:r>
+              <w:rPr>
+                <w:rFonts w:cstheme="minorHAnsi"/>
+                <w:sz w:val="20"/>
+                <w:szCs w:val="20"/>
+              </w:rPr>
+              <w:t xml:space="preserve">, </w:t>
             </w:r>
             <w:r>
               <w:rPr>
@@ -556,15 +574,15 @@
                 <w:sz w:val="20"/>
                 <w:szCs w:val="20"/>
               </w:rPr>
-              <w:t>back-end</w:t>
-            </w:r>
-            <w:r>
-              <w:rPr>
-                <w:rFonts w:cstheme="minorHAnsi"/>
-                <w:sz w:val="20"/>
-                <w:szCs w:val="20"/>
-              </w:rPr>
-              <w:t xml:space="preserve"> (</w:t>
+              <w:t>Java</w:t>
+            </w:r>
+            <w:r>
+              <w:rPr>
+                <w:rFonts w:cstheme="minorHAnsi"/>
+                <w:sz w:val="20"/>
+                <w:szCs w:val="20"/>
+              </w:rPr>
+              <w:t xml:space="preserve">, </w:t>
             </w:r>
             <w:r>
               <w:rPr>
@@ -574,15 +592,15 @@
                 <w:sz w:val="20"/>
                 <w:szCs w:val="20"/>
               </w:rPr>
-              <w:t>Node.js, Java, Express.js</w:t>
-            </w:r>
-            <w:r>
-              <w:rPr>
-                <w:rFonts w:cstheme="minorHAnsi"/>
-                <w:sz w:val="20"/>
-                <w:szCs w:val="20"/>
-              </w:rPr>
-              <w:t xml:space="preserve">) and </w:t>
+              <w:t>Vue.js</w:t>
+            </w:r>
+            <w:r>
+              <w:rPr>
+                <w:rFonts w:cstheme="minorHAnsi"/>
+                <w:sz w:val="20"/>
+                <w:szCs w:val="20"/>
+              </w:rPr>
+              <w:t xml:space="preserve">, and </w:t>
             </w:r>
             <w:r>
               <w:rPr>
@@ -592,15 +610,15 @@
                 <w:sz w:val="20"/>
                 <w:szCs w:val="20"/>
               </w:rPr>
-              <w:t>front-end</w:t>
-            </w:r>
-            <w:r>
-              <w:rPr>
-                <w:rFonts w:cstheme="minorHAnsi"/>
-                <w:sz w:val="20"/>
-                <w:szCs w:val="20"/>
-              </w:rPr>
-              <w:t xml:space="preserve"> (</w:t>
+              <w:t>Angular</w:t>
+            </w:r>
+            <w:r>
+              <w:rPr>
+                <w:rFonts w:cstheme="minorHAnsi"/>
+                <w:sz w:val="20"/>
+                <w:szCs w:val="20"/>
+              </w:rPr>
+              <w:t xml:space="preserve">. Skilled in </w:t>
             </w:r>
             <w:r>
               <w:rPr>
@@ -610,15 +628,15 @@
                 <w:sz w:val="20"/>
                 <w:szCs w:val="20"/>
               </w:rPr>
-              <w:t>Vue.js, Angular, HTML/CSS</w:t>
-            </w:r>
-            <w:r>
-              <w:rPr>
-                <w:rFonts w:cstheme="minorHAnsi"/>
-                <w:sz w:val="20"/>
-                <w:szCs w:val="20"/>
-              </w:rPr>
-              <w:t xml:space="preserve">) development. Strong advocate for clean code, code reviews, and </w:t>
+              <w:t>agile methodologies</w:t>
+            </w:r>
+            <w:r>
+              <w:rPr>
+                <w:rFonts w:cstheme="minorHAnsi"/>
+                <w:sz w:val="20"/>
+                <w:szCs w:val="20"/>
+              </w:rPr>
+              <w:t xml:space="preserve">, clean </w:t>
             </w:r>
             <w:r>
               <w:rPr>
@@ -628,15 +646,15 @@
                 <w:sz w:val="20"/>
                 <w:szCs w:val="20"/>
               </w:rPr>
-              <w:t>agile methodologies</w:t>
-            </w:r>
-            <w:r>
-              <w:rPr>
-                <w:rFonts w:cstheme="minorHAnsi"/>
-                <w:sz w:val="20"/>
-                <w:szCs w:val="20"/>
-              </w:rPr>
-              <w:t>. Recognized for exceeding expectations, awarded "</w:t>
+              <w:t>code practices</w:t>
+            </w:r>
+            <w:r>
+              <w:rPr>
+                <w:rFonts w:cstheme="minorHAnsi"/>
+                <w:sz w:val="20"/>
+                <w:szCs w:val="20"/>
+              </w:rPr>
+              <w:t xml:space="preserve">, and fostering </w:t>
             </w:r>
             <w:r>
               <w:rPr>
@@ -646,51 +664,23 @@
                 <w:sz w:val="20"/>
                 <w:szCs w:val="20"/>
               </w:rPr>
-              <w:t>Gem of the Month</w:t>
-            </w:r>
-            <w:r>
-              <w:rPr>
-                <w:rFonts w:cstheme="minorHAnsi"/>
-                <w:sz w:val="20"/>
-                <w:szCs w:val="20"/>
-              </w:rPr>
-              <w:t xml:space="preserve">" twice, and skilled in </w:t>
-            </w:r>
-            <w:r>
-              <w:rPr>
-                <w:rFonts w:cstheme="minorHAnsi"/>
-                <w:b/>
-                <w:bCs/>
-                <w:sz w:val="20"/>
-                <w:szCs w:val="20"/>
-              </w:rPr>
-              <w:t>mentoring</w:t>
-            </w:r>
-            <w:r>
-              <w:rPr>
-                <w:rFonts w:cstheme="minorHAnsi"/>
-                <w:sz w:val="20"/>
-                <w:szCs w:val="20"/>
-              </w:rPr>
-              <w:t xml:space="preserve"> junior developers. Committed to </w:t>
-            </w:r>
-            <w:r>
-              <w:rPr>
-                <w:rFonts w:cstheme="minorHAnsi"/>
-                <w:b/>
-                <w:bCs/>
-                <w:sz w:val="20"/>
-                <w:szCs w:val="20"/>
-              </w:rPr>
-              <w:t>continuous learning</w:t>
-            </w:r>
-            <w:r>
-              <w:rPr>
-                <w:rFonts w:cstheme="minorHAnsi"/>
-                <w:sz w:val="20"/>
-                <w:szCs w:val="20"/>
-              </w:rPr>
-              <w:t xml:space="preserve"> and staying abreast of industry trends.</w:t>
+              <w:t>team collaboration</w:t>
+            </w:r>
+            <w:r>
+              <w:rPr>
+                <w:rFonts w:cstheme="minorHAnsi"/>
+                <w:sz w:val="20"/>
+                <w:szCs w:val="20"/>
+              </w:rPr>
+              <w:t>. Recognized for exceeding expectations and delivering impactful solutions. Seeking opportunities to leverage expertise in software development to drive business growth and innovation</w:t>
+            </w:r>
+            <w:r>
+              <w:rPr>
+                <w:rFonts w:cstheme="minorHAnsi"/>
+                <w:sz w:val="20"/>
+                <w:szCs w:val="20"/>
+              </w:rPr>
+              <w:t>.</w:t>
             </w:r>
           </w:p>
         </w:tc>
@@ -702,7 +692,7 @@
         <w:tabs>
           <w:tab w:val="left" w:pos="450"/>
         </w:tabs>
-        <w:spacing w:after="80" w:line="360" w:lineRule="auto"/>
+        <w:spacing w:after="80" w:line="276" w:lineRule="auto"/>
         <w:ind w:left="187" w:hanging="187"/>
         <w:rPr>
           <w:rFonts w:asciiTheme="minorHAnsi" w:hAnsiTheme="minorHAnsi" w:cstheme="minorHAnsi"/>
@@ -756,7 +746,7 @@
           <w:p>
             <w:pPr>
               <w:pStyle w:val="Heading2"/>
-              <w:spacing w:line="360" w:lineRule="auto"/>
+              <w:spacing w:line="276" w:lineRule="auto"/>
               <w:ind w:left="78"/>
               <w:rPr>
                 <w:rFonts w:cstheme="minorHAnsi"/>
@@ -789,7 +779,7 @@
                 <w:ilvl w:val="0"/>
                 <w:numId w:val="24"/>
               </w:numPr>
-              <w:spacing w:line="360" w:lineRule="auto"/>
+              <w:spacing w:line="276" w:lineRule="auto"/>
               <w:ind w:left="78" w:firstLine="0"/>
               <w:jc w:val="both"/>
               <w:rPr>
@@ -874,7 +864,7 @@
                 <w:ilvl w:val="0"/>
                 <w:numId w:val="24"/>
               </w:numPr>
-              <w:spacing w:line="360" w:lineRule="auto"/>
+              <w:spacing w:line="276" w:lineRule="auto"/>
               <w:ind w:left="78" w:firstLine="0"/>
               <w:jc w:val="both"/>
               <w:rPr>
@@ -925,7 +915,7 @@
                 <w:ilvl w:val="0"/>
                 <w:numId w:val="24"/>
               </w:numPr>
-              <w:spacing w:line="360" w:lineRule="auto"/>
+              <w:spacing w:line="276" w:lineRule="auto"/>
               <w:ind w:left="78" w:firstLine="0"/>
               <w:jc w:val="both"/>
               <w:rPr>
@@ -984,7 +974,7 @@
                 <w:ilvl w:val="0"/>
                 <w:numId w:val="24"/>
               </w:numPr>
-              <w:spacing w:line="360" w:lineRule="auto"/>
+              <w:spacing w:line="276" w:lineRule="auto"/>
               <w:ind w:left="78" w:firstLine="0"/>
               <w:jc w:val="both"/>
               <w:rPr>
@@ -1026,1232 +1016,6 @@
                 <w:szCs w:val="20"/>
               </w:rPr>
               <w:t>Git, JIRA, Postman, Kibana, Datadog, Docker</w:t>
-            </w:r>
-            <w:r>
-              <w:rPr>
-                <w:rFonts w:cstheme="minorHAnsi"/>
-                <w:sz w:val="20"/>
-                <w:szCs w:val="20"/>
-              </w:rPr>
-              <w:t>.</w:t>
-            </w:r>
-            <w:r>
-              <w:rPr>
-                <w:rFonts w:ascii="Consolas" w:hAnsi="Consolas"/>
-                <w:color w:val="CCCCCC"/>
-                <w:spacing w:val="0"/>
-                <w:sz w:val="21"/>
-                <w:szCs w:val="21"/>
-              </w:rPr>
-              <w:t xml:space="preserve"> </w:t>
-            </w:r>
-            <w:r>
-              <w:rPr>
-                <w:rFonts w:ascii="Consolas" w:hAnsi="Consolas"/>
-                <w:color w:val="FFFFFF" w:themeColor="background1"/>
-                <w:spacing w:val="0"/>
-                <w:sz w:val="2"/>
-                <w:szCs w:val="2"/>
-              </w:rPr>
-              <w:t xml:space="preserve">ATS Tags: </w:t>
-            </w:r>
-            <w:r>
-              <w:rPr>
-                <w:rFonts w:cstheme="minorHAnsi"/>
-                <w:color w:val="FFFFFF" w:themeColor="background1"/>
-                <w:sz w:val="2"/>
-                <w:szCs w:val="2"/>
-              </w:rPr>
-              <w:t xml:space="preserve">agile methodologies, algorithms, amazon s3, amazon simple notification service, amazon </w:t>
-            </w:r>
-            <w:proofErr w:type="spellStart"/>
-            <w:r>
-              <w:rPr>
-                <w:rFonts w:cstheme="minorHAnsi"/>
-                <w:color w:val="FFFFFF" w:themeColor="background1"/>
-                <w:sz w:val="2"/>
-                <w:szCs w:val="2"/>
-              </w:rPr>
-              <w:t>sqs</w:t>
-            </w:r>
-            <w:proofErr w:type="spellEnd"/>
-            <w:r>
-              <w:rPr>
-                <w:rFonts w:cstheme="minorHAnsi"/>
-                <w:color w:val="FFFFFF" w:themeColor="background1"/>
-                <w:sz w:val="2"/>
-                <w:szCs w:val="2"/>
-              </w:rPr>
-              <w:t xml:space="preserve">, amazon web services, analytical thinking, android, angular, </w:t>
-            </w:r>
-            <w:proofErr w:type="spellStart"/>
-            <w:r>
-              <w:rPr>
-                <w:rFonts w:cstheme="minorHAnsi"/>
-                <w:color w:val="FFFFFF" w:themeColor="background1"/>
-                <w:sz w:val="2"/>
-                <w:szCs w:val="2"/>
-              </w:rPr>
-              <w:t>angularjs</w:t>
-            </w:r>
-            <w:proofErr w:type="spellEnd"/>
-            <w:r>
-              <w:rPr>
-                <w:rFonts w:cstheme="minorHAnsi"/>
-                <w:color w:val="FFFFFF" w:themeColor="background1"/>
-                <w:sz w:val="2"/>
-                <w:szCs w:val="2"/>
-              </w:rPr>
-              <w:t xml:space="preserve">, </w:t>
-            </w:r>
-            <w:proofErr w:type="spellStart"/>
-            <w:r>
-              <w:rPr>
-                <w:rFonts w:cstheme="minorHAnsi"/>
-                <w:color w:val="FFFFFF" w:themeColor="background1"/>
-                <w:sz w:val="2"/>
-                <w:szCs w:val="2"/>
-              </w:rPr>
-              <w:t>apache</w:t>
-            </w:r>
-            <w:proofErr w:type="spellEnd"/>
-            <w:r>
-              <w:rPr>
-                <w:rFonts w:cstheme="minorHAnsi"/>
-                <w:color w:val="FFFFFF" w:themeColor="background1"/>
-                <w:sz w:val="2"/>
-                <w:szCs w:val="2"/>
-              </w:rPr>
-              <w:t xml:space="preserve"> </w:t>
-            </w:r>
-            <w:proofErr w:type="spellStart"/>
-            <w:r>
-              <w:rPr>
-                <w:rFonts w:cstheme="minorHAnsi"/>
-                <w:color w:val="FFFFFF" w:themeColor="background1"/>
-                <w:sz w:val="2"/>
-                <w:szCs w:val="2"/>
-              </w:rPr>
-              <w:t>kafka</w:t>
-            </w:r>
-            <w:proofErr w:type="spellEnd"/>
-            <w:r>
-              <w:rPr>
-                <w:rFonts w:cstheme="minorHAnsi"/>
-                <w:color w:val="FFFFFF" w:themeColor="background1"/>
-                <w:sz w:val="2"/>
-                <w:szCs w:val="2"/>
-              </w:rPr>
-              <w:t xml:space="preserve">, </w:t>
-            </w:r>
-            <w:proofErr w:type="spellStart"/>
-            <w:r>
-              <w:rPr>
-                <w:rFonts w:cstheme="minorHAnsi"/>
-                <w:color w:val="FFFFFF" w:themeColor="background1"/>
-                <w:sz w:val="2"/>
-                <w:szCs w:val="2"/>
-              </w:rPr>
-              <w:t>api</w:t>
-            </w:r>
-            <w:proofErr w:type="spellEnd"/>
-            <w:r>
-              <w:rPr>
-                <w:rFonts w:cstheme="minorHAnsi"/>
-                <w:color w:val="FFFFFF" w:themeColor="background1"/>
-                <w:sz w:val="2"/>
-                <w:szCs w:val="2"/>
-              </w:rPr>
-              <w:t xml:space="preserve"> design, </w:t>
-            </w:r>
-            <w:proofErr w:type="spellStart"/>
-            <w:r>
-              <w:rPr>
-                <w:rFonts w:cstheme="minorHAnsi"/>
-                <w:color w:val="FFFFFF" w:themeColor="background1"/>
-                <w:sz w:val="2"/>
-                <w:szCs w:val="2"/>
-              </w:rPr>
-              <w:t>api</w:t>
-            </w:r>
-            <w:proofErr w:type="spellEnd"/>
-            <w:r>
-              <w:rPr>
-                <w:rFonts w:cstheme="minorHAnsi"/>
-                <w:color w:val="FFFFFF" w:themeColor="background1"/>
-                <w:sz w:val="2"/>
-                <w:szCs w:val="2"/>
-              </w:rPr>
-              <w:t xml:space="preserve"> development, apollo </w:t>
-            </w:r>
-            <w:proofErr w:type="spellStart"/>
-            <w:r>
-              <w:rPr>
-                <w:rFonts w:cstheme="minorHAnsi"/>
-                <w:color w:val="FFFFFF" w:themeColor="background1"/>
-                <w:sz w:val="2"/>
-                <w:szCs w:val="2"/>
-              </w:rPr>
-              <w:t>graphql</w:t>
-            </w:r>
-            <w:proofErr w:type="spellEnd"/>
-            <w:r>
-              <w:rPr>
-                <w:rFonts w:cstheme="minorHAnsi"/>
-                <w:color w:val="FFFFFF" w:themeColor="background1"/>
-                <w:sz w:val="2"/>
-                <w:szCs w:val="2"/>
-              </w:rPr>
-              <w:t xml:space="preserve">, app development, artificial intelligence, asp.net, asp.net core, authentication, authorization, </w:t>
-            </w:r>
-            <w:proofErr w:type="spellStart"/>
-            <w:r>
-              <w:rPr>
-                <w:rFonts w:cstheme="minorHAnsi"/>
-                <w:color w:val="FFFFFF" w:themeColor="background1"/>
-                <w:sz w:val="2"/>
-                <w:szCs w:val="2"/>
-              </w:rPr>
-              <w:t>aws</w:t>
-            </w:r>
-            <w:proofErr w:type="spellEnd"/>
-            <w:r>
-              <w:rPr>
-                <w:rFonts w:cstheme="minorHAnsi"/>
-                <w:color w:val="FFFFFF" w:themeColor="background1"/>
-                <w:sz w:val="2"/>
-                <w:szCs w:val="2"/>
-              </w:rPr>
-              <w:t xml:space="preserve">, back-end development, back-end web development, backbone.js, basic coding, big data, bootstrap, business acumen, business intelligence, </w:t>
-            </w:r>
-            <w:proofErr w:type="spellStart"/>
-            <w:r>
-              <w:rPr>
-                <w:rFonts w:cstheme="minorHAnsi"/>
-                <w:color w:val="FFFFFF" w:themeColor="background1"/>
-                <w:sz w:val="2"/>
-                <w:szCs w:val="2"/>
-              </w:rPr>
-              <w:t>c,c</w:t>
-            </w:r>
-            <w:proofErr w:type="spellEnd"/>
-            <w:r>
-              <w:rPr>
-                <w:rFonts w:cstheme="minorHAnsi"/>
-                <w:color w:val="FFFFFF" w:themeColor="background1"/>
-                <w:sz w:val="2"/>
-                <w:szCs w:val="2"/>
-              </w:rPr>
-              <w:t xml:space="preserve">++, cache, caching, cascading style sheets, </w:t>
-            </w:r>
-            <w:proofErr w:type="spellStart"/>
-            <w:r>
-              <w:rPr>
-                <w:rFonts w:cstheme="minorHAnsi"/>
-                <w:color w:val="FFFFFF" w:themeColor="background1"/>
-                <w:sz w:val="2"/>
-                <w:szCs w:val="2"/>
-              </w:rPr>
-              <w:t>cassandra</w:t>
-            </w:r>
-            <w:proofErr w:type="spellEnd"/>
-            <w:r>
-              <w:rPr>
-                <w:rFonts w:cstheme="minorHAnsi"/>
-                <w:color w:val="FFFFFF" w:themeColor="background1"/>
-                <w:sz w:val="2"/>
-                <w:szCs w:val="2"/>
-              </w:rPr>
-              <w:t xml:space="preserve">, </w:t>
-            </w:r>
-            <w:proofErr w:type="spellStart"/>
-            <w:r>
-              <w:rPr>
-                <w:rFonts w:cstheme="minorHAnsi"/>
-                <w:color w:val="FFFFFF" w:themeColor="background1"/>
-                <w:sz w:val="2"/>
-                <w:szCs w:val="2"/>
-              </w:rPr>
-              <w:t>cdn</w:t>
-            </w:r>
-            <w:proofErr w:type="spellEnd"/>
-            <w:r>
-              <w:rPr>
-                <w:rFonts w:cstheme="minorHAnsi"/>
-                <w:color w:val="FFFFFF" w:themeColor="background1"/>
-                <w:sz w:val="2"/>
-                <w:szCs w:val="2"/>
-              </w:rPr>
-              <w:t xml:space="preserve">, ci/cd, ci/cd pipelines, cloud computing, cockroach </w:t>
-            </w:r>
-            <w:proofErr w:type="spellStart"/>
-            <w:r>
-              <w:rPr>
-                <w:rFonts w:cstheme="minorHAnsi"/>
-                <w:color w:val="FFFFFF" w:themeColor="background1"/>
-                <w:sz w:val="2"/>
-                <w:szCs w:val="2"/>
-              </w:rPr>
-              <w:t>db</w:t>
-            </w:r>
-            <w:proofErr w:type="spellEnd"/>
-            <w:r>
-              <w:rPr>
-                <w:rFonts w:cstheme="minorHAnsi"/>
-                <w:color w:val="FFFFFF" w:themeColor="background1"/>
-                <w:sz w:val="2"/>
-                <w:szCs w:val="2"/>
-              </w:rPr>
-              <w:t xml:space="preserve">, </w:t>
-            </w:r>
-            <w:proofErr w:type="spellStart"/>
-            <w:r>
-              <w:rPr>
-                <w:rFonts w:cstheme="minorHAnsi"/>
-                <w:color w:val="FFFFFF" w:themeColor="background1"/>
-                <w:sz w:val="2"/>
-                <w:szCs w:val="2"/>
-              </w:rPr>
-              <w:t>cockroachdb</w:t>
-            </w:r>
-            <w:proofErr w:type="spellEnd"/>
-            <w:r>
-              <w:rPr>
-                <w:rFonts w:cstheme="minorHAnsi"/>
-                <w:color w:val="FFFFFF" w:themeColor="background1"/>
-                <w:sz w:val="2"/>
-                <w:szCs w:val="2"/>
-              </w:rPr>
-              <w:t xml:space="preserve">, communication, computer vision, conflict resolution, consulting, continuous learning, creativity, critical thinking, </w:t>
-            </w:r>
-            <w:proofErr w:type="spellStart"/>
-            <w:r>
-              <w:rPr>
-                <w:rFonts w:cstheme="minorHAnsi"/>
-                <w:color w:val="FFFFFF" w:themeColor="background1"/>
-                <w:sz w:val="2"/>
-                <w:szCs w:val="2"/>
-              </w:rPr>
-              <w:t>css</w:t>
-            </w:r>
-            <w:proofErr w:type="spellEnd"/>
-            <w:r>
-              <w:rPr>
-                <w:rFonts w:cstheme="minorHAnsi"/>
-                <w:color w:val="FFFFFF" w:themeColor="background1"/>
-                <w:sz w:val="2"/>
-                <w:szCs w:val="2"/>
-              </w:rPr>
-              <w:t xml:space="preserve">, data science, data structures, data visualization, debugging, decision making, deep learning, delegation, design patterns, development, </w:t>
-            </w:r>
-            <w:proofErr w:type="spellStart"/>
-            <w:r>
-              <w:rPr>
-                <w:rFonts w:cstheme="minorHAnsi"/>
-                <w:color w:val="FFFFFF" w:themeColor="background1"/>
-                <w:sz w:val="2"/>
-                <w:szCs w:val="2"/>
-              </w:rPr>
-              <w:t>devops</w:t>
-            </w:r>
-            <w:proofErr w:type="spellEnd"/>
-            <w:r>
-              <w:rPr>
-                <w:rFonts w:cstheme="minorHAnsi"/>
-                <w:color w:val="FFFFFF" w:themeColor="background1"/>
-                <w:sz w:val="2"/>
-                <w:szCs w:val="2"/>
-              </w:rPr>
-              <w:t xml:space="preserve">, distributed systems, </w:t>
-            </w:r>
-            <w:proofErr w:type="spellStart"/>
-            <w:r>
-              <w:rPr>
-                <w:rFonts w:cstheme="minorHAnsi"/>
-                <w:color w:val="FFFFFF" w:themeColor="background1"/>
-                <w:sz w:val="2"/>
-                <w:szCs w:val="2"/>
-              </w:rPr>
-              <w:t>django</w:t>
-            </w:r>
-            <w:proofErr w:type="spellEnd"/>
-            <w:r>
-              <w:rPr>
-                <w:rFonts w:cstheme="minorHAnsi"/>
-                <w:color w:val="FFFFFF" w:themeColor="background1"/>
-                <w:sz w:val="2"/>
-                <w:szCs w:val="2"/>
-              </w:rPr>
-              <w:t xml:space="preserve">, docker, docker products, elastic search, </w:t>
-            </w:r>
-            <w:proofErr w:type="spellStart"/>
-            <w:r>
-              <w:rPr>
-                <w:rFonts w:cstheme="minorHAnsi"/>
-                <w:color w:val="FFFFFF" w:themeColor="background1"/>
-                <w:sz w:val="2"/>
-                <w:szCs w:val="2"/>
-              </w:rPr>
-              <w:t>elasticsearch</w:t>
-            </w:r>
-            <w:proofErr w:type="spellEnd"/>
-            <w:r>
-              <w:rPr>
-                <w:rFonts w:cstheme="minorHAnsi"/>
-                <w:color w:val="FFFFFF" w:themeColor="background1"/>
-                <w:sz w:val="2"/>
-                <w:szCs w:val="2"/>
-              </w:rPr>
-              <w:t xml:space="preserve">, elevator pitches, engineering, flutter, front-end development, full stack development, full-stack developer, full-stack development, </w:t>
-            </w:r>
-            <w:proofErr w:type="spellStart"/>
-            <w:r>
-              <w:rPr>
-                <w:rFonts w:cstheme="minorHAnsi"/>
-                <w:color w:val="FFFFFF" w:themeColor="background1"/>
-                <w:sz w:val="2"/>
-                <w:szCs w:val="2"/>
-              </w:rPr>
-              <w:t>gcp</w:t>
-            </w:r>
-            <w:proofErr w:type="spellEnd"/>
-            <w:r>
-              <w:rPr>
-                <w:rFonts w:cstheme="minorHAnsi"/>
-                <w:color w:val="FFFFFF" w:themeColor="background1"/>
-                <w:sz w:val="2"/>
-                <w:szCs w:val="2"/>
-              </w:rPr>
-              <w:t xml:space="preserve">, git, </w:t>
-            </w:r>
-            <w:proofErr w:type="spellStart"/>
-            <w:r>
-              <w:rPr>
-                <w:rFonts w:cstheme="minorHAnsi"/>
-                <w:color w:val="FFFFFF" w:themeColor="background1"/>
-                <w:sz w:val="2"/>
-                <w:szCs w:val="2"/>
-              </w:rPr>
-              <w:t>github</w:t>
-            </w:r>
-            <w:proofErr w:type="spellEnd"/>
-            <w:r>
-              <w:rPr>
-                <w:rFonts w:cstheme="minorHAnsi"/>
-                <w:color w:val="FFFFFF" w:themeColor="background1"/>
-                <w:sz w:val="2"/>
-                <w:szCs w:val="2"/>
-              </w:rPr>
-              <w:t xml:space="preserve">, </w:t>
-            </w:r>
-            <w:proofErr w:type="spellStart"/>
-            <w:r>
-              <w:rPr>
-                <w:rFonts w:cstheme="minorHAnsi"/>
-                <w:color w:val="FFFFFF" w:themeColor="background1"/>
-                <w:sz w:val="2"/>
-                <w:szCs w:val="2"/>
-              </w:rPr>
-              <w:t>gitops</w:t>
-            </w:r>
-            <w:proofErr w:type="spellEnd"/>
-            <w:r>
-              <w:rPr>
-                <w:rFonts w:cstheme="minorHAnsi"/>
-                <w:color w:val="FFFFFF" w:themeColor="background1"/>
-                <w:sz w:val="2"/>
-                <w:szCs w:val="2"/>
-              </w:rPr>
-              <w:t xml:space="preserve">, google cloud platform, </w:t>
-            </w:r>
-            <w:proofErr w:type="spellStart"/>
-            <w:r>
-              <w:rPr>
-                <w:rFonts w:cstheme="minorHAnsi"/>
-                <w:color w:val="FFFFFF" w:themeColor="background1"/>
-                <w:sz w:val="2"/>
-                <w:szCs w:val="2"/>
-              </w:rPr>
-              <w:t>graphql</w:t>
-            </w:r>
-            <w:proofErr w:type="spellEnd"/>
-            <w:r>
-              <w:rPr>
-                <w:rFonts w:cstheme="minorHAnsi"/>
-                <w:color w:val="FFFFFF" w:themeColor="background1"/>
-                <w:sz w:val="2"/>
-                <w:szCs w:val="2"/>
-              </w:rPr>
-              <w:t xml:space="preserve">, growth mindset, </w:t>
-            </w:r>
-            <w:proofErr w:type="spellStart"/>
-            <w:r>
-              <w:rPr>
-                <w:rFonts w:cstheme="minorHAnsi"/>
-                <w:color w:val="FFFFFF" w:themeColor="background1"/>
-                <w:sz w:val="2"/>
-                <w:szCs w:val="2"/>
-              </w:rPr>
-              <w:t>hadoop</w:t>
-            </w:r>
-            <w:proofErr w:type="spellEnd"/>
-            <w:r>
-              <w:rPr>
-                <w:rFonts w:cstheme="minorHAnsi"/>
-                <w:color w:val="FFFFFF" w:themeColor="background1"/>
-                <w:sz w:val="2"/>
-                <w:szCs w:val="2"/>
-              </w:rPr>
-              <w:t xml:space="preserve">, hibernate, html, html5, interactive web, interpersonal skills, </w:t>
-            </w:r>
-            <w:proofErr w:type="spellStart"/>
-            <w:r>
-              <w:rPr>
-                <w:rFonts w:cstheme="minorHAnsi"/>
-                <w:color w:val="FFFFFF" w:themeColor="background1"/>
-                <w:sz w:val="2"/>
-                <w:szCs w:val="2"/>
-              </w:rPr>
-              <w:t>ios</w:t>
-            </w:r>
-            <w:proofErr w:type="spellEnd"/>
-            <w:r>
-              <w:rPr>
-                <w:rFonts w:cstheme="minorHAnsi"/>
-                <w:color w:val="FFFFFF" w:themeColor="background1"/>
-                <w:sz w:val="2"/>
-                <w:szCs w:val="2"/>
-              </w:rPr>
-              <w:t xml:space="preserve">, j2ee, j2ee web services, java, java database connectivity, java server pages, </w:t>
-            </w:r>
-            <w:proofErr w:type="spellStart"/>
-            <w:r>
-              <w:rPr>
-                <w:rFonts w:cstheme="minorHAnsi"/>
-                <w:color w:val="FFFFFF" w:themeColor="background1"/>
-                <w:sz w:val="2"/>
-                <w:szCs w:val="2"/>
-              </w:rPr>
-              <w:t>javascript</w:t>
-            </w:r>
-            <w:proofErr w:type="spellEnd"/>
-            <w:r>
-              <w:rPr>
-                <w:rFonts w:cstheme="minorHAnsi"/>
-                <w:color w:val="FFFFFF" w:themeColor="background1"/>
-                <w:sz w:val="2"/>
-                <w:szCs w:val="2"/>
-              </w:rPr>
-              <w:t xml:space="preserve">, </w:t>
-            </w:r>
-            <w:proofErr w:type="spellStart"/>
-            <w:r>
-              <w:rPr>
-                <w:rFonts w:cstheme="minorHAnsi"/>
-                <w:color w:val="FFFFFF" w:themeColor="background1"/>
-                <w:sz w:val="2"/>
-                <w:szCs w:val="2"/>
-              </w:rPr>
-              <w:t>javascript</w:t>
-            </w:r>
-            <w:proofErr w:type="spellEnd"/>
-            <w:r>
-              <w:rPr>
-                <w:rFonts w:cstheme="minorHAnsi"/>
-                <w:color w:val="FFFFFF" w:themeColor="background1"/>
-                <w:sz w:val="2"/>
-                <w:szCs w:val="2"/>
-              </w:rPr>
-              <w:t xml:space="preserve"> frameworks, </w:t>
-            </w:r>
-            <w:proofErr w:type="spellStart"/>
-            <w:r>
-              <w:rPr>
-                <w:rFonts w:cstheme="minorHAnsi"/>
-                <w:color w:val="FFFFFF" w:themeColor="background1"/>
-                <w:sz w:val="2"/>
-                <w:szCs w:val="2"/>
-              </w:rPr>
-              <w:t>jdbc</w:t>
-            </w:r>
-            <w:proofErr w:type="spellEnd"/>
-            <w:r>
-              <w:rPr>
-                <w:rFonts w:cstheme="minorHAnsi"/>
-                <w:color w:val="FFFFFF" w:themeColor="background1"/>
-                <w:sz w:val="2"/>
-                <w:szCs w:val="2"/>
-              </w:rPr>
-              <w:t xml:space="preserve">, </w:t>
-            </w:r>
-            <w:proofErr w:type="spellStart"/>
-            <w:r>
-              <w:rPr>
-                <w:rFonts w:cstheme="minorHAnsi"/>
-                <w:color w:val="FFFFFF" w:themeColor="background1"/>
-                <w:sz w:val="2"/>
-                <w:szCs w:val="2"/>
-              </w:rPr>
-              <w:t>jenkins</w:t>
-            </w:r>
-            <w:proofErr w:type="spellEnd"/>
-            <w:r>
-              <w:rPr>
-                <w:rFonts w:cstheme="minorHAnsi"/>
-                <w:color w:val="FFFFFF" w:themeColor="background1"/>
-                <w:sz w:val="2"/>
-                <w:szCs w:val="2"/>
-              </w:rPr>
-              <w:t xml:space="preserve">, jest, </w:t>
-            </w:r>
-            <w:proofErr w:type="spellStart"/>
-            <w:r>
-              <w:rPr>
-                <w:rFonts w:cstheme="minorHAnsi"/>
-                <w:color w:val="FFFFFF" w:themeColor="background1"/>
-                <w:sz w:val="2"/>
-                <w:szCs w:val="2"/>
-              </w:rPr>
-              <w:t>jira</w:t>
-            </w:r>
-            <w:proofErr w:type="spellEnd"/>
-            <w:r>
-              <w:rPr>
-                <w:rFonts w:cstheme="minorHAnsi"/>
-                <w:color w:val="FFFFFF" w:themeColor="background1"/>
-                <w:sz w:val="2"/>
-                <w:szCs w:val="2"/>
-              </w:rPr>
-              <w:t xml:space="preserve">, </w:t>
-            </w:r>
-            <w:proofErr w:type="spellStart"/>
-            <w:r>
-              <w:rPr>
-                <w:rFonts w:cstheme="minorHAnsi"/>
-                <w:color w:val="FFFFFF" w:themeColor="background1"/>
-                <w:sz w:val="2"/>
-                <w:szCs w:val="2"/>
-              </w:rPr>
-              <w:t>jquery</w:t>
-            </w:r>
-            <w:proofErr w:type="spellEnd"/>
-            <w:r>
-              <w:rPr>
-                <w:rFonts w:cstheme="minorHAnsi"/>
-                <w:color w:val="FFFFFF" w:themeColor="background1"/>
-                <w:sz w:val="2"/>
-                <w:szCs w:val="2"/>
-              </w:rPr>
-              <w:t xml:space="preserve">, </w:t>
-            </w:r>
-            <w:proofErr w:type="spellStart"/>
-            <w:r>
-              <w:rPr>
-                <w:rFonts w:cstheme="minorHAnsi"/>
-                <w:color w:val="FFFFFF" w:themeColor="background1"/>
-                <w:sz w:val="2"/>
-                <w:szCs w:val="2"/>
-              </w:rPr>
-              <w:t>json</w:t>
-            </w:r>
-            <w:proofErr w:type="spellEnd"/>
-            <w:r>
-              <w:rPr>
-                <w:rFonts w:cstheme="minorHAnsi"/>
-                <w:color w:val="FFFFFF" w:themeColor="background1"/>
-                <w:sz w:val="2"/>
-                <w:szCs w:val="2"/>
-              </w:rPr>
-              <w:t xml:space="preserve">, </w:t>
-            </w:r>
-            <w:proofErr w:type="spellStart"/>
-            <w:r>
-              <w:rPr>
-                <w:rFonts w:cstheme="minorHAnsi"/>
-                <w:color w:val="FFFFFF" w:themeColor="background1"/>
-                <w:sz w:val="2"/>
-                <w:szCs w:val="2"/>
-              </w:rPr>
-              <w:t>jsp</w:t>
-            </w:r>
-            <w:proofErr w:type="spellEnd"/>
-            <w:r>
-              <w:rPr>
-                <w:rFonts w:cstheme="minorHAnsi"/>
-                <w:color w:val="FFFFFF" w:themeColor="background1"/>
-                <w:sz w:val="2"/>
-                <w:szCs w:val="2"/>
-              </w:rPr>
-              <w:t xml:space="preserve">, </w:t>
-            </w:r>
-            <w:proofErr w:type="spellStart"/>
-            <w:r>
-              <w:rPr>
-                <w:rFonts w:cstheme="minorHAnsi"/>
-                <w:color w:val="FFFFFF" w:themeColor="background1"/>
-                <w:sz w:val="2"/>
-                <w:szCs w:val="2"/>
-              </w:rPr>
-              <w:t>juno</w:t>
-            </w:r>
-            <w:proofErr w:type="spellEnd"/>
-            <w:r>
-              <w:rPr>
-                <w:rFonts w:cstheme="minorHAnsi"/>
-                <w:color w:val="FFFFFF" w:themeColor="background1"/>
-                <w:sz w:val="2"/>
-                <w:szCs w:val="2"/>
-              </w:rPr>
-              <w:t xml:space="preserve"> </w:t>
-            </w:r>
-            <w:proofErr w:type="spellStart"/>
-            <w:r>
-              <w:rPr>
-                <w:rFonts w:cstheme="minorHAnsi"/>
-                <w:color w:val="FFFFFF" w:themeColor="background1"/>
-                <w:sz w:val="2"/>
-                <w:szCs w:val="2"/>
-              </w:rPr>
-              <w:t>db</w:t>
-            </w:r>
-            <w:proofErr w:type="spellEnd"/>
-            <w:r>
-              <w:rPr>
-                <w:rFonts w:cstheme="minorHAnsi"/>
-                <w:color w:val="FFFFFF" w:themeColor="background1"/>
-                <w:sz w:val="2"/>
-                <w:szCs w:val="2"/>
-              </w:rPr>
-              <w:t xml:space="preserve">, </w:t>
-            </w:r>
-            <w:proofErr w:type="spellStart"/>
-            <w:r>
-              <w:rPr>
-                <w:rFonts w:cstheme="minorHAnsi"/>
-                <w:color w:val="FFFFFF" w:themeColor="background1"/>
-                <w:sz w:val="2"/>
-                <w:szCs w:val="2"/>
-              </w:rPr>
-              <w:t>junodb</w:t>
-            </w:r>
-            <w:proofErr w:type="spellEnd"/>
-            <w:r>
-              <w:rPr>
-                <w:rFonts w:cstheme="minorHAnsi"/>
-                <w:color w:val="FFFFFF" w:themeColor="background1"/>
-                <w:sz w:val="2"/>
-                <w:szCs w:val="2"/>
-              </w:rPr>
-              <w:t xml:space="preserve">, </w:t>
-            </w:r>
-            <w:proofErr w:type="spellStart"/>
-            <w:r>
-              <w:rPr>
-                <w:rFonts w:cstheme="minorHAnsi"/>
-                <w:color w:val="FFFFFF" w:themeColor="background1"/>
-                <w:sz w:val="2"/>
-                <w:szCs w:val="2"/>
-              </w:rPr>
-              <w:t>jwt</w:t>
-            </w:r>
-            <w:proofErr w:type="spellEnd"/>
-            <w:r>
-              <w:rPr>
-                <w:rFonts w:cstheme="minorHAnsi"/>
-                <w:color w:val="FFFFFF" w:themeColor="background1"/>
-                <w:sz w:val="2"/>
-                <w:szCs w:val="2"/>
-              </w:rPr>
-              <w:t xml:space="preserve">, </w:t>
-            </w:r>
-            <w:proofErr w:type="spellStart"/>
-            <w:r>
-              <w:rPr>
-                <w:rFonts w:cstheme="minorHAnsi"/>
-                <w:color w:val="FFFFFF" w:themeColor="background1"/>
-                <w:sz w:val="2"/>
-                <w:szCs w:val="2"/>
-              </w:rPr>
-              <w:t>kafka</w:t>
-            </w:r>
-            <w:proofErr w:type="spellEnd"/>
-            <w:r>
-              <w:rPr>
-                <w:rFonts w:cstheme="minorHAnsi"/>
-                <w:color w:val="FFFFFF" w:themeColor="background1"/>
-                <w:sz w:val="2"/>
-                <w:szCs w:val="2"/>
-              </w:rPr>
-              <w:t xml:space="preserve">, kanban, key </w:t>
-            </w:r>
-            <w:proofErr w:type="spellStart"/>
-            <w:r>
-              <w:rPr>
-                <w:rFonts w:cstheme="minorHAnsi"/>
-                <w:color w:val="FFFFFF" w:themeColor="background1"/>
-                <w:sz w:val="2"/>
-                <w:szCs w:val="2"/>
-              </w:rPr>
-              <w:t>db</w:t>
-            </w:r>
-            <w:proofErr w:type="spellEnd"/>
-            <w:r>
-              <w:rPr>
-                <w:rFonts w:cstheme="minorHAnsi"/>
-                <w:color w:val="FFFFFF" w:themeColor="background1"/>
-                <w:sz w:val="2"/>
-                <w:szCs w:val="2"/>
-              </w:rPr>
-              <w:t xml:space="preserve">, </w:t>
-            </w:r>
-            <w:proofErr w:type="spellStart"/>
-            <w:r>
-              <w:rPr>
-                <w:rFonts w:cstheme="minorHAnsi"/>
-                <w:color w:val="FFFFFF" w:themeColor="background1"/>
-                <w:sz w:val="2"/>
-                <w:szCs w:val="2"/>
-              </w:rPr>
-              <w:t>keydb</w:t>
-            </w:r>
-            <w:proofErr w:type="spellEnd"/>
-            <w:r>
-              <w:rPr>
-                <w:rFonts w:cstheme="minorHAnsi"/>
-                <w:color w:val="FFFFFF" w:themeColor="background1"/>
-                <w:sz w:val="2"/>
-                <w:szCs w:val="2"/>
-              </w:rPr>
-              <w:t xml:space="preserve">, </w:t>
-            </w:r>
-            <w:proofErr w:type="spellStart"/>
-            <w:r>
-              <w:rPr>
-                <w:rFonts w:cstheme="minorHAnsi"/>
-                <w:color w:val="FFFFFF" w:themeColor="background1"/>
-                <w:sz w:val="2"/>
-                <w:szCs w:val="2"/>
-              </w:rPr>
-              <w:t>kubernetes</w:t>
-            </w:r>
-            <w:proofErr w:type="spellEnd"/>
-            <w:r>
-              <w:rPr>
-                <w:rFonts w:cstheme="minorHAnsi"/>
-                <w:color w:val="FFFFFF" w:themeColor="background1"/>
-                <w:sz w:val="2"/>
-                <w:szCs w:val="2"/>
-              </w:rPr>
-              <w:t xml:space="preserve">, leadership, load balancer, log4j, log4js, machine learning, maintainability, mentorship, messaging queues, micro frontend, microservices, </w:t>
-            </w:r>
-            <w:proofErr w:type="spellStart"/>
-            <w:r>
-              <w:rPr>
-                <w:rFonts w:cstheme="minorHAnsi"/>
-                <w:color w:val="FFFFFF" w:themeColor="background1"/>
-                <w:sz w:val="2"/>
-                <w:szCs w:val="2"/>
-              </w:rPr>
-              <w:t>microsoft</w:t>
-            </w:r>
-            <w:proofErr w:type="spellEnd"/>
-            <w:r>
-              <w:rPr>
-                <w:rFonts w:cstheme="minorHAnsi"/>
-                <w:color w:val="FFFFFF" w:themeColor="background1"/>
-                <w:sz w:val="2"/>
-                <w:szCs w:val="2"/>
-              </w:rPr>
-              <w:t xml:space="preserve"> azure, mobile development, mongo </w:t>
-            </w:r>
-            <w:proofErr w:type="spellStart"/>
-            <w:r>
-              <w:rPr>
-                <w:rFonts w:cstheme="minorHAnsi"/>
-                <w:color w:val="FFFFFF" w:themeColor="background1"/>
-                <w:sz w:val="2"/>
-                <w:szCs w:val="2"/>
-              </w:rPr>
-              <w:t>db</w:t>
-            </w:r>
-            <w:proofErr w:type="spellEnd"/>
-            <w:r>
-              <w:rPr>
-                <w:rFonts w:cstheme="minorHAnsi"/>
-                <w:color w:val="FFFFFF" w:themeColor="background1"/>
-                <w:sz w:val="2"/>
-                <w:szCs w:val="2"/>
-              </w:rPr>
-              <w:t xml:space="preserve">, </w:t>
-            </w:r>
-            <w:proofErr w:type="spellStart"/>
-            <w:r>
-              <w:rPr>
-                <w:rFonts w:cstheme="minorHAnsi"/>
-                <w:color w:val="FFFFFF" w:themeColor="background1"/>
-                <w:sz w:val="2"/>
-                <w:szCs w:val="2"/>
-              </w:rPr>
-              <w:t>mongodb</w:t>
-            </w:r>
-            <w:proofErr w:type="spellEnd"/>
-            <w:r>
-              <w:rPr>
-                <w:rFonts w:cstheme="minorHAnsi"/>
-                <w:color w:val="FFFFFF" w:themeColor="background1"/>
-                <w:sz w:val="2"/>
-                <w:szCs w:val="2"/>
-              </w:rPr>
-              <w:t xml:space="preserve">, multithreading, </w:t>
-            </w:r>
-            <w:proofErr w:type="spellStart"/>
-            <w:r>
-              <w:rPr>
-                <w:rFonts w:cstheme="minorHAnsi"/>
-                <w:color w:val="FFFFFF" w:themeColor="background1"/>
-                <w:sz w:val="2"/>
-                <w:szCs w:val="2"/>
-              </w:rPr>
-              <w:t>mysql</w:t>
-            </w:r>
-            <w:proofErr w:type="spellEnd"/>
-            <w:r>
-              <w:rPr>
-                <w:rFonts w:cstheme="minorHAnsi"/>
-                <w:color w:val="FFFFFF" w:themeColor="background1"/>
-                <w:sz w:val="2"/>
-                <w:szCs w:val="2"/>
-              </w:rPr>
-              <w:t xml:space="preserve">, natural language processing, node.js, </w:t>
-            </w:r>
-            <w:proofErr w:type="spellStart"/>
-            <w:r>
-              <w:rPr>
-                <w:rFonts w:cstheme="minorHAnsi"/>
-                <w:color w:val="FFFFFF" w:themeColor="background1"/>
-                <w:sz w:val="2"/>
-                <w:szCs w:val="2"/>
-              </w:rPr>
-              <w:t>nosql</w:t>
-            </w:r>
-            <w:proofErr w:type="spellEnd"/>
-            <w:r>
-              <w:rPr>
-                <w:rFonts w:cstheme="minorHAnsi"/>
-                <w:color w:val="FFFFFF" w:themeColor="background1"/>
-                <w:sz w:val="2"/>
-                <w:szCs w:val="2"/>
-              </w:rPr>
-              <w:t xml:space="preserve">, </w:t>
-            </w:r>
-            <w:proofErr w:type="spellStart"/>
-            <w:r>
-              <w:rPr>
-                <w:rFonts w:cstheme="minorHAnsi"/>
-                <w:color w:val="FFFFFF" w:themeColor="background1"/>
-                <w:sz w:val="2"/>
-                <w:szCs w:val="2"/>
-              </w:rPr>
-              <w:t>oauth</w:t>
-            </w:r>
-            <w:proofErr w:type="spellEnd"/>
-            <w:r>
-              <w:rPr>
-                <w:rFonts w:cstheme="minorHAnsi"/>
-                <w:color w:val="FFFFFF" w:themeColor="background1"/>
-                <w:sz w:val="2"/>
-                <w:szCs w:val="2"/>
-              </w:rPr>
-              <w:t xml:space="preserve">, object-oriented programming, </w:t>
-            </w:r>
-            <w:proofErr w:type="spellStart"/>
-            <w:r>
-              <w:rPr>
-                <w:rFonts w:cstheme="minorHAnsi"/>
-                <w:color w:val="FFFFFF" w:themeColor="background1"/>
-                <w:sz w:val="2"/>
-                <w:szCs w:val="2"/>
-              </w:rPr>
-              <w:t>oop</w:t>
-            </w:r>
-            <w:proofErr w:type="spellEnd"/>
-            <w:r>
-              <w:rPr>
-                <w:rFonts w:cstheme="minorHAnsi"/>
-                <w:color w:val="FFFFFF" w:themeColor="background1"/>
-                <w:sz w:val="2"/>
-                <w:szCs w:val="2"/>
-              </w:rPr>
-              <w:t xml:space="preserve">, oops, open to change, openness to feedback, </w:t>
-            </w:r>
-            <w:proofErr w:type="spellStart"/>
-            <w:r>
-              <w:rPr>
-                <w:rFonts w:cstheme="minorHAnsi"/>
-                <w:color w:val="FFFFFF" w:themeColor="background1"/>
-                <w:sz w:val="2"/>
-                <w:szCs w:val="2"/>
-              </w:rPr>
-              <w:t>owasp</w:t>
-            </w:r>
-            <w:proofErr w:type="spellEnd"/>
-            <w:r>
-              <w:rPr>
-                <w:rFonts w:cstheme="minorHAnsi"/>
-                <w:color w:val="FFFFFF" w:themeColor="background1"/>
-                <w:sz w:val="2"/>
-                <w:szCs w:val="2"/>
-              </w:rPr>
-              <w:t xml:space="preserve">, </w:t>
-            </w:r>
-            <w:proofErr w:type="spellStart"/>
-            <w:r>
-              <w:rPr>
-                <w:rFonts w:cstheme="minorHAnsi"/>
-                <w:color w:val="FFFFFF" w:themeColor="background1"/>
-                <w:sz w:val="2"/>
-                <w:szCs w:val="2"/>
-              </w:rPr>
-              <w:t>pagerduty</w:t>
-            </w:r>
-            <w:proofErr w:type="spellEnd"/>
-            <w:r>
-              <w:rPr>
-                <w:rFonts w:cstheme="minorHAnsi"/>
-                <w:color w:val="FFFFFF" w:themeColor="background1"/>
-                <w:sz w:val="2"/>
-                <w:szCs w:val="2"/>
-              </w:rPr>
-              <w:t xml:space="preserve">, performance improvement, performance optimization, </w:t>
-            </w:r>
-            <w:proofErr w:type="spellStart"/>
-            <w:r>
-              <w:rPr>
-                <w:rFonts w:cstheme="minorHAnsi"/>
-                <w:color w:val="FFFFFF" w:themeColor="background1"/>
-                <w:sz w:val="2"/>
-                <w:szCs w:val="2"/>
-              </w:rPr>
-              <w:t>php</w:t>
-            </w:r>
-            <w:proofErr w:type="spellEnd"/>
-            <w:r>
-              <w:rPr>
-                <w:rFonts w:cstheme="minorHAnsi"/>
-                <w:color w:val="FFFFFF" w:themeColor="background1"/>
-                <w:sz w:val="2"/>
-                <w:szCs w:val="2"/>
-              </w:rPr>
-              <w:t xml:space="preserve">, </w:t>
-            </w:r>
-            <w:proofErr w:type="spellStart"/>
-            <w:r>
-              <w:rPr>
-                <w:rFonts w:cstheme="minorHAnsi"/>
-                <w:color w:val="FFFFFF" w:themeColor="background1"/>
-                <w:sz w:val="2"/>
-                <w:szCs w:val="2"/>
-              </w:rPr>
-              <w:t>postgresql</w:t>
-            </w:r>
-            <w:proofErr w:type="spellEnd"/>
-            <w:r>
-              <w:rPr>
-                <w:rFonts w:cstheme="minorHAnsi"/>
-                <w:color w:val="FFFFFF" w:themeColor="background1"/>
-                <w:sz w:val="2"/>
-                <w:szCs w:val="2"/>
-              </w:rPr>
-              <w:t xml:space="preserve">, presentation, presentation skills, problem solving, programming, programming languages, project management, prototyping, public speaking, python, </w:t>
-            </w:r>
-            <w:proofErr w:type="spellStart"/>
-            <w:r>
-              <w:rPr>
-                <w:rFonts w:cstheme="minorHAnsi"/>
-                <w:color w:val="FFFFFF" w:themeColor="background1"/>
-                <w:sz w:val="2"/>
-                <w:szCs w:val="2"/>
-              </w:rPr>
-              <w:t>qa</w:t>
-            </w:r>
-            <w:proofErr w:type="spellEnd"/>
-            <w:r>
-              <w:rPr>
-                <w:rFonts w:cstheme="minorHAnsi"/>
-                <w:color w:val="FFFFFF" w:themeColor="background1"/>
-                <w:sz w:val="2"/>
-                <w:szCs w:val="2"/>
-              </w:rPr>
-              <w:t xml:space="preserve">/testing, rate limiter, react native, react.js, </w:t>
-            </w:r>
-            <w:proofErr w:type="spellStart"/>
-            <w:r>
-              <w:rPr>
-                <w:rFonts w:cstheme="minorHAnsi"/>
-                <w:color w:val="FFFFFF" w:themeColor="background1"/>
-                <w:sz w:val="2"/>
-                <w:szCs w:val="2"/>
-              </w:rPr>
-              <w:t>redis</w:t>
-            </w:r>
-            <w:proofErr w:type="spellEnd"/>
-            <w:r>
-              <w:rPr>
-                <w:rFonts w:cstheme="minorHAnsi"/>
-                <w:color w:val="FFFFFF" w:themeColor="background1"/>
-                <w:sz w:val="2"/>
-                <w:szCs w:val="2"/>
-              </w:rPr>
-              <w:t xml:space="preserve">, redux.js, representational state transfer, rest, rest </w:t>
-            </w:r>
-            <w:proofErr w:type="spellStart"/>
-            <w:r>
-              <w:rPr>
-                <w:rFonts w:cstheme="minorHAnsi"/>
-                <w:color w:val="FFFFFF" w:themeColor="background1"/>
-                <w:sz w:val="2"/>
-                <w:szCs w:val="2"/>
-              </w:rPr>
-              <w:t>api</w:t>
-            </w:r>
-            <w:proofErr w:type="spellEnd"/>
-            <w:r>
-              <w:rPr>
-                <w:rFonts w:cstheme="minorHAnsi"/>
-                <w:color w:val="FFFFFF" w:themeColor="background1"/>
-                <w:sz w:val="2"/>
-                <w:szCs w:val="2"/>
-              </w:rPr>
-              <w:t xml:space="preserve">, ruby, scrum, security, serverless computing, </w:t>
-            </w:r>
-            <w:proofErr w:type="spellStart"/>
-            <w:r>
-              <w:rPr>
-                <w:rFonts w:cstheme="minorHAnsi"/>
-                <w:color w:val="FFFFFF" w:themeColor="background1"/>
-                <w:sz w:val="2"/>
-                <w:szCs w:val="2"/>
-              </w:rPr>
-              <w:t>sns</w:t>
-            </w:r>
-            <w:proofErr w:type="spellEnd"/>
-            <w:r>
-              <w:rPr>
-                <w:rFonts w:cstheme="minorHAnsi"/>
-                <w:color w:val="FFFFFF" w:themeColor="background1"/>
-                <w:sz w:val="2"/>
-                <w:szCs w:val="2"/>
-              </w:rPr>
-              <w:t xml:space="preserve">, soap, software design, software design patterns, software development, solver, spark, spring, spring boot, spring framework, </w:t>
-            </w:r>
-            <w:proofErr w:type="spellStart"/>
-            <w:r>
-              <w:rPr>
-                <w:rFonts w:cstheme="minorHAnsi"/>
-                <w:color w:val="FFFFFF" w:themeColor="background1"/>
-                <w:sz w:val="2"/>
-                <w:szCs w:val="2"/>
-              </w:rPr>
-              <w:t>sql</w:t>
-            </w:r>
-            <w:proofErr w:type="spellEnd"/>
-            <w:r>
-              <w:rPr>
-                <w:rFonts w:cstheme="minorHAnsi"/>
-                <w:color w:val="FFFFFF" w:themeColor="background1"/>
-                <w:sz w:val="2"/>
-                <w:szCs w:val="2"/>
-              </w:rPr>
-              <w:t xml:space="preserve">, startup experience, task scheduler, team building, teamwork, technical leadership, test driven development, test-driven development, time management, troubleshooting, typescript, </w:t>
-            </w:r>
-            <w:proofErr w:type="spellStart"/>
-            <w:r>
-              <w:rPr>
-                <w:rFonts w:cstheme="minorHAnsi"/>
-                <w:color w:val="FFFFFF" w:themeColor="background1"/>
-                <w:sz w:val="2"/>
-                <w:szCs w:val="2"/>
-              </w:rPr>
-              <w:t>ui</w:t>
-            </w:r>
-            <w:proofErr w:type="spellEnd"/>
-            <w:r>
-              <w:rPr>
-                <w:rFonts w:cstheme="minorHAnsi"/>
-                <w:color w:val="FFFFFF" w:themeColor="background1"/>
-                <w:sz w:val="2"/>
-                <w:szCs w:val="2"/>
-              </w:rPr>
-              <w:t>/</w:t>
-            </w:r>
-            <w:proofErr w:type="spellStart"/>
-            <w:r>
-              <w:rPr>
-                <w:rFonts w:cstheme="minorHAnsi"/>
-                <w:color w:val="FFFFFF" w:themeColor="background1"/>
-                <w:sz w:val="2"/>
-                <w:szCs w:val="2"/>
-              </w:rPr>
-              <w:t>ux</w:t>
-            </w:r>
-            <w:proofErr w:type="spellEnd"/>
-            <w:r>
-              <w:rPr>
-                <w:rFonts w:cstheme="minorHAnsi"/>
-                <w:color w:val="FFFFFF" w:themeColor="background1"/>
-                <w:sz w:val="2"/>
-                <w:szCs w:val="2"/>
-              </w:rPr>
-              <w:t xml:space="preserve"> design, unit testing, user interface design, verbal, vue.js, waterfall, web applications, web components, web development, web performance optimization, web services, </w:t>
-            </w:r>
-            <w:proofErr w:type="spellStart"/>
-            <w:r>
-              <w:rPr>
-                <w:rFonts w:cstheme="minorHAnsi"/>
-                <w:color w:val="FFFFFF" w:themeColor="background1"/>
-                <w:sz w:val="2"/>
-                <w:szCs w:val="2"/>
-              </w:rPr>
-              <w:t>websocket</w:t>
-            </w:r>
-            <w:proofErr w:type="spellEnd"/>
-            <w:r>
-              <w:rPr>
-                <w:rFonts w:cstheme="minorHAnsi"/>
-                <w:color w:val="FFFFFF" w:themeColor="background1"/>
-                <w:sz w:val="2"/>
-                <w:szCs w:val="2"/>
-              </w:rPr>
-              <w:t>, willingness to change, willingness to learn, windows, written</w:t>
-            </w:r>
-            <w:r>
-              <w:rPr>
-                <w:rFonts w:cstheme="minorHAnsi"/>
-                <w:color w:val="FFFFFF" w:themeColor="background1"/>
-                <w:sz w:val="2"/>
-                <w:szCs w:val="2"/>
-              </w:rPr>
-              <w:t xml:space="preserve">, </w:t>
-            </w:r>
-            <w:proofErr w:type="spellStart"/>
-            <w:r>
-              <w:rPr>
-                <w:rFonts w:cstheme="minorHAnsi"/>
-                <w:color w:val="FFFFFF" w:themeColor="background1"/>
-                <w:sz w:val="2"/>
-                <w:szCs w:val="2"/>
-              </w:rPr>
-              <w:t>saas</w:t>
-            </w:r>
-            <w:proofErr w:type="spellEnd"/>
-            <w:r>
-              <w:rPr>
-                <w:rFonts w:cstheme="minorHAnsi"/>
-                <w:color w:val="FFFFFF" w:themeColor="background1"/>
-                <w:sz w:val="2"/>
-                <w:szCs w:val="2"/>
-              </w:rPr>
-              <w:t>, insurance, fintech, Finance, ecommerce, AI, Banking</w:t>
             </w:r>
           </w:p>
         </w:tc>
@@ -2264,7 +1028,7 @@
           <w:p>
             <w:pPr>
               <w:pStyle w:val="Heading2"/>
-              <w:spacing w:line="360" w:lineRule="auto"/>
+              <w:spacing w:line="276" w:lineRule="auto"/>
               <w:ind w:left="115"/>
               <w:rPr>
                 <w:rFonts w:cstheme="minorHAnsi"/>
@@ -2297,7 +1061,7 @@
                 <w:ilvl w:val="0"/>
                 <w:numId w:val="24"/>
               </w:numPr>
-              <w:spacing w:line="360" w:lineRule="auto"/>
+              <w:spacing w:line="276" w:lineRule="auto"/>
               <w:ind w:left="78" w:firstLine="0"/>
               <w:rPr>
                 <w:rFonts w:cstheme="minorHAnsi"/>
@@ -2321,7 +1085,7 @@
                 <w:ilvl w:val="0"/>
                 <w:numId w:val="24"/>
               </w:numPr>
-              <w:spacing w:line="360" w:lineRule="auto"/>
+              <w:spacing w:line="276" w:lineRule="auto"/>
               <w:ind w:left="78" w:firstLine="0"/>
               <w:rPr>
                 <w:rFonts w:cstheme="minorHAnsi"/>
@@ -2345,7 +1109,7 @@
                 <w:ilvl w:val="0"/>
                 <w:numId w:val="24"/>
               </w:numPr>
-              <w:spacing w:line="360" w:lineRule="auto"/>
+              <w:spacing w:line="276" w:lineRule="auto"/>
               <w:ind w:left="78" w:firstLine="0"/>
               <w:rPr>
                 <w:rFonts w:cstheme="minorHAnsi"/>
@@ -2369,7 +1133,7 @@
                 <w:ilvl w:val="0"/>
                 <w:numId w:val="24"/>
               </w:numPr>
-              <w:spacing w:line="360" w:lineRule="auto"/>
+              <w:spacing w:line="276" w:lineRule="auto"/>
               <w:ind w:left="78" w:firstLine="0"/>
               <w:rPr>
                 <w:rFonts w:cstheme="minorHAnsi"/>
@@ -2393,7 +1157,7 @@
                 <w:ilvl w:val="0"/>
                 <w:numId w:val="24"/>
               </w:numPr>
-              <w:spacing w:line="360" w:lineRule="auto"/>
+              <w:spacing w:line="276" w:lineRule="auto"/>
               <w:ind w:left="78" w:firstLine="0"/>
               <w:rPr>
                 <w:rFonts w:cstheme="minorHAnsi"/>
@@ -2417,7 +1181,7 @@
                 <w:ilvl w:val="0"/>
                 <w:numId w:val="24"/>
               </w:numPr>
-              <w:spacing w:line="360" w:lineRule="auto"/>
+              <w:spacing w:line="276" w:lineRule="auto"/>
               <w:ind w:left="78" w:firstLine="0"/>
               <w:rPr>
                 <w:rFonts w:cstheme="minorHAnsi"/>
@@ -2448,30 +1212,6 @@
                 <w:szCs w:val="20"/>
               </w:rPr>
               <w:t>Thinking</w:t>
-            </w:r>
-            <w:r>
-              <w:rPr>
-                <w:rFonts w:cstheme="minorHAnsi"/>
-                <w:sz w:val="20"/>
-                <w:szCs w:val="20"/>
-              </w:rPr>
-              <w:br/>
-            </w:r>
-            <w:r>
-              <w:rPr>
-                <w:rFonts w:cstheme="minorHAnsi"/>
-                <w:sz w:val="20"/>
-                <w:szCs w:val="20"/>
-              </w:rPr>
-              <w:br/>
-            </w:r>
-            <w:r>
-              <w:rPr>
-                <w:rFonts w:cstheme="minorHAnsi"/>
-                <w:sz w:val="20"/>
-                <w:szCs w:val="20"/>
-              </w:rPr>
-              <w:br/>
             </w:r>
           </w:p>
         </w:tc>
@@ -2483,7 +1223,7 @@
         <w:tabs>
           <w:tab w:val="left" w:pos="450"/>
         </w:tabs>
-        <w:spacing w:after="80" w:line="360" w:lineRule="auto"/>
+        <w:spacing w:after="80" w:line="276" w:lineRule="auto"/>
         <w:ind w:left="187" w:hanging="187"/>
         <w:rPr>
           <w:rFonts w:asciiTheme="minorHAnsi" w:hAnsiTheme="minorHAnsi" w:cstheme="minorHAnsi"/>
@@ -2533,8 +1273,8 @@
         <w:tblDescription w:val="Layout table"/>
       </w:tblPr>
       <w:tblGrid>
-        <w:gridCol w:w="7349"/>
-        <w:gridCol w:w="2370"/>
+        <w:gridCol w:w="6930"/>
+        <w:gridCol w:w="2240"/>
       </w:tblGrid>
       <w:tr>
         <w:trPr>
@@ -2551,7 +1291,7 @@
           <w:p>
             <w:pPr>
               <w:pStyle w:val="Heading2"/>
-              <w:spacing w:line="360" w:lineRule="auto"/>
+              <w:spacing w:line="276" w:lineRule="auto"/>
               <w:ind w:left="186"/>
               <w:rPr>
                 <w:rFonts w:cstheme="minorHAnsi"/>
@@ -2595,7 +1335,7 @@
           <w:p>
             <w:pPr>
               <w:pStyle w:val="Heading2"/>
-              <w:spacing w:line="360" w:lineRule="auto"/>
+              <w:spacing w:line="276" w:lineRule="auto"/>
               <w:ind w:left="186"/>
               <w:rPr>
                 <w:rFonts w:cstheme="minorHAnsi"/>
@@ -2745,7 +1485,7 @@
           <w:p>
             <w:pPr>
               <w:pStyle w:val="Dates"/>
-              <w:spacing w:line="360" w:lineRule="auto"/>
+              <w:spacing w:line="276" w:lineRule="auto"/>
               <w:ind w:left="360" w:hanging="180"/>
               <w:jc w:val="left"/>
               <w:rPr>
@@ -2813,8 +1553,9 @@
           <w:p>
             <w:pPr>
               <w:pStyle w:val="ListParagraph"/>
-              <w:spacing w:line="360" w:lineRule="auto"/>
+              <w:spacing w:line="276" w:lineRule="auto"/>
               <w:ind w:left="186" w:firstLine="0"/>
+              <w:jc w:val="both"/>
               <w:rPr>
                 <w:rFonts w:cstheme="minorHAnsi"/>
                 <w:sz w:val="20"/>
@@ -2827,58 +1568,27 @@
                 <w:sz w:val="20"/>
                 <w:szCs w:val="20"/>
               </w:rPr>
-              <w:t>Actively</w:t>
-            </w:r>
-            <w:r>
-              <w:rPr>
-                <w:rFonts w:cstheme="minorHAnsi"/>
-                <w:sz w:val="20"/>
-                <w:szCs w:val="20"/>
-              </w:rPr>
-              <w:t xml:space="preserve"> </w:t>
-            </w:r>
-            <w:r>
-              <w:rPr>
-                <w:rFonts w:cstheme="minorHAnsi"/>
-                <w:b/>
-                <w:bCs/>
-                <w:sz w:val="20"/>
-                <w:szCs w:val="20"/>
-              </w:rPr>
-              <w:t>investigation</w:t>
-            </w:r>
-            <w:r>
-              <w:rPr>
-                <w:rFonts w:cstheme="minorHAnsi"/>
-                <w:sz w:val="20"/>
-                <w:szCs w:val="20"/>
-              </w:rPr>
-              <w:t xml:space="preserve">, </w:t>
-            </w:r>
-            <w:r>
-              <w:rPr>
-                <w:rFonts w:cstheme="minorHAnsi"/>
-                <w:b/>
-                <w:bCs/>
-                <w:sz w:val="20"/>
-                <w:szCs w:val="20"/>
-              </w:rPr>
-              <w:t>fixing urgent</w:t>
-            </w:r>
-            <w:r>
-              <w:rPr>
-                <w:rFonts w:cstheme="minorHAnsi"/>
-                <w:sz w:val="20"/>
-                <w:szCs w:val="20"/>
-              </w:rPr>
-              <w:t xml:space="preserve"> bugs and developing key features for Samsung eCommerce to ensure smooth operations.</w:t>
+              <w:t>Enhanced system efficiency and performance</w:t>
+            </w:r>
+            <w:r>
+              <w:rPr>
+                <w:rFonts w:cstheme="minorHAnsi"/>
+                <w:sz w:val="20"/>
+                <w:szCs w:val="20"/>
+              </w:rPr>
+              <w:t>:</w:t>
             </w:r>
           </w:p>
           <w:p>
             <w:pPr>
               <w:pStyle w:val="ListParagraph"/>
-              <w:spacing w:line="360" w:lineRule="auto"/>
-              <w:ind w:left="186" w:firstLine="0"/>
+              <w:numPr>
+                <w:ilvl w:val="1"/>
+                <w:numId w:val="18"/>
+              </w:numPr>
+              <w:spacing w:line="276" w:lineRule="auto"/>
+              <w:ind w:left="905"/>
+              <w:jc w:val="both"/>
               <w:rPr>
                 <w:rFonts w:cstheme="minorHAnsi"/>
                 <w:sz w:val="20"/>
@@ -2891,7 +1601,8 @@
                 <w:sz w:val="20"/>
                 <w:szCs w:val="20"/>
               </w:rPr>
-              <w:t xml:space="preserve">Playing a </w:t>
+              <w:lastRenderedPageBreak/>
+              <w:t xml:space="preserve">Optimized KeyDB </w:t>
             </w:r>
             <w:r>
               <w:rPr>
@@ -2901,15 +1612,15 @@
                 <w:sz w:val="20"/>
                 <w:szCs w:val="20"/>
               </w:rPr>
-              <w:t>crucial role</w:t>
-            </w:r>
-            <w:r>
-              <w:rPr>
-                <w:rFonts w:cstheme="minorHAnsi"/>
-                <w:sz w:val="20"/>
-                <w:szCs w:val="20"/>
-              </w:rPr>
-              <w:t xml:space="preserve"> in </w:t>
+              <w:t>cache invalidation</w:t>
+            </w:r>
+            <w:r>
+              <w:rPr>
+                <w:rFonts w:cstheme="minorHAnsi"/>
+                <w:sz w:val="20"/>
+                <w:szCs w:val="20"/>
+              </w:rPr>
+              <w:t xml:space="preserve">, leading to a significant </w:t>
             </w:r>
             <w:r>
               <w:rPr>
@@ -2919,40 +1630,35 @@
                 <w:sz w:val="20"/>
                 <w:szCs w:val="20"/>
               </w:rPr>
-              <w:t>optimizing the CPU performance</w:t>
-            </w:r>
-            <w:r>
-              <w:rPr>
-                <w:rFonts w:cstheme="minorHAnsi"/>
-                <w:sz w:val="20"/>
-                <w:szCs w:val="20"/>
-              </w:rPr>
-              <w:t xml:space="preserve"> of the </w:t>
-            </w:r>
-            <w:r>
-              <w:rPr>
-                <w:rFonts w:cstheme="minorHAnsi"/>
-                <w:b/>
-                <w:bCs/>
-                <w:sz w:val="20"/>
-                <w:szCs w:val="20"/>
-              </w:rPr>
-              <w:t>KeyDB cache invalidation</w:t>
-            </w:r>
-            <w:r>
-              <w:rPr>
-                <w:rFonts w:cstheme="minorHAnsi"/>
-                <w:sz w:val="20"/>
-                <w:szCs w:val="20"/>
-              </w:rPr>
-              <w:t>, significantly improving overall system efficiency.</w:t>
+              <w:t>CPU improvement</w:t>
+            </w:r>
+            <w:r>
+              <w:rPr>
+                <w:rFonts w:cstheme="minorHAnsi"/>
+                <w:sz w:val="20"/>
+                <w:szCs w:val="20"/>
+              </w:rPr>
+              <w:t xml:space="preserve"> resulting in a 20%</w:t>
+            </w:r>
+            <w:r>
+              <w:rPr>
+                <w:rFonts w:cstheme="minorHAnsi"/>
+                <w:sz w:val="20"/>
+                <w:szCs w:val="20"/>
+              </w:rPr>
+              <w:t>.</w:t>
             </w:r>
           </w:p>
           <w:p>
             <w:pPr>
               <w:pStyle w:val="ListParagraph"/>
-              <w:spacing w:line="360" w:lineRule="auto"/>
-              <w:ind w:left="186" w:firstLine="0"/>
+              <w:numPr>
+                <w:ilvl w:val="1"/>
+                <w:numId w:val="18"/>
+              </w:numPr>
+              <w:spacing w:line="276" w:lineRule="auto"/>
+              <w:ind w:left="905"/>
+              <w:jc w:val="both"/>
               <w:rPr>
                 <w:rFonts w:cstheme="minorHAnsi"/>
                 <w:sz w:val="20"/>
@@ -2965,7 +1671,7 @@
                 <w:sz w:val="20"/>
                 <w:szCs w:val="20"/>
               </w:rPr>
-              <w:t xml:space="preserve">Optimized Samsung eCommerce APIs, achieving a </w:t>
+              <w:t xml:space="preserve">Achieved a </w:t>
             </w:r>
             <w:r>
               <w:rPr>
@@ -2975,15 +1681,7 @@
                 <w:sz w:val="20"/>
                 <w:szCs w:val="20"/>
               </w:rPr>
-              <w:t>20% performance</w:t>
-            </w:r>
-            <w:r>
-              <w:rPr>
-                <w:rFonts w:cstheme="minorHAnsi"/>
-                <w:sz w:val="20"/>
-                <w:szCs w:val="20"/>
-              </w:rPr>
-              <w:t xml:space="preserve"> boost and improved </w:t>
+              <w:t>20% boost in response time</w:t>
             </w:r>
             <w:r>
               <w:rPr>
@@ -2993,7 +1691,43 @@
                 <w:sz w:val="20"/>
                 <w:szCs w:val="20"/>
               </w:rPr>
-              <w:t>customer satisfaction</w:t>
+              <w:t xml:space="preserve">, </w:t>
+            </w:r>
+            <w:r>
+              <w:rPr>
+                <w:rFonts w:cstheme="minorHAnsi"/>
+                <w:b/>
+                <w:bCs/>
+                <w:sz w:val="20"/>
+                <w:szCs w:val="20"/>
+              </w:rPr>
+              <w:t>25% decrease in latency</w:t>
+            </w:r>
+            <w:r>
+              <w:rPr>
+                <w:rFonts w:cstheme="minorHAnsi"/>
+                <w:sz w:val="20"/>
+                <w:szCs w:val="20"/>
+              </w:rPr>
+              <w:t xml:space="preserve"> and a </w:t>
+            </w:r>
+            <w:r>
+              <w:rPr>
+                <w:rFonts w:cstheme="minorHAnsi"/>
+                <w:b/>
+                <w:bCs/>
+                <w:sz w:val="20"/>
+                <w:szCs w:val="20"/>
+              </w:rPr>
+              <w:t>15% improvement</w:t>
+            </w:r>
+            <w:r>
+              <w:rPr>
+                <w:rFonts w:cstheme="minorHAnsi"/>
+                <w:sz w:val="20"/>
+                <w:szCs w:val="20"/>
+              </w:rPr>
+              <w:t xml:space="preserve"> in customer satisfaction by optimizing Samsung eCommerce APIs</w:t>
             </w:r>
             <w:r>
               <w:rPr>
@@ -3007,8 +1741,9 @@
           <w:p>
             <w:pPr>
               <w:pStyle w:val="ListParagraph"/>
-              <w:spacing w:line="360" w:lineRule="auto"/>
+              <w:spacing w:line="276" w:lineRule="auto"/>
               <w:ind w:left="186" w:firstLine="0"/>
+              <w:jc w:val="both"/>
               <w:rPr>
                 <w:rFonts w:cstheme="minorHAnsi"/>
                 <w:sz w:val="20"/>
@@ -3021,104 +1756,27 @@
                 <w:sz w:val="20"/>
                 <w:szCs w:val="20"/>
               </w:rPr>
-              <w:t xml:space="preserve">Took the lead in developing </w:t>
-            </w:r>
-            <w:r>
-              <w:rPr>
-                <w:rFonts w:cstheme="minorHAnsi"/>
-                <w:b/>
-                <w:bCs/>
-                <w:sz w:val="20"/>
-                <w:szCs w:val="20"/>
-              </w:rPr>
-              <w:t>Edge caching</w:t>
-            </w:r>
-            <w:r>
-              <w:rPr>
-                <w:rFonts w:cstheme="minorHAnsi"/>
-                <w:sz w:val="20"/>
-                <w:szCs w:val="20"/>
-              </w:rPr>
-              <w:t xml:space="preserve"> using </w:t>
-            </w:r>
-            <w:r>
-              <w:rPr>
-                <w:rFonts w:cstheme="minorHAnsi"/>
-                <w:b/>
-                <w:bCs/>
-                <w:sz w:val="20"/>
-                <w:szCs w:val="20"/>
-              </w:rPr>
-              <w:t>Akamai</w:t>
-            </w:r>
-            <w:r>
-              <w:rPr>
-                <w:rFonts w:cstheme="minorHAnsi"/>
-                <w:sz w:val="20"/>
-                <w:szCs w:val="20"/>
-              </w:rPr>
-              <w:t xml:space="preserve"> and </w:t>
-            </w:r>
-            <w:r>
-              <w:rPr>
-                <w:rFonts w:cstheme="minorHAnsi"/>
-                <w:b/>
-                <w:bCs/>
-                <w:sz w:val="20"/>
-                <w:szCs w:val="20"/>
-              </w:rPr>
-              <w:t>Node.js</w:t>
-            </w:r>
-            <w:r>
-              <w:rPr>
-                <w:rFonts w:cstheme="minorHAnsi"/>
-                <w:sz w:val="20"/>
-                <w:szCs w:val="20"/>
-              </w:rPr>
-              <w:t xml:space="preserve">, achieving a </w:t>
-            </w:r>
-            <w:r>
-              <w:rPr>
-                <w:rFonts w:cstheme="minorHAnsi"/>
-                <w:b/>
-                <w:bCs/>
-                <w:sz w:val="20"/>
-                <w:szCs w:val="20"/>
-              </w:rPr>
-              <w:t>30% faster response time</w:t>
-            </w:r>
-            <w:r>
-              <w:rPr>
-                <w:rFonts w:cstheme="minorHAnsi"/>
-                <w:sz w:val="20"/>
-                <w:szCs w:val="20"/>
-              </w:rPr>
-              <w:t xml:space="preserve"> and </w:t>
-            </w:r>
-            <w:r>
-              <w:rPr>
-                <w:rFonts w:cstheme="minorHAnsi"/>
-                <w:b/>
-                <w:bCs/>
-                <w:sz w:val="20"/>
-                <w:szCs w:val="20"/>
-              </w:rPr>
-              <w:t>optimizing resources by 70%</w:t>
-            </w:r>
-            <w:r>
-              <w:rPr>
-                <w:rFonts w:cstheme="minorHAnsi"/>
-                <w:sz w:val="20"/>
-                <w:szCs w:val="20"/>
-              </w:rPr>
-              <w:t>.</w:t>
+              <w:t>Increased scalability and responsiveness</w:t>
+            </w:r>
+            <w:r>
+              <w:rPr>
+                <w:rFonts w:cstheme="minorHAnsi"/>
+                <w:sz w:val="20"/>
+                <w:szCs w:val="20"/>
+              </w:rPr>
+              <w:t>:</w:t>
             </w:r>
           </w:p>
           <w:p>
             <w:pPr>
               <w:pStyle w:val="ListParagraph"/>
-              <w:spacing w:line="360" w:lineRule="auto"/>
-              <w:ind w:left="186" w:firstLine="0"/>
+              <w:numPr>
+                <w:ilvl w:val="1"/>
+                <w:numId w:val="18"/>
+              </w:numPr>
+              <w:spacing w:line="276" w:lineRule="auto"/>
+              <w:ind w:left="905"/>
+              <w:jc w:val="both"/>
               <w:rPr>
                 <w:rFonts w:cstheme="minorHAnsi"/>
                 <w:sz w:val="20"/>
@@ -3131,7 +1789,7 @@
                 <w:sz w:val="20"/>
                 <w:szCs w:val="20"/>
               </w:rPr>
-              <w:t xml:space="preserve">Mentored developers on best practices and conducted regular </w:t>
+              <w:t xml:space="preserve">Led the development of Edge caching using </w:t>
             </w:r>
             <w:r>
               <w:rPr>
@@ -3141,7 +1799,212 @@
                 <w:sz w:val="20"/>
                 <w:szCs w:val="20"/>
               </w:rPr>
+              <w:t>Akamai</w:t>
+            </w:r>
+            <w:r>
+              <w:rPr>
+                <w:rFonts w:cstheme="minorHAnsi"/>
+                <w:sz w:val="20"/>
+                <w:szCs w:val="20"/>
+              </w:rPr>
+              <w:t xml:space="preserve"> and </w:t>
+            </w:r>
+            <w:r>
+              <w:rPr>
+                <w:rFonts w:cstheme="minorHAnsi"/>
+                <w:b/>
+                <w:bCs/>
+                <w:sz w:val="20"/>
+                <w:szCs w:val="20"/>
+              </w:rPr>
+              <w:t>Node.js</w:t>
+            </w:r>
+            <w:r>
+              <w:rPr>
+                <w:rFonts w:cstheme="minorHAnsi"/>
+                <w:sz w:val="20"/>
+                <w:szCs w:val="20"/>
+              </w:rPr>
+              <w:t xml:space="preserve">, achieving a </w:t>
+            </w:r>
+            <w:r>
+              <w:rPr>
+                <w:rFonts w:cstheme="minorHAnsi"/>
+                <w:b/>
+                <w:bCs/>
+                <w:sz w:val="20"/>
+                <w:szCs w:val="20"/>
+              </w:rPr>
+              <w:t>30% faster response time</w:t>
+            </w:r>
+            <w:r>
+              <w:rPr>
+                <w:rFonts w:cstheme="minorHAnsi"/>
+                <w:sz w:val="20"/>
+                <w:szCs w:val="20"/>
+              </w:rPr>
+              <w:t xml:space="preserve"> and </w:t>
+            </w:r>
+            <w:r>
+              <w:rPr>
+                <w:rFonts w:cstheme="minorHAnsi"/>
+                <w:b/>
+                <w:bCs/>
+                <w:sz w:val="20"/>
+                <w:szCs w:val="20"/>
+              </w:rPr>
+              <w:t>70% resource optimization</w:t>
+            </w:r>
+            <w:r>
+              <w:rPr>
+                <w:rFonts w:cstheme="minorHAnsi"/>
+                <w:sz w:val="20"/>
+                <w:szCs w:val="20"/>
+              </w:rPr>
+              <w:t>.</w:t>
+            </w:r>
+          </w:p>
+          <w:p>
+            <w:pPr>
+              <w:pStyle w:val="ListParagraph"/>
+              <w:spacing w:line="276" w:lineRule="auto"/>
+              <w:ind w:left="186" w:firstLine="0"/>
+              <w:jc w:val="both"/>
+              <w:rPr>
+                <w:rFonts w:cstheme="minorHAnsi"/>
+                <w:sz w:val="20"/>
+                <w:szCs w:val="20"/>
+              </w:rPr>
+            </w:pPr>
+            <w:r>
+              <w:rPr>
+                <w:rFonts w:cstheme="minorHAnsi"/>
+                <w:sz w:val="20"/>
+                <w:szCs w:val="20"/>
+              </w:rPr>
+              <w:t>Improved development practices</w:t>
+            </w:r>
+            <w:r>
+              <w:rPr>
+                <w:rFonts w:cstheme="minorHAnsi"/>
+                <w:sz w:val="20"/>
+                <w:szCs w:val="20"/>
+              </w:rPr>
+              <w:t>:</w:t>
+            </w:r>
+          </w:p>
+          <w:p>
+            <w:pPr>
+              <w:pStyle w:val="ListParagraph"/>
+              <w:numPr>
+                <w:ilvl w:val="1"/>
+                <w:numId w:val="18"/>
+              </w:numPr>
+              <w:spacing w:line="276" w:lineRule="auto"/>
+              <w:ind w:left="905"/>
+              <w:jc w:val="both"/>
+              <w:rPr>
+                <w:rFonts w:cstheme="minorHAnsi"/>
+                <w:sz w:val="20"/>
+                <w:szCs w:val="20"/>
+              </w:rPr>
+            </w:pPr>
+            <w:r>
+              <w:rPr>
+                <w:rFonts w:cstheme="minorHAnsi"/>
+                <w:b/>
+                <w:bCs/>
+                <w:sz w:val="20"/>
+                <w:szCs w:val="20"/>
+              </w:rPr>
+              <w:t>Mentored developers</w:t>
+            </w:r>
+            <w:r>
+              <w:rPr>
+                <w:rFonts w:cstheme="minorHAnsi"/>
+                <w:sz w:val="20"/>
+                <w:szCs w:val="20"/>
+              </w:rPr>
+              <w:t xml:space="preserve"> on best practices and conducted regular </w:t>
+            </w:r>
+            <w:r>
+              <w:rPr>
+                <w:rFonts w:cstheme="minorHAnsi"/>
+                <w:b/>
+                <w:bCs/>
+                <w:sz w:val="20"/>
+                <w:szCs w:val="20"/>
+              </w:rPr>
               <w:t>code reviews</w:t>
+            </w:r>
+            <w:r>
+              <w:rPr>
+                <w:rFonts w:cstheme="minorHAnsi"/>
+                <w:sz w:val="20"/>
+                <w:szCs w:val="20"/>
+              </w:rPr>
+              <w:t>.</w:t>
+            </w:r>
+          </w:p>
+          <w:p>
+            <w:pPr>
+              <w:pStyle w:val="ListParagraph"/>
+              <w:numPr>
+                <w:ilvl w:val="1"/>
+                <w:numId w:val="18"/>
+              </w:numPr>
+              <w:spacing w:line="276" w:lineRule="auto"/>
+              <w:ind w:left="905"/>
+              <w:jc w:val="both"/>
+              <w:rPr>
+                <w:rFonts w:cstheme="minorHAnsi"/>
+                <w:sz w:val="20"/>
+                <w:szCs w:val="20"/>
+              </w:rPr>
+            </w:pPr>
+            <w:r>
+              <w:rPr>
+                <w:rFonts w:cstheme="minorHAnsi"/>
+                <w:sz w:val="20"/>
+                <w:szCs w:val="20"/>
+              </w:rPr>
+              <w:t xml:space="preserve">Provided </w:t>
+            </w:r>
+            <w:r>
+              <w:rPr>
+                <w:rFonts w:cstheme="minorHAnsi"/>
+                <w:b/>
+                <w:bCs/>
+                <w:sz w:val="20"/>
+                <w:szCs w:val="20"/>
+              </w:rPr>
+              <w:t>production support</w:t>
+            </w:r>
+            <w:r>
+              <w:rPr>
+                <w:rFonts w:cstheme="minorHAnsi"/>
+                <w:sz w:val="20"/>
+                <w:szCs w:val="20"/>
+              </w:rPr>
+              <w:t xml:space="preserve">, maintaining a </w:t>
+            </w:r>
+            <w:r>
+              <w:rPr>
+                <w:rFonts w:cstheme="minorHAnsi"/>
+                <w:b/>
+                <w:bCs/>
+                <w:sz w:val="20"/>
+                <w:szCs w:val="20"/>
+              </w:rPr>
+              <w:t>99.9% uptime</w:t>
+            </w:r>
+            <w:r>
+              <w:rPr>
+                <w:rFonts w:cstheme="minorHAnsi"/>
+                <w:sz w:val="20"/>
+                <w:szCs w:val="20"/>
+              </w:rPr>
+              <w:t xml:space="preserve"> for critical systems</w:t>
             </w:r>
             <w:r>
               <w:rPr>
@@ -3157,7 +2020,7 @@
     </w:tbl>
     <w:p>
       <w:pPr>
-        <w:spacing w:line="360" w:lineRule="auto"/>
+        <w:spacing w:line="276" w:lineRule="auto"/>
         <w:rPr>
           <w:b/>
           <w:sz w:val="10"/>
@@ -3184,8 +2047,8 @@
         <w:tblDescription w:val="Layout table"/>
       </w:tblPr>
       <w:tblGrid>
-        <w:gridCol w:w="7261"/>
-        <w:gridCol w:w="2458"/>
+        <w:gridCol w:w="6847"/>
+        <w:gridCol w:w="2323"/>
       </w:tblGrid>
       <w:tr>
         <w:trPr>
@@ -3198,7 +2061,7 @@
           <w:p>
             <w:pPr>
               <w:pStyle w:val="Heading2"/>
-              <w:spacing w:line="360" w:lineRule="auto"/>
+              <w:spacing w:line="276" w:lineRule="auto"/>
               <w:ind w:left="259"/>
               <w:rPr>
                 <w:rFonts w:cstheme="minorHAnsi"/>
@@ -3218,7 +2081,7 @@
           <w:p>
             <w:pPr>
               <w:pStyle w:val="Heading2"/>
-              <w:spacing w:line="360" w:lineRule="auto"/>
+              <w:spacing w:line="276" w:lineRule="auto"/>
               <w:ind w:left="259"/>
               <w:rPr>
                 <w:rFonts w:cstheme="minorHAnsi"/>
@@ -3244,7 +2107,7 @@
           <w:p>
             <w:pPr>
               <w:pStyle w:val="Dates"/>
-              <w:spacing w:line="360" w:lineRule="auto"/>
+              <w:spacing w:line="276" w:lineRule="auto"/>
               <w:ind w:left="360" w:hanging="180"/>
               <w:jc w:val="left"/>
               <w:rPr>
@@ -3287,8 +2150,9 @@
           <w:p>
             <w:pPr>
               <w:pStyle w:val="ListParagraph"/>
-              <w:spacing w:line="360" w:lineRule="auto"/>
+              <w:spacing w:line="276" w:lineRule="auto"/>
               <w:ind w:left="259" w:firstLine="0"/>
+              <w:jc w:val="both"/>
               <w:rPr>
                 <w:rFonts w:cstheme="minorHAnsi"/>
                 <w:sz w:val="20"/>
@@ -3301,7 +2165,7 @@
                 <w:sz w:val="20"/>
                 <w:szCs w:val="20"/>
               </w:rPr>
-              <w:t xml:space="preserve">Awarded </w:t>
+              <w:t>Received "</w:t>
             </w:r>
             <w:r>
               <w:rPr>
@@ -3311,15 +2175,15 @@
                 <w:sz w:val="20"/>
                 <w:szCs w:val="20"/>
               </w:rPr>
-              <w:t>"GEM of the Month"</w:t>
-            </w:r>
-            <w:r>
-              <w:rPr>
-                <w:rFonts w:cstheme="minorHAnsi"/>
-                <w:sz w:val="20"/>
-                <w:szCs w:val="20"/>
-              </w:rPr>
-              <w:t xml:space="preserve"> </w:t>
+              <w:t>GEM of the Month</w:t>
+            </w:r>
+            <w:r>
+              <w:rPr>
+                <w:rFonts w:cstheme="minorHAnsi"/>
+                <w:sz w:val="20"/>
+                <w:szCs w:val="20"/>
+              </w:rPr>
+              <w:t xml:space="preserve">" award </w:t>
             </w:r>
             <w:r>
               <w:rPr>
@@ -3337,7 +2201,15 @@
                 <w:sz w:val="20"/>
                 <w:szCs w:val="20"/>
               </w:rPr>
-              <w:t xml:space="preserve"> for innovative solutions:</w:t>
+              <w:t xml:space="preserve"> for innovative solutions</w:t>
+            </w:r>
+            <w:r>
+              <w:rPr>
+                <w:rFonts w:cstheme="minorHAnsi"/>
+                <w:sz w:val="20"/>
+                <w:szCs w:val="20"/>
+              </w:rPr>
+              <w:t>:</w:t>
             </w:r>
           </w:p>
           <w:p>
@@ -3347,8 +2219,9 @@
                 <w:ilvl w:val="2"/>
                 <w:numId w:val="18"/>
               </w:numPr>
-              <w:spacing w:line="360" w:lineRule="auto"/>
+              <w:spacing w:line="276" w:lineRule="auto"/>
               <w:ind w:left="900"/>
+              <w:jc w:val="both"/>
               <w:rPr>
                 <w:rFonts w:cstheme="minorHAnsi"/>
                 <w:sz w:val="20"/>
@@ -3371,15 +2244,15 @@
                 <w:sz w:val="20"/>
                 <w:szCs w:val="20"/>
               </w:rPr>
-              <w:t>WebSocket</w:t>
-            </w:r>
-            <w:r>
-              <w:rPr>
-                <w:rFonts w:cstheme="minorHAnsi"/>
-                <w:sz w:val="20"/>
-                <w:szCs w:val="20"/>
-              </w:rPr>
-              <w:t xml:space="preserve"> notification system, reducing DB load by </w:t>
+              <w:t>WebSocket notification system</w:t>
+            </w:r>
+            <w:r>
+              <w:rPr>
+                <w:rFonts w:cstheme="minorHAnsi"/>
+                <w:sz w:val="20"/>
+                <w:szCs w:val="20"/>
+              </w:rPr>
+              <w:t xml:space="preserve">, </w:t>
             </w:r>
             <w:r>
               <w:rPr>
@@ -3389,7 +2262,15 @@
                 <w:sz w:val="20"/>
                 <w:szCs w:val="20"/>
               </w:rPr>
-              <w:t>7</w:t>
+              <w:t>reducing DB load by 70%</w:t>
+            </w:r>
+            <w:r>
+              <w:rPr>
+                <w:rFonts w:cstheme="minorHAnsi"/>
+                <w:sz w:val="20"/>
+                <w:szCs w:val="20"/>
+              </w:rPr>
+              <w:t xml:space="preserve"> and enabling </w:t>
             </w:r>
             <w:r>
               <w:rPr>
@@ -3399,15 +2280,15 @@
                 <w:sz w:val="20"/>
                 <w:szCs w:val="20"/>
               </w:rPr>
-              <w:t>0%</w:t>
-            </w:r>
-            <w:r>
-              <w:rPr>
-                <w:rFonts w:cstheme="minorHAnsi"/>
-                <w:sz w:val="20"/>
-                <w:szCs w:val="20"/>
-              </w:rPr>
-              <w:t xml:space="preserve"> and </w:t>
+              <w:t>real-time updates</w:t>
+            </w:r>
+            <w:r>
+              <w:rPr>
+                <w:rFonts w:cstheme="minorHAnsi"/>
+                <w:sz w:val="20"/>
+                <w:szCs w:val="20"/>
+              </w:rPr>
+              <w:t xml:space="preserve">, resulting in a </w:t>
             </w:r>
             <w:r>
               <w:rPr>
@@ -3417,7 +2298,7 @@
                 <w:sz w:val="20"/>
                 <w:szCs w:val="20"/>
               </w:rPr>
-              <w:t>enabling real-time updates</w:t>
+              <w:t>25% increase in user engagement</w:t>
             </w:r>
             <w:r>
               <w:rPr>
@@ -3435,8 +2316,9 @@
                 <w:ilvl w:val="2"/>
                 <w:numId w:val="18"/>
               </w:numPr>
-              <w:spacing w:line="360" w:lineRule="auto"/>
+              <w:spacing w:line="276" w:lineRule="auto"/>
               <w:ind w:left="900"/>
+              <w:jc w:val="both"/>
               <w:rPr>
                 <w:rFonts w:cstheme="minorHAnsi"/>
                 <w:sz w:val="20"/>
@@ -3449,7 +2331,7 @@
                 <w:sz w:val="20"/>
                 <w:szCs w:val="20"/>
               </w:rPr>
-              <w:t xml:space="preserve">Built a centralized </w:t>
+              <w:t xml:space="preserve">Built a </w:t>
             </w:r>
             <w:r>
               <w:rPr>
@@ -3459,22 +2341,49 @@
                 <w:sz w:val="20"/>
                 <w:szCs w:val="20"/>
               </w:rPr>
-              <w:t>UI library</w:t>
-            </w:r>
-            <w:r>
-              <w:rPr>
-                <w:rFonts w:cstheme="minorHAnsi"/>
-                <w:sz w:val="20"/>
-                <w:szCs w:val="20"/>
-              </w:rPr>
-              <w:t>, increasing development speed by 40%.</w:t>
+              <w:t>centralized UI library</w:t>
+            </w:r>
+            <w:r>
+              <w:rPr>
+                <w:rFonts w:cstheme="minorHAnsi"/>
+                <w:sz w:val="20"/>
+                <w:szCs w:val="20"/>
+              </w:rPr>
+              <w:t xml:space="preserve">, </w:t>
+            </w:r>
+            <w:r>
+              <w:rPr>
+                <w:rFonts w:cstheme="minorHAnsi"/>
+                <w:b/>
+                <w:bCs/>
+                <w:sz w:val="20"/>
+                <w:szCs w:val="20"/>
+              </w:rPr>
+              <w:t>increasing development speed by 40%</w:t>
+            </w:r>
+            <w:r>
+              <w:rPr>
+                <w:rFonts w:cstheme="minorHAnsi"/>
+                <w:sz w:val="20"/>
+                <w:szCs w:val="20"/>
+              </w:rPr>
+              <w:t xml:space="preserve"> and reducing UI-related bugs</w:t>
+            </w:r>
+            <w:r>
+              <w:rPr>
+                <w:rFonts w:cstheme="minorHAnsi"/>
+                <w:sz w:val="20"/>
+                <w:szCs w:val="20"/>
+              </w:rPr>
+              <w:t>.</w:t>
             </w:r>
           </w:p>
           <w:p>
             <w:pPr>
               <w:pStyle w:val="ListParagraph"/>
-              <w:spacing w:line="360" w:lineRule="auto"/>
+              <w:spacing w:line="276" w:lineRule="auto"/>
               <w:ind w:left="259" w:firstLine="0"/>
+              <w:jc w:val="both"/>
               <w:rPr>
                 <w:rFonts w:cstheme="minorHAnsi"/>
                 <w:sz w:val="20"/>
@@ -3567,7 +2476,7 @@
     </w:tbl>
     <w:p>
       <w:pPr>
-        <w:spacing w:line="360" w:lineRule="auto"/>
+        <w:spacing w:line="276" w:lineRule="auto"/>
         <w:rPr>
           <w:rFonts w:cstheme="minorHAnsi"/>
           <w:sz w:val="10"/>
@@ -3588,8 +2497,8 @@
         <w:tblDescription w:val="Layout table"/>
       </w:tblPr>
       <w:tblGrid>
-        <w:gridCol w:w="7472"/>
-        <w:gridCol w:w="2247"/>
+        <w:gridCol w:w="7046"/>
+        <w:gridCol w:w="2124"/>
       </w:tblGrid>
       <w:tr>
         <w:trPr>
@@ -3607,7 +2516,7 @@
           <w:p>
             <w:pPr>
               <w:pStyle w:val="Heading2"/>
-              <w:spacing w:line="360" w:lineRule="auto"/>
+              <w:spacing w:line="276" w:lineRule="auto"/>
               <w:ind w:left="259"/>
               <w:rPr>
                 <w:rFonts w:cstheme="minorHAnsi"/>
@@ -3627,7 +2536,7 @@
           <w:p>
             <w:pPr>
               <w:pStyle w:val="Location"/>
-              <w:spacing w:line="360" w:lineRule="auto"/>
+              <w:spacing w:line="276" w:lineRule="auto"/>
               <w:ind w:left="259"/>
               <w:rPr>
                 <w:rFonts w:cstheme="minorHAnsi"/>
@@ -3668,7 +2577,7 @@
           <w:p>
             <w:pPr>
               <w:pStyle w:val="Dates"/>
-              <w:spacing w:line="360" w:lineRule="auto"/>
+              <w:spacing w:line="276" w:lineRule="auto"/>
               <w:ind w:left="360" w:hanging="180"/>
               <w:jc w:val="left"/>
               <w:rPr>
@@ -3720,8 +2629,9 @@
           <w:p>
             <w:pPr>
               <w:pStyle w:val="ListParagraph"/>
-              <w:spacing w:line="360" w:lineRule="auto"/>
+              <w:spacing w:line="276" w:lineRule="auto"/>
               <w:ind w:left="259" w:firstLine="0"/>
+              <w:jc w:val="both"/>
               <w:rPr>
                 <w:rFonts w:cstheme="minorHAnsi"/>
                 <w:sz w:val="20"/>
@@ -3806,14 +2716,23 @@
                 <w:sz w:val="20"/>
                 <w:szCs w:val="20"/>
               </w:rPr>
-              <w:t>).</w:t>
+              <w:t>)</w:t>
+            </w:r>
+            <w:r>
+              <w:rPr>
+                <w:rFonts w:cstheme="minorHAnsi"/>
+                <w:sz w:val="20"/>
+                <w:szCs w:val="20"/>
+              </w:rPr>
+              <w:t>.</w:t>
             </w:r>
           </w:p>
           <w:p>
             <w:pPr>
               <w:pStyle w:val="ListParagraph"/>
-              <w:spacing w:line="360" w:lineRule="auto"/>
+              <w:spacing w:line="276" w:lineRule="auto"/>
               <w:ind w:left="259" w:firstLine="0"/>
+              <w:jc w:val="both"/>
               <w:rPr>
                 <w:rFonts w:cstheme="minorHAnsi"/>
                 <w:sz w:val="20"/>
@@ -3844,7 +2763,15 @@
                 <w:sz w:val="20"/>
                 <w:szCs w:val="20"/>
               </w:rPr>
-              <w:t xml:space="preserve"> and implemented both </w:t>
+              <w:t xml:space="preserve"> and implemented both</w:t>
+            </w:r>
+            <w:r>
+              <w:rPr>
+                <w:rFonts w:cstheme="minorHAnsi"/>
+                <w:sz w:val="20"/>
+                <w:szCs w:val="20"/>
+              </w:rPr>
+              <w:t xml:space="preserve"> </w:t>
             </w:r>
             <w:r>
               <w:rPr>
@@ -3880,14 +2807,23 @@
                 <w:sz w:val="20"/>
                 <w:szCs w:val="20"/>
               </w:rPr>
-              <w:t>, showcasing architectural expertise.</w:t>
+              <w:t>, showcasing architectural expertise</w:t>
+            </w:r>
+            <w:r>
+              <w:rPr>
+                <w:rFonts w:cstheme="minorHAnsi"/>
+                <w:sz w:val="20"/>
+                <w:szCs w:val="20"/>
+              </w:rPr>
+              <w:t>.</w:t>
             </w:r>
           </w:p>
           <w:p>
             <w:pPr>
               <w:pStyle w:val="ListParagraph"/>
-              <w:spacing w:line="360" w:lineRule="auto"/>
+              <w:spacing w:line="276" w:lineRule="auto"/>
               <w:ind w:left="259" w:firstLine="0"/>
+              <w:jc w:val="both"/>
               <w:rPr>
                 <w:rFonts w:cstheme="minorHAnsi"/>
                 <w:sz w:val="20"/>
@@ -3958,7 +2894,7 @@
         <w:tabs>
           <w:tab w:val="left" w:pos="450"/>
         </w:tabs>
-        <w:spacing w:after="80" w:line="360" w:lineRule="auto"/>
+        <w:spacing w:after="80" w:line="276" w:lineRule="auto"/>
         <w:ind w:left="187" w:hanging="187"/>
         <w:rPr>
           <w:rFonts w:asciiTheme="minorHAnsi" w:hAnsiTheme="minorHAnsi" w:cstheme="minorHAnsi"/>
@@ -4008,7 +2944,7 @@
         <w:tblDescription w:val="Layout table"/>
       </w:tblPr>
       <w:tblGrid>
-        <w:gridCol w:w="9656"/>
+        <w:gridCol w:w="9111"/>
       </w:tblGrid>
       <w:tr>
         <w:trPr>
@@ -4025,7 +2961,7 @@
                 <w:ilvl w:val="0"/>
                 <w:numId w:val="41"/>
               </w:numPr>
-              <w:spacing w:line="360" w:lineRule="auto"/>
+              <w:spacing w:line="276" w:lineRule="auto"/>
               <w:ind w:left="259" w:firstLine="0"/>
               <w:jc w:val="both"/>
               <w:rPr>
@@ -4070,7 +3006,7 @@
                 <w:ilvl w:val="0"/>
                 <w:numId w:val="41"/>
               </w:numPr>
-              <w:spacing w:line="360" w:lineRule="auto"/>
+              <w:spacing w:line="276" w:lineRule="auto"/>
               <w:ind w:left="259" w:firstLine="0"/>
               <w:jc w:val="both"/>
               <w:rPr>
@@ -4113,18 +3049,67 @@
     </w:tbl>
     <w:p>
       <w:pPr>
-        <w:spacing w:line="360" w:lineRule="auto"/>
+        <w:spacing w:line="276" w:lineRule="auto"/>
+        <w:rPr>
+          <w:rFonts w:cstheme="minorHAnsi"/>
+          <w:sz w:val="2"/>
+          <w:szCs w:val="2"/>
+        </w:rPr>
+      </w:pPr>
+    </w:p>
+    <w:p>
+      <w:pPr>
+        <w:pStyle w:val="Heading1"/>
+        <w:tabs>
+          <w:tab w:val="left" w:pos="450"/>
+        </w:tabs>
+        <w:spacing w:after="80" w:line="276" w:lineRule="auto"/>
+        <w:ind w:left="187" w:hanging="187"/>
+        <w:rPr>
+          <w:rFonts w:asciiTheme="minorHAnsi" w:hAnsiTheme="minorHAnsi" w:cstheme="minorHAnsi"/>
+          <w:sz w:val="20"/>
+          <w:szCs w:val="20"/>
+        </w:rPr>
+      </w:pPr>
+      <w:r>
+        <w:rPr>
+          <w:rFonts w:asciiTheme="minorHAnsi" w:hAnsiTheme="minorHAnsi" w:cstheme="minorHAnsi"/>
+          <w:sz w:val="24"/>
+          <w:szCs w:val="24"/>
+        </w:rPr>
+        <w:t>DECLARATION</w:t>
+      </w:r>
+    </w:p>
+    <w:p>
+      <w:pPr>
+        <w:spacing w:line="276" w:lineRule="auto"/>
         <w:rPr>
           <w:rFonts w:cstheme="minorHAnsi"/>
           <w:sz w:val="20"/>
           <w:szCs w:val="20"/>
         </w:rPr>
       </w:pPr>
+      <w:r>
+        <w:rPr>
+          <w:rFonts w:cstheme="minorHAnsi"/>
+          <w:sz w:val="20"/>
+          <w:szCs w:val="20"/>
+        </w:rPr>
+        <w:t>I assure you that the information mentioned above is correct to the best of my knowledge and belief</w:t>
+      </w:r>
+      <w:r>
+        <w:rPr>
+          <w:rFonts w:cstheme="minorHAnsi"/>
+          <w:sz w:val="20"/>
+          <w:szCs w:val="20"/>
+        </w:rPr>
+        <w:t>.</w:t>
+      </w:r>
     </w:p>
     <w:sectPr>
       <w:type w:val="continuous"/>
       <w:pgSz w:w="11906" w:h="16838" w:code="9"/>
-      <w:pgMar w:top="720" w:right="990" w:bottom="720" w:left="1350" w:header="720" w:footer="720" w:gutter="0"/>
+      <w:pgMar w:top="1440" w:right="1440" w:bottom="1440" w:left="1440" w:header="720" w:footer="720" w:gutter="0"/>
       <w:cols w:space="720"/>
       <w:docGrid w:linePitch="360"/>
     </w:sectPr>
@@ -4133,7 +3118,7 @@
 </file>
 
 <file path=word/endnotes.xml><?xml version="1.0" encoding="utf-8"?>
-<w:endnotes xmlns:wpc="http://schemas.microsoft.com/office/word/2010/wordprocessingCanvas" xmlns:cx="http://schemas.microsoft.com/office/drawing/2014/chartex" xmlns:cx1="http://schemas.microsoft.com/office/drawing/2015/9/8/chartex" xmlns:cx2="http://schemas.microsoft.com/office/drawing/2015/10/21/chartex" xmlns:cx3="http://schemas.microsoft.com/office/drawing/2016/5/9/chartex" xmlns:cx4="http://schemas.microsoft.com/office/drawing/2016/5/10/chartex" xmlns:cx5="http://schemas.microsoft.com/office/drawing/2016/5/11/chartex" xmlns:cx6="http://schemas.microsoft.com/office/drawing/2016/5/12/chartex" xmlns:cx7="http://schemas.microsoft.com/office/drawing/2016/5/13/chartex" xmlns:cx8="http://schemas.microsoft.com/office/drawing/2016/5/14/chartex" xmlns:mc="http://schemas.openxmlformats.org/markup-compatibility/2006" xmlns:aink="http://schemas.microsoft.com/office/drawing/2016/ink" xmlns:am3d="http://schemas.microsoft.com/office/drawing/2017/model3d" xmlns:o="urn:schemas-microsoft-com:office:office" xmlns:oel="http://schemas.microsoft.com/office/2019/extlst" xmlns:r="http://schemas.openxmlformats.org/officeDocument/2006/relationships" xmlns:m="http://schemas.openxmlformats.org/officeDocument/2006/math" xmlns:v="urn:schemas-microsoft-com:vml" xmlns:wp14="http://schemas.microsoft.com/office/word/2010/wordprocessingDrawing" xmlns:wp="http://schemas.openxmlformats.org/drawingml/2006/wordprocessingDrawing" xmlns:w10="urn:schemas-microsoft-com:office:word" xmlns:w="http://schemas.openxmlformats.org/wordprocessingml/2006/main" xmlns:w14="http://schemas.microsoft.com/office/word/2010/wordml" xmlns:w15="http://schemas.microsoft.com/office/word/2012/wordml" xmlns:w16cex="http://schemas.microsoft.com/office/word/2018/wordml/cex" xmlns:w16cid="http://schemas.microsoft.com/office/word/2016/wordml/cid" xmlns:w16="http://schemas.microsoft.com/office/word/2018/wordml" xmlns:w16sdtdh="http://schemas.microsoft.com/office/word/2020/wordml/sdtdatahash" xmlns:w16se="http://schemas.microsoft.com/office/word/2015/wordml/symex" xmlns:wpg="http://schemas.microsoft.com/office/word/2010/wordprocessingGroup" xmlns:wpi="http://schemas.microsoft.com/office/word/2010/wordprocessingInk" xmlns:wne="http://schemas.microsoft.com/office/word/2006/wordml" xmlns:wps="http://schemas.microsoft.com/office/word/2010/wordprocessingShape" mc:Ignorable="w14 w15 w16se w16cid w16 w16cex w16sdtdh wp14">
+<w:endnotes xmlns:wpc="http://schemas.microsoft.com/office/word/2010/wordprocessingCanvas" xmlns:cx="http://schemas.microsoft.com/office/drawing/2014/chartex" xmlns:cx1="http://schemas.microsoft.com/office/drawing/2015/9/8/chartex" xmlns:cx2="http://schemas.microsoft.com/office/drawing/2015/10/21/chartex" xmlns:cx3="http://schemas.microsoft.com/office/drawing/2016/5/9/chartex" xmlns:cx4="http://schemas.microsoft.com/office/drawing/2016/5/10/chartex" xmlns:cx5="http://schemas.microsoft.com/office/drawing/2016/5/11/chartex" xmlns:cx6="http://schemas.microsoft.com/office/drawing/2016/5/12/chartex" xmlns:cx7="http://schemas.microsoft.com/office/drawing/2016/5/13/chartex" xmlns:cx8="http://schemas.microsoft.com/office/drawing/2016/5/14/chartex" xmlns:mc="http://schemas.openxmlformats.org/markup-compatibility/2006" xmlns:aink="http://schemas.microsoft.com/office/drawing/2016/ink" xmlns:am3d="http://schemas.microsoft.com/office/drawing/2017/model3d" xmlns:o="urn:schemas-microsoft-com:office:office" xmlns:oel="http://schemas.microsoft.com/office/2019/extlst" xmlns:r="http://schemas.openxmlformats.org/officeDocument/2006/relationships" xmlns:m="http://schemas.openxmlformats.org/officeDocument/2006/math" xmlns:v="urn:schemas-microsoft-com:vml" xmlns:wp14="http://schemas.microsoft.com/office/word/2010/wordprocessingDrawing" xmlns:wp="http://schemas.openxmlformats.org/drawingml/2006/wordprocessingDrawing" xmlns:w10="urn:schemas-microsoft-com:office:word" xmlns:w="http://schemas.openxmlformats.org/wordprocessingml/2006/main" xmlns:w14="http://schemas.microsoft.com/office/word/2010/wordml" xmlns:w15="http://schemas.microsoft.com/office/word/2012/wordml" xmlns:w16cex="http://schemas.microsoft.com/office/word/2018/wordml/cex" xmlns:w16cid="http://schemas.microsoft.com/office/word/2016/wordml/cid" xmlns:w16="http://schemas.microsoft.com/office/word/2018/wordml" xmlns:w16du="http://schemas.microsoft.com/office/word/2023/wordml/word16du" xmlns:w16sdtdh="http://schemas.microsoft.com/office/word/2020/wordml/sdtdatahash" xmlns:w16se="http://schemas.microsoft.com/office/word/2015/wordml/symex" xmlns:wpg="http://schemas.microsoft.com/office/word/2010/wordprocessingGroup" xmlns:wpi="http://schemas.microsoft.com/office/word/2010/wordprocessingInk" xmlns:wne="http://schemas.microsoft.com/office/word/2006/wordml" xmlns:wps="http://schemas.microsoft.com/office/word/2010/wordprocessingShape" mc:Ignorable="w14 w15 w16se w16cid w16 w16cex w16sdtdh w16du wp14">
   <w:endnote w:type="separator" w:id="-1">
     <w:p>
       <w:r>
@@ -4152,7 +3137,7 @@
 </file>
 
 <file path=word/footnotes.xml><?xml version="1.0" encoding="utf-8"?>
-<w:footnotes xmlns:wpc="http://schemas.microsoft.com/office/word/2010/wordprocessingCanvas" xmlns:cx="http://schemas.microsoft.com/office/drawing/2014/chartex" xmlns:cx1="http://schemas.microsoft.com/office/drawing/2015/9/8/chartex" xmlns:cx2="http://schemas.microsoft.com/office/drawing/2015/10/21/chartex" xmlns:cx3="http://schemas.microsoft.com/office/drawing/2016/5/9/chartex" xmlns:cx4="http://schemas.microsoft.com/office/drawing/2016/5/10/chartex" xmlns:cx5="http://schemas.microsoft.com/office/drawing/2016/5/11/chartex" xmlns:cx6="http://schemas.microsoft.com/office/drawing/2016/5/12/chartex" xmlns:cx7="http://schemas.microsoft.com/office/drawing/2016/5/13/chartex" xmlns:cx8="http://schemas.microsoft.com/office/drawing/2016/5/14/chartex" xmlns:mc="http://schemas.openxmlformats.org/markup-compatibility/2006" xmlns:aink="http://schemas.microsoft.com/office/drawing/2016/ink" xmlns:am3d="http://schemas.microsoft.com/office/drawing/2017/model3d" xmlns:o="urn:schemas-microsoft-com:office:office" xmlns:oel="http://schemas.microsoft.com/office/2019/extlst" xmlns:r="http://schemas.openxmlformats.org/officeDocument/2006/relationships" xmlns:m="http://schemas.openxmlformats.org/officeDocument/2006/math" xmlns:v="urn:schemas-microsoft-com:vml" xmlns:wp14="http://schemas.microsoft.com/office/word/2010/wordprocessingDrawing" xmlns:wp="http://schemas.openxmlformats.org/drawingml/2006/wordprocessingDrawing" xmlns:w10="urn:schemas-microsoft-com:office:word" xmlns:w="http://schemas.openxmlformats.org/wordprocessingml/2006/main" xmlns:w14="http://schemas.microsoft.com/office/word/2010/wordml" xmlns:w15="http://schemas.microsoft.com/office/word/2012/wordml" xmlns:w16cex="http://schemas.microsoft.com/office/word/2018/wordml/cex" xmlns:w16cid="http://schemas.microsoft.com/office/word/2016/wordml/cid" xmlns:w16="http://schemas.microsoft.com/office/word/2018/wordml" xmlns:w16sdtdh="http://schemas.microsoft.com/office/word/2020/wordml/sdtdatahash" xmlns:w16se="http://schemas.microsoft.com/office/word/2015/wordml/symex" xmlns:wpg="http://schemas.microsoft.com/office/word/2010/wordprocessingGroup" xmlns:wpi="http://schemas.microsoft.com/office/word/2010/wordprocessingInk" xmlns:wne="http://schemas.microsoft.com/office/word/2006/wordml" xmlns:wps="http://schemas.microsoft.com/office/word/2010/wordprocessingShape" mc:Ignorable="w14 w15 w16se w16cid w16 w16cex w16sdtdh wp14">
+<w:footnotes xmlns:wpc="http://schemas.microsoft.com/office/word/2010/wordprocessingCanvas" xmlns:cx="http://schemas.microsoft.com/office/drawing/2014/chartex" xmlns:cx1="http://schemas.microsoft.com/office/drawing/2015/9/8/chartex" xmlns:cx2="http://schemas.microsoft.com/office/drawing/2015/10/21/chartex" xmlns:cx3="http://schemas.microsoft.com/office/drawing/2016/5/9/chartex" xmlns:cx4="http://schemas.microsoft.com/office/drawing/2016/5/10/chartex" xmlns:cx5="http://schemas.microsoft.com/office/drawing/2016/5/11/chartex" xmlns:cx6="http://schemas.microsoft.com/office/drawing/2016/5/12/chartex" xmlns:cx7="http://schemas.microsoft.com/office/drawing/2016/5/13/chartex" xmlns:cx8="http://schemas.microsoft.com/office/drawing/2016/5/14/chartex" xmlns:mc="http://schemas.openxmlformats.org/markup-compatibility/2006" xmlns:aink="http://schemas.microsoft.com/office/drawing/2016/ink" xmlns:am3d="http://schemas.microsoft.com/office/drawing/2017/model3d" xmlns:o="urn:schemas-microsoft-com:office:office" xmlns:oel="http://schemas.microsoft.com/office/2019/extlst" xmlns:r="http://schemas.openxmlformats.org/officeDocument/2006/relationships" xmlns:m="http://schemas.openxmlformats.org/officeDocument/2006/math" xmlns:v="urn:schemas-microsoft-com:vml" xmlns:wp14="http://schemas.microsoft.com/office/word/2010/wordprocessingDrawing" xmlns:wp="http://schemas.openxmlformats.org/drawingml/2006/wordprocessingDrawing" xmlns:w10="urn:schemas-microsoft-com:office:word" xmlns:w="http://schemas.openxmlformats.org/wordprocessingml/2006/main" xmlns:w14="http://schemas.microsoft.com/office/word/2010/wordml" xmlns:w15="http://schemas.microsoft.com/office/word/2012/wordml" xmlns:w16cex="http://schemas.microsoft.com/office/word/2018/wordml/cex" xmlns:w16cid="http://schemas.microsoft.com/office/word/2016/wordml/cid" xmlns:w16="http://schemas.microsoft.com/office/word/2018/wordml" xmlns:w16du="http://schemas.microsoft.com/office/word/2023/wordml/word16du" xmlns:w16sdtdh="http://schemas.microsoft.com/office/word/2020/wordml/sdtdatahash" xmlns:w16se="http://schemas.microsoft.com/office/word/2015/wordml/symex" xmlns:wpg="http://schemas.microsoft.com/office/word/2010/wordprocessingGroup" xmlns:wpi="http://schemas.microsoft.com/office/word/2010/wordprocessingInk" xmlns:wne="http://schemas.microsoft.com/office/word/2006/wordml" xmlns:wps="http://schemas.microsoft.com/office/word/2010/wordprocessingShape" mc:Ignorable="w14 w15 w16se w16cid w16 w16cex w16sdtdh w16du wp14">
   <w:footnote w:type="separator" w:id="-1">
     <w:p>
       <w:r>
@@ -4171,7 +3156,7 @@
 </file>
 
 <file path=word/numbering.xml><?xml version="1.0" encoding="utf-8"?>
-<w:numbering xmlns:wpc="http://schemas.microsoft.com/office/word/2010/wordprocessingCanvas" xmlns:cx="http://schemas.microsoft.com/office/drawing/2014/chartex" xmlns:cx1="http://schemas.microsoft.com/office/drawing/2015/9/8/chartex" xmlns:cx2="http://schemas.microsoft.com/office/drawing/2015/10/21/chartex" xmlns:cx3="http://schemas.microsoft.com/office/drawing/2016/5/9/chartex" xmlns:cx4="http://schemas.microsoft.com/office/drawing/2016/5/10/chartex" xmlns:cx5="http://schemas.microsoft.com/office/drawing/2016/5/11/chartex" xmlns:cx6="http://schemas.microsoft.com/office/drawing/2016/5/12/chartex" xmlns:cx7="http://schemas.microsoft.com/office/drawing/2016/5/13/chartex" xmlns:cx8="http://schemas.microsoft.com/office/drawing/2016/5/14/chartex" xmlns:mc="http://schemas.openxmlformats.org/markup-compatibility/2006" xmlns:aink="http://schemas.microsoft.com/office/drawing/2016/ink" xmlns:am3d="http://schemas.microsoft.com/office/drawing/2017/model3d" xmlns:o="urn:schemas-microsoft-com:office:office" xmlns:oel="http://schemas.microsoft.com/office/2019/extlst" xmlns:r="http://schemas.openxmlformats.org/officeDocument/2006/relationships" xmlns:m="http://schemas.openxmlformats.org/officeDocument/2006/math" xmlns:v="urn:schemas-microsoft-com:vml" xmlns:wp14="http://schemas.microsoft.com/office/word/2010/wordprocessingDrawing" xmlns:wp="http://schemas.openxmlformats.org/drawingml/2006/wordprocessingDrawing" xmlns:w10="urn:schemas-microsoft-com:office:word" xmlns:w="http://schemas.openxmlformats.org/wordprocessingml/2006/main" xmlns:w14="http://schemas.microsoft.com/office/word/2010/wordml" xmlns:w15="http://schemas.microsoft.com/office/word/2012/wordml" xmlns:w16cex="http://schemas.microsoft.com/office/word/2018/wordml/cex" xmlns:w16cid="http://schemas.microsoft.com/office/word/2016/wordml/cid" xmlns:w16="http://schemas.microsoft.com/office/word/2018/wordml" xmlns:w16sdtdh="http://schemas.microsoft.com/office/word/2020/wordml/sdtdatahash" xmlns:w16se="http://schemas.microsoft.com/office/word/2015/wordml/symex" xmlns:wpg="http://schemas.microsoft.com/office/word/2010/wordprocessingGroup" xmlns:wpi="http://schemas.microsoft.com/office/word/2010/wordprocessingInk" xmlns:wne="http://schemas.microsoft.com/office/word/2006/wordml" xmlns:wps="http://schemas.microsoft.com/office/word/2010/wordprocessingShape" mc:Ignorable="w14 w15 w16se w16cid w16 w16cex w16sdtdh wp14">
+<w:numbering xmlns:wpc="http://schemas.microsoft.com/office/word/2010/wordprocessingCanvas" xmlns:cx="http://schemas.microsoft.com/office/drawing/2014/chartex" xmlns:cx1="http://schemas.microsoft.com/office/drawing/2015/9/8/chartex" xmlns:cx2="http://schemas.microsoft.com/office/drawing/2015/10/21/chartex" xmlns:cx3="http://schemas.microsoft.com/office/drawing/2016/5/9/chartex" xmlns:cx4="http://schemas.microsoft.com/office/drawing/2016/5/10/chartex" xmlns:cx5="http://schemas.microsoft.com/office/drawing/2016/5/11/chartex" xmlns:cx6="http://schemas.microsoft.com/office/drawing/2016/5/12/chartex" xmlns:cx7="http://schemas.microsoft.com/office/drawing/2016/5/13/chartex" xmlns:cx8="http://schemas.microsoft.com/office/drawing/2016/5/14/chartex" xmlns:mc="http://schemas.openxmlformats.org/markup-compatibility/2006" xmlns:aink="http://schemas.microsoft.com/office/drawing/2016/ink" xmlns:am3d="http://schemas.microsoft.com/office/drawing/2017/model3d" xmlns:o="urn:schemas-microsoft-com:office:office" xmlns:oel="http://schemas.microsoft.com/office/2019/extlst" xmlns:r="http://schemas.openxmlformats.org/officeDocument/2006/relationships" xmlns:m="http://schemas.openxmlformats.org/officeDocument/2006/math" xmlns:v="urn:schemas-microsoft-com:vml" xmlns:wp14="http://schemas.microsoft.com/office/word/2010/wordprocessingDrawing" xmlns:wp="http://schemas.openxmlformats.org/drawingml/2006/wordprocessingDrawing" xmlns:w10="urn:schemas-microsoft-com:office:word" xmlns:w="http://schemas.openxmlformats.org/wordprocessingml/2006/main" xmlns:w14="http://schemas.microsoft.com/office/word/2010/wordml" xmlns:w15="http://schemas.microsoft.com/office/word/2012/wordml" xmlns:w16cex="http://schemas.microsoft.com/office/word/2018/wordml/cex" xmlns:w16cid="http://schemas.microsoft.com/office/word/2016/wordml/cid" xmlns:w16="http://schemas.microsoft.com/office/word/2018/wordml" xmlns:w16du="http://schemas.microsoft.com/office/word/2023/wordml/word16du" xmlns:w16sdtdh="http://schemas.microsoft.com/office/word/2020/wordml/sdtdatahash" xmlns:w16se="http://schemas.microsoft.com/office/word/2015/wordml/symex" xmlns:wpg="http://schemas.microsoft.com/office/word/2010/wordprocessingGroup" xmlns:wpi="http://schemas.microsoft.com/office/word/2010/wordprocessingInk" xmlns:wne="http://schemas.microsoft.com/office/word/2006/wordml" xmlns:wps="http://schemas.microsoft.com/office/word/2010/wordprocessingShape" mc:Ignorable="w14 w15 w16se w16cid w16 w16cex w16sdtdh w16du wp14">
   <w:abstractNum w:abstractNumId="0" w15:restartNumberingAfterBreak="0">
     <w:nsid w:val="FFFFFF7C"/>
     <w:multiLevelType w:val="singleLevel"/>
@@ -7211,7 +6196,7 @@
       <w:lvlText w:val=""/>
       <w:lvlJc w:val="left"/>
       <w:pPr>
-        <w:ind w:left="4608" w:hanging="360"/>
+        <w:ind w:left="5142" w:hanging="360"/>
       </w:pPr>
       <w:rPr>
         <w:rFonts w:ascii="Symbol" w:hAnsi="Symbol" w:hint="default"/>
@@ -7223,7 +6208,7 @@
       <w:lvlText w:val="o"/>
       <w:lvlJc w:val="left"/>
       <w:pPr>
-        <w:ind w:left="5328" w:hanging="360"/>
+        <w:ind w:left="5862" w:hanging="360"/>
       </w:pPr>
       <w:rPr>
         <w:rFonts w:ascii="Courier New" w:hAnsi="Courier New" w:cs="Courier New" w:hint="default"/>
@@ -7235,7 +6220,7 @@
       <w:lvlText w:val="o"/>
       <w:lvlJc w:val="left"/>
       <w:pPr>
-        <w:ind w:left="6048" w:hanging="360"/>
+        <w:ind w:left="6582" w:hanging="360"/>
       </w:pPr>
       <w:rPr>
         <w:rFonts w:ascii="Courier New" w:hAnsi="Courier New" w:cs="Courier New" w:hint="default"/>
@@ -7247,7 +6232,7 @@
       <w:lvlText w:val=""/>
       <w:lvlJc w:val="left"/>
       <w:pPr>
-        <w:ind w:left="6768" w:hanging="360"/>
+        <w:ind w:left="7302" w:hanging="360"/>
       </w:pPr>
       <w:rPr>
         <w:rFonts w:ascii="Symbol" w:hAnsi="Symbol" w:hint="default"/>
@@ -7259,7 +6244,7 @@
       <w:lvlText w:val="o"/>
       <w:lvlJc w:val="left"/>
       <w:pPr>
-        <w:ind w:left="7488" w:hanging="360"/>
+        <w:ind w:left="8022" w:hanging="360"/>
       </w:pPr>
       <w:rPr>
         <w:rFonts w:ascii="Courier New" w:hAnsi="Courier New" w:cs="Courier New" w:hint="default"/>
@@ -7271,7 +6256,7 @@
       <w:lvlText w:val=""/>
       <w:lvlJc w:val="left"/>
       <w:pPr>
-        <w:ind w:left="8208" w:hanging="360"/>
+        <w:ind w:left="8742" w:hanging="360"/>
       </w:pPr>
       <w:rPr>
         <w:rFonts w:ascii="Wingdings" w:hAnsi="Wingdings" w:hint="default"/>
@@ -7283,7 +6268,7 @@
       <w:lvlText w:val=""/>
       <w:lvlJc w:val="left"/>
       <w:pPr>
-        <w:ind w:left="8928" w:hanging="360"/>
+        <w:ind w:left="9462" w:hanging="360"/>
       </w:pPr>
       <w:rPr>
         <w:rFonts w:ascii="Symbol" w:hAnsi="Symbol" w:hint="default"/>
@@ -7295,7 +6280,7 @@
       <w:lvlText w:val="o"/>
       <w:lvlJc w:val="left"/>
       <w:pPr>
-        <w:ind w:left="9648" w:hanging="360"/>
+        <w:ind w:left="10182" w:hanging="360"/>
       </w:pPr>
       <w:rPr>
         <w:rFonts w:ascii="Courier New" w:hAnsi="Courier New" w:cs="Courier New" w:hint="default"/>
@@ -7307,7 +6292,7 @@
       <w:lvlText w:val=""/>
       <w:lvlJc w:val="left"/>
       <w:pPr>
-        <w:ind w:left="10368" w:hanging="360"/>
+        <w:ind w:left="10902" w:hanging="360"/>
       </w:pPr>
       <w:rPr>
         <w:rFonts w:ascii="Wingdings" w:hAnsi="Wingdings" w:hint="default"/>
@@ -7663,11 +6648,20 @@
   <w:num w:numId="41" w16cid:durableId="517812455">
     <w:abstractNumId w:val="30"/>
   </w:num>
+  <w:num w:numId="42" w16cid:durableId="770127037">
+    <w:abstractNumId w:val="34"/>
+  </w:num>
+  <w:num w:numId="43" w16cid:durableId="659385317">
+    <w:abstractNumId w:val="34"/>
+  </w:num>
+  <w:num w:numId="44" w16cid:durableId="1629705754">
+    <w:abstractNumId w:val="34"/>
+  </w:num>
 </w:numbering>
 </file>
 
 <file path=word/styles.xml><?xml version="1.0" encoding="utf-8"?>
-<w:styles xmlns:mc="http://schemas.openxmlformats.org/markup-compatibility/2006" xmlns:r="http://schemas.openxmlformats.org/officeDocument/2006/relationships" xmlns:w="http://schemas.openxmlformats.org/wordprocessingml/2006/main" xmlns:w14="http://schemas.microsoft.com/office/word/2010/wordml" xmlns:w15="http://schemas.microsoft.com/office/word/2012/wordml" xmlns:w16cex="http://schemas.microsoft.com/office/word/2018/wordml/cex" xmlns:w16cid="http://schemas.microsoft.com/office/word/2016/wordml/cid" xmlns:w16="http://schemas.microsoft.com/office/word/2018/wordml" xmlns:w16sdtdh="http://schemas.microsoft.com/office/word/2020/wordml/sdtdatahash" xmlns:w16se="http://schemas.microsoft.com/office/word/2015/wordml/symex" mc:Ignorable="w14 w15 w16se w16cid w16 w16cex w16sdtdh">
+<w:styles xmlns:mc="http://schemas.openxmlformats.org/markup-compatibility/2006" xmlns:r="http://schemas.openxmlformats.org/officeDocument/2006/relationships" xmlns:w="http://schemas.openxmlformats.org/wordprocessingml/2006/main" xmlns:w14="http://schemas.microsoft.com/office/word/2010/wordml" xmlns:w15="http://schemas.microsoft.com/office/word/2012/wordml" xmlns:w16cex="http://schemas.microsoft.com/office/word/2018/wordml/cex" xmlns:w16cid="http://schemas.microsoft.com/office/word/2016/wordml/cid" xmlns:w16="http://schemas.microsoft.com/office/word/2018/wordml" xmlns:w16du="http://schemas.microsoft.com/office/word/2023/wordml/word16du" xmlns:w16sdtdh="http://schemas.microsoft.com/office/word/2020/wordml/sdtdatahash" xmlns:w16se="http://schemas.microsoft.com/office/word/2015/wordml/symex" mc:Ignorable="w14 w15 w16se w16cid w16 w16cex w16sdtdh w16du">
   <w:docDefaults>
     <w:rPrDefault>
       <w:rPr>
@@ -8979,7 +7973,7 @@
 </file>
 
 <file path=word/glossary/document.xml><?xml version="1.0" encoding="utf-8"?>
-<w:glossaryDocument xmlns:wpc="http://schemas.microsoft.com/office/word/2010/wordprocessingCanvas" xmlns:cx="http://schemas.microsoft.com/office/drawing/2014/chartex" xmlns:cx1="http://schemas.microsoft.com/office/drawing/2015/9/8/chartex" xmlns:cx2="http://schemas.microsoft.com/office/drawing/2015/10/21/chartex" xmlns:cx3="http://schemas.microsoft.com/office/drawing/2016/5/9/chartex" xmlns:cx4="http://schemas.microsoft.com/office/drawing/2016/5/10/chartex" xmlns:cx5="http://schemas.microsoft.com/office/drawing/2016/5/11/chartex" xmlns:cx6="http://schemas.microsoft.com/office/drawing/2016/5/12/chartex" xmlns:cx7="http://schemas.microsoft.com/office/drawing/2016/5/13/chartex" xmlns:cx8="http://schemas.microsoft.com/office/drawing/2016/5/14/chartex" xmlns:mc="http://schemas.openxmlformats.org/markup-compatibility/2006" xmlns:aink="http://schemas.microsoft.com/office/drawing/2016/ink" xmlns:am3d="http://schemas.microsoft.com/office/drawing/2017/model3d" xmlns:o="urn:schemas-microsoft-com:office:office" xmlns:oel="http://schemas.microsoft.com/office/2019/extlst" xmlns:r="http://schemas.openxmlformats.org/officeDocument/2006/relationships" xmlns:m="http://schemas.openxmlformats.org/officeDocument/2006/math" xmlns:v="urn:schemas-microsoft-com:vml" xmlns:wp14="http://schemas.microsoft.com/office/word/2010/wordprocessingDrawing" xmlns:wp="http://schemas.openxmlformats.org/drawingml/2006/wordprocessingDrawing" xmlns:w10="urn:schemas-microsoft-com:office:word" xmlns:w="http://schemas.openxmlformats.org/wordprocessingml/2006/main" xmlns:w14="http://schemas.microsoft.com/office/word/2010/wordml" xmlns:w15="http://schemas.microsoft.com/office/word/2012/wordml" xmlns:w16cex="http://schemas.microsoft.com/office/word/2018/wordml/cex" xmlns:w16cid="http://schemas.microsoft.com/office/word/2016/wordml/cid" xmlns:w16="http://schemas.microsoft.com/office/word/2018/wordml" xmlns:w16sdtdh="http://schemas.microsoft.com/office/word/2020/wordml/sdtdatahash" xmlns:w16se="http://schemas.microsoft.com/office/word/2015/wordml/symex" xmlns:wpg="http://schemas.microsoft.com/office/word/2010/wordprocessingGroup" xmlns:wpi="http://schemas.microsoft.com/office/word/2010/wordprocessingInk" xmlns:wne="http://schemas.microsoft.com/office/word/2006/wordml" xmlns:wps="http://schemas.microsoft.com/office/word/2010/wordprocessingShape" mc:Ignorable="w14 w15 w16se w16cid w16 w16cex w16sdtdh wp14">
+<w:glossaryDocument xmlns:wpc="http://schemas.microsoft.com/office/word/2010/wordprocessingCanvas" xmlns:cx="http://schemas.microsoft.com/office/drawing/2014/chartex" xmlns:cx1="http://schemas.microsoft.com/office/drawing/2015/9/8/chartex" xmlns:cx2="http://schemas.microsoft.com/office/drawing/2015/10/21/chartex" xmlns:cx3="http://schemas.microsoft.com/office/drawing/2016/5/9/chartex" xmlns:cx4="http://schemas.microsoft.com/office/drawing/2016/5/10/chartex" xmlns:cx5="http://schemas.microsoft.com/office/drawing/2016/5/11/chartex" xmlns:cx6="http://schemas.microsoft.com/office/drawing/2016/5/12/chartex" xmlns:cx7="http://schemas.microsoft.com/office/drawing/2016/5/13/chartex" xmlns:cx8="http://schemas.microsoft.com/office/drawing/2016/5/14/chartex" xmlns:mc="http://schemas.openxmlformats.org/markup-compatibility/2006" xmlns:aink="http://schemas.microsoft.com/office/drawing/2016/ink" xmlns:am3d="http://schemas.microsoft.com/office/drawing/2017/model3d" xmlns:o="urn:schemas-microsoft-com:office:office" xmlns:oel="http://schemas.microsoft.com/office/2019/extlst" xmlns:r="http://schemas.openxmlformats.org/officeDocument/2006/relationships" xmlns:m="http://schemas.openxmlformats.org/officeDocument/2006/math" xmlns:v="urn:schemas-microsoft-com:vml" xmlns:wp14="http://schemas.microsoft.com/office/word/2010/wordprocessingDrawing" xmlns:wp="http://schemas.openxmlformats.org/drawingml/2006/wordprocessingDrawing" xmlns:w10="urn:schemas-microsoft-com:office:word" xmlns:w="http://schemas.openxmlformats.org/wordprocessingml/2006/main" xmlns:w14="http://schemas.microsoft.com/office/word/2010/wordml" xmlns:w15="http://schemas.microsoft.com/office/word/2012/wordml" xmlns:w16cex="http://schemas.microsoft.com/office/word/2018/wordml/cex" xmlns:w16cid="http://schemas.microsoft.com/office/word/2016/wordml/cid" xmlns:w16="http://schemas.microsoft.com/office/word/2018/wordml" xmlns:w16du="http://schemas.microsoft.com/office/word/2023/wordml/word16du" xmlns:w16sdtdh="http://schemas.microsoft.com/office/word/2020/wordml/sdtdatahash" xmlns:w16se="http://schemas.microsoft.com/office/word/2015/wordml/symex" xmlns:wpg="http://schemas.microsoft.com/office/word/2010/wordprocessingGroup" xmlns:wpi="http://schemas.microsoft.com/office/word/2010/wordprocessingInk" xmlns:wne="http://schemas.microsoft.com/office/word/2006/wordml" xmlns:wps="http://schemas.microsoft.com/office/word/2010/wordprocessingShape" mc:Ignorable="w14 w15 w16se w16cid w16 w16cex w16sdtdh w16du wp14">
   <w:docParts>
     <w:docPart>
       <w:docPartPr>
@@ -9064,7 +8058,7 @@
 </file>
 
 <file path=word/glossary/fontTable.xml><?xml version="1.0" encoding="utf-8"?>
-<w:fonts xmlns:mc="http://schemas.openxmlformats.org/markup-compatibility/2006" xmlns:r="http://schemas.openxmlformats.org/officeDocument/2006/relationships" xmlns:w="http://schemas.openxmlformats.org/wordprocessingml/2006/main" xmlns:w14="http://schemas.microsoft.com/office/word/2010/wordml" xmlns:w15="http://schemas.microsoft.com/office/word/2012/wordml" xmlns:w16cex="http://schemas.microsoft.com/office/word/2018/wordml/cex" xmlns:w16cid="http://schemas.microsoft.com/office/word/2016/wordml/cid" xmlns:w16="http://schemas.microsoft.com/office/word/2018/wordml" xmlns:w16sdtdh="http://schemas.microsoft.com/office/word/2020/wordml/sdtdatahash" xmlns:w16se="http://schemas.microsoft.com/office/word/2015/wordml/symex" mc:Ignorable="w14 w15 w16se w16cid w16 w16cex w16sdtdh">
+<w:fonts xmlns:mc="http://schemas.openxmlformats.org/markup-compatibility/2006" xmlns:r="http://schemas.openxmlformats.org/officeDocument/2006/relationships" xmlns:w="http://schemas.openxmlformats.org/wordprocessingml/2006/main" xmlns:w14="http://schemas.microsoft.com/office/word/2010/wordml" xmlns:w15="http://schemas.microsoft.com/office/word/2012/wordml" xmlns:w16cex="http://schemas.microsoft.com/office/word/2018/wordml/cex" xmlns:w16cid="http://schemas.microsoft.com/office/word/2016/wordml/cid" xmlns:w16="http://schemas.microsoft.com/office/word/2018/wordml" xmlns:w16du="http://schemas.microsoft.com/office/word/2023/wordml/word16du" xmlns:w16sdtdh="http://schemas.microsoft.com/office/word/2020/wordml/sdtdatahash" xmlns:w16se="http://schemas.microsoft.com/office/word/2015/wordml/symex" mc:Ignorable="w14 w15 w16se w16cid w16 w16cex w16sdtdh w16du">
   <w:font w:name="Symbol">
     <w:panose1 w:val="05050102010706020507"/>
     <w:charset w:val="02"/>
@@ -9107,13 +8101,6 @@
     <w:pitch w:val="variable"/>
     <w:sig w:usb0="E1002EFF" w:usb1="C000605B" w:usb2="00000029" w:usb3="00000000" w:csb0="000101FF" w:csb1="00000000"/>
   </w:font>
-  <w:font w:name="Consolas">
-    <w:panose1 w:val="020B0609020204030204"/>
-    <w:charset w:val="00"/>
-    <w:family w:val="modern"/>
-    <w:pitch w:val="fixed"/>
-    <w:sig w:usb0="E00006FF" w:usb1="0000FCFF" w:usb2="00000001" w:usb3="00000000" w:csb0="0000019F" w:csb1="00000000"/>
-  </w:font>
   <w:font w:name="Calibri">
     <w:panose1 w:val="020F0502020204030204"/>
     <w:charset w:val="00"/>
@@ -9132,7 +8119,7 @@
 </file>
 
 <file path=word/glossary/settings.xml><?xml version="1.0" encoding="utf-8"?>
-<w:settings xmlns:mc="http://schemas.openxmlformats.org/markup-compatibility/2006" xmlns:o="urn:schemas-microsoft-com:office:office" xmlns:r="http://schemas.openxmlformats.org/officeDocument/2006/relationships" xmlns:m="http://schemas.openxmlformats.org/officeDocument/2006/math" xmlns:v="urn:schemas-microsoft-com:vml" xmlns:w10="urn:schemas-microsoft-com:office:word" xmlns:w="http://schemas.openxmlformats.org/wordprocessingml/2006/main" xmlns:w14="http://schemas.microsoft.com/office/word/2010/wordml" xmlns:w15="http://schemas.microsoft.com/office/word/2012/wordml" xmlns:w16cex="http://schemas.microsoft.com/office/word/2018/wordml/cex" xmlns:w16cid="http://schemas.microsoft.com/office/word/2016/wordml/cid" xmlns:w16="http://schemas.microsoft.com/office/word/2018/wordml" xmlns:w16sdtdh="http://schemas.microsoft.com/office/word/2020/wordml/sdtdatahash" xmlns:w16se="http://schemas.microsoft.com/office/word/2015/wordml/symex" xmlns:sl="http://schemas.openxmlformats.org/schemaLibrary/2006/main" mc:Ignorable="w14 w15 w16se w16cid w16 w16cex w16sdtdh">
+<w:settings xmlns:mc="http://schemas.openxmlformats.org/markup-compatibility/2006" xmlns:o="urn:schemas-microsoft-com:office:office" xmlns:r="http://schemas.openxmlformats.org/officeDocument/2006/relationships" xmlns:m="http://schemas.openxmlformats.org/officeDocument/2006/math" xmlns:v="urn:schemas-microsoft-com:vml" xmlns:w10="urn:schemas-microsoft-com:office:word" xmlns:w="http://schemas.openxmlformats.org/wordprocessingml/2006/main" xmlns:w14="http://schemas.microsoft.com/office/word/2010/wordml" xmlns:w15="http://schemas.microsoft.com/office/word/2012/wordml" xmlns:w16cex="http://schemas.microsoft.com/office/word/2018/wordml/cex" xmlns:w16cid="http://schemas.microsoft.com/office/word/2016/wordml/cid" xmlns:w16="http://schemas.microsoft.com/office/word/2018/wordml" xmlns:w16du="http://schemas.microsoft.com/office/word/2023/wordml/word16du" xmlns:w16sdtdh="http://schemas.microsoft.com/office/word/2020/wordml/sdtdatahash" xmlns:w16se="http://schemas.microsoft.com/office/word/2015/wordml/symex" xmlns:sl="http://schemas.openxmlformats.org/schemaLibrary/2006/main" mc:Ignorable="w14 w15 w16se w16cid w16 w16cex w16sdtdh w16du">
   <w:view w:val="normal"/>
   <w:defaultTabStop w:val="720"/>
   <w:characterSpacingControl w:val="doNotCompress"/>
@@ -9152,6 +8139,7 @@
     <w:rsid w:val="00084E7C"/>
     <w:rsid w:val="00091B6A"/>
     <w:rsid w:val="000C6A8A"/>
+    <w:rsid w:val="000E39B8"/>
     <w:rsid w:val="000F554C"/>
     <w:rsid w:val="00112F8B"/>
     <w:rsid w:val="00125FF6"/>
@@ -9164,6 +8152,7 @@
     <w:rsid w:val="001B710C"/>
     <w:rsid w:val="00200BF1"/>
     <w:rsid w:val="00252FC6"/>
+    <w:rsid w:val="002728E8"/>
     <w:rsid w:val="00290EBC"/>
     <w:rsid w:val="00297E0D"/>
     <w:rsid w:val="002C0EAD"/>
@@ -9173,6 +8162,7 @@
     <w:rsid w:val="00336ECB"/>
     <w:rsid w:val="00364A86"/>
     <w:rsid w:val="00396555"/>
+    <w:rsid w:val="003C7C50"/>
     <w:rsid w:val="003D2D18"/>
     <w:rsid w:val="004275AA"/>
     <w:rsid w:val="00495C90"/>
@@ -9213,6 +8203,7 @@
     <w:rsid w:val="00A779C4"/>
     <w:rsid w:val="00AA5C5D"/>
     <w:rsid w:val="00AB3BCA"/>
+    <w:rsid w:val="00AF1092"/>
     <w:rsid w:val="00B32206"/>
     <w:rsid w:val="00B77CA4"/>
     <w:rsid w:val="00BB52B0"/>
@@ -9266,7 +8257,7 @@
 </file>
 
 <file path=word/glossary/styles.xml><?xml version="1.0" encoding="utf-8"?>
-<w:styles xmlns:mc="http://schemas.openxmlformats.org/markup-compatibility/2006" xmlns:r="http://schemas.openxmlformats.org/officeDocument/2006/relationships" xmlns:w="http://schemas.openxmlformats.org/wordprocessingml/2006/main" xmlns:w14="http://schemas.microsoft.com/office/word/2010/wordml" xmlns:w15="http://schemas.microsoft.com/office/word/2012/wordml" xmlns:w16cex="http://schemas.microsoft.com/office/word/2018/wordml/cex" xmlns:w16cid="http://schemas.microsoft.com/office/word/2016/wordml/cid" xmlns:w16="http://schemas.microsoft.com/office/word/2018/wordml" xmlns:w16sdtdh="http://schemas.microsoft.com/office/word/2020/wordml/sdtdatahash" xmlns:w16se="http://schemas.microsoft.com/office/word/2015/wordml/symex" mc:Ignorable="w14 w15 w16se w16cid w16 w16cex w16sdtdh">
+<w:styles xmlns:mc="http://schemas.openxmlformats.org/markup-compatibility/2006" xmlns:r="http://schemas.openxmlformats.org/officeDocument/2006/relationships" xmlns:w="http://schemas.openxmlformats.org/wordprocessingml/2006/main" xmlns:w14="http://schemas.microsoft.com/office/word/2010/wordml" xmlns:w15="http://schemas.microsoft.com/office/word/2012/wordml" xmlns:w16cex="http://schemas.microsoft.com/office/word/2018/wordml/cex" xmlns:w16cid="http://schemas.microsoft.com/office/word/2016/wordml/cid" xmlns:w16="http://schemas.microsoft.com/office/word/2018/wordml" xmlns:w16du="http://schemas.microsoft.com/office/word/2023/wordml/word16du" xmlns:w16sdtdh="http://schemas.microsoft.com/office/word/2020/wordml/sdtdatahash" xmlns:w16se="http://schemas.microsoft.com/office/word/2015/wordml/symex" mc:Ignorable="w14 w15 w16se w16cid w16 w16cex w16sdtdh w16du">
   <w:docDefaults>
     <w:rPrDefault>
       <w:rPr>
@@ -9700,19 +8691,11 @@
   <w:style w:type="paragraph" w:customStyle="1" w:styleId="BC54D23D8D334C9B8B179A6ECA09BA77">
     <w:name w:val="BC54D23D8D334C9B8B179A6ECA09BA77"/>
   </w:style>
-  <w:style w:type="paragraph" w:customStyle="1" w:styleId="BF61A7139F194CCA9937C28529EC1136">
-    <w:name w:val="BF61A7139F194CCA9937C28529EC1136"/>
-    <w:rsid w:val="00AB3BCA"/>
-    <w:rPr>
-      <w:kern w:val="2"/>
-      <w14:ligatures w14:val="standardContextual"/>
-    </w:rPr>
-  </w:style>
 </w:styles>
 </file>
 
 <file path=word/glossary/webSettings.xml><?xml version="1.0" encoding="utf-8"?>
-<w:webSettings xmlns:mc="http://schemas.openxmlformats.org/markup-compatibility/2006" xmlns:r="http://schemas.openxmlformats.org/officeDocument/2006/relationships" xmlns:w="http://schemas.openxmlformats.org/wordprocessingml/2006/main" xmlns:w14="http://schemas.microsoft.com/office/word/2010/wordml" xmlns:w15="http://schemas.microsoft.com/office/word/2012/wordml" xmlns:w16cex="http://schemas.microsoft.com/office/word/2018/wordml/cex" xmlns:w16cid="http://schemas.microsoft.com/office/word/2016/wordml/cid" xmlns:w16="http://schemas.microsoft.com/office/word/2018/wordml" xmlns:w16sdtdh="http://schemas.microsoft.com/office/word/2020/wordml/sdtdatahash" xmlns:w16se="http://schemas.microsoft.com/office/word/2015/wordml/symex" mc:Ignorable="w14 w15 w16se w16cid w16 w16cex w16sdtdh">
+<w:webSettings xmlns:mc="http://schemas.openxmlformats.org/markup-compatibility/2006" xmlns:r="http://schemas.openxmlformats.org/officeDocument/2006/relationships" xmlns:w="http://schemas.openxmlformats.org/wordprocessingml/2006/main" xmlns:w14="http://schemas.microsoft.com/office/word/2010/wordml" xmlns:w15="http://schemas.microsoft.com/office/word/2012/wordml" xmlns:w16cex="http://schemas.microsoft.com/office/word/2018/wordml/cex" xmlns:w16cid="http://schemas.microsoft.com/office/word/2016/wordml/cid" xmlns:w16="http://schemas.microsoft.com/office/word/2018/wordml" xmlns:w16du="http://schemas.microsoft.com/office/word/2023/wordml/word16du" xmlns:w16sdtdh="http://schemas.microsoft.com/office/word/2020/wordml/sdtdatahash" xmlns:w16se="http://schemas.microsoft.com/office/word/2015/wordml/symex" mc:Ignorable="w14 w15 w16se w16cid w16 w16cex w16sdtdh w16du">
   <w:optimizeForBrowser/>
   <w:allowPNG/>
 </w:webSettings>

</xml_diff>